<commit_message>
Topic "1. Einführung in Single Sign On"
</commit_message>
<xml_diff>
--- a/SSO/SSO Vorschlag.docx
+++ b/SSO/SSO Vorschlag.docx
@@ -9,50 +9,11 @@
           <w:ilvl w:val="0"/>
           <w:numId w:val="0"/>
         </w:numPr>
-        <w:spacing w:before="0"/>
-        <w:ind w:left="431"/>
-        <w:rPr>
-          <w:color w:val="auto"/>
-        </w:rPr>
-      </w:pPr>
-    </w:p>
-    <w:p>
-      <w:pPr>
-        <w:pStyle w:val="Inhaltsverzeichnisberschrift"/>
-        <w:numPr>
-          <w:ilvl w:val="0"/>
-          <w:numId w:val="0"/>
-        </w:numPr>
-        <w:spacing w:before="0"/>
-        <w:ind w:left="431"/>
-        <w:rPr>
-          <w:color w:val="auto"/>
-        </w:rPr>
-      </w:pPr>
-    </w:p>
-    <w:p>
-      <w:pPr>
-        <w:pStyle w:val="Inhaltsverzeichnisberschrift"/>
-        <w:numPr>
-          <w:ilvl w:val="0"/>
-          <w:numId w:val="0"/>
-        </w:numPr>
-        <w:spacing w:before="0"/>
-        <w:ind w:left="431"/>
-        <w:rPr>
-          <w:color w:val="auto"/>
-        </w:rPr>
-      </w:pPr>
-      <w:r>
-        <w:rPr>
-          <w:color w:val="auto"/>
-        </w:rPr>
+      </w:pPr>
+      <w:r>
         <w:t>Inhalt</w:t>
       </w:r>
       <w:r>
-        <w:rPr>
-          <w:color w:val="auto"/>
-        </w:rPr>
         <w:br/>
       </w:r>
     </w:p>
@@ -81,7 +42,7 @@
       <w:r>
         <w:fldChar w:fldCharType="separate"/>
       </w:r>
-      <w:hyperlink w:anchor="_Toc400538262" w:history="1">
+      <w:hyperlink w:anchor="_Toc400540385" w:history="1">
         <w:r>
           <w:rPr>
             <w:rStyle w:val="Hyperlink"/>
@@ -105,7 +66,7 @@
             <w:rStyle w:val="Hyperlink"/>
             <w:noProof/>
           </w:rPr>
-          <w:t>Einführung</w:t>
+          <w:t>Einführung in Single Sign On</w:t>
         </w:r>
         <w:r>
           <w:rPr>
@@ -126,7 +87,7 @@
             <w:noProof/>
             <w:webHidden/>
           </w:rPr>
-          <w:instrText xml:space="preserve"> PAGEREF _Toc400538262 \h </w:instrText>
+          <w:instrText xml:space="preserve"> PAGEREF _Toc400540385 \h </w:instrText>
         </w:r>
         <w:r>
           <w:rPr>
@@ -173,7 +134,7 @@
           <w:szCs w:val="22"/>
         </w:rPr>
       </w:pPr>
-      <w:hyperlink w:anchor="_Toc400538263" w:history="1">
+      <w:hyperlink w:anchor="_Toc400540386" w:history="1">
         <w:r>
           <w:rPr>
             <w:rStyle w:val="Hyperlink"/>
@@ -197,7 +158,7 @@
             <w:rStyle w:val="Hyperlink"/>
             <w:noProof/>
           </w:rPr>
-          <w:t>Warum Clean Code?</w:t>
+          <w:t>„Einmal anmelden, alles nutzen“</w:t>
         </w:r>
         <w:r>
           <w:rPr>
@@ -218,7 +179,7 @@
             <w:noProof/>
             <w:webHidden/>
           </w:rPr>
-          <w:instrText xml:space="preserve"> PAGEREF _Toc400538263 \h </w:instrText>
+          <w:instrText xml:space="preserve"> PAGEREF _Toc400540386 \h </w:instrText>
         </w:r>
         <w:r>
           <w:rPr>
@@ -250,21 +211,208 @@
       </w:hyperlink>
     </w:p>
     <w:p>
-      <w:r>
-        <w:fldChar w:fldCharType="end"/>
-      </w:r>
+      <w:pPr>
+        <w:pStyle w:val="Verzeichnis2"/>
+        <w:tabs>
+          <w:tab w:val="left" w:pos="880"/>
+          <w:tab w:val="right" w:leader="dot" w:pos="10197"/>
+        </w:tabs>
+        <w:rPr>
+          <w:rFonts w:eastAsiaTheme="minorEastAsia" w:cstheme="minorBidi"/>
+          <w:i w:val="0"/>
+          <w:iCs w:val="0"/>
+          <w:noProof/>
+          <w:sz w:val="22"/>
+          <w:szCs w:val="22"/>
+        </w:rPr>
+      </w:pPr>
+      <w:hyperlink w:anchor="_Toc400540387" w:history="1">
+        <w:r>
+          <w:rPr>
+            <w:rStyle w:val="Hyperlink"/>
+            <w:noProof/>
+          </w:rPr>
+          <w:t>1.2</w:t>
+        </w:r>
+        <w:r>
+          <w:rPr>
+            <w:rFonts w:eastAsiaTheme="minorEastAsia" w:cstheme="minorBidi"/>
+            <w:i w:val="0"/>
+            <w:iCs w:val="0"/>
+            <w:noProof/>
+            <w:sz w:val="22"/>
+            <w:szCs w:val="22"/>
+          </w:rPr>
+          <w:tab/>
+        </w:r>
+        <w:r>
+          <w:rPr>
+            <w:rStyle w:val="Hyperlink"/>
+            <w:noProof/>
+          </w:rPr>
+          <w:t>Der Nutzen von SSO</w:t>
+        </w:r>
+        <w:r>
+          <w:rPr>
+            <w:noProof/>
+            <w:webHidden/>
+          </w:rPr>
+          <w:tab/>
+        </w:r>
+        <w:r>
+          <w:rPr>
+            <w:noProof/>
+            <w:webHidden/>
+          </w:rPr>
+          <w:fldChar w:fldCharType="begin"/>
+        </w:r>
+        <w:r>
+          <w:rPr>
+            <w:noProof/>
+            <w:webHidden/>
+          </w:rPr>
+          <w:instrText xml:space="preserve"> PAGEREF _Toc400540387 \h </w:instrText>
+        </w:r>
+        <w:r>
+          <w:rPr>
+            <w:noProof/>
+            <w:webHidden/>
+          </w:rPr>
+        </w:r>
+        <w:r>
+          <w:rPr>
+            <w:noProof/>
+            <w:webHidden/>
+          </w:rPr>
+          <w:fldChar w:fldCharType="separate"/>
+        </w:r>
+        <w:r>
+          <w:rPr>
+            <w:noProof/>
+            <w:webHidden/>
+          </w:rPr>
+          <w:t>2</w:t>
+        </w:r>
+        <w:r>
+          <w:rPr>
+            <w:noProof/>
+            <w:webHidden/>
+          </w:rPr>
+          <w:fldChar w:fldCharType="end"/>
+        </w:r>
+      </w:hyperlink>
     </w:p>
     <w:p>
       <w:pPr>
+        <w:pStyle w:val="Verzeichnis2"/>
+        <w:tabs>
+          <w:tab w:val="left" w:pos="880"/>
+          <w:tab w:val="right" w:leader="dot" w:pos="10197"/>
+        </w:tabs>
+        <w:rPr>
+          <w:rFonts w:eastAsiaTheme="minorEastAsia" w:cstheme="minorBidi"/>
+          <w:i w:val="0"/>
+          <w:iCs w:val="0"/>
+          <w:noProof/>
+          <w:sz w:val="22"/>
+          <w:szCs w:val="22"/>
+        </w:rPr>
+      </w:pPr>
+      <w:hyperlink w:anchor="_Toc400540388" w:history="1">
+        <w:r>
+          <w:rPr>
+            <w:rStyle w:val="Hyperlink"/>
+            <w:noProof/>
+          </w:rPr>
+          <w:t>1.3</w:t>
+        </w:r>
+        <w:r>
+          <w:rPr>
+            <w:rFonts w:eastAsiaTheme="minorEastAsia" w:cstheme="minorBidi"/>
+            <w:i w:val="0"/>
+            <w:iCs w:val="0"/>
+            <w:noProof/>
+            <w:sz w:val="22"/>
+            <w:szCs w:val="22"/>
+          </w:rPr>
+          <w:tab/>
+        </w:r>
+        <w:r>
+          <w:rPr>
+            <w:rStyle w:val="Hyperlink"/>
+            <w:noProof/>
+          </w:rPr>
+          <w:t>Stolpersteine beim SSO</w:t>
+        </w:r>
+        <w:r>
+          <w:rPr>
+            <w:noProof/>
+            <w:webHidden/>
+          </w:rPr>
+          <w:tab/>
+        </w:r>
+        <w:r>
+          <w:rPr>
+            <w:noProof/>
+            <w:webHidden/>
+          </w:rPr>
+          <w:fldChar w:fldCharType="begin"/>
+        </w:r>
+        <w:r>
+          <w:rPr>
+            <w:noProof/>
+            <w:webHidden/>
+          </w:rPr>
+          <w:instrText xml:space="preserve"> PAGEREF _Toc400540388 \h </w:instrText>
+        </w:r>
+        <w:r>
+          <w:rPr>
+            <w:noProof/>
+            <w:webHidden/>
+          </w:rPr>
+        </w:r>
+        <w:r>
+          <w:rPr>
+            <w:noProof/>
+            <w:webHidden/>
+          </w:rPr>
+          <w:fldChar w:fldCharType="separate"/>
+        </w:r>
+        <w:r>
+          <w:rPr>
+            <w:noProof/>
+            <w:webHidden/>
+          </w:rPr>
+          <w:t>2</w:t>
+        </w:r>
+        <w:r>
+          <w:rPr>
+            <w:noProof/>
+            <w:webHidden/>
+          </w:rPr>
+          <w:fldChar w:fldCharType="end"/>
+        </w:r>
+      </w:hyperlink>
+    </w:p>
+    <w:p>
+      <w:r>
+        <w:fldChar w:fldCharType="end"/>
+      </w:r>
+    </w:p>
+    <w:p>
+      <w:pPr>
         <w:pStyle w:val="berschrift1"/>
       </w:pPr>
       <w:r>
         <w:br w:type="page"/>
       </w:r>
-      <w:bookmarkStart w:id="0" w:name="_Toc400538262"/>
+      <w:bookmarkStart w:id="0" w:name="_Toc400540385"/>
       <w:r>
         <w:lastRenderedPageBreak/>
         <w:t>Einführung</w:t>
+      </w:r>
+      <w:r>
+        <w:t xml:space="preserve"> in Single Sign On</w:t>
       </w:r>
       <w:bookmarkEnd w:id="0"/>
     </w:p>
@@ -272,19 +420,260 @@
       <w:pPr>
         <w:pStyle w:val="berschrift2"/>
       </w:pPr>
-      <w:bookmarkStart w:id="1" w:name="_Toc389727600"/>
-      <w:bookmarkStart w:id="2" w:name="_Toc400538263"/>
-      <w:r>
-        <w:t xml:space="preserve">Warum </w:t>
-      </w:r>
-      <w:r>
-        <w:t>Single Sign On</w:t>
-      </w:r>
-      <w:r>
-        <w:t>?</w:t>
+      <w:r>
+        <w:t xml:space="preserve"> </w:t>
+      </w:r>
+      <w:bookmarkStart w:id="1" w:name="_Toc400540386"/>
+      <w:r>
+        <w:t>„E</w:t>
+      </w:r>
+      <w:r>
+        <w:t>inmal anmelden, alles nutzen</w:t>
+      </w:r>
+      <w:r>
+        <w:t>“</w:t>
       </w:r>
       <w:bookmarkEnd w:id="1"/>
+    </w:p>
+    <w:p>
+      <w:r>
+        <w:t xml:space="preserve">Mit einem Single Sign-On (SSO) müssen sich Mitarbeiter nur noch einmal anmelden (primär authentifizieren) und das SSO übernimmt das Anmeldeverfahren bei eingebundenen Applikationen nach hinterlegten Regeln. Dies erspart den Usern nicht nur Tipparbeit, sondern auch die lästige Suche nach Passwörtern. Darüber hinaus lässt sich die Sicherheit durch Verschärfung der Passwortregeln erhöhen und die Anmeldung z.B. mit einer Smartcard oder einem Biometrie-Verfahren kombinieren. </w:t>
+      </w:r>
+    </w:p>
+    <w:p>
+      <w:r>
+        <w:t>Bei der Gesamt-Abmeldung “Single Log-Out” (SLO) kann sich der Benutzer durch einmaliges “Ausloggen” aus allen genutzten Diensten und Applikationen abmelden. So kann niemand den Account missbrauchen, wenn der Anwender z.B. seinen Arbeitsplatz verlässt.</w:t>
+      </w:r>
+    </w:p>
+    <w:p>
+      <w:r>
+        <w:t>Mit Ergänzungen wie Passwort-Synchronisation, Web-SSO oder Enterprise-SSO lässt sich das vereinfachte und sichere Anmeldeverfahren auf alle Applikationen ausdehnen.</w:t>
+      </w:r>
+    </w:p>
+    <w:p>
+      <w:r>
+        <w:t>Das “Simplified Sign-On” ist dagegen ein weniger komfortables und nicht besonders sicheres Verfahren. Es vereinfacht die Anmeldung an mehreren Systemen mit den gleichen Anmeldeinformationen durch den Abgleich der Systeme (Synchronisation von User-Name und Passwort untereinander).</w:t>
+      </w:r>
+    </w:p>
+    <w:p>
+      <w:pPr>
+        <w:pStyle w:val="berschrift2"/>
+      </w:pPr>
+      <w:bookmarkStart w:id="2" w:name="_Toc400540387"/>
+      <w:r>
+        <w:t>Der Nutzen von SSO</w:t>
+      </w:r>
       <w:bookmarkEnd w:id="2"/>
+    </w:p>
+    <w:p>
+      <w:pPr>
+        <w:pStyle w:val="Listenabsatz"/>
+        <w:numPr>
+          <w:ilvl w:val="0"/>
+          <w:numId w:val="13"/>
+        </w:numPr>
+      </w:pPr>
+      <w:r>
+        <w:t>Zugriff auf alle angebundenen Dienste und Anwendungen ohne erneute Anmeldung.</w:t>
+      </w:r>
+    </w:p>
+    <w:p>
+      <w:pPr>
+        <w:pStyle w:val="Listenabsatz"/>
+        <w:numPr>
+          <w:ilvl w:val="0"/>
+          <w:numId w:val="13"/>
+        </w:numPr>
+      </w:pPr>
+      <w:r>
+        <w:t>Zeitersparnis durch Wegfall von Log-In’s (evtl. verbunden mit Suche nach Passwort).</w:t>
+      </w:r>
+    </w:p>
+    <w:p>
+      <w:pPr>
+        <w:pStyle w:val="Listenabsatz"/>
+        <w:numPr>
+          <w:ilvl w:val="0"/>
+          <w:numId w:val="13"/>
+        </w:numPr>
+      </w:pPr>
+      <w:r>
+        <w:t>Weniger Helpdeskanfragen wegen vergessener Passwörter, da sich der Anwender weniger</w:t>
+      </w:r>
+      <w:r>
+        <w:t xml:space="preserve"> </w:t>
+      </w:r>
+      <w:r>
+        <w:t>Passwörter merken muss. Und weniger Anfragen bedeuten geringere Auwände.</w:t>
+      </w:r>
+    </w:p>
+    <w:p>
+      <w:pPr>
+        <w:pStyle w:val="Listenabsatz"/>
+        <w:numPr>
+          <w:ilvl w:val="0"/>
+          <w:numId w:val="13"/>
+        </w:numPr>
+      </w:pPr>
+      <w:r>
+        <w:t>Sicherheitssteigerung durch Wegfall der Merkzettel und durch die Ermöglichung strengerer</w:t>
+      </w:r>
+      <w:r>
+        <w:t xml:space="preserve"> </w:t>
+      </w:r>
+      <w:r>
+        <w:t>Passwortrichtlinien.</w:t>
+      </w:r>
+    </w:p>
+    <w:p>
+      <w:pPr>
+        <w:pStyle w:val="Listenabsatz"/>
+        <w:numPr>
+          <w:ilvl w:val="0"/>
+          <w:numId w:val="13"/>
+        </w:numPr>
+      </w:pPr>
+      <w:r>
+        <w:t>Besserer Nutzerkomfort und somit höhere Zufriedenheit.</w:t>
+      </w:r>
+    </w:p>
+    <w:p>
+      <w:pPr>
+        <w:pStyle w:val="berschrift2"/>
+      </w:pPr>
+      <w:bookmarkStart w:id="3" w:name="_Toc400540388"/>
+      <w:r>
+        <w:t>Stolpersteine beim SSO</w:t>
+      </w:r>
+      <w:bookmarkEnd w:id="3"/>
+    </w:p>
+    <w:p>
+      <w:r>
+        <w:t>Nicht alle SSO Systeme unterstützen den gleichen Umfang an Applikationen und Systemen. Es</w:t>
+      </w:r>
+      <w:r>
+        <w:t xml:space="preserve"> </w:t>
+      </w:r>
+      <w:r>
+        <w:t xml:space="preserve">ist sorgfältig zu prüfen, ob wirklich sämtliche Applikationen (z.B. Unix Applikationen im x-Window, </w:t>
+      </w:r>
+      <w:r>
+        <w:t>W</w:t>
+      </w:r>
+      <w:r>
+        <w:t>eb Applikationen, Applikationen mit kerberos Unterstützung, Apps, etc.) vollständig</w:t>
+      </w:r>
+      <w:r>
+        <w:t xml:space="preserve"> </w:t>
+      </w:r>
+      <w:r>
+        <w:t xml:space="preserve">von allen SSO Funktionen unterstützt werden. Dazu </w:t>
+      </w:r>
+      <w:proofErr w:type="gramStart"/>
+      <w:r>
+        <w:t>zählen</w:t>
+      </w:r>
+      <w:proofErr w:type="gramEnd"/>
+      <w:r>
+        <w:t xml:space="preserve"> nicht nur der Anmeldevorgang</w:t>
+      </w:r>
+      <w:r>
+        <w:t xml:space="preserve"> </w:t>
+      </w:r>
+      <w:r>
+        <w:t>sondern auch der automatische Passwort-Reset und der automatische zyklische Tausch der</w:t>
+      </w:r>
+      <w:r>
+        <w:t xml:space="preserve"> </w:t>
+      </w:r>
+      <w:r>
+        <w:t>Passwörter im Hintergrund.</w:t>
+      </w:r>
+    </w:p>
+    <w:p>
+      <w:r>
+        <w:t xml:space="preserve">Oft wird das SSO nur für eine Auswahl an Applikationen umgesetzt, weil sich die </w:t>
+      </w:r>
+      <w:r>
+        <w:t xml:space="preserve">technische </w:t>
+      </w:r>
+      <w:r>
+        <w:t xml:space="preserve">Komplexität der vielfältigen Systeme (AD, LINUX, HOST, SAP, Mobile-Devices, </w:t>
+      </w:r>
+      <w:r>
+        <w:t>W</w:t>
+      </w:r>
+      <w:r>
+        <w:t>eb-Applikationen, gehostete Systeme) und deren Vielzahl kaum beherrschen lässt.</w:t>
+      </w:r>
+    </w:p>
+    <w:p>
+      <w:r>
+        <w:t>Die Wenigsten konzipieren das SSO als Zwei-Faktor Authentifizierung zusammen mit</w:t>
+      </w:r>
+      <w:r>
+        <w:t xml:space="preserve"> </w:t>
+      </w:r>
+      <w:r>
+        <w:t>Smartcard, Biometrie oder anderen Verfahren. Das ist aber ratsam, da bei SSO das Passwort</w:t>
+      </w:r>
+      <w:r>
+        <w:t xml:space="preserve"> </w:t>
+      </w:r>
+      <w:r>
+        <w:t>extrem potent ist (möglicher Komplettzugang!) und ein Ausspähen fatale Folgen hätte.</w:t>
+      </w:r>
+      <w:r>
+        <w:t xml:space="preserve"> </w:t>
+      </w:r>
+      <w:r>
+        <w:t>Viele übersehen, dass die meisten SSO Produkte keine Managementkomponente besitzen</w:t>
+      </w:r>
+      <w:r>
+        <w:t xml:space="preserve"> </w:t>
+      </w:r>
+      <w:r>
+        <w:t>(“Wer darf SSO nutzen?”, “Welche Applikationen darf ein User nutzen?”, etc)</w:t>
+      </w:r>
+      <w:r>
+        <w:t>.</w:t>
+      </w:r>
+    </w:p>
+    <w:p>
+      <w:r>
+        <w:lastRenderedPageBreak/>
+        <w:t xml:space="preserve">Oft werden wesentliche Aspekte des Passwortspeichers übersehen: </w:t>
+      </w:r>
+      <w:r>
+        <w:br/>
+      </w:r>
+      <w:r>
+        <w:t xml:space="preserve">Ist der Passwortspeicherverschlüsselt? Wo ist er abgelegt? Ist er auch offline verfügbar? </w:t>
+      </w:r>
+      <w:r>
+        <w:br/>
+      </w:r>
+      <w:r>
+        <w:t>Wie wird er synchronis</w:t>
+      </w:r>
+      <w:r>
+        <w:t>i</w:t>
+      </w:r>
+      <w:r>
+        <w:t>ert?</w:t>
+      </w:r>
+      <w:r>
+        <w:t xml:space="preserve"> </w:t>
+      </w:r>
+      <w:r>
+        <w:t xml:space="preserve">Werden </w:t>
+      </w:r>
+      <w:r>
+        <w:t>Verzeichnisse</w:t>
+      </w:r>
+      <w:r>
+        <w:t xml:space="preserve"> als Repository unterstützt?</w:t>
+      </w:r>
     </w:p>
     <w:sectPr>
       <w:headerReference w:type="default" r:id="rId8"/>
@@ -323,11 +712,14 @@
     <w:pPr>
       <w:pStyle w:val="Untertitel"/>
       <w:tabs>
-        <w:tab w:val="center" w:pos="5103"/>
-        <w:tab w:val="left" w:pos="8789"/>
+        <w:tab w:val="center" w:pos="4536"/>
+        <w:tab w:val="right" w:pos="9781"/>
       </w:tabs>
       <w:ind w:left="0"/>
-      <w:jc w:val="both"/>
+      <w:jc w:val="left"/>
+      <w:rPr>
+        <w:lang w:val="en-US"/>
+      </w:rPr>
     </w:pPr>
     <w:r>
       <w:pict>
@@ -335,27 +727,50 @@
           <v:path arrowok="t" fillok="f" o:connecttype="none"/>
           <o:lock v:ext="edit" shapetype="t"/>
         </v:shapetype>
-        <v:shape id="_x0000_s2054" type="#_x0000_t32" style="position:absolute;left:0;text-align:left;margin-left:-.1pt;margin-top:-2.5pt;width:490.4pt;height:0;z-index:251657728" o:connectortype="straight"/>
+        <v:shape id="_x0000_s2054" type="#_x0000_t32" style="position:absolute;margin-left:-.1pt;margin-top:-2.5pt;width:490.4pt;height:0;z-index:251657728" o:connectortype="straight"/>
       </w:pict>
     </w:r>
     <w:r>
-      <w:t xml:space="preserve">Clean Code </w:t>
+      <w:rPr>
+        <w:lang w:val="en-US"/>
+      </w:rPr>
+      <w:t>SSO</w:t>
     </w:r>
     <w:r>
-      <w:t>Handbuch</w:t>
+      <w:rPr>
+        <w:lang w:val="en-US"/>
+      </w:rPr>
+      <w:t xml:space="preserve">- </w:t>
     </w:r>
     <w:r>
-      <w:tab/>
-      <w:t xml:space="preserve"> </w:t>
+      <w:rPr>
+        <w:lang w:val="en-US"/>
+      </w:rPr>
+      <w:t xml:space="preserve"> Single Sign On</w:t>
     </w:r>
     <w:r>
-      <w:t>Matthias Jenzen</w:t>
+      <w:rPr>
+        <w:lang w:val="en-US"/>
+      </w:rPr>
+      <w:tab/>
     </w:r>
     <w:r>
-      <w:t>, Juli 2014</w:t>
+      <w:rPr>
+        <w:lang w:val="en-US"/>
+      </w:rPr>
+      <w:t xml:space="preserve"> Matthias Jenzen, </w:t>
     </w:r>
     <w:r>
-      <w:t xml:space="preserve">  (</w:t>
+      <w:rPr>
+        <w:lang w:val="en-US"/>
+      </w:rPr>
+      <w:t>November</w:t>
+    </w:r>
+    <w:r>
+      <w:rPr>
+        <w:lang w:val="en-US"/>
+      </w:rPr>
+      <w:t xml:space="preserve"> 2014  (</w:t>
     </w:r>
     <w:hyperlink r:id="rId1" w:history="1">
       <w:r>
@@ -363,35 +778,84 @@
           <w:rStyle w:val="Hyperlink"/>
           <w:color w:val="auto"/>
           <w:u w:val="none"/>
+          <w:lang w:val="en-US"/>
         </w:rPr>
         <w:t>matthias.jenzen@kroschke.de</w:t>
       </w:r>
     </w:hyperlink>
     <w:r>
+      <w:rPr>
+        <w:lang w:val="en-US"/>
+      </w:rPr>
       <w:t>)</w:t>
     </w:r>
     <w:r>
+      <w:rPr>
+        <w:lang w:val="en-US"/>
+      </w:rPr>
+      <w:t xml:space="preserve"> </w:t>
+    </w:r>
+    <w:r>
+      <w:rPr>
+        <w:lang w:val="en-US"/>
+      </w:rPr>
       <w:tab/>
     </w:r>
     <w:r>
+      <w:rPr>
+        <w:lang w:val="en-US"/>
+      </w:rPr>
       <w:t xml:space="preserve">Seite </w:t>
     </w:r>
-    <w:fldSimple w:instr=" PAGE   \* MERGEFORMAT ">
-      <w:r>
-        <w:t>1</w:t>
-      </w:r>
-    </w:fldSimple>
     <w:r>
+      <w:fldChar w:fldCharType="begin"/>
+    </w:r>
+    <w:r>
+      <w:rPr>
+        <w:lang w:val="en-US"/>
+      </w:rPr>
+      <w:instrText xml:space="preserve"> PAGE   \* MERGEFORMAT </w:instrText>
+    </w:r>
+    <w:r>
+      <w:fldChar w:fldCharType="separate"/>
+    </w:r>
+    <w:r>
+      <w:rPr>
+        <w:lang w:val="en-US"/>
+      </w:rPr>
+      <w:t>2</w:t>
+    </w:r>
+    <w:r>
+      <w:fldChar w:fldCharType="end"/>
+    </w:r>
+    <w:r>
+      <w:rPr>
+        <w:lang w:val="en-US"/>
+      </w:rPr>
       <w:t xml:space="preserve"> / </w:t>
     </w:r>
     <w:fldSimple w:instr=" NUMPAGES   \* MERGEFORMAT ">
       <w:r>
-        <w:t>2</w:t>
+        <w:rPr>
+          <w:lang w:val="en-US"/>
+        </w:rPr>
+        <w:t>3</w:t>
       </w:r>
     </w:fldSimple>
-    <w:r>
-      <w:tab/>
-    </w:r>
+  </w:p>
+  <w:p>
+    <w:pPr>
+      <w:rPr>
+        <w:lang w:val="en-US"/>
+      </w:rPr>
+    </w:pPr>
+  </w:p>
+  <w:p>
+    <w:pPr>
+      <w:rPr>
+        <w:lang w:val="en-US"/>
+      </w:rPr>
+    </w:pPr>
   </w:p>
 </w:ftr>
 </file>
@@ -420,21 +884,35 @@
   <w:p>
     <w:pPr>
       <w:pStyle w:val="Untertitel"/>
-      <w:tabs>
-        <w:tab w:val="right" w:pos="9639"/>
-      </w:tabs>
       <w:ind w:left="0"/>
+      <w:jc w:val="left"/>
+      <w:rPr>
+        <w:b/>
+        <w:sz w:val="20"/>
+        <w:szCs w:val="20"/>
+        <w:lang w:val="en-US"/>
+      </w:rPr>
     </w:pPr>
     <w:r>
+      <w:rPr>
+        <w:b/>
+        <w:sz w:val="20"/>
+        <w:szCs w:val="20"/>
+      </w:rPr>
       <w:pict>
         <v:shapetype id="_x0000_t32" coordsize="21600,21600" o:spt="32" o:oned="t" path="m,l21600,21600e" filled="f">
           <v:path arrowok="t" fillok="f" o:connecttype="none"/>
           <o:lock v:ext="edit" shapetype="t"/>
         </v:shapetype>
-        <v:shape id="_x0000_s2052" type="#_x0000_t32" style="position:absolute;left:0;text-align:left;margin-left:1.15pt;margin-top:28.45pt;width:490.4pt;height:0;z-index:251656704" o:connectortype="straight"/>
+        <v:shape id="_x0000_s2052" type="#_x0000_t32" style="position:absolute;margin-left:1.15pt;margin-top:28.45pt;width:490.4pt;height:0;z-index:251656704" o:connectortype="straight"/>
       </w:pict>
     </w:r>
     <w:r>
+      <w:rPr>
+        <w:b/>
+        <w:sz w:val="20"/>
+        <w:szCs w:val="20"/>
+      </w:rPr>
       <w:drawing>
         <wp:anchor distT="0" distB="0" distL="114300" distR="114300" simplePos="0" relativeHeight="251658752" behindDoc="0" locked="0" layoutInCell="1" allowOverlap="1">
           <wp:simplePos x="0" y="0"/>
@@ -492,49 +970,46 @@
     <w:r>
       <w:rPr>
         <w:b/>
-        <w:i w:val="0"/>
-        <w:sz w:val="24"/>
-        <w:szCs w:val="24"/>
-      </w:rPr>
-      <w:t>SSO, Single Sign On</w:t>
-    </w:r>
-    <w:r>
-      <w:rPr>
-        <w:b/>
-        <w:i w:val="0"/>
-        <w:sz w:val="24"/>
-        <w:szCs w:val="24"/>
+        <w:sz w:val="20"/>
+        <w:szCs w:val="20"/>
+        <w:lang w:val="en-US"/>
       </w:rPr>
       <w:t xml:space="preserve"> </w:t>
     </w:r>
     <w:r>
       <w:rPr>
         <w:b/>
-        <w:i w:val="0"/>
-        <w:sz w:val="24"/>
-        <w:szCs w:val="24"/>
-      </w:rPr>
-      <w:t xml:space="preserve"> - </w:t>
+        <w:sz w:val="20"/>
+        <w:szCs w:val="20"/>
+        <w:lang w:val="en-US"/>
+      </w:rPr>
+      <w:t xml:space="preserve">SSO, Single </w:t>
     </w:r>
     <w:r>
       <w:rPr>
         <w:b/>
-        <w:i w:val="0"/>
-        <w:sz w:val="24"/>
-        <w:szCs w:val="24"/>
-      </w:rPr>
-      <w:t xml:space="preserve"> </w:t>
+        <w:sz w:val="20"/>
+        <w:szCs w:val="20"/>
+        <w:lang w:val="en-US"/>
+      </w:rPr>
+      <w:t>Sign On</w:t>
     </w:r>
     <w:r>
       <w:rPr>
         <w:b/>
-        <w:i w:val="0"/>
-        <w:sz w:val="24"/>
-        <w:szCs w:val="24"/>
-      </w:rPr>
-      <w:t>CKG Entwicklung</w:t>
+        <w:sz w:val="20"/>
+        <w:szCs w:val="20"/>
+        <w:lang w:val="en-US"/>
+      </w:rPr>
+      <w:t xml:space="preserve">  -  CKG Entwicklung</w:t>
     </w:r>
     <w:r>
+      <w:rPr>
+        <w:b/>
+        <w:sz w:val="20"/>
+        <w:szCs w:val="20"/>
+        <w:lang w:val="en-US"/>
+      </w:rPr>
       <w:tab/>
     </w:r>
   </w:p>
@@ -544,6 +1019,119 @@
 <file path=word/numbering.xml><?xml version="1.0" encoding="utf-8"?>
 <w:numbering xmlns:ve="http://schemas.openxmlformats.org/markup-compatibility/2006" xmlns:o="urn:schemas-microsoft-com:office:office" xmlns:r="http://schemas.openxmlformats.org/officeDocument/2006/relationships" xmlns:m="http://schemas.openxmlformats.org/officeDocument/2006/math" xmlns:v="urn:schemas-microsoft-com:vml" xmlns:wp="http://schemas.openxmlformats.org/drawingml/2006/wordprocessingDrawing" xmlns:w10="urn:schemas-microsoft-com:office:word" xmlns:w="http://schemas.openxmlformats.org/wordprocessingml/2006/main" xmlns:wne="http://schemas.microsoft.com/office/word/2006/wordml">
   <w:abstractNum w:abstractNumId="0">
+    <w:nsid w:val="02691442"/>
+    <w:multiLevelType w:val="hybridMultilevel"/>
+    <w:tmpl w:val="D220CFC4"/>
+    <w:lvl w:ilvl="0" w:tplc="04070001">
+      <w:start w:val="1"/>
+      <w:numFmt w:val="bullet"/>
+      <w:lvlText w:val=""/>
+      <w:lvlJc w:val="left"/>
+      <w:pPr>
+        <w:ind w:left="1429" w:hanging="360"/>
+      </w:pPr>
+      <w:rPr>
+        <w:rFonts w:ascii="Symbol" w:hAnsi="Symbol" w:hint="default"/>
+      </w:rPr>
+    </w:lvl>
+    <w:lvl w:ilvl="1" w:tplc="04070003" w:tentative="1">
+      <w:start w:val="1"/>
+      <w:numFmt w:val="bullet"/>
+      <w:lvlText w:val="o"/>
+      <w:lvlJc w:val="left"/>
+      <w:pPr>
+        <w:ind w:left="2149" w:hanging="360"/>
+      </w:pPr>
+      <w:rPr>
+        <w:rFonts w:ascii="Courier New" w:hAnsi="Courier New" w:cs="Courier New" w:hint="default"/>
+      </w:rPr>
+    </w:lvl>
+    <w:lvl w:ilvl="2" w:tplc="04070005" w:tentative="1">
+      <w:start w:val="1"/>
+      <w:numFmt w:val="bullet"/>
+      <w:lvlText w:val=""/>
+      <w:lvlJc w:val="left"/>
+      <w:pPr>
+        <w:ind w:left="2869" w:hanging="360"/>
+      </w:pPr>
+      <w:rPr>
+        <w:rFonts w:ascii="Wingdings" w:hAnsi="Wingdings" w:hint="default"/>
+      </w:rPr>
+    </w:lvl>
+    <w:lvl w:ilvl="3" w:tplc="04070001" w:tentative="1">
+      <w:start w:val="1"/>
+      <w:numFmt w:val="bullet"/>
+      <w:lvlText w:val=""/>
+      <w:lvlJc w:val="left"/>
+      <w:pPr>
+        <w:ind w:left="3589" w:hanging="360"/>
+      </w:pPr>
+      <w:rPr>
+        <w:rFonts w:ascii="Symbol" w:hAnsi="Symbol" w:hint="default"/>
+      </w:rPr>
+    </w:lvl>
+    <w:lvl w:ilvl="4" w:tplc="04070003" w:tentative="1">
+      <w:start w:val="1"/>
+      <w:numFmt w:val="bullet"/>
+      <w:lvlText w:val="o"/>
+      <w:lvlJc w:val="left"/>
+      <w:pPr>
+        <w:ind w:left="4309" w:hanging="360"/>
+      </w:pPr>
+      <w:rPr>
+        <w:rFonts w:ascii="Courier New" w:hAnsi="Courier New" w:cs="Courier New" w:hint="default"/>
+      </w:rPr>
+    </w:lvl>
+    <w:lvl w:ilvl="5" w:tplc="04070005" w:tentative="1">
+      <w:start w:val="1"/>
+      <w:numFmt w:val="bullet"/>
+      <w:lvlText w:val=""/>
+      <w:lvlJc w:val="left"/>
+      <w:pPr>
+        <w:ind w:left="5029" w:hanging="360"/>
+      </w:pPr>
+      <w:rPr>
+        <w:rFonts w:ascii="Wingdings" w:hAnsi="Wingdings" w:hint="default"/>
+      </w:rPr>
+    </w:lvl>
+    <w:lvl w:ilvl="6" w:tplc="04070001" w:tentative="1">
+      <w:start w:val="1"/>
+      <w:numFmt w:val="bullet"/>
+      <w:lvlText w:val=""/>
+      <w:lvlJc w:val="left"/>
+      <w:pPr>
+        <w:ind w:left="5749" w:hanging="360"/>
+      </w:pPr>
+      <w:rPr>
+        <w:rFonts w:ascii="Symbol" w:hAnsi="Symbol" w:hint="default"/>
+      </w:rPr>
+    </w:lvl>
+    <w:lvl w:ilvl="7" w:tplc="04070003" w:tentative="1">
+      <w:start w:val="1"/>
+      <w:numFmt w:val="bullet"/>
+      <w:lvlText w:val="o"/>
+      <w:lvlJc w:val="left"/>
+      <w:pPr>
+        <w:ind w:left="6469" w:hanging="360"/>
+      </w:pPr>
+      <w:rPr>
+        <w:rFonts w:ascii="Courier New" w:hAnsi="Courier New" w:cs="Courier New" w:hint="default"/>
+      </w:rPr>
+    </w:lvl>
+    <w:lvl w:ilvl="8" w:tplc="04070005" w:tentative="1">
+      <w:start w:val="1"/>
+      <w:numFmt w:val="bullet"/>
+      <w:lvlText w:val=""/>
+      <w:lvlJc w:val="left"/>
+      <w:pPr>
+        <w:ind w:left="7189" w:hanging="360"/>
+      </w:pPr>
+      <w:rPr>
+        <w:rFonts w:ascii="Wingdings" w:hAnsi="Wingdings" w:hint="default"/>
+      </w:rPr>
+    </w:lvl>
+  </w:abstractNum>
+  <w:abstractNum w:abstractNumId="1">
     <w:nsid w:val="0C8D1E31"/>
     <w:multiLevelType w:val="hybridMultilevel"/>
     <w:tmpl w:val="15D6106C"/>
@@ -656,7 +1244,7 @@
       </w:rPr>
     </w:lvl>
   </w:abstractNum>
-  <w:abstractNum w:abstractNumId="1">
+  <w:abstractNum w:abstractNumId="2">
     <w:nsid w:val="0F1D6E04"/>
     <w:multiLevelType w:val="hybridMultilevel"/>
     <w:tmpl w:val="54629680"/>
@@ -769,7 +1357,7 @@
       </w:rPr>
     </w:lvl>
   </w:abstractNum>
-  <w:abstractNum w:abstractNumId="2">
+  <w:abstractNum w:abstractNumId="3">
     <w:nsid w:val="1D963A46"/>
     <w:multiLevelType w:val="hybridMultilevel"/>
     <w:tmpl w:val="7B26D3E0"/>
@@ -882,7 +1470,7 @@
       </w:rPr>
     </w:lvl>
   </w:abstractNum>
-  <w:abstractNum w:abstractNumId="3">
+  <w:abstractNum w:abstractNumId="4">
     <w:nsid w:val="30CF251B"/>
     <w:multiLevelType w:val="multilevel"/>
     <w:tmpl w:val="688C22EC"/>
@@ -1004,7 +1592,7 @@
       </w:rPr>
     </w:lvl>
   </w:abstractNum>
-  <w:abstractNum w:abstractNumId="4">
+  <w:abstractNum w:abstractNumId="5">
     <w:nsid w:val="42C07E82"/>
     <w:multiLevelType w:val="hybridMultilevel"/>
     <w:tmpl w:val="14FC6CA0"/>
@@ -1117,7 +1705,7 @@
       </w:rPr>
     </w:lvl>
   </w:abstractNum>
-  <w:abstractNum w:abstractNumId="5">
+  <w:abstractNum w:abstractNumId="6">
     <w:nsid w:val="4E526B93"/>
     <w:multiLevelType w:val="hybridMultilevel"/>
     <w:tmpl w:val="0734C986"/>
@@ -1230,7 +1818,7 @@
       </w:rPr>
     </w:lvl>
   </w:abstractNum>
-  <w:abstractNum w:abstractNumId="6">
+  <w:abstractNum w:abstractNumId="7">
     <w:nsid w:val="610E2D35"/>
     <w:multiLevelType w:val="hybridMultilevel"/>
     <w:tmpl w:val="F01271F2"/>
@@ -1343,7 +1931,7 @@
       </w:rPr>
     </w:lvl>
   </w:abstractNum>
-  <w:abstractNum w:abstractNumId="7">
+  <w:abstractNum w:abstractNumId="8">
     <w:nsid w:val="65DF6619"/>
     <w:multiLevelType w:val="hybridMultilevel"/>
     <w:tmpl w:val="25BACE36"/>
@@ -1455,7 +2043,7 @@
       </w:rPr>
     </w:lvl>
   </w:abstractNum>
-  <w:abstractNum w:abstractNumId="8">
+  <w:abstractNum w:abstractNumId="9">
     <w:nsid w:val="7D771EC3"/>
     <w:multiLevelType w:val="hybridMultilevel"/>
     <w:tmpl w:val="7B420AD8"/>
@@ -1568,7 +2156,7 @@
       </w:rPr>
     </w:lvl>
   </w:abstractNum>
-  <w:abstractNum w:abstractNumId="9">
+  <w:abstractNum w:abstractNumId="10">
     <w:nsid w:val="7FBA5C14"/>
     <w:multiLevelType w:val="hybridMultilevel"/>
     <w:tmpl w:val="54F46950"/>
@@ -1682,25 +2270,25 @@
     </w:lvl>
   </w:abstractNum>
   <w:num w:numId="1">
+    <w:abstractNumId w:val="5"/>
+  </w:num>
+  <w:num w:numId="2">
+    <w:abstractNumId w:val="9"/>
+  </w:num>
+  <w:num w:numId="3">
+    <w:abstractNumId w:val="10"/>
+  </w:num>
+  <w:num w:numId="4">
+    <w:abstractNumId w:val="3"/>
+  </w:num>
+  <w:num w:numId="5">
     <w:abstractNumId w:val="4"/>
   </w:num>
-  <w:num w:numId="2">
-    <w:abstractNumId w:val="8"/>
-  </w:num>
-  <w:num w:numId="3">
-    <w:abstractNumId w:val="9"/>
-  </w:num>
-  <w:num w:numId="4">
-    <w:abstractNumId w:val="2"/>
-  </w:num>
-  <w:num w:numId="5">
-    <w:abstractNumId w:val="3"/>
-  </w:num>
   <w:num w:numId="6">
-    <w:abstractNumId w:val="5"/>
+    <w:abstractNumId w:val="6"/>
   </w:num>
   <w:num w:numId="7">
-    <w:abstractNumId w:val="3"/>
+    <w:abstractNumId w:val="4"/>
     <w:lvlOverride w:ilvl="0">
       <w:startOverride w:val="1"/>
     </w:lvlOverride>
@@ -1730,13 +2318,13 @@
     </w:lvlOverride>
   </w:num>
   <w:num w:numId="8">
-    <w:abstractNumId w:val="7"/>
+    <w:abstractNumId w:val="8"/>
   </w:num>
   <w:num w:numId="9">
-    <w:abstractNumId w:val="0"/>
+    <w:abstractNumId w:val="1"/>
   </w:num>
   <w:num w:numId="10">
-    <w:abstractNumId w:val="3"/>
+    <w:abstractNumId w:val="4"/>
     <w:lvlOverride w:ilvl="0">
       <w:startOverride w:val="1"/>
     </w:lvlOverride>
@@ -1766,10 +2354,13 @@
     </w:lvlOverride>
   </w:num>
   <w:num w:numId="11">
-    <w:abstractNumId w:val="6"/>
+    <w:abstractNumId w:val="7"/>
   </w:num>
   <w:num w:numId="12">
-    <w:abstractNumId w:val="1"/>
+    <w:abstractNumId w:val="2"/>
+  </w:num>
+  <w:num w:numId="13">
+    <w:abstractNumId w:val="0"/>
   </w:num>
 </w:numbering>
 </file>
@@ -1927,9 +2518,9 @@
   <w:style w:type="paragraph" w:default="1" w:styleId="Standard">
     <w:name w:val="Normal"/>
     <w:qFormat/>
-    <w:rsid w:val="00157706"/>
+    <w:rsid w:val="00E25575"/>
     <w:pPr>
-      <w:spacing w:after="200" w:line="276" w:lineRule="auto"/>
+      <w:spacing w:after="120" w:line="276" w:lineRule="auto"/>
       <w:ind w:left="709"/>
     </w:pPr>
     <w:rPr>
@@ -2432,7 +3023,6 @@
     <w:basedOn w:val="berschrift1"/>
     <w:next w:val="Standard"/>
     <w:uiPriority w:val="39"/>
-    <w:semiHidden/>
     <w:unhideWhenUsed/>
     <w:qFormat/>
     <w:rsid w:val="00042C8A"/>
@@ -2459,7 +3049,7 @@
     <w:qFormat/>
     <w:rsid w:val="00042C8A"/>
     <w:pPr>
-      <w:spacing w:before="240" w:after="120"/>
+      <w:spacing w:before="240"/>
       <w:ind w:left="0"/>
     </w:pPr>
     <w:rPr>
@@ -2991,7 +3581,7 @@
 </file>
 
 <file path=customXml/itemProps1.xml><?xml version="1.0" encoding="utf-8"?>
-<ds:datastoreItem xmlns:ds="http://schemas.openxmlformats.org/officeDocument/2006/customXml" ds:itemID="{14EEC9C0-936B-43B7-B8E9-1911810EEAB0}">
+<ds:datastoreItem xmlns:ds="http://schemas.openxmlformats.org/officeDocument/2006/customXml" ds:itemID="{326C65FA-B287-46E2-9C9F-C207E0EE5841}">
   <ds:schemaRefs>
     <ds:schemaRef ds:uri="http://schemas.openxmlformats.org/officeDocument/2006/bibliography"/>
   </ds:schemaRefs>

</xml_diff>

<commit_message>
topic "2. Externe SSO Plattformen"
</commit_message>
<xml_diff>
--- a/SSO/SSO Vorschlag.docx
+++ b/SSO/SSO Vorschlag.docx
@@ -20,10 +20,6 @@
     <w:p>
       <w:pPr>
         <w:pStyle w:val="Verzeichnis1"/>
-        <w:tabs>
-          <w:tab w:val="left" w:pos="440"/>
-          <w:tab w:val="right" w:leader="dot" w:pos="10197"/>
-        </w:tabs>
         <w:rPr>
           <w:rFonts w:eastAsiaTheme="minorEastAsia" w:cstheme="minorBidi"/>
           <w:b w:val="0"/>
@@ -42,7 +38,7 @@
       <w:r>
         <w:fldChar w:fldCharType="separate"/>
       </w:r>
-      <w:hyperlink w:anchor="_Toc400540385" w:history="1">
+      <w:hyperlink w:anchor="_Toc400541610" w:history="1">
         <w:r>
           <w:rPr>
             <w:rStyle w:val="Hyperlink"/>
@@ -87,7 +83,7 @@
             <w:noProof/>
             <w:webHidden/>
           </w:rPr>
-          <w:instrText xml:space="preserve"> PAGEREF _Toc400540385 \h </w:instrText>
+          <w:instrText xml:space="preserve"> PAGEREF _Toc400541610 \h </w:instrText>
         </w:r>
         <w:r>
           <w:rPr>
@@ -121,10 +117,6 @@
     <w:p>
       <w:pPr>
         <w:pStyle w:val="Verzeichnis2"/>
-        <w:tabs>
-          <w:tab w:val="left" w:pos="880"/>
-          <w:tab w:val="right" w:leader="dot" w:pos="10197"/>
-        </w:tabs>
         <w:rPr>
           <w:rFonts w:eastAsiaTheme="minorEastAsia" w:cstheme="minorBidi"/>
           <w:i w:val="0"/>
@@ -134,7 +126,7 @@
           <w:szCs w:val="22"/>
         </w:rPr>
       </w:pPr>
-      <w:hyperlink w:anchor="_Toc400540386" w:history="1">
+      <w:hyperlink w:anchor="_Toc400541611" w:history="1">
         <w:r>
           <w:rPr>
             <w:rStyle w:val="Hyperlink"/>
@@ -179,7 +171,7 @@
             <w:noProof/>
             <w:webHidden/>
           </w:rPr>
-          <w:instrText xml:space="preserve"> PAGEREF _Toc400540386 \h </w:instrText>
+          <w:instrText xml:space="preserve"> PAGEREF _Toc400541611 \h </w:instrText>
         </w:r>
         <w:r>
           <w:rPr>
@@ -213,10 +205,6 @@
     <w:p>
       <w:pPr>
         <w:pStyle w:val="Verzeichnis2"/>
-        <w:tabs>
-          <w:tab w:val="left" w:pos="880"/>
-          <w:tab w:val="right" w:leader="dot" w:pos="10197"/>
-        </w:tabs>
         <w:rPr>
           <w:rFonts w:eastAsiaTheme="minorEastAsia" w:cstheme="minorBidi"/>
           <w:i w:val="0"/>
@@ -226,7 +214,7 @@
           <w:szCs w:val="22"/>
         </w:rPr>
       </w:pPr>
-      <w:hyperlink w:anchor="_Toc400540387" w:history="1">
+      <w:hyperlink w:anchor="_Toc400541612" w:history="1">
         <w:r>
           <w:rPr>
             <w:rStyle w:val="Hyperlink"/>
@@ -271,7 +259,7 @@
             <w:noProof/>
             <w:webHidden/>
           </w:rPr>
-          <w:instrText xml:space="preserve"> PAGEREF _Toc400540387 \h </w:instrText>
+          <w:instrText xml:space="preserve"> PAGEREF _Toc400541612 \h </w:instrText>
         </w:r>
         <w:r>
           <w:rPr>
@@ -305,10 +293,6 @@
     <w:p>
       <w:pPr>
         <w:pStyle w:val="Verzeichnis2"/>
-        <w:tabs>
-          <w:tab w:val="left" w:pos="880"/>
-          <w:tab w:val="right" w:leader="dot" w:pos="10197"/>
-        </w:tabs>
         <w:rPr>
           <w:rFonts w:eastAsiaTheme="minorEastAsia" w:cstheme="minorBidi"/>
           <w:i w:val="0"/>
@@ -318,7 +302,7 @@
           <w:szCs w:val="22"/>
         </w:rPr>
       </w:pPr>
-      <w:hyperlink w:anchor="_Toc400540388" w:history="1">
+      <w:hyperlink w:anchor="_Toc400541613" w:history="1">
         <w:r>
           <w:rPr>
             <w:rStyle w:val="Hyperlink"/>
@@ -363,7 +347,7 @@
             <w:noProof/>
             <w:webHidden/>
           </w:rPr>
-          <w:instrText xml:space="preserve"> PAGEREF _Toc400540388 \h </w:instrText>
+          <w:instrText xml:space="preserve"> PAGEREF _Toc400541613 \h </w:instrText>
         </w:r>
         <w:r>
           <w:rPr>
@@ -395,6 +379,534 @@
       </w:hyperlink>
     </w:p>
     <w:p>
+      <w:pPr>
+        <w:pStyle w:val="Verzeichnis1"/>
+        <w:rPr>
+          <w:rFonts w:eastAsiaTheme="minorEastAsia" w:cstheme="minorBidi"/>
+          <w:b w:val="0"/>
+          <w:bCs w:val="0"/>
+          <w:noProof/>
+          <w:sz w:val="22"/>
+          <w:szCs w:val="22"/>
+        </w:rPr>
+      </w:pPr>
+      <w:hyperlink w:anchor="_Toc400541614" w:history="1">
+        <w:r>
+          <w:rPr>
+            <w:rStyle w:val="Hyperlink"/>
+            <w:noProof/>
+          </w:rPr>
+          <w:t>2</w:t>
+        </w:r>
+        <w:r>
+          <w:rPr>
+            <w:rFonts w:eastAsiaTheme="minorEastAsia" w:cstheme="minorBidi"/>
+            <w:b w:val="0"/>
+            <w:bCs w:val="0"/>
+            <w:noProof/>
+            <w:sz w:val="22"/>
+            <w:szCs w:val="22"/>
+          </w:rPr>
+          <w:tab/>
+        </w:r>
+        <w:r>
+          <w:rPr>
+            <w:rStyle w:val="Hyperlink"/>
+            <w:noProof/>
+          </w:rPr>
+          <w:t>Externe SSO Plattformen</w:t>
+        </w:r>
+        <w:r>
+          <w:rPr>
+            <w:noProof/>
+            <w:webHidden/>
+          </w:rPr>
+          <w:tab/>
+        </w:r>
+        <w:r>
+          <w:rPr>
+            <w:noProof/>
+            <w:webHidden/>
+          </w:rPr>
+          <w:fldChar w:fldCharType="begin"/>
+        </w:r>
+        <w:r>
+          <w:rPr>
+            <w:noProof/>
+            <w:webHidden/>
+          </w:rPr>
+          <w:instrText xml:space="preserve"> PAGEREF _Toc400541614 \h </w:instrText>
+        </w:r>
+        <w:r>
+          <w:rPr>
+            <w:noProof/>
+            <w:webHidden/>
+          </w:rPr>
+        </w:r>
+        <w:r>
+          <w:rPr>
+            <w:noProof/>
+            <w:webHidden/>
+          </w:rPr>
+          <w:fldChar w:fldCharType="separate"/>
+        </w:r>
+        <w:r>
+          <w:rPr>
+            <w:noProof/>
+            <w:webHidden/>
+          </w:rPr>
+          <w:t>3</w:t>
+        </w:r>
+        <w:r>
+          <w:rPr>
+            <w:noProof/>
+            <w:webHidden/>
+          </w:rPr>
+          <w:fldChar w:fldCharType="end"/>
+        </w:r>
+      </w:hyperlink>
+    </w:p>
+    <w:p>
+      <w:pPr>
+        <w:pStyle w:val="Verzeichnis2"/>
+        <w:rPr>
+          <w:rFonts w:eastAsiaTheme="minorEastAsia" w:cstheme="minorBidi"/>
+          <w:i w:val="0"/>
+          <w:iCs w:val="0"/>
+          <w:noProof/>
+          <w:sz w:val="22"/>
+          <w:szCs w:val="22"/>
+        </w:rPr>
+      </w:pPr>
+      <w:hyperlink w:anchor="_Toc400541615" w:history="1">
+        <w:r>
+          <w:rPr>
+            <w:rStyle w:val="Hyperlink"/>
+            <w:noProof/>
+          </w:rPr>
+          <w:t>2.1</w:t>
+        </w:r>
+        <w:r>
+          <w:rPr>
+            <w:rFonts w:eastAsiaTheme="minorEastAsia" w:cstheme="minorBidi"/>
+            <w:i w:val="0"/>
+            <w:iCs w:val="0"/>
+            <w:noProof/>
+            <w:sz w:val="22"/>
+            <w:szCs w:val="22"/>
+          </w:rPr>
+          <w:tab/>
+        </w:r>
+        <w:r>
+          <w:rPr>
+            <w:rStyle w:val="Hyperlink"/>
+            <w:noProof/>
+          </w:rPr>
+          <w:t>Die Suche auf dem SSO-Markt</w:t>
+        </w:r>
+        <w:r>
+          <w:rPr>
+            <w:noProof/>
+            <w:webHidden/>
+          </w:rPr>
+          <w:tab/>
+        </w:r>
+        <w:r>
+          <w:rPr>
+            <w:noProof/>
+            <w:webHidden/>
+          </w:rPr>
+          <w:fldChar w:fldCharType="begin"/>
+        </w:r>
+        <w:r>
+          <w:rPr>
+            <w:noProof/>
+            <w:webHidden/>
+          </w:rPr>
+          <w:instrText xml:space="preserve"> PAGEREF _Toc400541615 \h </w:instrText>
+        </w:r>
+        <w:r>
+          <w:rPr>
+            <w:noProof/>
+            <w:webHidden/>
+          </w:rPr>
+        </w:r>
+        <w:r>
+          <w:rPr>
+            <w:noProof/>
+            <w:webHidden/>
+          </w:rPr>
+          <w:fldChar w:fldCharType="separate"/>
+        </w:r>
+        <w:r>
+          <w:rPr>
+            <w:noProof/>
+            <w:webHidden/>
+          </w:rPr>
+          <w:t>3</w:t>
+        </w:r>
+        <w:r>
+          <w:rPr>
+            <w:noProof/>
+            <w:webHidden/>
+          </w:rPr>
+          <w:fldChar w:fldCharType="end"/>
+        </w:r>
+      </w:hyperlink>
+    </w:p>
+    <w:p>
+      <w:pPr>
+        <w:pStyle w:val="Verzeichnis2"/>
+        <w:rPr>
+          <w:rFonts w:eastAsiaTheme="minorEastAsia" w:cstheme="minorBidi"/>
+          <w:i w:val="0"/>
+          <w:iCs w:val="0"/>
+          <w:noProof/>
+          <w:sz w:val="22"/>
+          <w:szCs w:val="22"/>
+        </w:rPr>
+      </w:pPr>
+      <w:hyperlink w:anchor="_Toc400541616" w:history="1">
+        <w:r>
+          <w:rPr>
+            <w:rStyle w:val="Hyperlink"/>
+            <w:noProof/>
+          </w:rPr>
+          <w:t>2.2</w:t>
+        </w:r>
+        <w:r>
+          <w:rPr>
+            <w:rFonts w:eastAsiaTheme="minorEastAsia" w:cstheme="minorBidi"/>
+            <w:i w:val="0"/>
+            <w:iCs w:val="0"/>
+            <w:noProof/>
+            <w:sz w:val="22"/>
+            <w:szCs w:val="22"/>
+          </w:rPr>
+          <w:tab/>
+        </w:r>
+        <w:r>
+          <w:rPr>
+            <w:rStyle w:val="Hyperlink"/>
+            <w:noProof/>
+          </w:rPr>
+          <w:t>Auswahlkriterien für externe SSO Dienste</w:t>
+        </w:r>
+        <w:r>
+          <w:rPr>
+            <w:noProof/>
+            <w:webHidden/>
+          </w:rPr>
+          <w:tab/>
+        </w:r>
+        <w:r>
+          <w:rPr>
+            <w:noProof/>
+            <w:webHidden/>
+          </w:rPr>
+          <w:fldChar w:fldCharType="begin"/>
+        </w:r>
+        <w:r>
+          <w:rPr>
+            <w:noProof/>
+            <w:webHidden/>
+          </w:rPr>
+          <w:instrText xml:space="preserve"> PAGEREF _Toc400541616 \h </w:instrText>
+        </w:r>
+        <w:r>
+          <w:rPr>
+            <w:noProof/>
+            <w:webHidden/>
+          </w:rPr>
+        </w:r>
+        <w:r>
+          <w:rPr>
+            <w:noProof/>
+            <w:webHidden/>
+          </w:rPr>
+          <w:fldChar w:fldCharType="separate"/>
+        </w:r>
+        <w:r>
+          <w:rPr>
+            <w:noProof/>
+            <w:webHidden/>
+          </w:rPr>
+          <w:t>3</w:t>
+        </w:r>
+        <w:r>
+          <w:rPr>
+            <w:noProof/>
+            <w:webHidden/>
+          </w:rPr>
+          <w:fldChar w:fldCharType="end"/>
+        </w:r>
+      </w:hyperlink>
+    </w:p>
+    <w:p>
+      <w:pPr>
+        <w:pStyle w:val="Verzeichnis3"/>
+        <w:tabs>
+          <w:tab w:val="left" w:pos="1100"/>
+          <w:tab w:val="right" w:leader="dot" w:pos="9772"/>
+        </w:tabs>
+        <w:rPr>
+          <w:rFonts w:eastAsiaTheme="minorEastAsia" w:cstheme="minorBidi"/>
+          <w:noProof/>
+          <w:sz w:val="22"/>
+          <w:szCs w:val="22"/>
+        </w:rPr>
+      </w:pPr>
+      <w:hyperlink w:anchor="_Toc400541617" w:history="1">
+        <w:r>
+          <w:rPr>
+            <w:rStyle w:val="Hyperlink"/>
+            <w:noProof/>
+          </w:rPr>
+          <w:t>2.2.1</w:t>
+        </w:r>
+        <w:r>
+          <w:rPr>
+            <w:rFonts w:eastAsiaTheme="minorEastAsia" w:cstheme="minorBidi"/>
+            <w:noProof/>
+            <w:sz w:val="22"/>
+            <w:szCs w:val="22"/>
+          </w:rPr>
+          <w:tab/>
+        </w:r>
+        <w:r>
+          <w:rPr>
+            <w:rStyle w:val="Hyperlink"/>
+            <w:noProof/>
+          </w:rPr>
+          <w:t>Kriterium 1: Schnittstellen</w:t>
+        </w:r>
+        <w:r>
+          <w:rPr>
+            <w:noProof/>
+            <w:webHidden/>
+          </w:rPr>
+          <w:tab/>
+        </w:r>
+        <w:r>
+          <w:rPr>
+            <w:noProof/>
+            <w:webHidden/>
+          </w:rPr>
+          <w:fldChar w:fldCharType="begin"/>
+        </w:r>
+        <w:r>
+          <w:rPr>
+            <w:noProof/>
+            <w:webHidden/>
+          </w:rPr>
+          <w:instrText xml:space="preserve"> PAGEREF _Toc400541617 \h </w:instrText>
+        </w:r>
+        <w:r>
+          <w:rPr>
+            <w:noProof/>
+            <w:webHidden/>
+          </w:rPr>
+        </w:r>
+        <w:r>
+          <w:rPr>
+            <w:noProof/>
+            <w:webHidden/>
+          </w:rPr>
+          <w:fldChar w:fldCharType="separate"/>
+        </w:r>
+        <w:r>
+          <w:rPr>
+            <w:noProof/>
+            <w:webHidden/>
+          </w:rPr>
+          <w:t>3</w:t>
+        </w:r>
+        <w:r>
+          <w:rPr>
+            <w:noProof/>
+            <w:webHidden/>
+          </w:rPr>
+          <w:fldChar w:fldCharType="end"/>
+        </w:r>
+      </w:hyperlink>
+    </w:p>
+    <w:p>
+      <w:pPr>
+        <w:pStyle w:val="Verzeichnis3"/>
+        <w:tabs>
+          <w:tab w:val="left" w:pos="1100"/>
+          <w:tab w:val="right" w:leader="dot" w:pos="9772"/>
+        </w:tabs>
+        <w:rPr>
+          <w:rFonts w:eastAsiaTheme="minorEastAsia" w:cstheme="minorBidi"/>
+          <w:noProof/>
+          <w:sz w:val="22"/>
+          <w:szCs w:val="22"/>
+        </w:rPr>
+      </w:pPr>
+      <w:hyperlink w:anchor="_Toc400541618" w:history="1">
+        <w:r>
+          <w:rPr>
+            <w:rStyle w:val="Hyperlink"/>
+            <w:noProof/>
+          </w:rPr>
+          <w:t>2.2.2</w:t>
+        </w:r>
+        <w:r>
+          <w:rPr>
+            <w:rFonts w:eastAsiaTheme="minorEastAsia" w:cstheme="minorBidi"/>
+            <w:noProof/>
+            <w:sz w:val="22"/>
+            <w:szCs w:val="22"/>
+          </w:rPr>
+          <w:tab/>
+        </w:r>
+        <w:r>
+          <w:rPr>
+            <w:rStyle w:val="Hyperlink"/>
+            <w:noProof/>
+          </w:rPr>
+          <w:t>Kriterium 2: Sicherheit</w:t>
+        </w:r>
+        <w:r>
+          <w:rPr>
+            <w:noProof/>
+            <w:webHidden/>
+          </w:rPr>
+          <w:tab/>
+        </w:r>
+        <w:r>
+          <w:rPr>
+            <w:noProof/>
+            <w:webHidden/>
+          </w:rPr>
+          <w:fldChar w:fldCharType="begin"/>
+        </w:r>
+        <w:r>
+          <w:rPr>
+            <w:noProof/>
+            <w:webHidden/>
+          </w:rPr>
+          <w:instrText xml:space="preserve"> PAGEREF _Toc400541618 \h </w:instrText>
+        </w:r>
+        <w:r>
+          <w:rPr>
+            <w:noProof/>
+            <w:webHidden/>
+          </w:rPr>
+        </w:r>
+        <w:r>
+          <w:rPr>
+            <w:noProof/>
+            <w:webHidden/>
+          </w:rPr>
+          <w:fldChar w:fldCharType="separate"/>
+        </w:r>
+        <w:r>
+          <w:rPr>
+            <w:noProof/>
+            <w:webHidden/>
+          </w:rPr>
+          <w:t>4</w:t>
+        </w:r>
+        <w:r>
+          <w:rPr>
+            <w:noProof/>
+            <w:webHidden/>
+          </w:rPr>
+          <w:fldChar w:fldCharType="end"/>
+        </w:r>
+      </w:hyperlink>
+    </w:p>
+    <w:p>
+      <w:pPr>
+        <w:pStyle w:val="Verzeichnis3"/>
+        <w:tabs>
+          <w:tab w:val="left" w:pos="1100"/>
+          <w:tab w:val="right" w:leader="dot" w:pos="9772"/>
+        </w:tabs>
+        <w:rPr>
+          <w:rFonts w:eastAsiaTheme="minorEastAsia" w:cstheme="minorBidi"/>
+          <w:noProof/>
+          <w:sz w:val="22"/>
+          <w:szCs w:val="22"/>
+        </w:rPr>
+      </w:pPr>
+      <w:hyperlink w:anchor="_Toc400541619" w:history="1">
+        <w:r>
+          <w:rPr>
+            <w:rStyle w:val="Hyperlink"/>
+            <w:noProof/>
+          </w:rPr>
+          <w:t>2.2.3</w:t>
+        </w:r>
+        <w:r>
+          <w:rPr>
+            <w:rFonts w:eastAsiaTheme="minorEastAsia" w:cstheme="minorBidi"/>
+            <w:noProof/>
+            <w:sz w:val="22"/>
+            <w:szCs w:val="22"/>
+          </w:rPr>
+          <w:tab/>
+        </w:r>
+        <w:r>
+          <w:rPr>
+            <w:rStyle w:val="Hyperlink"/>
+            <w:noProof/>
+          </w:rPr>
+          <w:t>Kriterium 2: Nutzerfreundlichkeit</w:t>
+        </w:r>
+        <w:r>
+          <w:rPr>
+            <w:noProof/>
+            <w:webHidden/>
+          </w:rPr>
+          <w:tab/>
+        </w:r>
+        <w:r>
+          <w:rPr>
+            <w:noProof/>
+            <w:webHidden/>
+          </w:rPr>
+          <w:fldChar w:fldCharType="begin"/>
+        </w:r>
+        <w:r>
+          <w:rPr>
+            <w:noProof/>
+            <w:webHidden/>
+          </w:rPr>
+          <w:instrText xml:space="preserve"> PAGEREF _Toc400541619 \h </w:instrText>
+        </w:r>
+        <w:r>
+          <w:rPr>
+            <w:noProof/>
+            <w:webHidden/>
+          </w:rPr>
+        </w:r>
+        <w:r>
+          <w:rPr>
+            <w:noProof/>
+            <w:webHidden/>
+          </w:rPr>
+          <w:fldChar w:fldCharType="separate"/>
+        </w:r>
+        <w:r>
+          <w:rPr>
+            <w:noProof/>
+            <w:webHidden/>
+          </w:rPr>
+          <w:t>5</w:t>
+        </w:r>
+        <w:r>
+          <w:rPr>
+            <w:noProof/>
+            <w:webHidden/>
+          </w:rPr>
+          <w:fldChar w:fldCharType="end"/>
+        </w:r>
+      </w:hyperlink>
+    </w:p>
+    <w:p>
       <w:r>
         <w:fldChar w:fldCharType="end"/>
       </w:r>
@@ -406,7 +918,7 @@
       <w:r>
         <w:br w:type="page"/>
       </w:r>
-      <w:bookmarkStart w:id="0" w:name="_Toc400540385"/>
+      <w:bookmarkStart w:id="0" w:name="_Toc400541610"/>
       <w:r>
         <w:lastRenderedPageBreak/>
         <w:t>Einführung</w:t>
@@ -423,7 +935,7 @@
       <w:r>
         <w:t xml:space="preserve"> </w:t>
       </w:r>
-      <w:bookmarkStart w:id="1" w:name="_Toc400540386"/>
+      <w:bookmarkStart w:id="1" w:name="_Toc400541611"/>
       <w:r>
         <w:t>„E</w:t>
       </w:r>
@@ -459,7 +971,7 @@
       <w:pPr>
         <w:pStyle w:val="berschrift2"/>
       </w:pPr>
-      <w:bookmarkStart w:id="2" w:name="_Toc400540387"/>
+      <w:bookmarkStart w:id="2" w:name="_Toc400541612"/>
       <w:r>
         <w:t>Der Nutzen von SSO</w:t>
       </w:r>
@@ -534,14 +1046,20 @@
         </w:numPr>
       </w:pPr>
       <w:r>
-        <w:t>Besserer Nutzerkomfort und somit höhere Zufriedenheit.</w:t>
+        <w:t xml:space="preserve">Besserer </w:t>
+      </w:r>
+      <w:r>
+        <w:t>Ben</w:t>
+      </w:r>
+      <w:r>
+        <w:t>utzerkomfort und somit höhere Zufriedenheit.</w:t>
       </w:r>
     </w:p>
     <w:p>
       <w:pPr>
         <w:pStyle w:val="berschrift2"/>
       </w:pPr>
-      <w:bookmarkStart w:id="3" w:name="_Toc400540388"/>
+      <w:bookmarkStart w:id="3" w:name="_Toc400541613"/>
       <w:r>
         <w:t>Stolpersteine beim SSO</w:t>
       </w:r>
@@ -549,19 +1067,37 @@
     </w:p>
     <w:p>
       <w:r>
-        <w:t>Nicht alle SSO Systeme unterstützen den gleichen Umfang an Applikationen und Systemen. Es</w:t>
-      </w:r>
-      <w:r>
-        <w:t xml:space="preserve"> </w:t>
-      </w:r>
-      <w:r>
-        <w:t xml:space="preserve">ist sorgfältig zu prüfen, ob wirklich sämtliche Applikationen (z.B. Unix Applikationen im x-Window, </w:t>
+        <w:t xml:space="preserve">Nicht alle SSO Systeme unterstützen den gleichen Umfang an Applikationen und Systemen. </w:t>
+      </w:r>
+      <w:r>
+        <w:br/>
+      </w:r>
+      <w:r>
+        <w:t>Es</w:t>
+      </w:r>
+      <w:r>
+        <w:t xml:space="preserve"> </w:t>
+      </w:r>
+      <w:r>
+        <w:t xml:space="preserve">ist sorgfältig zu prüfen, ob wirklich sämtliche Applikationen </w:t>
+      </w:r>
+      <w:r>
+        <w:br/>
+      </w:r>
+      <w:r>
+        <w:t xml:space="preserve">(z.B. Unix Applikationen im x-Window, </w:t>
       </w:r>
       <w:r>
         <w:t>W</w:t>
       </w:r>
       <w:r>
-        <w:t>eb Applikationen, Applikationen mit kerberos Unterstützung, Apps, etc.) vollständig</w:t>
+        <w:t xml:space="preserve">eb Applikationen, Applikationen mit </w:t>
+      </w:r>
+      <w:r>
+        <w:t>K</w:t>
+      </w:r>
+      <w:r>
+        <w:t>erberos Unterstützung, Apps, etc.) vollständig</w:t>
       </w:r>
       <w:r>
         <w:t xml:space="preserve"> </w:t>
@@ -621,7 +1157,17 @@
         <w:t xml:space="preserve"> </w:t>
       </w:r>
       <w:r>
-        <w:t>extrem potent ist (möglicher Komplettzugang!) und ein Ausspähen fatale Folgen hätte.</w:t>
+        <w:t xml:space="preserve">extrem </w:t>
+      </w:r>
+      <w:r>
+        <w:t>mächtig</w:t>
+      </w:r>
+      <w:r>
+        <w:t xml:space="preserve"> ist </w:t>
+      </w:r>
+      <w:r>
+        <w:lastRenderedPageBreak/>
+        <w:t>(möglicher Komplettzugang!) und ein Ausspähen fatale Folgen hätte.</w:t>
       </w:r>
       <w:r>
         <w:t xml:space="preserve"> </w:t>
@@ -633,6 +1179,9 @@
         <w:t xml:space="preserve"> </w:t>
       </w:r>
       <w:r>
+        <w:br/>
+      </w:r>
+      <w:r>
         <w:t>(“Wer darf SSO nutzen?”, “Welche Applikationen darf ein User nutzen?”, etc)</w:t>
       </w:r>
       <w:r>
@@ -641,45 +1190,731 @@
     </w:p>
     <w:p>
       <w:r>
+        <w:t xml:space="preserve">Oft werden wesentliche Aspekte des Passwortspeichers übersehen: </w:t>
+      </w:r>
+      <w:r>
+        <w:br/>
+      </w:r>
+      <w:r>
+        <w:t xml:space="preserve">Ist der Passwortspeicherverschlüsselt? Wo ist er abgelegt? Ist er auch offline verfügbar? </w:t>
+      </w:r>
+      <w:r>
+        <w:br/>
+      </w:r>
+      <w:r>
+        <w:t>Wie wird er synchronis</w:t>
+      </w:r>
+      <w:r>
+        <w:t>i</w:t>
+      </w:r>
+      <w:r>
+        <w:t>ert?</w:t>
+      </w:r>
+      <w:r>
+        <w:t xml:space="preserve"> </w:t>
+      </w:r>
+      <w:r>
+        <w:t xml:space="preserve">Werden </w:t>
+      </w:r>
+      <w:r>
+        <w:t>Verzeichnisse</w:t>
+      </w:r>
+      <w:r>
+        <w:t xml:space="preserve"> als Repository unterstützt?</w:t>
+      </w:r>
+      <w:r>
+        <w:br/>
+      </w:r>
+    </w:p>
+    <w:p>
+      <w:pPr>
+        <w:pStyle w:val="berschrift1"/>
+      </w:pPr>
+      <w:bookmarkStart w:id="4" w:name="_Toc400541614"/>
+      <w:r>
+        <w:t>Externe SSO Plattformen</w:t>
+      </w:r>
+      <w:bookmarkEnd w:id="4"/>
+    </w:p>
+    <w:p>
+      <w:pPr>
+        <w:pStyle w:val="berschrift2"/>
+      </w:pPr>
+      <w:bookmarkStart w:id="5" w:name="_Toc400541615"/>
+      <w:r>
+        <w:t>Die Suche auf dem SSO-Markt</w:t>
+      </w:r>
+      <w:bookmarkEnd w:id="5"/>
+    </w:p>
+    <w:p>
+      <w:r>
+        <w:t>Betrachtet man den Markt für SSO-Lösungen, sind gerade in der jüngsten Zeit viele</w:t>
+      </w:r>
+      <w:r>
+        <w:t xml:space="preserve"> </w:t>
+      </w:r>
+      <w:r>
+        <w:t>neue Anbieter hinzugekommen. Der SSO-Markt ist in Bewegung, auch wegen der</w:t>
+      </w:r>
+      <w:r>
+        <w:t xml:space="preserve"> </w:t>
+      </w:r>
+      <w:r>
+        <w:t>stetigen Zunahme an betrieblich genutzten Smartphones und Tablets, der</w:t>
+      </w:r>
+      <w:r>
+        <w:t xml:space="preserve"> </w:t>
+      </w:r>
+      <w:r>
+        <w:t>steigenden Nutzung von Cloud-Diensten und der zunehmenden Bedeutung von</w:t>
+      </w:r>
+      <w:r>
+        <w:t xml:space="preserve"> </w:t>
+      </w:r>
+      <w:r>
+        <w:t>Social Media im Unternehmen.</w:t>
+      </w:r>
+    </w:p>
+    <w:p>
+      <w:r>
+        <w:t>In diesem Beitrag kann nur eine Stichprobe unter den SSO-Plattformen untersucht</w:t>
+      </w:r>
+      <w:r>
+        <w:t xml:space="preserve"> </w:t>
+      </w:r>
+      <w:r>
+        <w:t>werden. Die abschließende Checkliste nennt aber Kriterien,</w:t>
+      </w:r>
+      <w:r>
+        <w:t xml:space="preserve"> </w:t>
+      </w:r>
+      <w:r>
+        <w:t>die Unternehmen für</w:t>
+      </w:r>
+      <w:r>
+        <w:t xml:space="preserve"> </w:t>
+      </w:r>
+      <w:r>
+        <w:t>ihre eigene Suche und Bewertung heranziehen können.</w:t>
+      </w:r>
+    </w:p>
+    <w:p>
+      <w:pPr>
+        <w:pStyle w:val="berschrift2"/>
+      </w:pPr>
+      <w:bookmarkStart w:id="6" w:name="_Toc400541616"/>
+      <w:r>
+        <w:t xml:space="preserve">Auswahlkriterien </w:t>
+      </w:r>
+      <w:r>
+        <w:t>für externe SSO Dienste</w:t>
+      </w:r>
+      <w:bookmarkEnd w:id="6"/>
+    </w:p>
+    <w:p>
+      <w:pPr>
+        <w:pStyle w:val="berschrift3"/>
+      </w:pPr>
+      <w:bookmarkStart w:id="7" w:name="_Toc400541617"/>
+      <w:r>
+        <w:t>Kriterium</w:t>
+      </w:r>
+      <w:r>
+        <w:t xml:space="preserve"> 1</w:t>
+      </w:r>
+      <w:r>
+        <w:t>: Schnittstellen</w:t>
+      </w:r>
+      <w:bookmarkEnd w:id="7"/>
+    </w:p>
+    <w:p>
+      <w:r>
+        <w:t>Grundlegend für jedes SSO-Verfahren ist dessen Integrierbarkeit - oder anders</w:t>
+      </w:r>
+      <w:r>
+        <w:t xml:space="preserve"> </w:t>
+      </w:r>
+      <w:r>
+        <w:t>ausgedrückt</w:t>
+      </w:r>
+      <w:r>
+        <w:t xml:space="preserve"> die Vielfalt an Schnittstellen</w:t>
+      </w:r>
+      <w:r>
+        <w:t>-, die darüber entscheidet, ob man</w:t>
+      </w:r>
+      <w:r>
+        <w:t xml:space="preserve"> </w:t>
+      </w:r>
+      <w:r>
+        <w:t>wirklich von einer einheitlichen, zentralen Anmeldung sprechen kann, oder ob</w:t>
+      </w:r>
+      <w:r>
+        <w:t xml:space="preserve"> </w:t>
+      </w:r>
+      <w:r>
+        <w:t>gleich mehrere Anwendungen, die das Unternehmen einsetzt, nicht unterstützt</w:t>
+      </w:r>
+      <w:r>
+        <w:t xml:space="preserve"> </w:t>
+      </w:r>
+      <w:r>
+        <w:t>werden.</w:t>
+      </w:r>
+    </w:p>
+    <w:p>
+      <w:r>
+        <w:t>Ein SSO-Verfahren, das tatsächlich alle eingesetzten Anwendungen einbinden kann,</w:t>
+      </w:r>
+      <w:r>
+        <w:t xml:space="preserve"> </w:t>
+      </w:r>
+      <w:r>
+        <w:t>ist kaum zu finden. Doch die entscheidenden Anwendungen eines Unternehmens</w:t>
+      </w:r>
+      <w:r>
+        <w:t xml:space="preserve"> </w:t>
+      </w:r>
+      <w:r>
+        <w:t>sollten durch die SSO-Lösung der Wahl unterstützt werden.</w:t>
+      </w:r>
+      <w:r>
+        <w:t xml:space="preserve"> </w:t>
+      </w:r>
+    </w:p>
+    <w:p>
+      <w:r>
+        <w:t>Zu beachten sind dabei insbesondere die von der jeweiligen SSO-Lösung</w:t>
+      </w:r>
+      <w:r>
+        <w:t xml:space="preserve"> </w:t>
+      </w:r>
+      <w:r>
+        <w:t>unterstützten Standards, Verzeichnisdienste (wie Active Directory oder OpenLDAP),</w:t>
+      </w:r>
+      <w:r>
+        <w:t xml:space="preserve"> </w:t>
+      </w:r>
+      <w:r>
+        <w:t>Identitätsdienste und Anwendungen im Netzwerk und in der Cloud, zudem mobile</w:t>
+      </w:r>
+      <w:r>
+        <w:t xml:space="preserve"> </w:t>
+      </w:r>
+      <w:r>
+        <w:t>Anwendungen und Social-Media-Plattformen.</w:t>
+      </w:r>
+    </w:p>
+    <w:p>
+      <w:r>
+        <w:t>Unterstützte Standards und Identitätsdienste</w:t>
+      </w:r>
+      <w:r>
+        <w:t xml:space="preserve"> </w:t>
+      </w:r>
+      <w:r>
+        <w:t>Lösungen wie CA CloudMinder, SurePassID oder IBM</w:t>
+      </w:r>
+      <w:r>
+        <w:t xml:space="preserve"> </w:t>
+      </w:r>
+      <w:r>
+        <w:t>Tivoli Federated Identity Manager unterstützen</w:t>
+      </w:r>
+      <w:r>
+        <w:t xml:space="preserve"> </w:t>
+      </w:r>
+      <w:r>
+        <w:t>Autorisierungsstandards für Web-, Desktop- und mobile</w:t>
+      </w:r>
+      <w:r>
+        <w:t xml:space="preserve"> </w:t>
+      </w:r>
+      <w:r>
+        <w:t>Applikationen wie OAuth, die Web-Spezifikation WSFederation</w:t>
+      </w:r>
+      <w:r>
+        <w:t xml:space="preserve"> </w:t>
+      </w:r>
+      <w:r>
+        <w:t xml:space="preserve">und das SAML-Framework </w:t>
+      </w:r>
+    </w:p>
+    <w:p>
+      <w:r>
+        <w:t>Damit sind wichtige technische</w:t>
+      </w:r>
+      <w:r>
+        <w:t xml:space="preserve"> </w:t>
+      </w:r>
+      <w:r>
+        <w:t>Voraussetzungen für den standardisierten Austausch von</w:t>
+      </w:r>
+      <w:r>
+        <w:t xml:space="preserve"> </w:t>
+      </w:r>
+      <w:r>
+        <w:t>Zugangsdaten mit zahlreichen Applikationen gegeben.</w:t>
+      </w:r>
+    </w:p>
+    <w:p>
+      <w:r>
+        <w:t>Die Vielfalt an unterstützten Anwendungen ist bei</w:t>
+      </w:r>
+      <w:r>
+        <w:t xml:space="preserve"> </w:t>
+      </w:r>
+      <w:r>
+        <w:t>solchen SSO-Lösungen in der Regel groß.</w:t>
+      </w:r>
+      <w:r>
+        <w:t xml:space="preserve"> </w:t>
+      </w:r>
+      <w:r>
+        <w:t>Verschiedene SSO-Plattformen berücksichtigen auch Identitätsdienste wie OpenID,</w:t>
+      </w:r>
+      <w:r>
+        <w:t xml:space="preserve"> </w:t>
+      </w:r>
+      <w:r>
+        <w:t xml:space="preserve">CloudMinder zum Beispiel auch die Verwendung der Facebook- oder Google-Zugangsdaten bei Websites, die diese Art </w:t>
+      </w:r>
+      <w:r>
         <w:lastRenderedPageBreak/>
-        <w:t xml:space="preserve">Oft werden wesentliche Aspekte des Passwortspeichers übersehen: </w:t>
-      </w:r>
-      <w:r>
-        <w:br/>
-      </w:r>
-      <w:r>
-        <w:t xml:space="preserve">Ist der Passwortspeicherverschlüsselt? Wo ist er abgelegt? Ist er auch offline verfügbar? </w:t>
-      </w:r>
-      <w:r>
-        <w:br/>
-      </w:r>
-      <w:r>
-        <w:t>Wie wird er synchronis</w:t>
-      </w:r>
-      <w:r>
-        <w:t>i</w:t>
-      </w:r>
-      <w:r>
-        <w:t>ert?</w:t>
-      </w:r>
-      <w:r>
-        <w:t xml:space="preserve"> </w:t>
-      </w:r>
-      <w:r>
-        <w:t xml:space="preserve">Werden </w:t>
-      </w:r>
-      <w:r>
-        <w:t>Verzeichnisse</w:t>
-      </w:r>
-      <w:r>
-        <w:t xml:space="preserve"> als Repository unterstützt?</w:t>
-      </w:r>
-    </w:p>
+        <w:t>der Anmeldung unterstützen. SSOPlattformen,</w:t>
+      </w:r>
+      <w:r>
+        <w:t xml:space="preserve"> </w:t>
+      </w:r>
+      <w:r>
+        <w:t>die zum Beispiel OpenID als Identitätsanbieter und Anmeldeverfahren</w:t>
+      </w:r>
+      <w:r>
+        <w:t xml:space="preserve"> </w:t>
+      </w:r>
+      <w:r>
+        <w:t>vorsehen, können nach einmaligem Login des Nutzers die Anmeldung an allen</w:t>
+      </w:r>
+      <w:r>
+        <w:t xml:space="preserve"> </w:t>
+      </w:r>
+      <w:r>
+        <w:t>Webseiten vornehmen, die den Identitätsdienst OpenID integriert haben. Welche</w:t>
+      </w:r>
+      <w:r>
+        <w:t xml:space="preserve"> </w:t>
+      </w:r>
+      <w:r>
+        <w:t>dies sind, findet man unter anderem in einem OpenID-Verzeichnis.</w:t>
+      </w:r>
+      <w:r>
+        <w:t xml:space="preserve"> </w:t>
+      </w:r>
+    </w:p>
+    <w:p>
+      <w:r>
+        <w:t>Soziale Netzwerke wie Facebook, Twitter und Google+</w:t>
+      </w:r>
+      <w:r>
+        <w:t xml:space="preserve"> </w:t>
+      </w:r>
+      <w:r>
+        <w:t>bieten sich inzwischen ebenfalls als Identitätsdienst an.</w:t>
+      </w:r>
+      <w:r>
+        <w:t xml:space="preserve"> </w:t>
+      </w:r>
+      <w:r>
+        <w:t xml:space="preserve">Man spricht auch von Social-Log-In-Diensten. </w:t>
+      </w:r>
+    </w:p>
+    <w:p>
+      <w:r>
+        <w:t>Die Lösung</w:t>
+      </w:r>
+      <w:r>
+        <w:t xml:space="preserve"> </w:t>
+      </w:r>
+      <w:r>
+        <w:t>NetIQ Social Access zum Beispiel ermöglicht es</w:t>
+      </w:r>
+      <w:r>
+        <w:t xml:space="preserve"> </w:t>
+      </w:r>
+      <w:r>
+        <w:t>Unternehmen, ihren Kunden oder Partnern eine</w:t>
+      </w:r>
+      <w:r>
+        <w:t xml:space="preserve"> </w:t>
+      </w:r>
+      <w:r>
+        <w:t>Anmeldung mit einem der Social Log-Ins anzubieten,</w:t>
+      </w:r>
+      <w:r>
+        <w:t xml:space="preserve"> </w:t>
+      </w:r>
+      <w:r>
+        <w:t>also für die Anmeldung die Zugangsdaten eines</w:t>
+      </w:r>
+      <w:r>
+        <w:t xml:space="preserve"> </w:t>
+      </w:r>
+      <w:r>
+        <w:t>bestimmten sozialen Netzwerkes zu verwenden.</w:t>
+      </w:r>
+    </w:p>
+    <w:p>
+      <w:r>
+        <w:t>Unternehmensanwendungen, Mobile und Cloud</w:t>
+      </w:r>
+      <w:r>
+        <w:t xml:space="preserve"> </w:t>
+      </w:r>
+      <w:r>
+        <w:t>Neben Anwendungen, die im internen Netzwerk betrieben oder aus einer Cloud</w:t>
+      </w:r>
+      <w:r>
+        <w:t xml:space="preserve"> </w:t>
+      </w:r>
+      <w:r>
+        <w:t>bezogen werden, sind es die mobilen Apps, die für den betrieblichen Einsatz</w:t>
+      </w:r>
+      <w:r>
+        <w:t xml:space="preserve"> </w:t>
+      </w:r>
+      <w:r>
+        <w:t xml:space="preserve">zunehmend wichtig werden. </w:t>
+      </w:r>
+    </w:p>
+    <w:p>
+      <w:r>
+        <w:t>IBM Security Access Manager for Cloud and Mobile</w:t>
+      </w:r>
+      <w:r>
+        <w:t xml:space="preserve"> </w:t>
+      </w:r>
+      <w:r>
+        <w:t>zum Beispiel vereinheitlicht den Zugang zu verschiedenen Cloud-Diensten und die</w:t>
+      </w:r>
+      <w:r>
+        <w:t xml:space="preserve"> </w:t>
+      </w:r>
+      <w:r>
+        <w:t>Anmeldung für bestimmte mobile Apps.</w:t>
+      </w:r>
+    </w:p>
+    <w:p>
+      <w:r>
+        <w:t>Lösungen wie SecureAuth IdP bieten für mehrere mobile Plattformen spezielle</w:t>
+      </w:r>
+      <w:r>
+        <w:t xml:space="preserve"> </w:t>
+      </w:r>
+      <w:r>
+        <w:t xml:space="preserve">Apps an, die die Nutzer auf ihr Smartphone oder Tablet laden, um das Single-Sign-On mobil nutzen zu können. </w:t>
+      </w:r>
+      <w:r>
+        <w:t xml:space="preserve"> </w:t>
+      </w:r>
+    </w:p>
+    <w:p>
+      <w:r>
+        <w:t>CloudAccess SaaS SSO, Symplified, Symantec O3 oder</w:t>
+      </w:r>
+      <w:r>
+        <w:t xml:space="preserve"> </w:t>
+      </w:r>
+      <w:r>
+        <w:t>PingOne bieten eine zentrale Nutzeranmeldung für zahlreiche, unterstützte Cloud-</w:t>
+      </w:r>
+      <w:r>
+        <w:t xml:space="preserve">Dienste, darunter Google Apps, Salesforce.com oder </w:t>
+      </w:r>
+      <w:r>
+        <w:t>MS  S</w:t>
+      </w:r>
+      <w:r>
+        <w:t>harePoint.</w:t>
+      </w:r>
+    </w:p>
+    <w:p>
+      <w:r>
+        <w:t>Einer der führenden</w:t>
+      </w:r>
+      <w:r>
+        <w:t xml:space="preserve"> </w:t>
+      </w:r>
+      <w:r>
+        <w:t>Identitätsdienste im Internet</w:t>
+      </w:r>
+      <w:r>
+        <w:t xml:space="preserve"> </w:t>
+      </w:r>
+      <w:r>
+        <w:t xml:space="preserve">ist </w:t>
+      </w:r>
+      <w:r>
+        <w:t>„</w:t>
+      </w:r>
+      <w:r>
+        <w:t>OpenID</w:t>
+      </w:r>
+      <w:r>
+        <w:t>“</w:t>
+      </w:r>
+      <w:r>
+        <w:t>.</w:t>
+      </w:r>
+    </w:p>
+    <w:p>
+      <w:r>
+        <w:t>Für die SSO-Plattform MyAccessLive gibt es mobile Zugriffsmöglichkeiten, mit</w:t>
+      </w:r>
+      <w:r>
+        <w:t xml:space="preserve"> </w:t>
+      </w:r>
+      <w:r>
+        <w:t>denen Administratoren Nutzeranfragen zu neuen oder geänderten Zugängen</w:t>
+      </w:r>
+      <w:r>
+        <w:t xml:space="preserve"> </w:t>
+      </w:r>
+      <w:r>
+        <w:t>mobil bearbeiten können.</w:t>
+      </w:r>
+    </w:p>
+    <w:p>
+      <w:pPr>
+        <w:pStyle w:val="berschrift3"/>
+      </w:pPr>
+      <w:bookmarkStart w:id="8" w:name="_Toc400541618"/>
+      <w:r>
+        <w:t>Kriterium 2: Sicherheit</w:t>
+      </w:r>
+      <w:bookmarkEnd w:id="8"/>
+    </w:p>
+    <w:p>
+      <w:r>
+        <w:t>Bei einem SSO-Verfahren sollten Vorgaben für komplexe Passwörter und</w:t>
+      </w:r>
+      <w:r>
+        <w:t xml:space="preserve"> </w:t>
+      </w:r>
+      <w:r>
+        <w:t>verschlüsselte Anmeldeverfahren Standard sein. Gelänge es einem Unbefugten,</w:t>
+      </w:r>
+      <w:r>
+        <w:t xml:space="preserve"> </w:t>
+      </w:r>
+      <w:r>
+        <w:t>den zentralen Zugang zu knacken, hätte er in der Regel Zugang zu allen</w:t>
+      </w:r>
+      <w:r>
+        <w:t xml:space="preserve"> </w:t>
+      </w:r>
+      <w:r>
+        <w:t>angebundenen Anwendungen.</w:t>
+      </w:r>
+    </w:p>
+    <w:p>
+      <w:r>
+        <w:t>Abhängig vom jeweiligen Schutzbedarf, den internen Richtlinien und den für das</w:t>
+      </w:r>
+      <w:r>
+        <w:t xml:space="preserve"> </w:t>
+      </w:r>
+      <w:r>
+        <w:t>Unternehmen geltenden Compliance-Vorgaben sollten deshalb auch Mehr-Faktor-Authentifizierungen möglich sein. Bei Identity and Management Plattformen (IAM)</w:t>
+      </w:r>
+      <w:r>
+        <w:t xml:space="preserve"> </w:t>
+      </w:r>
+      <w:r>
+        <w:t>wie Aveksa MyAccessLive oder SecureAuth IdP zum Beispiel kann das SSO-Passwort</w:t>
+      </w:r>
+      <w:r>
+        <w:t xml:space="preserve"> </w:t>
+      </w:r>
+      <w:r>
+        <w:t>richtlinienabhängig um weitere Faktoren wie einem Einmal-Passwort (OTP) ergänzt</w:t>
+      </w:r>
+      <w:r>
+        <w:t xml:space="preserve"> </w:t>
+      </w:r>
+      <w:r>
+        <w:t>werden.</w:t>
+      </w:r>
+    </w:p>
+    <w:p>
+      <w:r>
+        <w:t>Ob eine einfache Passwortanmeldung für die SSO-Anmeldung reicht oder nicht,</w:t>
+      </w:r>
+      <w:r>
+        <w:t xml:space="preserve"> </w:t>
+      </w:r>
+      <w:r>
+        <w:t>entscheidet beispielsweise CA CloudMinder auf Basis des aktuellen Risk Score.</w:t>
+      </w:r>
+      <w:r>
+        <w:t xml:space="preserve"> </w:t>
+      </w:r>
+      <w:r>
+        <w:t>Dieser hängt unter anderem davon ab, wo sich der Nutzer aktuell befindet, welches</w:t>
+      </w:r>
+      <w:r>
+        <w:t xml:space="preserve"> </w:t>
+      </w:r>
+      <w:r>
+        <w:t>Gerät für die Anmeldung genutzt wird, welche Aktionen der Nutzer vornehmen</w:t>
+      </w:r>
+      <w:r>
+        <w:t xml:space="preserve"> </w:t>
+      </w:r>
+      <w:r>
+        <w:t>möchte und ob die geplanten Aktionen des Nutzers mit seinen Aktivitäten in der</w:t>
+      </w:r>
+      <w:r>
+        <w:t xml:space="preserve"> </w:t>
+      </w:r>
+      <w:r>
+        <w:t>Vergangenheit zusammen passen.</w:t>
+      </w:r>
+    </w:p>
+    <w:p>
+      <w:pPr>
+        <w:pStyle w:val="berschrift3"/>
+      </w:pPr>
+      <w:bookmarkStart w:id="9" w:name="_Toc400541619"/>
+      <w:r>
+        <w:lastRenderedPageBreak/>
+        <w:t xml:space="preserve">Kriterium 2: </w:t>
+      </w:r>
+      <w:r>
+        <w:t>Nutzerfreundlichkeit</w:t>
+      </w:r>
+      <w:bookmarkEnd w:id="9"/>
+    </w:p>
+    <w:p>
+      <w:r>
+        <w:t>Eine SSO-Lösung sollte sich auch durch ihre Nutzerfreundlichkeit auszeichnen -</w:t>
+      </w:r>
+      <w:r>
+        <w:t xml:space="preserve"> </w:t>
+      </w:r>
+      <w:r>
+        <w:t>sowohl für Standardanwender als auch für Administratoren.</w:t>
+      </w:r>
+    </w:p>
+    <w:p>
+      <w:r>
+        <w:t>Bei Cloud-basierten Lösungen wie Aveksa MyAccessLive, CloudAccess SaaS SSO,</w:t>
+      </w:r>
+      <w:r>
+        <w:t xml:space="preserve"> </w:t>
+      </w:r>
+      <w:r>
+        <w:t>OneLogin, McAfee Cloud Single Sign On (SaaS Edition) oder PingOne entfallen</w:t>
+      </w:r>
+      <w:r>
+        <w:t xml:space="preserve"> </w:t>
+      </w:r>
+      <w:r>
+        <w:t>Installationsaufwände; die zentrale Administration und die SSO-Anmeldung durch</w:t>
+      </w:r>
+      <w:r>
+        <w:t xml:space="preserve"> </w:t>
+      </w:r>
+      <w:r>
+        <w:t>die Nutzer erfolgen über den Webbrowser. Allerdings ist bei Cloud-basierten SSOLösungen</w:t>
+      </w:r>
+      <w:r>
+        <w:t xml:space="preserve"> </w:t>
+      </w:r>
+      <w:r>
+        <w:t>die hohe Verfügbarkeit des Dienstes von zentraler Bedeutung, ebenso</w:t>
+      </w:r>
+      <w:r>
+        <w:t xml:space="preserve"> </w:t>
+      </w:r>
+      <w:r>
+        <w:t>die Betreibersicherheit, da die Identitätsdaten vor Unbefugten geschützt sein</w:t>
+      </w:r>
+      <w:r>
+        <w:t xml:space="preserve"> </w:t>
+      </w:r>
+      <w:r>
+        <w:t>müssen.</w:t>
+      </w:r>
+    </w:p>
+    <w:p>
+      <w:r>
+        <w:t>Mobile Administrationszugriffe sind bei vielen Lösungen</w:t>
+      </w:r>
+      <w:r>
+        <w:t xml:space="preserve"> </w:t>
+      </w:r>
+      <w:r>
+        <w:t>möglich. So können Administratoren und Entscheider</w:t>
+      </w:r>
+      <w:r>
+        <w:t xml:space="preserve"> </w:t>
+      </w:r>
+      <w:r>
+        <w:t>mit der Android- oder iPhone-App MyAccessMobile</w:t>
+      </w:r>
+      <w:r>
+        <w:t xml:space="preserve"> </w:t>
+      </w:r>
+      <w:r>
+        <w:t>Nutzeranfragen zu neuen oder geänderten Zugängen</w:t>
+      </w:r>
+      <w:r>
+        <w:t xml:space="preserve"> </w:t>
+      </w:r>
+      <w:r>
+        <w:t>und Berechtigungen mobil bearbeiten.</w:t>
+      </w:r>
+    </w:p>
+    <w:p>
+      <w:r>
+        <w:t>CA CloudMinder, SecureAuth IdP oder IBM Tivoli</w:t>
+      </w:r>
+      <w:r>
+        <w:t xml:space="preserve"> </w:t>
+      </w:r>
+      <w:r>
+        <w:t>Federated Identity Manager ermöglichen unter anderem</w:t>
+      </w:r>
+      <w:r>
+        <w:t xml:space="preserve"> </w:t>
+      </w:r>
+      <w:r>
+        <w:t>das Zurücksetzen des Nutzerpasswortes als Self-Service.</w:t>
+      </w:r>
+    </w:p>
+    <w:p>
+      <w:r>
+        <w:t>Solche Funktionen, mit denen Nutzer bestimmte</w:t>
+      </w:r>
+      <w:r>
+        <w:t xml:space="preserve"> </w:t>
+      </w:r>
+      <w:r>
+        <w:t>Zugangsprobleme wie ein vergessenes Passwort selbst</w:t>
+      </w:r>
+      <w:r>
+        <w:t xml:space="preserve"> </w:t>
+      </w:r>
+      <w:r>
+        <w:t>lösen können, erhöhen die Nutzerakzeptanz und entlasten die Administratoren.</w:t>
+      </w:r>
+    </w:p>
+    <w:p/>
     <w:sectPr>
       <w:headerReference w:type="default" r:id="rId8"/>
       <w:footerReference w:type="default" r:id="rId9"/>
       <w:pgSz w:w="11906" w:h="16838"/>
-      <w:pgMar w:top="1959" w:right="282" w:bottom="709" w:left="1417" w:header="708" w:footer="227" w:gutter="0"/>
+      <w:pgMar w:top="1959" w:right="707" w:bottom="1701" w:left="1417" w:header="708" w:footer="227" w:gutter="0"/>
       <w:cols w:space="708"/>
       <w:docGrid w:linePitch="360"/>
     </w:sectPr>
@@ -823,7 +2058,7 @@
       <w:rPr>
         <w:lang w:val="en-US"/>
       </w:rPr>
-      <w:t>2</w:t>
+      <w:t>1</w:t>
     </w:r>
     <w:r>
       <w:fldChar w:fldCharType="end"/>
@@ -839,7 +2074,7 @@
         <w:rPr>
           <w:lang w:val="en-US"/>
         </w:rPr>
-        <w:t>3</w:t>
+        <w:t>5</w:t>
       </w:r>
     </w:fldSimple>
   </w:p>
@@ -3047,8 +4282,12 @@
     <w:uiPriority w:val="39"/>
     <w:unhideWhenUsed/>
     <w:qFormat/>
-    <w:rsid w:val="00042C8A"/>
+    <w:rsid w:val="00A6357E"/>
     <w:pPr>
+      <w:tabs>
+        <w:tab w:val="left" w:pos="440"/>
+        <w:tab w:val="right" w:leader="dot" w:pos="9781"/>
+      </w:tabs>
       <w:spacing w:before="240"/>
       <w:ind w:left="0"/>
     </w:pPr>
@@ -3068,8 +4307,12 @@
     <w:uiPriority w:val="39"/>
     <w:unhideWhenUsed/>
     <w:qFormat/>
-    <w:rsid w:val="00042C8A"/>
+    <w:rsid w:val="00A6357E"/>
     <w:pPr>
+      <w:tabs>
+        <w:tab w:val="left" w:pos="880"/>
+        <w:tab w:val="right" w:leader="dot" w:pos="9781"/>
+      </w:tabs>
       <w:spacing w:before="120" w:after="0"/>
       <w:ind w:left="220"/>
     </w:pPr>
@@ -3581,7 +4824,7 @@
 </file>
 
 <file path=customXml/itemProps1.xml><?xml version="1.0" encoding="utf-8"?>
-<ds:datastoreItem xmlns:ds="http://schemas.openxmlformats.org/officeDocument/2006/customXml" ds:itemID="{326C65FA-B287-46E2-9C9F-C207E0EE5841}">
+<ds:datastoreItem xmlns:ds="http://schemas.openxmlformats.org/officeDocument/2006/customXml" ds:itemID="{3ED783B7-81C1-4D73-9C82-91469147A37F}">
   <ds:schemaRefs>
     <ds:schemaRef ds:uri="http://schemas.openxmlformats.org/officeDocument/2006/bibliography"/>
   </ds:schemaRefs>

</xml_diff>

<commit_message>
topic "3. DAD spezifische Anforderungen"
</commit_message>
<xml_diff>
--- a/SSO/SSO Vorschlag.docx
+++ b/SSO/SSO Vorschlag.docx
@@ -35,7 +35,7 @@
       <w:r>
         <w:fldChar w:fldCharType="separate"/>
       </w:r>
-      <w:hyperlink w:anchor="_Toc400542520" w:history="1">
+      <w:hyperlink w:anchor="_Toc400548208" w:history="1">
         <w:r>
           <w:rPr>
             <w:rStyle w:val="Hyperlink"/>
@@ -80,7 +80,7 @@
             <w:noProof/>
             <w:webHidden/>
           </w:rPr>
-          <w:instrText xml:space="preserve"> PAGEREF _Toc400542520 \h </w:instrText>
+          <w:instrText xml:space="preserve"> PAGEREF _Toc400548208 \h </w:instrText>
         </w:r>
         <w:r>
           <w:rPr>
@@ -123,7 +123,7 @@
           <w:szCs w:val="22"/>
         </w:rPr>
       </w:pPr>
-      <w:hyperlink w:anchor="_Toc400542521" w:history="1">
+      <w:hyperlink w:anchor="_Toc400548209" w:history="1">
         <w:r>
           <w:rPr>
             <w:rStyle w:val="Hyperlink"/>
@@ -168,7 +168,7 @@
             <w:noProof/>
             <w:webHidden/>
           </w:rPr>
-          <w:instrText xml:space="preserve"> PAGEREF _Toc400542521 \h </w:instrText>
+          <w:instrText xml:space="preserve"> PAGEREF _Toc400548209 \h </w:instrText>
         </w:r>
         <w:r>
           <w:rPr>
@@ -211,7 +211,7 @@
           <w:szCs w:val="22"/>
         </w:rPr>
       </w:pPr>
-      <w:hyperlink w:anchor="_Toc400542522" w:history="1">
+      <w:hyperlink w:anchor="_Toc400548210" w:history="1">
         <w:r>
           <w:rPr>
             <w:rStyle w:val="Hyperlink"/>
@@ -256,7 +256,7 @@
             <w:noProof/>
             <w:webHidden/>
           </w:rPr>
-          <w:instrText xml:space="preserve"> PAGEREF _Toc400542522 \h </w:instrText>
+          <w:instrText xml:space="preserve"> PAGEREF _Toc400548210 \h </w:instrText>
         </w:r>
         <w:r>
           <w:rPr>
@@ -299,7 +299,7 @@
           <w:szCs w:val="22"/>
         </w:rPr>
       </w:pPr>
-      <w:hyperlink w:anchor="_Toc400542523" w:history="1">
+      <w:hyperlink w:anchor="_Toc400548211" w:history="1">
         <w:r>
           <w:rPr>
             <w:rStyle w:val="Hyperlink"/>
@@ -344,7 +344,7 @@
             <w:noProof/>
             <w:webHidden/>
           </w:rPr>
-          <w:instrText xml:space="preserve"> PAGEREF _Toc400542523 \h </w:instrText>
+          <w:instrText xml:space="preserve"> PAGEREF _Toc400548211 \h </w:instrText>
         </w:r>
         <w:r>
           <w:rPr>
@@ -387,7 +387,7 @@
           <w:szCs w:val="22"/>
         </w:rPr>
       </w:pPr>
-      <w:hyperlink w:anchor="_Toc400542524" w:history="1">
+      <w:hyperlink w:anchor="_Toc400548212" w:history="1">
         <w:r>
           <w:rPr>
             <w:rStyle w:val="Hyperlink"/>
@@ -432,7 +432,7 @@
             <w:noProof/>
             <w:webHidden/>
           </w:rPr>
-          <w:instrText xml:space="preserve"> PAGEREF _Toc400542524 \h </w:instrText>
+          <w:instrText xml:space="preserve"> PAGEREF _Toc400548212 \h </w:instrText>
         </w:r>
         <w:r>
           <w:rPr>
@@ -475,7 +475,7 @@
           <w:szCs w:val="22"/>
         </w:rPr>
       </w:pPr>
-      <w:hyperlink w:anchor="_Toc400542525" w:history="1">
+      <w:hyperlink w:anchor="_Toc400548213" w:history="1">
         <w:r>
           <w:rPr>
             <w:rStyle w:val="Hyperlink"/>
@@ -520,7 +520,7 @@
             <w:noProof/>
             <w:webHidden/>
           </w:rPr>
-          <w:instrText xml:space="preserve"> PAGEREF _Toc400542525 \h </w:instrText>
+          <w:instrText xml:space="preserve"> PAGEREF _Toc400548213 \h </w:instrText>
         </w:r>
         <w:r>
           <w:rPr>
@@ -565,7 +565,7 @@
           <w:szCs w:val="22"/>
         </w:rPr>
       </w:pPr>
-      <w:hyperlink w:anchor="_Toc400542526" w:history="1">
+      <w:hyperlink w:anchor="_Toc400548214" w:history="1">
         <w:r>
           <w:rPr>
             <w:rStyle w:val="Hyperlink"/>
@@ -608,7 +608,7 @@
             <w:noProof/>
             <w:webHidden/>
           </w:rPr>
-          <w:instrText xml:space="preserve"> PAGEREF _Toc400542526 \h </w:instrText>
+          <w:instrText xml:space="preserve"> PAGEREF _Toc400548214 \h </w:instrText>
         </w:r>
         <w:r>
           <w:rPr>
@@ -653,7 +653,7 @@
           <w:szCs w:val="22"/>
         </w:rPr>
       </w:pPr>
-      <w:hyperlink w:anchor="_Toc400542527" w:history="1">
+      <w:hyperlink w:anchor="_Toc400548215" w:history="1">
         <w:r>
           <w:rPr>
             <w:rStyle w:val="Hyperlink"/>
@@ -696,7 +696,7 @@
             <w:noProof/>
             <w:webHidden/>
           </w:rPr>
-          <w:instrText xml:space="preserve"> PAGEREF _Toc400542527 \h </w:instrText>
+          <w:instrText xml:space="preserve"> PAGEREF _Toc400548215 \h </w:instrText>
         </w:r>
         <w:r>
           <w:rPr>
@@ -741,7 +741,7 @@
           <w:szCs w:val="22"/>
         </w:rPr>
       </w:pPr>
-      <w:hyperlink w:anchor="_Toc400542528" w:history="1">
+      <w:hyperlink w:anchor="_Toc400548216" w:history="1">
         <w:r>
           <w:rPr>
             <w:rStyle w:val="Hyperlink"/>
@@ -784,7 +784,7 @@
             <w:noProof/>
             <w:webHidden/>
           </w:rPr>
-          <w:instrText xml:space="preserve"> PAGEREF _Toc400542528 \h </w:instrText>
+          <w:instrText xml:space="preserve"> PAGEREF _Toc400548216 \h </w:instrText>
         </w:r>
         <w:r>
           <w:rPr>
@@ -816,6 +816,446 @@
       </w:hyperlink>
     </w:p>
     <w:p>
+      <w:pPr>
+        <w:pStyle w:val="Verzeichnis1"/>
+        <w:rPr>
+          <w:rFonts w:eastAsiaTheme="minorEastAsia" w:cstheme="minorBidi"/>
+          <w:b w:val="0"/>
+          <w:bCs w:val="0"/>
+          <w:noProof/>
+          <w:sz w:val="22"/>
+          <w:szCs w:val="22"/>
+        </w:rPr>
+      </w:pPr>
+      <w:hyperlink w:anchor="_Toc400548217" w:history="1">
+        <w:r>
+          <w:rPr>
+            <w:rStyle w:val="Hyperlink"/>
+            <w:noProof/>
+          </w:rPr>
+          <w:t>3</w:t>
+        </w:r>
+        <w:r>
+          <w:rPr>
+            <w:rFonts w:eastAsiaTheme="minorEastAsia" w:cstheme="minorBidi"/>
+            <w:b w:val="0"/>
+            <w:bCs w:val="0"/>
+            <w:noProof/>
+            <w:sz w:val="22"/>
+            <w:szCs w:val="22"/>
+          </w:rPr>
+          <w:tab/>
+        </w:r>
+        <w:r>
+          <w:rPr>
+            <w:rStyle w:val="Hyperlink"/>
+            <w:noProof/>
+          </w:rPr>
+          <w:t>DAD spezifische Anforderungen</w:t>
+        </w:r>
+        <w:r>
+          <w:rPr>
+            <w:noProof/>
+            <w:webHidden/>
+          </w:rPr>
+          <w:tab/>
+        </w:r>
+        <w:r>
+          <w:rPr>
+            <w:noProof/>
+            <w:webHidden/>
+          </w:rPr>
+          <w:fldChar w:fldCharType="begin"/>
+        </w:r>
+        <w:r>
+          <w:rPr>
+            <w:noProof/>
+            <w:webHidden/>
+          </w:rPr>
+          <w:instrText xml:space="preserve"> PAGEREF _Toc400548217 \h </w:instrText>
+        </w:r>
+        <w:r>
+          <w:rPr>
+            <w:noProof/>
+            <w:webHidden/>
+          </w:rPr>
+        </w:r>
+        <w:r>
+          <w:rPr>
+            <w:noProof/>
+            <w:webHidden/>
+          </w:rPr>
+          <w:fldChar w:fldCharType="separate"/>
+        </w:r>
+        <w:r>
+          <w:rPr>
+            <w:noProof/>
+            <w:webHidden/>
+          </w:rPr>
+          <w:t>6</w:t>
+        </w:r>
+        <w:r>
+          <w:rPr>
+            <w:noProof/>
+            <w:webHidden/>
+          </w:rPr>
+          <w:fldChar w:fldCharType="end"/>
+        </w:r>
+      </w:hyperlink>
+    </w:p>
+    <w:p>
+      <w:pPr>
+        <w:pStyle w:val="Verzeichnis2"/>
+        <w:rPr>
+          <w:rFonts w:eastAsiaTheme="minorEastAsia" w:cstheme="minorBidi"/>
+          <w:i w:val="0"/>
+          <w:iCs w:val="0"/>
+          <w:noProof/>
+          <w:sz w:val="22"/>
+          <w:szCs w:val="22"/>
+        </w:rPr>
+      </w:pPr>
+      <w:hyperlink w:anchor="_Toc400548218" w:history="1">
+        <w:r>
+          <w:rPr>
+            <w:rStyle w:val="Hyperlink"/>
+            <w:noProof/>
+          </w:rPr>
+          <w:t>3.1</w:t>
+        </w:r>
+        <w:r>
+          <w:rPr>
+            <w:rFonts w:eastAsiaTheme="minorEastAsia" w:cstheme="minorBidi"/>
+            <w:i w:val="0"/>
+            <w:iCs w:val="0"/>
+            <w:noProof/>
+            <w:sz w:val="22"/>
+            <w:szCs w:val="22"/>
+          </w:rPr>
+          <w:tab/>
+        </w:r>
+        <w:r>
+          <w:rPr>
+            <w:rStyle w:val="Hyperlink"/>
+            <w:noProof/>
+          </w:rPr>
+          <w:t>Welche Lösungen haben wir schon?</w:t>
+        </w:r>
+        <w:r>
+          <w:rPr>
+            <w:noProof/>
+            <w:webHidden/>
+          </w:rPr>
+          <w:tab/>
+        </w:r>
+        <w:r>
+          <w:rPr>
+            <w:noProof/>
+            <w:webHidden/>
+          </w:rPr>
+          <w:fldChar w:fldCharType="begin"/>
+        </w:r>
+        <w:r>
+          <w:rPr>
+            <w:noProof/>
+            <w:webHidden/>
+          </w:rPr>
+          <w:instrText xml:space="preserve"> PAGEREF _Toc400548218 \h </w:instrText>
+        </w:r>
+        <w:r>
+          <w:rPr>
+            <w:noProof/>
+            <w:webHidden/>
+          </w:rPr>
+        </w:r>
+        <w:r>
+          <w:rPr>
+            <w:noProof/>
+            <w:webHidden/>
+          </w:rPr>
+          <w:fldChar w:fldCharType="separate"/>
+        </w:r>
+        <w:r>
+          <w:rPr>
+            <w:noProof/>
+            <w:webHidden/>
+          </w:rPr>
+          <w:t>6</w:t>
+        </w:r>
+        <w:r>
+          <w:rPr>
+            <w:noProof/>
+            <w:webHidden/>
+          </w:rPr>
+          <w:fldChar w:fldCharType="end"/>
+        </w:r>
+      </w:hyperlink>
+    </w:p>
+    <w:p>
+      <w:pPr>
+        <w:pStyle w:val="Verzeichnis3"/>
+        <w:tabs>
+          <w:tab w:val="left" w:pos="1100"/>
+          <w:tab w:val="right" w:leader="dot" w:pos="9772"/>
+        </w:tabs>
+        <w:rPr>
+          <w:rFonts w:eastAsiaTheme="minorEastAsia" w:cstheme="minorBidi"/>
+          <w:noProof/>
+          <w:sz w:val="22"/>
+          <w:szCs w:val="22"/>
+        </w:rPr>
+      </w:pPr>
+      <w:hyperlink w:anchor="_Toc400548219" w:history="1">
+        <w:r>
+          <w:rPr>
+            <w:rStyle w:val="Hyperlink"/>
+            <w:noProof/>
+          </w:rPr>
+          <w:t>3.1.1</w:t>
+        </w:r>
+        <w:r>
+          <w:rPr>
+            <w:rFonts w:eastAsiaTheme="minorEastAsia" w:cstheme="minorBidi"/>
+            <w:noProof/>
+            <w:sz w:val="22"/>
+            <w:szCs w:val="22"/>
+          </w:rPr>
+          <w:tab/>
+        </w:r>
+        <w:r>
+          <w:rPr>
+            <w:rStyle w:val="Hyperlink"/>
+            <w:noProof/>
+          </w:rPr>
+          <w:t>URL Remote Login</w:t>
+        </w:r>
+        <w:r>
+          <w:rPr>
+            <w:noProof/>
+            <w:webHidden/>
+          </w:rPr>
+          <w:tab/>
+        </w:r>
+        <w:r>
+          <w:rPr>
+            <w:noProof/>
+            <w:webHidden/>
+          </w:rPr>
+          <w:fldChar w:fldCharType="begin"/>
+        </w:r>
+        <w:r>
+          <w:rPr>
+            <w:noProof/>
+            <w:webHidden/>
+          </w:rPr>
+          <w:instrText xml:space="preserve"> PAGEREF _Toc400548219 \h </w:instrText>
+        </w:r>
+        <w:r>
+          <w:rPr>
+            <w:noProof/>
+            <w:webHidden/>
+          </w:rPr>
+        </w:r>
+        <w:r>
+          <w:rPr>
+            <w:noProof/>
+            <w:webHidden/>
+          </w:rPr>
+          <w:fldChar w:fldCharType="separate"/>
+        </w:r>
+        <w:r>
+          <w:rPr>
+            <w:noProof/>
+            <w:webHidden/>
+          </w:rPr>
+          <w:t>6</w:t>
+        </w:r>
+        <w:r>
+          <w:rPr>
+            <w:noProof/>
+            <w:webHidden/>
+          </w:rPr>
+          <w:fldChar w:fldCharType="end"/>
+        </w:r>
+      </w:hyperlink>
+    </w:p>
+    <w:p>
+      <w:pPr>
+        <w:pStyle w:val="Verzeichnis3"/>
+        <w:tabs>
+          <w:tab w:val="left" w:pos="1100"/>
+          <w:tab w:val="right" w:leader="dot" w:pos="9772"/>
+        </w:tabs>
+        <w:rPr>
+          <w:rFonts w:eastAsiaTheme="minorEastAsia" w:cstheme="minorBidi"/>
+          <w:noProof/>
+          <w:sz w:val="22"/>
+          <w:szCs w:val="22"/>
+        </w:rPr>
+      </w:pPr>
+      <w:hyperlink w:anchor="_Toc400548220" w:history="1">
+        <w:r>
+          <w:rPr>
+            <w:rStyle w:val="Hyperlink"/>
+            <w:noProof/>
+          </w:rPr>
+          <w:t>3.1.2</w:t>
+        </w:r>
+        <w:r>
+          <w:rPr>
+            <w:rFonts w:eastAsiaTheme="minorEastAsia" w:cstheme="minorBidi"/>
+            <w:noProof/>
+            <w:sz w:val="22"/>
+            <w:szCs w:val="22"/>
+          </w:rPr>
+          <w:tab/>
+        </w:r>
+        <w:r>
+          <w:rPr>
+            <w:rStyle w:val="Hyperlink"/>
+            <w:noProof/>
+          </w:rPr>
+          <w:t>Sepia-Integration in alle DAD Web Portale</w:t>
+        </w:r>
+        <w:r>
+          <w:rPr>
+            <w:noProof/>
+            <w:webHidden/>
+          </w:rPr>
+          <w:tab/>
+        </w:r>
+        <w:r>
+          <w:rPr>
+            <w:noProof/>
+            <w:webHidden/>
+          </w:rPr>
+          <w:fldChar w:fldCharType="begin"/>
+        </w:r>
+        <w:r>
+          <w:rPr>
+            <w:noProof/>
+            <w:webHidden/>
+          </w:rPr>
+          <w:instrText xml:space="preserve"> PAGEREF _Toc400548220 \h </w:instrText>
+        </w:r>
+        <w:r>
+          <w:rPr>
+            <w:noProof/>
+            <w:webHidden/>
+          </w:rPr>
+        </w:r>
+        <w:r>
+          <w:rPr>
+            <w:noProof/>
+            <w:webHidden/>
+          </w:rPr>
+          <w:fldChar w:fldCharType="separate"/>
+        </w:r>
+        <w:r>
+          <w:rPr>
+            <w:noProof/>
+            <w:webHidden/>
+          </w:rPr>
+          <w:t>7</w:t>
+        </w:r>
+        <w:r>
+          <w:rPr>
+            <w:noProof/>
+            <w:webHidden/>
+          </w:rPr>
+          <w:fldChar w:fldCharType="end"/>
+        </w:r>
+      </w:hyperlink>
+    </w:p>
+    <w:p>
+      <w:pPr>
+        <w:pStyle w:val="Verzeichnis2"/>
+        <w:rPr>
+          <w:rFonts w:eastAsiaTheme="minorEastAsia" w:cstheme="minorBidi"/>
+          <w:i w:val="0"/>
+          <w:iCs w:val="0"/>
+          <w:noProof/>
+          <w:sz w:val="22"/>
+          <w:szCs w:val="22"/>
+        </w:rPr>
+      </w:pPr>
+      <w:hyperlink w:anchor="_Toc400548221" w:history="1">
+        <w:r>
+          <w:rPr>
+            <w:rStyle w:val="Hyperlink"/>
+            <w:noProof/>
+          </w:rPr>
+          <w:t>3.2</w:t>
+        </w:r>
+        <w:r>
+          <w:rPr>
+            <w:rFonts w:eastAsiaTheme="minorEastAsia" w:cstheme="minorBidi"/>
+            <w:i w:val="0"/>
+            <w:iCs w:val="0"/>
+            <w:noProof/>
+            <w:sz w:val="22"/>
+            <w:szCs w:val="22"/>
+          </w:rPr>
+          <w:tab/>
+        </w:r>
+        <w:r>
+          <w:rPr>
+            <w:rStyle w:val="Hyperlink"/>
+            <w:noProof/>
+          </w:rPr>
+          <w:t>Empfehlung für die DAD Portalkunden</w:t>
+        </w:r>
+        <w:r>
+          <w:rPr>
+            <w:noProof/>
+            <w:webHidden/>
+          </w:rPr>
+          <w:tab/>
+        </w:r>
+        <w:r>
+          <w:rPr>
+            <w:noProof/>
+            <w:webHidden/>
+          </w:rPr>
+          <w:fldChar w:fldCharType="begin"/>
+        </w:r>
+        <w:r>
+          <w:rPr>
+            <w:noProof/>
+            <w:webHidden/>
+          </w:rPr>
+          <w:instrText xml:space="preserve"> PAGEREF _Toc400548221 \h </w:instrText>
+        </w:r>
+        <w:r>
+          <w:rPr>
+            <w:noProof/>
+            <w:webHidden/>
+          </w:rPr>
+        </w:r>
+        <w:r>
+          <w:rPr>
+            <w:noProof/>
+            <w:webHidden/>
+          </w:rPr>
+          <w:fldChar w:fldCharType="separate"/>
+        </w:r>
+        <w:r>
+          <w:rPr>
+            <w:noProof/>
+            <w:webHidden/>
+          </w:rPr>
+          <w:t>9</w:t>
+        </w:r>
+        <w:r>
+          <w:rPr>
+            <w:noProof/>
+            <w:webHidden/>
+          </w:rPr>
+          <w:fldChar w:fldCharType="end"/>
+        </w:r>
+      </w:hyperlink>
+    </w:p>
+    <w:p>
       <w:r>
         <w:fldChar w:fldCharType="end"/>
       </w:r>
@@ -827,7 +1267,7 @@
       <w:r>
         <w:br w:type="page"/>
       </w:r>
-      <w:bookmarkStart w:id="0" w:name="_Toc400542520"/>
+      <w:bookmarkStart w:id="0" w:name="_Toc400548208"/>
       <w:r>
         <w:lastRenderedPageBreak/>
         <w:t>Einführung</w:t>
@@ -844,7 +1284,7 @@
       <w:r>
         <w:t xml:space="preserve"> </w:t>
       </w:r>
-      <w:bookmarkStart w:id="1" w:name="_Toc400542521"/>
+      <w:bookmarkStart w:id="1" w:name="_Toc400548209"/>
       <w:r>
         <w:t>„E</w:t>
       </w:r>
@@ -858,12 +1298,28 @@
     </w:p>
     <w:p>
       <w:r>
-        <w:t xml:space="preserve">Mit einem Single Sign-On (SSO) müssen sich Mitarbeiter nur noch einmal anmelden (primär authentifizieren) und das SSO übernimmt das Anmeldeverfahren bei eingebundenen Applikationen nach hinterlegten Regeln. Dies erspart den Usern nicht nur Tipparbeit, sondern auch die lästige Suche nach Passwörtern. Darüber hinaus lässt sich die Sicherheit durch Verschärfung der Passwortregeln erhöhen und die Anmeldung z.B. mit einer Smartcard oder einem Biometrie-Verfahren kombinieren. </w:t>
-      </w:r>
-    </w:p>
-    <w:p>
-      <w:r>
-        <w:t>Bei der Gesamt-Abmeldung “Single Log-Out” (SLO) kann sich der Benutzer durch einmaliges “Ausloggen” aus allen genutzten Diensten und Applikationen abmelden. So kann niemand den Account missbrauchen, wenn der Anwender z.B. seinen Arbeitsplatz verlässt.</w:t>
+        <w:t xml:space="preserve">Mit einem Single </w:t>
+      </w:r>
+      <w:proofErr w:type="spellStart"/>
+      <w:r>
+        <w:t>Sign</w:t>
+      </w:r>
+      <w:proofErr w:type="spellEnd"/>
+      <w:r>
+        <w:t xml:space="preserve">-On (SSO) müssen sich Mitarbeiter nur noch einmal anmelden (primär authentifizieren) und das SSO übernimmt das Anmeldeverfahren bei eingebundenen Applikationen nach hinterlegten Regeln. Dies erspart den Usern nicht nur Tipparbeit, sondern auch die lästige Suche nach Passwörtern. Darüber hinaus lässt sich die Sicherheit durch Verschärfung der Passwortregeln erhöhen und die Anmeldung z.B. mit einer Smartcard oder einem Biometrie-Verfahren kombinieren. </w:t>
+      </w:r>
+    </w:p>
+    <w:p>
+      <w:r>
+        <w:t xml:space="preserve">Bei der Gesamt-Abmeldung “Single Log-Out” (SLO) kann sich der Benutzer durch einmaliges “Ausloggen” aus allen genutzten Diensten und Applikationen abmelden. So kann niemand den </w:t>
+      </w:r>
+      <w:proofErr w:type="spellStart"/>
+      <w:r>
+        <w:t>Account</w:t>
+      </w:r>
+      <w:proofErr w:type="spellEnd"/>
+      <w:r>
+        <w:t xml:space="preserve"> missbrauchen, wenn der Anwender z.B. seinen Arbeitsplatz verlässt.</w:t>
       </w:r>
     </w:p>
     <w:p>
@@ -873,14 +1329,30 @@
     </w:p>
     <w:p>
       <w:r>
-        <w:t>Das “Simplified Sign-On” ist dagegen ein weniger komfortables und nicht besonders sicheres Verfahren. Es vereinfacht die Anmeldung an mehreren Systemen mit den gleichen Anmeldeinformationen durch den Abgleich der Systeme (Synchronisation von User-Name und Passwort untereinander).</w:t>
+        <w:t>Das “</w:t>
+      </w:r>
+      <w:proofErr w:type="spellStart"/>
+      <w:r>
+        <w:t>Simplified</w:t>
+      </w:r>
+      <w:proofErr w:type="spellEnd"/>
+      <w:r>
+        <w:t xml:space="preserve"> </w:t>
+      </w:r>
+      <w:proofErr w:type="spellStart"/>
+      <w:r>
+        <w:t>Sign</w:t>
+      </w:r>
+      <w:proofErr w:type="spellEnd"/>
+      <w:r>
+        <w:t>-On” ist dagegen ein weniger komfortables und nicht besonders sicheres Verfahren. Es vereinfacht die Anmeldung an mehreren Systemen mit den gleichen Anmeldeinformationen durch den Abgleich der Systeme (Synchronisation von User-Name und Passwort untereinander).</w:t>
       </w:r>
     </w:p>
     <w:p>
       <w:pPr>
         <w:pStyle w:val="berschrift2"/>
       </w:pPr>
-      <w:bookmarkStart w:id="2" w:name="_Toc400542522"/>
+      <w:bookmarkStart w:id="2" w:name="_Toc400548210"/>
       <w:r>
         <w:t xml:space="preserve">Pro: </w:t>
       </w:r>
@@ -910,7 +1382,15 @@
         </w:numPr>
       </w:pPr>
       <w:r>
-        <w:t>Zeitersparnis durch Wegfall von Log-In’s (evtl. verbunden mit Suche nach Passwort).</w:t>
+        <w:t>Zeitersparnis durch Wegfall von Log-</w:t>
+      </w:r>
+      <w:proofErr w:type="spellStart"/>
+      <w:r>
+        <w:t>In’s</w:t>
+      </w:r>
+      <w:proofErr w:type="spellEnd"/>
+      <w:r>
+        <w:t xml:space="preserve"> (evtl. verbunden mit Suche nach Passwort).</w:t>
       </w:r>
     </w:p>
     <w:p>
@@ -922,13 +1402,23 @@
         </w:numPr>
       </w:pPr>
       <w:r>
-        <w:t>Weniger Helpdeskanfragen wegen vergessener Passwörter, da sich der Anwender weniger</w:t>
-      </w:r>
-      <w:r>
-        <w:t xml:space="preserve"> </w:t>
-      </w:r>
-      <w:r>
-        <w:t>Passwörter merken muss. Und weniger Anfragen bedeuten geringere Auwände.</w:t>
+        <w:t xml:space="preserve">Weniger </w:t>
+      </w:r>
+      <w:proofErr w:type="spellStart"/>
+      <w:r>
+        <w:t>Helpdeskanfragen</w:t>
+      </w:r>
+      <w:proofErr w:type="spellEnd"/>
+      <w:r>
+        <w:t xml:space="preserve"> wegen vergessener Passwörter, da sich der Anwender weniger Passwörter merken muss. Und weniger Anfragen bedeuten geringere </w:t>
+      </w:r>
+      <w:proofErr w:type="spellStart"/>
+      <w:r>
+        <w:t>Auwände</w:t>
+      </w:r>
+      <w:proofErr w:type="spellEnd"/>
+      <w:r>
+        <w:t>.</w:t>
       </w:r>
     </w:p>
     <w:p>
@@ -940,13 +1430,7 @@
         </w:numPr>
       </w:pPr>
       <w:r>
-        <w:t>Sicherheitssteigerung durch Wegfall der Merkzettel und durch die Ermöglichung strengerer</w:t>
-      </w:r>
-      <w:r>
-        <w:t xml:space="preserve"> </w:t>
-      </w:r>
-      <w:r>
-        <w:t>Passwortrichtlinien.</w:t>
+        <w:t>Sicherheitssteigerung durch Wegfall der Merkzettel und durch die Ermöglichung strengerer Passwortrichtlinien.</w:t>
       </w:r>
     </w:p>
     <w:p>
@@ -971,7 +1455,7 @@
       <w:pPr>
         <w:pStyle w:val="berschrift2"/>
       </w:pPr>
-      <w:bookmarkStart w:id="3" w:name="_Toc400542523"/>
+      <w:bookmarkStart w:id="3" w:name="_Toc400548211"/>
       <w:r>
         <w:t xml:space="preserve">Contra: </w:t>
       </w:r>
@@ -995,49 +1479,56 @@
         <w:br/>
       </w:r>
       <w:r>
-        <w:t>Es</w:t>
-      </w:r>
-      <w:r>
-        <w:t xml:space="preserve"> </w:t>
-      </w:r>
-      <w:r>
-        <w:t xml:space="preserve">ist sorgfältig zu prüfen, ob wirklich sämtliche Applikationen </w:t>
+        <w:t xml:space="preserve">Es ist sorgfältig zu prüfen, ob wirklich sämtliche Applikationen </w:t>
       </w:r>
       <w:r>
         <w:br/>
       </w:r>
       <w:r>
-        <w:t xml:space="preserve">(z.B. Unix Applikationen im x-Window, </w:t>
-      </w:r>
-      <w:r>
-        <w:t>W</w:t>
-      </w:r>
-      <w:r>
-        <w:t xml:space="preserve">eb Applikationen, Applikationen mit </w:t>
-      </w:r>
+        <w:t>(z.B. Unix Applikationen im x-</w:t>
+      </w:r>
+      <w:proofErr w:type="spellStart"/>
+      <w:r>
+        <w:t>Window</w:t>
+      </w:r>
+      <w:proofErr w:type="spellEnd"/>
+      <w:r>
+        <w:t xml:space="preserve">, Web Applikationen, Applikationen mit </w:t>
+      </w:r>
+      <w:proofErr w:type="spellStart"/>
       <w:r>
         <w:t>K</w:t>
       </w:r>
       <w:r>
-        <w:t>erberos Unterstützung, Apps, etc.) vollständig</w:t>
-      </w:r>
-      <w:r>
-        <w:t xml:space="preserve"> </w:t>
-      </w:r>
-      <w:r>
-        <w:t>von allen SSO Funktionen unterstützt werden. Dazu zählen nicht nur der Anmeldevorgang</w:t>
-      </w:r>
-      <w:r>
-        <w:t xml:space="preserve"> </w:t>
-      </w:r>
-      <w:r>
-        <w:t>sondern auch der automatische Passwort-Reset und der automatische zyklische Tausch der</w:t>
-      </w:r>
-      <w:r>
-        <w:t xml:space="preserve"> </w:t>
-      </w:r>
-      <w:r>
-        <w:t>Passwörter im Hintergrund.</w:t>
+        <w:t>erberos</w:t>
+      </w:r>
+      <w:proofErr w:type="spellEnd"/>
+      <w:r>
+        <w:t xml:space="preserve"> Unterstützung, </w:t>
+      </w:r>
+      <w:proofErr w:type="spellStart"/>
+      <w:r>
+        <w:t>Apps</w:t>
+      </w:r>
+      <w:proofErr w:type="spellEnd"/>
+      <w:r>
+        <w:t xml:space="preserve">, etc.) vollständig von allen SSO Funktionen unterstützt werden. Dazu </w:t>
+      </w:r>
+      <w:proofErr w:type="gramStart"/>
+      <w:r>
+        <w:t>zählen</w:t>
+      </w:r>
+      <w:proofErr w:type="gramEnd"/>
+      <w:r>
+        <w:t xml:space="preserve"> nicht nur der Anmeldevorgang sondern auch der automatische Passwort-</w:t>
+      </w:r>
+      <w:proofErr w:type="spellStart"/>
+      <w:r>
+        <w:t>Reset</w:t>
+      </w:r>
+      <w:proofErr w:type="spellEnd"/>
+      <w:r>
+        <w:t xml:space="preserve"> und der automatische zyklische Tausch der Passwörter im Hintergrund.</w:t>
       </w:r>
     </w:p>
     <w:p>
@@ -1049,19 +1540,7 @@
         </w:numPr>
       </w:pPr>
       <w:r>
-        <w:t xml:space="preserve">Oft wird das SSO nur für eine Auswahl an Applikationen umgesetzt, weil sich die </w:t>
-      </w:r>
-      <w:r>
-        <w:t xml:space="preserve">technische </w:t>
-      </w:r>
-      <w:r>
-        <w:t xml:space="preserve">Komplexität der vielfältigen Systeme (AD, LINUX, HOST, SAP, Mobile-Devices, </w:t>
-      </w:r>
-      <w:r>
-        <w:t>W</w:t>
-      </w:r>
-      <w:r>
-        <w:t>eb-Applikationen, gehostete Systeme) und deren Vielzahl kaum beherrschen lässt.</w:t>
+        <w:t>Oft wird das SSO nur für eine Auswahl an Applikationen umgesetzt, weil sich die technische Komplexität der vielfältigen Systeme (AD, LINUX, HOST, SAP, Mobile-Devices, Web-Applikationen, gehostete Systeme) und deren Vielzahl kaum beherrschen lässt.</w:t>
       </w:r>
     </w:p>
     <w:p>
@@ -1073,43 +1552,27 @@
         </w:numPr>
       </w:pPr>
       <w:r>
-        <w:t>Die Wenigsten konzipieren das SSO als Zwei-Faktor Authentifizierung zusammen mit</w:t>
-      </w:r>
-      <w:r>
-        <w:t xml:space="preserve"> </w:t>
-      </w:r>
-      <w:r>
-        <w:t>Smartcard, Biometrie oder anderen Verfahren. Das ist aber ratsam, da bei SSO das Passwort</w:t>
-      </w:r>
-      <w:r>
-        <w:t xml:space="preserve"> </w:t>
-      </w:r>
-      <w:r>
-        <w:t xml:space="preserve">extrem </w:t>
+        <w:t xml:space="preserve">Die Wenigsten konzipieren das SSO als Zwei-Faktor Authentifizierung zusammen mit Smartcard, Biometrie oder anderen Verfahren. Das ist aber ratsam, da bei SSO das Passwort extrem </w:t>
       </w:r>
       <w:r>
         <w:t>mächtig</w:t>
       </w:r>
       <w:r>
-        <w:t xml:space="preserve"> ist (möglicher Komplettzugang!) und ein Ausspähen fatale Folgen hätte.</w:t>
-      </w:r>
-      <w:r>
-        <w:t xml:space="preserve"> </w:t>
-      </w:r>
-      <w:r>
-        <w:t>Viele übersehen, dass die meisten SSO Produkte keine Managementkomponente besitzen</w:t>
-      </w:r>
-      <w:r>
-        <w:t xml:space="preserve"> </w:t>
+        <w:t xml:space="preserve"> ist (möglicher Komplettzugang!) und ein Ausspähen fatale Folgen hätte. Viele übersehen, dass die meisten SSO Produkte keine Managementkomponente besitzen </w:t>
       </w:r>
       <w:r>
         <w:br/>
       </w:r>
       <w:r>
-        <w:t>(“Wer darf SSO nutzen?”, “Welche Applikationen darf ein User nutzen?”, etc)</w:t>
-      </w:r>
-      <w:r>
-        <w:t>.</w:t>
+        <w:t xml:space="preserve">(“Wer darf SSO nutzen?”, “Welche Applikationen darf ein User nutzen?”, </w:t>
+      </w:r>
+      <w:proofErr w:type="spellStart"/>
+      <w:r>
+        <w:t>etc</w:t>
+      </w:r>
+      <w:proofErr w:type="spellEnd"/>
+      <w:r>
+        <w:t>).</w:t>
       </w:r>
     </w:p>
     <w:p>
@@ -1129,293 +1592,388 @@
       </w:r>
       <w:r>
         <w:br/>
-      </w:r>
-      <w:r>
         <w:t xml:space="preserve">Ist der Passwortspeicherverschlüsselt? Wo ist er abgelegt? Ist er auch offline verfügbar? </w:t>
       </w:r>
       <w:r>
         <w:br/>
-      </w:r>
-      <w:r>
-        <w:t>Wie wird er synchronis</w:t>
-      </w:r>
-      <w:r>
-        <w:t>i</w:t>
-      </w:r>
-      <w:r>
-        <w:t>ert?</w:t>
+        <w:t>Wie wird er synchronisiert? Werden Verzeichnisse als Repository unterstützt?</w:t>
+      </w:r>
+      <w:r>
+        <w:br/>
+      </w:r>
+    </w:p>
+    <w:p>
+      <w:pPr>
+        <w:pStyle w:val="berschrift1"/>
+      </w:pPr>
+      <w:bookmarkStart w:id="4" w:name="_Toc400548212"/>
+      <w:r>
+        <w:t>Externe SSO Plattformen</w:t>
+      </w:r>
+      <w:bookmarkEnd w:id="4"/>
+    </w:p>
+    <w:p>
+      <w:pPr>
+        <w:pStyle w:val="berschrift2"/>
+      </w:pPr>
+      <w:bookmarkStart w:id="5" w:name="_Toc400548213"/>
+      <w:r>
+        <w:t>Die Suche auf dem SSO-Markt</w:t>
+      </w:r>
+      <w:bookmarkEnd w:id="5"/>
+    </w:p>
+    <w:p>
+      <w:r>
+        <w:t xml:space="preserve">Betrachtet man den Markt für SSO-Lösungen, sind gerade in der jüngsten Zeit viele neue Anbieter hinzugekommen. Der SSO-Markt ist in Bewegung, auch wegen der stetigen Zunahme an betrieblich genutzten </w:t>
+      </w:r>
+      <w:proofErr w:type="spellStart"/>
+      <w:r>
+        <w:t>Smartphones</w:t>
+      </w:r>
+      <w:proofErr w:type="spellEnd"/>
+      <w:r>
+        <w:t xml:space="preserve"> und </w:t>
+      </w:r>
+      <w:proofErr w:type="spellStart"/>
+      <w:r>
+        <w:t>Tablets</w:t>
+      </w:r>
+      <w:proofErr w:type="spellEnd"/>
+      <w:r>
+        <w:t xml:space="preserve">, der steigenden Nutzung von </w:t>
+      </w:r>
+      <w:proofErr w:type="spellStart"/>
+      <w:r>
+        <w:t>Cloud</w:t>
+      </w:r>
+      <w:proofErr w:type="spellEnd"/>
+      <w:r>
+        <w:t xml:space="preserve">-Diensten und der zunehmenden Bedeutung von </w:t>
+      </w:r>
+      <w:proofErr w:type="spellStart"/>
+      <w:r>
+        <w:t>Social</w:t>
+      </w:r>
+      <w:proofErr w:type="spellEnd"/>
+      <w:r>
+        <w:t xml:space="preserve"> Media im Unternehmen.</w:t>
       </w:r>
       <w:r>
         <w:t xml:space="preserve"> </w:t>
       </w:r>
-      <w:r>
-        <w:t xml:space="preserve">Werden </w:t>
-      </w:r>
-      <w:r>
-        <w:t>Verzeichnisse</w:t>
-      </w:r>
-      <w:r>
-        <w:t xml:space="preserve"> als Repository unterstützt?</w:t>
+    </w:p>
+    <w:p>
+      <w:r>
+        <w:t xml:space="preserve">Die Vielfalt an unterstützten Anwendungen ist bei solchen SSO-Lösungen in der Regel groß. Verschiedene SSO-Plattformen berücksichtigen auch Identitätsdienste wie </w:t>
+      </w:r>
+      <w:proofErr w:type="spellStart"/>
+      <w:r>
+        <w:t>OpenID</w:t>
+      </w:r>
+      <w:proofErr w:type="spellEnd"/>
+      <w:r>
+        <w:t xml:space="preserve">, </w:t>
+      </w:r>
+      <w:proofErr w:type="spellStart"/>
+      <w:r>
+        <w:t>CloudMinder</w:t>
+      </w:r>
+      <w:proofErr w:type="spellEnd"/>
+      <w:r>
+        <w:t xml:space="preserve"> zum Beispiel auch die Verwendung der </w:t>
+      </w:r>
+      <w:proofErr w:type="spellStart"/>
+      <w:r>
+        <w:t>Facebook</w:t>
+      </w:r>
+      <w:proofErr w:type="spellEnd"/>
+      <w:r>
+        <w:t xml:space="preserve">- oder Google-Zugangsdaten bei Websites, die diese Art der Anmeldung unterstützen. </w:t>
+      </w:r>
+    </w:p>
+    <w:p>
+      <w:r>
+        <w:t xml:space="preserve">Einer der führenden Identitätsdienste im Internet ist </w:t>
+      </w:r>
+      <w:proofErr w:type="spellStart"/>
+      <w:r>
+        <w:t>OpenID</w:t>
+      </w:r>
+      <w:proofErr w:type="spellEnd"/>
+      <w:r>
+        <w:t>.</w:t>
       </w:r>
       <w:r>
         <w:br/>
       </w:r>
-    </w:p>
-    <w:p>
-      <w:pPr>
-        <w:pStyle w:val="berschrift1"/>
-      </w:pPr>
-      <w:bookmarkStart w:id="4" w:name="_Toc400542524"/>
-      <w:r>
-        <w:t>Externe SSO Plattformen</w:t>
-      </w:r>
-      <w:bookmarkEnd w:id="4"/>
-    </w:p>
-    <w:p>
-      <w:pPr>
-        <w:pStyle w:val="berschrift2"/>
-      </w:pPr>
-      <w:bookmarkStart w:id="5" w:name="_Toc400542525"/>
-      <w:r>
-        <w:t>Die Suche auf dem SSO-Markt</w:t>
-      </w:r>
-      <w:bookmarkEnd w:id="5"/>
-    </w:p>
-    <w:p>
-      <w:r>
-        <w:t>Betrachtet man den Markt für SSO-Lösungen, sind gerade in der jüngsten Zeit viele</w:t>
+      <w:r>
+        <w:t xml:space="preserve">SSO Plattformen, die </w:t>
+      </w:r>
+      <w:r>
+        <w:t>z. B.</w:t>
       </w:r>
       <w:r>
         <w:t xml:space="preserve"> </w:t>
       </w:r>
-      <w:r>
-        <w:t>neue Anbieter hinzugekommen. Der SSO-Markt ist in Bewegung, auch wegen der</w:t>
-      </w:r>
+      <w:proofErr w:type="spellStart"/>
+      <w:r>
+        <w:t>OpenID</w:t>
+      </w:r>
+      <w:proofErr w:type="spellEnd"/>
+      <w:r>
+        <w:t xml:space="preserve"> als Identitätsanbieter und Anmeldeverfahren vorsehen, können nach einmaligem Login des Nutzers die Anmeldung an allen Webseiten vornehmen, die den Identitätsdienst </w:t>
+      </w:r>
+      <w:proofErr w:type="spellStart"/>
+      <w:r>
+        <w:t>OpenID</w:t>
+      </w:r>
+      <w:proofErr w:type="spellEnd"/>
+      <w:r>
+        <w:t xml:space="preserve"> integriert haben. Welche dies sind, findet man unter anderem in einem </w:t>
+      </w:r>
+      <w:proofErr w:type="spellStart"/>
+      <w:r>
+        <w:t>OpenID</w:t>
+      </w:r>
+      <w:proofErr w:type="spellEnd"/>
+      <w:r>
+        <w:t xml:space="preserve">-Verzeichnis. </w:t>
+      </w:r>
+    </w:p>
+    <w:p>
+      <w:r>
+        <w:t xml:space="preserve">Soziale Netzwerke wie </w:t>
+      </w:r>
+      <w:proofErr w:type="spellStart"/>
+      <w:r>
+        <w:t>Facebook</w:t>
+      </w:r>
+      <w:proofErr w:type="spellEnd"/>
+      <w:r>
+        <w:t xml:space="preserve">, </w:t>
+      </w:r>
+      <w:proofErr w:type="spellStart"/>
+      <w:r>
+        <w:t>Twitter</w:t>
+      </w:r>
+      <w:proofErr w:type="spellEnd"/>
+      <w:r>
+        <w:t xml:space="preserve"> und Google+ bieten sich inzwischen ebenfalls als Identitätsdienst an. Man spricht auch von </w:t>
+      </w:r>
+      <w:proofErr w:type="spellStart"/>
+      <w:r>
+        <w:t>Social</w:t>
+      </w:r>
+      <w:proofErr w:type="spellEnd"/>
+      <w:r>
+        <w:t xml:space="preserve">-Log-In-Diensten. </w:t>
+      </w:r>
+    </w:p>
+    <w:p>
+      <w:r>
+        <w:t xml:space="preserve">Die Lösung </w:t>
+      </w:r>
+      <w:proofErr w:type="spellStart"/>
+      <w:r>
+        <w:t>NetIQ</w:t>
+      </w:r>
+      <w:proofErr w:type="spellEnd"/>
       <w:r>
         <w:t xml:space="preserve"> </w:t>
       </w:r>
-      <w:r>
-        <w:t>stetigen Zunahme an betrieblich genutzten Smartphones und Tablets, der</w:t>
-      </w:r>
+      <w:proofErr w:type="spellStart"/>
+      <w:r>
+        <w:t>Social</w:t>
+      </w:r>
+      <w:proofErr w:type="spellEnd"/>
+      <w:r>
+        <w:t xml:space="preserve"> Access zum Beispiel ermöglicht es Unternehmen, ihren Kunden oder Partnern eine Anmeldung mit einem der </w:t>
+      </w:r>
+      <w:proofErr w:type="spellStart"/>
+      <w:r>
+        <w:t>Social</w:t>
+      </w:r>
+      <w:proofErr w:type="spellEnd"/>
+      <w:r>
+        <w:t xml:space="preserve"> Log-Ins anzubieten, also für die Anmeldung die Zugangsdaten eines bestimmten sozialen Netzwerkes zu verwenden.</w:t>
+      </w:r>
+    </w:p>
+    <w:p>
+      <w:r>
+        <w:t xml:space="preserve">Unternehmensanwendungen, Mobile und </w:t>
+      </w:r>
+      <w:proofErr w:type="spellStart"/>
+      <w:r>
+        <w:t>Cloud</w:t>
+      </w:r>
+      <w:proofErr w:type="spellEnd"/>
+      <w:r>
+        <w:t xml:space="preserve"> Neben Anwendungen, die im internen Netzwerk betrieben oder aus einer </w:t>
+      </w:r>
+      <w:proofErr w:type="spellStart"/>
+      <w:r>
+        <w:t>Cloud</w:t>
+      </w:r>
+      <w:proofErr w:type="spellEnd"/>
+      <w:r>
+        <w:t xml:space="preserve"> bezogen werden, sind es die mobilen </w:t>
+      </w:r>
+      <w:proofErr w:type="spellStart"/>
+      <w:r>
+        <w:t>Apps</w:t>
+      </w:r>
+      <w:proofErr w:type="spellEnd"/>
+      <w:r>
+        <w:t xml:space="preserve">, die für den betrieblichen Einsatz </w:t>
+      </w:r>
+      <w:r>
+        <w:t xml:space="preserve">zunehmend wichtig werden. </w:t>
+      </w:r>
+    </w:p>
+    <w:p>
+      <w:r>
+        <w:t xml:space="preserve">IBM Security Access Manager </w:t>
+      </w:r>
+      <w:proofErr w:type="spellStart"/>
+      <w:r>
+        <w:t>for</w:t>
+      </w:r>
+      <w:proofErr w:type="spellEnd"/>
       <w:r>
         <w:t xml:space="preserve"> </w:t>
       </w:r>
-      <w:r>
-        <w:t>steigenden Nutzung von Cloud-Diensten und der zunehmenden Bedeutung von</w:t>
-      </w:r>
+      <w:proofErr w:type="spellStart"/>
+      <w:r>
+        <w:t>Cloud</w:t>
+      </w:r>
+      <w:proofErr w:type="spellEnd"/>
       <w:r>
         <w:t xml:space="preserve"> </w:t>
       </w:r>
-      <w:r>
-        <w:t>Social Media im Unternehmen.</w:t>
-      </w:r>
+      <w:proofErr w:type="spellStart"/>
+      <w:r>
+        <w:t>and</w:t>
+      </w:r>
+      <w:proofErr w:type="spellEnd"/>
+      <w:r>
+        <w:t xml:space="preserve"> Mobile </w:t>
+      </w:r>
+      <w:r>
+        <w:t xml:space="preserve">zum Beispiel vereinheitlicht den Zugang zu verschiedenen </w:t>
+      </w:r>
+      <w:proofErr w:type="spellStart"/>
+      <w:r>
+        <w:t>Cloud</w:t>
+      </w:r>
+      <w:proofErr w:type="spellEnd"/>
+      <w:r>
+        <w:t xml:space="preserve">-Diensten und die Anmeldung für bestimmte mobile </w:t>
+      </w:r>
+      <w:proofErr w:type="spellStart"/>
+      <w:r>
+        <w:t>Apps</w:t>
+      </w:r>
+      <w:proofErr w:type="spellEnd"/>
+      <w:r>
+        <w:t>.</w:t>
+      </w:r>
+    </w:p>
+    <w:p>
+      <w:r>
+        <w:t xml:space="preserve">Lösungen wie </w:t>
+      </w:r>
+      <w:proofErr w:type="spellStart"/>
+      <w:r>
+        <w:t>SecureAuth</w:t>
+      </w:r>
+      <w:proofErr w:type="spellEnd"/>
       <w:r>
         <w:t xml:space="preserve"> </w:t>
       </w:r>
-    </w:p>
-    <w:p>
-      <w:r>
-        <w:t>Die Vielfalt an unterstützten Anwendungen ist bei</w:t>
-      </w:r>
+      <w:proofErr w:type="spellStart"/>
+      <w:r>
+        <w:t>IdP</w:t>
+      </w:r>
+      <w:proofErr w:type="spellEnd"/>
+      <w:r>
+        <w:t xml:space="preserve"> bieten für mehrere mobile Plattformen spezielle </w:t>
+      </w:r>
+      <w:proofErr w:type="spellStart"/>
+      <w:r>
+        <w:t>Apps</w:t>
+      </w:r>
+      <w:proofErr w:type="spellEnd"/>
+      <w:r>
+        <w:t xml:space="preserve"> an, die die Nutzer auf ihr Smartphone oder </w:t>
+      </w:r>
+      <w:proofErr w:type="spellStart"/>
+      <w:r>
+        <w:t>Tablet</w:t>
+      </w:r>
+      <w:proofErr w:type="spellEnd"/>
+      <w:r>
+        <w:t xml:space="preserve"> laden, um das Single-</w:t>
+      </w:r>
+      <w:proofErr w:type="spellStart"/>
+      <w:r>
+        <w:t>Sign</w:t>
+      </w:r>
+      <w:proofErr w:type="spellEnd"/>
+      <w:r>
+        <w:t xml:space="preserve">-On mobil nutzen zu können.  </w:t>
+      </w:r>
+    </w:p>
+    <w:p>
+      <w:proofErr w:type="spellStart"/>
+      <w:r>
+        <w:t>CloudAccess</w:t>
+      </w:r>
+      <w:proofErr w:type="spellEnd"/>
       <w:r>
         <w:t xml:space="preserve"> </w:t>
       </w:r>
-      <w:r>
-        <w:t>solchen SSO-Lösungen in der Regel groß.</w:t>
-      </w:r>
-      <w:r>
-        <w:t xml:space="preserve"> </w:t>
-      </w:r>
-      <w:r>
-        <w:t>Verschiedene SSO-Plattformen berücksichtigen auch Identitätsdienste wie OpenID,</w:t>
-      </w:r>
-      <w:r>
-        <w:t xml:space="preserve"> </w:t>
-      </w:r>
-      <w:r>
-        <w:t xml:space="preserve">CloudMinder zum Beispiel auch die Verwendung der Facebook- oder Google-Zugangsdaten bei Websites, die diese Art der Anmeldung unterstützen. </w:t>
-      </w:r>
-    </w:p>
-    <w:p>
-      <w:r>
-        <w:t>Einer der führenden</w:t>
-      </w:r>
-      <w:r>
-        <w:t xml:space="preserve"> </w:t>
-      </w:r>
-      <w:r>
-        <w:t>Identitätsdienste im Internet</w:t>
-      </w:r>
-      <w:r>
-        <w:t xml:space="preserve"> </w:t>
-      </w:r>
-      <w:r>
-        <w:t>ist OpenID.</w:t>
-      </w:r>
-      <w:r>
-        <w:br/>
-      </w:r>
-      <w:r>
-        <w:t>SSO</w:t>
-      </w:r>
-      <w:r>
-        <w:t xml:space="preserve"> </w:t>
-      </w:r>
-      <w:r>
-        <w:t>Plattformen,</w:t>
-      </w:r>
-      <w:r>
-        <w:t xml:space="preserve"> </w:t>
-      </w:r>
-      <w:r>
-        <w:t xml:space="preserve">die </w:t>
-      </w:r>
-      <w:r>
-        <w:t>z. B.</w:t>
-      </w:r>
-      <w:r>
-        <w:t xml:space="preserve"> OpenID als Identitätsanbieter und Anmeldeverfahren</w:t>
-      </w:r>
-      <w:r>
-        <w:t xml:space="preserve"> </w:t>
-      </w:r>
-      <w:r>
-        <w:t>vorsehen, können nach einmaligem Login des Nutzers die Anmeldung an allen</w:t>
-      </w:r>
-      <w:r>
-        <w:t xml:space="preserve"> </w:t>
-      </w:r>
-      <w:r>
-        <w:t>Webseiten vornehmen, die den Identitätsdienst OpenID integriert haben. Welche</w:t>
-      </w:r>
-      <w:r>
-        <w:t xml:space="preserve"> </w:t>
-      </w:r>
-      <w:r>
-        <w:t>dies sind, findet man unter anderem in einem OpenID-Verzeichnis.</w:t>
-      </w:r>
-      <w:r>
-        <w:t xml:space="preserve"> </w:t>
-      </w:r>
-    </w:p>
-    <w:p>
-      <w:r>
-        <w:t>Soziale Netzwerke wie Facebook, Twitter und Google+</w:t>
-      </w:r>
-      <w:r>
-        <w:t xml:space="preserve"> </w:t>
-      </w:r>
-      <w:r>
-        <w:t>bieten sich inzwischen ebenfalls als Identitätsdienst an.</w:t>
-      </w:r>
-      <w:r>
-        <w:t xml:space="preserve"> </w:t>
-      </w:r>
-      <w:r>
-        <w:t xml:space="preserve">Man spricht auch von Social-Log-In-Diensten. </w:t>
-      </w:r>
-    </w:p>
-    <w:p>
-      <w:r>
-        <w:t>Die Lösung</w:t>
-      </w:r>
-      <w:r>
-        <w:t xml:space="preserve"> </w:t>
-      </w:r>
-      <w:r>
-        <w:t>NetIQ Social Access zum Beispiel ermöglicht es</w:t>
-      </w:r>
-      <w:r>
-        <w:t xml:space="preserve"> </w:t>
-      </w:r>
-      <w:r>
-        <w:t>Unternehmen, ihren Kunden oder Partnern eine</w:t>
-      </w:r>
-      <w:r>
-        <w:t xml:space="preserve"> </w:t>
-      </w:r>
-      <w:r>
-        <w:t>Anmeldung mit einem der Social Log-Ins anzubieten,</w:t>
-      </w:r>
-      <w:r>
-        <w:t xml:space="preserve"> </w:t>
-      </w:r>
-      <w:r>
-        <w:t>also für die Anmeldung die Zugangsdaten eines</w:t>
-      </w:r>
-      <w:r>
-        <w:t xml:space="preserve"> </w:t>
-      </w:r>
-      <w:r>
-        <w:t>bestimmten sozialen Netzwerkes zu verwenden.</w:t>
-      </w:r>
-    </w:p>
-    <w:p>
-      <w:r>
-        <w:t>Unternehmensanwendungen, Mobile und Cloud</w:t>
-      </w:r>
-      <w:r>
-        <w:t xml:space="preserve"> </w:t>
-      </w:r>
-      <w:r>
-        <w:t>Neben Anwendungen, die im internen Netzwerk betrieben oder aus einer Cloud</w:t>
-      </w:r>
-      <w:r>
-        <w:t xml:space="preserve"> </w:t>
-      </w:r>
-      <w:r>
-        <w:t>bezogen werden, sind es die mobilen Apps, die für den betrieblichen Einsatz</w:t>
-      </w:r>
-      <w:r>
-        <w:t xml:space="preserve"> </w:t>
-      </w:r>
-      <w:r>
-        <w:t xml:space="preserve">zunehmend wichtig werden. </w:t>
-      </w:r>
-    </w:p>
-    <w:p>
-      <w:r>
-        <w:t>IBM Security Access Manager for Cloud and Mobile</w:t>
-      </w:r>
-      <w:r>
-        <w:t xml:space="preserve"> </w:t>
-      </w:r>
-      <w:r>
-        <w:t>zum Beispiel vereinheitlicht den Zugang zu verschiedenen Cloud-Diensten und die</w:t>
-      </w:r>
-      <w:r>
-        <w:t xml:space="preserve"> </w:t>
-      </w:r>
-      <w:r>
-        <w:t>Anmeldung für bestimmte mobile Apps.</w:t>
-      </w:r>
-    </w:p>
-    <w:p>
-      <w:r>
-        <w:t>Lösungen wie SecureAuth IdP bieten für mehrere mobile Plattformen spezielle</w:t>
-      </w:r>
-      <w:r>
-        <w:t xml:space="preserve"> </w:t>
-      </w:r>
-      <w:r>
-        <w:t xml:space="preserve">Apps an, die die Nutzer auf ihr Smartphone oder Tablet laden, um das Single-Sign-On mobil nutzen zu können. </w:t>
-      </w:r>
-      <w:r>
-        <w:t xml:space="preserve"> </w:t>
-      </w:r>
-    </w:p>
-    <w:p>
-      <w:r>
-        <w:t>CloudAccess SaaS SSO, Symplified, Symantec O3 oder</w:t>
-      </w:r>
-      <w:r>
-        <w:t xml:space="preserve"> </w:t>
-      </w:r>
-      <w:r>
-        <w:t>PingOne bieten eine zentrale Nutzeranmeldung für zahlreiche, unterstützte Cloud-</w:t>
-      </w:r>
-      <w:r>
-        <w:t xml:space="preserve">Dienste, darunter Google Apps, Salesforce.com oder </w:t>
+      <w:proofErr w:type="spellStart"/>
+      <w:r>
+        <w:t>SaaS</w:t>
+      </w:r>
+      <w:proofErr w:type="spellEnd"/>
+      <w:r>
+        <w:t xml:space="preserve"> SSO, </w:t>
+      </w:r>
+      <w:proofErr w:type="spellStart"/>
+      <w:r>
+        <w:t>Symplified</w:t>
+      </w:r>
+      <w:proofErr w:type="spellEnd"/>
+      <w:r>
+        <w:t xml:space="preserve">, Symantec O3 oder </w:t>
+      </w:r>
+      <w:proofErr w:type="spellStart"/>
+      <w:r>
+        <w:t>PingOne</w:t>
+      </w:r>
+      <w:proofErr w:type="spellEnd"/>
+      <w:r>
+        <w:t xml:space="preserve"> bieten eine zentrale Nutzeranmeldung für zahlreiche, unterstützte </w:t>
+      </w:r>
+      <w:proofErr w:type="spellStart"/>
+      <w:r>
+        <w:t>Cloud</w:t>
+      </w:r>
+      <w:proofErr w:type="spellEnd"/>
+      <w:r>
+        <w:t>-</w:t>
+      </w:r>
+      <w:r>
+        <w:t xml:space="preserve">Dienste, darunter Google </w:t>
+      </w:r>
+      <w:proofErr w:type="spellStart"/>
+      <w:r>
+        <w:t>Apps</w:t>
+      </w:r>
+      <w:proofErr w:type="spellEnd"/>
+      <w:r>
+        <w:t xml:space="preserve">, Salesforce.com oder </w:t>
       </w:r>
       <w:r>
         <w:t>MS  S</w:t>
@@ -1426,26 +1984,22 @@
     </w:p>
     <w:p>
       <w:r>
-        <w:t>Für die SSO-Plattform MyAccessLive gibt es mobile Zugriffsmöglichkeiten, mit</w:t>
-      </w:r>
-      <w:r>
-        <w:t xml:space="preserve"> </w:t>
-      </w:r>
-      <w:r>
-        <w:t>denen Administratoren Nutzeranfragen zu neuen oder geänderten Zugängen</w:t>
-      </w:r>
-      <w:r>
-        <w:t xml:space="preserve"> </w:t>
-      </w:r>
-      <w:r>
-        <w:t>mobil bearbeiten können.</w:t>
+        <w:t xml:space="preserve">Für die SSO-Plattform </w:t>
+      </w:r>
+      <w:proofErr w:type="spellStart"/>
+      <w:r>
+        <w:t>MyAccessLive</w:t>
+      </w:r>
+      <w:proofErr w:type="spellEnd"/>
+      <w:r>
+        <w:t xml:space="preserve"> gibt es mobile Zugriffsmöglichkeiten, mit denen Administratoren Nutzeranfragen zu neuen oder geänderten Zugängen mobil bearbeiten können.</w:t>
       </w:r>
     </w:p>
     <w:p>
       <w:pPr>
         <w:pStyle w:val="berschrift3"/>
       </w:pPr>
-      <w:bookmarkStart w:id="6" w:name="_Toc400542526"/>
+      <w:bookmarkStart w:id="6" w:name="_Toc400548214"/>
       <w:r>
         <w:lastRenderedPageBreak/>
         <w:t>Kriterium</w:t>
@@ -1460,113 +2014,109 @@
     </w:p>
     <w:p>
       <w:r>
-        <w:t xml:space="preserve">Grundlegend für jedes SSO-Verfahren ist dessen Integrierbarkeit - </w:t>
+        <w:t xml:space="preserve">Grundlegend für jedes SSO-Verfahren ist dessen </w:t>
+      </w:r>
+      <w:proofErr w:type="spellStart"/>
+      <w:r>
+        <w:t>Integrierbarkeit</w:t>
+      </w:r>
+      <w:proofErr w:type="spellEnd"/>
+      <w:r>
+        <w:t xml:space="preserve"> - </w:t>
       </w:r>
       <w:r>
         <w:t>genauer gesagt</w:t>
       </w:r>
       <w:r>
-        <w:t xml:space="preserve"> die Vielfalt an Schnittstellen</w:t>
-      </w:r>
-      <w:r>
-        <w:t>-, die darüber entscheidet, ob man</w:t>
-      </w:r>
-      <w:r>
-        <w:t xml:space="preserve"> </w:t>
-      </w:r>
-      <w:r>
-        <w:t>wirklich von einer einheitlichen, zentralen Anmeldung sprechen kann, oder ob</w:t>
-      </w:r>
-      <w:r>
-        <w:t xml:space="preserve"> </w:t>
-      </w:r>
-      <w:r>
-        <w:t>gleich mehrere Anwendungen, die das Unternehmen einsetzt, nicht unterstützt</w:t>
-      </w:r>
-      <w:r>
-        <w:t xml:space="preserve"> </w:t>
-      </w:r>
-      <w:r>
-        <w:t>werden.</w:t>
-      </w:r>
-    </w:p>
-    <w:p>
-      <w:r>
-        <w:t>Ein SSO-Verfahren, das tatsächlich alle eingesetzten Anwendungen einbinden kann,</w:t>
-      </w:r>
-      <w:r>
-        <w:t xml:space="preserve"> </w:t>
-      </w:r>
-      <w:r>
-        <w:t>ist kaum zu finden. Doch die entscheidenden Anwendungen eines Unternehmens</w:t>
-      </w:r>
-      <w:r>
-        <w:t xml:space="preserve"> </w:t>
-      </w:r>
-      <w:r>
-        <w:t>sollten durch die SSO-Lösung der Wahl unterstützt werden.</w:t>
-      </w:r>
-      <w:r>
-        <w:t xml:space="preserve"> </w:t>
-      </w:r>
-    </w:p>
-    <w:p>
-      <w:r>
-        <w:t>Zu beachten sind dabei insbesondere die von der jeweiligen SSO-Lösung</w:t>
-      </w:r>
-      <w:r>
-        <w:t xml:space="preserve"> </w:t>
-      </w:r>
-      <w:r>
-        <w:t>unterstützten Standards, Verzeichnisdienste (wie Active Directory oder OpenLDAP),</w:t>
-      </w:r>
-      <w:r>
-        <w:t xml:space="preserve"> </w:t>
-      </w:r>
-      <w:r>
-        <w:t>Identitätsdienste und Anwendungen im Netzwerk und in der Cloud, zudem mobile</w:t>
-      </w:r>
-      <w:r>
-        <w:t xml:space="preserve"> </w:t>
-      </w:r>
-      <w:r>
-        <w:t>Anwendungen und Social-Media-Plattformen.</w:t>
-      </w:r>
-    </w:p>
-    <w:p>
-      <w:r>
-        <w:t>Unterstützte Standards und Identitätsdienste</w:t>
-      </w:r>
-      <w:r>
-        <w:t xml:space="preserve"> </w:t>
-      </w:r>
-      <w:r>
-        <w:t>Lösungen wie CA CloudMinder, SurePassID oder IBM</w:t>
-      </w:r>
-      <w:r>
-        <w:t xml:space="preserve"> </w:t>
-      </w:r>
-      <w:r>
-        <w:t>Tivoli Federated Identity Manager unterstützen</w:t>
-      </w:r>
-      <w:r>
-        <w:t xml:space="preserve"> </w:t>
-      </w:r>
-      <w:r>
-        <w:t>Autorisierungsstandards für Web-, Desktop- und mobile</w:t>
-      </w:r>
-      <w:r>
-        <w:t xml:space="preserve"> </w:t>
-      </w:r>
-      <w:r>
-        <w:t>Applikationen wie OAuth, die Web-Spezifikation WS</w:t>
+        <w:t xml:space="preserve"> die Vielfalt an Schnittstellen-, die darüber entscheidet, ob man wirklich von einer einheitlichen, zentralen Anmeldung sprechen kann, oder ob gleich mehrere Anwendungen, die das Unternehmen einsetzt, nicht unterstützt werden.</w:t>
+      </w:r>
+    </w:p>
+    <w:p>
+      <w:r>
+        <w:t xml:space="preserve">Ein SSO-Verfahren, das tatsächlich alle eingesetzten Anwendungen einbinden kann, ist kaum zu finden. Doch die entscheidenden Anwendungen eines Unternehmens sollten durch die SSO-Lösung der Wahl unterstützt werden. </w:t>
+      </w:r>
+    </w:p>
+    <w:p>
+      <w:r>
+        <w:t xml:space="preserve">Zu beachten sind dabei insbesondere die von der jeweiligen SSO-Lösung unterstützten Standards, Verzeichnisdienste (wie </w:t>
+      </w:r>
+      <w:proofErr w:type="spellStart"/>
+      <w:r>
+        <w:t>Active</w:t>
+      </w:r>
+      <w:proofErr w:type="spellEnd"/>
+      <w:r>
+        <w:t xml:space="preserve"> Directory oder </w:t>
+      </w:r>
+      <w:proofErr w:type="spellStart"/>
+      <w:r>
+        <w:t>OpenLDAP</w:t>
+      </w:r>
+      <w:proofErr w:type="spellEnd"/>
+      <w:r>
+        <w:t xml:space="preserve">), Identitätsdienste und Anwendungen im Netzwerk und in der </w:t>
+      </w:r>
+      <w:proofErr w:type="spellStart"/>
+      <w:r>
+        <w:t>Cloud</w:t>
+      </w:r>
+      <w:proofErr w:type="spellEnd"/>
+      <w:r>
+        <w:t xml:space="preserve">, zudem mobile Anwendungen und </w:t>
+      </w:r>
+      <w:proofErr w:type="spellStart"/>
+      <w:r>
+        <w:t>Social</w:t>
+      </w:r>
+      <w:proofErr w:type="spellEnd"/>
+      <w:r>
+        <w:t>-Media-Plattformen.</w:t>
+      </w:r>
+    </w:p>
+    <w:p>
+      <w:r>
+        <w:t xml:space="preserve">Unterstützte Standards und Identitätsdienste Lösungen wie CA </w:t>
+      </w:r>
+      <w:proofErr w:type="spellStart"/>
+      <w:r>
+        <w:t>CloudMinder</w:t>
+      </w:r>
+      <w:proofErr w:type="spellEnd"/>
+      <w:r>
+        <w:t xml:space="preserve">, </w:t>
+      </w:r>
+      <w:proofErr w:type="spellStart"/>
+      <w:r>
+        <w:t>SurePassID</w:t>
+      </w:r>
+      <w:proofErr w:type="spellEnd"/>
+      <w:r>
+        <w:t xml:space="preserve"> oder IBM Tivoli </w:t>
+      </w:r>
+      <w:proofErr w:type="spellStart"/>
+      <w:r>
+        <w:t>Federated</w:t>
+      </w:r>
+      <w:proofErr w:type="spellEnd"/>
+      <w:r>
+        <w:t xml:space="preserve"> Identity Manager unterstützen Autorisierungsstandards für Web-, Desktop- und mobile Applikationen wie </w:t>
+      </w:r>
+      <w:proofErr w:type="spellStart"/>
+      <w:r>
+        <w:t>OAuth</w:t>
+      </w:r>
+      <w:proofErr w:type="spellEnd"/>
+      <w:r>
+        <w:t>, die Web-Spezifikation WS</w:t>
       </w:r>
       <w:r>
         <w:t>-</w:t>
       </w:r>
+      <w:proofErr w:type="spellStart"/>
       <w:r>
         <w:t>Federation</w:t>
       </w:r>
+      <w:proofErr w:type="spellEnd"/>
       <w:r>
         <w:t xml:space="preserve"> </w:t>
       </w:r>
@@ -1592,275 +2142,1234 @@
     </w:p>
     <w:p>
       <w:r>
-        <w:t>Damit sind wichtige technische</w:t>
-      </w:r>
+        <w:t>Damit sind wichtige technische Voraussetzungen für den standardisierten Austausch von Zugangsdaten mit zahlreichen Applikationen gegeben.</w:t>
+      </w:r>
+    </w:p>
+    <w:p>
+      <w:pPr>
+        <w:pStyle w:val="berschrift3"/>
+      </w:pPr>
+      <w:bookmarkStart w:id="7" w:name="_Toc400548215"/>
+      <w:r>
+        <w:t>Kriterium 2: Sicherheit</w:t>
+      </w:r>
+      <w:bookmarkEnd w:id="7"/>
+    </w:p>
+    <w:p>
+      <w:r>
+        <w:t>Bei einem SSO-Verfahren sollten Vorgaben für komplexe Passwörter und verschlüsselte Anmeldeverfahren Standard sein. Gelänge es einem Unbefugten, den zentralen Zugang zu knacken, hätte er in der Regel Zugang zu allen angebundenen Anwendungen.</w:t>
+      </w:r>
+    </w:p>
+    <w:p>
+      <w:r>
+        <w:t xml:space="preserve">Abhängig vom jeweiligen Schutzbedarf, den internen Richtlinien und den für das Unternehmen geltenden Compliance-Vorgaben sollten deshalb auch Mehr-Faktor-Authentifizierungen möglich sein. Bei Identity </w:t>
+      </w:r>
+      <w:proofErr w:type="spellStart"/>
+      <w:r>
+        <w:t>and</w:t>
+      </w:r>
+      <w:proofErr w:type="spellEnd"/>
+      <w:r>
+        <w:t xml:space="preserve"> Management Plattformen (IAM) wie </w:t>
+      </w:r>
+      <w:proofErr w:type="spellStart"/>
+      <w:r>
+        <w:t>Aveksa</w:t>
+      </w:r>
+      <w:proofErr w:type="spellEnd"/>
       <w:r>
         <w:t xml:space="preserve"> </w:t>
       </w:r>
-      <w:r>
-        <w:t>Voraussetzungen für den standardisierten Austausch von</w:t>
-      </w:r>
+      <w:proofErr w:type="spellStart"/>
+      <w:r>
+        <w:t>MyAccessLive</w:t>
+      </w:r>
+      <w:proofErr w:type="spellEnd"/>
+      <w:r>
+        <w:t xml:space="preserve"> oder </w:t>
+      </w:r>
+      <w:proofErr w:type="spellStart"/>
+      <w:r>
+        <w:t>SecureAuth</w:t>
+      </w:r>
+      <w:proofErr w:type="spellEnd"/>
       <w:r>
         <w:t xml:space="preserve"> </w:t>
       </w:r>
-      <w:r>
-        <w:t>Zugangsdaten mit zahlreichen Applikationen gegeben.</w:t>
+      <w:proofErr w:type="spellStart"/>
+      <w:r>
+        <w:t>IdP</w:t>
+      </w:r>
+      <w:proofErr w:type="spellEnd"/>
+      <w:r>
+        <w:t xml:space="preserve"> zum Beispiel kann das SSO-Passwort richtlinienabhängig um weitere Faktoren wie einem Einmal-Passwort (OTP) ergänzt werden.</w:t>
+      </w:r>
+    </w:p>
+    <w:p>
+      <w:r>
+        <w:t xml:space="preserve">Ob eine einfache Passwortanmeldung für die SSO-Anmeldung reicht oder nicht, entscheidet beispielsweise CA </w:t>
+      </w:r>
+      <w:proofErr w:type="spellStart"/>
+      <w:r>
+        <w:t>CloudMinder</w:t>
+      </w:r>
+      <w:proofErr w:type="spellEnd"/>
+      <w:r>
+        <w:t xml:space="preserve"> auf Basis des aktuellen </w:t>
+      </w:r>
+      <w:proofErr w:type="spellStart"/>
+      <w:r>
+        <w:t>Risk</w:t>
+      </w:r>
+      <w:proofErr w:type="spellEnd"/>
+      <w:r>
+        <w:t xml:space="preserve"> Score. Dieser hängt unter anderem davon ab, wo sich der Nutzer aktuell befindet, welches Gerät für die Anmeldung genutzt wird, welche Aktionen der Nutzer vornehmen möchte und ob die geplanten Aktionen des Nutzers mit seinen Aktivitäten in der Vergangenheit zusammen passen.</w:t>
       </w:r>
     </w:p>
     <w:p>
       <w:pPr>
         <w:pStyle w:val="berschrift3"/>
       </w:pPr>
-      <w:bookmarkStart w:id="7" w:name="_Toc400542527"/>
-      <w:r>
-        <w:t>Kriterium 2: Sicherheit</w:t>
-      </w:r>
-      <w:bookmarkEnd w:id="7"/>
-    </w:p>
-    <w:p>
-      <w:r>
-        <w:t>Bei einem SSO-Verfahren sollten Vorgaben für komplexe Passwörter und</w:t>
-      </w:r>
+      <w:bookmarkStart w:id="8" w:name="_Toc400548216"/>
+      <w:r>
+        <w:t xml:space="preserve">Kriterium 2: </w:t>
+      </w:r>
+      <w:r>
+        <w:t>Nutzerfreundlichkeit</w:t>
+      </w:r>
+      <w:bookmarkEnd w:id="8"/>
+    </w:p>
+    <w:p>
+      <w:r>
+        <w:t>Eine SSO-Lösung sollte sich auch durch ihre Nutzerfreundlichkeit auszeichnen - sowohl für Standardanwender als auch für Administratoren.</w:t>
+      </w:r>
+    </w:p>
+    <w:p>
+      <w:r>
+        <w:t xml:space="preserve">Bei </w:t>
+      </w:r>
+      <w:proofErr w:type="spellStart"/>
+      <w:r>
+        <w:t>Cloud</w:t>
+      </w:r>
+      <w:proofErr w:type="spellEnd"/>
+      <w:r>
+        <w:t xml:space="preserve">-basierten Lösungen wie </w:t>
+      </w:r>
+      <w:proofErr w:type="spellStart"/>
+      <w:r>
+        <w:t>Aveksa</w:t>
+      </w:r>
+      <w:proofErr w:type="spellEnd"/>
       <w:r>
         <w:t xml:space="preserve"> </w:t>
       </w:r>
-      <w:r>
-        <w:t>verschlüsselte Anmeldeverfahren Standard sein. Gelänge es einem Unbefugten,</w:t>
-      </w:r>
+      <w:proofErr w:type="spellStart"/>
+      <w:r>
+        <w:t>MyAccessLive</w:t>
+      </w:r>
+      <w:proofErr w:type="spellEnd"/>
+      <w:r>
+        <w:t xml:space="preserve">, </w:t>
+      </w:r>
+      <w:proofErr w:type="spellStart"/>
+      <w:r>
+        <w:t>CloudAccess</w:t>
+      </w:r>
+      <w:proofErr w:type="spellEnd"/>
       <w:r>
         <w:t xml:space="preserve"> </w:t>
       </w:r>
-      <w:r>
-        <w:t>den zentralen Zugang zu knacken, hätte er in der Regel Zugang zu allen</w:t>
-      </w:r>
+      <w:proofErr w:type="spellStart"/>
+      <w:r>
+        <w:t>SaaS</w:t>
+      </w:r>
+      <w:proofErr w:type="spellEnd"/>
+      <w:r>
+        <w:t xml:space="preserve"> SSO, </w:t>
+      </w:r>
+      <w:proofErr w:type="spellStart"/>
+      <w:r>
+        <w:t>OneLogin</w:t>
+      </w:r>
+      <w:proofErr w:type="spellEnd"/>
+      <w:r>
+        <w:t xml:space="preserve">, </w:t>
+      </w:r>
+      <w:proofErr w:type="spellStart"/>
+      <w:r>
+        <w:t>McAfee</w:t>
+      </w:r>
+      <w:proofErr w:type="spellEnd"/>
       <w:r>
         <w:t xml:space="preserve"> </w:t>
       </w:r>
-      <w:r>
-        <w:t>angebundenen Anwendungen.</w:t>
-      </w:r>
-    </w:p>
-    <w:p>
-      <w:r>
-        <w:t>Abhängig vom jeweiligen Schutzbedarf, den internen Richtlinien und den für das</w:t>
-      </w:r>
+      <w:proofErr w:type="spellStart"/>
+      <w:r>
+        <w:t>Cloud</w:t>
+      </w:r>
+      <w:proofErr w:type="spellEnd"/>
+      <w:r>
+        <w:t xml:space="preserve"> Single </w:t>
+      </w:r>
+      <w:proofErr w:type="spellStart"/>
+      <w:r>
+        <w:t>Sign</w:t>
+      </w:r>
+      <w:proofErr w:type="spellEnd"/>
+      <w:r>
+        <w:t xml:space="preserve"> On (</w:t>
+      </w:r>
+      <w:proofErr w:type="spellStart"/>
+      <w:r>
+        <w:t>SaaS</w:t>
+      </w:r>
+      <w:proofErr w:type="spellEnd"/>
+      <w:r>
+        <w:t xml:space="preserve"> Edition) oder </w:t>
+      </w:r>
+      <w:proofErr w:type="spellStart"/>
+      <w:r>
+        <w:t>PingOne</w:t>
+      </w:r>
+      <w:proofErr w:type="spellEnd"/>
+      <w:r>
+        <w:t xml:space="preserve"> entfallen </w:t>
+      </w:r>
+      <w:r>
+        <w:t>Installationsaufwände</w:t>
+      </w:r>
+      <w:r>
+        <w:t>, denn</w:t>
+      </w:r>
+      <w:r>
+        <w:t xml:space="preserve"> die zentrale Administration und die SSO-Anmeldung durch die Nutzer erfolgen über den Webbrowser. </w:t>
+      </w:r>
+      <w:r>
+        <w:br/>
+      </w:r>
+      <w:r>
+        <w:lastRenderedPageBreak/>
+        <w:t xml:space="preserve">Allerdings ist bei </w:t>
+      </w:r>
+      <w:proofErr w:type="spellStart"/>
+      <w:r>
+        <w:t>Cloud</w:t>
+      </w:r>
+      <w:proofErr w:type="spellEnd"/>
+      <w:r>
+        <w:t>-basierten SSO</w:t>
+      </w:r>
+      <w:r>
+        <w:t>-</w:t>
+      </w:r>
+      <w:r>
+        <w:t xml:space="preserve">Lösungen die hohe Verfügbarkeit des Dienstes von zentraler Bedeutung, ebenso die </w:t>
+      </w:r>
+      <w:proofErr w:type="spellStart"/>
+      <w:r>
+        <w:t>Betreibersicherheit</w:t>
+      </w:r>
+      <w:proofErr w:type="spellEnd"/>
+      <w:r>
+        <w:t>, da die Identitätsdaten vor Unbefugten geschützt sein müssen.</w:t>
+      </w:r>
+    </w:p>
+    <w:p>
+      <w:r>
+        <w:t xml:space="preserve">Mobile Administrationszugriffe sind bei vielen Lösungen möglich. </w:t>
+      </w:r>
+      <w:r>
+        <w:br/>
+      </w:r>
+      <w:r>
+        <w:t xml:space="preserve">So können Administratoren und Entscheider mit der </w:t>
+      </w:r>
+      <w:proofErr w:type="spellStart"/>
+      <w:r>
+        <w:t>Android</w:t>
+      </w:r>
+      <w:proofErr w:type="spellEnd"/>
+      <w:r>
+        <w:t xml:space="preserve">- oder </w:t>
+      </w:r>
+      <w:proofErr w:type="spellStart"/>
+      <w:r>
+        <w:t>iPhone-App</w:t>
+      </w:r>
+      <w:proofErr w:type="spellEnd"/>
       <w:r>
         <w:t xml:space="preserve"> </w:t>
       </w:r>
-      <w:r>
-        <w:t>Unternehmen geltenden Compliance-Vorgaben sollten deshalb auch Mehr-Faktor-Authentifizierungen möglich sein. Bei Identity and Management Plattformen (IAM)</w:t>
-      </w:r>
+      <w:proofErr w:type="spellStart"/>
+      <w:r>
+        <w:t>MyAccessMobile</w:t>
+      </w:r>
+      <w:proofErr w:type="spellEnd"/>
+      <w:r>
+        <w:t xml:space="preserve"> Nutzeranfragen zu neuen oder geänderten Zugängen und Berechtigungen mobil bearbeiten.</w:t>
+      </w:r>
+    </w:p>
+    <w:p>
+      <w:r>
+        <w:t xml:space="preserve">CA </w:t>
+      </w:r>
+      <w:proofErr w:type="spellStart"/>
+      <w:r>
+        <w:t>CloudMinder</w:t>
+      </w:r>
+      <w:proofErr w:type="spellEnd"/>
+      <w:r>
+        <w:t xml:space="preserve">, </w:t>
+      </w:r>
+      <w:proofErr w:type="spellStart"/>
+      <w:r>
+        <w:t>SecureAuth</w:t>
+      </w:r>
+      <w:proofErr w:type="spellEnd"/>
       <w:r>
         <w:t xml:space="preserve"> </w:t>
       </w:r>
-      <w:r>
-        <w:t>wie Aveksa MyAccessLive oder SecureAuth IdP zum Beispiel kann das SSO-Passwort</w:t>
+      <w:proofErr w:type="spellStart"/>
+      <w:r>
+        <w:t>IdP</w:t>
+      </w:r>
+      <w:proofErr w:type="spellEnd"/>
+      <w:r>
+        <w:t xml:space="preserve"> oder IBM Tivoli </w:t>
+      </w:r>
+      <w:proofErr w:type="spellStart"/>
+      <w:r>
+        <w:t>Federated</w:t>
+      </w:r>
+      <w:proofErr w:type="spellEnd"/>
+      <w:r>
+        <w:t xml:space="preserve"> Identity Manager ermöglichen unter anderem das Zurücksetzen des Nutzerpasswortes als </w:t>
+      </w:r>
+      <w:proofErr w:type="spellStart"/>
+      <w:r>
+        <w:t>Self</w:t>
+      </w:r>
+      <w:proofErr w:type="spellEnd"/>
+      <w:r>
+        <w:t>-Service.</w:t>
+      </w:r>
+    </w:p>
+    <w:p>
+      <w:r>
+        <w:t>Solche Funktionen, mit denen Nutzer bestimmte Zugangsprobleme wie ein vergessenes Passwort selbst lösen können, erhöhen die Nutzerakzeptanz und entlasten die Administratoren.</w:t>
+      </w:r>
+    </w:p>
+    <w:p>
+      <w:pPr>
+        <w:spacing w:after="0" w:line="240" w:lineRule="auto"/>
+        <w:ind w:left="0"/>
+      </w:pPr>
+      <w:r>
+        <w:br w:type="page"/>
+      </w:r>
+    </w:p>
+    <w:p>
+      <w:pPr>
+        <w:pStyle w:val="berschrift1"/>
+      </w:pPr>
+      <w:bookmarkStart w:id="9" w:name="_Toc400548217"/>
+      <w:r>
+        <w:lastRenderedPageBreak/>
+        <w:t>DAD spezifische</w:t>
       </w:r>
       <w:r>
         <w:t xml:space="preserve"> </w:t>
       </w:r>
       <w:r>
-        <w:t>richtlinienabhängig um weitere Faktoren wie einem Einmal-Passwort (OTP) ergänzt</w:t>
+        <w:t>Anforderungen</w:t>
+      </w:r>
+      <w:bookmarkEnd w:id="9"/>
+    </w:p>
+    <w:p>
+      <w:pPr>
+        <w:pStyle w:val="berschrift2"/>
+      </w:pPr>
+      <w:bookmarkStart w:id="10" w:name="_Toc400548218"/>
+      <w:r>
+        <w:t>Welche Lösungen</w:t>
+      </w:r>
+      <w:r>
+        <w:t xml:space="preserve"> haben wir schon?</w:t>
+      </w:r>
+      <w:bookmarkEnd w:id="10"/>
+    </w:p>
+    <w:p>
+      <w:pPr>
+        <w:pStyle w:val="berschrift3"/>
+      </w:pPr>
+      <w:bookmarkStart w:id="11" w:name="_Toc400548219"/>
+      <w:r>
+        <w:t>URL Remote</w:t>
+      </w:r>
+      <w:r>
+        <w:t xml:space="preserve"> Login</w:t>
+      </w:r>
+      <w:bookmarkEnd w:id="11"/>
+    </w:p>
+    <w:p>
+      <w:r>
+        <w:t xml:space="preserve">Auf Kundenanforderung </w:t>
+      </w:r>
+      <w:r>
+        <w:t xml:space="preserve">(Kunde ANAG) </w:t>
+      </w:r>
+      <w:r>
+        <w:t>haben wir im Jahr 2013 die DAD Portale mit einem so genannten URL Remote Login Verfahren erweitert.</w:t>
+      </w:r>
+    </w:p>
+    <w:p>
+      <w:r>
+        <w:t>Über dieses Verfahren sind Kunden in der Lage, über ihre eigene Software (temporär) gültige Login Links zu erzeugen und ihre eigenen User automatisiert über diese Links in die DAD Portale einzuloggen.</w:t>
+      </w:r>
+    </w:p>
+    <w:p>
+      <w:r>
+        <w:t>Aus Sicherheitsgründen haben die Login Links nur eine kurze Gültigkeit.</w:t>
+      </w:r>
+    </w:p>
+    <w:p>
+      <w:r>
+        <w:t>Zudem stellten wir dem Kunden einen Algorithmus bereit, über den sichergestellt ist, dass nur er und wir er diese Links generieren + interpretieren können.</w:t>
+      </w:r>
+    </w:p>
+    <w:p>
+      <w:pPr>
+        <w:rPr>
+          <w:lang w:val="en-US"/>
+        </w:rPr>
+      </w:pPr>
+      <w:r>
+        <w:rPr>
+          <w:i/>
+          <w:lang w:val="en-US"/>
+        </w:rPr>
+        <w:t xml:space="preserve">Screenshots, Services Portal / Admin Section: </w:t>
+      </w:r>
+      <w:r>
+        <w:rPr>
+          <w:i/>
+          <w:lang w:val="en-US"/>
+        </w:rPr>
+        <w:br/>
+      </w:r>
+      <w:r>
+        <w:rPr>
+          <w:i/>
+          <w:lang w:val="en-US"/>
+        </w:rPr>
+        <w:t xml:space="preserve">1. </w:t>
+      </w:r>
+      <w:r>
+        <w:rPr>
+          <w:i/>
+          <w:lang w:val="en-US"/>
+        </w:rPr>
+        <w:t>Customer Management:</w:t>
+      </w:r>
+      <w:r>
+        <w:rPr>
+          <w:i/>
+          <w:lang w:val="en-US"/>
+        </w:rPr>
+        <w:br/>
+      </w:r>
+      <w:r>
+        <w:rPr>
+          <w:noProof/>
+        </w:rPr>
+        <w:drawing>
+          <wp:inline distT="0" distB="0" distL="0" distR="0">
+            <wp:extent cx="5079161" cy="1960249"/>
+            <wp:effectExtent l="19050" t="19050" r="26239" b="20951"/>
+            <wp:docPr id="4" name="Bild 4"/>
+            <wp:cNvGraphicFramePr>
+              <a:graphicFrameLocks xmlns:a="http://schemas.openxmlformats.org/drawingml/2006/main" noChangeAspect="1"/>
+            </wp:cNvGraphicFramePr>
+            <a:graphic xmlns:a="http://schemas.openxmlformats.org/drawingml/2006/main">
+              <a:graphicData uri="http://schemas.openxmlformats.org/drawingml/2006/picture">
+                <pic:pic xmlns:pic="http://schemas.openxmlformats.org/drawingml/2006/picture">
+                  <pic:nvPicPr>
+                    <pic:cNvPr id="0" name="Picture 4"/>
+                    <pic:cNvPicPr>
+                      <a:picLocks noChangeAspect="1" noChangeArrowheads="1"/>
+                    </pic:cNvPicPr>
+                  </pic:nvPicPr>
+                  <pic:blipFill>
+                    <a:blip r:embed="rId8"/>
+                    <a:srcRect/>
+                    <a:stretch>
+                      <a:fillRect/>
+                    </a:stretch>
+                  </pic:blipFill>
+                  <pic:spPr bwMode="auto">
+                    <a:xfrm>
+                      <a:off x="0" y="0"/>
+                      <a:ext cx="5092455" cy="1965380"/>
+                    </a:xfrm>
+                    <a:prstGeom prst="rect">
+                      <a:avLst/>
+                    </a:prstGeom>
+                    <a:noFill/>
+                    <a:ln w="19050" cmpd="sng">
+                      <a:solidFill>
+                        <a:srgbClr val="000000"/>
+                      </a:solidFill>
+                      <a:miter lim="800000"/>
+                      <a:headEnd/>
+                      <a:tailEnd/>
+                    </a:ln>
+                    <a:effectLst/>
+                  </pic:spPr>
+                </pic:pic>
+              </a:graphicData>
+            </a:graphic>
+          </wp:inline>
+        </w:drawing>
+      </w:r>
+    </w:p>
+    <w:p>
+      <w:pPr>
+        <w:rPr>
+          <w:i/>
+          <w:lang w:val="en-US"/>
+        </w:rPr>
+      </w:pPr>
+      <w:r>
+        <w:rPr>
+          <w:i/>
+          <w:lang w:val="en-US"/>
+        </w:rPr>
+        <w:t xml:space="preserve">2. </w:t>
+      </w:r>
+      <w:r>
+        <w:rPr>
+          <w:i/>
+          <w:lang w:val="en-US"/>
+        </w:rPr>
+        <w:t>User Management:</w:t>
+      </w:r>
+      <w:r>
+        <w:rPr>
+          <w:i/>
+          <w:lang w:val="en-US"/>
+        </w:rPr>
+        <w:br/>
+      </w:r>
+      <w:r>
+        <w:rPr>
+          <w:noProof/>
+        </w:rPr>
+        <w:drawing>
+          <wp:inline distT="0" distB="0" distL="0" distR="0">
+            <wp:extent cx="5110102" cy="2507396"/>
+            <wp:effectExtent l="19050" t="19050" r="14348" b="26254"/>
+            <wp:docPr id="2" name="Bild 5"/>
+            <wp:cNvGraphicFramePr>
+              <a:graphicFrameLocks xmlns:a="http://schemas.openxmlformats.org/drawingml/2006/main" noChangeAspect="1"/>
+            </wp:cNvGraphicFramePr>
+            <a:graphic xmlns:a="http://schemas.openxmlformats.org/drawingml/2006/main">
+              <a:graphicData uri="http://schemas.openxmlformats.org/drawingml/2006/picture">
+                <pic:pic xmlns:pic="http://schemas.openxmlformats.org/drawingml/2006/picture">
+                  <pic:nvPicPr>
+                    <pic:cNvPr id="0" name="Picture 5"/>
+                    <pic:cNvPicPr>
+                      <a:picLocks noChangeAspect="1" noChangeArrowheads="1"/>
+                    </pic:cNvPicPr>
+                  </pic:nvPicPr>
+                  <pic:blipFill>
+                    <a:blip r:embed="rId9"/>
+                    <a:srcRect/>
+                    <a:stretch>
+                      <a:fillRect/>
+                    </a:stretch>
+                  </pic:blipFill>
+                  <pic:spPr bwMode="auto">
+                    <a:xfrm>
+                      <a:off x="0" y="0"/>
+                      <a:ext cx="5120481" cy="2512489"/>
+                    </a:xfrm>
+                    <a:prstGeom prst="rect">
+                      <a:avLst/>
+                    </a:prstGeom>
+                    <a:noFill/>
+                    <a:ln w="19050" cmpd="sng">
+                      <a:solidFill>
+                        <a:srgbClr val="000000"/>
+                      </a:solidFill>
+                      <a:miter lim="800000"/>
+                      <a:headEnd/>
+                      <a:tailEnd/>
+                    </a:ln>
+                    <a:effectLst/>
+                  </pic:spPr>
+                </pic:pic>
+              </a:graphicData>
+            </a:graphic>
+          </wp:inline>
+        </w:drawing>
+      </w:r>
+    </w:p>
+    <w:p>
+      <w:pPr>
+        <w:spacing w:after="0" w:line="240" w:lineRule="auto"/>
+        <w:ind w:left="0"/>
+        <w:rPr>
+          <w:i/>
+          <w:lang w:val="en-US"/>
+        </w:rPr>
+      </w:pPr>
+      <w:r>
+        <w:rPr>
+          <w:i/>
+          <w:lang w:val="en-US"/>
+        </w:rPr>
+        <w:br w:type="page"/>
+      </w:r>
+    </w:p>
+    <w:p>
+      <w:pPr>
+        <w:pStyle w:val="berschrift3"/>
+      </w:pPr>
+      <w:bookmarkStart w:id="12" w:name="_Toc400548220"/>
+      <w:r>
+        <w:lastRenderedPageBreak/>
+        <w:t>Sepia-</w:t>
+      </w:r>
+      <w:r>
+        <w:t>Integration in alle DAD Web Portale</w:t>
+      </w:r>
+      <w:bookmarkEnd w:id="12"/>
+    </w:p>
+    <w:p>
+      <w:r>
+        <w:t xml:space="preserve">Das </w:t>
+      </w:r>
+      <w:r>
+        <w:t>Ap</w:t>
+      </w:r>
+      <w:r>
+        <w:t>p</w:t>
+      </w:r>
+      <w:r>
+        <w:t>likationen „</w:t>
+      </w:r>
+      <w:proofErr w:type="spellStart"/>
+      <w:r>
+        <w:t>Inventory</w:t>
+      </w:r>
+      <w:proofErr w:type="spellEnd"/>
+      <w:r>
+        <w:t xml:space="preserve"> Management</w:t>
+      </w:r>
+      <w:r>
+        <w:t>“</w:t>
       </w:r>
       <w:r>
         <w:t xml:space="preserve"> </w:t>
       </w:r>
       <w:r>
-        <w:t>werden.</w:t>
-      </w:r>
-    </w:p>
-    <w:p>
-      <w:r>
-        <w:t>Ob eine einfache Passwortanmeldung für die SSO-Anmeldung reicht oder nicht,</w:t>
-      </w:r>
-      <w:r>
+        <w:t>und „</w:t>
+      </w:r>
+      <w:proofErr w:type="spellStart"/>
+      <w:r>
+        <w:t>Floorcheck</w:t>
+      </w:r>
+      <w:proofErr w:type="spellEnd"/>
+      <w:r>
+        <w:t>“</w:t>
+      </w:r>
+      <w:r>
+        <w:t xml:space="preserve"> w</w:t>
+      </w:r>
+      <w:r>
+        <w:t>e</w:t>
+      </w:r>
+      <w:r>
+        <w:t xml:space="preserve">rden im DAD Netzwerk auf einem hauseigenen </w:t>
+      </w:r>
+      <w:r>
+        <w:t xml:space="preserve">DAD Server über </w:t>
+      </w:r>
+      <w:r>
+        <w:t xml:space="preserve">ein separates Web Portal </w:t>
+      </w:r>
+      <w:proofErr w:type="spellStart"/>
+      <w:r>
+        <w:t>gehostet</w:t>
+      </w:r>
+      <w:proofErr w:type="spellEnd"/>
+      <w:r>
+        <w:t>.</w:t>
+      </w:r>
+      <w:r>
+        <w:br/>
+        <w:t>Dieses Web Portal mit dem Namen „</w:t>
+      </w:r>
+      <w:proofErr w:type="spellStart"/>
+      <w:r>
+        <w:t>Xaris</w:t>
+      </w:r>
+      <w:proofErr w:type="spellEnd"/>
+      <w:r>
+        <w:t>“ wurde von einem externen Dienstleister programmiert.</w:t>
+      </w:r>
+    </w:p>
+    <w:p>
+      <w:r>
+        <w:rPr>
+          <w:u w:val="single"/>
+        </w:rPr>
+        <w:t>Nachteile</w:t>
+      </w:r>
+      <w:r>
+        <w:t>:</w:t>
+      </w:r>
+    </w:p>
+    <w:p>
+      <w:pPr>
+        <w:pStyle w:val="Listenabsatz"/>
+        <w:numPr>
+          <w:ilvl w:val="0"/>
+          <w:numId w:val="15"/>
+        </w:numPr>
+      </w:pPr>
+      <w:r>
+        <w:t xml:space="preserve">Unsere Portal User benötigen für das </w:t>
+      </w:r>
+      <w:proofErr w:type="spellStart"/>
+      <w:r>
+        <w:t>Xaris</w:t>
+      </w:r>
+      <w:proofErr w:type="spellEnd"/>
+      <w:r>
+        <w:t xml:space="preserve"> Systems ein separates Login.</w:t>
+      </w:r>
+      <w:r>
+        <w:br/>
+        <w:t>Die Folge sind lästige doppelte Login Prozeduren.</w:t>
+      </w:r>
+    </w:p>
+    <w:p>
+      <w:pPr>
+        <w:pStyle w:val="Listenabsatz"/>
+        <w:numPr>
+          <w:ilvl w:val="0"/>
+          <w:numId w:val="15"/>
+        </w:numPr>
+      </w:pPr>
+      <w:r>
+        <w:t xml:space="preserve">Paralleles Arbeiten einerseits in den DAD Portalen und andererseits im </w:t>
+      </w:r>
+      <w:proofErr w:type="spellStart"/>
+      <w:r>
+        <w:t>Xaris</w:t>
+      </w:r>
+      <w:proofErr w:type="spellEnd"/>
+      <w:r>
+        <w:t xml:space="preserve"> System funktioniert nur über separate Browser Fenster.</w:t>
+      </w:r>
+      <w:r>
+        <w:br/>
+        <w:t>Eine nahtlose Integration wäre hier wünschenswert.</w:t>
+      </w:r>
+    </w:p>
+    <w:p>
+      <w:r>
+        <w:rPr>
+          <w:u w:val="single"/>
+        </w:rPr>
+        <w:t>Lösung</w:t>
+      </w:r>
+      <w:r>
+        <w:t>:</w:t>
+      </w:r>
+      <w:r>
+        <w:br/>
+        <w:t xml:space="preserve">Mit dem Hersteller des </w:t>
+      </w:r>
+      <w:proofErr w:type="spellStart"/>
+      <w:r>
+        <w:t>Xaris</w:t>
+      </w:r>
+      <w:proofErr w:type="spellEnd"/>
+      <w:r>
+        <w:t xml:space="preserve"> Systems wurde</w:t>
+      </w:r>
+      <w:r>
+        <w:t xml:space="preserve"> die Implementierung einer individuellen SSO Lösung vereinbart, über das </w:t>
+      </w:r>
+    </w:p>
+    <w:p>
+      <w:pPr>
+        <w:pStyle w:val="Listenabsatz"/>
+        <w:numPr>
+          <w:ilvl w:val="0"/>
+          <w:numId w:val="16"/>
+        </w:numPr>
+      </w:pPr>
+      <w:r>
+        <w:t xml:space="preserve">die </w:t>
+      </w:r>
+      <w:proofErr w:type="spellStart"/>
+      <w:r>
+        <w:t>Xaris</w:t>
+      </w:r>
+      <w:proofErr w:type="spellEnd"/>
+      <w:r>
+        <w:t xml:space="preserve"> Website nahtlos in die alle 3 DAD Kundenportale integriert wird</w:t>
+      </w:r>
+    </w:p>
+    <w:p>
+      <w:pPr>
+        <w:pStyle w:val="Listenabsatz"/>
+        <w:numPr>
+          <w:ilvl w:val="0"/>
+          <w:numId w:val="16"/>
+        </w:numPr>
+      </w:pPr>
+      <w:r>
+        <w:t xml:space="preserve">nur noch eine User Verwaltung notwendig ist, die </w:t>
+      </w:r>
+      <w:r>
+        <w:t xml:space="preserve">zudem </w:t>
+      </w:r>
+      <w:r>
+        <w:t xml:space="preserve">eine reibungslose </w:t>
+      </w:r>
+      <w:r>
+        <w:t xml:space="preserve">automatisierte </w:t>
+      </w:r>
+      <w:r>
+        <w:t>Synchronisation der Benutzerdaten</w:t>
+      </w:r>
+      <w:r>
+        <w:t xml:space="preserve"> zwischen den beiden Systemdatenbanken sicherste</w:t>
+      </w:r>
+      <w:r>
+        <w:t>llt.</w:t>
+      </w:r>
+    </w:p>
+    <w:p>
+      <w:pPr>
+        <w:rPr>
+          <w:i/>
+          <w:lang w:val="en-US"/>
+        </w:rPr>
+      </w:pPr>
+      <w:r>
+        <w:rPr>
+          <w:lang w:val="en-US"/>
+        </w:rPr>
+        <w:br/>
+      </w:r>
+      <w:r>
+        <w:rPr>
+          <w:i/>
+          <w:lang w:val="en-US"/>
+        </w:rPr>
+        <w:t xml:space="preserve">Screenshot, Integration </w:t>
+      </w:r>
+      <w:proofErr w:type="spellStart"/>
+      <w:r>
+        <w:rPr>
+          <w:i/>
+          <w:lang w:val="en-US"/>
+        </w:rPr>
+        <w:t>Xaris</w:t>
+      </w:r>
+      <w:proofErr w:type="spellEnd"/>
+      <w:r>
+        <w:rPr>
+          <w:i/>
+        </w:rPr>
+        <w:sym w:font="Wingdings" w:char="F0F3"/>
+      </w:r>
+      <w:r>
+        <w:rPr>
+          <w:i/>
+          <w:lang w:val="en-US"/>
+        </w:rPr>
+        <w:t xml:space="preserve"> DAD </w:t>
+      </w:r>
+      <w:proofErr w:type="spellStart"/>
+      <w:r>
+        <w:rPr>
+          <w:i/>
+          <w:lang w:val="en-US"/>
+        </w:rPr>
+        <w:t>Metronic</w:t>
+      </w:r>
+      <w:proofErr w:type="spellEnd"/>
+      <w:r>
+        <w:rPr>
+          <w:i/>
+          <w:lang w:val="en-US"/>
+        </w:rPr>
+        <w:t xml:space="preserve"> Portal</w:t>
+      </w:r>
+    </w:p>
+    <w:p>
+      <w:r>
+        <w:rPr>
+          <w:noProof/>
+        </w:rPr>
+        <w:drawing>
+          <wp:inline distT="0" distB="0" distL="0" distR="0">
+            <wp:extent cx="5753028" cy="3232250"/>
+            <wp:effectExtent l="19050" t="19050" r="19122" b="25300"/>
+            <wp:docPr id="3" name="Bild 19" descr="C:\Users\JenzenM\Pictures\xaris_metronic.png"/>
+            <wp:cNvGraphicFramePr>
+              <a:graphicFrameLocks xmlns:a="http://schemas.openxmlformats.org/drawingml/2006/main" noChangeAspect="1"/>
+            </wp:cNvGraphicFramePr>
+            <a:graphic xmlns:a="http://schemas.openxmlformats.org/drawingml/2006/main">
+              <a:graphicData uri="http://schemas.openxmlformats.org/drawingml/2006/picture">
+                <pic:pic xmlns:pic="http://schemas.openxmlformats.org/drawingml/2006/picture">
+                  <pic:nvPicPr>
+                    <pic:cNvPr id="0" name="Picture 19" descr="C:\Users\JenzenM\Pictures\xaris_metronic.png"/>
+                    <pic:cNvPicPr>
+                      <a:picLocks noChangeAspect="1" noChangeArrowheads="1"/>
+                    </pic:cNvPicPr>
+                  </pic:nvPicPr>
+                  <pic:blipFill>
+                    <a:blip r:embed="rId10"/>
+                    <a:srcRect/>
+                    <a:stretch>
+                      <a:fillRect/>
+                    </a:stretch>
+                  </pic:blipFill>
+                  <pic:spPr bwMode="auto">
+                    <a:xfrm>
+                      <a:off x="0" y="0"/>
+                      <a:ext cx="5755697" cy="3233749"/>
+                    </a:xfrm>
+                    <a:prstGeom prst="rect">
+                      <a:avLst/>
+                    </a:prstGeom>
+                    <a:noFill/>
+                    <a:ln w="9525">
+                      <a:solidFill>
+                        <a:schemeClr val="accent1"/>
+                      </a:solidFill>
+                      <a:miter lim="800000"/>
+                      <a:headEnd/>
+                      <a:tailEnd/>
+                    </a:ln>
+                  </pic:spPr>
+                </pic:pic>
+              </a:graphicData>
+            </a:graphic>
+          </wp:inline>
+        </w:drawing>
+      </w:r>
+    </w:p>
+    <w:p>
+      <w:pPr>
+        <w:spacing w:after="0" w:line="240" w:lineRule="auto"/>
+        <w:ind w:left="0"/>
+        <w:rPr>
+          <w:lang w:val="en-US"/>
+        </w:rPr>
+      </w:pPr>
+      <w:r>
+        <w:rPr>
+          <w:lang w:val="en-US"/>
+        </w:rPr>
+        <w:br w:type="page"/>
+      </w:r>
+    </w:p>
+    <w:p>
+      <w:pPr>
+        <w:rPr>
+          <w:i/>
+          <w:lang w:val="en-US"/>
+        </w:rPr>
+      </w:pPr>
+      <w:r>
+        <w:rPr>
+          <w:i/>
+          <w:lang w:val="en-US"/>
+        </w:rPr>
+        <w:lastRenderedPageBreak/>
+        <w:t>Screenshot, Integration</w:t>
+      </w:r>
+      <w:r>
+        <w:rPr>
+          <w:i/>
+          <w:lang w:val="en-US"/>
+        </w:rPr>
         <w:t xml:space="preserve"> </w:t>
       </w:r>
-      <w:r>
-        <w:t>entscheidet beispielsweise CA CloudMinder auf Basis des aktuellen Risk Score.</w:t>
-      </w:r>
-      <w:r>
+      <w:proofErr w:type="spellStart"/>
+      <w:r>
+        <w:rPr>
+          <w:i/>
+          <w:lang w:val="en-US"/>
+        </w:rPr>
+        <w:t>Xaris</w:t>
+      </w:r>
+      <w:proofErr w:type="spellEnd"/>
+      <w:r>
+        <w:rPr>
+          <w:i/>
+          <w:lang w:val="en-US"/>
+        </w:rPr>
         <w:t xml:space="preserve"> </w:t>
       </w:r>
       <w:r>
-        <w:t>Dieser hängt unter anderem davon ab, wo sich der Nutzer aktuell befindet, welches</w:t>
-      </w:r>
-      <w:r>
+        <w:rPr>
+          <w:i/>
+        </w:rPr>
+        <w:sym w:font="Wingdings" w:char="F0F3"/>
+      </w:r>
+      <w:r>
+        <w:rPr>
+          <w:i/>
+          <w:lang w:val="en-US"/>
+        </w:rPr>
         <w:t xml:space="preserve"> </w:t>
       </w:r>
-      <w:r>
-        <w:t>Gerät für die Anmeldung genutzt wird, welche Aktionen der Nutzer vornehmen</w:t>
-      </w:r>
-      <w:r>
+      <w:proofErr w:type="spellStart"/>
+      <w:r>
+        <w:rPr>
+          <w:i/>
+          <w:lang w:val="en-US"/>
+        </w:rPr>
+        <w:t>klassisches</w:t>
+      </w:r>
+      <w:proofErr w:type="spellEnd"/>
+      <w:r>
+        <w:rPr>
+          <w:i/>
+          <w:lang w:val="en-US"/>
+        </w:rPr>
+        <w:t xml:space="preserve"> DAD Portal</w:t>
+      </w:r>
+    </w:p>
+    <w:p>
+      <w:r>
+        <w:rPr>
+          <w:noProof/>
+        </w:rPr>
+        <w:drawing>
+          <wp:inline distT="0" distB="0" distL="0" distR="0">
+            <wp:extent cx="5866310" cy="3778370"/>
+            <wp:effectExtent l="19050" t="19050" r="20140" b="12580"/>
+            <wp:docPr id="18" name="Bild 18" descr="C:\Users\JenzenM\Pictures\xaris_portal.png"/>
+            <wp:cNvGraphicFramePr>
+              <a:graphicFrameLocks xmlns:a="http://schemas.openxmlformats.org/drawingml/2006/main" noChangeAspect="1"/>
+            </wp:cNvGraphicFramePr>
+            <a:graphic xmlns:a="http://schemas.openxmlformats.org/drawingml/2006/main">
+              <a:graphicData uri="http://schemas.openxmlformats.org/drawingml/2006/picture">
+                <pic:pic xmlns:pic="http://schemas.openxmlformats.org/drawingml/2006/picture">
+                  <pic:nvPicPr>
+                    <pic:cNvPr id="0" name="Picture 18" descr="C:\Users\JenzenM\Pictures\xaris_portal.png"/>
+                    <pic:cNvPicPr>
+                      <a:picLocks noChangeAspect="1" noChangeArrowheads="1"/>
+                    </pic:cNvPicPr>
+                  </pic:nvPicPr>
+                  <pic:blipFill>
+                    <a:blip r:embed="rId11"/>
+                    <a:srcRect/>
+                    <a:stretch>
+                      <a:fillRect/>
+                    </a:stretch>
+                  </pic:blipFill>
+                  <pic:spPr bwMode="auto">
+                    <a:xfrm>
+                      <a:off x="0" y="0"/>
+                      <a:ext cx="5868584" cy="3779835"/>
+                    </a:xfrm>
+                    <a:prstGeom prst="rect">
+                      <a:avLst/>
+                    </a:prstGeom>
+                    <a:noFill/>
+                    <a:ln w="9525">
+                      <a:solidFill>
+                        <a:schemeClr val="accent1"/>
+                      </a:solidFill>
+                      <a:miter lim="800000"/>
+                      <a:headEnd/>
+                      <a:tailEnd/>
+                    </a:ln>
+                  </pic:spPr>
+                </pic:pic>
+              </a:graphicData>
+            </a:graphic>
+          </wp:inline>
+        </w:drawing>
+      </w:r>
+    </w:p>
+    <w:p>
+      <w:pPr>
+        <w:rPr>
+          <w:i/>
+          <w:lang w:val="en-US"/>
+        </w:rPr>
+      </w:pPr>
+      <w:r>
+        <w:rPr>
+          <w:i/>
+          <w:lang w:val="en-US"/>
+        </w:rPr>
+        <w:br/>
+      </w:r>
+      <w:r>
+        <w:rPr>
+          <w:i/>
+          <w:lang w:val="en-US"/>
+        </w:rPr>
+        <w:t>Screenshot, Integration</w:t>
+      </w:r>
+      <w:r>
+        <w:rPr>
+          <w:i/>
+          <w:lang w:val="en-US"/>
+        </w:rPr>
         <w:t xml:space="preserve"> </w:t>
       </w:r>
-      <w:r>
-        <w:t>möchte und ob die geplanten Aktionen des Nutzers mit seinen Aktivitäten in der</w:t>
-      </w:r>
-      <w:r>
+      <w:proofErr w:type="spellStart"/>
+      <w:r>
+        <w:rPr>
+          <w:i/>
+          <w:lang w:val="en-US"/>
+        </w:rPr>
+        <w:t>Xaris</w:t>
+      </w:r>
+      <w:proofErr w:type="spellEnd"/>
+      <w:r>
+        <w:rPr>
+          <w:i/>
+          <w:lang w:val="en-US"/>
+        </w:rPr>
         <w:t xml:space="preserve"> </w:t>
       </w:r>
       <w:r>
-        <w:t>Vergangenheit zusammen passen.</w:t>
-      </w:r>
-    </w:p>
-    <w:p>
-      <w:pPr>
-        <w:pStyle w:val="berschrift3"/>
-      </w:pPr>
-      <w:bookmarkStart w:id="8" w:name="_Toc400542528"/>
-      <w:r>
-        <w:t xml:space="preserve">Kriterium 2: </w:t>
-      </w:r>
-      <w:r>
-        <w:t>Nutzerfreundlichkeit</w:t>
-      </w:r>
-      <w:bookmarkEnd w:id="8"/>
-    </w:p>
-    <w:p>
-      <w:r>
-        <w:t>Eine SSO-Lösung sollte sich auch durch ihre Nutzerfreundlichkeit auszeichnen -</w:t>
-      </w:r>
+        <w:rPr>
+          <w:i/>
+        </w:rPr>
+        <w:sym w:font="Wingdings" w:char="F0F3"/>
+      </w:r>
+      <w:r>
+        <w:rPr>
+          <w:i/>
+          <w:lang w:val="en-US"/>
+        </w:rPr>
+        <w:t xml:space="preserve"> DAD </w:t>
+      </w:r>
+      <w:r>
+        <w:rPr>
+          <w:i/>
+          <w:lang w:val="en-US"/>
+        </w:rPr>
+        <w:t>Services</w:t>
+      </w:r>
+      <w:r>
+        <w:rPr>
+          <w:i/>
+          <w:lang w:val="en-US"/>
+        </w:rPr>
+        <w:t xml:space="preserve"> Portal</w:t>
+      </w:r>
+      <w:r>
+        <w:rPr>
+          <w:i/>
+          <w:lang w:val="en-US"/>
+        </w:rPr>
+        <w:br/>
+      </w:r>
+      <w:r>
+        <w:rPr>
+          <w:noProof/>
+        </w:rPr>
+        <w:drawing>
+          <wp:inline distT="0" distB="0" distL="0" distR="0">
+            <wp:extent cx="5880466" cy="2829464"/>
+            <wp:effectExtent l="19050" t="19050" r="25034" b="28036"/>
+            <wp:docPr id="20" name="Bild 20" descr="C:\Users\JenzenM\Pictures\xaris_services.png"/>
+            <wp:cNvGraphicFramePr>
+              <a:graphicFrameLocks xmlns:a="http://schemas.openxmlformats.org/drawingml/2006/main" noChangeAspect="1"/>
+            </wp:cNvGraphicFramePr>
+            <a:graphic xmlns:a="http://schemas.openxmlformats.org/drawingml/2006/main">
+              <a:graphicData uri="http://schemas.openxmlformats.org/drawingml/2006/picture">
+                <pic:pic xmlns:pic="http://schemas.openxmlformats.org/drawingml/2006/picture">
+                  <pic:nvPicPr>
+                    <pic:cNvPr id="0" name="Picture 20" descr="C:\Users\JenzenM\Pictures\xaris_services.png"/>
+                    <pic:cNvPicPr>
+                      <a:picLocks noChangeAspect="1" noChangeArrowheads="1"/>
+                    </pic:cNvPicPr>
+                  </pic:nvPicPr>
+                  <pic:blipFill>
+                    <a:blip r:embed="rId12"/>
+                    <a:srcRect/>
+                    <a:stretch>
+                      <a:fillRect/>
+                    </a:stretch>
+                  </pic:blipFill>
+                  <pic:spPr bwMode="auto">
+                    <a:xfrm>
+                      <a:off x="0" y="0"/>
+                      <a:ext cx="5885597" cy="2831933"/>
+                    </a:xfrm>
+                    <a:prstGeom prst="rect">
+                      <a:avLst/>
+                    </a:prstGeom>
+                    <a:noFill/>
+                    <a:ln w="9525">
+                      <a:solidFill>
+                        <a:schemeClr val="accent1"/>
+                      </a:solidFill>
+                      <a:miter lim="800000"/>
+                      <a:headEnd/>
+                      <a:tailEnd/>
+                    </a:ln>
+                  </pic:spPr>
+                </pic:pic>
+              </a:graphicData>
+            </a:graphic>
+          </wp:inline>
+        </w:drawing>
+      </w:r>
+    </w:p>
+    <w:p>
+      <w:pPr>
+        <w:spacing w:after="0" w:line="240" w:lineRule="auto"/>
+        <w:ind w:left="0"/>
+        <w:rPr>
+          <w:i/>
+          <w:lang w:val="en-US"/>
+        </w:rPr>
+      </w:pPr>
+      <w:r>
+        <w:rPr>
+          <w:i/>
+          <w:lang w:val="en-US"/>
+        </w:rPr>
+        <w:br w:type="page"/>
+      </w:r>
+    </w:p>
+    <w:p>
+      <w:pPr>
+        <w:pStyle w:val="berschrift2"/>
+      </w:pPr>
+      <w:bookmarkStart w:id="13" w:name="_Toc400548221"/>
+      <w:r>
+        <w:lastRenderedPageBreak/>
+        <w:t>Empfehlung für die DAD Portalkunden</w:t>
+      </w:r>
+      <w:bookmarkEnd w:id="13"/>
       <w:r>
         <w:t xml:space="preserve"> </w:t>
       </w:r>
-      <w:r>
-        <w:t>sowohl für Standardanwender als auch für Administratoren.</w:t>
-      </w:r>
-    </w:p>
-    <w:p>
-      <w:r>
-        <w:t>Bei Cloud-basierten Lösungen wie Aveksa MyAccessLive, CloudAccess SaaS SSO,</w:t>
-      </w:r>
-      <w:r>
-        <w:t xml:space="preserve"> </w:t>
-      </w:r>
-      <w:r>
-        <w:t>OneLogin, McAfee Cloud Single Sign On (SaaS Edition) oder PingOne entfallen</w:t>
-      </w:r>
-      <w:r>
-        <w:t xml:space="preserve"> </w:t>
-      </w:r>
-      <w:r>
-        <w:t>Installationsaufwände</w:t>
-      </w:r>
-      <w:r>
-        <w:t>, denn</w:t>
-      </w:r>
-      <w:r>
-        <w:t xml:space="preserve"> die zentrale Administration und die SSO-Anmeldung durch</w:t>
-      </w:r>
-      <w:r>
-        <w:t xml:space="preserve"> </w:t>
-      </w:r>
-      <w:r>
-        <w:t xml:space="preserve">die Nutzer erfolgen über den Webbrowser. </w:t>
-      </w:r>
-      <w:r>
-        <w:br/>
-      </w:r>
-      <w:r>
-        <w:lastRenderedPageBreak/>
-        <w:t>Allerdings ist bei Cloud-basierten SSO</w:t>
-      </w:r>
-      <w:r>
-        <w:t>-</w:t>
-      </w:r>
-      <w:r>
-        <w:t>Lösungen</w:t>
-      </w:r>
-      <w:r>
-        <w:t xml:space="preserve"> </w:t>
-      </w:r>
-      <w:r>
-        <w:t>die hohe Verfügbarkeit des Dienstes von zentraler Bedeutung, ebenso</w:t>
-      </w:r>
-      <w:r>
-        <w:t xml:space="preserve"> </w:t>
-      </w:r>
-      <w:r>
-        <w:t>die Betreibersicherheit, da die Identitätsdaten vor Unbefugten geschützt sein</w:t>
-      </w:r>
-      <w:r>
-        <w:t xml:space="preserve"> </w:t>
-      </w:r>
-      <w:r>
-        <w:t>müssen.</w:t>
-      </w:r>
-    </w:p>
-    <w:p>
-      <w:r>
-        <w:t>Mobile Administrationszugriffe sind bei vielen Lösungen</w:t>
-      </w:r>
-      <w:r>
-        <w:t xml:space="preserve"> </w:t>
-      </w:r>
-      <w:r>
-        <w:t xml:space="preserve">möglich. </w:t>
-      </w:r>
-      <w:r>
-        <w:br/>
-      </w:r>
-      <w:r>
-        <w:t>So können Administratoren und Entscheider</w:t>
-      </w:r>
-      <w:r>
-        <w:t xml:space="preserve"> </w:t>
-      </w:r>
-      <w:r>
-        <w:t>mit der Android- oder iPhone-App MyAccessMobile</w:t>
-      </w:r>
-      <w:r>
-        <w:t xml:space="preserve"> </w:t>
-      </w:r>
-      <w:r>
-        <w:t>Nutzeranfragen zu neuen oder geänderten Zugängen</w:t>
-      </w:r>
-      <w:r>
-        <w:t xml:space="preserve"> </w:t>
-      </w:r>
-      <w:r>
-        <w:t>und Berechtigungen mobil bearbeiten.</w:t>
-      </w:r>
-    </w:p>
-    <w:p>
-      <w:r>
-        <w:t>CA CloudMinder, SecureAuth IdP oder IBM Tivoli</w:t>
-      </w:r>
-      <w:r>
-        <w:t xml:space="preserve"> </w:t>
-      </w:r>
-      <w:r>
-        <w:t>Federated Identity Manager ermöglichen unter anderem</w:t>
-      </w:r>
-      <w:r>
-        <w:t xml:space="preserve"> </w:t>
-      </w:r>
-      <w:r>
-        <w:t>das Zurücksetzen des Nutzerpasswortes als Self-Service.</w:t>
-      </w:r>
-    </w:p>
-    <w:p>
-      <w:r>
-        <w:t>Solche Funktionen, mit denen Nutzer bestimmte</w:t>
-      </w:r>
-      <w:r>
-        <w:t xml:space="preserve"> </w:t>
-      </w:r>
-      <w:r>
-        <w:t>Zugangsprobleme wie ein vergessenes Passwort selbst</w:t>
-      </w:r>
-      <w:r>
-        <w:t xml:space="preserve"> </w:t>
-      </w:r>
-      <w:r>
-        <w:t>lösen können, erhöhen die Nutzerakzeptanz und entlasten die Administratoren.</w:t>
-      </w:r>
-    </w:p>
-    <w:p/>
+    </w:p>
     <w:sectPr>
-      <w:headerReference w:type="default" r:id="rId8"/>
-      <w:footerReference w:type="default" r:id="rId9"/>
+      <w:headerReference w:type="default" r:id="rId13"/>
+      <w:footerReference w:type="default" r:id="rId14"/>
       <w:pgSz w:w="11906" w:h="16838"/>
       <w:pgMar w:top="1959" w:right="707" w:bottom="1134" w:left="1417" w:header="708" w:footer="369" w:gutter="0"/>
       <w:cols w:space="708"/>
@@ -2006,7 +3515,7 @@
       <w:rPr>
         <w:lang w:val="en-US"/>
       </w:rPr>
-      <w:t>2</w:t>
+      <w:t>1</w:t>
     </w:r>
     <w:r>
       <w:fldChar w:fldCharType="end"/>
@@ -2022,7 +3531,7 @@
         <w:rPr>
           <w:lang w:val="en-US"/>
         </w:rPr>
-        <w:t>5</w:t>
+        <w:t>9</w:t>
       </w:r>
     </w:fldSimple>
   </w:p>
@@ -2786,6 +4295,119 @@
     </w:lvl>
   </w:abstractNum>
   <w:abstractNum w:abstractNumId="5">
+    <w:nsid w:val="3CBD6CAC"/>
+    <w:multiLevelType w:val="hybridMultilevel"/>
+    <w:tmpl w:val="9F921E94"/>
+    <w:lvl w:ilvl="0" w:tplc="04070001">
+      <w:start w:val="1"/>
+      <w:numFmt w:val="bullet"/>
+      <w:lvlText w:val=""/>
+      <w:lvlJc w:val="left"/>
+      <w:pPr>
+        <w:ind w:left="1429" w:hanging="360"/>
+      </w:pPr>
+      <w:rPr>
+        <w:rFonts w:ascii="Symbol" w:hAnsi="Symbol" w:hint="default"/>
+      </w:rPr>
+    </w:lvl>
+    <w:lvl w:ilvl="1" w:tplc="04070003" w:tentative="1">
+      <w:start w:val="1"/>
+      <w:numFmt w:val="bullet"/>
+      <w:lvlText w:val="o"/>
+      <w:lvlJc w:val="left"/>
+      <w:pPr>
+        <w:ind w:left="2149" w:hanging="360"/>
+      </w:pPr>
+      <w:rPr>
+        <w:rFonts w:ascii="Courier New" w:hAnsi="Courier New" w:cs="Courier New" w:hint="default"/>
+      </w:rPr>
+    </w:lvl>
+    <w:lvl w:ilvl="2" w:tplc="04070005" w:tentative="1">
+      <w:start w:val="1"/>
+      <w:numFmt w:val="bullet"/>
+      <w:lvlText w:val=""/>
+      <w:lvlJc w:val="left"/>
+      <w:pPr>
+        <w:ind w:left="2869" w:hanging="360"/>
+      </w:pPr>
+      <w:rPr>
+        <w:rFonts w:ascii="Wingdings" w:hAnsi="Wingdings" w:hint="default"/>
+      </w:rPr>
+    </w:lvl>
+    <w:lvl w:ilvl="3" w:tplc="04070001" w:tentative="1">
+      <w:start w:val="1"/>
+      <w:numFmt w:val="bullet"/>
+      <w:lvlText w:val=""/>
+      <w:lvlJc w:val="left"/>
+      <w:pPr>
+        <w:ind w:left="3589" w:hanging="360"/>
+      </w:pPr>
+      <w:rPr>
+        <w:rFonts w:ascii="Symbol" w:hAnsi="Symbol" w:hint="default"/>
+      </w:rPr>
+    </w:lvl>
+    <w:lvl w:ilvl="4" w:tplc="04070003" w:tentative="1">
+      <w:start w:val="1"/>
+      <w:numFmt w:val="bullet"/>
+      <w:lvlText w:val="o"/>
+      <w:lvlJc w:val="left"/>
+      <w:pPr>
+        <w:ind w:left="4309" w:hanging="360"/>
+      </w:pPr>
+      <w:rPr>
+        <w:rFonts w:ascii="Courier New" w:hAnsi="Courier New" w:cs="Courier New" w:hint="default"/>
+      </w:rPr>
+    </w:lvl>
+    <w:lvl w:ilvl="5" w:tplc="04070005" w:tentative="1">
+      <w:start w:val="1"/>
+      <w:numFmt w:val="bullet"/>
+      <w:lvlText w:val=""/>
+      <w:lvlJc w:val="left"/>
+      <w:pPr>
+        <w:ind w:left="5029" w:hanging="360"/>
+      </w:pPr>
+      <w:rPr>
+        <w:rFonts w:ascii="Wingdings" w:hAnsi="Wingdings" w:hint="default"/>
+      </w:rPr>
+    </w:lvl>
+    <w:lvl w:ilvl="6" w:tplc="04070001" w:tentative="1">
+      <w:start w:val="1"/>
+      <w:numFmt w:val="bullet"/>
+      <w:lvlText w:val=""/>
+      <w:lvlJc w:val="left"/>
+      <w:pPr>
+        <w:ind w:left="5749" w:hanging="360"/>
+      </w:pPr>
+      <w:rPr>
+        <w:rFonts w:ascii="Symbol" w:hAnsi="Symbol" w:hint="default"/>
+      </w:rPr>
+    </w:lvl>
+    <w:lvl w:ilvl="7" w:tplc="04070003" w:tentative="1">
+      <w:start w:val="1"/>
+      <w:numFmt w:val="bullet"/>
+      <w:lvlText w:val="o"/>
+      <w:lvlJc w:val="left"/>
+      <w:pPr>
+        <w:ind w:left="6469" w:hanging="360"/>
+      </w:pPr>
+      <w:rPr>
+        <w:rFonts w:ascii="Courier New" w:hAnsi="Courier New" w:cs="Courier New" w:hint="default"/>
+      </w:rPr>
+    </w:lvl>
+    <w:lvl w:ilvl="8" w:tplc="04070005" w:tentative="1">
+      <w:start w:val="1"/>
+      <w:numFmt w:val="bullet"/>
+      <w:lvlText w:val=""/>
+      <w:lvlJc w:val="left"/>
+      <w:pPr>
+        <w:ind w:left="7189" w:hanging="360"/>
+      </w:pPr>
+      <w:rPr>
+        <w:rFonts w:ascii="Wingdings" w:hAnsi="Wingdings" w:hint="default"/>
+      </w:rPr>
+    </w:lvl>
+  </w:abstractNum>
+  <w:abstractNum w:abstractNumId="6">
     <w:nsid w:val="42C07E82"/>
     <w:multiLevelType w:val="hybridMultilevel"/>
     <w:tmpl w:val="14FC6CA0"/>
@@ -2898,7 +4520,7 @@
       </w:rPr>
     </w:lvl>
   </w:abstractNum>
-  <w:abstractNum w:abstractNumId="6">
+  <w:abstractNum w:abstractNumId="7">
     <w:nsid w:val="4E526B93"/>
     <w:multiLevelType w:val="hybridMultilevel"/>
     <w:tmpl w:val="0734C986"/>
@@ -3011,7 +4633,7 @@
       </w:rPr>
     </w:lvl>
   </w:abstractNum>
-  <w:abstractNum w:abstractNumId="7">
+  <w:abstractNum w:abstractNumId="8">
     <w:nsid w:val="4F24666D"/>
     <w:multiLevelType w:val="hybridMultilevel"/>
     <w:tmpl w:val="4E28C5F4"/>
@@ -3124,7 +4746,7 @@
       </w:rPr>
     </w:lvl>
   </w:abstractNum>
-  <w:abstractNum w:abstractNumId="8">
+  <w:abstractNum w:abstractNumId="9">
     <w:nsid w:val="610E2D35"/>
     <w:multiLevelType w:val="hybridMultilevel"/>
     <w:tmpl w:val="F01271F2"/>
@@ -3237,7 +4859,7 @@
       </w:rPr>
     </w:lvl>
   </w:abstractNum>
-  <w:abstractNum w:abstractNumId="9">
+  <w:abstractNum w:abstractNumId="10">
     <w:nsid w:val="65DF6619"/>
     <w:multiLevelType w:val="hybridMultilevel"/>
     <w:tmpl w:val="25BACE36"/>
@@ -3349,7 +4971,120 @@
       </w:rPr>
     </w:lvl>
   </w:abstractNum>
-  <w:abstractNum w:abstractNumId="10">
+  <w:abstractNum w:abstractNumId="11">
+    <w:nsid w:val="6CD325D3"/>
+    <w:multiLevelType w:val="hybridMultilevel"/>
+    <w:tmpl w:val="A75E3918"/>
+    <w:lvl w:ilvl="0" w:tplc="04070001">
+      <w:start w:val="1"/>
+      <w:numFmt w:val="bullet"/>
+      <w:lvlText w:val=""/>
+      <w:lvlJc w:val="left"/>
+      <w:pPr>
+        <w:ind w:left="1429" w:hanging="360"/>
+      </w:pPr>
+      <w:rPr>
+        <w:rFonts w:ascii="Symbol" w:hAnsi="Symbol" w:hint="default"/>
+      </w:rPr>
+    </w:lvl>
+    <w:lvl w:ilvl="1" w:tplc="04070003" w:tentative="1">
+      <w:start w:val="1"/>
+      <w:numFmt w:val="bullet"/>
+      <w:lvlText w:val="o"/>
+      <w:lvlJc w:val="left"/>
+      <w:pPr>
+        <w:ind w:left="2149" w:hanging="360"/>
+      </w:pPr>
+      <w:rPr>
+        <w:rFonts w:ascii="Courier New" w:hAnsi="Courier New" w:cs="Courier New" w:hint="default"/>
+      </w:rPr>
+    </w:lvl>
+    <w:lvl w:ilvl="2" w:tplc="04070005" w:tentative="1">
+      <w:start w:val="1"/>
+      <w:numFmt w:val="bullet"/>
+      <w:lvlText w:val=""/>
+      <w:lvlJc w:val="left"/>
+      <w:pPr>
+        <w:ind w:left="2869" w:hanging="360"/>
+      </w:pPr>
+      <w:rPr>
+        <w:rFonts w:ascii="Wingdings" w:hAnsi="Wingdings" w:hint="default"/>
+      </w:rPr>
+    </w:lvl>
+    <w:lvl w:ilvl="3" w:tplc="04070001" w:tentative="1">
+      <w:start w:val="1"/>
+      <w:numFmt w:val="bullet"/>
+      <w:lvlText w:val=""/>
+      <w:lvlJc w:val="left"/>
+      <w:pPr>
+        <w:ind w:left="3589" w:hanging="360"/>
+      </w:pPr>
+      <w:rPr>
+        <w:rFonts w:ascii="Symbol" w:hAnsi="Symbol" w:hint="default"/>
+      </w:rPr>
+    </w:lvl>
+    <w:lvl w:ilvl="4" w:tplc="04070003" w:tentative="1">
+      <w:start w:val="1"/>
+      <w:numFmt w:val="bullet"/>
+      <w:lvlText w:val="o"/>
+      <w:lvlJc w:val="left"/>
+      <w:pPr>
+        <w:ind w:left="4309" w:hanging="360"/>
+      </w:pPr>
+      <w:rPr>
+        <w:rFonts w:ascii="Courier New" w:hAnsi="Courier New" w:cs="Courier New" w:hint="default"/>
+      </w:rPr>
+    </w:lvl>
+    <w:lvl w:ilvl="5" w:tplc="04070005" w:tentative="1">
+      <w:start w:val="1"/>
+      <w:numFmt w:val="bullet"/>
+      <w:lvlText w:val=""/>
+      <w:lvlJc w:val="left"/>
+      <w:pPr>
+        <w:ind w:left="5029" w:hanging="360"/>
+      </w:pPr>
+      <w:rPr>
+        <w:rFonts w:ascii="Wingdings" w:hAnsi="Wingdings" w:hint="default"/>
+      </w:rPr>
+    </w:lvl>
+    <w:lvl w:ilvl="6" w:tplc="04070001" w:tentative="1">
+      <w:start w:val="1"/>
+      <w:numFmt w:val="bullet"/>
+      <w:lvlText w:val=""/>
+      <w:lvlJc w:val="left"/>
+      <w:pPr>
+        <w:ind w:left="5749" w:hanging="360"/>
+      </w:pPr>
+      <w:rPr>
+        <w:rFonts w:ascii="Symbol" w:hAnsi="Symbol" w:hint="default"/>
+      </w:rPr>
+    </w:lvl>
+    <w:lvl w:ilvl="7" w:tplc="04070003" w:tentative="1">
+      <w:start w:val="1"/>
+      <w:numFmt w:val="bullet"/>
+      <w:lvlText w:val="o"/>
+      <w:lvlJc w:val="left"/>
+      <w:pPr>
+        <w:ind w:left="6469" w:hanging="360"/>
+      </w:pPr>
+      <w:rPr>
+        <w:rFonts w:ascii="Courier New" w:hAnsi="Courier New" w:cs="Courier New" w:hint="default"/>
+      </w:rPr>
+    </w:lvl>
+    <w:lvl w:ilvl="8" w:tplc="04070005" w:tentative="1">
+      <w:start w:val="1"/>
+      <w:numFmt w:val="bullet"/>
+      <w:lvlText w:val=""/>
+      <w:lvlJc w:val="left"/>
+      <w:pPr>
+        <w:ind w:left="7189" w:hanging="360"/>
+      </w:pPr>
+      <w:rPr>
+        <w:rFonts w:ascii="Wingdings" w:hAnsi="Wingdings" w:hint="default"/>
+      </w:rPr>
+    </w:lvl>
+  </w:abstractNum>
+  <w:abstractNum w:abstractNumId="12">
     <w:nsid w:val="7D771EC3"/>
     <w:multiLevelType w:val="hybridMultilevel"/>
     <w:tmpl w:val="7B420AD8"/>
@@ -3462,7 +5197,7 @@
       </w:rPr>
     </w:lvl>
   </w:abstractNum>
-  <w:abstractNum w:abstractNumId="11">
+  <w:abstractNum w:abstractNumId="13">
     <w:nsid w:val="7FBA5C14"/>
     <w:multiLevelType w:val="hybridMultilevel"/>
     <w:tmpl w:val="54F46950"/>
@@ -3576,13 +5311,13 @@
     </w:lvl>
   </w:abstractNum>
   <w:num w:numId="1">
-    <w:abstractNumId w:val="5"/>
+    <w:abstractNumId w:val="6"/>
   </w:num>
   <w:num w:numId="2">
-    <w:abstractNumId w:val="10"/>
+    <w:abstractNumId w:val="12"/>
   </w:num>
   <w:num w:numId="3">
-    <w:abstractNumId w:val="11"/>
+    <w:abstractNumId w:val="13"/>
   </w:num>
   <w:num w:numId="4">
     <w:abstractNumId w:val="3"/>
@@ -3591,7 +5326,7 @@
     <w:abstractNumId w:val="4"/>
   </w:num>
   <w:num w:numId="6">
-    <w:abstractNumId w:val="6"/>
+    <w:abstractNumId w:val="7"/>
   </w:num>
   <w:num w:numId="7">
     <w:abstractNumId w:val="4"/>
@@ -3624,7 +5359,7 @@
     </w:lvlOverride>
   </w:num>
   <w:num w:numId="8">
-    <w:abstractNumId w:val="9"/>
+    <w:abstractNumId w:val="10"/>
   </w:num>
   <w:num w:numId="9">
     <w:abstractNumId w:val="1"/>
@@ -3660,7 +5395,7 @@
     </w:lvlOverride>
   </w:num>
   <w:num w:numId="11">
-    <w:abstractNumId w:val="8"/>
+    <w:abstractNumId w:val="9"/>
   </w:num>
   <w:num w:numId="12">
     <w:abstractNumId w:val="2"/>
@@ -3669,7 +5404,13 @@
     <w:abstractNumId w:val="0"/>
   </w:num>
   <w:num w:numId="14">
-    <w:abstractNumId w:val="7"/>
+    <w:abstractNumId w:val="8"/>
+  </w:num>
+  <w:num w:numId="15">
+    <w:abstractNumId w:val="5"/>
+  </w:num>
+  <w:num w:numId="16">
+    <w:abstractNumId w:val="11"/>
   </w:num>
 </w:numbering>
 </file>
@@ -4061,7 +5802,6 @@
   <w:style w:type="character" w:default="1" w:styleId="Absatz-Standardschriftart">
     <w:name w:val="Default Paragraph Font"/>
     <w:uiPriority w:val="1"/>
-    <w:semiHidden/>
     <w:unhideWhenUsed/>
   </w:style>
   <w:style w:type="table" w:default="1" w:styleId="NormaleTabelle">
@@ -4933,7 +6673,7 @@
 </file>
 
 <file path=customXml/itemProps1.xml><?xml version="1.0" encoding="utf-8"?>
-<ds:datastoreItem xmlns:ds="http://schemas.openxmlformats.org/officeDocument/2006/customXml" ds:itemID="{439DEDAC-7D45-4D8B-92B2-6EF30488580D}">
+<ds:datastoreItem xmlns:ds="http://schemas.openxmlformats.org/officeDocument/2006/customXml" ds:itemID="{FB823626-1880-45BE-84AE-CBB08DBD91D6}">
   <ds:schemaRefs>
     <ds:schemaRef ds:uri="http://schemas.openxmlformats.org/officeDocument/2006/bibliography"/>
   </ds:schemaRefs>

</xml_diff>

<commit_message>
added topic "3 Multi-Faktor-Authentifizierung"
</commit_message>
<xml_diff>
--- a/SSO/SSO Vorschlag.docx
+++ b/SSO/SSO Vorschlag.docx
@@ -1298,28 +1298,12 @@
     </w:p>
     <w:p>
       <w:r>
-        <w:t xml:space="preserve">Mit einem Single </w:t>
-      </w:r>
-      <w:proofErr w:type="spellStart"/>
-      <w:r>
-        <w:t>Sign</w:t>
-      </w:r>
-      <w:proofErr w:type="spellEnd"/>
-      <w:r>
-        <w:t xml:space="preserve">-On (SSO) müssen sich Mitarbeiter nur noch einmal anmelden (primär authentifizieren) und das SSO übernimmt das Anmeldeverfahren bei eingebundenen Applikationen nach hinterlegten Regeln. Dies erspart den Usern nicht nur Tipparbeit, sondern auch die lästige Suche nach Passwörtern. Darüber hinaus lässt sich die Sicherheit durch Verschärfung der Passwortregeln erhöhen und die Anmeldung z.B. mit einer Smartcard oder einem Biometrie-Verfahren kombinieren. </w:t>
-      </w:r>
-    </w:p>
-    <w:p>
-      <w:r>
-        <w:t xml:space="preserve">Bei der Gesamt-Abmeldung “Single Log-Out” (SLO) kann sich der Benutzer durch einmaliges “Ausloggen” aus allen genutzten Diensten und Applikationen abmelden. So kann niemand den </w:t>
-      </w:r>
-      <w:proofErr w:type="spellStart"/>
-      <w:r>
-        <w:t>Account</w:t>
-      </w:r>
-      <w:proofErr w:type="spellEnd"/>
-      <w:r>
-        <w:t xml:space="preserve"> missbrauchen, wenn der Anwender z.B. seinen Arbeitsplatz verlässt.</w:t>
+        <w:t xml:space="preserve">Mit einem Single Sign-On (SSO) müssen sich Mitarbeiter nur noch einmal anmelden (primär authentifizieren) und das SSO übernimmt das Anmeldeverfahren bei eingebundenen Applikationen nach hinterlegten Regeln. Dies erspart den Usern nicht nur Tipparbeit, sondern auch die lästige Suche nach Passwörtern. Darüber hinaus lässt sich die Sicherheit durch Verschärfung der Passwortregeln erhöhen und die Anmeldung z.B. mit einer Smartcard oder einem Biometrie-Verfahren kombinieren. </w:t>
+      </w:r>
+    </w:p>
+    <w:p>
+      <w:r>
+        <w:t>Bei der Gesamt-Abmeldung “Single Log-Out” (SLO) kann sich der Benutzer durch einmaliges “Ausloggen” aus allen genutzten Diensten und Applikationen abmelden. So kann niemand den Account missbrauchen, wenn der Anwender z.B. seinen Arbeitsplatz verlässt.</w:t>
       </w:r>
     </w:p>
     <w:p>
@@ -1329,23 +1313,7 @@
     </w:p>
     <w:p>
       <w:r>
-        <w:t>Das “</w:t>
-      </w:r>
-      <w:proofErr w:type="spellStart"/>
-      <w:r>
-        <w:t>Simplified</w:t>
-      </w:r>
-      <w:proofErr w:type="spellEnd"/>
-      <w:r>
-        <w:t xml:space="preserve"> </w:t>
-      </w:r>
-      <w:proofErr w:type="spellStart"/>
-      <w:r>
-        <w:t>Sign</w:t>
-      </w:r>
-      <w:proofErr w:type="spellEnd"/>
-      <w:r>
-        <w:t>-On” ist dagegen ein weniger komfortables und nicht besonders sicheres Verfahren. Es vereinfacht die Anmeldung an mehreren Systemen mit den gleichen Anmeldeinformationen durch den Abgleich der Systeme (Synchronisation von User-Name und Passwort untereinander).</w:t>
+        <w:t>Das “Simplified Sign-On” ist dagegen ein weniger komfortables und nicht besonders sicheres Verfahren. Es vereinfacht die Anmeldung an mehreren Systemen mit den gleichen Anmeldeinformationen durch den Abgleich der Systeme (Synchronisation von User-Name und Passwort untereinander).</w:t>
       </w:r>
     </w:p>
     <w:p>
@@ -1382,15 +1350,7 @@
         </w:numPr>
       </w:pPr>
       <w:r>
-        <w:t>Zeitersparnis durch Wegfall von Log-</w:t>
-      </w:r>
-      <w:proofErr w:type="spellStart"/>
-      <w:r>
-        <w:t>In’s</w:t>
-      </w:r>
-      <w:proofErr w:type="spellEnd"/>
-      <w:r>
-        <w:t xml:space="preserve"> (evtl. verbunden mit Suche nach Passwort).</w:t>
+        <w:t>Zeitersparnis durch Wegfall von Log-In’s (evtl. verbunden mit Suche nach Passwort).</w:t>
       </w:r>
     </w:p>
     <w:p>
@@ -1402,23 +1362,7 @@
         </w:numPr>
       </w:pPr>
       <w:r>
-        <w:t xml:space="preserve">Weniger </w:t>
-      </w:r>
-      <w:proofErr w:type="spellStart"/>
-      <w:r>
-        <w:t>Helpdeskanfragen</w:t>
-      </w:r>
-      <w:proofErr w:type="spellEnd"/>
-      <w:r>
-        <w:t xml:space="preserve"> wegen vergessener Passwörter, da sich der Anwender weniger Passwörter merken muss. Und weniger Anfragen bedeuten geringere </w:t>
-      </w:r>
-      <w:proofErr w:type="spellStart"/>
-      <w:r>
-        <w:t>Auwände</w:t>
-      </w:r>
-      <w:proofErr w:type="spellEnd"/>
-      <w:r>
-        <w:t>.</w:t>
+        <w:t>Weniger Helpdeskanfragen wegen vergessener Passwörter, da sich der Anwender weniger Passwörter merken muss. Und weniger Anfragen bedeuten geringere Auwände.</w:t>
       </w:r>
     </w:p>
     <w:p>
@@ -1485,50 +1429,13 @@
         <w:br/>
       </w:r>
       <w:r>
-        <w:t>(z.B. Unix Applikationen im x-</w:t>
-      </w:r>
-      <w:proofErr w:type="spellStart"/>
-      <w:r>
-        <w:t>Window</w:t>
-      </w:r>
-      <w:proofErr w:type="spellEnd"/>
-      <w:r>
-        <w:t xml:space="preserve">, Web Applikationen, Applikationen mit </w:t>
-      </w:r>
-      <w:proofErr w:type="spellStart"/>
+        <w:t xml:space="preserve">(z.B. Unix Applikationen im x-Window, Web Applikationen, Applikationen mit </w:t>
+      </w:r>
       <w:r>
         <w:t>K</w:t>
       </w:r>
       <w:r>
-        <w:t>erberos</w:t>
-      </w:r>
-      <w:proofErr w:type="spellEnd"/>
-      <w:r>
-        <w:t xml:space="preserve"> Unterstützung, </w:t>
-      </w:r>
-      <w:proofErr w:type="spellStart"/>
-      <w:r>
-        <w:t>Apps</w:t>
-      </w:r>
-      <w:proofErr w:type="spellEnd"/>
-      <w:r>
-        <w:t xml:space="preserve">, etc.) vollständig von allen SSO Funktionen unterstützt werden. Dazu </w:t>
-      </w:r>
-      <w:proofErr w:type="gramStart"/>
-      <w:r>
-        <w:t>zählen</w:t>
-      </w:r>
-      <w:proofErr w:type="gramEnd"/>
-      <w:r>
-        <w:t xml:space="preserve"> nicht nur der Anmeldevorgang sondern auch der automatische Passwort-</w:t>
-      </w:r>
-      <w:proofErr w:type="spellStart"/>
-      <w:r>
-        <w:t>Reset</w:t>
-      </w:r>
-      <w:proofErr w:type="spellEnd"/>
-      <w:r>
-        <w:t xml:space="preserve"> und der automatische zyklische Tausch der Passwörter im Hintergrund.</w:t>
+        <w:t>erberos Unterstützung, Apps, etc.) vollständig von allen SSO Funktionen unterstützt werden. Dazu zählen nicht nur der Anmeldevorgang sondern auch der automatische Passwort-Reset und der automatische zyklische Tausch der Passwörter im Hintergrund.</w:t>
       </w:r>
     </w:p>
     <w:p>
@@ -1564,15 +1471,7 @@
         <w:br/>
       </w:r>
       <w:r>
-        <w:t xml:space="preserve">(“Wer darf SSO nutzen?”, “Welche Applikationen darf ein User nutzen?”, </w:t>
-      </w:r>
-      <w:proofErr w:type="spellStart"/>
-      <w:r>
-        <w:t>etc</w:t>
-      </w:r>
-      <w:proofErr w:type="spellEnd"/>
-      <w:r>
-        <w:t>).</w:t>
+        <w:t>(“Wer darf SSO nutzen?”, “Welche Applikationen darf ein User nutzen?”, etc).</w:t>
       </w:r>
     </w:p>
     <w:p>
@@ -1624,39 +1523,7 @@
     </w:p>
     <w:p>
       <w:r>
-        <w:t xml:space="preserve">Betrachtet man den Markt für SSO-Lösungen, sind gerade in der jüngsten Zeit viele neue Anbieter hinzugekommen. Der SSO-Markt ist in Bewegung, auch wegen der stetigen Zunahme an betrieblich genutzten </w:t>
-      </w:r>
-      <w:proofErr w:type="spellStart"/>
-      <w:r>
-        <w:t>Smartphones</w:t>
-      </w:r>
-      <w:proofErr w:type="spellEnd"/>
-      <w:r>
-        <w:t xml:space="preserve"> und </w:t>
-      </w:r>
-      <w:proofErr w:type="spellStart"/>
-      <w:r>
-        <w:t>Tablets</w:t>
-      </w:r>
-      <w:proofErr w:type="spellEnd"/>
-      <w:r>
-        <w:t xml:space="preserve">, der steigenden Nutzung von </w:t>
-      </w:r>
-      <w:proofErr w:type="spellStart"/>
-      <w:r>
-        <w:t>Cloud</w:t>
-      </w:r>
-      <w:proofErr w:type="spellEnd"/>
-      <w:r>
-        <w:t xml:space="preserve">-Diensten und der zunehmenden Bedeutung von </w:t>
-      </w:r>
-      <w:proofErr w:type="spellStart"/>
-      <w:r>
-        <w:t>Social</w:t>
-      </w:r>
-      <w:proofErr w:type="spellEnd"/>
-      <w:r>
-        <w:t xml:space="preserve"> Media im Unternehmen.</w:t>
+        <w:t>Betrachtet man den Markt für SSO-Lösungen, sind gerade in der jüngsten Zeit viele neue Anbieter hinzugekommen. Der SSO-Markt ist in Bewegung, auch wegen der stetigen Zunahme an betrieblich genutzten Smartphones und Tablets, der steigenden Nutzung von Cloud-Diensten und der zunehmenden Bedeutung von Social Media im Unternehmen.</w:t>
       </w:r>
       <w:r>
         <w:t xml:space="preserve"> </w:t>
@@ -1664,44 +1531,12 @@
     </w:p>
     <w:p>
       <w:r>
-        <w:t xml:space="preserve">Die Vielfalt an unterstützten Anwendungen ist bei solchen SSO-Lösungen in der Regel groß. Verschiedene SSO-Plattformen berücksichtigen auch Identitätsdienste wie </w:t>
-      </w:r>
-      <w:proofErr w:type="spellStart"/>
-      <w:r>
-        <w:t>OpenID</w:t>
-      </w:r>
-      <w:proofErr w:type="spellEnd"/>
-      <w:r>
-        <w:t xml:space="preserve">, </w:t>
-      </w:r>
-      <w:proofErr w:type="spellStart"/>
-      <w:r>
-        <w:t>CloudMinder</w:t>
-      </w:r>
-      <w:proofErr w:type="spellEnd"/>
-      <w:r>
-        <w:t xml:space="preserve"> zum Beispiel auch die Verwendung der </w:t>
-      </w:r>
-      <w:proofErr w:type="spellStart"/>
-      <w:r>
-        <w:t>Facebook</w:t>
-      </w:r>
-      <w:proofErr w:type="spellEnd"/>
-      <w:r>
-        <w:t xml:space="preserve">- oder Google-Zugangsdaten bei Websites, die diese Art der Anmeldung unterstützen. </w:t>
-      </w:r>
-    </w:p>
-    <w:p>
-      <w:r>
-        <w:t xml:space="preserve">Einer der führenden Identitätsdienste im Internet ist </w:t>
-      </w:r>
-      <w:proofErr w:type="spellStart"/>
-      <w:r>
-        <w:t>OpenID</w:t>
-      </w:r>
-      <w:proofErr w:type="spellEnd"/>
-      <w:r>
-        <w:t>.</w:t>
+        <w:t xml:space="preserve">Die Vielfalt an unterstützten Anwendungen ist bei solchen SSO-Lösungen in der Regel groß. Verschiedene SSO-Plattformen berücksichtigen auch Identitätsdienste wie OpenID, CloudMinder zum Beispiel auch die Verwendung der Facebook- oder Google-Zugangsdaten bei Websites, die diese Art der Anmeldung unterstützen. </w:t>
+      </w:r>
+    </w:p>
+    <w:p>
+      <w:r>
+        <w:t>Einer der führenden Identitätsdienste im Internet ist OpenID.</w:t>
       </w:r>
       <w:r>
         <w:br/>
@@ -1713,118 +1548,22 @@
         <w:t>z. B.</w:t>
       </w:r>
       <w:r>
-        <w:t xml:space="preserve"> </w:t>
-      </w:r>
-      <w:proofErr w:type="spellStart"/>
-      <w:r>
-        <w:t>OpenID</w:t>
-      </w:r>
-      <w:proofErr w:type="spellEnd"/>
-      <w:r>
-        <w:t xml:space="preserve"> als Identitätsanbieter und Anmeldeverfahren vorsehen, können nach einmaligem Login des Nutzers die Anmeldung an allen Webseiten vornehmen, die den Identitätsdienst </w:t>
-      </w:r>
-      <w:proofErr w:type="spellStart"/>
-      <w:r>
-        <w:t>OpenID</w:t>
-      </w:r>
-      <w:proofErr w:type="spellEnd"/>
-      <w:r>
-        <w:t xml:space="preserve"> integriert haben. Welche dies sind, findet man unter anderem in einem </w:t>
-      </w:r>
-      <w:proofErr w:type="spellStart"/>
-      <w:r>
-        <w:t>OpenID</w:t>
-      </w:r>
-      <w:proofErr w:type="spellEnd"/>
-      <w:r>
-        <w:t xml:space="preserve">-Verzeichnis. </w:t>
-      </w:r>
-    </w:p>
-    <w:p>
-      <w:r>
-        <w:t xml:space="preserve">Soziale Netzwerke wie </w:t>
-      </w:r>
-      <w:proofErr w:type="spellStart"/>
-      <w:r>
-        <w:t>Facebook</w:t>
-      </w:r>
-      <w:proofErr w:type="spellEnd"/>
-      <w:r>
-        <w:t xml:space="preserve">, </w:t>
-      </w:r>
-      <w:proofErr w:type="spellStart"/>
-      <w:r>
-        <w:t>Twitter</w:t>
-      </w:r>
-      <w:proofErr w:type="spellEnd"/>
-      <w:r>
-        <w:t xml:space="preserve"> und Google+ bieten sich inzwischen ebenfalls als Identitätsdienst an. Man spricht auch von </w:t>
-      </w:r>
-      <w:proofErr w:type="spellStart"/>
-      <w:r>
-        <w:t>Social</w:t>
-      </w:r>
-      <w:proofErr w:type="spellEnd"/>
-      <w:r>
-        <w:t xml:space="preserve">-Log-In-Diensten. </w:t>
-      </w:r>
-    </w:p>
-    <w:p>
-      <w:r>
-        <w:t xml:space="preserve">Die Lösung </w:t>
-      </w:r>
-      <w:proofErr w:type="spellStart"/>
-      <w:r>
-        <w:t>NetIQ</w:t>
-      </w:r>
-      <w:proofErr w:type="spellEnd"/>
-      <w:r>
-        <w:t xml:space="preserve"> </w:t>
-      </w:r>
-      <w:proofErr w:type="spellStart"/>
-      <w:r>
-        <w:t>Social</w:t>
-      </w:r>
-      <w:proofErr w:type="spellEnd"/>
-      <w:r>
-        <w:t xml:space="preserve"> Access zum Beispiel ermöglicht es Unternehmen, ihren Kunden oder Partnern eine Anmeldung mit einem der </w:t>
-      </w:r>
-      <w:proofErr w:type="spellStart"/>
-      <w:r>
-        <w:t>Social</w:t>
-      </w:r>
-      <w:proofErr w:type="spellEnd"/>
-      <w:r>
-        <w:t xml:space="preserve"> Log-Ins anzubieten, also für die Anmeldung die Zugangsdaten eines bestimmten sozialen Netzwerkes zu verwenden.</w:t>
-      </w:r>
-    </w:p>
-    <w:p>
-      <w:r>
-        <w:t xml:space="preserve">Unternehmensanwendungen, Mobile und </w:t>
-      </w:r>
-      <w:proofErr w:type="spellStart"/>
-      <w:r>
-        <w:t>Cloud</w:t>
-      </w:r>
-      <w:proofErr w:type="spellEnd"/>
-      <w:r>
-        <w:t xml:space="preserve"> Neben Anwendungen, die im internen Netzwerk betrieben oder aus einer </w:t>
-      </w:r>
-      <w:proofErr w:type="spellStart"/>
-      <w:r>
-        <w:t>Cloud</w:t>
-      </w:r>
-      <w:proofErr w:type="spellEnd"/>
-      <w:r>
-        <w:t xml:space="preserve"> bezogen werden, sind es die mobilen </w:t>
-      </w:r>
-      <w:proofErr w:type="spellStart"/>
-      <w:r>
-        <w:t>Apps</w:t>
-      </w:r>
-      <w:proofErr w:type="spellEnd"/>
-      <w:r>
-        <w:t xml:space="preserve">, die für den betrieblichen Einsatz </w:t>
+        <w:t xml:space="preserve"> OpenID als Identitätsanbieter und Anmeldeverfahren vorsehen, können nach einmaligem Login des Nutzers die Anmeldung an allen Webseiten vornehmen, die den Identitätsdienst OpenID integriert haben. Welche dies sind, findet man unter anderem in einem OpenID-Verzeichnis. </w:t>
+      </w:r>
+    </w:p>
+    <w:p>
+      <w:r>
+        <w:t xml:space="preserve">Soziale Netzwerke wie Facebook, Twitter und Google+ bieten sich inzwischen ebenfalls als Identitätsdienst an. Man spricht auch von Social-Log-In-Diensten. </w:t>
+      </w:r>
+    </w:p>
+    <w:p>
+      <w:r>
+        <w:t>Die Lösung NetIQ Social Access zum Beispiel ermöglicht es Unternehmen, ihren Kunden oder Partnern eine Anmeldung mit einem der Social Log-Ins anzubieten, also für die Anmeldung die Zugangsdaten eines bestimmten sozialen Netzwerkes zu verwenden.</w:t>
+      </w:r>
+    </w:p>
+    <w:p>
+      <w:r>
+        <w:t xml:space="preserve">Unternehmensanwendungen, Mobile und Cloud Neben Anwendungen, die im internen Netzwerk betrieben oder aus einer Cloud bezogen werden, sind es die mobilen Apps, die für den betrieblichen Einsatz </w:t>
       </w:r>
       <w:r>
         <w:t xml:space="preserve">zunehmend wichtig werden. </w:t>
@@ -1832,148 +1571,26 @@
     </w:p>
     <w:p>
       <w:r>
-        <w:t xml:space="preserve">IBM Security Access Manager </w:t>
-      </w:r>
-      <w:proofErr w:type="spellStart"/>
-      <w:r>
-        <w:t>for</w:t>
-      </w:r>
-      <w:proofErr w:type="spellEnd"/>
-      <w:r>
-        <w:t xml:space="preserve"> </w:t>
-      </w:r>
-      <w:proofErr w:type="spellStart"/>
-      <w:r>
-        <w:t>Cloud</w:t>
-      </w:r>
-      <w:proofErr w:type="spellEnd"/>
-      <w:r>
-        <w:t xml:space="preserve"> </w:t>
-      </w:r>
-      <w:proofErr w:type="spellStart"/>
-      <w:r>
-        <w:t>and</w:t>
-      </w:r>
-      <w:proofErr w:type="spellEnd"/>
-      <w:r>
-        <w:t xml:space="preserve"> Mobile </w:t>
-      </w:r>
-      <w:r>
-        <w:t xml:space="preserve">zum Beispiel vereinheitlicht den Zugang zu verschiedenen </w:t>
-      </w:r>
-      <w:proofErr w:type="spellStart"/>
-      <w:r>
-        <w:t>Cloud</w:t>
-      </w:r>
-      <w:proofErr w:type="spellEnd"/>
-      <w:r>
-        <w:t xml:space="preserve">-Diensten und die Anmeldung für bestimmte mobile </w:t>
-      </w:r>
-      <w:proofErr w:type="spellStart"/>
-      <w:r>
-        <w:t>Apps</w:t>
-      </w:r>
-      <w:proofErr w:type="spellEnd"/>
-      <w:r>
-        <w:t>.</w:t>
-      </w:r>
-    </w:p>
-    <w:p>
-      <w:r>
-        <w:t xml:space="preserve">Lösungen wie </w:t>
-      </w:r>
-      <w:proofErr w:type="spellStart"/>
-      <w:r>
-        <w:t>SecureAuth</w:t>
-      </w:r>
-      <w:proofErr w:type="spellEnd"/>
-      <w:r>
-        <w:t xml:space="preserve"> </w:t>
-      </w:r>
-      <w:proofErr w:type="spellStart"/>
-      <w:r>
-        <w:t>IdP</w:t>
-      </w:r>
-      <w:proofErr w:type="spellEnd"/>
-      <w:r>
-        <w:t xml:space="preserve"> bieten für mehrere mobile Plattformen spezielle </w:t>
-      </w:r>
-      <w:proofErr w:type="spellStart"/>
-      <w:r>
-        <w:t>Apps</w:t>
-      </w:r>
-      <w:proofErr w:type="spellEnd"/>
-      <w:r>
-        <w:t xml:space="preserve"> an, die die Nutzer auf ihr Smartphone oder </w:t>
-      </w:r>
-      <w:proofErr w:type="spellStart"/>
-      <w:r>
-        <w:t>Tablet</w:t>
-      </w:r>
-      <w:proofErr w:type="spellEnd"/>
-      <w:r>
-        <w:t xml:space="preserve"> laden, um das Single-</w:t>
-      </w:r>
-      <w:proofErr w:type="spellStart"/>
-      <w:r>
-        <w:t>Sign</w:t>
-      </w:r>
-      <w:proofErr w:type="spellEnd"/>
-      <w:r>
-        <w:t xml:space="preserve">-On mobil nutzen zu können.  </w:t>
-      </w:r>
-    </w:p>
-    <w:p>
-      <w:proofErr w:type="spellStart"/>
-      <w:r>
-        <w:t>CloudAccess</w:t>
-      </w:r>
-      <w:proofErr w:type="spellEnd"/>
-      <w:r>
-        <w:t xml:space="preserve"> </w:t>
-      </w:r>
-      <w:proofErr w:type="spellStart"/>
-      <w:r>
-        <w:t>SaaS</w:t>
-      </w:r>
-      <w:proofErr w:type="spellEnd"/>
-      <w:r>
-        <w:t xml:space="preserve"> SSO, </w:t>
-      </w:r>
-      <w:proofErr w:type="spellStart"/>
-      <w:r>
-        <w:t>Symplified</w:t>
-      </w:r>
-      <w:proofErr w:type="spellEnd"/>
-      <w:r>
-        <w:t xml:space="preserve">, Symantec O3 oder </w:t>
-      </w:r>
-      <w:proofErr w:type="spellStart"/>
-      <w:r>
-        <w:t>PingOne</w:t>
-      </w:r>
-      <w:proofErr w:type="spellEnd"/>
-      <w:r>
-        <w:t xml:space="preserve"> bieten eine zentrale Nutzeranmeldung für zahlreiche, unterstützte </w:t>
-      </w:r>
-      <w:proofErr w:type="spellStart"/>
-      <w:r>
-        <w:t>Cloud</w:t>
-      </w:r>
-      <w:proofErr w:type="spellEnd"/>
-      <w:r>
-        <w:t>-</w:t>
-      </w:r>
-      <w:r>
-        <w:t xml:space="preserve">Dienste, darunter Google </w:t>
-      </w:r>
-      <w:proofErr w:type="spellStart"/>
-      <w:r>
-        <w:t>Apps</w:t>
-      </w:r>
-      <w:proofErr w:type="spellEnd"/>
-      <w:r>
-        <w:t xml:space="preserve">, Salesforce.com oder </w:t>
+        <w:t xml:space="preserve">IBM Security Access Manager for Cloud and Mobile </w:t>
+      </w:r>
+      <w:r>
+        <w:t>zum Beispiel vereinheitlicht den Zugang zu verschiedenen Cloud-Diensten und die Anmeldung für bestimmte mobile Apps.</w:t>
+      </w:r>
+    </w:p>
+    <w:p>
+      <w:r>
+        <w:t xml:space="preserve">Lösungen wie SecureAuth IdP bieten für mehrere mobile Plattformen spezielle Apps an, die die Nutzer auf ihr Smartphone oder Tablet laden, um das Single-Sign-On mobil nutzen zu können.  </w:t>
+      </w:r>
+    </w:p>
+    <w:p>
+      <w:r>
+        <w:t xml:space="preserve">CloudAccess SaaS SSO, Symplified, Symantec O3 oder </w:t>
+      </w:r>
+      <w:r>
+        <w:t>PingOne bieten eine zentrale Nutzeranmeldung für zahlreiche, unterstützte Cloud-</w:t>
+      </w:r>
+      <w:r>
+        <w:t xml:space="preserve">Dienste, darunter Google Apps, Salesforce.com oder </w:t>
       </w:r>
       <w:r>
         <w:t>MS  S</w:t>
@@ -1984,15 +1601,7 @@
     </w:p>
     <w:p>
       <w:r>
-        <w:t xml:space="preserve">Für die SSO-Plattform </w:t>
-      </w:r>
-      <w:proofErr w:type="spellStart"/>
-      <w:r>
-        <w:t>MyAccessLive</w:t>
-      </w:r>
-      <w:proofErr w:type="spellEnd"/>
-      <w:r>
-        <w:t xml:space="preserve"> gibt es mobile Zugriffsmöglichkeiten, mit denen Administratoren Nutzeranfragen zu neuen oder geänderten Zugängen mobil bearbeiten können.</w:t>
+        <w:t>Für die SSO-Plattform MyAccessLive gibt es mobile Zugriffsmöglichkeiten, mit denen Administratoren Nutzeranfragen zu neuen oder geänderten Zugängen mobil bearbeiten können.</w:t>
       </w:r>
     </w:p>
     <w:p>
@@ -2014,15 +1623,7 @@
     </w:p>
     <w:p>
       <w:r>
-        <w:t xml:space="preserve">Grundlegend für jedes SSO-Verfahren ist dessen </w:t>
-      </w:r>
-      <w:proofErr w:type="spellStart"/>
-      <w:r>
-        <w:t>Integrierbarkeit</w:t>
-      </w:r>
-      <w:proofErr w:type="spellEnd"/>
-      <w:r>
-        <w:t xml:space="preserve"> - </w:t>
+        <w:t xml:space="preserve">Grundlegend für jedes SSO-Verfahren ist dessen Integrierbarkeit - </w:t>
       </w:r>
       <w:r>
         <w:t>genauer gesagt</w:t>
@@ -2038,87 +1639,18 @@
     </w:p>
     <w:p>
       <w:r>
-        <w:t xml:space="preserve">Zu beachten sind dabei insbesondere die von der jeweiligen SSO-Lösung unterstützten Standards, Verzeichnisdienste (wie </w:t>
-      </w:r>
-      <w:proofErr w:type="spellStart"/>
-      <w:r>
-        <w:t>Active</w:t>
-      </w:r>
-      <w:proofErr w:type="spellEnd"/>
-      <w:r>
-        <w:t xml:space="preserve"> Directory oder </w:t>
-      </w:r>
-      <w:proofErr w:type="spellStart"/>
-      <w:r>
-        <w:t>OpenLDAP</w:t>
-      </w:r>
-      <w:proofErr w:type="spellEnd"/>
-      <w:r>
-        <w:t xml:space="preserve">), Identitätsdienste und Anwendungen im Netzwerk und in der </w:t>
-      </w:r>
-      <w:proofErr w:type="spellStart"/>
-      <w:r>
-        <w:t>Cloud</w:t>
-      </w:r>
-      <w:proofErr w:type="spellEnd"/>
-      <w:r>
-        <w:t xml:space="preserve">, zudem mobile Anwendungen und </w:t>
-      </w:r>
-      <w:proofErr w:type="spellStart"/>
-      <w:r>
-        <w:t>Social</w:t>
-      </w:r>
-      <w:proofErr w:type="spellEnd"/>
-      <w:r>
-        <w:t>-Media-Plattformen.</w:t>
-      </w:r>
-    </w:p>
-    <w:p>
-      <w:r>
-        <w:t xml:space="preserve">Unterstützte Standards und Identitätsdienste Lösungen wie CA </w:t>
-      </w:r>
-      <w:proofErr w:type="spellStart"/>
-      <w:r>
-        <w:t>CloudMinder</w:t>
-      </w:r>
-      <w:proofErr w:type="spellEnd"/>
-      <w:r>
-        <w:t xml:space="preserve">, </w:t>
-      </w:r>
-      <w:proofErr w:type="spellStart"/>
-      <w:r>
-        <w:t>SurePassID</w:t>
-      </w:r>
-      <w:proofErr w:type="spellEnd"/>
-      <w:r>
-        <w:t xml:space="preserve"> oder IBM Tivoli </w:t>
-      </w:r>
-      <w:proofErr w:type="spellStart"/>
-      <w:r>
-        <w:t>Federated</w:t>
-      </w:r>
-      <w:proofErr w:type="spellEnd"/>
-      <w:r>
-        <w:t xml:space="preserve"> Identity Manager unterstützen Autorisierungsstandards für Web-, Desktop- und mobile Applikationen wie </w:t>
-      </w:r>
-      <w:proofErr w:type="spellStart"/>
-      <w:r>
-        <w:t>OAuth</w:t>
-      </w:r>
-      <w:proofErr w:type="spellEnd"/>
-      <w:r>
-        <w:t>, die Web-Spezifikation WS</w:t>
+        <w:t>Zu beachten sind dabei insbesondere die von der jeweiligen SSO-Lösung unterstützten Standards, Verzeichnisdienste (wie Active Directory oder OpenLDAP), Identitätsdienste und Anwendungen im Netzwerk und in der Cloud, zudem mobile Anwendungen und Social-Media-Plattformen.</w:t>
+      </w:r>
+    </w:p>
+    <w:p>
+      <w:r>
+        <w:t>Unterstützte Standards und Identitätsdienste Lösungen wie CA CloudMinder, SurePassID oder IBM Tivoli Federated Identity Manager unterstützen Autorisierungsstandards für Web-, Desktop- und mobile Applikationen wie OAuth, die Web-Spezifikation WS</w:t>
       </w:r>
       <w:r>
         <w:t>-</w:t>
       </w:r>
-      <w:proofErr w:type="spellStart"/>
-      <w:r>
-        <w:t>Federation</w:t>
-      </w:r>
-      <w:proofErr w:type="spellEnd"/>
-      <w:r>
-        <w:t xml:space="preserve"> </w:t>
+      <w:r>
+        <w:t xml:space="preserve">Federation </w:t>
       </w:r>
       <w:r>
         <w:t>und das SAML-Framework</w:t>
@@ -2162,68 +1694,12 @@
     </w:p>
     <w:p>
       <w:r>
-        <w:t xml:space="preserve">Abhängig vom jeweiligen Schutzbedarf, den internen Richtlinien und den für das Unternehmen geltenden Compliance-Vorgaben sollten deshalb auch Mehr-Faktor-Authentifizierungen möglich sein. Bei Identity </w:t>
-      </w:r>
-      <w:proofErr w:type="spellStart"/>
-      <w:r>
-        <w:t>and</w:t>
-      </w:r>
-      <w:proofErr w:type="spellEnd"/>
-      <w:r>
-        <w:t xml:space="preserve"> Management Plattformen (IAM) wie </w:t>
-      </w:r>
-      <w:proofErr w:type="spellStart"/>
-      <w:r>
-        <w:t>Aveksa</w:t>
-      </w:r>
-      <w:proofErr w:type="spellEnd"/>
-      <w:r>
-        <w:t xml:space="preserve"> </w:t>
-      </w:r>
-      <w:proofErr w:type="spellStart"/>
-      <w:r>
-        <w:t>MyAccessLive</w:t>
-      </w:r>
-      <w:proofErr w:type="spellEnd"/>
-      <w:r>
-        <w:t xml:space="preserve"> oder </w:t>
-      </w:r>
-      <w:proofErr w:type="spellStart"/>
-      <w:r>
-        <w:t>SecureAuth</w:t>
-      </w:r>
-      <w:proofErr w:type="spellEnd"/>
-      <w:r>
-        <w:t xml:space="preserve"> </w:t>
-      </w:r>
-      <w:proofErr w:type="spellStart"/>
-      <w:r>
-        <w:t>IdP</w:t>
-      </w:r>
-      <w:proofErr w:type="spellEnd"/>
-      <w:r>
-        <w:t xml:space="preserve"> zum Beispiel kann das SSO-Passwort richtlinienabhängig um weitere Faktoren wie einem Einmal-Passwort (OTP) ergänzt werden.</w:t>
-      </w:r>
-    </w:p>
-    <w:p>
-      <w:r>
-        <w:t xml:space="preserve">Ob eine einfache Passwortanmeldung für die SSO-Anmeldung reicht oder nicht, entscheidet beispielsweise CA </w:t>
-      </w:r>
-      <w:proofErr w:type="spellStart"/>
-      <w:r>
-        <w:t>CloudMinder</w:t>
-      </w:r>
-      <w:proofErr w:type="spellEnd"/>
-      <w:r>
-        <w:t xml:space="preserve"> auf Basis des aktuellen </w:t>
-      </w:r>
-      <w:proofErr w:type="spellStart"/>
-      <w:r>
-        <w:t>Risk</w:t>
-      </w:r>
-      <w:proofErr w:type="spellEnd"/>
-      <w:r>
-        <w:t xml:space="preserve"> Score. Dieser hängt unter anderem davon ab, wo sich der Nutzer aktuell befindet, welches Gerät für die Anmeldung genutzt wird, welche Aktionen der Nutzer vornehmen möchte und ob die geplanten Aktionen des Nutzers mit seinen Aktivitäten in der Vergangenheit zusammen passen.</w:t>
+        <w:t>Abhängig vom jeweiligen Schutzbedarf, den internen Richtlinien und den für das Unternehmen geltenden Compliance-Vorgaben sollten deshalb auch Mehr-Faktor-Authentifizierungen möglich sein. Bei Identity and Management Plattformen (IAM) wie Aveksa MyAccessLive oder SecureAuth IdP zum Beispiel kann das SSO-Passwort richtlinienabhängig um weitere Faktoren wie einem Einmal-Passwort (OTP) ergänzt werden.</w:t>
+      </w:r>
+    </w:p>
+    <w:p>
+      <w:r>
+        <w:t>Ob eine einfache Passwortanmeldung für die SSO-Anmeldung reicht oder nicht, entscheidet beispielsweise CA CloudMinder auf Basis des aktuellen Risk Score. Dieser hängt unter anderem davon ab, wo sich der Nutzer aktuell befindet, welches Gerät für die Anmeldung genutzt wird, welche Aktionen der Nutzer vornehmen möchte und ob die geplanten Aktionen des Nutzers mit seinen Aktivitäten in der Vergangenheit zusammen passen.</w:t>
       </w:r>
     </w:p>
     <w:p>
@@ -2246,95 +1722,7 @@
     </w:p>
     <w:p>
       <w:r>
-        <w:t xml:space="preserve">Bei </w:t>
-      </w:r>
-      <w:proofErr w:type="spellStart"/>
-      <w:r>
-        <w:t>Cloud</w:t>
-      </w:r>
-      <w:proofErr w:type="spellEnd"/>
-      <w:r>
-        <w:t xml:space="preserve">-basierten Lösungen wie </w:t>
-      </w:r>
-      <w:proofErr w:type="spellStart"/>
-      <w:r>
-        <w:t>Aveksa</w:t>
-      </w:r>
-      <w:proofErr w:type="spellEnd"/>
-      <w:r>
-        <w:t xml:space="preserve"> </w:t>
-      </w:r>
-      <w:proofErr w:type="spellStart"/>
-      <w:r>
-        <w:t>MyAccessLive</w:t>
-      </w:r>
-      <w:proofErr w:type="spellEnd"/>
-      <w:r>
-        <w:t xml:space="preserve">, </w:t>
-      </w:r>
-      <w:proofErr w:type="spellStart"/>
-      <w:r>
-        <w:t>CloudAccess</w:t>
-      </w:r>
-      <w:proofErr w:type="spellEnd"/>
-      <w:r>
-        <w:t xml:space="preserve"> </w:t>
-      </w:r>
-      <w:proofErr w:type="spellStart"/>
-      <w:r>
-        <w:t>SaaS</w:t>
-      </w:r>
-      <w:proofErr w:type="spellEnd"/>
-      <w:r>
-        <w:t xml:space="preserve"> SSO, </w:t>
-      </w:r>
-      <w:proofErr w:type="spellStart"/>
-      <w:r>
-        <w:t>OneLogin</w:t>
-      </w:r>
-      <w:proofErr w:type="spellEnd"/>
-      <w:r>
-        <w:t xml:space="preserve">, </w:t>
-      </w:r>
-      <w:proofErr w:type="spellStart"/>
-      <w:r>
-        <w:t>McAfee</w:t>
-      </w:r>
-      <w:proofErr w:type="spellEnd"/>
-      <w:r>
-        <w:t xml:space="preserve"> </w:t>
-      </w:r>
-      <w:proofErr w:type="spellStart"/>
-      <w:r>
-        <w:t>Cloud</w:t>
-      </w:r>
-      <w:proofErr w:type="spellEnd"/>
-      <w:r>
-        <w:t xml:space="preserve"> Single </w:t>
-      </w:r>
-      <w:proofErr w:type="spellStart"/>
-      <w:r>
-        <w:t>Sign</w:t>
-      </w:r>
-      <w:proofErr w:type="spellEnd"/>
-      <w:r>
-        <w:t xml:space="preserve"> On (</w:t>
-      </w:r>
-      <w:proofErr w:type="spellStart"/>
-      <w:r>
-        <w:t>SaaS</w:t>
-      </w:r>
-      <w:proofErr w:type="spellEnd"/>
-      <w:r>
-        <w:t xml:space="preserve"> Edition) oder </w:t>
-      </w:r>
-      <w:proofErr w:type="spellStart"/>
-      <w:r>
-        <w:t>PingOne</w:t>
-      </w:r>
-      <w:proofErr w:type="spellEnd"/>
-      <w:r>
-        <w:t xml:space="preserve"> entfallen </w:t>
+        <w:t xml:space="preserve">Bei Cloud-basierten Lösungen wie Aveksa MyAccessLive, CloudAccess SaaS SSO, OneLogin, McAfee Cloud Single Sign On (SaaS Edition) oder PingOne entfallen </w:t>
       </w:r>
       <w:r>
         <w:t>Installationsaufwände</w:t>
@@ -2350,29 +1738,13 @@
       </w:r>
       <w:r>
         <w:lastRenderedPageBreak/>
-        <w:t xml:space="preserve">Allerdings ist bei </w:t>
-      </w:r>
-      <w:proofErr w:type="spellStart"/>
-      <w:r>
-        <w:t>Cloud</w:t>
-      </w:r>
-      <w:proofErr w:type="spellEnd"/>
-      <w:r>
-        <w:t>-basierten SSO</w:t>
+        <w:t>Allerdings ist bei Cloud-basierten SSO</w:t>
       </w:r>
       <w:r>
         <w:t>-</w:t>
       </w:r>
       <w:r>
-        <w:t xml:space="preserve">Lösungen die hohe Verfügbarkeit des Dienstes von zentraler Bedeutung, ebenso die </w:t>
-      </w:r>
-      <w:proofErr w:type="spellStart"/>
-      <w:r>
-        <w:t>Betreibersicherheit</w:t>
-      </w:r>
-      <w:proofErr w:type="spellEnd"/>
-      <w:r>
-        <w:t>, da die Identitätsdaten vor Unbefugten geschützt sein müssen.</w:t>
+        <w:t>Lösungen die hohe Verfügbarkeit des Dienstes von zentraler Bedeutung, ebenso die Betreibersicherheit, da die Identitätsdaten vor Unbefugten geschützt sein müssen.</w:t>
       </w:r>
     </w:p>
     <w:p>
@@ -2383,76 +1755,12 @@
         <w:br/>
       </w:r>
       <w:r>
-        <w:t xml:space="preserve">So können Administratoren und Entscheider mit der </w:t>
-      </w:r>
-      <w:proofErr w:type="spellStart"/>
-      <w:r>
-        <w:t>Android</w:t>
-      </w:r>
-      <w:proofErr w:type="spellEnd"/>
-      <w:r>
-        <w:t xml:space="preserve">- oder </w:t>
-      </w:r>
-      <w:proofErr w:type="spellStart"/>
-      <w:r>
-        <w:t>iPhone-App</w:t>
-      </w:r>
-      <w:proofErr w:type="spellEnd"/>
-      <w:r>
-        <w:t xml:space="preserve"> </w:t>
-      </w:r>
-      <w:proofErr w:type="spellStart"/>
-      <w:r>
-        <w:t>MyAccessMobile</w:t>
-      </w:r>
-      <w:proofErr w:type="spellEnd"/>
-      <w:r>
-        <w:t xml:space="preserve"> Nutzeranfragen zu neuen oder geänderten Zugängen und Berechtigungen mobil bearbeiten.</w:t>
-      </w:r>
-    </w:p>
-    <w:p>
-      <w:r>
-        <w:t xml:space="preserve">CA </w:t>
-      </w:r>
-      <w:proofErr w:type="spellStart"/>
-      <w:r>
-        <w:t>CloudMinder</w:t>
-      </w:r>
-      <w:proofErr w:type="spellEnd"/>
-      <w:r>
-        <w:t xml:space="preserve">, </w:t>
-      </w:r>
-      <w:proofErr w:type="spellStart"/>
-      <w:r>
-        <w:t>SecureAuth</w:t>
-      </w:r>
-      <w:proofErr w:type="spellEnd"/>
-      <w:r>
-        <w:t xml:space="preserve"> </w:t>
-      </w:r>
-      <w:proofErr w:type="spellStart"/>
-      <w:r>
-        <w:t>IdP</w:t>
-      </w:r>
-      <w:proofErr w:type="spellEnd"/>
-      <w:r>
-        <w:t xml:space="preserve"> oder IBM Tivoli </w:t>
-      </w:r>
-      <w:proofErr w:type="spellStart"/>
-      <w:r>
-        <w:t>Federated</w:t>
-      </w:r>
-      <w:proofErr w:type="spellEnd"/>
-      <w:r>
-        <w:t xml:space="preserve"> Identity Manager ermöglichen unter anderem das Zurücksetzen des Nutzerpasswortes als </w:t>
-      </w:r>
-      <w:proofErr w:type="spellStart"/>
-      <w:r>
-        <w:t>Self</w:t>
-      </w:r>
-      <w:proofErr w:type="spellEnd"/>
-      <w:r>
-        <w:t>-Service.</w:t>
+        <w:t>So können Administratoren und Entscheider mit der Android- oder iPhone-App MyAccessMobile Nutzeranfragen zu neuen oder geänderten Zugängen und Berechtigungen mobil bearbeiten.</w:t>
+      </w:r>
+    </w:p>
+    <w:p>
+      <w:r>
+        <w:t>CA CloudMinder, SecureAuth IdP oder IBM Tivoli Federated Identity Manager ermöglichen unter anderem das Zurücksetzen des Nutzerpasswortes als Self-Service.</w:t>
       </w:r>
     </w:p>
     <w:p>
@@ -2474,6 +1782,439 @@
         <w:pStyle w:val="berschrift1"/>
       </w:pPr>
       <w:bookmarkStart w:id="9" w:name="_Toc400548217"/>
+      <w:r>
+        <w:lastRenderedPageBreak/>
+        <w:t>Multi</w:t>
+      </w:r>
+      <w:r>
+        <w:t>-F</w:t>
+      </w:r>
+      <w:r>
+        <w:t>aktor</w:t>
+      </w:r>
+      <w:r>
+        <w:t>-</w:t>
+      </w:r>
+      <w:r>
+        <w:t>Authentifizierung</w:t>
+      </w:r>
+    </w:p>
+    <w:p>
+      <w:pPr>
+        <w:pStyle w:val="berschrift2"/>
+      </w:pPr>
+      <w:r>
+        <w:t>Sinn und Zweck</w:t>
+      </w:r>
+    </w:p>
+    <w:p>
+      <w:r>
+        <w:t xml:space="preserve">Die </w:t>
+      </w:r>
+      <w:r>
+        <w:t>Multi-Faktor-Authentifizierung</w:t>
+      </w:r>
+      <w:r>
+        <w:t xml:space="preserve"> bietet eine </w:t>
+      </w:r>
+      <w:r>
+        <w:t xml:space="preserve">weitaus höhere </w:t>
+      </w:r>
+      <w:r>
+        <w:t xml:space="preserve">Sicherheit bei der Anmeldung von Usern an Softwaresystemen </w:t>
+      </w:r>
+      <w:r>
+        <w:t xml:space="preserve">als bei Standard </w:t>
+      </w:r>
+      <w:r>
+        <w:t>Authentifizierung</w:t>
+      </w:r>
+      <w:r>
+        <w:t>en mit ausschließlich User und Passwort</w:t>
+      </w:r>
+      <w:r>
+        <w:t>.</w:t>
+      </w:r>
+      <w:r>
+        <w:br/>
+        <w:t xml:space="preserve">Z. B. könnte der DAD </w:t>
+      </w:r>
+      <w:r>
+        <w:t xml:space="preserve">speziell </w:t>
+      </w:r>
+      <w:r>
+        <w:t xml:space="preserve">seinen Kunden mit </w:t>
+      </w:r>
+      <w:r>
+        <w:t xml:space="preserve">erhöhten </w:t>
+      </w:r>
+      <w:r>
+        <w:t xml:space="preserve">Sicherheitsanforderungen - wie z. B. der FORD Bank </w:t>
+      </w:r>
+      <w:r>
+        <w:t>–</w:t>
+      </w:r>
+      <w:r>
+        <w:t xml:space="preserve"> </w:t>
+      </w:r>
+      <w:r>
+        <w:t xml:space="preserve">diese Art der </w:t>
+      </w:r>
+      <w:r>
+        <w:t>Authentifizierung</w:t>
+      </w:r>
+      <w:r>
+        <w:t xml:space="preserve"> zusätzlich anbieten.</w:t>
+      </w:r>
+    </w:p>
+    <w:p>
+      <w:pPr>
+        <w:pStyle w:val="berschrift2"/>
+      </w:pPr>
+      <w:r>
+        <w:t>Definition</w:t>
+      </w:r>
+    </w:p>
+    <w:p>
+      <w:r>
+        <w:t xml:space="preserve">Um den Begriff der Multi-Faktor-Authentifizierung zu erklären, muss man zunächst die verschiedenen Arten der Authentifizierung beschreiben. Hier also zunächst einige notwendige, wenn auch langwierige Erläuterung: </w:t>
+      </w:r>
+      <w:r>
+        <w:br/>
+      </w:r>
+      <w:r>
+        <w:t>„</w:t>
+      </w:r>
+      <w:r>
+        <w:rPr>
+          <w:i/>
+        </w:rPr>
+        <w:t>Die Authentifizierung ist ein Vorgang, bei dem eine Person oder eine Computersoftware ihre Identität nachweist, um Zugriff auf Informationen zu erhalten. Die Identität der Person ist eine einfache Aussage, z. B. die Login-ID für eine bestimmte Computeranwendung. Der zu erbringende Nachweis spielt bei de</w:t>
+      </w:r>
+      <w:r>
+        <w:rPr>
+          <w:i/>
+        </w:rPr>
+        <w:t>m Begriff die wichtigste Rolle.</w:t>
+      </w:r>
+      <w:r>
+        <w:t>“</w:t>
+      </w:r>
+    </w:p>
+    <w:p>
+      <w:r>
+        <w:t xml:space="preserve">In dieser Definition ist bereits das größte Problem im Hinblick auf die Authentifizierung enthalten: Wie kann man sicherstellen, dass die Person an der Tür wirklich diejenige ist, die sie zu sein vorgibt? Ihre wahre Identität muss mithilfe einer Frage an diese Person überprüft werden. Es gibt verschiedene Fragekategorien für einen solchen Fall. Dabei handelt es sich um die folgenden Prüfmethoden: </w:t>
+      </w:r>
+    </w:p>
+    <w:p>
+      <w:pPr>
+        <w:pStyle w:val="Listenabsatz"/>
+        <w:numPr>
+          <w:ilvl w:val="0"/>
+          <w:numId w:val="20"/>
+        </w:numPr>
+      </w:pPr>
+      <w:r>
+        <w:t xml:space="preserve">Etwas, das man weiß (Wissen) </w:t>
+      </w:r>
+    </w:p>
+    <w:p>
+      <w:pPr>
+        <w:pStyle w:val="Listenabsatz"/>
+        <w:numPr>
+          <w:ilvl w:val="0"/>
+          <w:numId w:val="20"/>
+        </w:numPr>
+      </w:pPr>
+      <w:r>
+        <w:t xml:space="preserve">Etwas, das man besitzt </w:t>
+      </w:r>
+    </w:p>
+    <w:p>
+      <w:pPr>
+        <w:pStyle w:val="Listenabsatz"/>
+        <w:numPr>
+          <w:ilvl w:val="0"/>
+          <w:numId w:val="20"/>
+        </w:numPr>
+      </w:pPr>
+      <w:r>
+        <w:t>Etwas, das man ist (persönliches Attribut)</w:t>
+      </w:r>
+    </w:p>
+    <w:p>
+      <w:r>
+        <w:rPr>
+          <w:b/>
+        </w:rPr>
+        <w:br/>
+      </w:r>
+      <w:r>
+        <w:rPr>
+          <w:b/>
+        </w:rPr>
+        <w:t>Methode 1</w:t>
+      </w:r>
+      <w:r>
+        <w:t xml:space="preserve"> </w:t>
+      </w:r>
+      <w:r>
+        <w:br/>
+      </w:r>
+      <w:r>
+        <w:t xml:space="preserve">Die Methode </w:t>
+      </w:r>
+      <w:r>
+        <w:t xml:space="preserve">1 </w:t>
+      </w:r>
+      <w:r>
+        <w:t xml:space="preserve">ist recht klar: </w:t>
+      </w:r>
+      <w:r>
+        <w:br/>
+      </w:r>
+      <w:r>
+        <w:t xml:space="preserve">Hier ist sowohl ein Benutzername als auch ein Kennwort erforderlich. Diese Angaben muss sich der Benutzer merken, und diese Angaben bleiben zumindest eine Zeit lang unverändert. Um also auf das Account einer Person zugreifen zu können, reicht es aus, sich diese Angaben vom rechtmäßigen Eigentümer auf welche Weise auch immer zu beschaffen. </w:t>
+      </w:r>
+    </w:p>
+    <w:p>
+      <w:r>
+        <w:t xml:space="preserve">Vorteile: </w:t>
+      </w:r>
+    </w:p>
+    <w:p>
+      <w:pPr>
+        <w:pStyle w:val="Listenabsatz"/>
+        <w:numPr>
+          <w:ilvl w:val="0"/>
+          <w:numId w:val="18"/>
+        </w:numPr>
+      </w:pPr>
+      <w:r>
+        <w:t xml:space="preserve">Für jeden einfach zu nutzen </w:t>
+      </w:r>
+    </w:p>
+    <w:p>
+      <w:pPr>
+        <w:pStyle w:val="Listenabsatz"/>
+        <w:numPr>
+          <w:ilvl w:val="0"/>
+          <w:numId w:val="18"/>
+        </w:numPr>
+      </w:pPr>
+      <w:r>
+        <w:t xml:space="preserve">Relativ kostengünstige Implementierung </w:t>
+      </w:r>
+    </w:p>
+    <w:p>
+      <w:r>
+        <w:t xml:space="preserve">Nachteile: </w:t>
+      </w:r>
+    </w:p>
+    <w:p>
+      <w:pPr>
+        <w:pStyle w:val="Listenabsatz"/>
+        <w:numPr>
+          <w:ilvl w:val="0"/>
+          <w:numId w:val="19"/>
+        </w:numPr>
+      </w:pPr>
+      <w:r>
+        <w:t xml:space="preserve">Sichere Kennwörter müssen notwendigerweise komplex sein. </w:t>
+      </w:r>
+    </w:p>
+    <w:p>
+      <w:pPr>
+        <w:pStyle w:val="Listenabsatz"/>
+        <w:numPr>
+          <w:ilvl w:val="0"/>
+          <w:numId w:val="19"/>
+        </w:numPr>
+      </w:pPr>
+      <w:r>
+        <w:t xml:space="preserve">Kennwörter werden manchmal vergessen. </w:t>
+      </w:r>
+    </w:p>
+    <w:p>
+      <w:r>
+        <w:t xml:space="preserve">Es gibt keine weiteren Sicherheitsstufen, sodass es recht einfach ist, das Kennwort zu knacken (z. B. Wörterbuchangriff, Spyware, Social Engineering, Phishing). </w:t>
+      </w:r>
+    </w:p>
+    <w:p>
+      <w:r>
+        <w:rPr>
+          <w:b/>
+        </w:rPr>
+        <w:lastRenderedPageBreak/>
+        <w:br/>
+      </w:r>
+      <w:r>
+        <w:rPr>
+          <w:b/>
+        </w:rPr>
+        <w:t xml:space="preserve">Methode 2. </w:t>
+      </w:r>
+      <w:r>
+        <w:br/>
+      </w:r>
+      <w:r>
+        <w:t xml:space="preserve">Zum Erläutern der zweiten Methode müssen wir etwas weiter ausholen: </w:t>
+      </w:r>
+      <w:r>
+        <w:br/>
+      </w:r>
+      <w:r>
+        <w:t xml:space="preserve">Diese Kategorie beschreibt z. B. Geräte im Besitz des Account-Eigentümers, wie etwa einen TAN-Generator, ein Mobiltelefon für den Empfang von mTANs, einen speziellen Token-Generator o. Ä. In den meisten Fällen sind die Codes, die mit solchen Geräten generiert werden, nur ein Mal verwendbare Kennwörter, die sich bei jeder Anmeldung ändern. Das ist im Hinblick auf die Sicherheit natürlich sinnvoll. Das Ausspähen eines nur ein Mal verwendbaren Kennworts mithilfe eines Keyloggers oder einer Spyware nützt einem Unbefugten nicht unbedingt, um sich Zugang zum Account des Opfers verschaffen zu können (es sei denn, er ist in der Lage, den Browser zu kompromittieren, nachdem er den Computer mit einem speziellen Trojaner infiziert hat, doch das ist wieder eine ganz andere Geschichte). Schlauer wäre es hingegen, das betreffende Gerät zu stehlen, zumindest dann, wenn diese Authentifizierungsmethode nicht mit einer weiteren Methode kombiniert wird. </w:t>
+      </w:r>
+    </w:p>
+    <w:p>
+      <w:r>
+        <w:t xml:space="preserve">Vorteile: </w:t>
+      </w:r>
+    </w:p>
+    <w:p>
+      <w:pPr>
+        <w:pStyle w:val="Listenabsatz"/>
+        <w:numPr>
+          <w:ilvl w:val="0"/>
+          <w:numId w:val="22"/>
+        </w:numPr>
+      </w:pPr>
+      <w:r>
+        <w:t xml:space="preserve">Die Bandbreite möglicher Authentifizierungsgeräte ist groß. </w:t>
+      </w:r>
+    </w:p>
+    <w:p>
+      <w:pPr>
+        <w:pStyle w:val="Listenabsatz"/>
+        <w:numPr>
+          <w:ilvl w:val="0"/>
+          <w:numId w:val="22"/>
+        </w:numPr>
+      </w:pPr>
+      <w:r>
+        <w:t xml:space="preserve">Zusätzliche Einführung einer Sicherheitsstufe. </w:t>
+      </w:r>
+    </w:p>
+    <w:p>
+      <w:r>
+        <w:t xml:space="preserve">Nachteile: </w:t>
+      </w:r>
+    </w:p>
+    <w:p>
+      <w:pPr>
+        <w:pStyle w:val="Listenabsatz"/>
+        <w:numPr>
+          <w:ilvl w:val="0"/>
+          <w:numId w:val="21"/>
+        </w:numPr>
+      </w:pPr>
+      <w:r>
+        <w:t xml:space="preserve">Das Authentifizierungsgerät kann verloren gehen oder gestohlen werden. </w:t>
+      </w:r>
+    </w:p>
+    <w:p>
+      <w:pPr>
+        <w:pStyle w:val="Listenabsatz"/>
+        <w:numPr>
+          <w:ilvl w:val="0"/>
+          <w:numId w:val="21"/>
+        </w:numPr>
+      </w:pPr>
+      <w:r>
+        <w:t xml:space="preserve">Die Methode schafft ein falsches Gefühl der Sicherheit, wenn die Authentifizierung auf dem Anmeldegerät (z. B. Mobiltelefon) erfolgt. </w:t>
+      </w:r>
+    </w:p>
+    <w:p>
+      <w:r>
+        <w:rPr>
+          <w:b/>
+        </w:rPr>
+        <w:br/>
+      </w:r>
+      <w:r>
+        <w:rPr>
+          <w:b/>
+        </w:rPr>
+        <w:t xml:space="preserve">Methode 3. </w:t>
+      </w:r>
+      <w:r>
+        <w:rPr>
+          <w:b/>
+        </w:rPr>
+        <w:br/>
+      </w:r>
+      <w:r>
+        <w:t xml:space="preserve">Die dritte Methode ist ebenfalls schnell erklärt: </w:t>
+      </w:r>
+      <w:r>
+        <w:br/>
+      </w:r>
+      <w:r>
+        <w:t xml:space="preserve">Zu dieser Kategorie zählen Fingerabdruck-, Iris-, DNA- und Spracherkennung sowie einige weitere persönliche Merkmale, kurz gesagt: biometrische Daten. Diese Merkmale gelten gemeinhin als diebstahlsicher, doch auch das ist nicht ganz richtig. Nicht immer ist es nötig, so wie in manchen Hollywood-Filmen dargestellt, mit dem Löffel einen Augapfel aus der Augenhöhle des Opfers zu entfernen, um sich illegalen Zugang zu dessen Accounts zu verschaffen. Oft reicht es schon aus, sich den mithilfe der Iris ermittelten Hashwert zu verschaffen, einen eindeutigen, errechneten Wert. Ebenso ist es durchaus möglich, eine Kopie eines Fingerabdrucks anzufertigen, die ihren Zweck aufs Beste erfüllt. Natürlich ist es in den meisten Fällen ziemlich aufwendig, biometrische Daten zu entwenden oder zu kopieren. Daher ist es ziemlich unwahrscheinlich, dass sich jemand auf diese Art und Weise beispielsweise unbefugten Zugriff auf eine Online-Spiele-Community wie Habbo Hotel verschafft. Diese Methode wird derzeit vorwiegend für ausgereifte Authentifizierungszwecke als Ein-Faktor-Authentifizierung oder als Teil einer Multi-Faktor-Authentifizierung genutzt. Vorteile: Höhere Sicherheitsstufe. Es gibt keine Kennwörter, die man vergessen könnte. Idealerweise können biometrische Identifizierungsmerkmale (Finger, Augen, usw.) nicht verloren gehen oder gar gestohlen werden. Nachteile: Höhere Implementierungskosten. Wie jede andere Sicherheitslösung ist auch diese Methode nicht hundertprozentig sicher. Es besteht die Gefahr, dass Dritte ein eindeutiges Bewegungsprofil der betreffenden Person erstellen könnten. Wenn der errechnete Hashwert gestohlen wird, kann er nicht ersetzt werden. Damit eine Zwei-Faktor-Authentifizierung </w:t>
+      </w:r>
+      <w:r>
+        <w:lastRenderedPageBreak/>
+        <w:t>vorliegt, muss eine Kombination von zwei verschiedenen, voneinander völlig unabhängigen Authentifizierungsmethoden eingesetzt werden. Eine Kombination aus Benutzername und Kennwort reicht nicht aus, da beide Merkmale Teil der ersten Authentifizierungsmethode sind. Damit eine Zwei-Faktor-Authentifizierung vorliegt, muss mindestens ein nur ein Mal verwendbares Kennwort an ein unabhängiges Gerät versendet werden, z. B. an ein Mobiltelefon. Im Regelfall ist eine Zwei-Faktor-Authentifizierung auch eine Zwei-Wege-Authentifizierung. Dies ist aber nicht der Fall, wenn das Anmeldegerät und das Empfangsgerät für das nur ein Mal verwendbare Kennwort identisch sind. In diesem Szenario fehlt das zweite, unabhängige Element. Man denke nur an eine Spyware auf dem betreffenden Smartphone, die in der Lage wäre, alle erforderlichen Anmeldedaten (Benutzername, Kennwort und das ein Mal verwendbare Kennwort) von nur einem einzigen Gerät auszuspionieren.   Praktische Probleme mit der digitalen Multi-Faktor-Authentifizierung auf Mobilgeräten Im Folgenden geht es um die Probleme, mit denen sich viele Banken heutzutage konfrontiert sehen. Viele Anmeldevorgänge erfolgen über Mobilgeräte, was eine echte Zwei-Faktor-Authentifizierung (mit echter Zwei-Wege-Authentifizierung) schwieriger macht. Tatsächlich beobachten wir die Tendenz, dass immer mehr Banken im Hinblick auf ihre Authentifizierungsverfahren nicht Schritt halten. Spezielle Banking-Apps für Smartphones – sowohl offizielle, von den Banken herausgegebene Apps als auch Apps von Drittanbietern – werden immer beliebter. In der Regel verfügen diese Apps über keinerlei Multi-Faktor-Authentifizierung. Bei den meisten Banken wird diese Art der Authentifizierung als wenig benutzerfreundlich eingestuft. Sie möchten ihre Kunden nicht zumuten, dass diese jederzeit das spezielle Authentifizierungsgerät der Bank bzw. den biometrischen Scanner mit sich führen müssen, um beispielsweise den Kontostand abzurufen. Deshalb verzichten die Banken bei den Banking-Apps meist auf die Zwei-Wege-Authentifizierung oder gar auf jegliche Art der Zwei-Faktor-Authentifizierung. Um diese Sicherheitsmängel zu kompensieren, implementieren manche Banken unterschiedliche Einschränkungen: Bei manchen Banken kann man mit der App nur Transaktionen bis zu einer gewissen Höchstsumme durchführen. Bei anderen können Kunden nur auf solche Konten Geld überweisen, auf die sie bereits in der Vergangenheit Überweisungen getätigt haben. Doch schon bald werden Bankkunden diese Einschränkungen ihrer Banking-Apps nicht mehr hinnehmen. Um für das Online-Banking auf beliebigen Geräten eine echte Multi-Faktor-Authentifizierung zu schaffen, die GLEICHZEITIG AUCH benutzerfreundlich ist, werden künftig wahrscheinlich Lösungen genutzt, bei denen die biometrische Authentifizierung mithilfe des Mobilgeräts erfolgt. Offenbar zählen die Implementierungskosten bisher zu den größten Hemmnissen bei der Umsetzung derartiger Systeme. Es geht natürlich, wie immer, ums Geld. Als weitere Authentifizierungsmethode neben der Abfrage von Benutzernamen und Kennwort wäre die Nutzung der Daten auf der SIM-Karte zur Authentifizierung denkbar. Normalerweise sind Daten wie die IMEI- und IMSI-Seriennummer eindeutig und an die SIM-Karte gebunden, die im genutzten Gerät verwendet wird.</w:t>
+      </w:r>
+    </w:p>
+    <w:p/>
+    <w:p/>
+    <w:p>
+      <w:pPr>
+        <w:pStyle w:val="berschrift2"/>
+      </w:pPr>
+      <w:r>
+        <w:t xml:space="preserve">SMS </w:t>
+      </w:r>
+      <w:r>
+        <w:t>Token</w:t>
+      </w:r>
+      <w:r>
+        <w:t xml:space="preserve"> </w:t>
+      </w:r>
+      <w:r>
+        <w:t>Authentifizierung</w:t>
+      </w:r>
+      <w:r>
+        <w:t xml:space="preserve"> </w:t>
+      </w:r>
+    </w:p>
+    <w:p>
+      <w:pPr>
+        <w:pStyle w:val="berschrift2"/>
+      </w:pPr>
+      <w:r>
+        <w:t>Smart</w:t>
+      </w:r>
+      <w:r>
+        <w:t xml:space="preserve"> Code </w:t>
+      </w:r>
+      <w:r>
+        <w:t>Authentifizierung</w:t>
+      </w:r>
+    </w:p>
+    <w:p>
+      <w:pPr>
+        <w:spacing w:after="0" w:line="240" w:lineRule="auto"/>
+        <w:ind w:left="0"/>
+        <w:rPr>
+          <w:b/>
+          <w:bCs/>
+          <w:noProof/>
+          <w:kern w:val="32"/>
+          <w:sz w:val="26"/>
+          <w:szCs w:val="26"/>
+        </w:rPr>
+      </w:pPr>
+      <w:r>
+        <w:br w:type="page"/>
+      </w:r>
+    </w:p>
+    <w:p>
+      <w:pPr>
+        <w:pStyle w:val="berschrift1"/>
+      </w:pPr>
       <w:r>
         <w:lastRenderedPageBreak/>
         <w:t>DAD spezifische</w:t>
@@ -2759,13 +2500,8 @@
       <w:r>
         <w:t>likationen „</w:t>
       </w:r>
-      <w:proofErr w:type="spellStart"/>
-      <w:r>
-        <w:t>Inventory</w:t>
-      </w:r>
-      <w:proofErr w:type="spellEnd"/>
-      <w:r>
-        <w:t xml:space="preserve"> Management</w:t>
+      <w:r>
+        <w:t>Inventory Management</w:t>
       </w:r>
       <w:r>
         <w:t>“</w:t>
@@ -2776,11 +2512,9 @@
       <w:r>
         <w:t>und „</w:t>
       </w:r>
-      <w:proofErr w:type="spellStart"/>
       <w:r>
         <w:t>Floorcheck</w:t>
       </w:r>
-      <w:proofErr w:type="spellEnd"/>
       <w:r>
         <w:t>“</w:t>
       </w:r>
@@ -2799,25 +2533,12 @@
       <w:r>
         <w:t xml:space="preserve">ein separates Web Portal </w:t>
       </w:r>
-      <w:proofErr w:type="spellStart"/>
-      <w:r>
-        <w:t>gehostet</w:t>
-      </w:r>
-      <w:proofErr w:type="spellEnd"/>
-      <w:r>
-        <w:t>.</w:t>
+      <w:r>
+        <w:t>gehostet.</w:t>
       </w:r>
       <w:r>
         <w:br/>
-        <w:t>Dieses Web Portal mit dem Namen „</w:t>
-      </w:r>
-      <w:proofErr w:type="spellStart"/>
-      <w:r>
-        <w:t>Xaris</w:t>
-      </w:r>
-      <w:proofErr w:type="spellEnd"/>
-      <w:r>
-        <w:t>“ wurde von einem externen Dienstleister programmiert.</w:t>
+        <w:t>Dieses Web Portal mit dem Namen „Xaris“ wurde von einem externen Dienstleister programmiert.</w:t>
       </w:r>
     </w:p>
     <w:p>
@@ -2840,15 +2561,7 @@
         </w:numPr>
       </w:pPr>
       <w:r>
-        <w:t xml:space="preserve">Unsere Portal User benötigen für das </w:t>
-      </w:r>
-      <w:proofErr w:type="spellStart"/>
-      <w:r>
-        <w:t>Xaris</w:t>
-      </w:r>
-      <w:proofErr w:type="spellEnd"/>
-      <w:r>
-        <w:t xml:space="preserve"> Systems ein separates Login.</w:t>
+        <w:t>Unsere Portal User benötigen für das Xaris Systems ein separates Login.</w:t>
       </w:r>
       <w:r>
         <w:br/>
@@ -2864,15 +2577,7 @@
         </w:numPr>
       </w:pPr>
       <w:r>
-        <w:t xml:space="preserve">Paralleles Arbeiten einerseits in den DAD Portalen und andererseits im </w:t>
-      </w:r>
-      <w:proofErr w:type="spellStart"/>
-      <w:r>
-        <w:t>Xaris</w:t>
-      </w:r>
-      <w:proofErr w:type="spellEnd"/>
-      <w:r>
-        <w:t xml:space="preserve"> System funktioniert nur über separate Browser Fenster.</w:t>
+        <w:t>Paralleles Arbeiten einerseits in den DAD Portalen und andererseits im Xaris System funktioniert nur über separate Browser Fenster.</w:t>
       </w:r>
       <w:r>
         <w:br/>
@@ -2891,15 +2596,7 @@
       </w:r>
       <w:r>
         <w:br/>
-        <w:t xml:space="preserve">Mit dem Hersteller des </w:t>
-      </w:r>
-      <w:proofErr w:type="spellStart"/>
-      <w:r>
-        <w:t>Xaris</w:t>
-      </w:r>
-      <w:proofErr w:type="spellEnd"/>
-      <w:r>
-        <w:t xml:space="preserve"> Systems wurde</w:t>
+        <w:t>Mit dem Hersteller des Xaris Systems wurde</w:t>
       </w:r>
       <w:r>
         <w:t xml:space="preserve"> die Implementierung einer individuellen SSO Lösung vereinbart, über das </w:t>
@@ -2914,15 +2611,7 @@
         </w:numPr>
       </w:pPr>
       <w:r>
-        <w:t xml:space="preserve">die </w:t>
-      </w:r>
-      <w:proofErr w:type="spellStart"/>
-      <w:r>
-        <w:t>Xaris</w:t>
-      </w:r>
-      <w:proofErr w:type="spellEnd"/>
-      <w:r>
-        <w:t xml:space="preserve"> Website nahtlos in die alle 3 DAD Kundenportale integriert wird</w:t>
+        <w:t>die Xaris Website nahtlos in die alle 3 DAD Kundenportale integriert wird</w:t>
       </w:r>
     </w:p>
     <w:p>
@@ -2973,45 +2662,20 @@
           <w:i/>
           <w:lang w:val="en-US"/>
         </w:rPr>
-        <w:t xml:space="preserve">Screenshot, Integration </w:t>
-      </w:r>
-      <w:proofErr w:type="spellStart"/>
+        <w:t>Screenshot, Integration Xaris</w:t>
+      </w:r>
+      <w:r>
+        <w:rPr>
+          <w:i/>
+        </w:rPr>
+        <w:sym w:font="Wingdings" w:char="F0F3"/>
+      </w:r>
       <w:r>
         <w:rPr>
           <w:i/>
           <w:lang w:val="en-US"/>
         </w:rPr>
-        <w:t>Xaris</w:t>
-      </w:r>
-      <w:proofErr w:type="spellEnd"/>
-      <w:r>
-        <w:rPr>
-          <w:i/>
-        </w:rPr>
-        <w:sym w:font="Wingdings" w:char="F0F3"/>
-      </w:r>
-      <w:r>
-        <w:rPr>
-          <w:i/>
-          <w:lang w:val="en-US"/>
-        </w:rPr>
-        <w:t xml:space="preserve"> DAD </w:t>
-      </w:r>
-      <w:proofErr w:type="spellStart"/>
-      <w:r>
-        <w:rPr>
-          <w:i/>
-          <w:lang w:val="en-US"/>
-        </w:rPr>
-        <w:t>Metronic</w:t>
-      </w:r>
-      <w:proofErr w:type="spellEnd"/>
-      <w:r>
-        <w:rPr>
-          <w:i/>
-          <w:lang w:val="en-US"/>
-        </w:rPr>
-        <w:t xml:space="preserve"> Portal</w:t>
+        <w:t xml:space="preserve"> DAD Metronic Portal</w:t>
       </w:r>
     </w:p>
     <w:p>
@@ -3105,50 +2769,25 @@
         </w:rPr>
         <w:t xml:space="preserve"> </w:t>
       </w:r>
-      <w:proofErr w:type="spellStart"/>
       <w:r>
         <w:rPr>
           <w:i/>
           <w:lang w:val="en-US"/>
         </w:rPr>
-        <w:t>Xaris</w:t>
-      </w:r>
-      <w:proofErr w:type="spellEnd"/>
+        <w:t xml:space="preserve">Xaris </w:t>
+      </w:r>
+      <w:r>
+        <w:rPr>
+          <w:i/>
+        </w:rPr>
+        <w:sym w:font="Wingdings" w:char="F0F3"/>
+      </w:r>
       <w:r>
         <w:rPr>
           <w:i/>
           <w:lang w:val="en-US"/>
         </w:rPr>
-        <w:t xml:space="preserve"> </w:t>
-      </w:r>
-      <w:r>
-        <w:rPr>
-          <w:i/>
-        </w:rPr>
-        <w:sym w:font="Wingdings" w:char="F0F3"/>
-      </w:r>
-      <w:r>
-        <w:rPr>
-          <w:i/>
-          <w:lang w:val="en-US"/>
-        </w:rPr>
-        <w:t xml:space="preserve"> </w:t>
-      </w:r>
-      <w:proofErr w:type="spellStart"/>
-      <w:r>
-        <w:rPr>
-          <w:i/>
-          <w:lang w:val="en-US"/>
-        </w:rPr>
-        <w:t>klassisches</w:t>
-      </w:r>
-      <w:proofErr w:type="spellEnd"/>
-      <w:r>
-        <w:rPr>
-          <w:i/>
-          <w:lang w:val="en-US"/>
-        </w:rPr>
-        <w:t xml:space="preserve"> DAD Portal</w:t>
+        <w:t xml:space="preserve"> klassisches DAD Portal</w:t>
       </w:r>
     </w:p>
     <w:p>
@@ -3233,21 +2872,12 @@
         </w:rPr>
         <w:t xml:space="preserve"> </w:t>
       </w:r>
-      <w:proofErr w:type="spellStart"/>
       <w:r>
         <w:rPr>
           <w:i/>
           <w:lang w:val="en-US"/>
         </w:rPr>
-        <w:t>Xaris</w:t>
-      </w:r>
-      <w:proofErr w:type="spellEnd"/>
-      <w:r>
-        <w:rPr>
-          <w:i/>
-          <w:lang w:val="en-US"/>
-        </w:rPr>
-        <w:t xml:space="preserve"> </w:t>
+        <w:t xml:space="preserve">Xaris </w:t>
       </w:r>
       <w:r>
         <w:rPr>
@@ -3515,7 +3145,7 @@
       <w:rPr>
         <w:lang w:val="en-US"/>
       </w:rPr>
-      <w:t>1</w:t>
+      <w:t>6</w:t>
     </w:r>
     <w:r>
       <w:fldChar w:fldCharType="end"/>
@@ -3531,7 +3161,7 @@
         <w:rPr>
           <w:lang w:val="en-US"/>
         </w:rPr>
-        <w:t>9</w:t>
+        <w:t>12</w:t>
       </w:r>
     </w:fldSimple>
   </w:p>
@@ -4173,6 +3803,119 @@
     </w:lvl>
   </w:abstractNum>
   <w:abstractNum w:abstractNumId="4">
+    <w:nsid w:val="2A5E24C1"/>
+    <w:multiLevelType w:val="hybridMultilevel"/>
+    <w:tmpl w:val="6CE29F86"/>
+    <w:lvl w:ilvl="0" w:tplc="04070001">
+      <w:start w:val="1"/>
+      <w:numFmt w:val="bullet"/>
+      <w:lvlText w:val=""/>
+      <w:lvlJc w:val="left"/>
+      <w:pPr>
+        <w:ind w:left="1429" w:hanging="360"/>
+      </w:pPr>
+      <w:rPr>
+        <w:rFonts w:ascii="Symbol" w:hAnsi="Symbol" w:hint="default"/>
+      </w:rPr>
+    </w:lvl>
+    <w:lvl w:ilvl="1" w:tplc="04070003" w:tentative="1">
+      <w:start w:val="1"/>
+      <w:numFmt w:val="bullet"/>
+      <w:lvlText w:val="o"/>
+      <w:lvlJc w:val="left"/>
+      <w:pPr>
+        <w:ind w:left="2149" w:hanging="360"/>
+      </w:pPr>
+      <w:rPr>
+        <w:rFonts w:ascii="Courier New" w:hAnsi="Courier New" w:cs="Courier New" w:hint="default"/>
+      </w:rPr>
+    </w:lvl>
+    <w:lvl w:ilvl="2" w:tplc="04070005" w:tentative="1">
+      <w:start w:val="1"/>
+      <w:numFmt w:val="bullet"/>
+      <w:lvlText w:val=""/>
+      <w:lvlJc w:val="left"/>
+      <w:pPr>
+        <w:ind w:left="2869" w:hanging="360"/>
+      </w:pPr>
+      <w:rPr>
+        <w:rFonts w:ascii="Wingdings" w:hAnsi="Wingdings" w:hint="default"/>
+      </w:rPr>
+    </w:lvl>
+    <w:lvl w:ilvl="3" w:tplc="04070001" w:tentative="1">
+      <w:start w:val="1"/>
+      <w:numFmt w:val="bullet"/>
+      <w:lvlText w:val=""/>
+      <w:lvlJc w:val="left"/>
+      <w:pPr>
+        <w:ind w:left="3589" w:hanging="360"/>
+      </w:pPr>
+      <w:rPr>
+        <w:rFonts w:ascii="Symbol" w:hAnsi="Symbol" w:hint="default"/>
+      </w:rPr>
+    </w:lvl>
+    <w:lvl w:ilvl="4" w:tplc="04070003" w:tentative="1">
+      <w:start w:val="1"/>
+      <w:numFmt w:val="bullet"/>
+      <w:lvlText w:val="o"/>
+      <w:lvlJc w:val="left"/>
+      <w:pPr>
+        <w:ind w:left="4309" w:hanging="360"/>
+      </w:pPr>
+      <w:rPr>
+        <w:rFonts w:ascii="Courier New" w:hAnsi="Courier New" w:cs="Courier New" w:hint="default"/>
+      </w:rPr>
+    </w:lvl>
+    <w:lvl w:ilvl="5" w:tplc="04070005" w:tentative="1">
+      <w:start w:val="1"/>
+      <w:numFmt w:val="bullet"/>
+      <w:lvlText w:val=""/>
+      <w:lvlJc w:val="left"/>
+      <w:pPr>
+        <w:ind w:left="5029" w:hanging="360"/>
+      </w:pPr>
+      <w:rPr>
+        <w:rFonts w:ascii="Wingdings" w:hAnsi="Wingdings" w:hint="default"/>
+      </w:rPr>
+    </w:lvl>
+    <w:lvl w:ilvl="6" w:tplc="04070001" w:tentative="1">
+      <w:start w:val="1"/>
+      <w:numFmt w:val="bullet"/>
+      <w:lvlText w:val=""/>
+      <w:lvlJc w:val="left"/>
+      <w:pPr>
+        <w:ind w:left="5749" w:hanging="360"/>
+      </w:pPr>
+      <w:rPr>
+        <w:rFonts w:ascii="Symbol" w:hAnsi="Symbol" w:hint="default"/>
+      </w:rPr>
+    </w:lvl>
+    <w:lvl w:ilvl="7" w:tplc="04070003" w:tentative="1">
+      <w:start w:val="1"/>
+      <w:numFmt w:val="bullet"/>
+      <w:lvlText w:val="o"/>
+      <w:lvlJc w:val="left"/>
+      <w:pPr>
+        <w:ind w:left="6469" w:hanging="360"/>
+      </w:pPr>
+      <w:rPr>
+        <w:rFonts w:ascii="Courier New" w:hAnsi="Courier New" w:cs="Courier New" w:hint="default"/>
+      </w:rPr>
+    </w:lvl>
+    <w:lvl w:ilvl="8" w:tplc="04070005" w:tentative="1">
+      <w:start w:val="1"/>
+      <w:numFmt w:val="bullet"/>
+      <w:lvlText w:val=""/>
+      <w:lvlJc w:val="left"/>
+      <w:pPr>
+        <w:ind w:left="7189" w:hanging="360"/>
+      </w:pPr>
+      <w:rPr>
+        <w:rFonts w:ascii="Wingdings" w:hAnsi="Wingdings" w:hint="default"/>
+      </w:rPr>
+    </w:lvl>
+  </w:abstractNum>
+  <w:abstractNum w:abstractNumId="5">
     <w:nsid w:val="30CF251B"/>
     <w:multiLevelType w:val="multilevel"/>
     <w:tmpl w:val="688C22EC"/>
@@ -4294,7 +4037,120 @@
       </w:rPr>
     </w:lvl>
   </w:abstractNum>
-  <w:abstractNum w:abstractNumId="5">
+  <w:abstractNum w:abstractNumId="6">
+    <w:nsid w:val="3B5D1D6E"/>
+    <w:multiLevelType w:val="hybridMultilevel"/>
+    <w:tmpl w:val="7F708E7C"/>
+    <w:lvl w:ilvl="0" w:tplc="04070001">
+      <w:start w:val="1"/>
+      <w:numFmt w:val="bullet"/>
+      <w:lvlText w:val=""/>
+      <w:lvlJc w:val="left"/>
+      <w:pPr>
+        <w:ind w:left="1429" w:hanging="360"/>
+      </w:pPr>
+      <w:rPr>
+        <w:rFonts w:ascii="Symbol" w:hAnsi="Symbol" w:hint="default"/>
+      </w:rPr>
+    </w:lvl>
+    <w:lvl w:ilvl="1" w:tplc="04070003" w:tentative="1">
+      <w:start w:val="1"/>
+      <w:numFmt w:val="bullet"/>
+      <w:lvlText w:val="o"/>
+      <w:lvlJc w:val="left"/>
+      <w:pPr>
+        <w:ind w:left="2149" w:hanging="360"/>
+      </w:pPr>
+      <w:rPr>
+        <w:rFonts w:ascii="Courier New" w:hAnsi="Courier New" w:cs="Courier New" w:hint="default"/>
+      </w:rPr>
+    </w:lvl>
+    <w:lvl w:ilvl="2" w:tplc="04070005" w:tentative="1">
+      <w:start w:val="1"/>
+      <w:numFmt w:val="bullet"/>
+      <w:lvlText w:val=""/>
+      <w:lvlJc w:val="left"/>
+      <w:pPr>
+        <w:ind w:left="2869" w:hanging="360"/>
+      </w:pPr>
+      <w:rPr>
+        <w:rFonts w:ascii="Wingdings" w:hAnsi="Wingdings" w:hint="default"/>
+      </w:rPr>
+    </w:lvl>
+    <w:lvl w:ilvl="3" w:tplc="04070001" w:tentative="1">
+      <w:start w:val="1"/>
+      <w:numFmt w:val="bullet"/>
+      <w:lvlText w:val=""/>
+      <w:lvlJc w:val="left"/>
+      <w:pPr>
+        <w:ind w:left="3589" w:hanging="360"/>
+      </w:pPr>
+      <w:rPr>
+        <w:rFonts w:ascii="Symbol" w:hAnsi="Symbol" w:hint="default"/>
+      </w:rPr>
+    </w:lvl>
+    <w:lvl w:ilvl="4" w:tplc="04070003" w:tentative="1">
+      <w:start w:val="1"/>
+      <w:numFmt w:val="bullet"/>
+      <w:lvlText w:val="o"/>
+      <w:lvlJc w:val="left"/>
+      <w:pPr>
+        <w:ind w:left="4309" w:hanging="360"/>
+      </w:pPr>
+      <w:rPr>
+        <w:rFonts w:ascii="Courier New" w:hAnsi="Courier New" w:cs="Courier New" w:hint="default"/>
+      </w:rPr>
+    </w:lvl>
+    <w:lvl w:ilvl="5" w:tplc="04070005" w:tentative="1">
+      <w:start w:val="1"/>
+      <w:numFmt w:val="bullet"/>
+      <w:lvlText w:val=""/>
+      <w:lvlJc w:val="left"/>
+      <w:pPr>
+        <w:ind w:left="5029" w:hanging="360"/>
+      </w:pPr>
+      <w:rPr>
+        <w:rFonts w:ascii="Wingdings" w:hAnsi="Wingdings" w:hint="default"/>
+      </w:rPr>
+    </w:lvl>
+    <w:lvl w:ilvl="6" w:tplc="04070001" w:tentative="1">
+      <w:start w:val="1"/>
+      <w:numFmt w:val="bullet"/>
+      <w:lvlText w:val=""/>
+      <w:lvlJc w:val="left"/>
+      <w:pPr>
+        <w:ind w:left="5749" w:hanging="360"/>
+      </w:pPr>
+      <w:rPr>
+        <w:rFonts w:ascii="Symbol" w:hAnsi="Symbol" w:hint="default"/>
+      </w:rPr>
+    </w:lvl>
+    <w:lvl w:ilvl="7" w:tplc="04070003" w:tentative="1">
+      <w:start w:val="1"/>
+      <w:numFmt w:val="bullet"/>
+      <w:lvlText w:val="o"/>
+      <w:lvlJc w:val="left"/>
+      <w:pPr>
+        <w:ind w:left="6469" w:hanging="360"/>
+      </w:pPr>
+      <w:rPr>
+        <w:rFonts w:ascii="Courier New" w:hAnsi="Courier New" w:cs="Courier New" w:hint="default"/>
+      </w:rPr>
+    </w:lvl>
+    <w:lvl w:ilvl="8" w:tplc="04070005" w:tentative="1">
+      <w:start w:val="1"/>
+      <w:numFmt w:val="bullet"/>
+      <w:lvlText w:val=""/>
+      <w:lvlJc w:val="left"/>
+      <w:pPr>
+        <w:ind w:left="7189" w:hanging="360"/>
+      </w:pPr>
+      <w:rPr>
+        <w:rFonts w:ascii="Wingdings" w:hAnsi="Wingdings" w:hint="default"/>
+      </w:rPr>
+    </w:lvl>
+  </w:abstractNum>
+  <w:abstractNum w:abstractNumId="7">
     <w:nsid w:val="3CBD6CAC"/>
     <w:multiLevelType w:val="hybridMultilevel"/>
     <w:tmpl w:val="9F921E94"/>
@@ -4407,7 +4263,7 @@
       </w:rPr>
     </w:lvl>
   </w:abstractNum>
-  <w:abstractNum w:abstractNumId="6">
+  <w:abstractNum w:abstractNumId="8">
     <w:nsid w:val="42C07E82"/>
     <w:multiLevelType w:val="hybridMultilevel"/>
     <w:tmpl w:val="14FC6CA0"/>
@@ -4520,7 +4376,120 @@
       </w:rPr>
     </w:lvl>
   </w:abstractNum>
-  <w:abstractNum w:abstractNumId="7">
+  <w:abstractNum w:abstractNumId="9">
+    <w:nsid w:val="4C4D6E80"/>
+    <w:multiLevelType w:val="hybridMultilevel"/>
+    <w:tmpl w:val="0492A3E8"/>
+    <w:lvl w:ilvl="0" w:tplc="04070001">
+      <w:start w:val="1"/>
+      <w:numFmt w:val="bullet"/>
+      <w:lvlText w:val=""/>
+      <w:lvlJc w:val="left"/>
+      <w:pPr>
+        <w:ind w:left="1429" w:hanging="360"/>
+      </w:pPr>
+      <w:rPr>
+        <w:rFonts w:ascii="Symbol" w:hAnsi="Symbol" w:hint="default"/>
+      </w:rPr>
+    </w:lvl>
+    <w:lvl w:ilvl="1" w:tplc="04070003" w:tentative="1">
+      <w:start w:val="1"/>
+      <w:numFmt w:val="bullet"/>
+      <w:lvlText w:val="o"/>
+      <w:lvlJc w:val="left"/>
+      <w:pPr>
+        <w:ind w:left="2149" w:hanging="360"/>
+      </w:pPr>
+      <w:rPr>
+        <w:rFonts w:ascii="Courier New" w:hAnsi="Courier New" w:cs="Courier New" w:hint="default"/>
+      </w:rPr>
+    </w:lvl>
+    <w:lvl w:ilvl="2" w:tplc="04070005" w:tentative="1">
+      <w:start w:val="1"/>
+      <w:numFmt w:val="bullet"/>
+      <w:lvlText w:val=""/>
+      <w:lvlJc w:val="left"/>
+      <w:pPr>
+        <w:ind w:left="2869" w:hanging="360"/>
+      </w:pPr>
+      <w:rPr>
+        <w:rFonts w:ascii="Wingdings" w:hAnsi="Wingdings" w:hint="default"/>
+      </w:rPr>
+    </w:lvl>
+    <w:lvl w:ilvl="3" w:tplc="04070001" w:tentative="1">
+      <w:start w:val="1"/>
+      <w:numFmt w:val="bullet"/>
+      <w:lvlText w:val=""/>
+      <w:lvlJc w:val="left"/>
+      <w:pPr>
+        <w:ind w:left="3589" w:hanging="360"/>
+      </w:pPr>
+      <w:rPr>
+        <w:rFonts w:ascii="Symbol" w:hAnsi="Symbol" w:hint="default"/>
+      </w:rPr>
+    </w:lvl>
+    <w:lvl w:ilvl="4" w:tplc="04070003" w:tentative="1">
+      <w:start w:val="1"/>
+      <w:numFmt w:val="bullet"/>
+      <w:lvlText w:val="o"/>
+      <w:lvlJc w:val="left"/>
+      <w:pPr>
+        <w:ind w:left="4309" w:hanging="360"/>
+      </w:pPr>
+      <w:rPr>
+        <w:rFonts w:ascii="Courier New" w:hAnsi="Courier New" w:cs="Courier New" w:hint="default"/>
+      </w:rPr>
+    </w:lvl>
+    <w:lvl w:ilvl="5" w:tplc="04070005" w:tentative="1">
+      <w:start w:val="1"/>
+      <w:numFmt w:val="bullet"/>
+      <w:lvlText w:val=""/>
+      <w:lvlJc w:val="left"/>
+      <w:pPr>
+        <w:ind w:left="5029" w:hanging="360"/>
+      </w:pPr>
+      <w:rPr>
+        <w:rFonts w:ascii="Wingdings" w:hAnsi="Wingdings" w:hint="default"/>
+      </w:rPr>
+    </w:lvl>
+    <w:lvl w:ilvl="6" w:tplc="04070001" w:tentative="1">
+      <w:start w:val="1"/>
+      <w:numFmt w:val="bullet"/>
+      <w:lvlText w:val=""/>
+      <w:lvlJc w:val="left"/>
+      <w:pPr>
+        <w:ind w:left="5749" w:hanging="360"/>
+      </w:pPr>
+      <w:rPr>
+        <w:rFonts w:ascii="Symbol" w:hAnsi="Symbol" w:hint="default"/>
+      </w:rPr>
+    </w:lvl>
+    <w:lvl w:ilvl="7" w:tplc="04070003" w:tentative="1">
+      <w:start w:val="1"/>
+      <w:numFmt w:val="bullet"/>
+      <w:lvlText w:val="o"/>
+      <w:lvlJc w:val="left"/>
+      <w:pPr>
+        <w:ind w:left="6469" w:hanging="360"/>
+      </w:pPr>
+      <w:rPr>
+        <w:rFonts w:ascii="Courier New" w:hAnsi="Courier New" w:cs="Courier New" w:hint="default"/>
+      </w:rPr>
+    </w:lvl>
+    <w:lvl w:ilvl="8" w:tplc="04070005" w:tentative="1">
+      <w:start w:val="1"/>
+      <w:numFmt w:val="bullet"/>
+      <w:lvlText w:val=""/>
+      <w:lvlJc w:val="left"/>
+      <w:pPr>
+        <w:ind w:left="7189" w:hanging="360"/>
+      </w:pPr>
+      <w:rPr>
+        <w:rFonts w:ascii="Wingdings" w:hAnsi="Wingdings" w:hint="default"/>
+      </w:rPr>
+    </w:lvl>
+  </w:abstractNum>
+  <w:abstractNum w:abstractNumId="10">
     <w:nsid w:val="4E526B93"/>
     <w:multiLevelType w:val="hybridMultilevel"/>
     <w:tmpl w:val="0734C986"/>
@@ -4633,7 +4602,7 @@
       </w:rPr>
     </w:lvl>
   </w:abstractNum>
-  <w:abstractNum w:abstractNumId="8">
+  <w:abstractNum w:abstractNumId="11">
     <w:nsid w:val="4F24666D"/>
     <w:multiLevelType w:val="hybridMultilevel"/>
     <w:tmpl w:val="4E28C5F4"/>
@@ -4746,7 +4715,120 @@
       </w:rPr>
     </w:lvl>
   </w:abstractNum>
-  <w:abstractNum w:abstractNumId="9">
+  <w:abstractNum w:abstractNumId="12">
+    <w:nsid w:val="5D263ADB"/>
+    <w:multiLevelType w:val="hybridMultilevel"/>
+    <w:tmpl w:val="5476ADD4"/>
+    <w:lvl w:ilvl="0" w:tplc="04070001">
+      <w:start w:val="1"/>
+      <w:numFmt w:val="bullet"/>
+      <w:lvlText w:val=""/>
+      <w:lvlJc w:val="left"/>
+      <w:pPr>
+        <w:ind w:left="1429" w:hanging="360"/>
+      </w:pPr>
+      <w:rPr>
+        <w:rFonts w:ascii="Symbol" w:hAnsi="Symbol" w:hint="default"/>
+      </w:rPr>
+    </w:lvl>
+    <w:lvl w:ilvl="1" w:tplc="04070003" w:tentative="1">
+      <w:start w:val="1"/>
+      <w:numFmt w:val="bullet"/>
+      <w:lvlText w:val="o"/>
+      <w:lvlJc w:val="left"/>
+      <w:pPr>
+        <w:ind w:left="2149" w:hanging="360"/>
+      </w:pPr>
+      <w:rPr>
+        <w:rFonts w:ascii="Courier New" w:hAnsi="Courier New" w:cs="Courier New" w:hint="default"/>
+      </w:rPr>
+    </w:lvl>
+    <w:lvl w:ilvl="2" w:tplc="04070005" w:tentative="1">
+      <w:start w:val="1"/>
+      <w:numFmt w:val="bullet"/>
+      <w:lvlText w:val=""/>
+      <w:lvlJc w:val="left"/>
+      <w:pPr>
+        <w:ind w:left="2869" w:hanging="360"/>
+      </w:pPr>
+      <w:rPr>
+        <w:rFonts w:ascii="Wingdings" w:hAnsi="Wingdings" w:hint="default"/>
+      </w:rPr>
+    </w:lvl>
+    <w:lvl w:ilvl="3" w:tplc="04070001" w:tentative="1">
+      <w:start w:val="1"/>
+      <w:numFmt w:val="bullet"/>
+      <w:lvlText w:val=""/>
+      <w:lvlJc w:val="left"/>
+      <w:pPr>
+        <w:ind w:left="3589" w:hanging="360"/>
+      </w:pPr>
+      <w:rPr>
+        <w:rFonts w:ascii="Symbol" w:hAnsi="Symbol" w:hint="default"/>
+      </w:rPr>
+    </w:lvl>
+    <w:lvl w:ilvl="4" w:tplc="04070003" w:tentative="1">
+      <w:start w:val="1"/>
+      <w:numFmt w:val="bullet"/>
+      <w:lvlText w:val="o"/>
+      <w:lvlJc w:val="left"/>
+      <w:pPr>
+        <w:ind w:left="4309" w:hanging="360"/>
+      </w:pPr>
+      <w:rPr>
+        <w:rFonts w:ascii="Courier New" w:hAnsi="Courier New" w:cs="Courier New" w:hint="default"/>
+      </w:rPr>
+    </w:lvl>
+    <w:lvl w:ilvl="5" w:tplc="04070005" w:tentative="1">
+      <w:start w:val="1"/>
+      <w:numFmt w:val="bullet"/>
+      <w:lvlText w:val=""/>
+      <w:lvlJc w:val="left"/>
+      <w:pPr>
+        <w:ind w:left="5029" w:hanging="360"/>
+      </w:pPr>
+      <w:rPr>
+        <w:rFonts w:ascii="Wingdings" w:hAnsi="Wingdings" w:hint="default"/>
+      </w:rPr>
+    </w:lvl>
+    <w:lvl w:ilvl="6" w:tplc="04070001" w:tentative="1">
+      <w:start w:val="1"/>
+      <w:numFmt w:val="bullet"/>
+      <w:lvlText w:val=""/>
+      <w:lvlJc w:val="left"/>
+      <w:pPr>
+        <w:ind w:left="5749" w:hanging="360"/>
+      </w:pPr>
+      <w:rPr>
+        <w:rFonts w:ascii="Symbol" w:hAnsi="Symbol" w:hint="default"/>
+      </w:rPr>
+    </w:lvl>
+    <w:lvl w:ilvl="7" w:tplc="04070003" w:tentative="1">
+      <w:start w:val="1"/>
+      <w:numFmt w:val="bullet"/>
+      <w:lvlText w:val="o"/>
+      <w:lvlJc w:val="left"/>
+      <w:pPr>
+        <w:ind w:left="6469" w:hanging="360"/>
+      </w:pPr>
+      <w:rPr>
+        <w:rFonts w:ascii="Courier New" w:hAnsi="Courier New" w:cs="Courier New" w:hint="default"/>
+      </w:rPr>
+    </w:lvl>
+    <w:lvl w:ilvl="8" w:tplc="04070005" w:tentative="1">
+      <w:start w:val="1"/>
+      <w:numFmt w:val="bullet"/>
+      <w:lvlText w:val=""/>
+      <w:lvlJc w:val="left"/>
+      <w:pPr>
+        <w:ind w:left="7189" w:hanging="360"/>
+      </w:pPr>
+      <w:rPr>
+        <w:rFonts w:ascii="Wingdings" w:hAnsi="Wingdings" w:hint="default"/>
+      </w:rPr>
+    </w:lvl>
+  </w:abstractNum>
+  <w:abstractNum w:abstractNumId="13">
     <w:nsid w:val="610E2D35"/>
     <w:multiLevelType w:val="hybridMultilevel"/>
     <w:tmpl w:val="F01271F2"/>
@@ -4859,7 +4941,7 @@
       </w:rPr>
     </w:lvl>
   </w:abstractNum>
-  <w:abstractNum w:abstractNumId="10">
+  <w:abstractNum w:abstractNumId="14">
     <w:nsid w:val="65DF6619"/>
     <w:multiLevelType w:val="hybridMultilevel"/>
     <w:tmpl w:val="25BACE36"/>
@@ -4971,7 +5053,7 @@
       </w:rPr>
     </w:lvl>
   </w:abstractNum>
-  <w:abstractNum w:abstractNumId="11">
+  <w:abstractNum w:abstractNumId="15">
     <w:nsid w:val="6CD325D3"/>
     <w:multiLevelType w:val="hybridMultilevel"/>
     <w:tmpl w:val="A75E3918"/>
@@ -5084,7 +5166,234 @@
       </w:rPr>
     </w:lvl>
   </w:abstractNum>
-  <w:abstractNum w:abstractNumId="12">
+  <w:abstractNum w:abstractNumId="16">
+    <w:nsid w:val="6D1056E6"/>
+    <w:multiLevelType w:val="hybridMultilevel"/>
+    <w:tmpl w:val="ADAC2DE8"/>
+    <w:lvl w:ilvl="0" w:tplc="837457DA">
+      <w:start w:val="1"/>
+      <w:numFmt w:val="decimal"/>
+      <w:lvlText w:val="%1."/>
+      <w:lvlJc w:val="left"/>
+      <w:pPr>
+        <w:ind w:left="1353" w:hanging="360"/>
+      </w:pPr>
+      <w:rPr>
+        <w:rFonts w:hint="default"/>
+        <w:b/>
+      </w:rPr>
+    </w:lvl>
+    <w:lvl w:ilvl="1" w:tplc="04070003" w:tentative="1">
+      <w:start w:val="1"/>
+      <w:numFmt w:val="bullet"/>
+      <w:lvlText w:val="o"/>
+      <w:lvlJc w:val="left"/>
+      <w:pPr>
+        <w:ind w:left="2073" w:hanging="360"/>
+      </w:pPr>
+      <w:rPr>
+        <w:rFonts w:ascii="Courier New" w:hAnsi="Courier New" w:cs="Courier New" w:hint="default"/>
+      </w:rPr>
+    </w:lvl>
+    <w:lvl w:ilvl="2" w:tplc="04070005" w:tentative="1">
+      <w:start w:val="1"/>
+      <w:numFmt w:val="bullet"/>
+      <w:lvlText w:val=""/>
+      <w:lvlJc w:val="left"/>
+      <w:pPr>
+        <w:ind w:left="2793" w:hanging="360"/>
+      </w:pPr>
+      <w:rPr>
+        <w:rFonts w:ascii="Wingdings" w:hAnsi="Wingdings" w:hint="default"/>
+      </w:rPr>
+    </w:lvl>
+    <w:lvl w:ilvl="3" w:tplc="04070001" w:tentative="1">
+      <w:start w:val="1"/>
+      <w:numFmt w:val="bullet"/>
+      <w:lvlText w:val=""/>
+      <w:lvlJc w:val="left"/>
+      <w:pPr>
+        <w:ind w:left="3513" w:hanging="360"/>
+      </w:pPr>
+      <w:rPr>
+        <w:rFonts w:ascii="Symbol" w:hAnsi="Symbol" w:hint="default"/>
+      </w:rPr>
+    </w:lvl>
+    <w:lvl w:ilvl="4" w:tplc="04070003" w:tentative="1">
+      <w:start w:val="1"/>
+      <w:numFmt w:val="bullet"/>
+      <w:lvlText w:val="o"/>
+      <w:lvlJc w:val="left"/>
+      <w:pPr>
+        <w:ind w:left="4233" w:hanging="360"/>
+      </w:pPr>
+      <w:rPr>
+        <w:rFonts w:ascii="Courier New" w:hAnsi="Courier New" w:cs="Courier New" w:hint="default"/>
+      </w:rPr>
+    </w:lvl>
+    <w:lvl w:ilvl="5" w:tplc="04070005" w:tentative="1">
+      <w:start w:val="1"/>
+      <w:numFmt w:val="bullet"/>
+      <w:lvlText w:val=""/>
+      <w:lvlJc w:val="left"/>
+      <w:pPr>
+        <w:ind w:left="4953" w:hanging="360"/>
+      </w:pPr>
+      <w:rPr>
+        <w:rFonts w:ascii="Wingdings" w:hAnsi="Wingdings" w:hint="default"/>
+      </w:rPr>
+    </w:lvl>
+    <w:lvl w:ilvl="6" w:tplc="04070001" w:tentative="1">
+      <w:start w:val="1"/>
+      <w:numFmt w:val="bullet"/>
+      <w:lvlText w:val=""/>
+      <w:lvlJc w:val="left"/>
+      <w:pPr>
+        <w:ind w:left="5673" w:hanging="360"/>
+      </w:pPr>
+      <w:rPr>
+        <w:rFonts w:ascii="Symbol" w:hAnsi="Symbol" w:hint="default"/>
+      </w:rPr>
+    </w:lvl>
+    <w:lvl w:ilvl="7" w:tplc="04070003" w:tentative="1">
+      <w:start w:val="1"/>
+      <w:numFmt w:val="bullet"/>
+      <w:lvlText w:val="o"/>
+      <w:lvlJc w:val="left"/>
+      <w:pPr>
+        <w:ind w:left="6393" w:hanging="360"/>
+      </w:pPr>
+      <w:rPr>
+        <w:rFonts w:ascii="Courier New" w:hAnsi="Courier New" w:cs="Courier New" w:hint="default"/>
+      </w:rPr>
+    </w:lvl>
+    <w:lvl w:ilvl="8" w:tplc="04070005" w:tentative="1">
+      <w:start w:val="1"/>
+      <w:numFmt w:val="bullet"/>
+      <w:lvlText w:val=""/>
+      <w:lvlJc w:val="left"/>
+      <w:pPr>
+        <w:ind w:left="7113" w:hanging="360"/>
+      </w:pPr>
+      <w:rPr>
+        <w:rFonts w:ascii="Wingdings" w:hAnsi="Wingdings" w:hint="default"/>
+      </w:rPr>
+    </w:lvl>
+  </w:abstractNum>
+  <w:abstractNum w:abstractNumId="17">
+    <w:nsid w:val="6EEC2F48"/>
+    <w:multiLevelType w:val="hybridMultilevel"/>
+    <w:tmpl w:val="0F128CBE"/>
+    <w:lvl w:ilvl="0" w:tplc="04070001">
+      <w:start w:val="1"/>
+      <w:numFmt w:val="bullet"/>
+      <w:lvlText w:val=""/>
+      <w:lvlJc w:val="left"/>
+      <w:pPr>
+        <w:ind w:left="1429" w:hanging="360"/>
+      </w:pPr>
+      <w:rPr>
+        <w:rFonts w:ascii="Symbol" w:hAnsi="Symbol" w:hint="default"/>
+      </w:rPr>
+    </w:lvl>
+    <w:lvl w:ilvl="1" w:tplc="04070003" w:tentative="1">
+      <w:start w:val="1"/>
+      <w:numFmt w:val="bullet"/>
+      <w:lvlText w:val="o"/>
+      <w:lvlJc w:val="left"/>
+      <w:pPr>
+        <w:ind w:left="2149" w:hanging="360"/>
+      </w:pPr>
+      <w:rPr>
+        <w:rFonts w:ascii="Courier New" w:hAnsi="Courier New" w:cs="Courier New" w:hint="default"/>
+      </w:rPr>
+    </w:lvl>
+    <w:lvl w:ilvl="2" w:tplc="04070005" w:tentative="1">
+      <w:start w:val="1"/>
+      <w:numFmt w:val="bullet"/>
+      <w:lvlText w:val=""/>
+      <w:lvlJc w:val="left"/>
+      <w:pPr>
+        <w:ind w:left="2869" w:hanging="360"/>
+      </w:pPr>
+      <w:rPr>
+        <w:rFonts w:ascii="Wingdings" w:hAnsi="Wingdings" w:hint="default"/>
+      </w:rPr>
+    </w:lvl>
+    <w:lvl w:ilvl="3" w:tplc="04070001" w:tentative="1">
+      <w:start w:val="1"/>
+      <w:numFmt w:val="bullet"/>
+      <w:lvlText w:val=""/>
+      <w:lvlJc w:val="left"/>
+      <w:pPr>
+        <w:ind w:left="3589" w:hanging="360"/>
+      </w:pPr>
+      <w:rPr>
+        <w:rFonts w:ascii="Symbol" w:hAnsi="Symbol" w:hint="default"/>
+      </w:rPr>
+    </w:lvl>
+    <w:lvl w:ilvl="4" w:tplc="04070003" w:tentative="1">
+      <w:start w:val="1"/>
+      <w:numFmt w:val="bullet"/>
+      <w:lvlText w:val="o"/>
+      <w:lvlJc w:val="left"/>
+      <w:pPr>
+        <w:ind w:left="4309" w:hanging="360"/>
+      </w:pPr>
+      <w:rPr>
+        <w:rFonts w:ascii="Courier New" w:hAnsi="Courier New" w:cs="Courier New" w:hint="default"/>
+      </w:rPr>
+    </w:lvl>
+    <w:lvl w:ilvl="5" w:tplc="04070005" w:tentative="1">
+      <w:start w:val="1"/>
+      <w:numFmt w:val="bullet"/>
+      <w:lvlText w:val=""/>
+      <w:lvlJc w:val="left"/>
+      <w:pPr>
+        <w:ind w:left="5029" w:hanging="360"/>
+      </w:pPr>
+      <w:rPr>
+        <w:rFonts w:ascii="Wingdings" w:hAnsi="Wingdings" w:hint="default"/>
+      </w:rPr>
+    </w:lvl>
+    <w:lvl w:ilvl="6" w:tplc="04070001" w:tentative="1">
+      <w:start w:val="1"/>
+      <w:numFmt w:val="bullet"/>
+      <w:lvlText w:val=""/>
+      <w:lvlJc w:val="left"/>
+      <w:pPr>
+        <w:ind w:left="5749" w:hanging="360"/>
+      </w:pPr>
+      <w:rPr>
+        <w:rFonts w:ascii="Symbol" w:hAnsi="Symbol" w:hint="default"/>
+      </w:rPr>
+    </w:lvl>
+    <w:lvl w:ilvl="7" w:tplc="04070003" w:tentative="1">
+      <w:start w:val="1"/>
+      <w:numFmt w:val="bullet"/>
+      <w:lvlText w:val="o"/>
+      <w:lvlJc w:val="left"/>
+      <w:pPr>
+        <w:ind w:left="6469" w:hanging="360"/>
+      </w:pPr>
+      <w:rPr>
+        <w:rFonts w:ascii="Courier New" w:hAnsi="Courier New" w:cs="Courier New" w:hint="default"/>
+      </w:rPr>
+    </w:lvl>
+    <w:lvl w:ilvl="8" w:tplc="04070005" w:tentative="1">
+      <w:start w:val="1"/>
+      <w:numFmt w:val="bullet"/>
+      <w:lvlText w:val=""/>
+      <w:lvlJc w:val="left"/>
+      <w:pPr>
+        <w:ind w:left="7189" w:hanging="360"/>
+      </w:pPr>
+      <w:rPr>
+        <w:rFonts w:ascii="Wingdings" w:hAnsi="Wingdings" w:hint="default"/>
+      </w:rPr>
+    </w:lvl>
+  </w:abstractNum>
+  <w:abstractNum w:abstractNumId="18">
     <w:nsid w:val="7D771EC3"/>
     <w:multiLevelType w:val="hybridMultilevel"/>
     <w:tmpl w:val="7B420AD8"/>
@@ -5197,7 +5506,7 @@
       </w:rPr>
     </w:lvl>
   </w:abstractNum>
-  <w:abstractNum w:abstractNumId="13">
+  <w:abstractNum w:abstractNumId="19">
     <w:nsid w:val="7FBA5C14"/>
     <w:multiLevelType w:val="hybridMultilevel"/>
     <w:tmpl w:val="54F46950"/>
@@ -5311,25 +5620,25 @@
     </w:lvl>
   </w:abstractNum>
   <w:num w:numId="1">
-    <w:abstractNumId w:val="6"/>
+    <w:abstractNumId w:val="8"/>
   </w:num>
   <w:num w:numId="2">
-    <w:abstractNumId w:val="12"/>
+    <w:abstractNumId w:val="18"/>
   </w:num>
   <w:num w:numId="3">
-    <w:abstractNumId w:val="13"/>
+    <w:abstractNumId w:val="19"/>
   </w:num>
   <w:num w:numId="4">
     <w:abstractNumId w:val="3"/>
   </w:num>
   <w:num w:numId="5">
-    <w:abstractNumId w:val="4"/>
+    <w:abstractNumId w:val="5"/>
   </w:num>
   <w:num w:numId="6">
-    <w:abstractNumId w:val="7"/>
+    <w:abstractNumId w:val="10"/>
   </w:num>
   <w:num w:numId="7">
-    <w:abstractNumId w:val="4"/>
+    <w:abstractNumId w:val="5"/>
     <w:lvlOverride w:ilvl="0">
       <w:startOverride w:val="1"/>
     </w:lvlOverride>
@@ -5359,13 +5668,13 @@
     </w:lvlOverride>
   </w:num>
   <w:num w:numId="8">
-    <w:abstractNumId w:val="10"/>
+    <w:abstractNumId w:val="14"/>
   </w:num>
   <w:num w:numId="9">
     <w:abstractNumId w:val="1"/>
   </w:num>
   <w:num w:numId="10">
-    <w:abstractNumId w:val="4"/>
+    <w:abstractNumId w:val="5"/>
     <w:lvlOverride w:ilvl="0">
       <w:startOverride w:val="1"/>
     </w:lvlOverride>
@@ -5395,7 +5704,7 @@
     </w:lvlOverride>
   </w:num>
   <w:num w:numId="11">
-    <w:abstractNumId w:val="9"/>
+    <w:abstractNumId w:val="13"/>
   </w:num>
   <w:num w:numId="12">
     <w:abstractNumId w:val="2"/>
@@ -5404,13 +5713,31 @@
     <w:abstractNumId w:val="0"/>
   </w:num>
   <w:num w:numId="14">
-    <w:abstractNumId w:val="8"/>
+    <w:abstractNumId w:val="11"/>
   </w:num>
   <w:num w:numId="15">
-    <w:abstractNumId w:val="5"/>
+    <w:abstractNumId w:val="7"/>
   </w:num>
   <w:num w:numId="16">
-    <w:abstractNumId w:val="11"/>
+    <w:abstractNumId w:val="15"/>
+  </w:num>
+  <w:num w:numId="17">
+    <w:abstractNumId w:val="12"/>
+  </w:num>
+  <w:num w:numId="18">
+    <w:abstractNumId w:val="4"/>
+  </w:num>
+  <w:num w:numId="19">
+    <w:abstractNumId w:val="17"/>
+  </w:num>
+  <w:num w:numId="20">
+    <w:abstractNumId w:val="16"/>
+  </w:num>
+  <w:num w:numId="21">
+    <w:abstractNumId w:val="9"/>
+  </w:num>
+  <w:num w:numId="22">
+    <w:abstractNumId w:val="6"/>
   </w:num>
 </w:numbering>
 </file>
@@ -5802,6 +6129,7 @@
   <w:style w:type="character" w:default="1" w:styleId="Absatz-Standardschriftart">
     <w:name w:val="Default Paragraph Font"/>
     <w:uiPriority w:val="1"/>
+    <w:semiHidden/>
     <w:unhideWhenUsed/>
   </w:style>
   <w:style w:type="table" w:default="1" w:styleId="NormaleTabelle">
@@ -6673,7 +7001,7 @@
 </file>
 
 <file path=customXml/itemProps1.xml><?xml version="1.0" encoding="utf-8"?>
-<ds:datastoreItem xmlns:ds="http://schemas.openxmlformats.org/officeDocument/2006/customXml" ds:itemID="{FB823626-1880-45BE-84AE-CBB08DBD91D6}">
+<ds:datastoreItem xmlns:ds="http://schemas.openxmlformats.org/officeDocument/2006/customXml" ds:itemID="{0E6F66E5-BC9C-4815-ABDF-B214438252A4}">
   <ds:schemaRefs>
     <ds:schemaRef ds:uri="http://schemas.openxmlformats.org/officeDocument/2006/bibliography"/>
   </ds:schemaRefs>

</xml_diff>

<commit_message>
added smileys for recommendations; changed header logo to DAD Logo
</commit_message>
<xml_diff>
--- a/SSO/SSO Vorschlag.docx
+++ b/SSO/SSO Vorschlag.docx
@@ -35,7 +35,7 @@
       <w:r>
         <w:fldChar w:fldCharType="separate"/>
       </w:r>
-      <w:hyperlink w:anchor="_Toc401143559" w:history="1">
+      <w:hyperlink w:anchor="_Toc401218724" w:history="1">
         <w:r>
           <w:rPr>
             <w:rStyle w:val="Hyperlink"/>
@@ -80,7 +80,7 @@
             <w:noProof/>
             <w:webHidden/>
           </w:rPr>
-          <w:instrText xml:space="preserve"> PAGEREF _Toc401143559 \h </w:instrText>
+          <w:instrText xml:space="preserve"> PAGEREF _Toc401218724 \h </w:instrText>
         </w:r>
         <w:r>
           <w:rPr>
@@ -123,7 +123,7 @@
           <w:szCs w:val="22"/>
         </w:rPr>
       </w:pPr>
-      <w:hyperlink w:anchor="_Toc401143560" w:history="1">
+      <w:hyperlink w:anchor="_Toc401218725" w:history="1">
         <w:r>
           <w:rPr>
             <w:rStyle w:val="Hyperlink"/>
@@ -168,7 +168,7 @@
             <w:noProof/>
             <w:webHidden/>
           </w:rPr>
-          <w:instrText xml:space="preserve"> PAGEREF _Toc401143560 \h </w:instrText>
+          <w:instrText xml:space="preserve"> PAGEREF _Toc401218725 \h </w:instrText>
         </w:r>
         <w:r>
           <w:rPr>
@@ -210,7 +210,7 @@
           <w:szCs w:val="22"/>
         </w:rPr>
       </w:pPr>
-      <w:hyperlink w:anchor="_Toc401143561" w:history="1">
+      <w:hyperlink w:anchor="_Toc401218726" w:history="1">
         <w:r>
           <w:rPr>
             <w:rStyle w:val="Hyperlink"/>
@@ -254,7 +254,7 @@
             <w:noProof/>
             <w:webHidden/>
           </w:rPr>
-          <w:instrText xml:space="preserve"> PAGEREF _Toc401143561 \h </w:instrText>
+          <w:instrText xml:space="preserve"> PAGEREF _Toc401218726 \h </w:instrText>
         </w:r>
         <w:r>
           <w:rPr>
@@ -296,7 +296,7 @@
           <w:szCs w:val="22"/>
         </w:rPr>
       </w:pPr>
-      <w:hyperlink w:anchor="_Toc401143562" w:history="1">
+      <w:hyperlink w:anchor="_Toc401218727" w:history="1">
         <w:r>
           <w:rPr>
             <w:rStyle w:val="Hyperlink"/>
@@ -340,7 +340,7 @@
             <w:noProof/>
             <w:webHidden/>
           </w:rPr>
-          <w:instrText xml:space="preserve"> PAGEREF _Toc401143562 \h </w:instrText>
+          <w:instrText xml:space="preserve"> PAGEREF _Toc401218727 \h </w:instrText>
         </w:r>
         <w:r>
           <w:rPr>
@@ -382,7 +382,7 @@
           <w:szCs w:val="22"/>
         </w:rPr>
       </w:pPr>
-      <w:hyperlink w:anchor="_Toc401143563" w:history="1">
+      <w:hyperlink w:anchor="_Toc401218728" w:history="1">
         <w:r>
           <w:rPr>
             <w:rStyle w:val="Hyperlink"/>
@@ -426,7 +426,7 @@
             <w:noProof/>
             <w:webHidden/>
           </w:rPr>
-          <w:instrText xml:space="preserve"> PAGEREF _Toc401143563 \h </w:instrText>
+          <w:instrText xml:space="preserve"> PAGEREF _Toc401218728 \h </w:instrText>
         </w:r>
         <w:r>
           <w:rPr>
@@ -469,7 +469,7 @@
           <w:szCs w:val="22"/>
         </w:rPr>
       </w:pPr>
-      <w:hyperlink w:anchor="_Toc401143564" w:history="1">
+      <w:hyperlink w:anchor="_Toc401218729" w:history="1">
         <w:r>
           <w:rPr>
             <w:rStyle w:val="Hyperlink"/>
@@ -514,7 +514,7 @@
             <w:noProof/>
             <w:webHidden/>
           </w:rPr>
-          <w:instrText xml:space="preserve"> PAGEREF _Toc401143564 \h </w:instrText>
+          <w:instrText xml:space="preserve"> PAGEREF _Toc401218729 \h </w:instrText>
         </w:r>
         <w:r>
           <w:rPr>
@@ -556,7 +556,7 @@
           <w:szCs w:val="22"/>
         </w:rPr>
       </w:pPr>
-      <w:hyperlink w:anchor="_Toc401143565" w:history="1">
+      <w:hyperlink w:anchor="_Toc401218730" w:history="1">
         <w:r>
           <w:rPr>
             <w:rStyle w:val="Hyperlink"/>
@@ -600,7 +600,7 @@
             <w:noProof/>
             <w:webHidden/>
           </w:rPr>
-          <w:instrText xml:space="preserve"> PAGEREF _Toc401143565 \h </w:instrText>
+          <w:instrText xml:space="preserve"> PAGEREF _Toc401218730 \h </w:instrText>
         </w:r>
         <w:r>
           <w:rPr>
@@ -646,7 +646,7 @@
           <w:szCs w:val="22"/>
         </w:rPr>
       </w:pPr>
-      <w:hyperlink w:anchor="_Toc401143566" w:history="1">
+      <w:hyperlink w:anchor="_Toc401218731" w:history="1">
         <w:r>
           <w:rPr>
             <w:rStyle w:val="Hyperlink"/>
@@ -690,7 +690,7 @@
             <w:noProof/>
             <w:webHidden/>
           </w:rPr>
-          <w:instrText xml:space="preserve"> PAGEREF _Toc401143566 \h </w:instrText>
+          <w:instrText xml:space="preserve"> PAGEREF _Toc401218731 \h </w:instrText>
         </w:r>
         <w:r>
           <w:rPr>
@@ -736,7 +736,7 @@
           <w:szCs w:val="22"/>
         </w:rPr>
       </w:pPr>
-      <w:hyperlink w:anchor="_Toc401143567" w:history="1">
+      <w:hyperlink w:anchor="_Toc401218732" w:history="1">
         <w:r>
           <w:rPr>
             <w:rStyle w:val="Hyperlink"/>
@@ -780,7 +780,7 @@
             <w:noProof/>
             <w:webHidden/>
           </w:rPr>
-          <w:instrText xml:space="preserve"> PAGEREF _Toc401143567 \h </w:instrText>
+          <w:instrText xml:space="preserve"> PAGEREF _Toc401218732 \h </w:instrText>
         </w:r>
         <w:r>
           <w:rPr>
@@ -826,7 +826,7 @@
           <w:szCs w:val="22"/>
         </w:rPr>
       </w:pPr>
-      <w:hyperlink w:anchor="_Toc401143568" w:history="1">
+      <w:hyperlink w:anchor="_Toc401218733" w:history="1">
         <w:r>
           <w:rPr>
             <w:rStyle w:val="Hyperlink"/>
@@ -870,7 +870,7 @@
             <w:noProof/>
             <w:webHidden/>
           </w:rPr>
-          <w:instrText xml:space="preserve"> PAGEREF _Toc401143568 \h </w:instrText>
+          <w:instrText xml:space="preserve"> PAGEREF _Toc401218733 \h </w:instrText>
         </w:r>
         <w:r>
           <w:rPr>
@@ -913,7 +913,7 @@
           <w:szCs w:val="22"/>
         </w:rPr>
       </w:pPr>
-      <w:hyperlink w:anchor="_Toc401143569" w:history="1">
+      <w:hyperlink w:anchor="_Toc401218734" w:history="1">
         <w:r>
           <w:rPr>
             <w:rStyle w:val="Hyperlink"/>
@@ -958,7 +958,7 @@
             <w:noProof/>
             <w:webHidden/>
           </w:rPr>
-          <w:instrText xml:space="preserve"> PAGEREF _Toc401143569 \h </w:instrText>
+          <w:instrText xml:space="preserve"> PAGEREF _Toc401218734 \h </w:instrText>
         </w:r>
         <w:r>
           <w:rPr>
@@ -1000,7 +1000,7 @@
           <w:szCs w:val="22"/>
         </w:rPr>
       </w:pPr>
-      <w:hyperlink w:anchor="_Toc401143570" w:history="1">
+      <w:hyperlink w:anchor="_Toc401218735" w:history="1">
         <w:r>
           <w:rPr>
             <w:rStyle w:val="Hyperlink"/>
@@ -1044,7 +1044,7 @@
             <w:noProof/>
             <w:webHidden/>
           </w:rPr>
-          <w:instrText xml:space="preserve"> PAGEREF _Toc401143570 \h </w:instrText>
+          <w:instrText xml:space="preserve"> PAGEREF _Toc401218735 \h </w:instrText>
         </w:r>
         <w:r>
           <w:rPr>
@@ -1086,7 +1086,7 @@
           <w:szCs w:val="22"/>
         </w:rPr>
       </w:pPr>
-      <w:hyperlink w:anchor="_Toc401143571" w:history="1">
+      <w:hyperlink w:anchor="_Toc401218736" w:history="1">
         <w:r>
           <w:rPr>
             <w:rStyle w:val="Hyperlink"/>
@@ -1130,7 +1130,7 @@
             <w:noProof/>
             <w:webHidden/>
           </w:rPr>
-          <w:instrText xml:space="preserve"> PAGEREF _Toc401143571 \h </w:instrText>
+          <w:instrText xml:space="preserve"> PAGEREF _Toc401218736 \h </w:instrText>
         </w:r>
         <w:r>
           <w:rPr>
@@ -1172,7 +1172,7 @@
           <w:szCs w:val="22"/>
         </w:rPr>
       </w:pPr>
-      <w:hyperlink w:anchor="_Toc401143572" w:history="1">
+      <w:hyperlink w:anchor="_Toc401218737" w:history="1">
         <w:r>
           <w:rPr>
             <w:rStyle w:val="Hyperlink"/>
@@ -1216,7 +1216,7 @@
             <w:noProof/>
             <w:webHidden/>
           </w:rPr>
-          <w:instrText xml:space="preserve"> PAGEREF _Toc401143572 \h </w:instrText>
+          <w:instrText xml:space="preserve"> PAGEREF _Toc401218737 \h </w:instrText>
         </w:r>
         <w:r>
           <w:rPr>
@@ -1262,7 +1262,7 @@
           <w:szCs w:val="22"/>
         </w:rPr>
       </w:pPr>
-      <w:hyperlink w:anchor="_Toc401143573" w:history="1">
+      <w:hyperlink w:anchor="_Toc401218738" w:history="1">
         <w:r>
           <w:rPr>
             <w:rStyle w:val="Hyperlink"/>
@@ -1306,7 +1306,7 @@
             <w:noProof/>
             <w:webHidden/>
           </w:rPr>
-          <w:instrText xml:space="preserve"> PAGEREF _Toc401143573 \h </w:instrText>
+          <w:instrText xml:space="preserve"> PAGEREF _Toc401218738 \h </w:instrText>
         </w:r>
         <w:r>
           <w:rPr>
@@ -1352,7 +1352,7 @@
           <w:szCs w:val="22"/>
         </w:rPr>
       </w:pPr>
-      <w:hyperlink w:anchor="_Toc401143574" w:history="1">
+      <w:hyperlink w:anchor="_Toc401218739" w:history="1">
         <w:r>
           <w:rPr>
             <w:rStyle w:val="Hyperlink"/>
@@ -1396,7 +1396,7 @@
             <w:noProof/>
             <w:webHidden/>
           </w:rPr>
-          <w:instrText xml:space="preserve"> PAGEREF _Toc401143574 \h </w:instrText>
+          <w:instrText xml:space="preserve"> PAGEREF _Toc401218739 \h </w:instrText>
         </w:r>
         <w:r>
           <w:rPr>
@@ -1442,7 +1442,7 @@
           <w:szCs w:val="22"/>
         </w:rPr>
       </w:pPr>
-      <w:hyperlink w:anchor="_Toc401143575" w:history="1">
+      <w:hyperlink w:anchor="_Toc401218740" w:history="1">
         <w:r>
           <w:rPr>
             <w:rStyle w:val="Hyperlink"/>
@@ -1486,7 +1486,7 @@
             <w:noProof/>
             <w:webHidden/>
           </w:rPr>
-          <w:instrText xml:space="preserve"> PAGEREF _Toc401143575 \h </w:instrText>
+          <w:instrText xml:space="preserve"> PAGEREF _Toc401218740 \h </w:instrText>
         </w:r>
         <w:r>
           <w:rPr>
@@ -1528,7 +1528,7 @@
           <w:szCs w:val="22"/>
         </w:rPr>
       </w:pPr>
-      <w:hyperlink w:anchor="_Toc401143576" w:history="1">
+      <w:hyperlink w:anchor="_Toc401218741" w:history="1">
         <w:r>
           <w:rPr>
             <w:rStyle w:val="Hyperlink"/>
@@ -1572,7 +1572,7 @@
             <w:noProof/>
             <w:webHidden/>
           </w:rPr>
-          <w:instrText xml:space="preserve"> PAGEREF _Toc401143576 \h </w:instrText>
+          <w:instrText xml:space="preserve"> PAGEREF _Toc401218741 \h </w:instrText>
         </w:r>
         <w:r>
           <w:rPr>
@@ -1615,7 +1615,7 @@
           <w:szCs w:val="22"/>
         </w:rPr>
       </w:pPr>
-      <w:hyperlink w:anchor="_Toc401143577" w:history="1">
+      <w:hyperlink w:anchor="_Toc401218742" w:history="1">
         <w:r>
           <w:rPr>
             <w:rStyle w:val="Hyperlink"/>
@@ -1660,7 +1660,7 @@
             <w:noProof/>
             <w:webHidden/>
           </w:rPr>
-          <w:instrText xml:space="preserve"> PAGEREF _Toc401143577 \h </w:instrText>
+          <w:instrText xml:space="preserve"> PAGEREF _Toc401218742 \h </w:instrText>
         </w:r>
         <w:r>
           <w:rPr>
@@ -1703,7 +1703,7 @@
           <w:szCs w:val="22"/>
         </w:rPr>
       </w:pPr>
-      <w:hyperlink w:anchor="_Toc401143578" w:history="1">
+      <w:hyperlink w:anchor="_Toc401218743" w:history="1">
         <w:r>
           <w:rPr>
             <w:rStyle w:val="Hyperlink"/>
@@ -1748,7 +1748,7 @@
             <w:noProof/>
             <w:webHidden/>
           </w:rPr>
-          <w:instrText xml:space="preserve"> PAGEREF _Toc401143578 \h </w:instrText>
+          <w:instrText xml:space="preserve"> PAGEREF _Toc401218743 \h </w:instrText>
         </w:r>
         <w:r>
           <w:rPr>
@@ -1790,7 +1790,7 @@
           <w:szCs w:val="22"/>
         </w:rPr>
       </w:pPr>
-      <w:hyperlink w:anchor="_Toc401143579" w:history="1">
+      <w:hyperlink w:anchor="_Toc401218744" w:history="1">
         <w:r>
           <w:rPr>
             <w:rStyle w:val="Hyperlink"/>
@@ -1834,7 +1834,7 @@
             <w:noProof/>
             <w:webHidden/>
           </w:rPr>
-          <w:instrText xml:space="preserve"> PAGEREF _Toc401143579 \h </w:instrText>
+          <w:instrText xml:space="preserve"> PAGEREF _Toc401218744 \h </w:instrText>
         </w:r>
         <w:r>
           <w:rPr>
@@ -1880,7 +1880,7 @@
           <w:szCs w:val="22"/>
         </w:rPr>
       </w:pPr>
-      <w:hyperlink w:anchor="_Toc401143580" w:history="1">
+      <w:hyperlink w:anchor="_Toc401218745" w:history="1">
         <w:r>
           <w:rPr>
             <w:rStyle w:val="Hyperlink"/>
@@ -1924,7 +1924,7 @@
             <w:noProof/>
             <w:webHidden/>
           </w:rPr>
-          <w:instrText xml:space="preserve"> PAGEREF _Toc401143580 \h </w:instrText>
+          <w:instrText xml:space="preserve"> PAGEREF _Toc401218745 \h </w:instrText>
         </w:r>
         <w:r>
           <w:rPr>
@@ -1970,7 +1970,7 @@
           <w:szCs w:val="22"/>
         </w:rPr>
       </w:pPr>
-      <w:hyperlink w:anchor="_Toc401143581" w:history="1">
+      <w:hyperlink w:anchor="_Toc401218746" w:history="1">
         <w:r>
           <w:rPr>
             <w:rStyle w:val="Hyperlink"/>
@@ -2014,7 +2014,7 @@
             <w:noProof/>
             <w:webHidden/>
           </w:rPr>
-          <w:instrText xml:space="preserve"> PAGEREF _Toc401143581 \h </w:instrText>
+          <w:instrText xml:space="preserve"> PAGEREF _Toc401218746 \h </w:instrText>
         </w:r>
         <w:r>
           <w:rPr>
@@ -2035,6 +2035,96 @@
             <w:webHidden/>
           </w:rPr>
           <w:t>11</w:t>
+        </w:r>
+        <w:r>
+          <w:rPr>
+            <w:noProof/>
+            <w:webHidden/>
+          </w:rPr>
+          <w:fldChar w:fldCharType="end"/>
+        </w:r>
+      </w:hyperlink>
+    </w:p>
+    <w:p>
+      <w:pPr>
+        <w:pStyle w:val="Verzeichnis3"/>
+        <w:tabs>
+          <w:tab w:val="left" w:pos="1100"/>
+          <w:tab w:val="right" w:leader="dot" w:pos="9772"/>
+        </w:tabs>
+        <w:rPr>
+          <w:rFonts w:eastAsiaTheme="minorEastAsia" w:cstheme="minorBidi"/>
+          <w:i w:val="0"/>
+          <w:noProof/>
+          <w:sz w:val="22"/>
+          <w:szCs w:val="22"/>
+        </w:rPr>
+      </w:pPr>
+      <w:hyperlink w:anchor="_Toc401218747" w:history="1">
+        <w:r>
+          <w:rPr>
+            <w:rStyle w:val="Hyperlink"/>
+            <w:noProof/>
+          </w:rPr>
+          <w:t>6.1.3</w:t>
+        </w:r>
+        <w:r>
+          <w:rPr>
+            <w:rFonts w:eastAsiaTheme="minorEastAsia" w:cstheme="minorBidi"/>
+            <w:i w:val="0"/>
+            <w:noProof/>
+            <w:sz w:val="22"/>
+            <w:szCs w:val="22"/>
+          </w:rPr>
+          <w:tab/>
+        </w:r>
+        <w:r>
+          <w:rPr>
+            <w:rStyle w:val="Hyperlink"/>
+            <w:noProof/>
+          </w:rPr>
+          <w:t>Fazit zu unseren bestehenden Lösungen</w:t>
+        </w:r>
+        <w:r>
+          <w:rPr>
+            <w:noProof/>
+            <w:webHidden/>
+          </w:rPr>
+          <w:tab/>
+        </w:r>
+        <w:r>
+          <w:rPr>
+            <w:noProof/>
+            <w:webHidden/>
+          </w:rPr>
+          <w:fldChar w:fldCharType="begin"/>
+        </w:r>
+        <w:r>
+          <w:rPr>
+            <w:noProof/>
+            <w:webHidden/>
+          </w:rPr>
+          <w:instrText xml:space="preserve"> PAGEREF _Toc401218747 \h </w:instrText>
+        </w:r>
+        <w:r>
+          <w:rPr>
+            <w:noProof/>
+            <w:webHidden/>
+          </w:rPr>
+        </w:r>
+        <w:r>
+          <w:rPr>
+            <w:noProof/>
+            <w:webHidden/>
+          </w:rPr>
+          <w:fldChar w:fldCharType="separate"/>
+        </w:r>
+        <w:r>
+          <w:rPr>
+            <w:noProof/>
+            <w:webHidden/>
+          </w:rPr>
+          <w:t>13</w:t>
         </w:r>
         <w:r>
           <w:rPr>
@@ -2062,7 +2152,7 @@
       <w:r>
         <w:br w:type="page"/>
       </w:r>
-      <w:bookmarkStart w:id="0" w:name="_Toc401143559"/>
+      <w:bookmarkStart w:id="0" w:name="_Toc401218724"/>
       <w:r>
         <w:lastRenderedPageBreak/>
         <w:t>Über dieses Dokument</w:t>
@@ -2107,7 +2197,7 @@
       <w:pPr>
         <w:pStyle w:val="berschrift1"/>
       </w:pPr>
-      <w:bookmarkStart w:id="1" w:name="_Toc401143560"/>
+      <w:bookmarkStart w:id="1" w:name="_Toc401218725"/>
       <w:r>
         <w:t>Einführung</w:t>
       </w:r>
@@ -2123,7 +2213,7 @@
       <w:r>
         <w:t xml:space="preserve"> </w:t>
       </w:r>
-      <w:bookmarkStart w:id="2" w:name="_Toc401143561"/>
+      <w:bookmarkStart w:id="2" w:name="_Toc401218726"/>
       <w:r>
         <w:t>„E</w:t>
       </w:r>
@@ -2191,7 +2281,7 @@
       <w:pPr>
         <w:pStyle w:val="berschrift2"/>
       </w:pPr>
-      <w:bookmarkStart w:id="3" w:name="_Toc401143562"/>
+      <w:bookmarkStart w:id="3" w:name="_Toc401218727"/>
       <w:r>
         <w:t xml:space="preserve">Pro: </w:t>
       </w:r>
@@ -2294,7 +2384,7 @@
       <w:pPr>
         <w:pStyle w:val="berschrift2"/>
       </w:pPr>
-      <w:bookmarkStart w:id="4" w:name="_Toc401143563"/>
+      <w:bookmarkStart w:id="4" w:name="_Toc401218728"/>
       <w:r>
         <w:t xml:space="preserve">Contra: </w:t>
       </w:r>
@@ -2445,7 +2535,7 @@
       <w:pPr>
         <w:pStyle w:val="berschrift1"/>
       </w:pPr>
-      <w:bookmarkStart w:id="5" w:name="_Toc401143564"/>
+      <w:bookmarkStart w:id="5" w:name="_Toc401218729"/>
       <w:r>
         <w:t>Externe SSO Plattformen</w:t>
       </w:r>
@@ -2455,7 +2545,7 @@
       <w:pPr>
         <w:pStyle w:val="berschrift2"/>
       </w:pPr>
-      <w:bookmarkStart w:id="6" w:name="_Toc401143565"/>
+      <w:bookmarkStart w:id="6" w:name="_Toc401218730"/>
       <w:r>
         <w:t>Die Suche auf dem SSO-Markt</w:t>
       </w:r>
@@ -2839,7 +2929,7 @@
       <w:pPr>
         <w:pStyle w:val="berschrift3"/>
       </w:pPr>
-      <w:bookmarkStart w:id="7" w:name="_Toc401143566"/>
+      <w:bookmarkStart w:id="7" w:name="_Toc401218731"/>
       <w:r>
         <w:t>Kriterium</w:t>
       </w:r>
@@ -2988,7 +3078,7 @@
       <w:pPr>
         <w:pStyle w:val="berschrift3"/>
       </w:pPr>
-      <w:bookmarkStart w:id="8" w:name="_Toc401143567"/>
+      <w:bookmarkStart w:id="8" w:name="_Toc401218732"/>
       <w:r>
         <w:t>Kriterium 2: Sicherheit</w:t>
       </w:r>
@@ -3069,7 +3159,7 @@
       <w:pPr>
         <w:pStyle w:val="berschrift3"/>
       </w:pPr>
-      <w:bookmarkStart w:id="9" w:name="_Toc401143568"/>
+      <w:bookmarkStart w:id="9" w:name="_Toc401218733"/>
       <w:r>
         <w:lastRenderedPageBreak/>
         <w:t xml:space="preserve">Kriterium 2: </w:t>
@@ -3305,6 +3395,118 @@
         <w:ind w:left="0"/>
       </w:pPr>
       <w:r>
+        <w:rPr>
+          <w:noProof/>
+        </w:rPr>
+        <w:drawing>
+          <wp:anchor distT="0" distB="0" distL="114300" distR="114300" simplePos="0" relativeHeight="251660800" behindDoc="1" locked="0" layoutInCell="1" allowOverlap="1">
+            <wp:simplePos x="0" y="0"/>
+            <wp:positionH relativeFrom="column">
+              <wp:posOffset>627080</wp:posOffset>
+            </wp:positionH>
+            <wp:positionV relativeFrom="paragraph">
+              <wp:posOffset>703052</wp:posOffset>
+            </wp:positionV>
+            <wp:extent cx="655608" cy="612476"/>
+            <wp:effectExtent l="0" t="0" r="0" b="0"/>
+            <wp:wrapNone/>
+            <wp:docPr id="10" name="Grafik 8" descr="red.png"/>
+            <wp:cNvGraphicFramePr>
+              <a:graphicFrameLocks xmlns:a="http://schemas.openxmlformats.org/drawingml/2006/main" noChangeAspect="1"/>
+            </wp:cNvGraphicFramePr>
+            <a:graphic xmlns:a="http://schemas.openxmlformats.org/drawingml/2006/main">
+              <a:graphicData uri="http://schemas.openxmlformats.org/drawingml/2006/picture">
+                <pic:pic xmlns:pic="http://schemas.openxmlformats.org/drawingml/2006/picture">
+                  <pic:nvPicPr>
+                    <pic:cNvPr id="0" name="red.png"/>
+                    <pic:cNvPicPr/>
+                  </pic:nvPicPr>
+                  <pic:blipFill>
+                    <a:blip r:embed="rId8"/>
+                    <a:stretch>
+                      <a:fillRect/>
+                    </a:stretch>
+                  </pic:blipFill>
+                  <pic:spPr>
+                    <a:xfrm>
+                      <a:off x="0" y="0"/>
+                      <a:ext cx="655608" cy="612476"/>
+                    </a:xfrm>
+                    <a:prstGeom prst="rect">
+                      <a:avLst/>
+                    </a:prstGeom>
+                  </pic:spPr>
+                </pic:pic>
+              </a:graphicData>
+            </a:graphic>
+          </wp:anchor>
+        </w:drawing>
+      </w:r>
+      <w:r>
+        <w:rPr>
+          <w:noProof/>
+        </w:rPr>
+        <w:pict>
+          <v:shapetype id="_x0000_t202" coordsize="21600,21600" o:spt="202" path="m,l,21600r21600,l21600,xe">
+            <v:stroke joinstyle="miter"/>
+            <v:path gradientshapeok="t" o:connecttype="rect"/>
+          </v:shapetype>
+          <v:shape id="_x0000_s1028" type="#_x0000_t202" style="position:absolute;margin-left:34.55pt;margin-top:36.35pt;width:466.3pt;height:84.05pt;z-index:-251656704;mso-position-horizontal-relative:text;mso-position-vertical-relative:text" fillcolor="#ffc" strokeweight=".25pt">
+            <v:textbox style="mso-next-textbox:#_x0000_s1028">
+              <w:txbxContent>
+                <w:p>
+                  <w:pPr>
+                    <w:ind w:left="1560"/>
+                    <w:rPr>
+                      <w:b/>
+                      <w:i/>
+                    </w:rPr>
+                  </w:pPr>
+                  <w:r>
+                    <w:rPr>
+                      <w:b/>
+                      <w:i/>
+                    </w:rPr>
+                    <w:t>DAD Empfehlung:</w:t>
+                  </w:r>
+                  <w:r>
+                    <w:rPr>
+                      <w:b/>
+                      <w:i/>
+                    </w:rPr>
+                    <w:br/>
+                  </w:r>
+                  <w:r>
+                    <w:rPr>
+                      <w:i/>
+                    </w:rPr>
+                    <w:t>Die externen SSO Lösungen seien hier nur der Vollständigkeit erwähnt.</w:t>
+                  </w:r>
+                  <w:r>
+                    <w:rPr>
+                      <w:i/>
+                    </w:rPr>
+                    <w:br/>
+                  </w:r>
+                  <w:r>
+                    <w:rPr>
+                      <w:i/>
+                    </w:rPr>
+                    <w:t>Sie</w:t>
+                  </w:r>
+                  <w:r>
+                    <w:rPr>
+                      <w:i/>
+                    </w:rPr>
+                    <w:t xml:space="preserve"> kommen meist mit hohen Investitionskosten für Software und Server Hardware einher, gefolgt von einem nicht zu unterschätzenden Administrations- und Schulungsaufwand. </w:t>
+                  </w:r>
+                </w:p>
+              </w:txbxContent>
+            </v:textbox>
+          </v:shape>
+        </w:pict>
+      </w:r>
+      <w:r>
         <w:br w:type="page"/>
       </w:r>
     </w:p>
@@ -3312,7 +3514,7 @@
       <w:pPr>
         <w:pStyle w:val="berschrift1"/>
       </w:pPr>
-      <w:bookmarkStart w:id="10" w:name="_Toc401143569"/>
+      <w:bookmarkStart w:id="10" w:name="_Toc401218734"/>
       <w:r>
         <w:lastRenderedPageBreak/>
         <w:t>Multi</w:t>
@@ -3335,7 +3537,7 @@
       <w:pPr>
         <w:pStyle w:val="berschrift2"/>
       </w:pPr>
-      <w:bookmarkStart w:id="11" w:name="_Toc401143570"/>
+      <w:bookmarkStart w:id="11" w:name="_Toc401218735"/>
       <w:r>
         <w:t>Sinn und Zweck</w:t>
       </w:r>
@@ -3394,7 +3596,7 @@
       <w:pPr>
         <w:pStyle w:val="berschrift2"/>
       </w:pPr>
-      <w:bookmarkStart w:id="12" w:name="_Toc401143571"/>
+      <w:bookmarkStart w:id="12" w:name="_Toc401218736"/>
       <w:r>
         <w:t>Definition</w:t>
       </w:r>
@@ -3475,7 +3677,7 @@
       <w:pPr>
         <w:pStyle w:val="berschrift2"/>
       </w:pPr>
-      <w:bookmarkStart w:id="13" w:name="_Toc401143572"/>
+      <w:bookmarkStart w:id="13" w:name="_Toc401218737"/>
       <w:r>
         <w:t xml:space="preserve">Die 3 </w:t>
       </w:r>
@@ -3494,7 +3696,7 @@
           <w:i/>
         </w:rPr>
       </w:pPr>
-      <w:bookmarkStart w:id="14" w:name="_Toc401143573"/>
+      <w:bookmarkStart w:id="14" w:name="_Toc401218738"/>
       <w:r>
         <w:t>Methode 1</w:t>
       </w:r>
@@ -3666,7 +3868,7 @@
           <w:i/>
         </w:rPr>
       </w:pPr>
-      <w:bookmarkStart w:id="15" w:name="_Toc401143574"/>
+      <w:bookmarkStart w:id="15" w:name="_Toc401218739"/>
       <w:r>
         <w:t>Methode 2</w:t>
       </w:r>
@@ -3852,7 +4054,7 @@
           <w:i/>
         </w:rPr>
       </w:pPr>
-      <w:bookmarkStart w:id="16" w:name="_Toc401143575"/>
+      <w:bookmarkStart w:id="16" w:name="_Toc401218740"/>
       <w:r>
         <w:t xml:space="preserve">Methode </w:t>
       </w:r>
@@ -4080,7 +4282,7 @@
       <w:pPr>
         <w:pStyle w:val="berschrift2"/>
       </w:pPr>
-      <w:bookmarkStart w:id="17" w:name="_Toc401143576"/>
+      <w:bookmarkStart w:id="17" w:name="_Toc401218741"/>
       <w:r>
         <w:t>Fazit</w:t>
       </w:r>
@@ -4135,17 +4337,61 @@
         <w:rPr>
           <w:noProof/>
         </w:rPr>
+        <w:drawing>
+          <wp:anchor distT="0" distB="0" distL="114300" distR="114300" simplePos="0" relativeHeight="251658752" behindDoc="1" locked="0" layoutInCell="1" allowOverlap="1">
+            <wp:simplePos x="0" y="0"/>
+            <wp:positionH relativeFrom="column">
+              <wp:posOffset>577119</wp:posOffset>
+            </wp:positionH>
+            <wp:positionV relativeFrom="paragraph">
+              <wp:posOffset>451449</wp:posOffset>
+            </wp:positionV>
+            <wp:extent cx="653811" cy="603850"/>
+            <wp:effectExtent l="19050" t="0" r="0" b="0"/>
+            <wp:wrapNone/>
+            <wp:docPr id="8" name="Grafik 7" descr="yellow.png"/>
+            <wp:cNvGraphicFramePr>
+              <a:graphicFrameLocks xmlns:a="http://schemas.openxmlformats.org/drawingml/2006/main" noChangeAspect="1"/>
+            </wp:cNvGraphicFramePr>
+            <a:graphic xmlns:a="http://schemas.openxmlformats.org/drawingml/2006/main">
+              <a:graphicData uri="http://schemas.openxmlformats.org/drawingml/2006/picture">
+                <pic:pic xmlns:pic="http://schemas.openxmlformats.org/drawingml/2006/picture">
+                  <pic:nvPicPr>
+                    <pic:cNvPr id="0" name="yellow.png"/>
+                    <pic:cNvPicPr/>
+                  </pic:nvPicPr>
+                  <pic:blipFill>
+                    <a:blip r:embed="rId9"/>
+                    <a:stretch>
+                      <a:fillRect/>
+                    </a:stretch>
+                  </pic:blipFill>
+                  <pic:spPr>
+                    <a:xfrm>
+                      <a:off x="0" y="0"/>
+                      <a:ext cx="653811" cy="603850"/>
+                    </a:xfrm>
+                    <a:prstGeom prst="rect">
+                      <a:avLst/>
+                    </a:prstGeom>
+                  </pic:spPr>
+                </pic:pic>
+              </a:graphicData>
+            </a:graphic>
+          </wp:anchor>
+        </w:drawing>
+      </w:r>
+      <w:r>
+        <w:rPr>
+          <w:noProof/>
+        </w:rPr>
         <w:pict>
-          <v:shapetype id="_x0000_t202" coordsize="21600,21600" o:spt="202" path="m,l,21600r21600,l21600,xe">
-            <v:stroke joinstyle="miter"/>
-            <v:path gradientshapeok="t" o:connecttype="rect"/>
-          </v:shapetype>
-          <v:shape id="_x0000_s1026" type="#_x0000_t202" style="position:absolute;margin-left:30.7pt;margin-top:9.2pt;width:466.3pt;height:73.35pt;z-index:-251658752" fillcolor="#ffc" strokeweight=".25pt">
+          <v:shape id="_x0000_s1026" type="#_x0000_t202" style="position:absolute;margin-left:30.7pt;margin-top:15.5pt;width:466.3pt;height:86.1pt;z-index:-251658752;mso-position-horizontal-relative:text;mso-position-vertical-relative:text" fillcolor="#ffc" strokeweight=".25pt">
             <v:textbox style="mso-next-textbox:#_x0000_s1026">
               <w:txbxContent>
                 <w:p>
                   <w:pPr>
-                    <w:ind w:left="0"/>
+                    <w:ind w:left="1560"/>
                     <w:rPr>
                       <w:b/>
                       <w:i/>
@@ -4174,10 +4420,21 @@
                   </w:r>
                   <w:r>
                     <w:rPr>
-                      <w:b/>
                       <w:i/>
                     </w:rPr>
-                    <w:t>Aufgrund des hohen Implementierungs- sowie Wartungs-Aufwands empfehlen wir dem DAD die Multi-Faktor-Authentifizierung nur für „zahlungskräftige“ Kunden mit erhöhten Sicherheitsanforderungen, wie z. B. Banken und Leasinggesellschaften.</w:t>
+                    <w:t xml:space="preserve">Aufgrund des </w:t>
+                  </w:r>
+                  <w:r>
+                    <w:rPr>
+                      <w:i/>
+                    </w:rPr>
+                    <w:t>nicht zu unterschätzenden</w:t>
+                  </w:r>
+                  <w:r>
+                    <w:rPr>
+                      <w:i/>
+                    </w:rPr>
+                    <w:t xml:space="preserve"> Implementierungs- sowie Wartungs-Aufwands empfehlen wir dem DAD die Multi-Faktor-Authentifizierung nur für „zahlungskräftige“ Kunden mit erhöhten Sicherheitsanforderungen, wie z. B. Banken und Leasinggesellschaften.</w:t>
                   </w:r>
                 </w:p>
               </w:txbxContent>
@@ -4193,7 +4450,7 @@
       <w:pPr>
         <w:pStyle w:val="berschrift1"/>
       </w:pPr>
-      <w:bookmarkStart w:id="18" w:name="_Toc401143577"/>
+      <w:bookmarkStart w:id="18" w:name="_Toc401218742"/>
       <w:r>
         <w:lastRenderedPageBreak/>
         <w:t xml:space="preserve">Social Media </w:t>
@@ -4237,7 +4494,7 @@
       <w:pPr>
         <w:pStyle w:val="berschrift1"/>
       </w:pPr>
-      <w:bookmarkStart w:id="19" w:name="_Toc401143578"/>
+      <w:bookmarkStart w:id="19" w:name="_Toc401218743"/>
       <w:r>
         <w:lastRenderedPageBreak/>
         <w:t>DAD spezifische</w:t>
@@ -4254,7 +4511,7 @@
       <w:pPr>
         <w:pStyle w:val="berschrift2"/>
       </w:pPr>
-      <w:bookmarkStart w:id="20" w:name="_Toc401143579"/>
+      <w:bookmarkStart w:id="20" w:name="_Toc401218744"/>
       <w:r>
         <w:t>Welche Lösungen</w:t>
       </w:r>
@@ -4267,7 +4524,7 @@
       <w:pPr>
         <w:pStyle w:val="berschrift3"/>
       </w:pPr>
-      <w:bookmarkStart w:id="21" w:name="_Toc401143580"/>
+      <w:bookmarkStart w:id="21" w:name="_Toc401218745"/>
       <w:r>
         <w:t>URL Remote</w:t>
       </w:r>
@@ -4365,7 +4622,7 @@
                     </pic:cNvPicPr>
                   </pic:nvPicPr>
                   <pic:blipFill>
-                    <a:blip r:embed="rId8"/>
+                    <a:blip r:embed="rId10"/>
                     <a:srcRect/>
                     <a:stretch>
                       <a:fillRect/>
@@ -4447,7 +4704,7 @@
                     </pic:cNvPicPr>
                   </pic:nvPicPr>
                   <pic:blipFill>
-                    <a:blip r:embed="rId9"/>
+                    <a:blip r:embed="rId11"/>
                     <a:srcRect/>
                     <a:stretch>
                       <a:fillRect/>
@@ -4500,7 +4757,7 @@
       <w:pPr>
         <w:pStyle w:val="berschrift3"/>
       </w:pPr>
-      <w:bookmarkStart w:id="22" w:name="_Toc401143581"/>
+      <w:bookmarkStart w:id="22" w:name="_Toc401218746"/>
       <w:r>
         <w:lastRenderedPageBreak/>
         <w:t>Sepia-</w:t>
@@ -4801,7 +5058,7 @@
                     </pic:cNvPicPr>
                   </pic:nvPicPr>
                   <pic:blipFill>
-                    <a:blip r:embed="rId10"/>
+                    <a:blip r:embed="rId12"/>
                     <a:srcRect/>
                     <a:stretch>
                       <a:fillRect/>
@@ -4938,7 +5195,7 @@
                     </pic:cNvPicPr>
                   </pic:nvPicPr>
                   <pic:blipFill>
-                    <a:blip r:embed="rId11"/>
+                    <a:blip r:embed="rId13"/>
                     <a:srcRect/>
                     <a:stretch>
                       <a:fillRect/>
@@ -5069,7 +5326,7 @@
                     </pic:cNvPicPr>
                   </pic:nvPicPr>
                   <pic:blipFill>
-                    <a:blip r:embed="rId12"/>
+                    <a:blip r:embed="rId14"/>
                     <a:srcRect/>
                     <a:stretch>
                       <a:fillRect/>
@@ -5105,14 +5362,218 @@
         <w:spacing w:after="0" w:line="240" w:lineRule="auto"/>
         <w:ind w:left="0"/>
         <w:rPr>
-          <w:i/>
+          <w:b/>
+          <w:bCs/>
           <w:lang w:val="en-US"/>
         </w:rPr>
       </w:pPr>
+      <w:r>
+        <w:rPr>
+          <w:lang w:val="en-US"/>
+        </w:rPr>
+        <w:br w:type="page"/>
+      </w:r>
+    </w:p>
+    <w:p>
+      <w:pPr>
+        <w:pStyle w:val="berschrift3"/>
+      </w:pPr>
+      <w:bookmarkStart w:id="23" w:name="_Toc401218747"/>
+      <w:r>
+        <w:lastRenderedPageBreak/>
+        <w:t>Fazit</w:t>
+      </w:r>
+      <w:r>
+        <w:t xml:space="preserve"> zu unseren bestehenden Lösungen</w:t>
+      </w:r>
+      <w:bookmarkEnd w:id="23"/>
+    </w:p>
+    <w:p>
+      <w:r>
+        <w:rPr>
+          <w:noProof/>
+        </w:rPr>
+        <w:drawing>
+          <wp:anchor distT="0" distB="0" distL="114300" distR="114300" simplePos="0" relativeHeight="251662848" behindDoc="1" locked="0" layoutInCell="1" allowOverlap="1">
+            <wp:simplePos x="0" y="0"/>
+            <wp:positionH relativeFrom="column">
+              <wp:posOffset>611625</wp:posOffset>
+            </wp:positionH>
+            <wp:positionV relativeFrom="paragraph">
+              <wp:posOffset>1394316</wp:posOffset>
+            </wp:positionV>
+            <wp:extent cx="656087" cy="612475"/>
+            <wp:effectExtent l="19050" t="0" r="0" b="0"/>
+            <wp:wrapNone/>
+            <wp:docPr id="11" name="Grafik 10" descr="green.png"/>
+            <wp:cNvGraphicFramePr>
+              <a:graphicFrameLocks xmlns:a="http://schemas.openxmlformats.org/drawingml/2006/main" noChangeAspect="1"/>
+            </wp:cNvGraphicFramePr>
+            <a:graphic xmlns:a="http://schemas.openxmlformats.org/drawingml/2006/main">
+              <a:graphicData uri="http://schemas.openxmlformats.org/drawingml/2006/picture">
+                <pic:pic xmlns:pic="http://schemas.openxmlformats.org/drawingml/2006/picture">
+                  <pic:nvPicPr>
+                    <pic:cNvPr id="0" name="green.png"/>
+                    <pic:cNvPicPr/>
+                  </pic:nvPicPr>
+                  <pic:blipFill>
+                    <a:blip r:embed="rId15"/>
+                    <a:stretch>
+                      <a:fillRect/>
+                    </a:stretch>
+                  </pic:blipFill>
+                  <pic:spPr>
+                    <a:xfrm>
+                      <a:off x="0" y="0"/>
+                      <a:ext cx="656087" cy="612475"/>
+                    </a:xfrm>
+                    <a:prstGeom prst="rect">
+                      <a:avLst/>
+                    </a:prstGeom>
+                  </pic:spPr>
+                </pic:pic>
+              </a:graphicData>
+            </a:graphic>
+          </wp:anchor>
+        </w:drawing>
+      </w:r>
+      <w:r>
+        <w:rPr>
+          <w:noProof/>
+        </w:rPr>
+        <w:pict>
+          <v:shape id="_x0000_s1029" type="#_x0000_t202" style="position:absolute;left:0;text-align:left;margin-left:33.2pt;margin-top:73.1pt;width:466.3pt;height:122.95pt;z-index:-251654656;mso-position-horizontal-relative:text;mso-position-vertical-relative:text" fillcolor="#ffc" strokeweight=".25pt">
+            <v:textbox style="mso-next-textbox:#_x0000_s1029">
+              <w:txbxContent>
+                <w:p>
+                  <w:pPr>
+                    <w:ind w:left="1560"/>
+                    <w:rPr>
+                      <w:b/>
+                      <w:i/>
+                    </w:rPr>
+                  </w:pPr>
+                  <w:r>
+                    <w:rPr>
+                      <w:b/>
+                      <w:i/>
+                    </w:rPr>
+                    <w:t>DAD Empfehlung</w:t>
+                  </w:r>
+                </w:p>
+                <w:p>
+                  <w:pPr>
+                    <w:ind w:left="1560"/>
+                    <w:rPr>
+                      <w:i/>
+                    </w:rPr>
+                  </w:pPr>
+                  <w:r>
+                    <w:rPr>
+                      <w:i/>
+                    </w:rPr>
+                    <w:t xml:space="preserve">Unsere bestehenden Lösungen haben sich bewährt! </w:t>
+                  </w:r>
+                </w:p>
+                <w:p>
+                  <w:pPr>
+                    <w:ind w:left="1560"/>
+                    <w:rPr>
+                      <w:i/>
+                    </w:rPr>
+                  </w:pPr>
+                  <w:r>
+                    <w:rPr>
+                      <w:i/>
+                    </w:rPr>
+                    <w:t>Sie warten mit folgenden Vorteilen auf:</w:t>
+                  </w:r>
+                </w:p>
+                <w:p>
+                  <w:pPr>
+                    <w:pStyle w:val="Listenabsatz"/>
+                    <w:numPr>
+                      <w:ilvl w:val="0"/>
+                      <w:numId w:val="25"/>
+                    </w:numPr>
+                    <w:rPr>
+                      <w:b/>
+                      <w:i/>
+                    </w:rPr>
+                  </w:pPr>
+                  <w:r>
+                    <w:rPr>
+                      <w:b/>
+                    </w:rPr>
+                    <w:t>Geringer Implementierungsaufwand</w:t>
+                  </w:r>
+                </w:p>
+                <w:p>
+                  <w:pPr>
+                    <w:pStyle w:val="Listenabsatz"/>
+                    <w:numPr>
+                      <w:ilvl w:val="0"/>
+                      <w:numId w:val="25"/>
+                    </w:numPr>
+                    <w:rPr>
+                      <w:b/>
+                    </w:rPr>
+                  </w:pPr>
+                  <w:r>
+                    <w:rPr>
+                      <w:b/>
+                    </w:rPr>
+                    <w:t>Hohe Flexibilität für künftige Erweiterungen</w:t>
+                  </w:r>
+                </w:p>
+                <w:p>
+                  <w:pPr>
+                    <w:pStyle w:val="Listenabsatz"/>
+                    <w:numPr>
+                      <w:ilvl w:val="0"/>
+                      <w:numId w:val="25"/>
+                    </w:numPr>
+                    <w:rPr>
+                      <w:b/>
+                    </w:rPr>
+                  </w:pPr>
+                  <w:r>
+                    <w:rPr>
+                      <w:b/>
+                    </w:rPr>
+                    <w:t>Maßgeschneiderte Lösung für alle 3 DAD Portale</w:t>
+                  </w:r>
+                </w:p>
+              </w:txbxContent>
+            </v:textbox>
+          </v:shape>
+        </w:pict>
+      </w:r>
+      <w:r>
+        <w:t xml:space="preserve">Unsere bestehenden Lösungen </w:t>
+      </w:r>
+      <w:r>
+        <w:t xml:space="preserve">bedurften </w:t>
+      </w:r>
+      <w:r>
+        <w:t xml:space="preserve">einerseits </w:t>
+      </w:r>
+      <w:r>
+        <w:t>nur geringen Implement</w:t>
+      </w:r>
+      <w:r>
+        <w:t>ierungsa</w:t>
+      </w:r>
+      <w:r>
+        <w:t>ufwand</w:t>
+      </w:r>
+      <w:r>
+        <w:t xml:space="preserve"> und warten zudem noch mit hoher Flexibilität für künftige Erweiterungen auf, da wir über den kompletten Quellcode verfügen.</w:t>
+      </w:r>
     </w:p>
     <w:sectPr>
-      <w:headerReference w:type="default" r:id="rId13"/>
-      <w:footerReference w:type="default" r:id="rId14"/>
+      <w:headerReference w:type="default" r:id="rId16"/>
+      <w:footerReference w:type="default" r:id="rId17"/>
       <w:pgSz w:w="11906" w:h="16838"/>
       <w:pgMar w:top="1959" w:right="707" w:bottom="1134" w:left="1417" w:header="708" w:footer="369" w:gutter="0"/>
       <w:cols w:space="708"/>
@@ -5147,14 +5608,11 @@
     <w:pPr>
       <w:pStyle w:val="Untertitel"/>
       <w:tabs>
-        <w:tab w:val="center" w:pos="4536"/>
+        <w:tab w:val="center" w:pos="5245"/>
         <w:tab w:val="right" w:pos="9781"/>
       </w:tabs>
       <w:ind w:left="0"/>
       <w:jc w:val="left"/>
-      <w:rPr>
-        <w:lang w:val="en-US"/>
-      </w:rPr>
     </w:pPr>
     <w:r>
       <w:pict>
@@ -5166,45 +5624,27 @@
       </w:pict>
     </w:r>
     <w:r>
-      <w:rPr>
-        <w:lang w:val="en-US"/>
-      </w:rPr>
-      <w:t>SSO</w:t>
+      <w:t>SSO-  Single Sign On</w:t>
     </w:r>
     <w:r>
-      <w:rPr>
-        <w:lang w:val="en-US"/>
-      </w:rPr>
-      <w:t xml:space="preserve">- </w:t>
+      <w:t xml:space="preserve">, </w:t>
     </w:r>
     <w:r>
-      <w:rPr>
-        <w:lang w:val="en-US"/>
-      </w:rPr>
-      <w:t xml:space="preserve"> Single Sign On</w:t>
+      <w:t xml:space="preserve"> </w:t>
     </w:r>
     <w:r>
-      <w:rPr>
-        <w:lang w:val="en-US"/>
-      </w:rPr>
+      <w:t>ein Überblick</w:t>
+    </w:r>
+    <w:r>
       <w:tab/>
     </w:r>
     <w:r>
-      <w:rPr>
-        <w:lang w:val="en-US"/>
-      </w:rPr>
       <w:t xml:space="preserve"> Matthias Jenzen, </w:t>
     </w:r>
     <w:r>
-      <w:rPr>
-        <w:lang w:val="en-US"/>
-      </w:rPr>
       <w:t>November</w:t>
     </w:r>
     <w:r>
-      <w:rPr>
-        <w:lang w:val="en-US"/>
-      </w:rPr>
       <w:t xml:space="preserve"> 2014  (</w:t>
     </w:r>
     <w:hyperlink r:id="rId1" w:history="1">
@@ -5213,68 +5653,43 @@
           <w:rStyle w:val="Hyperlink"/>
           <w:color w:val="auto"/>
           <w:u w:val="none"/>
-          <w:lang w:val="en-US"/>
         </w:rPr>
         <w:t>matthias.jenzen@kroschke.de</w:t>
       </w:r>
     </w:hyperlink>
     <w:r>
-      <w:rPr>
-        <w:lang w:val="en-US"/>
-      </w:rPr>
       <w:t>)</w:t>
     </w:r>
     <w:r>
-      <w:rPr>
-        <w:lang w:val="en-US"/>
-      </w:rPr>
       <w:t xml:space="preserve"> </w:t>
     </w:r>
     <w:r>
-      <w:rPr>
-        <w:lang w:val="en-US"/>
-      </w:rPr>
       <w:tab/>
     </w:r>
     <w:r>
-      <w:rPr>
-        <w:lang w:val="en-US"/>
-      </w:rPr>
       <w:t xml:space="preserve">Seite </w:t>
     </w:r>
     <w:r>
       <w:fldChar w:fldCharType="begin"/>
     </w:r>
     <w:r>
-      <w:rPr>
-        <w:lang w:val="en-US"/>
-      </w:rPr>
       <w:instrText xml:space="preserve"> PAGE   \* MERGEFORMAT </w:instrText>
     </w:r>
     <w:r>
       <w:fldChar w:fldCharType="separate"/>
     </w:r>
     <w:r>
-      <w:rPr>
-        <w:lang w:val="en-US"/>
-      </w:rPr>
-      <w:t>1</w:t>
+      <w:t>10</w:t>
     </w:r>
     <w:r>
       <w:fldChar w:fldCharType="end"/>
     </w:r>
     <w:r>
-      <w:rPr>
-        <w:lang w:val="en-US"/>
-      </w:rPr>
       <w:t xml:space="preserve"> / </w:t>
     </w:r>
     <w:fldSimple w:instr=" NUMPAGES   \* MERGEFORMAT ">
       <w:r>
-        <w:rPr>
-          <w:lang w:val="en-US"/>
-        </w:rPr>
-        <w:t>12</w:t>
+        <w:t>13</w:t>
       </w:r>
     </w:fldSimple>
   </w:p>
@@ -5333,43 +5748,29 @@
       <w:jc w:val="left"/>
       <w:rPr>
         <w:b/>
-        <w:sz w:val="20"/>
-        <w:szCs w:val="20"/>
+        <w:sz w:val="24"/>
+        <w:szCs w:val="24"/>
       </w:rPr>
     </w:pPr>
     <w:r>
       <w:rPr>
         <w:b/>
-        <w:sz w:val="20"/>
-        <w:szCs w:val="20"/>
-      </w:rPr>
-      <w:pict>
-        <v:shapetype id="_x0000_t32" coordsize="21600,21600" o:spt="32" o:oned="t" path="m,l21600,21600e" filled="f">
-          <v:path arrowok="t" fillok="f" o:connecttype="none"/>
-          <o:lock v:ext="edit" shapetype="t"/>
-        </v:shapetype>
-        <v:shape id="_x0000_s2052" type="#_x0000_t32" style="position:absolute;margin-left:1.15pt;margin-top:28.45pt;width:490.4pt;height:0;z-index:251656704" o:connectortype="straight"/>
-      </w:pict>
-    </w:r>
-    <w:r>
-      <w:rPr>
-        <w:b/>
-        <w:sz w:val="20"/>
-        <w:szCs w:val="20"/>
+        <w:sz w:val="24"/>
+        <w:szCs w:val="24"/>
       </w:rPr>
       <w:drawing>
-        <wp:anchor distT="0" distB="0" distL="114300" distR="114300" simplePos="0" relativeHeight="251658752" behindDoc="0" locked="0" layoutInCell="1" allowOverlap="1">
+        <wp:anchor distT="0" distB="0" distL="114300" distR="114300" simplePos="0" relativeHeight="251658752" behindDoc="1" locked="0" layoutInCell="1" allowOverlap="1">
           <wp:simplePos x="0" y="0"/>
           <wp:positionH relativeFrom="column">
-            <wp:posOffset>2872740</wp:posOffset>
+            <wp:posOffset>4165707</wp:posOffset>
           </wp:positionH>
           <wp:positionV relativeFrom="paragraph">
-            <wp:posOffset>-95250</wp:posOffset>
+            <wp:posOffset>-363316</wp:posOffset>
           </wp:positionV>
-          <wp:extent cx="3449955" cy="374015"/>
+          <wp:extent cx="2232445" cy="776378"/>
           <wp:effectExtent l="19050" t="0" r="0" b="0"/>
           <wp:wrapNone/>
-          <wp:docPr id="5" name="Bild 3"/>
+          <wp:docPr id="12" name="Grafik 11" descr="dad-logo.png"/>
           <wp:cNvGraphicFramePr>
             <a:graphicFrameLocks xmlns:a="http://schemas.openxmlformats.org/drawingml/2006/main" noChangeAspect="1"/>
           </wp:cNvGraphicFramePr>
@@ -5377,33 +5778,23 @@
             <a:graphicData uri="http://schemas.openxmlformats.org/drawingml/2006/picture">
               <pic:pic xmlns:pic="http://schemas.openxmlformats.org/drawingml/2006/picture">
                 <pic:nvPicPr>
-                  <pic:cNvPr id="0" name="Bild 3"/>
-                  <pic:cNvPicPr>
-                    <a:picLocks noChangeAspect="1" noChangeArrowheads="1"/>
-                  </pic:cNvPicPr>
+                  <pic:cNvPr id="0" name="dad-logo.png"/>
+                  <pic:cNvPicPr/>
                 </pic:nvPicPr>
                 <pic:blipFill>
                   <a:blip r:embed="rId1"/>
-                  <a:srcRect/>
                   <a:stretch>
                     <a:fillRect/>
                   </a:stretch>
                 </pic:blipFill>
-                <pic:spPr bwMode="auto">
+                <pic:spPr>
                   <a:xfrm>
                     <a:off x="0" y="0"/>
-                    <a:ext cx="3449955" cy="374015"/>
+                    <a:ext cx="2232445" cy="776378"/>
                   </a:xfrm>
                   <a:prstGeom prst="rect">
                     <a:avLst/>
                   </a:prstGeom>
-                  <a:noFill/>
-                  <a:ln w="9525">
-                    <a:noFill/>
-                    <a:miter lim="800000"/>
-                    <a:headEnd/>
-                    <a:tailEnd/>
-                  </a:ln>
                 </pic:spPr>
               </pic:pic>
             </a:graphicData>
@@ -5414,56 +5805,70 @@
     <w:r>
       <w:rPr>
         <w:b/>
-        <w:sz w:val="20"/>
-        <w:szCs w:val="20"/>
+        <w:sz w:val="24"/>
+        <w:szCs w:val="24"/>
+      </w:rPr>
+      <w:pict>
+        <v:shapetype id="_x0000_t32" coordsize="21600,21600" o:spt="32" o:oned="t" path="m,l21600,21600e" filled="f">
+          <v:path arrowok="t" fillok="f" o:connecttype="none"/>
+          <o:lock v:ext="edit" shapetype="t"/>
+        </v:shapetype>
+        <v:shape id="_x0000_s2052" type="#_x0000_t32" style="position:absolute;margin-left:1.15pt;margin-top:28.45pt;width:490.4pt;height:0;z-index:251656704;mso-position-horizontal-relative:text;mso-position-vertical-relative:text" o:connectortype="straight"/>
+      </w:pict>
+    </w:r>
+    <w:r>
+      <w:rPr>
+        <w:b/>
+        <w:sz w:val="24"/>
+        <w:szCs w:val="24"/>
       </w:rPr>
       <w:t xml:space="preserve"> </w:t>
     </w:r>
     <w:r>
       <w:rPr>
         <w:b/>
-        <w:sz w:val="20"/>
-        <w:szCs w:val="20"/>
-      </w:rPr>
-      <w:t xml:space="preserve">SSO - Ein </w:t>
+        <w:sz w:val="24"/>
+        <w:szCs w:val="24"/>
+      </w:rPr>
+      <w:t xml:space="preserve">SSO - </w:t>
     </w:r>
     <w:r>
       <w:rPr>
         <w:b/>
-        <w:sz w:val="20"/>
-        <w:szCs w:val="20"/>
-      </w:rPr>
-      <w:t xml:space="preserve">Überblick </w:t>
-    </w:r>
-    <w:r>
-      <w:rPr>
-        <w:b/>
-        <w:sz w:val="20"/>
-        <w:szCs w:val="20"/>
-      </w:rPr>
-      <w:t xml:space="preserve">über </w:t>
-    </w:r>
-    <w:r>
-      <w:rPr>
-        <w:b/>
-        <w:sz w:val="20"/>
-        <w:szCs w:val="20"/>
+        <w:sz w:val="24"/>
+        <w:szCs w:val="24"/>
       </w:rPr>
       <w:t xml:space="preserve">Single </w:t>
     </w:r>
     <w:r>
       <w:rPr>
         <w:b/>
-        <w:sz w:val="20"/>
-        <w:szCs w:val="20"/>
+        <w:sz w:val="24"/>
+        <w:szCs w:val="24"/>
       </w:rPr>
       <w:t>Sign On</w:t>
     </w:r>
     <w:r>
       <w:rPr>
         <w:b/>
-        <w:sz w:val="20"/>
-        <w:szCs w:val="20"/>
+        <w:sz w:val="24"/>
+        <w:szCs w:val="24"/>
+      </w:rPr>
+      <w:t xml:space="preserve">,  </w:t>
+    </w:r>
+    <w:r>
+      <w:rPr>
+        <w:b/>
+        <w:sz w:val="24"/>
+        <w:szCs w:val="24"/>
+      </w:rPr>
+      <w:t>ein Überblick</w:t>
+    </w:r>
+    <w:r>
+      <w:rPr>
+        <w:b/>
+        <w:sz w:val="24"/>
+        <w:szCs w:val="24"/>
       </w:rPr>
       <w:tab/>
     </w:r>
@@ -6726,6 +7131,119 @@
     </w:lvl>
   </w:abstractNum>
   <w:abstractNum w:abstractNumId="11">
+    <w:nsid w:val="47607C72"/>
+    <w:multiLevelType w:val="hybridMultilevel"/>
+    <w:tmpl w:val="DAC8B7C6"/>
+    <w:lvl w:ilvl="0" w:tplc="04070001">
+      <w:start w:val="1"/>
+      <w:numFmt w:val="bullet"/>
+      <w:lvlText w:val=""/>
+      <w:lvlJc w:val="left"/>
+      <w:pPr>
+        <w:ind w:left="2280" w:hanging="360"/>
+      </w:pPr>
+      <w:rPr>
+        <w:rFonts w:ascii="Symbol" w:hAnsi="Symbol" w:hint="default"/>
+      </w:rPr>
+    </w:lvl>
+    <w:lvl w:ilvl="1" w:tplc="04070003" w:tentative="1">
+      <w:start w:val="1"/>
+      <w:numFmt w:val="bullet"/>
+      <w:lvlText w:val="o"/>
+      <w:lvlJc w:val="left"/>
+      <w:pPr>
+        <w:ind w:left="3000" w:hanging="360"/>
+      </w:pPr>
+      <w:rPr>
+        <w:rFonts w:ascii="Courier New" w:hAnsi="Courier New" w:cs="Courier New" w:hint="default"/>
+      </w:rPr>
+    </w:lvl>
+    <w:lvl w:ilvl="2" w:tplc="04070005" w:tentative="1">
+      <w:start w:val="1"/>
+      <w:numFmt w:val="bullet"/>
+      <w:lvlText w:val=""/>
+      <w:lvlJc w:val="left"/>
+      <w:pPr>
+        <w:ind w:left="3720" w:hanging="360"/>
+      </w:pPr>
+      <w:rPr>
+        <w:rFonts w:ascii="Wingdings" w:hAnsi="Wingdings" w:hint="default"/>
+      </w:rPr>
+    </w:lvl>
+    <w:lvl w:ilvl="3" w:tplc="04070001" w:tentative="1">
+      <w:start w:val="1"/>
+      <w:numFmt w:val="bullet"/>
+      <w:lvlText w:val=""/>
+      <w:lvlJc w:val="left"/>
+      <w:pPr>
+        <w:ind w:left="4440" w:hanging="360"/>
+      </w:pPr>
+      <w:rPr>
+        <w:rFonts w:ascii="Symbol" w:hAnsi="Symbol" w:hint="default"/>
+      </w:rPr>
+    </w:lvl>
+    <w:lvl w:ilvl="4" w:tplc="04070003" w:tentative="1">
+      <w:start w:val="1"/>
+      <w:numFmt w:val="bullet"/>
+      <w:lvlText w:val="o"/>
+      <w:lvlJc w:val="left"/>
+      <w:pPr>
+        <w:ind w:left="5160" w:hanging="360"/>
+      </w:pPr>
+      <w:rPr>
+        <w:rFonts w:ascii="Courier New" w:hAnsi="Courier New" w:cs="Courier New" w:hint="default"/>
+      </w:rPr>
+    </w:lvl>
+    <w:lvl w:ilvl="5" w:tplc="04070005" w:tentative="1">
+      <w:start w:val="1"/>
+      <w:numFmt w:val="bullet"/>
+      <w:lvlText w:val=""/>
+      <w:lvlJc w:val="left"/>
+      <w:pPr>
+        <w:ind w:left="5880" w:hanging="360"/>
+      </w:pPr>
+      <w:rPr>
+        <w:rFonts w:ascii="Wingdings" w:hAnsi="Wingdings" w:hint="default"/>
+      </w:rPr>
+    </w:lvl>
+    <w:lvl w:ilvl="6" w:tplc="04070001" w:tentative="1">
+      <w:start w:val="1"/>
+      <w:numFmt w:val="bullet"/>
+      <w:lvlText w:val=""/>
+      <w:lvlJc w:val="left"/>
+      <w:pPr>
+        <w:ind w:left="6600" w:hanging="360"/>
+      </w:pPr>
+      <w:rPr>
+        <w:rFonts w:ascii="Symbol" w:hAnsi="Symbol" w:hint="default"/>
+      </w:rPr>
+    </w:lvl>
+    <w:lvl w:ilvl="7" w:tplc="04070003" w:tentative="1">
+      <w:start w:val="1"/>
+      <w:numFmt w:val="bullet"/>
+      <w:lvlText w:val="o"/>
+      <w:lvlJc w:val="left"/>
+      <w:pPr>
+        <w:ind w:left="7320" w:hanging="360"/>
+      </w:pPr>
+      <w:rPr>
+        <w:rFonts w:ascii="Courier New" w:hAnsi="Courier New" w:cs="Courier New" w:hint="default"/>
+      </w:rPr>
+    </w:lvl>
+    <w:lvl w:ilvl="8" w:tplc="04070005" w:tentative="1">
+      <w:start w:val="1"/>
+      <w:numFmt w:val="bullet"/>
+      <w:lvlText w:val=""/>
+      <w:lvlJc w:val="left"/>
+      <w:pPr>
+        <w:ind w:left="8040" w:hanging="360"/>
+      </w:pPr>
+      <w:rPr>
+        <w:rFonts w:ascii="Wingdings" w:hAnsi="Wingdings" w:hint="default"/>
+      </w:rPr>
+    </w:lvl>
+  </w:abstractNum>
+  <w:abstractNum w:abstractNumId="12">
     <w:nsid w:val="4C4D6E80"/>
     <w:multiLevelType w:val="hybridMultilevel"/>
     <w:tmpl w:val="0492A3E8"/>
@@ -6838,7 +7356,7 @@
       </w:rPr>
     </w:lvl>
   </w:abstractNum>
-  <w:abstractNum w:abstractNumId="12">
+  <w:abstractNum w:abstractNumId="13">
     <w:nsid w:val="4E526B93"/>
     <w:multiLevelType w:val="hybridMultilevel"/>
     <w:tmpl w:val="0734C986"/>
@@ -6951,7 +7469,7 @@
       </w:rPr>
     </w:lvl>
   </w:abstractNum>
-  <w:abstractNum w:abstractNumId="13">
+  <w:abstractNum w:abstractNumId="14">
     <w:nsid w:val="4F24666D"/>
     <w:multiLevelType w:val="hybridMultilevel"/>
     <w:tmpl w:val="4E28C5F4"/>
@@ -7064,7 +7582,7 @@
       </w:rPr>
     </w:lvl>
   </w:abstractNum>
-  <w:abstractNum w:abstractNumId="14">
+  <w:abstractNum w:abstractNumId="15">
     <w:nsid w:val="5D263ADB"/>
     <w:multiLevelType w:val="hybridMultilevel"/>
     <w:tmpl w:val="5476ADD4"/>
@@ -7177,7 +7695,7 @@
       </w:rPr>
     </w:lvl>
   </w:abstractNum>
-  <w:abstractNum w:abstractNumId="15">
+  <w:abstractNum w:abstractNumId="16">
     <w:nsid w:val="610E2D35"/>
     <w:multiLevelType w:val="hybridMultilevel"/>
     <w:tmpl w:val="F01271F2"/>
@@ -7290,7 +7808,7 @@
       </w:rPr>
     </w:lvl>
   </w:abstractNum>
-  <w:abstractNum w:abstractNumId="16">
+  <w:abstractNum w:abstractNumId="17">
     <w:nsid w:val="65DF6619"/>
     <w:multiLevelType w:val="hybridMultilevel"/>
     <w:tmpl w:val="25BACE36"/>
@@ -7402,7 +7920,7 @@
       </w:rPr>
     </w:lvl>
   </w:abstractNum>
-  <w:abstractNum w:abstractNumId="17">
+  <w:abstractNum w:abstractNumId="18">
     <w:nsid w:val="6CD325D3"/>
     <w:multiLevelType w:val="hybridMultilevel"/>
     <w:tmpl w:val="A75E3918"/>
@@ -7515,7 +8033,7 @@
       </w:rPr>
     </w:lvl>
   </w:abstractNum>
-  <w:abstractNum w:abstractNumId="18">
+  <w:abstractNum w:abstractNumId="19">
     <w:nsid w:val="6D1056E6"/>
     <w:multiLevelType w:val="hybridMultilevel"/>
     <w:tmpl w:val="ADAC2DE8"/>
@@ -7629,7 +8147,7 @@
       </w:rPr>
     </w:lvl>
   </w:abstractNum>
-  <w:abstractNum w:abstractNumId="19">
+  <w:abstractNum w:abstractNumId="20">
     <w:nsid w:val="6EEC2F48"/>
     <w:multiLevelType w:val="hybridMultilevel"/>
     <w:tmpl w:val="0F128CBE"/>
@@ -7742,7 +8260,7 @@
       </w:rPr>
     </w:lvl>
   </w:abstractNum>
-  <w:abstractNum w:abstractNumId="20">
+  <w:abstractNum w:abstractNumId="21">
     <w:nsid w:val="7D771EC3"/>
     <w:multiLevelType w:val="hybridMultilevel"/>
     <w:tmpl w:val="7B420AD8"/>
@@ -7855,7 +8373,7 @@
       </w:rPr>
     </w:lvl>
   </w:abstractNum>
-  <w:abstractNum w:abstractNumId="21">
+  <w:abstractNum w:abstractNumId="22">
     <w:nsid w:val="7FBA5C14"/>
     <w:multiLevelType w:val="hybridMultilevel"/>
     <w:tmpl w:val="54F46950"/>
@@ -7972,10 +8490,10 @@
     <w:abstractNumId w:val="10"/>
   </w:num>
   <w:num w:numId="2">
-    <w:abstractNumId w:val="20"/>
+    <w:abstractNumId w:val="21"/>
   </w:num>
   <w:num w:numId="3">
-    <w:abstractNumId w:val="21"/>
+    <w:abstractNumId w:val="22"/>
   </w:num>
   <w:num w:numId="4">
     <w:abstractNumId w:val="3"/>
@@ -7984,7 +8502,7 @@
     <w:abstractNumId w:val="5"/>
   </w:num>
   <w:num w:numId="6">
-    <w:abstractNumId w:val="12"/>
+    <w:abstractNumId w:val="13"/>
   </w:num>
   <w:num w:numId="7">
     <w:abstractNumId w:val="5"/>
@@ -8017,7 +8535,7 @@
     </w:lvlOverride>
   </w:num>
   <w:num w:numId="8">
-    <w:abstractNumId w:val="16"/>
+    <w:abstractNumId w:val="17"/>
   </w:num>
   <w:num w:numId="9">
     <w:abstractNumId w:val="1"/>
@@ -8053,7 +8571,7 @@
     </w:lvlOverride>
   </w:num>
   <w:num w:numId="11">
-    <w:abstractNumId w:val="15"/>
+    <w:abstractNumId w:val="16"/>
   </w:num>
   <w:num w:numId="12">
     <w:abstractNumId w:val="2"/>
@@ -8062,28 +8580,28 @@
     <w:abstractNumId w:val="0"/>
   </w:num>
   <w:num w:numId="14">
-    <w:abstractNumId w:val="13"/>
+    <w:abstractNumId w:val="14"/>
   </w:num>
   <w:num w:numId="15">
     <w:abstractNumId w:val="9"/>
   </w:num>
   <w:num w:numId="16">
-    <w:abstractNumId w:val="17"/>
+    <w:abstractNumId w:val="18"/>
   </w:num>
   <w:num w:numId="17">
-    <w:abstractNumId w:val="14"/>
+    <w:abstractNumId w:val="15"/>
   </w:num>
   <w:num w:numId="18">
     <w:abstractNumId w:val="4"/>
   </w:num>
   <w:num w:numId="19">
+    <w:abstractNumId w:val="20"/>
+  </w:num>
+  <w:num w:numId="20">
     <w:abstractNumId w:val="19"/>
   </w:num>
-  <w:num w:numId="20">
-    <w:abstractNumId w:val="18"/>
-  </w:num>
   <w:num w:numId="21">
-    <w:abstractNumId w:val="11"/>
+    <w:abstractNumId w:val="12"/>
   </w:num>
   <w:num w:numId="22">
     <w:abstractNumId w:val="8"/>
@@ -8093,6 +8611,9 @@
   </w:num>
   <w:num w:numId="24">
     <w:abstractNumId w:val="6"/>
+  </w:num>
+  <w:num w:numId="25">
+    <w:abstractNumId w:val="11"/>
   </w:num>
 </w:numbering>
 </file>
@@ -9356,7 +9877,7 @@
 </file>
 
 <file path=customXml/itemProps1.xml><?xml version="1.0" encoding="utf-8"?>
-<ds:datastoreItem xmlns:ds="http://schemas.openxmlformats.org/officeDocument/2006/customXml" ds:itemID="{6E6A19C6-1E72-41B3-8E9C-287E868BD1EC}">
+<ds:datastoreItem xmlns:ds="http://schemas.openxmlformats.org/officeDocument/2006/customXml" ds:itemID="{804C9E58-C1DC-4B16-91B8-C286D844033F}">
   <ds:schemaRefs>
     <ds:schemaRef ds:uri="http://schemas.openxmlformats.org/officeDocument/2006/bibliography"/>
   </ds:schemaRefs>

</xml_diff>

<commit_message>
topic "Social Media SSO"
</commit_message>
<xml_diff>
--- a/SSO/SSO Vorschlag.docx
+++ b/SSO/SSO Vorschlag.docx
@@ -2578,8 +2578,54 @@
         <w:pStyle w:val="berschrift2"/>
       </w:pPr>
       <w:r>
+        <w:t>Definition</w:t>
+      </w:r>
+    </w:p>
+    <w:p>
+      <w:r>
+        <w:t xml:space="preserve">Single </w:t>
+      </w:r>
+      <w:proofErr w:type="spellStart"/>
+      <w:r>
+        <w:t>Sign</w:t>
+      </w:r>
+      <w:proofErr w:type="spellEnd"/>
+      <w:r>
+        <w:t>-On (Abkürzung</w:t>
+      </w:r>
+      <w:r>
         <w:t xml:space="preserve"> </w:t>
       </w:r>
+      <w:r>
+        <w:t>„</w:t>
+      </w:r>
+      <w:r>
+        <w:t>SSO</w:t>
+      </w:r>
+      <w:r>
+        <w:t>“</w:t>
+      </w:r>
+      <w:r>
+        <w:t>) bezeichnet die Möglichkeit, dass sich ein Nutzer nach einer einmaligen Identifizierung bei einem SSO Anbieter auf verschiedenen Portalen im Internet mit dieser SSO Kennung anmelden kann. Hierfür muss der Betreiber des Internetportals mit einem oder mehreren der SSO Dienste zusammenarbeiten, um eine Registrierung auf diese Art zu gewährleisten.</w:t>
+      </w:r>
+    </w:p>
+    <w:p>
+      <w:r>
+        <w:t>Während sich der Nutzer auf einer Portalseite über einen SSO Dienst anmeldet, muss er zur Bestätigung die Anmeldung des Portals manuell authentifizieren. Nach diesem Schritt ist sein SSO Konto mit demjenigen der Portalseite verbunden und er kann sich mit dem SSO Konto einloggen, bzw. bleibt stets eingeloggt sofern er dies wünscht.</w:t>
+      </w:r>
+    </w:p>
+    <w:p>
+      <w:r>
+        <w:t>Der Vorteil für den Nutzer besteht darin, dass er sich nicht auf jeder Portalseite, auf der er ein Konto anlegen möchte, mit neuen Benutzernamen und Passwörtern anmelden muss. Durch sein Konto beim SSO Dienst hat er einen einmaligen Schlüssel, dessen Zugangsdaten er sich merken muss. Zusätzlich kann er beim SSO Anbieter einsehen, welche Dienste er bereits authentifiziert hat.</w:t>
+      </w:r>
+    </w:p>
+    <w:p>
+      <w:pPr>
+        <w:pStyle w:val="berschrift2"/>
+      </w:pPr>
+      <w:r>
+        <w:t xml:space="preserve"> </w:t>
+      </w:r>
       <w:bookmarkStart w:id="2" w:name="_Toc401219436"/>
       <w:r>
         <w:t>„E</w:t>
@@ -2650,6 +2696,7 @@
       </w:pPr>
       <w:bookmarkStart w:id="3" w:name="_Toc401219437"/>
       <w:r>
+        <w:lastRenderedPageBreak/>
         <w:t xml:space="preserve">Pro: </w:t>
       </w:r>
       <w:r>
@@ -2662,10 +2709,16 @@
         <w:pStyle w:val="Listenabsatz"/>
         <w:numPr>
           <w:ilvl w:val="0"/>
-          <w:numId w:val="13"/>
+          <w:numId w:val="28"/>
         </w:numPr>
-      </w:pPr>
-      <w:r>
+        <w:rPr>
+          <w:color w:val="006600"/>
+        </w:rPr>
+      </w:pPr>
+      <w:r>
+        <w:rPr>
+          <w:color w:val="006600"/>
+        </w:rPr>
         <w:t>Zugriff auf alle angebundenen Dienste und Anwendungen ohne erneute Anmeldung.</w:t>
       </w:r>
     </w:p>
@@ -2674,18 +2727,30 @@
         <w:pStyle w:val="Listenabsatz"/>
         <w:numPr>
           <w:ilvl w:val="0"/>
-          <w:numId w:val="13"/>
+          <w:numId w:val="28"/>
         </w:numPr>
-      </w:pPr>
-      <w:r>
+        <w:rPr>
+          <w:color w:val="006600"/>
+        </w:rPr>
+      </w:pPr>
+      <w:r>
+        <w:rPr>
+          <w:color w:val="006600"/>
+        </w:rPr>
         <w:t>Zeitersparnis durch Wegfall von Log-</w:t>
       </w:r>
       <w:proofErr w:type="spellStart"/>
       <w:r>
+        <w:rPr>
+          <w:color w:val="006600"/>
+        </w:rPr>
         <w:t>In’s</w:t>
       </w:r>
       <w:proofErr w:type="spellEnd"/>
       <w:r>
+        <w:rPr>
+          <w:color w:val="006600"/>
+        </w:rPr>
         <w:t xml:space="preserve"> (evtl. verbunden mit Suche nach Passwort).</w:t>
       </w:r>
     </w:p>
@@ -2694,26 +2759,44 @@
         <w:pStyle w:val="Listenabsatz"/>
         <w:numPr>
           <w:ilvl w:val="0"/>
-          <w:numId w:val="13"/>
+          <w:numId w:val="28"/>
         </w:numPr>
-      </w:pPr>
-      <w:r>
+        <w:rPr>
+          <w:color w:val="006600"/>
+        </w:rPr>
+      </w:pPr>
+      <w:r>
+        <w:rPr>
+          <w:color w:val="006600"/>
+        </w:rPr>
         <w:t xml:space="preserve">Weniger </w:t>
       </w:r>
       <w:proofErr w:type="spellStart"/>
       <w:r>
+        <w:rPr>
+          <w:color w:val="006600"/>
+        </w:rPr>
         <w:t>Helpdeskanfragen</w:t>
       </w:r>
       <w:proofErr w:type="spellEnd"/>
       <w:r>
+        <w:rPr>
+          <w:color w:val="006600"/>
+        </w:rPr>
         <w:t xml:space="preserve"> wegen vergessener Passwörter, da sich der Anwender weniger Passwörter merken muss. Und weniger Anfragen bedeuten geringere </w:t>
       </w:r>
       <w:proofErr w:type="spellStart"/>
       <w:r>
+        <w:rPr>
+          <w:color w:val="006600"/>
+        </w:rPr>
         <w:t>Auwände</w:t>
       </w:r>
       <w:proofErr w:type="spellEnd"/>
       <w:r>
+        <w:rPr>
+          <w:color w:val="006600"/>
+        </w:rPr>
         <w:t>.</w:t>
       </w:r>
     </w:p>
@@ -2722,10 +2805,16 @@
         <w:pStyle w:val="Listenabsatz"/>
         <w:numPr>
           <w:ilvl w:val="0"/>
-          <w:numId w:val="13"/>
+          <w:numId w:val="28"/>
         </w:numPr>
-      </w:pPr>
-      <w:r>
+        <w:rPr>
+          <w:color w:val="006600"/>
+        </w:rPr>
+      </w:pPr>
+      <w:r>
+        <w:rPr>
+          <w:color w:val="006600"/>
+        </w:rPr>
         <w:t>Sicherheitssteigerung durch Wegfall der Merkzettel und durch die Ermöglichung strengerer Passwortrichtlinien.</w:t>
       </w:r>
     </w:p>
@@ -2734,16 +2823,28 @@
         <w:pStyle w:val="Listenabsatz"/>
         <w:numPr>
           <w:ilvl w:val="0"/>
-          <w:numId w:val="13"/>
+          <w:numId w:val="28"/>
         </w:numPr>
-      </w:pPr>
-      <w:r>
+        <w:rPr>
+          <w:color w:val="006600"/>
+        </w:rPr>
+      </w:pPr>
+      <w:r>
+        <w:rPr>
+          <w:color w:val="006600"/>
+        </w:rPr>
         <w:t xml:space="preserve">Besserer </w:t>
       </w:r>
       <w:r>
+        <w:rPr>
+          <w:color w:val="006600"/>
+        </w:rPr>
         <w:t>Ben</w:t>
       </w:r>
       <w:r>
+        <w:rPr>
+          <w:color w:val="006600"/>
+        </w:rPr>
         <w:t>utzerkomfort und somit höhere Zufriedenheit.</w:t>
       </w:r>
     </w:p>
@@ -2765,65 +2866,116 @@
         <w:pStyle w:val="Listenabsatz"/>
         <w:numPr>
           <w:ilvl w:val="0"/>
-          <w:numId w:val="14"/>
+          <w:numId w:val="27"/>
         </w:numPr>
-      </w:pPr>
-      <w:r>
+        <w:rPr>
+          <w:color w:val="C00000"/>
+        </w:rPr>
+      </w:pPr>
+      <w:r>
+        <w:rPr>
+          <w:color w:val="C00000"/>
+        </w:rPr>
         <w:t xml:space="preserve">Nicht alle SSO Systeme unterstützen den gleichen Umfang an Applikationen und Systemen. </w:t>
       </w:r>
       <w:r>
+        <w:rPr>
+          <w:color w:val="C00000"/>
+        </w:rPr>
         <w:br/>
       </w:r>
       <w:r>
+        <w:rPr>
+          <w:color w:val="C00000"/>
+        </w:rPr>
         <w:t xml:space="preserve">Es ist sorgfältig zu prüfen, ob wirklich sämtliche Applikationen </w:t>
       </w:r>
       <w:r>
+        <w:rPr>
+          <w:color w:val="C00000"/>
+        </w:rPr>
         <w:br/>
       </w:r>
       <w:r>
+        <w:rPr>
+          <w:color w:val="C00000"/>
+        </w:rPr>
         <w:t>(z.B. Unix Applikationen im x-</w:t>
       </w:r>
       <w:proofErr w:type="spellStart"/>
       <w:r>
+        <w:rPr>
+          <w:color w:val="C00000"/>
+        </w:rPr>
         <w:t>Window</w:t>
       </w:r>
       <w:proofErr w:type="spellEnd"/>
       <w:r>
+        <w:rPr>
+          <w:color w:val="C00000"/>
+        </w:rPr>
         <w:t xml:space="preserve">, Web Applikationen, Applikationen mit </w:t>
       </w:r>
       <w:proofErr w:type="spellStart"/>
       <w:r>
+        <w:rPr>
+          <w:color w:val="C00000"/>
+        </w:rPr>
         <w:t>K</w:t>
       </w:r>
       <w:r>
+        <w:rPr>
+          <w:color w:val="C00000"/>
+        </w:rPr>
         <w:t>erberos</w:t>
       </w:r>
       <w:proofErr w:type="spellEnd"/>
       <w:r>
+        <w:rPr>
+          <w:color w:val="C00000"/>
+        </w:rPr>
         <w:t xml:space="preserve"> Unterstützung, </w:t>
       </w:r>
       <w:proofErr w:type="spellStart"/>
       <w:r>
+        <w:rPr>
+          <w:color w:val="C00000"/>
+        </w:rPr>
         <w:t>Apps</w:t>
       </w:r>
       <w:proofErr w:type="spellEnd"/>
       <w:r>
+        <w:rPr>
+          <w:color w:val="C00000"/>
+        </w:rPr>
         <w:t xml:space="preserve">, etc.) vollständig von allen SSO Funktionen unterstützt werden. Dazu </w:t>
       </w:r>
       <w:proofErr w:type="gramStart"/>
       <w:r>
+        <w:rPr>
+          <w:color w:val="C00000"/>
+        </w:rPr>
         <w:t>zählen</w:t>
       </w:r>
       <w:proofErr w:type="gramEnd"/>
       <w:r>
+        <w:rPr>
+          <w:color w:val="C00000"/>
+        </w:rPr>
         <w:t xml:space="preserve"> nicht nur der Anmeldevorgang sondern auch der automatische Passwort-</w:t>
       </w:r>
       <w:proofErr w:type="spellStart"/>
       <w:r>
+        <w:rPr>
+          <w:color w:val="C00000"/>
+        </w:rPr>
         <w:t>Reset</w:t>
       </w:r>
       <w:proofErr w:type="spellEnd"/>
       <w:r>
+        <w:rPr>
+          <w:color w:val="C00000"/>
+        </w:rPr>
         <w:t xml:space="preserve"> und der automatische zyklische Tausch der Passwörter im Hintergrund.</w:t>
       </w:r>
     </w:p>
@@ -2832,11 +2984,16 @@
         <w:pStyle w:val="Listenabsatz"/>
         <w:numPr>
           <w:ilvl w:val="0"/>
-          <w:numId w:val="14"/>
+          <w:numId w:val="27"/>
         </w:numPr>
-      </w:pPr>
-      <w:r>
-        <w:lastRenderedPageBreak/>
+        <w:rPr>
+          <w:color w:val="C00000"/>
+        </w:rPr>
+      </w:pPr>
+      <w:r>
+        <w:rPr>
+          <w:color w:val="C00000"/>
+        </w:rPr>
         <w:t>Oft wird das SSO nur für eine Auswahl an Applikationen umgesetzt, weil sich die technische Komplexität der vielfältigen Systeme (AD, LINUX, HOST, SAP, Mobile-Devices, Web-Applikationen, gehostete Systeme) und deren Vielzahl kaum beherrschen lässt.</w:t>
       </w:r>
     </w:p>
@@ -2845,30 +3002,54 @@
         <w:pStyle w:val="Listenabsatz"/>
         <w:numPr>
           <w:ilvl w:val="0"/>
-          <w:numId w:val="14"/>
+          <w:numId w:val="27"/>
         </w:numPr>
-      </w:pPr>
-      <w:r>
+        <w:rPr>
+          <w:color w:val="C00000"/>
+        </w:rPr>
+      </w:pPr>
+      <w:r>
+        <w:rPr>
+          <w:color w:val="C00000"/>
+        </w:rPr>
         <w:t xml:space="preserve">Die Wenigsten konzipieren das SSO als Zwei-Faktor Authentifizierung zusammen mit Smartcard, Biometrie oder anderen Verfahren. Das ist aber ratsam, da bei SSO das Passwort extrem </w:t>
       </w:r>
       <w:r>
+        <w:rPr>
+          <w:color w:val="C00000"/>
+        </w:rPr>
         <w:t>mächtig</w:t>
       </w:r>
       <w:r>
+        <w:rPr>
+          <w:color w:val="C00000"/>
+        </w:rPr>
         <w:t xml:space="preserve"> ist (möglicher Komplettzugang!) und ein Ausspähen fatale Folgen hätte. Viele übersehen, dass die meisten SSO Produkte keine Managementkomponente besitzen </w:t>
       </w:r>
       <w:r>
+        <w:rPr>
+          <w:color w:val="C00000"/>
+        </w:rPr>
         <w:br/>
       </w:r>
       <w:r>
+        <w:rPr>
+          <w:color w:val="C00000"/>
+        </w:rPr>
         <w:t xml:space="preserve">(“Wer darf SSO nutzen?”, “Welche Applikationen darf ein User nutzen?”, </w:t>
       </w:r>
       <w:proofErr w:type="spellStart"/>
       <w:r>
+        <w:rPr>
+          <w:color w:val="C00000"/>
+        </w:rPr>
         <w:t>etc</w:t>
       </w:r>
       <w:proofErr w:type="spellEnd"/>
       <w:r>
+        <w:rPr>
+          <w:color w:val="C00000"/>
+        </w:rPr>
         <w:t>).</w:t>
       </w:r>
     </w:p>
@@ -2877,20 +3058,32 @@
         <w:pStyle w:val="Listenabsatz"/>
         <w:numPr>
           <w:ilvl w:val="0"/>
-          <w:numId w:val="14"/>
+          <w:numId w:val="27"/>
         </w:numPr>
       </w:pPr>
       <w:r>
+        <w:rPr>
+          <w:color w:val="C00000"/>
+        </w:rPr>
         <w:t>Häufig</w:t>
       </w:r>
       <w:r>
+        <w:rPr>
+          <w:color w:val="C00000"/>
+        </w:rPr>
         <w:t xml:space="preserve"> werden wesentliche Aspekte des Passwortspeichers übersehen: </w:t>
       </w:r>
       <w:r>
+        <w:rPr>
+          <w:color w:val="C00000"/>
+        </w:rPr>
         <w:br/>
         <w:t xml:space="preserve">Ist der Passwortspeicherverschlüsselt? Wo ist er abgelegt? Ist er auch offline verfügbar? </w:t>
       </w:r>
       <w:r>
+        <w:rPr>
+          <w:color w:val="C00000"/>
+        </w:rPr>
         <w:br/>
         <w:t>Wie wird er synchronisiert? Werden Verzeichnisse als Repository unterstützt?</w:t>
       </w:r>
@@ -3017,7 +3210,11 @@
       </w:r>
       <w:proofErr w:type="spellEnd"/>
       <w:r>
-        <w:t xml:space="preserve"> als Identitätsanbieter und Anmeldeverfahren vorsehen, können nach einmaligem Login des Nutzers die Anmeldung an allen Webseiten vornehmen, die den Identitätsdienst </w:t>
+        <w:t xml:space="preserve"> als Identitätsanbieter und Anmeldeverfahren vorsehen, können </w:t>
+      </w:r>
+      <w:r>
+        <w:lastRenderedPageBreak/>
+        <w:t xml:space="preserve">nach einmaligem Login des Nutzers die Anmeldung an allen Webseiten vornehmen, die den Identitätsdienst </w:t>
       </w:r>
       <w:proofErr w:type="spellStart"/>
       <w:r>
@@ -3222,7 +3419,6 @@
     <w:p>
       <w:proofErr w:type="spellStart"/>
       <w:r>
-        <w:lastRenderedPageBreak/>
         <w:t>CloudAccess</w:t>
       </w:r>
       <w:proofErr w:type="spellEnd"/>
@@ -3438,6 +3634,7 @@
     </w:p>
     <w:p>
       <w:r>
+        <w:lastRenderedPageBreak/>
         <w:t>Damit sind wichtige technische Voraussetzungen für den standardisierten Austausch von Zugangsdaten mit zahlreichen Applikationen gegeben.</w:t>
       </w:r>
     </w:p>
@@ -3528,7 +3725,6 @@
       </w:pPr>
       <w:bookmarkStart w:id="9" w:name="_Toc401219443"/>
       <w:r>
-        <w:lastRenderedPageBreak/>
         <w:t xml:space="preserve">Kriterium 2: </w:t>
       </w:r>
       <w:r>
@@ -4816,21 +5012,614 @@
     <w:p>
       <w:pPr>
         <w:pStyle w:val="berschrift1"/>
+        <w:rPr>
+          <w:lang w:val="en-US"/>
+        </w:rPr>
       </w:pPr>
       <w:bookmarkStart w:id="18" w:name="_Toc401219452"/>
       <w:r>
+        <w:rPr>
+          <w:lang w:val="en-US"/>
+        </w:rPr>
         <w:lastRenderedPageBreak/>
         <w:t xml:space="preserve">Social Media </w:t>
       </w:r>
-      <w:r>
-        <w:t>S</w:t>
-      </w:r>
-      <w:r>
-        <w:t>ign On</w:t>
-      </w:r>
       <w:bookmarkEnd w:id="18"/>
-    </w:p>
-    <w:p/>
+      <w:r>
+        <w:rPr>
+          <w:lang w:val="en-US"/>
+        </w:rPr>
+        <w:t>SSO</w:t>
+      </w:r>
+      <w:r>
+        <w:rPr>
+          <w:lang w:val="en-US"/>
+        </w:rPr>
+        <w:t xml:space="preserve"> </w:t>
+      </w:r>
+      <w:r>
+        <w:rPr>
+          <w:lang w:val="en-US"/>
+        </w:rPr>
+        <w:t>mit Facebook, Twitter &amp; Co.</w:t>
+      </w:r>
+    </w:p>
+    <w:p>
+      <w:proofErr w:type="spellStart"/>
+      <w:r>
+        <w:t>Social</w:t>
+      </w:r>
+      <w:proofErr w:type="spellEnd"/>
+      <w:r>
+        <w:t xml:space="preserve"> Media Portale wie </w:t>
+      </w:r>
+      <w:proofErr w:type="spellStart"/>
+      <w:r>
+        <w:t>Facebook</w:t>
+      </w:r>
+      <w:proofErr w:type="spellEnd"/>
+      <w:r>
+        <w:t xml:space="preserve">, Google+ oder </w:t>
+      </w:r>
+      <w:proofErr w:type="spellStart"/>
+      <w:r>
+        <w:t>Twitter</w:t>
+      </w:r>
+      <w:proofErr w:type="spellEnd"/>
+      <w:r>
+        <w:t xml:space="preserve"> bieten die </w:t>
+      </w:r>
+      <w:r>
+        <w:t xml:space="preserve">praktische </w:t>
+      </w:r>
+      <w:r>
+        <w:t xml:space="preserve">Möglichkeit </w:t>
+      </w:r>
+      <w:r>
+        <w:t xml:space="preserve">einer </w:t>
+      </w:r>
+      <w:r>
+        <w:t xml:space="preserve">Benutzer </w:t>
+      </w:r>
+      <w:r>
+        <w:t>Authentifizierung für eigene Web Portale.</w:t>
+      </w:r>
+    </w:p>
+    <w:p>
+      <w:r>
+        <w:t xml:space="preserve">Der Vorteil für den </w:t>
+      </w:r>
+      <w:r>
+        <w:t>Ben</w:t>
+      </w:r>
+      <w:r>
+        <w:t xml:space="preserve">utzer besteht darin, dass er sich nicht auf jeder Portalseite, auf der er ein Konto anlegen möchte, mit neuen Benutzernamen und Passwörtern anmelden muss. </w:t>
+      </w:r>
+    </w:p>
+    <w:p>
+      <w:r>
+        <w:t>Durch sein Konto beim SSO Dienst hat er einen einmaligen Schlüssel, dessen Zugangsdaten er sich merken muss. Zusätzlich kann er beim SSO Anbieter einsehen, welche Dienste er bereits authentifiziert hat.</w:t>
+      </w:r>
+    </w:p>
+    <w:p>
+      <w:pPr>
+        <w:pStyle w:val="berschrift2"/>
+      </w:pPr>
+      <w:r>
+        <w:t xml:space="preserve">Technischer </w:t>
+      </w:r>
+      <w:r>
+        <w:t>Ablauf</w:t>
+      </w:r>
+    </w:p>
+    <w:p>
+      <w:r>
+        <w:t xml:space="preserve">Während sich der Nutzer auf einer Portalseite über einen </w:t>
+      </w:r>
+      <w:proofErr w:type="spellStart"/>
+      <w:r>
+        <w:t>Social</w:t>
+      </w:r>
+      <w:proofErr w:type="spellEnd"/>
+      <w:r>
+        <w:t xml:space="preserve"> Media Portal wie </w:t>
+      </w:r>
+      <w:proofErr w:type="spellStart"/>
+      <w:r>
+        <w:t>Facebook</w:t>
+      </w:r>
+      <w:proofErr w:type="spellEnd"/>
+      <w:r>
+        <w:t xml:space="preserve">, Google+ oder </w:t>
+      </w:r>
+      <w:proofErr w:type="spellStart"/>
+      <w:r>
+        <w:t>Twitter</w:t>
+      </w:r>
+      <w:proofErr w:type="spellEnd"/>
+      <w:r>
+        <w:t xml:space="preserve"> </w:t>
+      </w:r>
+      <w:r>
+        <w:t>anmeldet, muss er zur Bestätigung die Anmeldung des Portals manuell authentifizieren. Nach diesem Schritt ist sein SSO Konto mit demjenigen der Portalseite verbunden und er kann sich mit dem SSO Konto einloggen, bzw. bleibt stets eingeloggt sofern er dies wünscht.</w:t>
+      </w:r>
+    </w:p>
+    <w:p>
+      <w:r>
+        <w:t>Für den DAD</w:t>
+      </w:r>
+      <w:r>
+        <w:t xml:space="preserve"> besteht der Vorteil darin, den Nutzern den Zugang zum eigenen Portal zu vereinfachen. Durch die Verbreitung der SSO Dienste bietet es sich für Portalseiten an, SSO als Anmeldeverfahren zu verwenden. Auf der anderen Seite muss ein Portal beachten, dass es potenzielle Nutzer verliert, wenn es sich lediglich auf einen SSO Dienst beschränkt und keine zusätzliche Möglichkeit anbietet, sich auf der Seite anzumelden. Alle Besucher, die kein Konto beim eingesetzten SSO Dienst besitzen, könnten sich nicht registrieren.</w:t>
+      </w:r>
+    </w:p>
+    <w:p>
+      <w:r>
+        <w:t xml:space="preserve">Die </w:t>
+      </w:r>
+      <w:proofErr w:type="spellStart"/>
+      <w:r>
+        <w:t>Social</w:t>
+      </w:r>
+      <w:proofErr w:type="spellEnd"/>
+      <w:r>
+        <w:t xml:space="preserve"> Media </w:t>
+      </w:r>
+      <w:r>
+        <w:t>SSO Dienste, die am meisten eingesetzt werden, sind</w:t>
+      </w:r>
+    </w:p>
+    <w:p>
+      <w:pPr>
+        <w:pStyle w:val="Listenabsatz"/>
+        <w:numPr>
+          <w:ilvl w:val="0"/>
+          <w:numId w:val="30"/>
+        </w:numPr>
+        <w:rPr>
+          <w:lang w:val="en-US"/>
+        </w:rPr>
+      </w:pPr>
+      <w:proofErr w:type="spellStart"/>
+      <w:r>
+        <w:rPr>
+          <w:lang w:val="en-US"/>
+        </w:rPr>
+        <w:t>Facebook</w:t>
+      </w:r>
+      <w:proofErr w:type="spellEnd"/>
+      <w:r>
+        <w:rPr>
+          <w:lang w:val="en-US"/>
+        </w:rPr>
+        <w:t xml:space="preserve"> Connect / Open Graph (SSO </w:t>
+      </w:r>
+      <w:proofErr w:type="spellStart"/>
+      <w:r>
+        <w:rPr>
+          <w:lang w:val="en-US"/>
+        </w:rPr>
+        <w:t>Dienst</w:t>
+      </w:r>
+      <w:proofErr w:type="spellEnd"/>
+      <w:r>
+        <w:rPr>
+          <w:lang w:val="en-US"/>
+        </w:rPr>
+        <w:t xml:space="preserve"> von </w:t>
+      </w:r>
+      <w:proofErr w:type="spellStart"/>
+      <w:r>
+        <w:rPr>
+          <w:lang w:val="en-US"/>
+        </w:rPr>
+        <w:t>Facebook</w:t>
+      </w:r>
+      <w:proofErr w:type="spellEnd"/>
+      <w:r>
+        <w:rPr>
+          <w:lang w:val="en-US"/>
+        </w:rPr>
+        <w:t>)</w:t>
+      </w:r>
+    </w:p>
+    <w:p>
+      <w:pPr>
+        <w:pStyle w:val="Listenabsatz"/>
+        <w:numPr>
+          <w:ilvl w:val="0"/>
+          <w:numId w:val="30"/>
+        </w:numPr>
+      </w:pPr>
+      <w:proofErr w:type="spellStart"/>
+      <w:r>
+        <w:t>OAuth</w:t>
+      </w:r>
+      <w:proofErr w:type="spellEnd"/>
+      <w:r>
+        <w:t xml:space="preserve"> (wird u.a. genutzt von </w:t>
+      </w:r>
+      <w:proofErr w:type="spellStart"/>
+      <w:r>
+        <w:t>Twitter</w:t>
+      </w:r>
+      <w:proofErr w:type="spellEnd"/>
+      <w:r>
+        <w:t>)</w:t>
+      </w:r>
+    </w:p>
+    <w:p>
+      <w:pPr>
+        <w:pStyle w:val="Listenabsatz"/>
+        <w:numPr>
+          <w:ilvl w:val="0"/>
+          <w:numId w:val="30"/>
+        </w:numPr>
+      </w:pPr>
+      <w:proofErr w:type="spellStart"/>
+      <w:r>
+        <w:t>OpenSocial</w:t>
+      </w:r>
+      <w:proofErr w:type="spellEnd"/>
+      <w:r>
+        <w:t xml:space="preserve"> (SSO Dienst von Google)</w:t>
+      </w:r>
+    </w:p>
+    <w:p>
+      <w:pPr>
+        <w:pStyle w:val="Listenabsatz"/>
+        <w:numPr>
+          <w:ilvl w:val="0"/>
+          <w:numId w:val="30"/>
+        </w:numPr>
+        <w:rPr>
+          <w:lang w:val="en-US"/>
+        </w:rPr>
+      </w:pPr>
+      <w:proofErr w:type="spellStart"/>
+      <w:r>
+        <w:rPr>
+          <w:lang w:val="en-US"/>
+        </w:rPr>
+        <w:t>OpenID</w:t>
+      </w:r>
+      <w:proofErr w:type="spellEnd"/>
+    </w:p>
+    <w:p>
+      <w:pPr>
+        <w:pStyle w:val="berschrift2"/>
+        <w:rPr>
+          <w:lang w:val="en-US"/>
+        </w:rPr>
+      </w:pPr>
+      <w:r>
+        <w:rPr>
+          <w:lang w:val="en-US"/>
+        </w:rPr>
+        <w:t>Implementierungslösungen für den DAD</w:t>
+      </w:r>
+    </w:p>
+    <w:p>
+      <w:pPr>
+        <w:pStyle w:val="berschrift3"/>
+        <w:rPr>
+          <w:lang w:val="en-US"/>
+        </w:rPr>
+      </w:pPr>
+      <w:r>
+        <w:rPr>
+          <w:lang w:val="en-US"/>
+        </w:rPr>
+        <w:t>Lösung mit externen Social-Connect Providern</w:t>
+      </w:r>
+    </w:p>
+    <w:p>
+      <w:pPr>
+        <w:rPr>
+          <w:color w:val="C00000"/>
+        </w:rPr>
+      </w:pPr>
+    </w:p>
+    <w:p>
+      <w:pPr>
+        <w:rPr>
+          <w:color w:val="006600"/>
+        </w:rPr>
+      </w:pPr>
+      <w:r>
+        <w:rPr>
+          <w:color w:val="006600"/>
+        </w:rPr>
+        <w:t xml:space="preserve">Vorteile: </w:t>
+      </w:r>
+    </w:p>
+    <w:p>
+      <w:pPr>
+        <w:pStyle w:val="Listenabsatz"/>
+        <w:numPr>
+          <w:ilvl w:val="0"/>
+          <w:numId w:val="18"/>
+        </w:numPr>
+        <w:rPr>
+          <w:color w:val="006600"/>
+        </w:rPr>
+      </w:pPr>
+      <w:r>
+        <w:rPr>
+          <w:color w:val="006600"/>
+        </w:rPr>
+        <w:t xml:space="preserve">Geringer </w:t>
+      </w:r>
+      <w:r>
+        <w:rPr>
+          <w:color w:val="006600"/>
+        </w:rPr>
+        <w:t xml:space="preserve">Implementierungsaufwand </w:t>
+      </w:r>
+      <w:r>
+        <w:rPr>
+          <w:color w:val="006600"/>
+        </w:rPr>
+        <w:t xml:space="preserve">bezüglich </w:t>
+      </w:r>
+      <w:r>
+        <w:rPr>
+          <w:color w:val="006600"/>
+        </w:rPr>
+        <w:t>Eigenentwicklung</w:t>
+      </w:r>
+      <w:r>
+        <w:rPr>
+          <w:color w:val="006600"/>
+        </w:rPr>
+        <w:t xml:space="preserve">, </w:t>
+      </w:r>
+      <w:r>
+        <w:rPr>
+          <w:color w:val="006600"/>
+        </w:rPr>
+        <w:br/>
+      </w:r>
+      <w:r>
+        <w:rPr>
+          <w:color w:val="006600"/>
+        </w:rPr>
+        <w:t xml:space="preserve">hier sind nur Schnittstellenanbindungen </w:t>
+      </w:r>
+      <w:r>
+        <w:rPr>
+          <w:color w:val="006600"/>
+        </w:rPr>
+        <w:t xml:space="preserve">zu User </w:t>
+      </w:r>
+      <w:proofErr w:type="spellStart"/>
+      <w:r>
+        <w:rPr>
+          <w:color w:val="006600"/>
+        </w:rPr>
+        <w:t>Account</w:t>
+      </w:r>
+      <w:proofErr w:type="spellEnd"/>
+      <w:r>
+        <w:rPr>
+          <w:color w:val="006600"/>
+        </w:rPr>
+        <w:t xml:space="preserve"> Informationen </w:t>
+      </w:r>
+      <w:r>
+        <w:rPr>
+          <w:color w:val="006600"/>
+        </w:rPr>
+        <w:t>umzusetzen</w:t>
+      </w:r>
+      <w:r>
+        <w:rPr>
+          <w:color w:val="006600"/>
+        </w:rPr>
+        <w:t>.</w:t>
+      </w:r>
+    </w:p>
+    <w:p>
+      <w:pPr>
+        <w:rPr>
+          <w:color w:val="C00000"/>
+        </w:rPr>
+      </w:pPr>
+      <w:r>
+        <w:rPr>
+          <w:color w:val="C00000"/>
+        </w:rPr>
+        <w:t xml:space="preserve">Nachteile: </w:t>
+      </w:r>
+    </w:p>
+    <w:p>
+      <w:pPr>
+        <w:pStyle w:val="Listenabsatz"/>
+        <w:numPr>
+          <w:ilvl w:val="0"/>
+          <w:numId w:val="23"/>
+        </w:numPr>
+        <w:rPr>
+          <w:color w:val="C00000"/>
+        </w:rPr>
+      </w:pPr>
+      <w:r>
+        <w:rPr>
+          <w:color w:val="C00000"/>
+        </w:rPr>
+        <w:t>Monatliche Gebühren für die Nutzung des externen SSO Services</w:t>
+      </w:r>
+    </w:p>
+    <w:p>
+      <w:pPr>
+        <w:pStyle w:val="Listenabsatz"/>
+        <w:numPr>
+          <w:ilvl w:val="0"/>
+          <w:numId w:val="23"/>
+        </w:numPr>
+        <w:rPr>
+          <w:color w:val="C00000"/>
+        </w:rPr>
+      </w:pPr>
+      <w:r>
+        <w:rPr>
+          <w:color w:val="C00000"/>
+        </w:rPr>
+        <w:t xml:space="preserve">Ein Hacker-Angriff auf den </w:t>
+      </w:r>
+      <w:proofErr w:type="spellStart"/>
+      <w:r>
+        <w:rPr>
+          <w:color w:val="C00000"/>
+        </w:rPr>
+        <w:t>Social</w:t>
+      </w:r>
+      <w:proofErr w:type="spellEnd"/>
+      <w:r>
+        <w:rPr>
+          <w:color w:val="C00000"/>
+        </w:rPr>
+        <w:t xml:space="preserve">-Connect-Provider bedeutet auch den </w:t>
+      </w:r>
+      <w:r>
+        <w:rPr>
+          <w:color w:val="C00000"/>
+        </w:rPr>
+        <w:t xml:space="preserve">ungewollten </w:t>
+      </w:r>
+      <w:r>
+        <w:rPr>
+          <w:color w:val="C00000"/>
+        </w:rPr>
+        <w:t>Zugriff auf alle angeschlossenen Netzwerke/Seiten</w:t>
+      </w:r>
+      <w:r>
+        <w:rPr>
+          <w:color w:val="C00000"/>
+        </w:rPr>
+        <w:t xml:space="preserve">, </w:t>
+      </w:r>
+      <w:r>
+        <w:rPr>
+          <w:color w:val="C00000"/>
+        </w:rPr>
+        <w:br/>
+        <w:t>=&gt; also auch auf die DAD Portale.</w:t>
+      </w:r>
+    </w:p>
+    <w:p>
+      <w:pPr>
+        <w:pStyle w:val="Listenabsatz"/>
+        <w:numPr>
+          <w:ilvl w:val="0"/>
+          <w:numId w:val="23"/>
+        </w:numPr>
+        <w:rPr>
+          <w:color w:val="C00000"/>
+        </w:rPr>
+      </w:pPr>
+      <w:r>
+        <w:rPr>
+          <w:color w:val="C00000"/>
+        </w:rPr>
+        <w:t xml:space="preserve">Der </w:t>
+      </w:r>
+      <w:proofErr w:type="spellStart"/>
+      <w:r>
+        <w:rPr>
+          <w:color w:val="C00000"/>
+        </w:rPr>
+        <w:t>Social</w:t>
+      </w:r>
+      <w:proofErr w:type="spellEnd"/>
+      <w:r>
+        <w:rPr>
+          <w:color w:val="C00000"/>
+        </w:rPr>
+        <w:t>-Connect-Provider des Vertrauens kann von einer unseriösen Firma übernommen werden</w:t>
+      </w:r>
+      <w:r>
+        <w:rPr>
+          <w:color w:val="C00000"/>
+        </w:rPr>
+        <w:t>.</w:t>
+      </w:r>
+    </w:p>
+    <w:p>
+      <w:pPr>
+        <w:pStyle w:val="Listenabsatz"/>
+        <w:numPr>
+          <w:ilvl w:val="0"/>
+          <w:numId w:val="23"/>
+        </w:numPr>
+        <w:rPr>
+          <w:color w:val="C00000"/>
+        </w:rPr>
+      </w:pPr>
+      <w:r>
+        <w:rPr>
+          <w:color w:val="C00000"/>
+        </w:rPr>
+        <w:lastRenderedPageBreak/>
+        <w:t xml:space="preserve">Der </w:t>
+      </w:r>
+      <w:proofErr w:type="spellStart"/>
+      <w:r>
+        <w:rPr>
+          <w:color w:val="C00000"/>
+        </w:rPr>
+        <w:t>Social</w:t>
+      </w:r>
+      <w:proofErr w:type="spellEnd"/>
+      <w:r>
+        <w:rPr>
+          <w:color w:val="C00000"/>
+        </w:rPr>
+        <w:t xml:space="preserve">-Connect-Provider kann </w:t>
+      </w:r>
+      <w:r>
+        <w:rPr>
+          <w:color w:val="C00000"/>
+        </w:rPr>
+        <w:t>ggfls</w:t>
+      </w:r>
+      <w:r>
+        <w:rPr>
+          <w:color w:val="C00000"/>
+        </w:rPr>
+        <w:t>.</w:t>
+      </w:r>
+      <w:r>
+        <w:rPr>
+          <w:color w:val="C00000"/>
+        </w:rPr>
+        <w:t xml:space="preserve"> </w:t>
+      </w:r>
+      <w:r>
+        <w:rPr>
+          <w:color w:val="C00000"/>
+        </w:rPr>
+        <w:t>seinen Dienst einstellen</w:t>
+      </w:r>
+      <w:r>
+        <w:rPr>
+          <w:color w:val="C00000"/>
+        </w:rPr>
+        <w:t>.</w:t>
+      </w:r>
+      <w:r>
+        <w:rPr>
+          <w:color w:val="C00000"/>
+        </w:rPr>
+        <w:t xml:space="preserve"> </w:t>
+      </w:r>
+      <w:r>
+        <w:rPr>
+          <w:color w:val="C00000"/>
+        </w:rPr>
+        <w:br/>
+        <w:t>=&gt; Interner Umstellungsaufwand ggfls. zu unpassendem Zeitpunkt wäre die Folge.</w:t>
+      </w:r>
+    </w:p>
     <w:p>
       <w:pPr>
         <w:pStyle w:val="berschrift1"/>
@@ -6061,7 +6850,7 @@
       <w:fldChar w:fldCharType="separate"/>
     </w:r>
     <w:r>
-      <w:t>14</w:t>
+      <w:t>10</w:t>
     </w:r>
     <w:r>
       <w:fldChar w:fldCharType="end"/>
@@ -6071,7 +6860,7 @@
     </w:r>
     <w:fldSimple w:instr=" NUMPAGES   \* MERGEFORMAT ">
       <w:r>
-        <w:t>14</w:t>
+        <w:t>15</w:t>
       </w:r>
     </w:fldSimple>
   </w:p>
@@ -6281,14 +7070,14 @@
         <v:path o:extrusionok="f" gradientshapeok="t" o:connecttype="rect"/>
         <o:lock v:ext="edit" aspectratio="t"/>
       </v:shapetype>
-      <v:shape id="_x0000_i1066" type="#_x0000_t75" style="width:60pt;height:60pt" o:bullet="t">
+      <v:shape id="_x0000_i1063" type="#_x0000_t75" style="width:60pt;height:60pt" o:bullet="t">
         <v:imagedata r:id="rId1" o:title="thumb-down"/>
       </v:shape>
     </w:pict>
   </w:numPicBullet>
   <w:numPicBullet w:numPicBulletId="1">
     <w:pict>
-      <v:shape id="_x0000_i1067" type="#_x0000_t75" style="width:80.25pt;height:120pt" o:bullet="t">
+      <v:shape id="_x0000_i1064" type="#_x0000_t75" style="width:80.25pt;height:120pt" o:bullet="t">
         <v:imagedata r:id="rId2" o:title="thumb-down"/>
       </v:shape>
     </w:pict>
@@ -6746,6 +7535,119 @@
     </w:lvl>
   </w:abstractNum>
   <w:abstractNum w:abstractNumId="4">
+    <w:nsid w:val="245A538D"/>
+    <w:multiLevelType w:val="hybridMultilevel"/>
+    <w:tmpl w:val="F8A448C2"/>
+    <w:lvl w:ilvl="0" w:tplc="04070001">
+      <w:start w:val="1"/>
+      <w:numFmt w:val="bullet"/>
+      <w:lvlText w:val=""/>
+      <w:lvlJc w:val="left"/>
+      <w:pPr>
+        <w:ind w:left="1429" w:hanging="360"/>
+      </w:pPr>
+      <w:rPr>
+        <w:rFonts w:ascii="Symbol" w:hAnsi="Symbol" w:hint="default"/>
+      </w:rPr>
+    </w:lvl>
+    <w:lvl w:ilvl="1" w:tplc="04070003" w:tentative="1">
+      <w:start w:val="1"/>
+      <w:numFmt w:val="bullet"/>
+      <w:lvlText w:val="o"/>
+      <w:lvlJc w:val="left"/>
+      <w:pPr>
+        <w:ind w:left="2149" w:hanging="360"/>
+      </w:pPr>
+      <w:rPr>
+        <w:rFonts w:ascii="Courier New" w:hAnsi="Courier New" w:cs="Courier New" w:hint="default"/>
+      </w:rPr>
+    </w:lvl>
+    <w:lvl w:ilvl="2" w:tplc="04070005" w:tentative="1">
+      <w:start w:val="1"/>
+      <w:numFmt w:val="bullet"/>
+      <w:lvlText w:val=""/>
+      <w:lvlJc w:val="left"/>
+      <w:pPr>
+        <w:ind w:left="2869" w:hanging="360"/>
+      </w:pPr>
+      <w:rPr>
+        <w:rFonts w:ascii="Wingdings" w:hAnsi="Wingdings" w:hint="default"/>
+      </w:rPr>
+    </w:lvl>
+    <w:lvl w:ilvl="3" w:tplc="04070001" w:tentative="1">
+      <w:start w:val="1"/>
+      <w:numFmt w:val="bullet"/>
+      <w:lvlText w:val=""/>
+      <w:lvlJc w:val="left"/>
+      <w:pPr>
+        <w:ind w:left="3589" w:hanging="360"/>
+      </w:pPr>
+      <w:rPr>
+        <w:rFonts w:ascii="Symbol" w:hAnsi="Symbol" w:hint="default"/>
+      </w:rPr>
+    </w:lvl>
+    <w:lvl w:ilvl="4" w:tplc="04070003" w:tentative="1">
+      <w:start w:val="1"/>
+      <w:numFmt w:val="bullet"/>
+      <w:lvlText w:val="o"/>
+      <w:lvlJc w:val="left"/>
+      <w:pPr>
+        <w:ind w:left="4309" w:hanging="360"/>
+      </w:pPr>
+      <w:rPr>
+        <w:rFonts w:ascii="Courier New" w:hAnsi="Courier New" w:cs="Courier New" w:hint="default"/>
+      </w:rPr>
+    </w:lvl>
+    <w:lvl w:ilvl="5" w:tplc="04070005" w:tentative="1">
+      <w:start w:val="1"/>
+      <w:numFmt w:val="bullet"/>
+      <w:lvlText w:val=""/>
+      <w:lvlJc w:val="left"/>
+      <w:pPr>
+        <w:ind w:left="5029" w:hanging="360"/>
+      </w:pPr>
+      <w:rPr>
+        <w:rFonts w:ascii="Wingdings" w:hAnsi="Wingdings" w:hint="default"/>
+      </w:rPr>
+    </w:lvl>
+    <w:lvl w:ilvl="6" w:tplc="04070001" w:tentative="1">
+      <w:start w:val="1"/>
+      <w:numFmt w:val="bullet"/>
+      <w:lvlText w:val=""/>
+      <w:lvlJc w:val="left"/>
+      <w:pPr>
+        <w:ind w:left="5749" w:hanging="360"/>
+      </w:pPr>
+      <w:rPr>
+        <w:rFonts w:ascii="Symbol" w:hAnsi="Symbol" w:hint="default"/>
+      </w:rPr>
+    </w:lvl>
+    <w:lvl w:ilvl="7" w:tplc="04070003" w:tentative="1">
+      <w:start w:val="1"/>
+      <w:numFmt w:val="bullet"/>
+      <w:lvlText w:val="o"/>
+      <w:lvlJc w:val="left"/>
+      <w:pPr>
+        <w:ind w:left="6469" w:hanging="360"/>
+      </w:pPr>
+      <w:rPr>
+        <w:rFonts w:ascii="Courier New" w:hAnsi="Courier New" w:cs="Courier New" w:hint="default"/>
+      </w:rPr>
+    </w:lvl>
+    <w:lvl w:ilvl="8" w:tplc="04070005" w:tentative="1">
+      <w:start w:val="1"/>
+      <w:numFmt w:val="bullet"/>
+      <w:lvlText w:val=""/>
+      <w:lvlJc w:val="left"/>
+      <w:pPr>
+        <w:ind w:left="7189" w:hanging="360"/>
+      </w:pPr>
+      <w:rPr>
+        <w:rFonts w:ascii="Wingdings" w:hAnsi="Wingdings" w:hint="default"/>
+      </w:rPr>
+    </w:lvl>
+  </w:abstractNum>
+  <w:abstractNum w:abstractNumId="5">
     <w:nsid w:val="2A5E24C1"/>
     <w:multiLevelType w:val="hybridMultilevel"/>
     <w:tmpl w:val="61BE4122"/>
@@ -6858,7 +7760,7 @@
       </w:rPr>
     </w:lvl>
   </w:abstractNum>
-  <w:abstractNum w:abstractNumId="5">
+  <w:abstractNum w:abstractNumId="6">
     <w:nsid w:val="30CF251B"/>
     <w:multiLevelType w:val="multilevel"/>
     <w:tmpl w:val="688C22EC"/>
@@ -6980,7 +7882,120 @@
       </w:rPr>
     </w:lvl>
   </w:abstractNum>
-  <w:abstractNum w:abstractNumId="6">
+  <w:abstractNum w:abstractNumId="7">
+    <w:nsid w:val="34CC2D6A"/>
+    <w:multiLevelType w:val="hybridMultilevel"/>
+    <w:tmpl w:val="09C87F96"/>
+    <w:lvl w:ilvl="0" w:tplc="40625682">
+      <w:start w:val="1"/>
+      <w:numFmt w:val="bullet"/>
+      <w:lvlText w:val="–"/>
+      <w:lvlJc w:val="left"/>
+      <w:pPr>
+        <w:ind w:left="1429" w:hanging="360"/>
+      </w:pPr>
+      <w:rPr>
+        <w:rFonts w:ascii="Arial Black" w:hAnsi="Arial Black" w:hint="default"/>
+      </w:rPr>
+    </w:lvl>
+    <w:lvl w:ilvl="1" w:tplc="04070003" w:tentative="1">
+      <w:start w:val="1"/>
+      <w:numFmt w:val="bullet"/>
+      <w:lvlText w:val="o"/>
+      <w:lvlJc w:val="left"/>
+      <w:pPr>
+        <w:ind w:left="2149" w:hanging="360"/>
+      </w:pPr>
+      <w:rPr>
+        <w:rFonts w:ascii="Courier New" w:hAnsi="Courier New" w:cs="Courier New" w:hint="default"/>
+      </w:rPr>
+    </w:lvl>
+    <w:lvl w:ilvl="2" w:tplc="04070005" w:tentative="1">
+      <w:start w:val="1"/>
+      <w:numFmt w:val="bullet"/>
+      <w:lvlText w:val=""/>
+      <w:lvlJc w:val="left"/>
+      <w:pPr>
+        <w:ind w:left="2869" w:hanging="360"/>
+      </w:pPr>
+      <w:rPr>
+        <w:rFonts w:ascii="Wingdings" w:hAnsi="Wingdings" w:hint="default"/>
+      </w:rPr>
+    </w:lvl>
+    <w:lvl w:ilvl="3" w:tplc="04070001" w:tentative="1">
+      <w:start w:val="1"/>
+      <w:numFmt w:val="bullet"/>
+      <w:lvlText w:val=""/>
+      <w:lvlJc w:val="left"/>
+      <w:pPr>
+        <w:ind w:left="3589" w:hanging="360"/>
+      </w:pPr>
+      <w:rPr>
+        <w:rFonts w:ascii="Symbol" w:hAnsi="Symbol" w:hint="default"/>
+      </w:rPr>
+    </w:lvl>
+    <w:lvl w:ilvl="4" w:tplc="04070003" w:tentative="1">
+      <w:start w:val="1"/>
+      <w:numFmt w:val="bullet"/>
+      <w:lvlText w:val="o"/>
+      <w:lvlJc w:val="left"/>
+      <w:pPr>
+        <w:ind w:left="4309" w:hanging="360"/>
+      </w:pPr>
+      <w:rPr>
+        <w:rFonts w:ascii="Courier New" w:hAnsi="Courier New" w:cs="Courier New" w:hint="default"/>
+      </w:rPr>
+    </w:lvl>
+    <w:lvl w:ilvl="5" w:tplc="04070005" w:tentative="1">
+      <w:start w:val="1"/>
+      <w:numFmt w:val="bullet"/>
+      <w:lvlText w:val=""/>
+      <w:lvlJc w:val="left"/>
+      <w:pPr>
+        <w:ind w:left="5029" w:hanging="360"/>
+      </w:pPr>
+      <w:rPr>
+        <w:rFonts w:ascii="Wingdings" w:hAnsi="Wingdings" w:hint="default"/>
+      </w:rPr>
+    </w:lvl>
+    <w:lvl w:ilvl="6" w:tplc="04070001" w:tentative="1">
+      <w:start w:val="1"/>
+      <w:numFmt w:val="bullet"/>
+      <w:lvlText w:val=""/>
+      <w:lvlJc w:val="left"/>
+      <w:pPr>
+        <w:ind w:left="5749" w:hanging="360"/>
+      </w:pPr>
+      <w:rPr>
+        <w:rFonts w:ascii="Symbol" w:hAnsi="Symbol" w:hint="default"/>
+      </w:rPr>
+    </w:lvl>
+    <w:lvl w:ilvl="7" w:tplc="04070003" w:tentative="1">
+      <w:start w:val="1"/>
+      <w:numFmt w:val="bullet"/>
+      <w:lvlText w:val="o"/>
+      <w:lvlJc w:val="left"/>
+      <w:pPr>
+        <w:ind w:left="6469" w:hanging="360"/>
+      </w:pPr>
+      <w:rPr>
+        <w:rFonts w:ascii="Courier New" w:hAnsi="Courier New" w:cs="Courier New" w:hint="default"/>
+      </w:rPr>
+    </w:lvl>
+    <w:lvl w:ilvl="8" w:tplc="04070005" w:tentative="1">
+      <w:start w:val="1"/>
+      <w:numFmt w:val="bullet"/>
+      <w:lvlText w:val=""/>
+      <w:lvlJc w:val="left"/>
+      <w:pPr>
+        <w:ind w:left="7189" w:hanging="360"/>
+      </w:pPr>
+      <w:rPr>
+        <w:rFonts w:ascii="Wingdings" w:hAnsi="Wingdings" w:hint="default"/>
+      </w:rPr>
+    </w:lvl>
+  </w:abstractNum>
+  <w:abstractNum w:abstractNumId="8">
     <w:nsid w:val="362E3D4B"/>
     <w:multiLevelType w:val="hybridMultilevel"/>
     <w:tmpl w:val="21DC52AA"/>
@@ -7093,7 +8108,7 @@
       </w:rPr>
     </w:lvl>
   </w:abstractNum>
-  <w:abstractNum w:abstractNumId="7">
+  <w:abstractNum w:abstractNumId="9">
     <w:nsid w:val="36BC185A"/>
     <w:multiLevelType w:val="hybridMultilevel"/>
     <w:tmpl w:val="C16E3C94"/>
@@ -7206,7 +8221,7 @@
       </w:rPr>
     </w:lvl>
   </w:abstractNum>
-  <w:abstractNum w:abstractNumId="8">
+  <w:abstractNum w:abstractNumId="10">
     <w:nsid w:val="3B5D1D6E"/>
     <w:multiLevelType w:val="hybridMultilevel"/>
     <w:tmpl w:val="62D2AEEE"/>
@@ -7319,7 +8334,7 @@
       </w:rPr>
     </w:lvl>
   </w:abstractNum>
-  <w:abstractNum w:abstractNumId="9">
+  <w:abstractNum w:abstractNumId="11">
     <w:nsid w:val="3CBD6CAC"/>
     <w:multiLevelType w:val="hybridMultilevel"/>
     <w:tmpl w:val="9F921E94"/>
@@ -7432,7 +8447,7 @@
       </w:rPr>
     </w:lvl>
   </w:abstractNum>
-  <w:abstractNum w:abstractNumId="10">
+  <w:abstractNum w:abstractNumId="12">
     <w:nsid w:val="42C07E82"/>
     <w:multiLevelType w:val="hybridMultilevel"/>
     <w:tmpl w:val="14FC6CA0"/>
@@ -7545,7 +8560,7 @@
       </w:rPr>
     </w:lvl>
   </w:abstractNum>
-  <w:abstractNum w:abstractNumId="11">
+  <w:abstractNum w:abstractNumId="13">
     <w:nsid w:val="47607C72"/>
     <w:multiLevelType w:val="hybridMultilevel"/>
     <w:tmpl w:val="DAC8B7C6"/>
@@ -7658,7 +8673,120 @@
       </w:rPr>
     </w:lvl>
   </w:abstractNum>
-  <w:abstractNum w:abstractNumId="12">
+  <w:abstractNum w:abstractNumId="14">
+    <w:nsid w:val="482E3FA3"/>
+    <w:multiLevelType w:val="hybridMultilevel"/>
+    <w:tmpl w:val="0AF8473A"/>
+    <w:lvl w:ilvl="0" w:tplc="40625682">
+      <w:start w:val="1"/>
+      <w:numFmt w:val="bullet"/>
+      <w:lvlText w:val="–"/>
+      <w:lvlJc w:val="left"/>
+      <w:pPr>
+        <w:ind w:left="1429" w:hanging="360"/>
+      </w:pPr>
+      <w:rPr>
+        <w:rFonts w:ascii="Arial Black" w:hAnsi="Arial Black" w:hint="default"/>
+      </w:rPr>
+    </w:lvl>
+    <w:lvl w:ilvl="1" w:tplc="04070003" w:tentative="1">
+      <w:start w:val="1"/>
+      <w:numFmt w:val="bullet"/>
+      <w:lvlText w:val="o"/>
+      <w:lvlJc w:val="left"/>
+      <w:pPr>
+        <w:ind w:left="2149" w:hanging="360"/>
+      </w:pPr>
+      <w:rPr>
+        <w:rFonts w:ascii="Courier New" w:hAnsi="Courier New" w:cs="Courier New" w:hint="default"/>
+      </w:rPr>
+    </w:lvl>
+    <w:lvl w:ilvl="2" w:tplc="04070005" w:tentative="1">
+      <w:start w:val="1"/>
+      <w:numFmt w:val="bullet"/>
+      <w:lvlText w:val=""/>
+      <w:lvlJc w:val="left"/>
+      <w:pPr>
+        <w:ind w:left="2869" w:hanging="360"/>
+      </w:pPr>
+      <w:rPr>
+        <w:rFonts w:ascii="Wingdings" w:hAnsi="Wingdings" w:hint="default"/>
+      </w:rPr>
+    </w:lvl>
+    <w:lvl w:ilvl="3" w:tplc="04070001" w:tentative="1">
+      <w:start w:val="1"/>
+      <w:numFmt w:val="bullet"/>
+      <w:lvlText w:val=""/>
+      <w:lvlJc w:val="left"/>
+      <w:pPr>
+        <w:ind w:left="3589" w:hanging="360"/>
+      </w:pPr>
+      <w:rPr>
+        <w:rFonts w:ascii="Symbol" w:hAnsi="Symbol" w:hint="default"/>
+      </w:rPr>
+    </w:lvl>
+    <w:lvl w:ilvl="4" w:tplc="04070003" w:tentative="1">
+      <w:start w:val="1"/>
+      <w:numFmt w:val="bullet"/>
+      <w:lvlText w:val="o"/>
+      <w:lvlJc w:val="left"/>
+      <w:pPr>
+        <w:ind w:left="4309" w:hanging="360"/>
+      </w:pPr>
+      <w:rPr>
+        <w:rFonts w:ascii="Courier New" w:hAnsi="Courier New" w:cs="Courier New" w:hint="default"/>
+      </w:rPr>
+    </w:lvl>
+    <w:lvl w:ilvl="5" w:tplc="04070005" w:tentative="1">
+      <w:start w:val="1"/>
+      <w:numFmt w:val="bullet"/>
+      <w:lvlText w:val=""/>
+      <w:lvlJc w:val="left"/>
+      <w:pPr>
+        <w:ind w:left="5029" w:hanging="360"/>
+      </w:pPr>
+      <w:rPr>
+        <w:rFonts w:ascii="Wingdings" w:hAnsi="Wingdings" w:hint="default"/>
+      </w:rPr>
+    </w:lvl>
+    <w:lvl w:ilvl="6" w:tplc="04070001" w:tentative="1">
+      <w:start w:val="1"/>
+      <w:numFmt w:val="bullet"/>
+      <w:lvlText w:val=""/>
+      <w:lvlJc w:val="left"/>
+      <w:pPr>
+        <w:ind w:left="5749" w:hanging="360"/>
+      </w:pPr>
+      <w:rPr>
+        <w:rFonts w:ascii="Symbol" w:hAnsi="Symbol" w:hint="default"/>
+      </w:rPr>
+    </w:lvl>
+    <w:lvl w:ilvl="7" w:tplc="04070003" w:tentative="1">
+      <w:start w:val="1"/>
+      <w:numFmt w:val="bullet"/>
+      <w:lvlText w:val="o"/>
+      <w:lvlJc w:val="left"/>
+      <w:pPr>
+        <w:ind w:left="6469" w:hanging="360"/>
+      </w:pPr>
+      <w:rPr>
+        <w:rFonts w:ascii="Courier New" w:hAnsi="Courier New" w:cs="Courier New" w:hint="default"/>
+      </w:rPr>
+    </w:lvl>
+    <w:lvl w:ilvl="8" w:tplc="04070005" w:tentative="1">
+      <w:start w:val="1"/>
+      <w:numFmt w:val="bullet"/>
+      <w:lvlText w:val=""/>
+      <w:lvlJc w:val="left"/>
+      <w:pPr>
+        <w:ind w:left="7189" w:hanging="360"/>
+      </w:pPr>
+      <w:rPr>
+        <w:rFonts w:ascii="Wingdings" w:hAnsi="Wingdings" w:hint="default"/>
+      </w:rPr>
+    </w:lvl>
+  </w:abstractNum>
+  <w:abstractNum w:abstractNumId="15">
     <w:nsid w:val="4C4D6E80"/>
     <w:multiLevelType w:val="hybridMultilevel"/>
     <w:tmpl w:val="3548841C"/>
@@ -7771,7 +8899,7 @@
       </w:rPr>
     </w:lvl>
   </w:abstractNum>
-  <w:abstractNum w:abstractNumId="13">
+  <w:abstractNum w:abstractNumId="16">
     <w:nsid w:val="4E526B93"/>
     <w:multiLevelType w:val="hybridMultilevel"/>
     <w:tmpl w:val="0734C986"/>
@@ -7884,7 +9012,7 @@
       </w:rPr>
     </w:lvl>
   </w:abstractNum>
-  <w:abstractNum w:abstractNumId="14">
+  <w:abstractNum w:abstractNumId="17">
     <w:nsid w:val="4F24666D"/>
     <w:multiLevelType w:val="hybridMultilevel"/>
     <w:tmpl w:val="4E28C5F4"/>
@@ -7997,7 +9125,7 @@
       </w:rPr>
     </w:lvl>
   </w:abstractNum>
-  <w:abstractNum w:abstractNumId="15">
+  <w:abstractNum w:abstractNumId="18">
     <w:nsid w:val="5D263ADB"/>
     <w:multiLevelType w:val="hybridMultilevel"/>
     <w:tmpl w:val="5476ADD4"/>
@@ -8110,7 +9238,7 @@
       </w:rPr>
     </w:lvl>
   </w:abstractNum>
-  <w:abstractNum w:abstractNumId="16">
+  <w:abstractNum w:abstractNumId="19">
     <w:nsid w:val="610E2D35"/>
     <w:multiLevelType w:val="hybridMultilevel"/>
     <w:tmpl w:val="F01271F2"/>
@@ -8223,7 +9351,120 @@
       </w:rPr>
     </w:lvl>
   </w:abstractNum>
-  <w:abstractNum w:abstractNumId="17">
+  <w:abstractNum w:abstractNumId="20">
+    <w:nsid w:val="6220417F"/>
+    <w:multiLevelType w:val="hybridMultilevel"/>
+    <w:tmpl w:val="B998B19C"/>
+    <w:lvl w:ilvl="0" w:tplc="2C72636A">
+      <w:start w:val="1"/>
+      <w:numFmt w:val="bullet"/>
+      <w:lvlText w:val="+"/>
+      <w:lvlJc w:val="left"/>
+      <w:pPr>
+        <w:ind w:left="1429" w:hanging="360"/>
+      </w:pPr>
+      <w:rPr>
+        <w:rFonts w:ascii="Arial Black" w:hAnsi="Arial Black" w:hint="default"/>
+      </w:rPr>
+    </w:lvl>
+    <w:lvl w:ilvl="1" w:tplc="04070003" w:tentative="1">
+      <w:start w:val="1"/>
+      <w:numFmt w:val="bullet"/>
+      <w:lvlText w:val="o"/>
+      <w:lvlJc w:val="left"/>
+      <w:pPr>
+        <w:ind w:left="2149" w:hanging="360"/>
+      </w:pPr>
+      <w:rPr>
+        <w:rFonts w:ascii="Courier New" w:hAnsi="Courier New" w:cs="Courier New" w:hint="default"/>
+      </w:rPr>
+    </w:lvl>
+    <w:lvl w:ilvl="2" w:tplc="04070005" w:tentative="1">
+      <w:start w:val="1"/>
+      <w:numFmt w:val="bullet"/>
+      <w:lvlText w:val=""/>
+      <w:lvlJc w:val="left"/>
+      <w:pPr>
+        <w:ind w:left="2869" w:hanging="360"/>
+      </w:pPr>
+      <w:rPr>
+        <w:rFonts w:ascii="Wingdings" w:hAnsi="Wingdings" w:hint="default"/>
+      </w:rPr>
+    </w:lvl>
+    <w:lvl w:ilvl="3" w:tplc="04070001" w:tentative="1">
+      <w:start w:val="1"/>
+      <w:numFmt w:val="bullet"/>
+      <w:lvlText w:val=""/>
+      <w:lvlJc w:val="left"/>
+      <w:pPr>
+        <w:ind w:left="3589" w:hanging="360"/>
+      </w:pPr>
+      <w:rPr>
+        <w:rFonts w:ascii="Symbol" w:hAnsi="Symbol" w:hint="default"/>
+      </w:rPr>
+    </w:lvl>
+    <w:lvl w:ilvl="4" w:tplc="04070003" w:tentative="1">
+      <w:start w:val="1"/>
+      <w:numFmt w:val="bullet"/>
+      <w:lvlText w:val="o"/>
+      <w:lvlJc w:val="left"/>
+      <w:pPr>
+        <w:ind w:left="4309" w:hanging="360"/>
+      </w:pPr>
+      <w:rPr>
+        <w:rFonts w:ascii="Courier New" w:hAnsi="Courier New" w:cs="Courier New" w:hint="default"/>
+      </w:rPr>
+    </w:lvl>
+    <w:lvl w:ilvl="5" w:tplc="04070005" w:tentative="1">
+      <w:start w:val="1"/>
+      <w:numFmt w:val="bullet"/>
+      <w:lvlText w:val=""/>
+      <w:lvlJc w:val="left"/>
+      <w:pPr>
+        <w:ind w:left="5029" w:hanging="360"/>
+      </w:pPr>
+      <w:rPr>
+        <w:rFonts w:ascii="Wingdings" w:hAnsi="Wingdings" w:hint="default"/>
+      </w:rPr>
+    </w:lvl>
+    <w:lvl w:ilvl="6" w:tplc="04070001" w:tentative="1">
+      <w:start w:val="1"/>
+      <w:numFmt w:val="bullet"/>
+      <w:lvlText w:val=""/>
+      <w:lvlJc w:val="left"/>
+      <w:pPr>
+        <w:ind w:left="5749" w:hanging="360"/>
+      </w:pPr>
+      <w:rPr>
+        <w:rFonts w:ascii="Symbol" w:hAnsi="Symbol" w:hint="default"/>
+      </w:rPr>
+    </w:lvl>
+    <w:lvl w:ilvl="7" w:tplc="04070003" w:tentative="1">
+      <w:start w:val="1"/>
+      <w:numFmt w:val="bullet"/>
+      <w:lvlText w:val="o"/>
+      <w:lvlJc w:val="left"/>
+      <w:pPr>
+        <w:ind w:left="6469" w:hanging="360"/>
+      </w:pPr>
+      <w:rPr>
+        <w:rFonts w:ascii="Courier New" w:hAnsi="Courier New" w:cs="Courier New" w:hint="default"/>
+      </w:rPr>
+    </w:lvl>
+    <w:lvl w:ilvl="8" w:tplc="04070005" w:tentative="1">
+      <w:start w:val="1"/>
+      <w:numFmt w:val="bullet"/>
+      <w:lvlText w:val=""/>
+      <w:lvlJc w:val="left"/>
+      <w:pPr>
+        <w:ind w:left="7189" w:hanging="360"/>
+      </w:pPr>
+      <w:rPr>
+        <w:rFonts w:ascii="Wingdings" w:hAnsi="Wingdings" w:hint="default"/>
+      </w:rPr>
+    </w:lvl>
+  </w:abstractNum>
+  <w:abstractNum w:abstractNumId="21">
     <w:nsid w:val="65DF6619"/>
     <w:multiLevelType w:val="hybridMultilevel"/>
     <w:tmpl w:val="25BACE36"/>
@@ -8335,7 +9576,7 @@
       </w:rPr>
     </w:lvl>
   </w:abstractNum>
-  <w:abstractNum w:abstractNumId="18">
+  <w:abstractNum w:abstractNumId="22">
     <w:nsid w:val="6CD325D3"/>
     <w:multiLevelType w:val="hybridMultilevel"/>
     <w:tmpl w:val="A75E3918"/>
@@ -8448,7 +9689,7 @@
       </w:rPr>
     </w:lvl>
   </w:abstractNum>
-  <w:abstractNum w:abstractNumId="19">
+  <w:abstractNum w:abstractNumId="23">
     <w:nsid w:val="6D1056E6"/>
     <w:multiLevelType w:val="hybridMultilevel"/>
     <w:tmpl w:val="ADAC2DE8"/>
@@ -8562,7 +9803,120 @@
       </w:rPr>
     </w:lvl>
   </w:abstractNum>
-  <w:abstractNum w:abstractNumId="20">
+  <w:abstractNum w:abstractNumId="24">
+    <w:nsid w:val="6E5917C6"/>
+    <w:multiLevelType w:val="hybridMultilevel"/>
+    <w:tmpl w:val="8E3CF508"/>
+    <w:lvl w:ilvl="0" w:tplc="2C72636A">
+      <w:start w:val="1"/>
+      <w:numFmt w:val="bullet"/>
+      <w:lvlText w:val="+"/>
+      <w:lvlJc w:val="left"/>
+      <w:pPr>
+        <w:ind w:left="1429" w:hanging="360"/>
+      </w:pPr>
+      <w:rPr>
+        <w:rFonts w:ascii="Arial Black" w:hAnsi="Arial Black" w:hint="default"/>
+      </w:rPr>
+    </w:lvl>
+    <w:lvl w:ilvl="1" w:tplc="04070003" w:tentative="1">
+      <w:start w:val="1"/>
+      <w:numFmt w:val="bullet"/>
+      <w:lvlText w:val="o"/>
+      <w:lvlJc w:val="left"/>
+      <w:pPr>
+        <w:ind w:left="2149" w:hanging="360"/>
+      </w:pPr>
+      <w:rPr>
+        <w:rFonts w:ascii="Courier New" w:hAnsi="Courier New" w:cs="Courier New" w:hint="default"/>
+      </w:rPr>
+    </w:lvl>
+    <w:lvl w:ilvl="2" w:tplc="04070005" w:tentative="1">
+      <w:start w:val="1"/>
+      <w:numFmt w:val="bullet"/>
+      <w:lvlText w:val=""/>
+      <w:lvlJc w:val="left"/>
+      <w:pPr>
+        <w:ind w:left="2869" w:hanging="360"/>
+      </w:pPr>
+      <w:rPr>
+        <w:rFonts w:ascii="Wingdings" w:hAnsi="Wingdings" w:hint="default"/>
+      </w:rPr>
+    </w:lvl>
+    <w:lvl w:ilvl="3" w:tplc="04070001" w:tentative="1">
+      <w:start w:val="1"/>
+      <w:numFmt w:val="bullet"/>
+      <w:lvlText w:val=""/>
+      <w:lvlJc w:val="left"/>
+      <w:pPr>
+        <w:ind w:left="3589" w:hanging="360"/>
+      </w:pPr>
+      <w:rPr>
+        <w:rFonts w:ascii="Symbol" w:hAnsi="Symbol" w:hint="default"/>
+      </w:rPr>
+    </w:lvl>
+    <w:lvl w:ilvl="4" w:tplc="04070003" w:tentative="1">
+      <w:start w:val="1"/>
+      <w:numFmt w:val="bullet"/>
+      <w:lvlText w:val="o"/>
+      <w:lvlJc w:val="left"/>
+      <w:pPr>
+        <w:ind w:left="4309" w:hanging="360"/>
+      </w:pPr>
+      <w:rPr>
+        <w:rFonts w:ascii="Courier New" w:hAnsi="Courier New" w:cs="Courier New" w:hint="default"/>
+      </w:rPr>
+    </w:lvl>
+    <w:lvl w:ilvl="5" w:tplc="04070005" w:tentative="1">
+      <w:start w:val="1"/>
+      <w:numFmt w:val="bullet"/>
+      <w:lvlText w:val=""/>
+      <w:lvlJc w:val="left"/>
+      <w:pPr>
+        <w:ind w:left="5029" w:hanging="360"/>
+      </w:pPr>
+      <w:rPr>
+        <w:rFonts w:ascii="Wingdings" w:hAnsi="Wingdings" w:hint="default"/>
+      </w:rPr>
+    </w:lvl>
+    <w:lvl w:ilvl="6" w:tplc="04070001" w:tentative="1">
+      <w:start w:val="1"/>
+      <w:numFmt w:val="bullet"/>
+      <w:lvlText w:val=""/>
+      <w:lvlJc w:val="left"/>
+      <w:pPr>
+        <w:ind w:left="5749" w:hanging="360"/>
+      </w:pPr>
+      <w:rPr>
+        <w:rFonts w:ascii="Symbol" w:hAnsi="Symbol" w:hint="default"/>
+      </w:rPr>
+    </w:lvl>
+    <w:lvl w:ilvl="7" w:tplc="04070003" w:tentative="1">
+      <w:start w:val="1"/>
+      <w:numFmt w:val="bullet"/>
+      <w:lvlText w:val="o"/>
+      <w:lvlJc w:val="left"/>
+      <w:pPr>
+        <w:ind w:left="6469" w:hanging="360"/>
+      </w:pPr>
+      <w:rPr>
+        <w:rFonts w:ascii="Courier New" w:hAnsi="Courier New" w:cs="Courier New" w:hint="default"/>
+      </w:rPr>
+    </w:lvl>
+    <w:lvl w:ilvl="8" w:tplc="04070005" w:tentative="1">
+      <w:start w:val="1"/>
+      <w:numFmt w:val="bullet"/>
+      <w:lvlText w:val=""/>
+      <w:lvlJc w:val="left"/>
+      <w:pPr>
+        <w:ind w:left="7189" w:hanging="360"/>
+      </w:pPr>
+      <w:rPr>
+        <w:rFonts w:ascii="Wingdings" w:hAnsi="Wingdings" w:hint="default"/>
+      </w:rPr>
+    </w:lvl>
+  </w:abstractNum>
+  <w:abstractNum w:abstractNumId="25">
     <w:nsid w:val="6EEC2F48"/>
     <w:multiLevelType w:val="hybridMultilevel"/>
     <w:tmpl w:val="0DCA7A52"/>
@@ -8675,7 +10029,7 @@
       </w:rPr>
     </w:lvl>
   </w:abstractNum>
-  <w:abstractNum w:abstractNumId="21">
+  <w:abstractNum w:abstractNumId="26">
     <w:nsid w:val="7D771EC3"/>
     <w:multiLevelType w:val="hybridMultilevel"/>
     <w:tmpl w:val="7B420AD8"/>
@@ -8788,7 +10142,7 @@
       </w:rPr>
     </w:lvl>
   </w:abstractNum>
-  <w:abstractNum w:abstractNumId="22">
+  <w:abstractNum w:abstractNumId="27">
     <w:nsid w:val="7FBA5C14"/>
     <w:multiLevelType w:val="hybridMultilevel"/>
     <w:tmpl w:val="54F46950"/>
@@ -8902,25 +10256,25 @@
     </w:lvl>
   </w:abstractNum>
   <w:num w:numId="1">
-    <w:abstractNumId w:val="10"/>
+    <w:abstractNumId w:val="12"/>
   </w:num>
   <w:num w:numId="2">
-    <w:abstractNumId w:val="21"/>
+    <w:abstractNumId w:val="26"/>
   </w:num>
   <w:num w:numId="3">
-    <w:abstractNumId w:val="22"/>
+    <w:abstractNumId w:val="27"/>
   </w:num>
   <w:num w:numId="4">
     <w:abstractNumId w:val="3"/>
   </w:num>
   <w:num w:numId="5">
-    <w:abstractNumId w:val="5"/>
+    <w:abstractNumId w:val="6"/>
   </w:num>
   <w:num w:numId="6">
-    <w:abstractNumId w:val="13"/>
+    <w:abstractNumId w:val="16"/>
   </w:num>
   <w:num w:numId="7">
-    <w:abstractNumId w:val="5"/>
+    <w:abstractNumId w:val="6"/>
     <w:lvlOverride w:ilvl="0">
       <w:startOverride w:val="1"/>
     </w:lvlOverride>
@@ -8950,13 +10304,13 @@
     </w:lvlOverride>
   </w:num>
   <w:num w:numId="8">
-    <w:abstractNumId w:val="17"/>
+    <w:abstractNumId w:val="21"/>
   </w:num>
   <w:num w:numId="9">
     <w:abstractNumId w:val="1"/>
   </w:num>
   <w:num w:numId="10">
-    <w:abstractNumId w:val="5"/>
+    <w:abstractNumId w:val="6"/>
     <w:lvlOverride w:ilvl="0">
       <w:startOverride w:val="1"/>
     </w:lvlOverride>
@@ -8986,7 +10340,7 @@
     </w:lvlOverride>
   </w:num>
   <w:num w:numId="11">
-    <w:abstractNumId w:val="16"/>
+    <w:abstractNumId w:val="19"/>
   </w:num>
   <w:num w:numId="12">
     <w:abstractNumId w:val="2"/>
@@ -8995,40 +10349,55 @@
     <w:abstractNumId w:val="0"/>
   </w:num>
   <w:num w:numId="14">
+    <w:abstractNumId w:val="17"/>
+  </w:num>
+  <w:num w:numId="15">
+    <w:abstractNumId w:val="11"/>
+  </w:num>
+  <w:num w:numId="16">
+    <w:abstractNumId w:val="22"/>
+  </w:num>
+  <w:num w:numId="17">
+    <w:abstractNumId w:val="18"/>
+  </w:num>
+  <w:num w:numId="18">
+    <w:abstractNumId w:val="5"/>
+  </w:num>
+  <w:num w:numId="19">
+    <w:abstractNumId w:val="25"/>
+  </w:num>
+  <w:num w:numId="20">
+    <w:abstractNumId w:val="23"/>
+  </w:num>
+  <w:num w:numId="21">
+    <w:abstractNumId w:val="15"/>
+  </w:num>
+  <w:num w:numId="22">
+    <w:abstractNumId w:val="10"/>
+  </w:num>
+  <w:num w:numId="23">
+    <w:abstractNumId w:val="9"/>
+  </w:num>
+  <w:num w:numId="24">
+    <w:abstractNumId w:val="8"/>
+  </w:num>
+  <w:num w:numId="25">
+    <w:abstractNumId w:val="13"/>
+  </w:num>
+  <w:num w:numId="26">
+    <w:abstractNumId w:val="7"/>
+  </w:num>
+  <w:num w:numId="27">
     <w:abstractNumId w:val="14"/>
   </w:num>
-  <w:num w:numId="15">
-    <w:abstractNumId w:val="9"/>
+  <w:num w:numId="28">
+    <w:abstractNumId w:val="24"/>
   </w:num>
-  <w:num w:numId="16">
-    <w:abstractNumId w:val="18"/>
-  </w:num>
-  <w:num w:numId="17">
-    <w:abstractNumId w:val="15"/>
-  </w:num>
-  <w:num w:numId="18">
-    <w:abstractNumId w:val="4"/>
-  </w:num>
-  <w:num w:numId="19">
+  <w:num w:numId="29">
     <w:abstractNumId w:val="20"/>
   </w:num>
-  <w:num w:numId="20">
-    <w:abstractNumId w:val="19"/>
-  </w:num>
-  <w:num w:numId="21">
-    <w:abstractNumId w:val="12"/>
-  </w:num>
-  <w:num w:numId="22">
-    <w:abstractNumId w:val="8"/>
-  </w:num>
-  <w:num w:numId="23">
-    <w:abstractNumId w:val="7"/>
-  </w:num>
-  <w:num w:numId="24">
-    <w:abstractNumId w:val="6"/>
-  </w:num>
-  <w:num w:numId="25">
-    <w:abstractNumId w:val="11"/>
+  <w:num w:numId="30">
+    <w:abstractNumId w:val="4"/>
   </w:num>
 </w:numbering>
 </file>
@@ -9420,6 +10789,7 @@
   <w:style w:type="character" w:default="1" w:styleId="Absatz-Standardschriftart">
     <w:name w:val="Default Paragraph Font"/>
     <w:uiPriority w:val="1"/>
+    <w:semiHidden/>
     <w:unhideWhenUsed/>
   </w:style>
   <w:style w:type="table" w:default="1" w:styleId="NormaleTabelle">
@@ -10291,7 +11661,7 @@
 </file>
 
 <file path=customXml/itemProps1.xml><?xml version="1.0" encoding="utf-8"?>
-<ds:datastoreItem xmlns:ds="http://schemas.openxmlformats.org/officeDocument/2006/customXml" ds:itemID="{8CDB3560-0F5A-457C-A869-70E5E09008BC}">
+<ds:datastoreItem xmlns:ds="http://schemas.openxmlformats.org/officeDocument/2006/customXml" ds:itemID="{76B15500-3CF6-476C-8270-D030C91B7720}">
   <ds:schemaRefs>
     <ds:schemaRef ds:uri="http://schemas.openxmlformats.org/officeDocument/2006/bibliography"/>
   </ds:schemaRefs>

</xml_diff>

<commit_message>
topic "social media network", external service provider vs. self programming
</commit_message>
<xml_diff>
--- a/SSO/SSO Vorschlag.docx
+++ b/SSO/SSO Vorschlag.docx
@@ -402,7 +402,7 @@
       <w:r>
         <w:fldChar w:fldCharType="separate"/>
       </w:r>
-      <w:hyperlink w:anchor="_Toc401219434" w:history="1">
+      <w:hyperlink w:anchor="_Toc401237154" w:history="1">
         <w:r>
           <w:rPr>
             <w:rStyle w:val="Hyperlink"/>
@@ -447,7 +447,7 @@
             <w:noProof/>
             <w:webHidden/>
           </w:rPr>
-          <w:instrText xml:space="preserve"> PAGEREF _Toc401219434 \h </w:instrText>
+          <w:instrText xml:space="preserve"> PAGEREF _Toc401237154 \h </w:instrText>
         </w:r>
         <w:r>
           <w:rPr>
@@ -490,7 +490,7 @@
           <w:szCs w:val="22"/>
         </w:rPr>
       </w:pPr>
-      <w:hyperlink w:anchor="_Toc401219435" w:history="1">
+      <w:hyperlink w:anchor="_Toc401237155" w:history="1">
         <w:r>
           <w:rPr>
             <w:rStyle w:val="Hyperlink"/>
@@ -535,7 +535,7 @@
             <w:noProof/>
             <w:webHidden/>
           </w:rPr>
-          <w:instrText xml:space="preserve"> PAGEREF _Toc401219435 \h </w:instrText>
+          <w:instrText xml:space="preserve"> PAGEREF _Toc401237155 \h </w:instrText>
         </w:r>
         <w:r>
           <w:rPr>
@@ -577,7 +577,7 @@
           <w:szCs w:val="22"/>
         </w:rPr>
       </w:pPr>
-      <w:hyperlink w:anchor="_Toc401219436" w:history="1">
+      <w:hyperlink w:anchor="_Toc401237156" w:history="1">
         <w:r>
           <w:rPr>
             <w:rStyle w:val="Hyperlink"/>
@@ -600,7 +600,7 @@
             <w:rStyle w:val="Hyperlink"/>
             <w:noProof/>
           </w:rPr>
-          <w:t>„Einmal anmelden, alles nutzen“</w:t>
+          <w:t>Definition</w:t>
         </w:r>
         <w:r>
           <w:rPr>
@@ -621,7 +621,7 @@
             <w:noProof/>
             <w:webHidden/>
           </w:rPr>
-          <w:instrText xml:space="preserve"> PAGEREF _Toc401219436 \h </w:instrText>
+          <w:instrText xml:space="preserve"> PAGEREF _Toc401237156 \h </w:instrText>
         </w:r>
         <w:r>
           <w:rPr>
@@ -663,7 +663,7 @@
           <w:szCs w:val="22"/>
         </w:rPr>
       </w:pPr>
-      <w:hyperlink w:anchor="_Toc401219437" w:history="1">
+      <w:hyperlink w:anchor="_Toc401237157" w:history="1">
         <w:r>
           <w:rPr>
             <w:rStyle w:val="Hyperlink"/>
@@ -686,7 +686,7 @@
             <w:rStyle w:val="Hyperlink"/>
             <w:noProof/>
           </w:rPr>
-          <w:t>Pro: Nutzen von SSO</w:t>
+          <w:t>„Einmal anmelden, alles nutzen“</w:t>
         </w:r>
         <w:r>
           <w:rPr>
@@ -707,7 +707,7 @@
             <w:noProof/>
             <w:webHidden/>
           </w:rPr>
-          <w:instrText xml:space="preserve"> PAGEREF _Toc401219437 \h </w:instrText>
+          <w:instrText xml:space="preserve"> PAGEREF _Toc401237157 \h </w:instrText>
         </w:r>
         <w:r>
           <w:rPr>
@@ -749,7 +749,7 @@
           <w:szCs w:val="22"/>
         </w:rPr>
       </w:pPr>
-      <w:hyperlink w:anchor="_Toc401219438" w:history="1">
+      <w:hyperlink w:anchor="_Toc401237158" w:history="1">
         <w:r>
           <w:rPr>
             <w:rStyle w:val="Hyperlink"/>
@@ -772,6 +772,92 @@
             <w:rStyle w:val="Hyperlink"/>
             <w:noProof/>
           </w:rPr>
+          <w:t>Pro: Nutzen von SSO</w:t>
+        </w:r>
+        <w:r>
+          <w:rPr>
+            <w:noProof/>
+            <w:webHidden/>
+          </w:rPr>
+          <w:tab/>
+        </w:r>
+        <w:r>
+          <w:rPr>
+            <w:noProof/>
+            <w:webHidden/>
+          </w:rPr>
+          <w:fldChar w:fldCharType="begin"/>
+        </w:r>
+        <w:r>
+          <w:rPr>
+            <w:noProof/>
+            <w:webHidden/>
+          </w:rPr>
+          <w:instrText xml:space="preserve"> PAGEREF _Toc401237158 \h </w:instrText>
+        </w:r>
+        <w:r>
+          <w:rPr>
+            <w:noProof/>
+            <w:webHidden/>
+          </w:rPr>
+        </w:r>
+        <w:r>
+          <w:rPr>
+            <w:noProof/>
+            <w:webHidden/>
+          </w:rPr>
+          <w:fldChar w:fldCharType="separate"/>
+        </w:r>
+        <w:r>
+          <w:rPr>
+            <w:noProof/>
+            <w:webHidden/>
+          </w:rPr>
+          <w:t>4</w:t>
+        </w:r>
+        <w:r>
+          <w:rPr>
+            <w:noProof/>
+            <w:webHidden/>
+          </w:rPr>
+          <w:fldChar w:fldCharType="end"/>
+        </w:r>
+      </w:hyperlink>
+    </w:p>
+    <w:p>
+      <w:pPr>
+        <w:pStyle w:val="Verzeichnis2"/>
+        <w:rPr>
+          <w:rFonts w:eastAsiaTheme="minorEastAsia" w:cstheme="minorBidi"/>
+          <w:iCs w:val="0"/>
+          <w:noProof/>
+          <w:sz w:val="22"/>
+          <w:szCs w:val="22"/>
+        </w:rPr>
+      </w:pPr>
+      <w:hyperlink w:anchor="_Toc401237159" w:history="1">
+        <w:r>
+          <w:rPr>
+            <w:rStyle w:val="Hyperlink"/>
+            <w:noProof/>
+          </w:rPr>
+          <w:t>2.4</w:t>
+        </w:r>
+        <w:r>
+          <w:rPr>
+            <w:rFonts w:eastAsiaTheme="minorEastAsia" w:cstheme="minorBidi"/>
+            <w:iCs w:val="0"/>
+            <w:noProof/>
+            <w:sz w:val="22"/>
+            <w:szCs w:val="22"/>
+          </w:rPr>
+          <w:tab/>
+        </w:r>
+        <w:r>
+          <w:rPr>
+            <w:rStyle w:val="Hyperlink"/>
+            <w:noProof/>
+          </w:rPr>
           <w:t>Contra: Stolpersteine beim SSO</w:t>
         </w:r>
         <w:r>
@@ -793,7 +879,7 @@
             <w:noProof/>
             <w:webHidden/>
           </w:rPr>
-          <w:instrText xml:space="preserve"> PAGEREF _Toc401219438 \h </w:instrText>
+          <w:instrText xml:space="preserve"> PAGEREF _Toc401237159 \h </w:instrText>
         </w:r>
         <w:r>
           <w:rPr>
@@ -813,7 +899,7 @@
             <w:noProof/>
             <w:webHidden/>
           </w:rPr>
-          <w:t>3</w:t>
+          <w:t>4</w:t>
         </w:r>
         <w:r>
           <w:rPr>
@@ -836,7 +922,7 @@
           <w:szCs w:val="22"/>
         </w:rPr>
       </w:pPr>
-      <w:hyperlink w:anchor="_Toc401219439" w:history="1">
+      <w:hyperlink w:anchor="_Toc401237160" w:history="1">
         <w:r>
           <w:rPr>
             <w:rStyle w:val="Hyperlink"/>
@@ -881,7 +967,7 @@
             <w:noProof/>
             <w:webHidden/>
           </w:rPr>
-          <w:instrText xml:space="preserve"> PAGEREF _Toc401219439 \h </w:instrText>
+          <w:instrText xml:space="preserve"> PAGEREF _Toc401237160 \h </w:instrText>
         </w:r>
         <w:r>
           <w:rPr>
@@ -923,7 +1009,7 @@
           <w:szCs w:val="22"/>
         </w:rPr>
       </w:pPr>
-      <w:hyperlink w:anchor="_Toc401219440" w:history="1">
+      <w:hyperlink w:anchor="_Toc401237161" w:history="1">
         <w:r>
           <w:rPr>
             <w:rStyle w:val="Hyperlink"/>
@@ -967,7 +1053,7 @@
             <w:noProof/>
             <w:webHidden/>
           </w:rPr>
-          <w:instrText xml:space="preserve"> PAGEREF _Toc401219440 \h </w:instrText>
+          <w:instrText xml:space="preserve"> PAGEREF _Toc401237161 \h </w:instrText>
         </w:r>
         <w:r>
           <w:rPr>
@@ -1013,7 +1099,7 @@
           <w:szCs w:val="22"/>
         </w:rPr>
       </w:pPr>
-      <w:hyperlink w:anchor="_Toc401219441" w:history="1">
+      <w:hyperlink w:anchor="_Toc401237162" w:history="1">
         <w:r>
           <w:rPr>
             <w:rStyle w:val="Hyperlink"/>
@@ -1057,7 +1143,7 @@
             <w:noProof/>
             <w:webHidden/>
           </w:rPr>
-          <w:instrText xml:space="preserve"> PAGEREF _Toc401219441 \h </w:instrText>
+          <w:instrText xml:space="preserve"> PAGEREF _Toc401237162 \h </w:instrText>
         </w:r>
         <w:r>
           <w:rPr>
@@ -1103,7 +1189,7 @@
           <w:szCs w:val="22"/>
         </w:rPr>
       </w:pPr>
-      <w:hyperlink w:anchor="_Toc401219442" w:history="1">
+      <w:hyperlink w:anchor="_Toc401237163" w:history="1">
         <w:r>
           <w:rPr>
             <w:rStyle w:val="Hyperlink"/>
@@ -1147,7 +1233,7 @@
             <w:noProof/>
             <w:webHidden/>
           </w:rPr>
-          <w:instrText xml:space="preserve"> PAGEREF _Toc401219442 \h </w:instrText>
+          <w:instrText xml:space="preserve"> PAGEREF _Toc401237163 \h </w:instrText>
         </w:r>
         <w:r>
           <w:rPr>
@@ -1167,7 +1253,7 @@
             <w:noProof/>
             <w:webHidden/>
           </w:rPr>
-          <w:t>5</w:t>
+          <w:t>6</w:t>
         </w:r>
         <w:r>
           <w:rPr>
@@ -1193,7 +1279,7 @@
           <w:szCs w:val="22"/>
         </w:rPr>
       </w:pPr>
-      <w:hyperlink w:anchor="_Toc401219443" w:history="1">
+      <w:hyperlink w:anchor="_Toc401237164" w:history="1">
         <w:r>
           <w:rPr>
             <w:rStyle w:val="Hyperlink"/>
@@ -1237,7 +1323,7 @@
             <w:noProof/>
             <w:webHidden/>
           </w:rPr>
-          <w:instrText xml:space="preserve"> PAGEREF _Toc401219443 \h </w:instrText>
+          <w:instrText xml:space="preserve"> PAGEREF _Toc401237164 \h </w:instrText>
         </w:r>
         <w:r>
           <w:rPr>
@@ -1280,7 +1366,7 @@
           <w:szCs w:val="22"/>
         </w:rPr>
       </w:pPr>
-      <w:hyperlink w:anchor="_Toc401219444" w:history="1">
+      <w:hyperlink w:anchor="_Toc401237165" w:history="1">
         <w:r>
           <w:rPr>
             <w:rStyle w:val="Hyperlink"/>
@@ -1325,7 +1411,7 @@
             <w:noProof/>
             <w:webHidden/>
           </w:rPr>
-          <w:instrText xml:space="preserve"> PAGEREF _Toc401219444 \h </w:instrText>
+          <w:instrText xml:space="preserve"> PAGEREF _Toc401237165 \h </w:instrText>
         </w:r>
         <w:r>
           <w:rPr>
@@ -1367,7 +1453,7 @@
           <w:szCs w:val="22"/>
         </w:rPr>
       </w:pPr>
-      <w:hyperlink w:anchor="_Toc401219445" w:history="1">
+      <w:hyperlink w:anchor="_Toc401237166" w:history="1">
         <w:r>
           <w:rPr>
             <w:rStyle w:val="Hyperlink"/>
@@ -1411,7 +1497,7 @@
             <w:noProof/>
             <w:webHidden/>
           </w:rPr>
-          <w:instrText xml:space="preserve"> PAGEREF _Toc401219445 \h </w:instrText>
+          <w:instrText xml:space="preserve"> PAGEREF _Toc401237166 \h </w:instrText>
         </w:r>
         <w:r>
           <w:rPr>
@@ -1453,7 +1539,7 @@
           <w:szCs w:val="22"/>
         </w:rPr>
       </w:pPr>
-      <w:hyperlink w:anchor="_Toc401219446" w:history="1">
+      <w:hyperlink w:anchor="_Toc401237167" w:history="1">
         <w:r>
           <w:rPr>
             <w:rStyle w:val="Hyperlink"/>
@@ -1497,7 +1583,7 @@
             <w:noProof/>
             <w:webHidden/>
           </w:rPr>
-          <w:instrText xml:space="preserve"> PAGEREF _Toc401219446 \h </w:instrText>
+          <w:instrText xml:space="preserve"> PAGEREF _Toc401237167 \h </w:instrText>
         </w:r>
         <w:r>
           <w:rPr>
@@ -1539,7 +1625,7 @@
           <w:szCs w:val="22"/>
         </w:rPr>
       </w:pPr>
-      <w:hyperlink w:anchor="_Toc401219447" w:history="1">
+      <w:hyperlink w:anchor="_Toc401237168" w:history="1">
         <w:r>
           <w:rPr>
             <w:rStyle w:val="Hyperlink"/>
@@ -1583,7 +1669,7 @@
             <w:noProof/>
             <w:webHidden/>
           </w:rPr>
-          <w:instrText xml:space="preserve"> PAGEREF _Toc401219447 \h </w:instrText>
+          <w:instrText xml:space="preserve"> PAGEREF _Toc401237168 \h </w:instrText>
         </w:r>
         <w:r>
           <w:rPr>
@@ -1629,7 +1715,7 @@
           <w:szCs w:val="22"/>
         </w:rPr>
       </w:pPr>
-      <w:hyperlink w:anchor="_Toc401219448" w:history="1">
+      <w:hyperlink w:anchor="_Toc401237169" w:history="1">
         <w:r>
           <w:rPr>
             <w:rStyle w:val="Hyperlink"/>
@@ -1673,7 +1759,7 @@
             <w:noProof/>
             <w:webHidden/>
           </w:rPr>
-          <w:instrText xml:space="preserve"> PAGEREF _Toc401219448 \h </w:instrText>
+          <w:instrText xml:space="preserve"> PAGEREF _Toc401237169 \h </w:instrText>
         </w:r>
         <w:r>
           <w:rPr>
@@ -1719,7 +1805,7 @@
           <w:szCs w:val="22"/>
         </w:rPr>
       </w:pPr>
-      <w:hyperlink w:anchor="_Toc401219449" w:history="1">
+      <w:hyperlink w:anchor="_Toc401237170" w:history="1">
         <w:r>
           <w:rPr>
             <w:rStyle w:val="Hyperlink"/>
@@ -1763,7 +1849,7 @@
             <w:noProof/>
             <w:webHidden/>
           </w:rPr>
-          <w:instrText xml:space="preserve"> PAGEREF _Toc401219449 \h </w:instrText>
+          <w:instrText xml:space="preserve"> PAGEREF _Toc401237170 \h </w:instrText>
         </w:r>
         <w:r>
           <w:rPr>
@@ -1809,7 +1895,7 @@
           <w:szCs w:val="22"/>
         </w:rPr>
       </w:pPr>
-      <w:hyperlink w:anchor="_Toc401219450" w:history="1">
+      <w:hyperlink w:anchor="_Toc401237171" w:history="1">
         <w:r>
           <w:rPr>
             <w:rStyle w:val="Hyperlink"/>
@@ -1853,7 +1939,7 @@
             <w:noProof/>
             <w:webHidden/>
           </w:rPr>
-          <w:instrText xml:space="preserve"> PAGEREF _Toc401219450 \h </w:instrText>
+          <w:instrText xml:space="preserve"> PAGEREF _Toc401237171 \h </w:instrText>
         </w:r>
         <w:r>
           <w:rPr>
@@ -1895,7 +1981,7 @@
           <w:szCs w:val="22"/>
         </w:rPr>
       </w:pPr>
-      <w:hyperlink w:anchor="_Toc401219451" w:history="1">
+      <w:hyperlink w:anchor="_Toc401237172" w:history="1">
         <w:r>
           <w:rPr>
             <w:rStyle w:val="Hyperlink"/>
@@ -1939,7 +2025,7 @@
             <w:noProof/>
             <w:webHidden/>
           </w:rPr>
-          <w:instrText xml:space="preserve"> PAGEREF _Toc401219451 \h </w:instrText>
+          <w:instrText xml:space="preserve"> PAGEREF _Toc401237172 \h </w:instrText>
         </w:r>
         <w:r>
           <w:rPr>
@@ -1982,11 +2068,12 @@
           <w:szCs w:val="22"/>
         </w:rPr>
       </w:pPr>
-      <w:hyperlink w:anchor="_Toc401219452" w:history="1">
+      <w:hyperlink w:anchor="_Toc401237173" w:history="1">
         <w:r>
           <w:rPr>
             <w:rStyle w:val="Hyperlink"/>
             <w:noProof/>
+            <w:lang w:val="en-US"/>
           </w:rPr>
           <w:t>5</w:t>
         </w:r>
@@ -2005,8 +2092,9 @@
           <w:rPr>
             <w:rStyle w:val="Hyperlink"/>
             <w:noProof/>
-          </w:rPr>
-          <w:t>Social Media Sign On</w:t>
+            <w:lang w:val="en-US"/>
+          </w:rPr>
+          <w:t>Social Media SSO mit Facebook, Twitter &amp; Co.</w:t>
         </w:r>
         <w:r>
           <w:rPr>
@@ -2027,7 +2115,7 @@
             <w:noProof/>
             <w:webHidden/>
           </w:rPr>
-          <w:instrText xml:space="preserve"> PAGEREF _Toc401219452 \h </w:instrText>
+          <w:instrText xml:space="preserve"> PAGEREF _Toc401237173 \h </w:instrText>
         </w:r>
         <w:r>
           <w:rPr>
@@ -2048,6 +2136,369 @@
             <w:webHidden/>
           </w:rPr>
           <w:t>10</w:t>
+        </w:r>
+        <w:r>
+          <w:rPr>
+            <w:noProof/>
+            <w:webHidden/>
+          </w:rPr>
+          <w:fldChar w:fldCharType="end"/>
+        </w:r>
+      </w:hyperlink>
+    </w:p>
+    <w:p>
+      <w:pPr>
+        <w:pStyle w:val="Verzeichnis2"/>
+        <w:rPr>
+          <w:rFonts w:eastAsiaTheme="minorEastAsia" w:cstheme="minorBidi"/>
+          <w:iCs w:val="0"/>
+          <w:noProof/>
+          <w:sz w:val="22"/>
+          <w:szCs w:val="22"/>
+        </w:rPr>
+      </w:pPr>
+      <w:hyperlink w:anchor="_Toc401237174" w:history="1">
+        <w:r>
+          <w:rPr>
+            <w:rStyle w:val="Hyperlink"/>
+            <w:noProof/>
+          </w:rPr>
+          <w:t>5.1</w:t>
+        </w:r>
+        <w:r>
+          <w:rPr>
+            <w:rFonts w:eastAsiaTheme="minorEastAsia" w:cstheme="minorBidi"/>
+            <w:iCs w:val="0"/>
+            <w:noProof/>
+            <w:sz w:val="22"/>
+            <w:szCs w:val="22"/>
+          </w:rPr>
+          <w:tab/>
+        </w:r>
+        <w:r>
+          <w:rPr>
+            <w:rStyle w:val="Hyperlink"/>
+            <w:noProof/>
+          </w:rPr>
+          <w:t>Technischer Ablauf</w:t>
+        </w:r>
+        <w:r>
+          <w:rPr>
+            <w:noProof/>
+            <w:webHidden/>
+          </w:rPr>
+          <w:tab/>
+        </w:r>
+        <w:r>
+          <w:rPr>
+            <w:noProof/>
+            <w:webHidden/>
+          </w:rPr>
+          <w:fldChar w:fldCharType="begin"/>
+        </w:r>
+        <w:r>
+          <w:rPr>
+            <w:noProof/>
+            <w:webHidden/>
+          </w:rPr>
+          <w:instrText xml:space="preserve"> PAGEREF _Toc401237174 \h </w:instrText>
+        </w:r>
+        <w:r>
+          <w:rPr>
+            <w:noProof/>
+            <w:webHidden/>
+          </w:rPr>
+        </w:r>
+        <w:r>
+          <w:rPr>
+            <w:noProof/>
+            <w:webHidden/>
+          </w:rPr>
+          <w:fldChar w:fldCharType="separate"/>
+        </w:r>
+        <w:r>
+          <w:rPr>
+            <w:noProof/>
+            <w:webHidden/>
+          </w:rPr>
+          <w:t>10</w:t>
+        </w:r>
+        <w:r>
+          <w:rPr>
+            <w:noProof/>
+            <w:webHidden/>
+          </w:rPr>
+          <w:fldChar w:fldCharType="end"/>
+        </w:r>
+      </w:hyperlink>
+    </w:p>
+    <w:p>
+      <w:pPr>
+        <w:pStyle w:val="Verzeichnis2"/>
+        <w:rPr>
+          <w:rFonts w:eastAsiaTheme="minorEastAsia" w:cstheme="minorBidi"/>
+          <w:iCs w:val="0"/>
+          <w:noProof/>
+          <w:sz w:val="22"/>
+          <w:szCs w:val="22"/>
+        </w:rPr>
+      </w:pPr>
+      <w:hyperlink w:anchor="_Toc401237175" w:history="1">
+        <w:r>
+          <w:rPr>
+            <w:rStyle w:val="Hyperlink"/>
+            <w:noProof/>
+            <w:lang w:val="en-US"/>
+          </w:rPr>
+          <w:t>5.2</w:t>
+        </w:r>
+        <w:r>
+          <w:rPr>
+            <w:rFonts w:eastAsiaTheme="minorEastAsia" w:cstheme="minorBidi"/>
+            <w:iCs w:val="0"/>
+            <w:noProof/>
+            <w:sz w:val="22"/>
+            <w:szCs w:val="22"/>
+          </w:rPr>
+          <w:tab/>
+        </w:r>
+        <w:r>
+          <w:rPr>
+            <w:rStyle w:val="Hyperlink"/>
+            <w:noProof/>
+            <w:lang w:val="en-US"/>
+          </w:rPr>
+          <w:t>Implementierungslösungen für den DAD</w:t>
+        </w:r>
+        <w:r>
+          <w:rPr>
+            <w:noProof/>
+            <w:webHidden/>
+          </w:rPr>
+          <w:tab/>
+        </w:r>
+        <w:r>
+          <w:rPr>
+            <w:noProof/>
+            <w:webHidden/>
+          </w:rPr>
+          <w:fldChar w:fldCharType="begin"/>
+        </w:r>
+        <w:r>
+          <w:rPr>
+            <w:noProof/>
+            <w:webHidden/>
+          </w:rPr>
+          <w:instrText xml:space="preserve"> PAGEREF _Toc401237175 \h </w:instrText>
+        </w:r>
+        <w:r>
+          <w:rPr>
+            <w:noProof/>
+            <w:webHidden/>
+          </w:rPr>
+        </w:r>
+        <w:r>
+          <w:rPr>
+            <w:noProof/>
+            <w:webHidden/>
+          </w:rPr>
+          <w:fldChar w:fldCharType="separate"/>
+        </w:r>
+        <w:r>
+          <w:rPr>
+            <w:noProof/>
+            <w:webHidden/>
+          </w:rPr>
+          <w:t>10</w:t>
+        </w:r>
+        <w:r>
+          <w:rPr>
+            <w:noProof/>
+            <w:webHidden/>
+          </w:rPr>
+          <w:fldChar w:fldCharType="end"/>
+        </w:r>
+      </w:hyperlink>
+    </w:p>
+    <w:p>
+      <w:pPr>
+        <w:pStyle w:val="Verzeichnis3"/>
+        <w:tabs>
+          <w:tab w:val="left" w:pos="1100"/>
+          <w:tab w:val="right" w:leader="dot" w:pos="9772"/>
+        </w:tabs>
+        <w:rPr>
+          <w:rFonts w:eastAsiaTheme="minorEastAsia" w:cstheme="minorBidi"/>
+          <w:i w:val="0"/>
+          <w:noProof/>
+          <w:sz w:val="22"/>
+          <w:szCs w:val="22"/>
+        </w:rPr>
+      </w:pPr>
+      <w:hyperlink w:anchor="_Toc401237176" w:history="1">
+        <w:r>
+          <w:rPr>
+            <w:rStyle w:val="Hyperlink"/>
+            <w:noProof/>
+            <w:lang w:val="en-US"/>
+          </w:rPr>
+          <w:t>5.2.1</w:t>
+        </w:r>
+        <w:r>
+          <w:rPr>
+            <w:rFonts w:eastAsiaTheme="minorEastAsia" w:cstheme="minorBidi"/>
+            <w:i w:val="0"/>
+            <w:noProof/>
+            <w:sz w:val="22"/>
+            <w:szCs w:val="22"/>
+          </w:rPr>
+          <w:tab/>
+        </w:r>
+        <w:r>
+          <w:rPr>
+            <w:rStyle w:val="Hyperlink"/>
+            <w:noProof/>
+          </w:rPr>
+          <w:t>Anbindung über externe</w:t>
+        </w:r>
+        <w:r>
+          <w:rPr>
+            <w:rStyle w:val="Hyperlink"/>
+            <w:noProof/>
+            <w:lang w:val="en-US"/>
+          </w:rPr>
+          <w:t xml:space="preserve"> Social-Connect Provider</w:t>
+        </w:r>
+        <w:r>
+          <w:rPr>
+            <w:noProof/>
+            <w:webHidden/>
+          </w:rPr>
+          <w:tab/>
+        </w:r>
+        <w:r>
+          <w:rPr>
+            <w:noProof/>
+            <w:webHidden/>
+          </w:rPr>
+          <w:fldChar w:fldCharType="begin"/>
+        </w:r>
+        <w:r>
+          <w:rPr>
+            <w:noProof/>
+            <w:webHidden/>
+          </w:rPr>
+          <w:instrText xml:space="preserve"> PAGEREF _Toc401237176 \h </w:instrText>
+        </w:r>
+        <w:r>
+          <w:rPr>
+            <w:noProof/>
+            <w:webHidden/>
+          </w:rPr>
+        </w:r>
+        <w:r>
+          <w:rPr>
+            <w:noProof/>
+            <w:webHidden/>
+          </w:rPr>
+          <w:fldChar w:fldCharType="separate"/>
+        </w:r>
+        <w:r>
+          <w:rPr>
+            <w:noProof/>
+            <w:webHidden/>
+          </w:rPr>
+          <w:t>11</w:t>
+        </w:r>
+        <w:r>
+          <w:rPr>
+            <w:noProof/>
+            <w:webHidden/>
+          </w:rPr>
+          <w:fldChar w:fldCharType="end"/>
+        </w:r>
+      </w:hyperlink>
+    </w:p>
+    <w:p>
+      <w:pPr>
+        <w:pStyle w:val="Verzeichnis3"/>
+        <w:tabs>
+          <w:tab w:val="left" w:pos="1100"/>
+          <w:tab w:val="right" w:leader="dot" w:pos="9772"/>
+        </w:tabs>
+        <w:rPr>
+          <w:rFonts w:eastAsiaTheme="minorEastAsia" w:cstheme="minorBidi"/>
+          <w:i w:val="0"/>
+          <w:noProof/>
+          <w:sz w:val="22"/>
+          <w:szCs w:val="22"/>
+        </w:rPr>
+      </w:pPr>
+      <w:hyperlink w:anchor="_Toc401237177" w:history="1">
+        <w:r>
+          <w:rPr>
+            <w:rStyle w:val="Hyperlink"/>
+            <w:noProof/>
+          </w:rPr>
+          <w:t>5.2.2</w:t>
+        </w:r>
+        <w:r>
+          <w:rPr>
+            <w:rFonts w:eastAsiaTheme="minorEastAsia" w:cstheme="minorBidi"/>
+            <w:i w:val="0"/>
+            <w:noProof/>
+            <w:sz w:val="22"/>
+            <w:szCs w:val="22"/>
+          </w:rPr>
+          <w:tab/>
+        </w:r>
+        <w:r>
+          <w:rPr>
+            <w:rStyle w:val="Hyperlink"/>
+            <w:noProof/>
+          </w:rPr>
+          <w:t>Eigenprogrammierung</w:t>
+        </w:r>
+        <w:r>
+          <w:rPr>
+            <w:noProof/>
+            <w:webHidden/>
+          </w:rPr>
+          <w:tab/>
+        </w:r>
+        <w:r>
+          <w:rPr>
+            <w:noProof/>
+            <w:webHidden/>
+          </w:rPr>
+          <w:fldChar w:fldCharType="begin"/>
+        </w:r>
+        <w:r>
+          <w:rPr>
+            <w:noProof/>
+            <w:webHidden/>
+          </w:rPr>
+          <w:instrText xml:space="preserve"> PAGEREF _Toc401237177 \h </w:instrText>
+        </w:r>
+        <w:r>
+          <w:rPr>
+            <w:noProof/>
+            <w:webHidden/>
+          </w:rPr>
+        </w:r>
+        <w:r>
+          <w:rPr>
+            <w:noProof/>
+            <w:webHidden/>
+          </w:rPr>
+          <w:fldChar w:fldCharType="separate"/>
+        </w:r>
+        <w:r>
+          <w:rPr>
+            <w:noProof/>
+            <w:webHidden/>
+          </w:rPr>
+          <w:t>12</w:t>
         </w:r>
         <w:r>
           <w:rPr>
@@ -2070,7 +2521,7 @@
           <w:szCs w:val="22"/>
         </w:rPr>
       </w:pPr>
-      <w:hyperlink w:anchor="_Toc401219453" w:history="1">
+      <w:hyperlink w:anchor="_Toc401237178" w:history="1">
         <w:r>
           <w:rPr>
             <w:rStyle w:val="Hyperlink"/>
@@ -2115,7 +2566,7 @@
             <w:noProof/>
             <w:webHidden/>
           </w:rPr>
-          <w:instrText xml:space="preserve"> PAGEREF _Toc401219453 \h </w:instrText>
+          <w:instrText xml:space="preserve"> PAGEREF _Toc401237178 \h </w:instrText>
         </w:r>
         <w:r>
           <w:rPr>
@@ -2135,7 +2586,7 @@
             <w:noProof/>
             <w:webHidden/>
           </w:rPr>
-          <w:t>11</w:t>
+          <w:t>13</w:t>
         </w:r>
         <w:r>
           <w:rPr>
@@ -2157,7 +2608,7 @@
           <w:szCs w:val="22"/>
         </w:rPr>
       </w:pPr>
-      <w:hyperlink w:anchor="_Toc401219454" w:history="1">
+      <w:hyperlink w:anchor="_Toc401237179" w:history="1">
         <w:r>
           <w:rPr>
             <w:rStyle w:val="Hyperlink"/>
@@ -2201,7 +2652,7 @@
             <w:noProof/>
             <w:webHidden/>
           </w:rPr>
-          <w:instrText xml:space="preserve"> PAGEREF _Toc401219454 \h </w:instrText>
+          <w:instrText xml:space="preserve"> PAGEREF _Toc401237179 \h </w:instrText>
         </w:r>
         <w:r>
           <w:rPr>
@@ -2221,7 +2672,7 @@
             <w:noProof/>
             <w:webHidden/>
           </w:rPr>
-          <w:t>11</w:t>
+          <w:t>13</w:t>
         </w:r>
         <w:r>
           <w:rPr>
@@ -2247,7 +2698,7 @@
           <w:szCs w:val="22"/>
         </w:rPr>
       </w:pPr>
-      <w:hyperlink w:anchor="_Toc401219455" w:history="1">
+      <w:hyperlink w:anchor="_Toc401237180" w:history="1">
         <w:r>
           <w:rPr>
             <w:rStyle w:val="Hyperlink"/>
@@ -2291,7 +2742,7 @@
             <w:noProof/>
             <w:webHidden/>
           </w:rPr>
-          <w:instrText xml:space="preserve"> PAGEREF _Toc401219455 \h </w:instrText>
+          <w:instrText xml:space="preserve"> PAGEREF _Toc401237180 \h </w:instrText>
         </w:r>
         <w:r>
           <w:rPr>
@@ -2311,7 +2762,7 @@
             <w:noProof/>
             <w:webHidden/>
           </w:rPr>
-          <w:t>11</w:t>
+          <w:t>13</w:t>
         </w:r>
         <w:r>
           <w:rPr>
@@ -2337,7 +2788,7 @@
           <w:szCs w:val="22"/>
         </w:rPr>
       </w:pPr>
-      <w:hyperlink w:anchor="_Toc401219456" w:history="1">
+      <w:hyperlink w:anchor="_Toc401237181" w:history="1">
         <w:r>
           <w:rPr>
             <w:rStyle w:val="Hyperlink"/>
@@ -2381,7 +2832,7 @@
             <w:noProof/>
             <w:webHidden/>
           </w:rPr>
-          <w:instrText xml:space="preserve"> PAGEREF _Toc401219456 \h </w:instrText>
+          <w:instrText xml:space="preserve"> PAGEREF _Toc401237181 \h </w:instrText>
         </w:r>
         <w:r>
           <w:rPr>
@@ -2401,7 +2852,7 @@
             <w:noProof/>
             <w:webHidden/>
           </w:rPr>
-          <w:t>12</w:t>
+          <w:t>14</w:t>
         </w:r>
         <w:r>
           <w:rPr>
@@ -2427,7 +2878,7 @@
           <w:szCs w:val="22"/>
         </w:rPr>
       </w:pPr>
-      <w:hyperlink w:anchor="_Toc401219457" w:history="1">
+      <w:hyperlink w:anchor="_Toc401237182" w:history="1">
         <w:r>
           <w:rPr>
             <w:rStyle w:val="Hyperlink"/>
@@ -2471,7 +2922,7 @@
             <w:noProof/>
             <w:webHidden/>
           </w:rPr>
-          <w:instrText xml:space="preserve"> PAGEREF _Toc401219457 \h </w:instrText>
+          <w:instrText xml:space="preserve"> PAGEREF _Toc401237182 \h </w:instrText>
         </w:r>
         <w:r>
           <w:rPr>
@@ -2491,7 +2942,7 @@
             <w:noProof/>
             <w:webHidden/>
           </w:rPr>
-          <w:t>14</w:t>
+          <w:t>16</w:t>
         </w:r>
         <w:r>
           <w:rPr>
@@ -2519,7 +2970,7 @@
       <w:r>
         <w:br w:type="page"/>
       </w:r>
-      <w:bookmarkStart w:id="0" w:name="_Toc401219434"/>
+      <w:bookmarkStart w:id="0" w:name="_Toc401237154"/>
       <w:r>
         <w:lastRenderedPageBreak/>
         <w:t>Über dieses Dokument</w:t>
@@ -2564,7 +3015,7 @@
       <w:pPr>
         <w:pStyle w:val="berschrift1"/>
       </w:pPr>
-      <w:bookmarkStart w:id="1" w:name="_Toc401219435"/>
+      <w:bookmarkStart w:id="1" w:name="_Toc401237155"/>
       <w:r>
         <w:t>Einführung</w:t>
       </w:r>
@@ -2577,9 +3028,11 @@
       <w:pPr>
         <w:pStyle w:val="berschrift2"/>
       </w:pPr>
+      <w:bookmarkStart w:id="2" w:name="_Toc401237156"/>
       <w:r>
         <w:t>Definition</w:t>
       </w:r>
+      <w:bookmarkEnd w:id="2"/>
     </w:p>
     <w:p>
       <w:r>
@@ -2591,110 +3044,95 @@
       </w:r>
       <w:proofErr w:type="spellEnd"/>
       <w:r>
-        <w:t>-On (Abkürzung</w:t>
-      </w:r>
+        <w:t>-On (Abkürzung „SSO“) bezeichnet die Möglichkeit, dass sich ein Nutzer nach einer einmaligen Identifizierung bei einem SSO Anbieter auf verschiedenen Portalen im Internet mit dieser SSO Kennung anmelden kann. Hierfür muss der Betreiber des Internetportals mit einem oder mehreren der SSO Dienste zusammenarbeiten, um eine Registrierung auf diese Art zu gewährleisten.</w:t>
+      </w:r>
+    </w:p>
+    <w:p>
+      <w:r>
+        <w:t>Während sich der Nutzer auf einer Portalseite über einen SSO Dienst anmeldet, muss er zur Bestätigung die Anmeldung des Portals manuell authentifizieren. Nach diesem Schritt ist sein SSO Konto mit demjenigen der Portalseite verbunden und er kann sich mit dem SSO Konto einloggen, bzw. bleibt stets eingeloggt sofern er dies wünscht.</w:t>
+      </w:r>
+    </w:p>
+    <w:p>
+      <w:r>
+        <w:t>Der Vorteil für den Nutzer besteht darin, dass er sich nicht auf jeder Portalseite, auf der er ein Konto anlegen möchte, mit neuen Benutzernamen und Passwörtern anmelden muss. Durch sein Konto beim SSO Dienst hat er einen einmaligen Schlüssel, dessen Zugangsdaten er sich merken muss. Zusätzlich kann er beim SSO Anbieter einsehen, welche Dienste er bereits authentifiziert hat.</w:t>
+      </w:r>
+    </w:p>
+    <w:p>
+      <w:pPr>
+        <w:pStyle w:val="berschrift2"/>
+      </w:pPr>
       <w:r>
         <w:t xml:space="preserve"> </w:t>
       </w:r>
-      <w:r>
-        <w:t>„</w:t>
-      </w:r>
-      <w:r>
-        <w:t>SSO</w:t>
+      <w:bookmarkStart w:id="3" w:name="_Toc401237157"/>
+      <w:r>
+        <w:t>„E</w:t>
+      </w:r>
+      <w:r>
+        <w:t>inmal anmelden, alles nutzen</w:t>
       </w:r>
       <w:r>
         <w:t>“</w:t>
       </w:r>
-      <w:r>
-        <w:t>) bezeichnet die Möglichkeit, dass sich ein Nutzer nach einer einmaligen Identifizierung bei einem SSO Anbieter auf verschiedenen Portalen im Internet mit dieser SSO Kennung anmelden kann. Hierfür muss der Betreiber des Internetportals mit einem oder mehreren der SSO Dienste zusammenarbeiten, um eine Registrierung auf diese Art zu gewährleisten.</w:t>
-      </w:r>
-    </w:p>
-    <w:p>
-      <w:r>
-        <w:t>Während sich der Nutzer auf einer Portalseite über einen SSO Dienst anmeldet, muss er zur Bestätigung die Anmeldung des Portals manuell authentifizieren. Nach diesem Schritt ist sein SSO Konto mit demjenigen der Portalseite verbunden und er kann sich mit dem SSO Konto einloggen, bzw. bleibt stets eingeloggt sofern er dies wünscht.</w:t>
-      </w:r>
-    </w:p>
-    <w:p>
-      <w:r>
-        <w:t>Der Vorteil für den Nutzer besteht darin, dass er sich nicht auf jeder Portalseite, auf der er ein Konto anlegen möchte, mit neuen Benutzernamen und Passwörtern anmelden muss. Durch sein Konto beim SSO Dienst hat er einen einmaligen Schlüssel, dessen Zugangsdaten er sich merken muss. Zusätzlich kann er beim SSO Anbieter einsehen, welche Dienste er bereits authentifiziert hat.</w:t>
+      <w:bookmarkEnd w:id="3"/>
+    </w:p>
+    <w:p>
+      <w:r>
+        <w:t xml:space="preserve">Mit einem Single </w:t>
+      </w:r>
+      <w:proofErr w:type="spellStart"/>
+      <w:r>
+        <w:t>Sign</w:t>
+      </w:r>
+      <w:proofErr w:type="spellEnd"/>
+      <w:r>
+        <w:t xml:space="preserve">-On (SSO) müssen sich Mitarbeiter nur noch einmal anmelden (primär authentifizieren) und das SSO übernimmt das Anmeldeverfahren bei eingebundenen Applikationen nach hinterlegten Regeln. Dies erspart den Usern nicht nur Tipparbeit, sondern auch die lästige Suche nach Passwörtern. Darüber hinaus lässt sich die Sicherheit durch Verschärfung der Passwortregeln erhöhen und die Anmeldung z.B. mit einer Smartcard oder einem Biometrie-Verfahren kombinieren. </w:t>
+      </w:r>
+    </w:p>
+    <w:p>
+      <w:r>
+        <w:t xml:space="preserve">Bei der Gesamt-Abmeldung “Single Log-Out” (SLO) kann sich der Benutzer durch einmaliges “Ausloggen” aus allen genutzten Diensten und Applikationen abmelden. So kann niemand den </w:t>
+      </w:r>
+      <w:proofErr w:type="spellStart"/>
+      <w:r>
+        <w:t>Account</w:t>
+      </w:r>
+      <w:proofErr w:type="spellEnd"/>
+      <w:r>
+        <w:t xml:space="preserve"> missbrauchen, wenn der Anwender z.B. seinen Arbeitsplatz verlässt.</w:t>
+      </w:r>
+    </w:p>
+    <w:p>
+      <w:r>
+        <w:t>Mit Ergänzungen wie Passwort-Synchronisation, Web-SSO oder Enterprise-SSO lässt sich das vereinfachte und sichere Anmeldeverfahren auf alle Applikationen ausdehnen.</w:t>
+      </w:r>
+    </w:p>
+    <w:p>
+      <w:r>
+        <w:t>Das “</w:t>
+      </w:r>
+      <w:proofErr w:type="spellStart"/>
+      <w:r>
+        <w:t>Simplified</w:t>
+      </w:r>
+      <w:proofErr w:type="spellEnd"/>
+      <w:r>
+        <w:t xml:space="preserve"> </w:t>
+      </w:r>
+      <w:proofErr w:type="spellStart"/>
+      <w:r>
+        <w:t>Sign</w:t>
+      </w:r>
+      <w:proofErr w:type="spellEnd"/>
+      <w:r>
+        <w:t>-On” ist dagegen ein weniger komfortables und nicht besonders sicheres Verfahren. Es vereinfacht die Anmeldung an mehreren Systemen mit den gleichen Anmeldeinformationen durch den Abgleich der Systeme (Synchronisation von User-Name und Passwort untereinander).</w:t>
       </w:r>
     </w:p>
     <w:p>
       <w:pPr>
         <w:pStyle w:val="berschrift2"/>
       </w:pPr>
-      <w:r>
-        <w:t xml:space="preserve"> </w:t>
-      </w:r>
-      <w:bookmarkStart w:id="2" w:name="_Toc401219436"/>
-      <w:r>
-        <w:t>„E</w:t>
-      </w:r>
-      <w:r>
-        <w:t>inmal anmelden, alles nutzen</w:t>
-      </w:r>
-      <w:r>
-        <w:t>“</w:t>
-      </w:r>
-      <w:bookmarkEnd w:id="2"/>
-    </w:p>
-    <w:p>
-      <w:r>
-        <w:t xml:space="preserve">Mit einem Single </w:t>
-      </w:r>
-      <w:proofErr w:type="spellStart"/>
-      <w:r>
-        <w:t>Sign</w:t>
-      </w:r>
-      <w:proofErr w:type="spellEnd"/>
-      <w:r>
-        <w:t xml:space="preserve">-On (SSO) müssen sich Mitarbeiter nur noch einmal anmelden (primär authentifizieren) und das SSO übernimmt das Anmeldeverfahren bei eingebundenen Applikationen nach hinterlegten Regeln. Dies erspart den Usern nicht nur Tipparbeit, sondern auch die lästige Suche nach Passwörtern. Darüber hinaus lässt sich die Sicherheit durch Verschärfung der Passwortregeln erhöhen und die Anmeldung z.B. mit einer Smartcard oder einem Biometrie-Verfahren kombinieren. </w:t>
-      </w:r>
-    </w:p>
-    <w:p>
-      <w:r>
-        <w:t xml:space="preserve">Bei der Gesamt-Abmeldung “Single Log-Out” (SLO) kann sich der Benutzer durch einmaliges “Ausloggen” aus allen genutzten Diensten und Applikationen abmelden. So kann niemand den </w:t>
-      </w:r>
-      <w:proofErr w:type="spellStart"/>
-      <w:r>
-        <w:t>Account</w:t>
-      </w:r>
-      <w:proofErr w:type="spellEnd"/>
-      <w:r>
-        <w:t xml:space="preserve"> missbrauchen, wenn der Anwender z.B. seinen Arbeitsplatz verlässt.</w:t>
-      </w:r>
-    </w:p>
-    <w:p>
-      <w:r>
-        <w:t>Mit Ergänzungen wie Passwort-Synchronisation, Web-SSO oder Enterprise-SSO lässt sich das vereinfachte und sichere Anmeldeverfahren auf alle Applikationen ausdehnen.</w:t>
-      </w:r>
-    </w:p>
-    <w:p>
-      <w:r>
-        <w:t>Das “</w:t>
-      </w:r>
-      <w:proofErr w:type="spellStart"/>
-      <w:r>
-        <w:t>Simplified</w:t>
-      </w:r>
-      <w:proofErr w:type="spellEnd"/>
-      <w:r>
-        <w:t xml:space="preserve"> </w:t>
-      </w:r>
-      <w:proofErr w:type="spellStart"/>
-      <w:r>
-        <w:t>Sign</w:t>
-      </w:r>
-      <w:proofErr w:type="spellEnd"/>
-      <w:r>
-        <w:t>-On” ist dagegen ein weniger komfortables und nicht besonders sicheres Verfahren. Es vereinfacht die Anmeldung an mehreren Systemen mit den gleichen Anmeldeinformationen durch den Abgleich der Systeme (Synchronisation von User-Name und Passwort untereinander).</w:t>
-      </w:r>
-    </w:p>
-    <w:p>
-      <w:pPr>
-        <w:pStyle w:val="berschrift2"/>
-      </w:pPr>
-      <w:bookmarkStart w:id="3" w:name="_Toc401219437"/>
+      <w:bookmarkStart w:id="4" w:name="_Toc401237158"/>
       <w:r>
         <w:lastRenderedPageBreak/>
         <w:t xml:space="preserve">Pro: </w:t>
@@ -2702,7 +3140,7 @@
       <w:r>
         <w:t>Nutzen von SSO</w:t>
       </w:r>
-      <w:bookmarkEnd w:id="3"/>
+      <w:bookmarkEnd w:id="4"/>
     </w:p>
     <w:p>
       <w:pPr>
@@ -2852,14 +3290,14 @@
       <w:pPr>
         <w:pStyle w:val="berschrift2"/>
       </w:pPr>
-      <w:bookmarkStart w:id="4" w:name="_Toc401219438"/>
+      <w:bookmarkStart w:id="5" w:name="_Toc401237159"/>
       <w:r>
         <w:t xml:space="preserve">Contra: </w:t>
       </w:r>
       <w:r>
         <w:t>Stolpersteine beim SSO</w:t>
       </w:r>
-      <w:bookmarkEnd w:id="4"/>
+      <w:bookmarkEnd w:id="5"/>
     </w:p>
     <w:p>
       <w:pPr>
@@ -3095,21 +3533,21 @@
       <w:pPr>
         <w:pStyle w:val="berschrift1"/>
       </w:pPr>
-      <w:bookmarkStart w:id="5" w:name="_Toc401219439"/>
+      <w:bookmarkStart w:id="6" w:name="_Toc401237160"/>
       <w:r>
         <w:t>Externe SSO Plattformen</w:t>
       </w:r>
-      <w:bookmarkEnd w:id="5"/>
+      <w:bookmarkEnd w:id="6"/>
     </w:p>
     <w:p>
       <w:pPr>
         <w:pStyle w:val="berschrift2"/>
       </w:pPr>
-      <w:bookmarkStart w:id="6" w:name="_Toc401219440"/>
+      <w:bookmarkStart w:id="7" w:name="_Toc401237161"/>
       <w:r>
         <w:t>Die Suche auf dem SSO-Markt</w:t>
       </w:r>
-      <w:bookmarkEnd w:id="6"/>
+      <w:bookmarkEnd w:id="7"/>
     </w:p>
     <w:p>
       <w:r>
@@ -3492,7 +3930,7 @@
       <w:pPr>
         <w:pStyle w:val="berschrift3"/>
       </w:pPr>
-      <w:bookmarkStart w:id="7" w:name="_Toc401219441"/>
+      <w:bookmarkStart w:id="8" w:name="_Toc401237162"/>
       <w:r>
         <w:t>Kriterium</w:t>
       </w:r>
@@ -3502,7 +3940,7 @@
       <w:r>
         <w:t>: Schnittstellen</w:t>
       </w:r>
-      <w:bookmarkEnd w:id="7"/>
+      <w:bookmarkEnd w:id="8"/>
     </w:p>
     <w:p>
       <w:r>
@@ -3642,11 +4080,11 @@
       <w:pPr>
         <w:pStyle w:val="berschrift3"/>
       </w:pPr>
-      <w:bookmarkStart w:id="8" w:name="_Toc401219442"/>
+      <w:bookmarkStart w:id="9" w:name="_Toc401237163"/>
       <w:r>
         <w:t>Kriterium 2: Sicherheit</w:t>
       </w:r>
-      <w:bookmarkEnd w:id="8"/>
+      <w:bookmarkEnd w:id="9"/>
     </w:p>
     <w:p>
       <w:r>
@@ -3723,14 +4161,14 @@
       <w:pPr>
         <w:pStyle w:val="berschrift3"/>
       </w:pPr>
-      <w:bookmarkStart w:id="9" w:name="_Toc401219443"/>
+      <w:bookmarkStart w:id="10" w:name="_Toc401237164"/>
       <w:r>
         <w:t xml:space="preserve">Kriterium 2: </w:t>
       </w:r>
       <w:r>
         <w:t>Nutzerfreundlichkeit</w:t>
       </w:r>
-      <w:bookmarkEnd w:id="9"/>
+      <w:bookmarkEnd w:id="10"/>
     </w:p>
     <w:p>
       <w:r>
@@ -3965,13 +4403,13 @@
           <wp:anchor distT="0" distB="0" distL="114300" distR="114300" simplePos="0" relativeHeight="251660800" behindDoc="1" locked="0" layoutInCell="1" allowOverlap="1">
             <wp:simplePos x="0" y="0"/>
             <wp:positionH relativeFrom="column">
-              <wp:posOffset>627080</wp:posOffset>
+              <wp:posOffset>567055</wp:posOffset>
             </wp:positionH>
             <wp:positionV relativeFrom="paragraph">
-              <wp:posOffset>703052</wp:posOffset>
+              <wp:posOffset>588010</wp:posOffset>
             </wp:positionV>
-            <wp:extent cx="655608" cy="612476"/>
-            <wp:effectExtent l="0" t="0" r="0" b="0"/>
+            <wp:extent cx="657225" cy="609600"/>
+            <wp:effectExtent l="0" t="0" r="9525" b="0"/>
             <wp:wrapNone/>
             <wp:docPr id="10" name="Grafik 8" descr="red.png"/>
             <wp:cNvGraphicFramePr>
@@ -3993,7 +4431,7 @@
                   <pic:spPr>
                     <a:xfrm>
                       <a:off x="0" y="0"/>
-                      <a:ext cx="655608" cy="612476"/>
+                      <a:ext cx="657225" cy="609600"/>
                     </a:xfrm>
                     <a:prstGeom prst="rect">
                       <a:avLst/>
@@ -4014,7 +4452,7 @@
             <v:stroke joinstyle="miter"/>
             <v:path gradientshapeok="t" o:connecttype="rect"/>
           </v:shapetype>
-          <v:shape id="_x0000_s1028" type="#_x0000_t202" style="position:absolute;margin-left:34.55pt;margin-top:36.35pt;width:466.3pt;height:84.05pt;z-index:-251656704;mso-position-horizontal-relative:text;mso-position-vertical-relative:text" fillcolor="#ffc" strokeweight=".25pt">
+          <v:shape id="_x0000_s1028" type="#_x0000_t202" style="position:absolute;margin-left:34.55pt;margin-top:22.15pt;width:466.3pt;height:95.3pt;z-index:-251656704;mso-position-horizontal-relative:text;mso-position-vertical-relative:text" fillcolor="#ffc" strokeweight=".25pt">
             <v:textbox style="mso-next-textbox:#_x0000_s1028">
               <w:txbxContent>
                 <w:p>
@@ -4030,15 +4468,24 @@
                       <w:b/>
                       <w:i/>
                     </w:rPr>
-                    <w:t>DAD Empfehlung:</w:t>
+                    <w:t>DAD</w:t>
                   </w:r>
                   <w:r>
                     <w:rPr>
                       <w:b/>
                       <w:i/>
                     </w:rPr>
-                    <w:br/>
+                    <w:t xml:space="preserve"> Empfehlung</w:t>
                   </w:r>
+                </w:p>
+                <w:p>
+                  <w:pPr>
+                    <w:ind w:left="1560"/>
+                    <w:rPr>
+                      <w:b/>
+                      <w:i/>
+                    </w:rPr>
+                  </w:pPr>
                   <w:r>
                     <w:rPr>
                       <w:i/>
@@ -4077,7 +4524,7 @@
       <w:pPr>
         <w:pStyle w:val="berschrift1"/>
       </w:pPr>
-      <w:bookmarkStart w:id="10" w:name="_Toc401219444"/>
+      <w:bookmarkStart w:id="11" w:name="_Toc401237165"/>
       <w:r>
         <w:lastRenderedPageBreak/>
         <w:t>Multi</w:t>
@@ -4094,17 +4541,17 @@
       <w:r>
         <w:t>Authentifizierung</w:t>
       </w:r>
-      <w:bookmarkEnd w:id="10"/>
+      <w:bookmarkEnd w:id="11"/>
     </w:p>
     <w:p>
       <w:pPr>
         <w:pStyle w:val="berschrift2"/>
       </w:pPr>
-      <w:bookmarkStart w:id="11" w:name="_Toc401219445"/>
+      <w:bookmarkStart w:id="12" w:name="_Toc401237166"/>
       <w:r>
         <w:t>Sinn und Zweck</w:t>
       </w:r>
-      <w:bookmarkEnd w:id="11"/>
+      <w:bookmarkEnd w:id="12"/>
     </w:p>
     <w:p>
       <w:r>
@@ -4159,11 +4606,11 @@
       <w:pPr>
         <w:pStyle w:val="berschrift2"/>
       </w:pPr>
-      <w:bookmarkStart w:id="12" w:name="_Toc401219446"/>
+      <w:bookmarkStart w:id="13" w:name="_Toc401237167"/>
       <w:r>
         <w:t>Definition</w:t>
       </w:r>
-      <w:bookmarkEnd w:id="12"/>
+      <w:bookmarkEnd w:id="13"/>
     </w:p>
     <w:p>
       <w:r>
@@ -4240,7 +4687,7 @@
       <w:pPr>
         <w:pStyle w:val="berschrift2"/>
       </w:pPr>
-      <w:bookmarkStart w:id="13" w:name="_Toc401219447"/>
+      <w:bookmarkStart w:id="14" w:name="_Toc401237168"/>
       <w:r>
         <w:t xml:space="preserve">Die 3 </w:t>
       </w:r>
@@ -4250,7 +4697,7 @@
       <w:r>
         <w:t>s-Methoden</w:t>
       </w:r>
-      <w:bookmarkEnd w:id="13"/>
+      <w:bookmarkEnd w:id="14"/>
     </w:p>
     <w:p>
       <w:pPr>
@@ -4259,7 +4706,7 @@
           <w:i/>
         </w:rPr>
       </w:pPr>
-      <w:bookmarkStart w:id="14" w:name="_Toc401219448"/>
+      <w:bookmarkStart w:id="15" w:name="_Toc401237169"/>
       <w:r>
         <w:t>Methode 1</w:t>
       </w:r>
@@ -4287,7 +4734,7 @@
         </w:rPr>
         <w:t>)</w:t>
       </w:r>
-      <w:bookmarkEnd w:id="14"/>
+      <w:bookmarkEnd w:id="15"/>
     </w:p>
     <w:p>
       <w:r>
@@ -4431,7 +4878,7 @@
           <w:i/>
         </w:rPr>
       </w:pPr>
-      <w:bookmarkStart w:id="15" w:name="_Toc401219449"/>
+      <w:bookmarkStart w:id="16" w:name="_Toc401237170"/>
       <w:r>
         <w:t>Methode 2</w:t>
       </w:r>
@@ -4444,7 +4891,7 @@
         </w:rPr>
         <w:t>(Etwas, das man besitzt)</w:t>
       </w:r>
-      <w:bookmarkEnd w:id="15"/>
+      <w:bookmarkEnd w:id="16"/>
     </w:p>
     <w:p>
       <w:r>
@@ -4617,7 +5064,7 @@
           <w:i/>
         </w:rPr>
       </w:pPr>
-      <w:bookmarkStart w:id="16" w:name="_Toc401219450"/>
+      <w:bookmarkStart w:id="17" w:name="_Toc401237171"/>
       <w:r>
         <w:t xml:space="preserve">Methode </w:t>
       </w:r>
@@ -4630,7 +5077,7 @@
         </w:rPr>
         <w:t>(Etwas, das man ist, ein persönliches Attribut)</w:t>
       </w:r>
-      <w:bookmarkEnd w:id="16"/>
+      <w:bookmarkEnd w:id="17"/>
     </w:p>
     <w:p>
       <w:r>
@@ -4845,11 +5292,11 @@
       <w:pPr>
         <w:pStyle w:val="berschrift2"/>
       </w:pPr>
-      <w:bookmarkStart w:id="17" w:name="_Toc401219451"/>
+      <w:bookmarkStart w:id="18" w:name="_Toc401237172"/>
       <w:r>
         <w:t>Fazit</w:t>
       </w:r>
-      <w:bookmarkEnd w:id="17"/>
+      <w:bookmarkEnd w:id="18"/>
       <w:r>
         <w:t xml:space="preserve"> </w:t>
       </w:r>
@@ -4904,13 +5351,13 @@
           <wp:anchor distT="0" distB="0" distL="114300" distR="114300" simplePos="0" relativeHeight="251658752" behindDoc="1" locked="0" layoutInCell="1" allowOverlap="1">
             <wp:simplePos x="0" y="0"/>
             <wp:positionH relativeFrom="column">
-              <wp:posOffset>577119</wp:posOffset>
+              <wp:posOffset>576580</wp:posOffset>
             </wp:positionH>
             <wp:positionV relativeFrom="paragraph">
-              <wp:posOffset>451449</wp:posOffset>
+              <wp:posOffset>491490</wp:posOffset>
             </wp:positionV>
-            <wp:extent cx="653811" cy="603850"/>
-            <wp:effectExtent l="19050" t="0" r="0" b="0"/>
+            <wp:extent cx="657225" cy="600075"/>
+            <wp:effectExtent l="19050" t="0" r="9525" b="0"/>
             <wp:wrapNone/>
             <wp:docPr id="8" name="Grafik 7" descr="yellow.png"/>
             <wp:cNvGraphicFramePr>
@@ -4932,7 +5379,7 @@
                   <pic:spPr>
                     <a:xfrm>
                       <a:off x="0" y="0"/>
-                      <a:ext cx="653811" cy="603850"/>
+                      <a:ext cx="657225" cy="600075"/>
                     </a:xfrm>
                     <a:prstGeom prst="rect">
                       <a:avLst/>
@@ -4949,7 +5396,7 @@
           <w:noProof/>
         </w:rPr>
         <w:pict>
-          <v:shape id="_x0000_s1026" type="#_x0000_t202" style="position:absolute;margin-left:30.7pt;margin-top:15.5pt;width:466.3pt;height:86.1pt;z-index:-251658752;mso-position-horizontal-relative:text;mso-position-vertical-relative:text" fillcolor="#ffc" strokeweight=".25pt">
+          <v:shape id="_x0000_s1026" type="#_x0000_t202" style="position:absolute;margin-left:30.7pt;margin-top:15.5pt;width:466.3pt;height:93.6pt;z-index:-251658752;mso-position-horizontal-relative:text;mso-position-vertical-relative:text" fillcolor="#ffc" strokeweight=".25pt">
             <v:textbox style="mso-next-textbox:#_x0000_s1026">
               <w:txbxContent>
                 <w:p>
@@ -4967,20 +5414,15 @@
                     </w:rPr>
                     <w:t>DAD Empfehlung</w:t>
                   </w:r>
-                  <w:r>
+                </w:p>
+                <w:p>
+                  <w:pPr>
+                    <w:ind w:left="1560"/>
                     <w:rPr>
                       <w:b/>
                       <w:i/>
                     </w:rPr>
-                    <w:t>:</w:t>
-                  </w:r>
-                  <w:r>
-                    <w:rPr>
-                      <w:b/>
-                      <w:i/>
-                    </w:rPr>
-                    <w:br/>
-                  </w:r>
+                  </w:pPr>
                   <w:r>
                     <w:rPr>
                       <w:i/>
@@ -4991,7 +5433,13 @@
                     <w:rPr>
                       <w:i/>
                     </w:rPr>
-                    <w:t>nicht zu unterschätzenden</w:t>
+                    <w:t xml:space="preserve">nicht zu </w:t>
+                  </w:r>
+                  <w:r>
+                    <w:rPr>
+                      <w:i/>
+                    </w:rPr>
+                    <w:t>unerheblichen</w:t>
                   </w:r>
                   <w:r>
                     <w:rPr>
@@ -5016,7 +5464,7 @@
           <w:lang w:val="en-US"/>
         </w:rPr>
       </w:pPr>
-      <w:bookmarkStart w:id="18" w:name="_Toc401219452"/>
+      <w:bookmarkStart w:id="19" w:name="_Toc401237173"/>
       <w:r>
         <w:rPr>
           <w:lang w:val="en-US"/>
@@ -5024,7 +5472,6 @@
         <w:lastRenderedPageBreak/>
         <w:t xml:space="preserve">Social Media </w:t>
       </w:r>
-      <w:bookmarkEnd w:id="18"/>
       <w:r>
         <w:rPr>
           <w:lang w:val="en-US"/>
@@ -5043,6 +5490,7 @@
         </w:rPr>
         <w:t>mit Facebook, Twitter &amp; Co.</w:t>
       </w:r>
+      <w:bookmarkEnd w:id="19"/>
     </w:p>
     <w:p>
       <w:proofErr w:type="spellStart"/>
@@ -5090,6 +5538,9 @@
         <w:t xml:space="preserve">Der Vorteil für den </w:t>
       </w:r>
       <w:r>
+        <w:t xml:space="preserve">Web </w:t>
+      </w:r>
+      <w:r>
         <w:t>Ben</w:t>
       </w:r>
       <w:r>
@@ -5105,16 +5556,24 @@
       <w:pPr>
         <w:pStyle w:val="berschrift2"/>
       </w:pPr>
+      <w:bookmarkStart w:id="20" w:name="_Toc401237174"/>
       <w:r>
         <w:t xml:space="preserve">Technischer </w:t>
       </w:r>
       <w:r>
         <w:t>Ablauf</w:t>
       </w:r>
-    </w:p>
-    <w:p>
-      <w:r>
-        <w:t xml:space="preserve">Während sich der Nutzer auf einer Portalseite über einen </w:t>
+      <w:bookmarkEnd w:id="20"/>
+    </w:p>
+    <w:p>
+      <w:r>
+        <w:t xml:space="preserve">Während sich der </w:t>
+      </w:r>
+      <w:r>
+        <w:t xml:space="preserve">User </w:t>
+      </w:r>
+      <w:r>
+        <w:t xml:space="preserve">auf einer Portalseite über einen </w:t>
       </w:r>
       <w:proofErr w:type="spellStart"/>
       <w:r>
@@ -5149,7 +5608,38 @@
         <w:t>Für den DAD</w:t>
       </w:r>
       <w:r>
-        <w:t xml:space="preserve"> besteht der Vorteil darin, den Nutzern den Zugang zum eigenen Portal zu vereinfachen. Durch die Verbreitung der SSO Dienste bietet es sich für Portalseiten an, SSO als Anmeldeverfahren zu verwenden. Auf der anderen Seite muss ein Portal beachten, dass es potenzielle Nutzer verliert, wenn es sich lediglich auf einen SSO Dienst beschränkt und keine zusätzliche Möglichkeit anbietet, sich auf der Seite anzumelden. Alle Besucher, die kein Konto beim eingesetzten SSO Dienst besitzen, könnten sich nicht registrieren.</w:t>
+        <w:t xml:space="preserve"> besteht der Vorteil darin, den </w:t>
+      </w:r>
+      <w:r>
+        <w:t xml:space="preserve">Usern </w:t>
+      </w:r>
+      <w:r>
+        <w:t xml:space="preserve">den Zugang </w:t>
+      </w:r>
+      <w:proofErr w:type="gramStart"/>
+      <w:r>
+        <w:t>zum</w:t>
+      </w:r>
+      <w:proofErr w:type="gramEnd"/>
+      <w:r>
+        <w:t xml:space="preserve"> </w:t>
+      </w:r>
+      <w:r>
+        <w:t xml:space="preserve">den DAD </w:t>
+      </w:r>
+      <w:r>
+        <w:t>eigenen Portal</w:t>
+      </w:r>
+      <w:r>
+        <w:t>en</w:t>
+      </w:r>
+      <w:r>
+        <w:t xml:space="preserve"> zu vereinfachen. </w:t>
+      </w:r>
+    </w:p>
+    <w:p>
+      <w:r>
+        <w:t>Durch die Verbreitung der SSO Dienste bietet es sich für Portalseiten an, SSO als Anmeldeverfahren zu verwenden. Auf der anderen Seite muss ein Portal beachten, dass es potenzielle Nutzer verliert, wenn es sich lediglich auf einen SSO Dienst beschränkt und keine zusätzliche Möglichkeit anbietet, sich auf der Seite anzumelden. Alle Besucher, die kein Konto beim eingesetzten SSO Dienst besitzen, könnten sich nicht registrieren.</w:t>
       </w:r>
     </w:p>
     <w:p>
@@ -5236,15 +5726,17 @@
       </w:r>
       <w:proofErr w:type="spellEnd"/>
       <w:r>
-        <w:t xml:space="preserve"> (wird u.a. genutzt von </w:t>
-      </w:r>
-      <w:proofErr w:type="spellStart"/>
-      <w:r>
-        <w:t>Twitter</w:t>
-      </w:r>
-      <w:proofErr w:type="spellEnd"/>
-      <w:r>
-        <w:t>)</w:t>
+        <w:t xml:space="preserve"> </w:t>
+      </w:r>
+      <w:r>
+        <w:t xml:space="preserve"> </w:t>
+      </w:r>
+      <w:r>
+        <w:rPr>
+          <w:rStyle w:val="Funotenzeichen"/>
+          <w:b/>
+        </w:rPr>
+        <w:footnoteReference w:id="2"/>
       </w:r>
     </w:p>
     <w:p>
@@ -5263,6 +5755,16 @@
       <w:r>
         <w:t xml:space="preserve"> (SSO Dienst von Google)</w:t>
       </w:r>
+      <w:r>
+        <w:t xml:space="preserve">  </w:t>
+      </w:r>
+      <w:r>
+        <w:rPr>
+          <w:rStyle w:val="Funotenzeichen"/>
+          <w:b/>
+        </w:rPr>
+        <w:footnoteReference w:id="3"/>
+      </w:r>
     </w:p>
     <w:p>
       <w:pPr>
@@ -5283,6 +5785,26 @@
         <w:t>OpenID</w:t>
       </w:r>
       <w:proofErr w:type="spellEnd"/>
+      <w:r>
+        <w:rPr>
+          <w:lang w:val="en-US"/>
+        </w:rPr>
+        <w:t xml:space="preserve"> </w:t>
+      </w:r>
+      <w:r>
+        <w:rPr>
+          <w:lang w:val="en-US"/>
+        </w:rPr>
+        <w:t xml:space="preserve"> </w:t>
+      </w:r>
+      <w:r>
+        <w:rPr>
+          <w:rStyle w:val="Funotenzeichen"/>
+          <w:b/>
+          <w:lang w:val="en-US"/>
+        </w:rPr>
+        <w:footnoteReference w:id="4"/>
+      </w:r>
     </w:p>
     <w:p>
       <w:pPr>
@@ -5291,12 +5813,76 @@
           <w:lang w:val="en-US"/>
         </w:rPr>
       </w:pPr>
+      <w:bookmarkStart w:id="21" w:name="_Toc401237175"/>
       <w:r>
         <w:rPr>
           <w:lang w:val="en-US"/>
         </w:rPr>
         <w:t>Implementierungslösungen für den DAD</w:t>
       </w:r>
+      <w:bookmarkEnd w:id="21"/>
+    </w:p>
+    <w:p>
+      <w:r>
+        <w:t>Für die so genannte “</w:t>
+      </w:r>
+      <w:proofErr w:type="spellStart"/>
+      <w:r>
+        <w:t>Social</w:t>
+      </w:r>
+      <w:proofErr w:type="spellEnd"/>
+      <w:r>
+        <w:t xml:space="preserve"> Connect” Anbindung </w:t>
+      </w:r>
+      <w:r>
+        <w:t xml:space="preserve">der eigenen Portale </w:t>
+      </w:r>
+      <w:r>
+        <w:t>stehen 2 Varianten zur Verfügung:</w:t>
+      </w:r>
+    </w:p>
+    <w:p>
+      <w:pPr>
+        <w:pStyle w:val="Listenabsatz"/>
+        <w:numPr>
+          <w:ilvl w:val="0"/>
+          <w:numId w:val="32"/>
+        </w:numPr>
+      </w:pPr>
+      <w:r>
+        <w:t xml:space="preserve">Anbindung über externe </w:t>
+      </w:r>
+      <w:proofErr w:type="spellStart"/>
+      <w:r>
+        <w:t>Social</w:t>
+      </w:r>
+      <w:proofErr w:type="spellEnd"/>
+      <w:r>
+        <w:t>-Connect Provider</w:t>
+      </w:r>
+    </w:p>
+    <w:p>
+      <w:pPr>
+        <w:pStyle w:val="Listenabsatz"/>
+        <w:numPr>
+          <w:ilvl w:val="0"/>
+          <w:numId w:val="32"/>
+        </w:numPr>
+      </w:pPr>
+      <w:r>
+        <w:t xml:space="preserve">Eigenprogrammierung, Integration der SSO </w:t>
+      </w:r>
+      <w:proofErr w:type="spellStart"/>
+      <w:r>
+        <w:t>Social</w:t>
+      </w:r>
+      <w:proofErr w:type="spellEnd"/>
+      <w:r>
+        <w:t xml:space="preserve"> Media Dienste</w:t>
+      </w:r>
+      <w:r>
+        <w:t xml:space="preserve"> über deren API</w:t>
+      </w:r>
     </w:p>
     <w:p>
       <w:pPr>
@@ -5305,20 +5891,94 @@
           <w:lang w:val="en-US"/>
         </w:rPr>
       </w:pPr>
+      <w:bookmarkStart w:id="22" w:name="_Toc401237176"/>
+      <w:r>
+        <w:lastRenderedPageBreak/>
+        <w:t>Anbindung über externe</w:t>
+      </w:r>
       <w:r>
         <w:rPr>
           <w:lang w:val="en-US"/>
         </w:rPr>
-        <w:t>Lösung mit externen Social-Connect Providern</w:t>
-      </w:r>
-    </w:p>
-    <w:p>
-      <w:pPr>
-        <w:rPr>
-          <w:color w:val="C00000"/>
-        </w:rPr>
-      </w:pPr>
-    </w:p>
+        <w:t xml:space="preserve"> Social-Connect Provider</w:t>
+      </w:r>
+      <w:bookmarkEnd w:id="22"/>
+    </w:p>
+    <w:p>
+      <w:r>
+        <w:t xml:space="preserve">Externe Service Dienstleister wie </w:t>
+      </w:r>
+      <w:hyperlink r:id="rId11" w:history="1">
+        <w:r>
+          <w:rPr>
+            <w:rStyle w:val="Hyperlink"/>
+          </w:rPr>
+          <w:t>www.ca.com</w:t>
+        </w:r>
+      </w:hyperlink>
+      <w:r>
+        <w:t xml:space="preserve"> bieten  </w:t>
+      </w:r>
+      <w:r>
+        <w:t xml:space="preserve">erweiterte Authentifizierung und Single </w:t>
+      </w:r>
+      <w:proofErr w:type="spellStart"/>
+      <w:r>
+        <w:t>Sign</w:t>
+      </w:r>
+      <w:proofErr w:type="spellEnd"/>
+      <w:r>
+        <w:t xml:space="preserve">-On (SSO) </w:t>
+      </w:r>
+      <w:r>
+        <w:t xml:space="preserve">und </w:t>
+      </w:r>
+      <w:r>
+        <w:t>helfen</w:t>
+      </w:r>
+      <w:r>
+        <w:t xml:space="preserve"> Portalbetreibern wie den DAD</w:t>
+      </w:r>
+      <w:r>
+        <w:t xml:space="preserve">, sicheren Zugriff auf </w:t>
+      </w:r>
+      <w:r>
+        <w:t>seine Web-</w:t>
+      </w:r>
+      <w:r>
+        <w:t xml:space="preserve">Anwendungen zu ermöglichen, ohne </w:t>
+      </w:r>
+      <w:r>
+        <w:t xml:space="preserve">seine </w:t>
+      </w:r>
+      <w:r>
+        <w:t xml:space="preserve">End User zu behindern. </w:t>
+      </w:r>
+    </w:p>
+    <w:p>
+      <w:r>
+        <w:t xml:space="preserve">Mit einer zentralen Plattform für SSO, Zugriffsmanagement und Authentifizierung können sich </w:t>
+      </w:r>
+      <w:r>
+        <w:t xml:space="preserve">die hauseigenen </w:t>
+      </w:r>
+      <w:r>
+        <w:t xml:space="preserve">Entwickler auf die </w:t>
+      </w:r>
+      <w:r>
+        <w:t xml:space="preserve">eigene </w:t>
+      </w:r>
+      <w:r>
+        <w:t xml:space="preserve">Geschäftslogik konzentrieren und neue Anwendungen schneller </w:t>
+      </w:r>
+      <w:r>
+        <w:t>fertig stellen</w:t>
+      </w:r>
+      <w:r>
+        <w:t>.</w:t>
+      </w:r>
+    </w:p>
+    <w:p/>
     <w:p>
       <w:pPr>
         <w:rPr>
@@ -5389,7 +6049,13 @@
         <w:rPr>
           <w:color w:val="006600"/>
         </w:rPr>
-        <w:t xml:space="preserve">zu User </w:t>
+        <w:t xml:space="preserve">bezüglich </w:t>
+      </w:r>
+      <w:r>
+        <w:rPr>
+          <w:color w:val="006600"/>
+        </w:rPr>
+        <w:t xml:space="preserve">User </w:t>
       </w:r>
       <w:proofErr w:type="spellStart"/>
       <w:r>
@@ -5559,7 +6225,6 @@
         <w:rPr>
           <w:color w:val="C00000"/>
         </w:rPr>
-        <w:lastRenderedPageBreak/>
         <w:t xml:space="preserve">Der </w:t>
       </w:r>
       <w:proofErr w:type="spellStart"/>
@@ -5619,15 +6284,12 @@
         <w:br/>
         <w:t>=&gt; Interner Umstellungsaufwand ggfls. zu unpassendem Zeitpunkt wäre die Folge.</w:t>
       </w:r>
-    </w:p>
-    <w:p>
-      <w:pPr>
-        <w:pStyle w:val="berschrift1"/>
-        <w:numPr>
-          <w:ilvl w:val="0"/>
-          <w:numId w:val="0"/>
-        </w:numPr>
-      </w:pPr>
+      <w:r>
+        <w:rPr>
+          <w:i/>
+        </w:rPr>
+        <w:t xml:space="preserve"> </w:t>
+      </w:r>
     </w:p>
     <w:p>
       <w:pPr>
@@ -5643,14 +6305,669 @@
         </w:rPr>
       </w:pPr>
       <w:r>
+        <w:rPr>
+          <w:noProof/>
+        </w:rPr>
+        <w:drawing>
+          <wp:anchor distT="0" distB="0" distL="114300" distR="114300" simplePos="0" relativeHeight="251666944" behindDoc="1" locked="0" layoutInCell="1" allowOverlap="1">
+            <wp:simplePos x="0" y="0"/>
+            <wp:positionH relativeFrom="column">
+              <wp:posOffset>681355</wp:posOffset>
+            </wp:positionH>
+            <wp:positionV relativeFrom="paragraph">
+              <wp:posOffset>683260</wp:posOffset>
+            </wp:positionV>
+            <wp:extent cx="657225" cy="600075"/>
+            <wp:effectExtent l="19050" t="0" r="9525" b="0"/>
+            <wp:wrapNone/>
+            <wp:docPr id="6" name="Bild 5"/>
+            <wp:cNvGraphicFramePr>
+              <a:graphicFrameLocks xmlns:a="http://schemas.openxmlformats.org/drawingml/2006/main" noChangeAspect="1"/>
+            </wp:cNvGraphicFramePr>
+            <a:graphic xmlns:a="http://schemas.openxmlformats.org/drawingml/2006/main">
+              <a:graphicData uri="http://schemas.openxmlformats.org/drawingml/2006/picture">
+                <pic:pic xmlns:pic="http://schemas.openxmlformats.org/drawingml/2006/picture">
+                  <pic:nvPicPr>
+                    <pic:cNvPr id="0" name="yellow.png"/>
+                    <pic:cNvPicPr/>
+                  </pic:nvPicPr>
+                  <pic:blipFill>
+                    <a:blip r:embed="rId10"/>
+                    <a:stretch>
+                      <a:fillRect/>
+                    </a:stretch>
+                  </pic:blipFill>
+                  <pic:spPr>
+                    <a:xfrm>
+                      <a:off x="0" y="0"/>
+                      <a:ext cx="657225" cy="600075"/>
+                    </a:xfrm>
+                    <a:prstGeom prst="rect">
+                      <a:avLst/>
+                    </a:prstGeom>
+                  </pic:spPr>
+                </pic:pic>
+              </a:graphicData>
+            </a:graphic>
+          </wp:anchor>
+        </w:drawing>
+      </w:r>
+      <w:r>
+        <w:rPr>
+          <w:noProof/>
+        </w:rPr>
+        <w:pict>
+          <v:shape id="_x0000_s1033" type="#_x0000_t202" style="position:absolute;margin-left:38.95pt;margin-top:22.3pt;width:466.3pt;height:117pt;z-index:-251650560;mso-position-horizontal-relative:text;mso-position-vertical-relative:text" fillcolor="#ffc" strokeweight=".25pt">
+            <v:textbox style="mso-next-textbox:#_x0000_s1033">
+              <w:txbxContent>
+                <w:p>
+                  <w:pPr>
+                    <w:ind w:left="1560"/>
+                    <w:rPr>
+                      <w:b/>
+                      <w:i/>
+                    </w:rPr>
+                  </w:pPr>
+                  <w:r>
+                    <w:rPr>
+                      <w:b/>
+                      <w:i/>
+                    </w:rPr>
+                    <w:t>DAD Empfehl</w:t>
+                  </w:r>
+                  <w:r>
+                    <w:rPr>
+                      <w:b/>
+                      <w:i/>
+                    </w:rPr>
+                    <w:t>ung</w:t>
+                  </w:r>
+                </w:p>
+                <w:p>
+                  <w:pPr>
+                    <w:ind w:left="1560"/>
+                    <w:rPr>
+                      <w:i/>
+                    </w:rPr>
+                  </w:pPr>
+                  <w:r>
+                    <w:rPr>
+                      <w:i/>
+                    </w:rPr>
+                    <w:t>Die Wahl eines potenziellen externen SSO Dienstes sollte sehr genau abgewogen werden - immer vor dem Hintergrund, dass man sich in eine potentielle Abhängigkeit von einem externen Software Dienstleister begibt.</w:t>
+                  </w:r>
+                </w:p>
+                <w:p>
+                  <w:pPr>
+                    <w:ind w:left="1560"/>
+                    <w:rPr>
+                      <w:i/>
+                    </w:rPr>
+                  </w:pPr>
+                  <w:r>
+                    <w:rPr>
+                      <w:i/>
+                    </w:rPr>
+                    <w:t xml:space="preserve">Da die Nachteile </w:t>
+                  </w:r>
+                  <w:r>
+                    <w:rPr>
+                      <w:i/>
+                    </w:rPr>
+                    <w:t>klar den Vorteilen überwiegen, empfehlen wir hier mit Bedacht vorzugehen.</w:t>
+                  </w:r>
+                </w:p>
+              </w:txbxContent>
+            </v:textbox>
+          </v:shape>
+        </w:pict>
+      </w:r>
+      <w:r>
         <w:br w:type="page"/>
       </w:r>
     </w:p>
     <w:p>
       <w:pPr>
+        <w:pStyle w:val="berschrift3"/>
+      </w:pPr>
+      <w:bookmarkStart w:id="23" w:name="_Toc401237177"/>
+      <w:r>
+        <w:lastRenderedPageBreak/>
+        <w:t>Eigenprogrammierung</w:t>
+      </w:r>
+      <w:bookmarkEnd w:id="23"/>
+      <w:r>
+        <w:t xml:space="preserve"> </w:t>
+      </w:r>
+    </w:p>
+    <w:p>
+      <w:r>
+        <w:t xml:space="preserve">Bei dieser Variante erfolgt die Integration der </w:t>
+      </w:r>
+      <w:r>
+        <w:t xml:space="preserve">SSO </w:t>
+      </w:r>
+      <w:proofErr w:type="spellStart"/>
+      <w:r>
+        <w:t>Social</w:t>
+      </w:r>
+      <w:proofErr w:type="spellEnd"/>
+      <w:r>
+        <w:t xml:space="preserve"> Media Dienste </w:t>
+      </w:r>
+      <w:r>
+        <w:t xml:space="preserve">über deren </w:t>
+      </w:r>
+      <w:r>
+        <w:t xml:space="preserve">Programmier </w:t>
+      </w:r>
+      <w:r>
+        <w:t>API.</w:t>
+      </w:r>
+    </w:p>
+    <w:p>
+      <w:r>
+        <w:t xml:space="preserve">Die hauseigenen Entwickler </w:t>
+      </w:r>
+      <w:r>
+        <w:t xml:space="preserve">programmieren die SSO API der </w:t>
+      </w:r>
+      <w:proofErr w:type="spellStart"/>
+      <w:r>
+        <w:t>Social</w:t>
+      </w:r>
+      <w:proofErr w:type="spellEnd"/>
+      <w:r>
+        <w:t xml:space="preserve"> Media Netzwerke </w:t>
+      </w:r>
+      <w:r>
+        <w:t xml:space="preserve">in Form einer Schnittstelle </w:t>
+      </w:r>
+      <w:r>
+        <w:t xml:space="preserve">direkt </w:t>
+      </w:r>
+      <w:r>
+        <w:t>an und bekommen Informationen über die eigenen Portal User bereits in authentifizierter Form übergeben.</w:t>
+      </w:r>
+    </w:p>
+    <w:p>
+      <w:r>
+        <w:t xml:space="preserve">Die Verknüpfung zwischen </w:t>
+      </w:r>
+      <w:proofErr w:type="spellStart"/>
+      <w:r>
+        <w:t>Social</w:t>
+      </w:r>
+      <w:proofErr w:type="spellEnd"/>
+      <w:r>
+        <w:t xml:space="preserve"> Media </w:t>
+      </w:r>
+      <w:proofErr w:type="spellStart"/>
+      <w:r>
+        <w:t>Account</w:t>
+      </w:r>
+      <w:proofErr w:type="spellEnd"/>
+      <w:r>
+        <w:t xml:space="preserve"> und DAD Portal </w:t>
+      </w:r>
+      <w:proofErr w:type="spellStart"/>
+      <w:r>
+        <w:t>Account</w:t>
+      </w:r>
+      <w:proofErr w:type="spellEnd"/>
+      <w:r>
+        <w:t xml:space="preserve"> erfolgt über eindeutige Benutzer Merkmale wie E-Mail in Kombination mit Vor- und Nachnamen.</w:t>
+      </w:r>
+      <w:r>
+        <w:br/>
+        <w:t xml:space="preserve">Bei Bedarf können bestimmte Kunden oder Benutzer für diesen </w:t>
+      </w:r>
+      <w:proofErr w:type="spellStart"/>
+      <w:r>
+        <w:t>Social</w:t>
+      </w:r>
+      <w:proofErr w:type="spellEnd"/>
+      <w:r>
+        <w:t xml:space="preserve"> Media Connect Service in der Kunden bzw. User Administration der DAD Portale frei geschaltet werden.</w:t>
+      </w:r>
+    </w:p>
+    <w:p>
+      <w:r>
+        <w:t xml:space="preserve">Für jeden </w:t>
+      </w:r>
+      <w:proofErr w:type="spellStart"/>
+      <w:r>
+        <w:t>Social</w:t>
+      </w:r>
+      <w:proofErr w:type="spellEnd"/>
+      <w:r>
+        <w:t xml:space="preserve"> Media Dienst muss diese Schnittstelle separat, aber nur einmalig programmiert werden.</w:t>
+      </w:r>
+    </w:p>
+    <w:p>
+      <w:r>
+        <w:t xml:space="preserve">Den Implementierungsaufwand pro Schnittstelle schätzen wir auf durchschnittlich 2 </w:t>
+      </w:r>
+      <w:proofErr w:type="spellStart"/>
+      <w:r>
+        <w:t>Manntage</w:t>
+      </w:r>
+      <w:proofErr w:type="spellEnd"/>
+      <w:r>
+        <w:t>.</w:t>
+      </w:r>
+      <w:r>
+        <w:br/>
+        <w:t>Am Beispiel des Google+  Netzwerks haben wir innerhalb der CKG Entwicklung bereits Erfahrung gesammelt.</w:t>
+      </w:r>
+    </w:p>
+    <w:p>
+      <w:r>
+        <w:t xml:space="preserve">Zusätzlich fällt ein einmaliger Aufwand von ca. 2 Manntagen für die generelle Erweiterung der Kunden- und User-Verwaltung an, wie z. B. Administrations-Masken und </w:t>
+      </w:r>
+      <w:proofErr w:type="spellStart"/>
+      <w:r>
+        <w:t>Social</w:t>
+      </w:r>
+      <w:proofErr w:type="spellEnd"/>
+      <w:r>
+        <w:t xml:space="preserve"> Login Buttons.</w:t>
+      </w:r>
+    </w:p>
+    <w:p>
+      <w:pPr>
+        <w:ind w:right="1"/>
+        <w:jc w:val="right"/>
+      </w:pPr>
+      <w:r>
+        <w:rPr>
+          <w:noProof/>
+        </w:rPr>
+        <w:drawing>
+          <wp:inline distT="0" distB="0" distL="0" distR="0">
+            <wp:extent cx="2952750" cy="400050"/>
+            <wp:effectExtent l="19050" t="0" r="0" b="0"/>
+            <wp:docPr id="7" name="Bild 3"/>
+            <wp:cNvGraphicFramePr>
+              <a:graphicFrameLocks xmlns:a="http://schemas.openxmlformats.org/drawingml/2006/main" noChangeAspect="1"/>
+            </wp:cNvGraphicFramePr>
+            <a:graphic xmlns:a="http://schemas.openxmlformats.org/drawingml/2006/main">
+              <a:graphicData uri="http://schemas.openxmlformats.org/drawingml/2006/picture">
+                <pic:pic xmlns:pic="http://schemas.openxmlformats.org/drawingml/2006/picture">
+                  <pic:nvPicPr>
+                    <pic:cNvPr id="0" name="Picture 3"/>
+                    <pic:cNvPicPr>
+                      <a:picLocks noChangeAspect="1" noChangeArrowheads="1"/>
+                    </pic:cNvPicPr>
+                  </pic:nvPicPr>
+                  <pic:blipFill>
+                    <a:blip r:embed="rId12"/>
+                    <a:srcRect/>
+                    <a:stretch>
+                      <a:fillRect/>
+                    </a:stretch>
+                  </pic:blipFill>
+                  <pic:spPr bwMode="auto">
+                    <a:xfrm>
+                      <a:off x="0" y="0"/>
+                      <a:ext cx="2952750" cy="400050"/>
+                    </a:xfrm>
+                    <a:prstGeom prst="rect">
+                      <a:avLst/>
+                    </a:prstGeom>
+                    <a:noFill/>
+                    <a:ln w="9525">
+                      <a:noFill/>
+                      <a:miter lim="800000"/>
+                      <a:headEnd/>
+                      <a:tailEnd/>
+                    </a:ln>
+                  </pic:spPr>
+                </pic:pic>
+              </a:graphicData>
+            </a:graphic>
+          </wp:inline>
+        </w:drawing>
+      </w:r>
+      <w:r>
+        <w:t xml:space="preserve">  </w:t>
+      </w:r>
+    </w:p>
+    <w:p>
+      <w:pPr>
+        <w:rPr>
+          <w:color w:val="006600"/>
+        </w:rPr>
+      </w:pPr>
+      <w:r>
+        <w:rPr>
+          <w:color w:val="006600"/>
+        </w:rPr>
+        <w:br/>
+      </w:r>
+      <w:r>
+        <w:rPr>
+          <w:color w:val="006600"/>
+        </w:rPr>
+        <w:t xml:space="preserve">Vorteile: </w:t>
+      </w:r>
+    </w:p>
+    <w:p>
+      <w:pPr>
+        <w:pStyle w:val="Listenabsatz"/>
+        <w:numPr>
+          <w:ilvl w:val="0"/>
+          <w:numId w:val="18"/>
+        </w:numPr>
+        <w:rPr>
+          <w:color w:val="006600"/>
+        </w:rPr>
+      </w:pPr>
+      <w:r>
+        <w:rPr>
+          <w:color w:val="006600"/>
+        </w:rPr>
+        <w:t>Unabhängigkeit von externer Software / Dienstleistern.</w:t>
+      </w:r>
+    </w:p>
+    <w:p>
+      <w:pPr>
+        <w:pStyle w:val="Listenabsatz"/>
+        <w:numPr>
+          <w:ilvl w:val="0"/>
+          <w:numId w:val="18"/>
+        </w:numPr>
+        <w:rPr>
+          <w:color w:val="006600"/>
+        </w:rPr>
+      </w:pPr>
+      <w:r>
+        <w:rPr>
+          <w:color w:val="006600"/>
+        </w:rPr>
+        <w:t>Volle Flexi</w:t>
+      </w:r>
+      <w:r>
+        <w:rPr>
+          <w:color w:val="006600"/>
+        </w:rPr>
+        <w:t xml:space="preserve">bilität bei der Authentifizierung über die bestimmte User Merkmale </w:t>
+      </w:r>
+    </w:p>
+    <w:p>
+      <w:pPr>
+        <w:pStyle w:val="Listenabsatz"/>
+        <w:numPr>
+          <w:ilvl w:val="0"/>
+          <w:numId w:val="18"/>
+        </w:numPr>
+        <w:rPr>
+          <w:color w:val="006600"/>
+        </w:rPr>
+      </w:pPr>
+      <w:r>
+        <w:rPr>
+          <w:color w:val="006600"/>
+        </w:rPr>
+        <w:t xml:space="preserve">Möglichkeit der gezielten „Scharfschaltung“  ggfls. nur bestimmter </w:t>
+      </w:r>
+      <w:proofErr w:type="spellStart"/>
+      <w:r>
+        <w:rPr>
+          <w:color w:val="006600"/>
+        </w:rPr>
+        <w:t>Social</w:t>
+      </w:r>
+      <w:proofErr w:type="spellEnd"/>
+      <w:r>
+        <w:rPr>
+          <w:color w:val="006600"/>
+        </w:rPr>
+        <w:t xml:space="preserve"> Media </w:t>
+      </w:r>
+      <w:proofErr w:type="spellStart"/>
+      <w:r>
+        <w:rPr>
+          <w:color w:val="006600"/>
+        </w:rPr>
+        <w:t>Connectoren</w:t>
+      </w:r>
+      <w:proofErr w:type="spellEnd"/>
+      <w:r>
+        <w:rPr>
+          <w:color w:val="006600"/>
+        </w:rPr>
+        <w:t xml:space="preserve"> pro Kunde</w:t>
+      </w:r>
+      <w:r>
+        <w:rPr>
+          <w:color w:val="006600"/>
+        </w:rPr>
+        <w:t>.</w:t>
+      </w:r>
+    </w:p>
+    <w:p>
+      <w:pPr>
+        <w:rPr>
+          <w:color w:val="C00000"/>
+        </w:rPr>
+      </w:pPr>
+      <w:r>
+        <w:rPr>
+          <w:color w:val="C00000"/>
+        </w:rPr>
+        <w:t xml:space="preserve">Nachteile: </w:t>
+      </w:r>
+    </w:p>
+    <w:p>
+      <w:pPr>
+        <w:pStyle w:val="Listenabsatz"/>
+        <w:numPr>
+          <w:ilvl w:val="0"/>
+          <w:numId w:val="23"/>
+        </w:numPr>
+        <w:rPr>
+          <w:color w:val="C00000"/>
+        </w:rPr>
+      </w:pPr>
+      <w:r>
+        <w:rPr>
+          <w:color w:val="C00000"/>
+        </w:rPr>
+        <w:t xml:space="preserve">Für jedes neu entstehendes </w:t>
+      </w:r>
+      <w:proofErr w:type="spellStart"/>
+      <w:r>
+        <w:rPr>
+          <w:color w:val="C00000"/>
+        </w:rPr>
+        <w:t>Social</w:t>
+      </w:r>
+      <w:proofErr w:type="spellEnd"/>
+      <w:r>
+        <w:rPr>
+          <w:color w:val="C00000"/>
+        </w:rPr>
+        <w:t xml:space="preserve"> Media Netzwerk muss einmalig eine eigene Schnittstelle zu den DAD Portalen programmiert werden.</w:t>
+      </w:r>
+      <w:r>
+        <w:rPr>
+          <w:color w:val="C00000"/>
+        </w:rPr>
+        <w:br/>
+        <w:t>Der Aufwand pro Schnittstelle fällt aber nur einmalig an und ist mit ca. 2 Manntagen zudem überschaubar.</w:t>
+      </w:r>
+    </w:p>
+    <w:p>
+      <w:pPr>
+        <w:spacing w:after="0" w:line="240" w:lineRule="auto"/>
+        <w:ind w:left="0"/>
+        <w:rPr>
+          <w:b/>
+          <w:bCs/>
+          <w:noProof/>
+          <w:kern w:val="32"/>
+          <w:sz w:val="26"/>
+          <w:szCs w:val="26"/>
+        </w:rPr>
+      </w:pPr>
+    </w:p>
+    <w:p>
+      <w:pPr>
+        <w:spacing w:after="0" w:line="240" w:lineRule="auto"/>
+        <w:ind w:left="0"/>
+        <w:rPr>
+          <w:b/>
+          <w:bCs/>
+          <w:noProof/>
+          <w:kern w:val="32"/>
+          <w:sz w:val="26"/>
+          <w:szCs w:val="26"/>
+        </w:rPr>
+      </w:pPr>
+      <w:r>
+        <w:rPr>
+          <w:noProof/>
+        </w:rPr>
+        <w:drawing>
+          <wp:anchor distT="0" distB="0" distL="114300" distR="114300" simplePos="0" relativeHeight="251670016" behindDoc="1" locked="0" layoutInCell="1" allowOverlap="1">
+            <wp:simplePos x="0" y="0"/>
+            <wp:positionH relativeFrom="column">
+              <wp:posOffset>567055</wp:posOffset>
+            </wp:positionH>
+            <wp:positionV relativeFrom="paragraph">
+              <wp:posOffset>380365</wp:posOffset>
+            </wp:positionV>
+            <wp:extent cx="657225" cy="609600"/>
+            <wp:effectExtent l="19050" t="0" r="9525" b="0"/>
+            <wp:wrapNone/>
+            <wp:docPr id="9" name="Grafik 10" descr="green.png"/>
+            <wp:cNvGraphicFramePr>
+              <a:graphicFrameLocks xmlns:a="http://schemas.openxmlformats.org/drawingml/2006/main" noChangeAspect="1"/>
+            </wp:cNvGraphicFramePr>
+            <a:graphic xmlns:a="http://schemas.openxmlformats.org/drawingml/2006/main">
+              <a:graphicData uri="http://schemas.openxmlformats.org/drawingml/2006/picture">
+                <pic:pic xmlns:pic="http://schemas.openxmlformats.org/drawingml/2006/picture">
+                  <pic:nvPicPr>
+                    <pic:cNvPr id="0" name="green.png"/>
+                    <pic:cNvPicPr/>
+                  </pic:nvPicPr>
+                  <pic:blipFill>
+                    <a:blip r:embed="rId13"/>
+                    <a:stretch>
+                      <a:fillRect/>
+                    </a:stretch>
+                  </pic:blipFill>
+                  <pic:spPr>
+                    <a:xfrm>
+                      <a:off x="0" y="0"/>
+                      <a:ext cx="657225" cy="609600"/>
+                    </a:xfrm>
+                    <a:prstGeom prst="rect">
+                      <a:avLst/>
+                    </a:prstGeom>
+                  </pic:spPr>
+                </pic:pic>
+              </a:graphicData>
+            </a:graphic>
+          </wp:anchor>
+        </w:drawing>
+      </w:r>
+      <w:r>
+        <w:rPr>
+          <w:noProof/>
+        </w:rPr>
+        <w:pict>
+          <v:shape id="_x0000_s1034" type="#_x0000_t202" style="position:absolute;margin-left:28.7pt;margin-top:5.2pt;width:466.3pt;height:94.5pt;z-index:-251648512;mso-position-horizontal-relative:text;mso-position-vertical-relative:text" fillcolor="#ffc" strokeweight=".25pt">
+            <v:textbox style="mso-next-textbox:#_x0000_s1034">
+              <w:txbxContent>
+                <w:p>
+                  <w:pPr>
+                    <w:ind w:left="1560"/>
+                    <w:rPr>
+                      <w:b/>
+                      <w:i/>
+                    </w:rPr>
+                  </w:pPr>
+                  <w:r>
+                    <w:rPr>
+                      <w:b/>
+                      <w:i/>
+                    </w:rPr>
+                    <w:t>DAD Empfehlung</w:t>
+                  </w:r>
+                </w:p>
+                <w:p>
+                  <w:pPr>
+                    <w:ind w:left="1560"/>
+                    <w:rPr>
+                      <w:b/>
+                    </w:rPr>
+                  </w:pPr>
+                  <w:r>
+                    <w:rPr>
+                      <w:i/>
+                    </w:rPr>
+                    <w:t>Aufgrund der Unabhängigkeit von externen Dienstleistern sowie der großen Flexibilität bei der SSO Authentifizierung gepaart mit überschaubarem und zudem nur einmalig anfallende</w:t>
+                  </w:r>
+                  <w:r>
+                    <w:rPr>
+                      <w:i/>
+                    </w:rPr>
+                    <w:t>n</w:t>
+                  </w:r>
+                  <w:r>
+                    <w:rPr>
+                      <w:i/>
+                    </w:rPr>
+                    <w:t xml:space="preserve"> Implementierungsaufwandes für die SSO Schnittstellen </w:t>
+                  </w:r>
+                  <w:r>
+                    <w:rPr>
+                      <w:i/>
+                    </w:rPr>
+                    <w:br/>
+                    <w:t xml:space="preserve">=&gt; ist die Lösung </w:t>
+                  </w:r>
+                  <w:r>
+                    <w:rPr>
+                      <w:i/>
+                    </w:rPr>
+                    <w:t xml:space="preserve"> </w:t>
+                  </w:r>
+                  <w:r>
+                    <w:rPr>
+                      <w:i/>
+                    </w:rPr>
+                    <w:t xml:space="preserve">„Eigenprogrammierung“ </w:t>
+                  </w:r>
+                  <w:r>
+                    <w:rPr>
+                      <w:i/>
+                    </w:rPr>
+                    <w:t xml:space="preserve"> </w:t>
+                  </w:r>
+                  <w:r>
+                    <w:rPr>
+                      <w:i/>
+                    </w:rPr>
+                    <w:t>unser klarer Favorit!</w:t>
+                  </w:r>
+                </w:p>
+              </w:txbxContent>
+            </v:textbox>
+          </v:shape>
+        </w:pict>
+      </w:r>
+      <w:r>
+        <w:br w:type="page"/>
+      </w:r>
+    </w:p>
+    <w:p>
+      <w:pPr>
         <w:pStyle w:val="berschrift1"/>
       </w:pPr>
-      <w:bookmarkStart w:id="19" w:name="_Toc401219453"/>
+      <w:bookmarkStart w:id="24" w:name="_Toc401237178"/>
       <w:r>
         <w:lastRenderedPageBreak/>
         <w:t>DAD spezifische</w:t>
@@ -5661,33 +6978,33 @@
       <w:r>
         <w:t>Anforderungen</w:t>
       </w:r>
-      <w:bookmarkEnd w:id="19"/>
+      <w:bookmarkEnd w:id="24"/>
     </w:p>
     <w:p>
       <w:pPr>
         <w:pStyle w:val="berschrift2"/>
       </w:pPr>
-      <w:bookmarkStart w:id="20" w:name="_Toc401219454"/>
+      <w:bookmarkStart w:id="25" w:name="_Toc401237179"/>
       <w:r>
         <w:t>Welche Lösungen</w:t>
       </w:r>
       <w:r>
         <w:t xml:space="preserve"> haben wir schon?</w:t>
       </w:r>
-      <w:bookmarkEnd w:id="20"/>
+      <w:bookmarkEnd w:id="25"/>
     </w:p>
     <w:p>
       <w:pPr>
         <w:pStyle w:val="berschrift3"/>
       </w:pPr>
-      <w:bookmarkStart w:id="21" w:name="_Toc401219455"/>
+      <w:bookmarkStart w:id="26" w:name="_Toc401237180"/>
       <w:r>
         <w:t>URL Remote</w:t>
       </w:r>
       <w:r>
         <w:t xml:space="preserve"> Login</w:t>
       </w:r>
-      <w:bookmarkEnd w:id="21"/>
+      <w:bookmarkEnd w:id="26"/>
     </w:p>
     <w:p>
       <w:r>
@@ -5778,7 +7095,7 @@
                     </pic:cNvPicPr>
                   </pic:nvPicPr>
                   <pic:blipFill>
-                    <a:blip r:embed="rId11"/>
+                    <a:blip r:embed="rId14"/>
                     <a:srcRect/>
                     <a:stretch>
                       <a:fillRect/>
@@ -5860,7 +7177,7 @@
                     </pic:cNvPicPr>
                   </pic:nvPicPr>
                   <pic:blipFill>
-                    <a:blip r:embed="rId12"/>
+                    <a:blip r:embed="rId15"/>
                     <a:srcRect/>
                     <a:stretch>
                       <a:fillRect/>
@@ -5913,7 +7230,7 @@
       <w:pPr>
         <w:pStyle w:val="berschrift3"/>
       </w:pPr>
-      <w:bookmarkStart w:id="22" w:name="_Toc401219456"/>
+      <w:bookmarkStart w:id="27" w:name="_Toc401237181"/>
       <w:r>
         <w:lastRenderedPageBreak/>
         <w:t>Sepia-</w:t>
@@ -5921,11 +7238,14 @@
       <w:r>
         <w:t>Integration in alle DAD Web Portale</w:t>
       </w:r>
-      <w:bookmarkEnd w:id="22"/>
-    </w:p>
-    <w:p>
-      <w:r>
-        <w:t xml:space="preserve">Das </w:t>
+      <w:bookmarkEnd w:id="27"/>
+    </w:p>
+    <w:p>
+      <w:r>
+        <w:t>Die</w:t>
+      </w:r>
+      <w:r>
+        <w:t xml:space="preserve"> </w:t>
       </w:r>
       <w:r>
         <w:t>Ap</w:t>
@@ -6214,7 +7534,7 @@
                     </pic:cNvPicPr>
                   </pic:nvPicPr>
                   <pic:blipFill>
-                    <a:blip r:embed="rId13"/>
+                    <a:blip r:embed="rId16"/>
                     <a:srcRect/>
                     <a:stretch>
                       <a:fillRect/>
@@ -6351,7 +7671,7 @@
                     </pic:cNvPicPr>
                   </pic:nvPicPr>
                   <pic:blipFill>
-                    <a:blip r:embed="rId14"/>
+                    <a:blip r:embed="rId17"/>
                     <a:srcRect/>
                     <a:stretch>
                       <a:fillRect/>
@@ -6482,7 +7802,7 @@
                     </pic:cNvPicPr>
                   </pic:nvPicPr>
                   <pic:blipFill>
-                    <a:blip r:embed="rId15"/>
+                    <a:blip r:embed="rId18"/>
                     <a:srcRect/>
                     <a:stretch>
                       <a:fillRect/>
@@ -6534,7 +7854,7 @@
       <w:pPr>
         <w:pStyle w:val="berschrift3"/>
       </w:pPr>
-      <w:bookmarkStart w:id="23" w:name="_Toc401219457"/>
+      <w:bookmarkStart w:id="28" w:name="_Toc401237182"/>
       <w:r>
         <w:lastRenderedPageBreak/>
         <w:t>Fazit</w:t>
@@ -6542,7 +7862,7 @@
       <w:r>
         <w:t xml:space="preserve"> zu unseren bestehenden Lösungen</w:t>
       </w:r>
-      <w:bookmarkEnd w:id="23"/>
+      <w:bookmarkEnd w:id="28"/>
     </w:p>
     <w:p>
       <w:r>
@@ -6717,7 +8037,7 @@
                     <pic:cNvPicPr/>
                   </pic:nvPicPr>
                   <pic:blipFill>
-                    <a:blip r:embed="rId16"/>
+                    <a:blip r:embed="rId13"/>
                     <a:stretch>
                       <a:fillRect/>
                     </a:stretch>
@@ -6742,8 +8062,8 @@
       </w:r>
     </w:p>
     <w:sectPr>
-      <w:headerReference w:type="default" r:id="rId17"/>
-      <w:footerReference w:type="default" r:id="rId18"/>
+      <w:headerReference w:type="default" r:id="rId19"/>
+      <w:footerReference w:type="default" r:id="rId20"/>
       <w:pgSz w:w="11906" w:h="16838"/>
       <w:pgMar w:top="1959" w:right="707" w:bottom="1134" w:left="1417" w:header="708" w:footer="369" w:gutter="0"/>
       <w:cols w:space="708"/>
@@ -6795,10 +8115,7 @@
       </w:pict>
     </w:r>
     <w:r>
-      <w:t>SSO-  Single Sign On</w:t>
-    </w:r>
-    <w:r>
-      <w:t xml:space="preserve">, </w:t>
+      <w:t xml:space="preserve">SSO-  Single Sign On, </w:t>
     </w:r>
     <w:r>
       <w:t xml:space="preserve"> </w:t>
@@ -6808,15 +8125,7 @@
     </w:r>
     <w:r>
       <w:tab/>
-    </w:r>
-    <w:r>
-      <w:t xml:space="preserve"> Matthias Jenzen, </w:t>
-    </w:r>
-    <w:r>
-      <w:t>November</w:t>
-    </w:r>
-    <w:r>
-      <w:t xml:space="preserve"> 2014  (</w:t>
+      <w:t xml:space="preserve"> Matthias Jenzen, November 2014  (</w:t>
     </w:r>
     <w:hyperlink r:id="rId1" w:history="1">
       <w:r>
@@ -6829,15 +8138,10 @@
       </w:r>
     </w:hyperlink>
     <w:r>
-      <w:t>)</w:t>
-    </w:r>
-    <w:r>
-      <w:t xml:space="preserve"> </w:t>
+      <w:t xml:space="preserve">) </w:t>
     </w:r>
     <w:r>
       <w:tab/>
-    </w:r>
-    <w:r>
       <w:t xml:space="preserve">Seite </w:t>
     </w:r>
     <w:r>
@@ -6850,7 +8154,7 @@
       <w:fldChar w:fldCharType="separate"/>
     </w:r>
     <w:r>
-      <w:t>10</w:t>
+      <w:t>12</w:t>
     </w:r>
     <w:r>
       <w:fldChar w:fldCharType="end"/>
@@ -6860,7 +8164,7 @@
     </w:r>
     <w:fldSimple w:instr=" NUMPAGES   \* MERGEFORMAT ">
       <w:r>
-        <w:t>15</w:t>
+        <w:t>16</w:t>
       </w:r>
     </w:fldSimple>
   </w:p>
@@ -6904,6 +8208,179 @@
           <w:szCs w:val="18"/>
         </w:rPr>
         <w:t>Die Security Assertion Markup Language (kurz SAML) ist ein XML-Framework zum Austausch von Authentifizierungs- und Autorisierungsinformationen. Sie stellt Funktionen bereit, um sicherheitsbezogene Informationen zu beschreiben und zu übertragen.</w:t>
+      </w:r>
+    </w:p>
+  </w:footnote>
+  <w:footnote w:id="2">
+    <w:p>
+      <w:pPr>
+        <w:pStyle w:val="Funotentext"/>
+      </w:pPr>
+      <w:r>
+        <w:rPr>
+          <w:rStyle w:val="Funotenzeichen"/>
+          <w:b/>
+        </w:rPr>
+        <w:footnoteRef/>
+      </w:r>
+      <w:r>
+        <w:t xml:space="preserve"> </w:t>
+      </w:r>
+      <w:hyperlink r:id="rId1" w:history="1">
+        <w:proofErr w:type="spellStart"/>
+        <w:r>
+          <w:rPr>
+            <w:rStyle w:val="Hyperlink"/>
+          </w:rPr>
+          <w:t>OAuth</w:t>
+        </w:r>
+        <w:proofErr w:type="spellEnd"/>
+      </w:hyperlink>
+      <w:r>
+        <w:t xml:space="preserve"> ist ein offenes Protokoll, das eine standardisierte, sichere API-Autorisierung für Desktop-, Web- und Mobile-Applikationen erlaub</w:t>
+      </w:r>
+      <w:r>
+        <w:t xml:space="preserve">t.  </w:t>
+      </w:r>
+      <w:proofErr w:type="spellStart"/>
+      <w:r>
+        <w:t>OAuth</w:t>
+      </w:r>
+      <w:proofErr w:type="spellEnd"/>
+      <w:r>
+        <w:t xml:space="preserve"> </w:t>
+      </w:r>
+      <w:r>
+        <w:t xml:space="preserve">wird u.a. genutzt von </w:t>
+      </w:r>
+      <w:proofErr w:type="spellStart"/>
+      <w:r>
+        <w:t>Twitter</w:t>
+      </w:r>
+      <w:proofErr w:type="spellEnd"/>
+      <w:r>
+        <w:t xml:space="preserve"> ( </w:t>
+      </w:r>
+      <w:hyperlink r:id="rId2" w:history="1">
+        <w:r>
+          <w:rPr>
+            <w:rStyle w:val="Hyperlink"/>
+          </w:rPr>
+          <w:t>http://en.wikipedia.org/wiki/OAuth</w:t>
+        </w:r>
+      </w:hyperlink>
+      <w:r>
+        <w:t xml:space="preserve"> )</w:t>
+      </w:r>
+      <w:r>
+        <w:br/>
+      </w:r>
+    </w:p>
+  </w:footnote>
+  <w:footnote w:id="3">
+    <w:p>
+      <w:pPr>
+        <w:pStyle w:val="Funotentext"/>
+        <w:rPr>
+          <w:b/>
+        </w:rPr>
+      </w:pPr>
+      <w:r>
+        <w:rPr>
+          <w:rStyle w:val="Funotenzeichen"/>
+          <w:b/>
+        </w:rPr>
+        <w:footnoteRef/>
+      </w:r>
+      <w:r>
+        <w:rPr>
+          <w:b/>
+        </w:rPr>
+        <w:t xml:space="preserve"> </w:t>
+      </w:r>
+      <w:hyperlink r:id="rId3" w:history="1">
+        <w:proofErr w:type="spellStart"/>
+        <w:r>
+          <w:rPr>
+            <w:rStyle w:val="Hyperlink"/>
+          </w:rPr>
+          <w:t>OpenSocial</w:t>
+        </w:r>
+        <w:proofErr w:type="spellEnd"/>
+      </w:hyperlink>
+      <w:r>
+        <w:t xml:space="preserve"> ist eine Sammlung an Programmierschnittstellen für Anwendungen in webbasierten sozialen Netzwerken. </w:t>
+      </w:r>
+      <w:proofErr w:type="spellStart"/>
+      <w:r>
+        <w:t>OpenSocial</w:t>
+      </w:r>
+      <w:proofErr w:type="spellEnd"/>
+      <w:r>
+        <w:t xml:space="preserve"> wird von Google entwickelt und wurde am 1. November 2007 veröffentlicht.</w:t>
+      </w:r>
+      <w:r>
+        <w:br/>
+        <w:t>(</w:t>
+      </w:r>
+      <w:hyperlink r:id="rId4" w:history="1">
+        <w:r>
+          <w:rPr>
+            <w:rStyle w:val="Hyperlink"/>
+          </w:rPr>
+          <w:t>http://de.wikipedia.org/wiki/OpenSocial</w:t>
+        </w:r>
+      </w:hyperlink>
+      <w:r>
+        <w:t xml:space="preserve"> )</w:t>
+      </w:r>
+      <w:r>
+        <w:br/>
+      </w:r>
+    </w:p>
+  </w:footnote>
+  <w:footnote w:id="4">
+    <w:p>
+      <w:pPr>
+        <w:pStyle w:val="Funotentext"/>
+        <w:rPr>
+          <w:b/>
+        </w:rPr>
+      </w:pPr>
+      <w:r>
+        <w:rPr>
+          <w:rStyle w:val="Funotenzeichen"/>
+          <w:b/>
+        </w:rPr>
+        <w:footnoteRef/>
+      </w:r>
+      <w:r>
+        <w:t xml:space="preserve"> </w:t>
+      </w:r>
+      <w:hyperlink r:id="rId5" w:history="1">
+        <w:r>
+          <w:rPr>
+            <w:rStyle w:val="Hyperlink"/>
+          </w:rPr>
+          <w:t>OpenID</w:t>
+        </w:r>
+      </w:hyperlink>
+      <w:r>
+        <w:t xml:space="preserve"> (englisch für offene Identifikation) ist ein dezentrales Authentifizierungssystem für webbasierte Dienste </w:t>
+      </w:r>
+      <w:r>
+        <w:t xml:space="preserve">  (</w:t>
+      </w:r>
+      <w:hyperlink r:id="rId6" w:history="1">
+        <w:r>
+          <w:rPr>
+            <w:rStyle w:val="Hyperlink"/>
+          </w:rPr>
+          <w:t>http://de.wikipedia.org/wiki/OpenID</w:t>
+        </w:r>
+      </w:hyperlink>
+      <w:r>
+        <w:t xml:space="preserve"> )</w:t>
       </w:r>
     </w:p>
   </w:footnote>
@@ -6993,31 +8470,7 @@
         <w:sz w:val="24"/>
         <w:szCs w:val="24"/>
       </w:rPr>
-      <w:t xml:space="preserve"> </w:t>
-    </w:r>
-    <w:r>
-      <w:rPr>
-        <w:b/>
-        <w:sz w:val="24"/>
-        <w:szCs w:val="24"/>
-      </w:rPr>
-      <w:t xml:space="preserve">SSO - </w:t>
-    </w:r>
-    <w:r>
-      <w:rPr>
-        <w:b/>
-        <w:sz w:val="24"/>
-        <w:szCs w:val="24"/>
-      </w:rPr>
-      <w:t xml:space="preserve">Single </w:t>
-    </w:r>
-    <w:r>
-      <w:rPr>
-        <w:b/>
-        <w:sz w:val="24"/>
-        <w:szCs w:val="24"/>
-      </w:rPr>
-      <w:t>Sign On</w:t>
+      <w:t xml:space="preserve"> SSO - Single Sign On</w:t>
     </w:r>
     <w:r>
       <w:rPr>
@@ -7070,14 +8523,14 @@
         <v:path o:extrusionok="f" gradientshapeok="t" o:connecttype="rect"/>
         <o:lock v:ext="edit" aspectratio="t"/>
       </v:shapetype>
-      <v:shape id="_x0000_i1063" type="#_x0000_t75" style="width:60pt;height:60pt" o:bullet="t">
+      <v:shape id="_x0000_i1117" type="#_x0000_t75" style="width:60pt;height:60pt" o:bullet="t">
         <v:imagedata r:id="rId1" o:title="thumb-down"/>
       </v:shape>
     </w:pict>
   </w:numPicBullet>
   <w:numPicBullet w:numPicBulletId="1">
     <w:pict>
-      <v:shape id="_x0000_i1064" type="#_x0000_t75" style="width:80.25pt;height:120pt" o:bullet="t">
+      <v:shape id="_x0000_i1118" type="#_x0000_t75" style="width:80.25pt;height:120pt" o:bullet="t">
         <v:imagedata r:id="rId2" o:title="thumb-down"/>
       </v:shape>
     </w:pict>
@@ -7763,7 +9216,7 @@
   <w:abstractNum w:abstractNumId="6">
     <w:nsid w:val="30CF251B"/>
     <w:multiLevelType w:val="multilevel"/>
-    <w:tmpl w:val="688C22EC"/>
+    <w:tmpl w:val="510CAE34"/>
     <w:lvl w:ilvl="0">
       <w:start w:val="1"/>
       <w:numFmt w:val="decimal"/>
@@ -7801,6 +9254,7 @@
       </w:pPr>
       <w:rPr>
         <w:rFonts w:cs="Times New Roman"/>
+        <w:color w:val="auto"/>
       </w:rPr>
     </w:lvl>
     <w:lvl w:ilvl="3">
@@ -8448,6 +9902,95 @@
     </w:lvl>
   </w:abstractNum>
   <w:abstractNum w:abstractNumId="12">
+    <w:nsid w:val="3D495402"/>
+    <w:multiLevelType w:val="hybridMultilevel"/>
+    <w:tmpl w:val="FDF8A2F0"/>
+    <w:lvl w:ilvl="0" w:tplc="8FF2E0D6">
+      <w:start w:val="1"/>
+      <w:numFmt w:val="decimal"/>
+      <w:lvlText w:val="%1."/>
+      <w:lvlJc w:val="left"/>
+      <w:pPr>
+        <w:ind w:left="1069" w:hanging="360"/>
+      </w:pPr>
+      <w:rPr>
+        <w:rFonts w:hint="default"/>
+      </w:rPr>
+    </w:lvl>
+    <w:lvl w:ilvl="1" w:tplc="04070019" w:tentative="1">
+      <w:start w:val="1"/>
+      <w:numFmt w:val="lowerLetter"/>
+      <w:lvlText w:val="%2."/>
+      <w:lvlJc w:val="left"/>
+      <w:pPr>
+        <w:ind w:left="1789" w:hanging="360"/>
+      </w:pPr>
+    </w:lvl>
+    <w:lvl w:ilvl="2" w:tplc="0407001B" w:tentative="1">
+      <w:start w:val="1"/>
+      <w:numFmt w:val="lowerRoman"/>
+      <w:lvlText w:val="%3."/>
+      <w:lvlJc w:val="right"/>
+      <w:pPr>
+        <w:ind w:left="2509" w:hanging="180"/>
+      </w:pPr>
+    </w:lvl>
+    <w:lvl w:ilvl="3" w:tplc="0407000F" w:tentative="1">
+      <w:start w:val="1"/>
+      <w:numFmt w:val="decimal"/>
+      <w:lvlText w:val="%4."/>
+      <w:lvlJc w:val="left"/>
+      <w:pPr>
+        <w:ind w:left="3229" w:hanging="360"/>
+      </w:pPr>
+    </w:lvl>
+    <w:lvl w:ilvl="4" w:tplc="04070019" w:tentative="1">
+      <w:start w:val="1"/>
+      <w:numFmt w:val="lowerLetter"/>
+      <w:lvlText w:val="%5."/>
+      <w:lvlJc w:val="left"/>
+      <w:pPr>
+        <w:ind w:left="3949" w:hanging="360"/>
+      </w:pPr>
+    </w:lvl>
+    <w:lvl w:ilvl="5" w:tplc="0407001B" w:tentative="1">
+      <w:start w:val="1"/>
+      <w:numFmt w:val="lowerRoman"/>
+      <w:lvlText w:val="%6."/>
+      <w:lvlJc w:val="right"/>
+      <w:pPr>
+        <w:ind w:left="4669" w:hanging="180"/>
+      </w:pPr>
+    </w:lvl>
+    <w:lvl w:ilvl="6" w:tplc="0407000F" w:tentative="1">
+      <w:start w:val="1"/>
+      <w:numFmt w:val="decimal"/>
+      <w:lvlText w:val="%7."/>
+      <w:lvlJc w:val="left"/>
+      <w:pPr>
+        <w:ind w:left="5389" w:hanging="360"/>
+      </w:pPr>
+    </w:lvl>
+    <w:lvl w:ilvl="7" w:tplc="04070019" w:tentative="1">
+      <w:start w:val="1"/>
+      <w:numFmt w:val="lowerLetter"/>
+      <w:lvlText w:val="%8."/>
+      <w:lvlJc w:val="left"/>
+      <w:pPr>
+        <w:ind w:left="6109" w:hanging="360"/>
+      </w:pPr>
+    </w:lvl>
+    <w:lvl w:ilvl="8" w:tplc="0407001B" w:tentative="1">
+      <w:start w:val="1"/>
+      <w:numFmt w:val="lowerRoman"/>
+      <w:lvlText w:val="%9."/>
+      <w:lvlJc w:val="right"/>
+      <w:pPr>
+        <w:ind w:left="6829" w:hanging="180"/>
+      </w:pPr>
+    </w:lvl>
+  </w:abstractNum>
+  <w:abstractNum w:abstractNumId="13">
     <w:nsid w:val="42C07E82"/>
     <w:multiLevelType w:val="hybridMultilevel"/>
     <w:tmpl w:val="14FC6CA0"/>
@@ -8560,7 +10103,7 @@
       </w:rPr>
     </w:lvl>
   </w:abstractNum>
-  <w:abstractNum w:abstractNumId="13">
+  <w:abstractNum w:abstractNumId="14">
     <w:nsid w:val="47607C72"/>
     <w:multiLevelType w:val="hybridMultilevel"/>
     <w:tmpl w:val="DAC8B7C6"/>
@@ -8673,7 +10216,7 @@
       </w:rPr>
     </w:lvl>
   </w:abstractNum>
-  <w:abstractNum w:abstractNumId="14">
+  <w:abstractNum w:abstractNumId="15">
     <w:nsid w:val="482E3FA3"/>
     <w:multiLevelType w:val="hybridMultilevel"/>
     <w:tmpl w:val="0AF8473A"/>
@@ -8786,7 +10329,7 @@
       </w:rPr>
     </w:lvl>
   </w:abstractNum>
-  <w:abstractNum w:abstractNumId="15">
+  <w:abstractNum w:abstractNumId="16">
     <w:nsid w:val="4C4D6E80"/>
     <w:multiLevelType w:val="hybridMultilevel"/>
     <w:tmpl w:val="3548841C"/>
@@ -8899,7 +10442,7 @@
       </w:rPr>
     </w:lvl>
   </w:abstractNum>
-  <w:abstractNum w:abstractNumId="16">
+  <w:abstractNum w:abstractNumId="17">
     <w:nsid w:val="4E526B93"/>
     <w:multiLevelType w:val="hybridMultilevel"/>
     <w:tmpl w:val="0734C986"/>
@@ -9012,7 +10555,7 @@
       </w:rPr>
     </w:lvl>
   </w:abstractNum>
-  <w:abstractNum w:abstractNumId="17">
+  <w:abstractNum w:abstractNumId="18">
     <w:nsid w:val="4F24666D"/>
     <w:multiLevelType w:val="hybridMultilevel"/>
     <w:tmpl w:val="4E28C5F4"/>
@@ -9125,7 +10668,7 @@
       </w:rPr>
     </w:lvl>
   </w:abstractNum>
-  <w:abstractNum w:abstractNumId="18">
+  <w:abstractNum w:abstractNumId="19">
     <w:nsid w:val="5D263ADB"/>
     <w:multiLevelType w:val="hybridMultilevel"/>
     <w:tmpl w:val="5476ADD4"/>
@@ -9238,7 +10781,7 @@
       </w:rPr>
     </w:lvl>
   </w:abstractNum>
-  <w:abstractNum w:abstractNumId="19">
+  <w:abstractNum w:abstractNumId="20">
     <w:nsid w:val="610E2D35"/>
     <w:multiLevelType w:val="hybridMultilevel"/>
     <w:tmpl w:val="F01271F2"/>
@@ -9351,7 +10894,7 @@
       </w:rPr>
     </w:lvl>
   </w:abstractNum>
-  <w:abstractNum w:abstractNumId="20">
+  <w:abstractNum w:abstractNumId="21">
     <w:nsid w:val="6220417F"/>
     <w:multiLevelType w:val="hybridMultilevel"/>
     <w:tmpl w:val="B998B19C"/>
@@ -9464,7 +11007,7 @@
       </w:rPr>
     </w:lvl>
   </w:abstractNum>
-  <w:abstractNum w:abstractNumId="21">
+  <w:abstractNum w:abstractNumId="22">
     <w:nsid w:val="65DF6619"/>
     <w:multiLevelType w:val="hybridMultilevel"/>
     <w:tmpl w:val="25BACE36"/>
@@ -9576,7 +11119,7 @@
       </w:rPr>
     </w:lvl>
   </w:abstractNum>
-  <w:abstractNum w:abstractNumId="22">
+  <w:abstractNum w:abstractNumId="23">
     <w:nsid w:val="6CD325D3"/>
     <w:multiLevelType w:val="hybridMultilevel"/>
     <w:tmpl w:val="A75E3918"/>
@@ -9689,7 +11232,7 @@
       </w:rPr>
     </w:lvl>
   </w:abstractNum>
-  <w:abstractNum w:abstractNumId="23">
+  <w:abstractNum w:abstractNumId="24">
     <w:nsid w:val="6D1056E6"/>
     <w:multiLevelType w:val="hybridMultilevel"/>
     <w:tmpl w:val="ADAC2DE8"/>
@@ -9803,7 +11346,7 @@
       </w:rPr>
     </w:lvl>
   </w:abstractNum>
-  <w:abstractNum w:abstractNumId="24">
+  <w:abstractNum w:abstractNumId="25">
     <w:nsid w:val="6E5917C6"/>
     <w:multiLevelType w:val="hybridMultilevel"/>
     <w:tmpl w:val="8E3CF508"/>
@@ -9916,7 +11459,7 @@
       </w:rPr>
     </w:lvl>
   </w:abstractNum>
-  <w:abstractNum w:abstractNumId="25">
+  <w:abstractNum w:abstractNumId="26">
     <w:nsid w:val="6EEC2F48"/>
     <w:multiLevelType w:val="hybridMultilevel"/>
     <w:tmpl w:val="0DCA7A52"/>
@@ -10029,7 +11572,120 @@
       </w:rPr>
     </w:lvl>
   </w:abstractNum>
-  <w:abstractNum w:abstractNumId="26">
+  <w:abstractNum w:abstractNumId="27">
+    <w:nsid w:val="737A6D63"/>
+    <w:multiLevelType w:val="hybridMultilevel"/>
+    <w:tmpl w:val="74F41B38"/>
+    <w:lvl w:ilvl="0" w:tplc="04070001">
+      <w:start w:val="1"/>
+      <w:numFmt w:val="bullet"/>
+      <w:lvlText w:val=""/>
+      <w:lvlJc w:val="left"/>
+      <w:pPr>
+        <w:ind w:left="1429" w:hanging="360"/>
+      </w:pPr>
+      <w:rPr>
+        <w:rFonts w:ascii="Symbol" w:hAnsi="Symbol" w:hint="default"/>
+      </w:rPr>
+    </w:lvl>
+    <w:lvl w:ilvl="1" w:tplc="04070003" w:tentative="1">
+      <w:start w:val="1"/>
+      <w:numFmt w:val="bullet"/>
+      <w:lvlText w:val="o"/>
+      <w:lvlJc w:val="left"/>
+      <w:pPr>
+        <w:ind w:left="2149" w:hanging="360"/>
+      </w:pPr>
+      <w:rPr>
+        <w:rFonts w:ascii="Courier New" w:hAnsi="Courier New" w:cs="Courier New" w:hint="default"/>
+      </w:rPr>
+    </w:lvl>
+    <w:lvl w:ilvl="2" w:tplc="04070005" w:tentative="1">
+      <w:start w:val="1"/>
+      <w:numFmt w:val="bullet"/>
+      <w:lvlText w:val=""/>
+      <w:lvlJc w:val="left"/>
+      <w:pPr>
+        <w:ind w:left="2869" w:hanging="360"/>
+      </w:pPr>
+      <w:rPr>
+        <w:rFonts w:ascii="Wingdings" w:hAnsi="Wingdings" w:hint="default"/>
+      </w:rPr>
+    </w:lvl>
+    <w:lvl w:ilvl="3" w:tplc="04070001" w:tentative="1">
+      <w:start w:val="1"/>
+      <w:numFmt w:val="bullet"/>
+      <w:lvlText w:val=""/>
+      <w:lvlJc w:val="left"/>
+      <w:pPr>
+        <w:ind w:left="3589" w:hanging="360"/>
+      </w:pPr>
+      <w:rPr>
+        <w:rFonts w:ascii="Symbol" w:hAnsi="Symbol" w:hint="default"/>
+      </w:rPr>
+    </w:lvl>
+    <w:lvl w:ilvl="4" w:tplc="04070003" w:tentative="1">
+      <w:start w:val="1"/>
+      <w:numFmt w:val="bullet"/>
+      <w:lvlText w:val="o"/>
+      <w:lvlJc w:val="left"/>
+      <w:pPr>
+        <w:ind w:left="4309" w:hanging="360"/>
+      </w:pPr>
+      <w:rPr>
+        <w:rFonts w:ascii="Courier New" w:hAnsi="Courier New" w:cs="Courier New" w:hint="default"/>
+      </w:rPr>
+    </w:lvl>
+    <w:lvl w:ilvl="5" w:tplc="04070005" w:tentative="1">
+      <w:start w:val="1"/>
+      <w:numFmt w:val="bullet"/>
+      <w:lvlText w:val=""/>
+      <w:lvlJc w:val="left"/>
+      <w:pPr>
+        <w:ind w:left="5029" w:hanging="360"/>
+      </w:pPr>
+      <w:rPr>
+        <w:rFonts w:ascii="Wingdings" w:hAnsi="Wingdings" w:hint="default"/>
+      </w:rPr>
+    </w:lvl>
+    <w:lvl w:ilvl="6" w:tplc="04070001" w:tentative="1">
+      <w:start w:val="1"/>
+      <w:numFmt w:val="bullet"/>
+      <w:lvlText w:val=""/>
+      <w:lvlJc w:val="left"/>
+      <w:pPr>
+        <w:ind w:left="5749" w:hanging="360"/>
+      </w:pPr>
+      <w:rPr>
+        <w:rFonts w:ascii="Symbol" w:hAnsi="Symbol" w:hint="default"/>
+      </w:rPr>
+    </w:lvl>
+    <w:lvl w:ilvl="7" w:tplc="04070003" w:tentative="1">
+      <w:start w:val="1"/>
+      <w:numFmt w:val="bullet"/>
+      <w:lvlText w:val="o"/>
+      <w:lvlJc w:val="left"/>
+      <w:pPr>
+        <w:ind w:left="6469" w:hanging="360"/>
+      </w:pPr>
+      <w:rPr>
+        <w:rFonts w:ascii="Courier New" w:hAnsi="Courier New" w:cs="Courier New" w:hint="default"/>
+      </w:rPr>
+    </w:lvl>
+    <w:lvl w:ilvl="8" w:tplc="04070005" w:tentative="1">
+      <w:start w:val="1"/>
+      <w:numFmt w:val="bullet"/>
+      <w:lvlText w:val=""/>
+      <w:lvlJc w:val="left"/>
+      <w:pPr>
+        <w:ind w:left="7189" w:hanging="360"/>
+      </w:pPr>
+      <w:rPr>
+        <w:rFonts w:ascii="Wingdings" w:hAnsi="Wingdings" w:hint="default"/>
+      </w:rPr>
+    </w:lvl>
+  </w:abstractNum>
+  <w:abstractNum w:abstractNumId="28">
     <w:nsid w:val="7D771EC3"/>
     <w:multiLevelType w:val="hybridMultilevel"/>
     <w:tmpl w:val="7B420AD8"/>
@@ -10142,7 +11798,7 @@
       </w:rPr>
     </w:lvl>
   </w:abstractNum>
-  <w:abstractNum w:abstractNumId="27">
+  <w:abstractNum w:abstractNumId="29">
     <w:nsid w:val="7FBA5C14"/>
     <w:multiLevelType w:val="hybridMultilevel"/>
     <w:tmpl w:val="54F46950"/>
@@ -10256,13 +11912,13 @@
     </w:lvl>
   </w:abstractNum>
   <w:num w:numId="1">
-    <w:abstractNumId w:val="12"/>
+    <w:abstractNumId w:val="13"/>
   </w:num>
   <w:num w:numId="2">
-    <w:abstractNumId w:val="26"/>
+    <w:abstractNumId w:val="28"/>
   </w:num>
   <w:num w:numId="3">
-    <w:abstractNumId w:val="27"/>
+    <w:abstractNumId w:val="29"/>
   </w:num>
   <w:num w:numId="4">
     <w:abstractNumId w:val="3"/>
@@ -10271,7 +11927,7 @@
     <w:abstractNumId w:val="6"/>
   </w:num>
   <w:num w:numId="6">
-    <w:abstractNumId w:val="16"/>
+    <w:abstractNumId w:val="17"/>
   </w:num>
   <w:num w:numId="7">
     <w:abstractNumId w:val="6"/>
@@ -10304,7 +11960,7 @@
     </w:lvlOverride>
   </w:num>
   <w:num w:numId="8">
-    <w:abstractNumId w:val="21"/>
+    <w:abstractNumId w:val="22"/>
   </w:num>
   <w:num w:numId="9">
     <w:abstractNumId w:val="1"/>
@@ -10340,7 +11996,7 @@
     </w:lvlOverride>
   </w:num>
   <w:num w:numId="11">
-    <w:abstractNumId w:val="19"/>
+    <w:abstractNumId w:val="20"/>
   </w:num>
   <w:num w:numId="12">
     <w:abstractNumId w:val="2"/>
@@ -10349,28 +12005,28 @@
     <w:abstractNumId w:val="0"/>
   </w:num>
   <w:num w:numId="14">
-    <w:abstractNumId w:val="17"/>
+    <w:abstractNumId w:val="18"/>
   </w:num>
   <w:num w:numId="15">
     <w:abstractNumId w:val="11"/>
   </w:num>
   <w:num w:numId="16">
-    <w:abstractNumId w:val="22"/>
+    <w:abstractNumId w:val="23"/>
   </w:num>
   <w:num w:numId="17">
-    <w:abstractNumId w:val="18"/>
+    <w:abstractNumId w:val="19"/>
   </w:num>
   <w:num w:numId="18">
     <w:abstractNumId w:val="5"/>
   </w:num>
   <w:num w:numId="19">
-    <w:abstractNumId w:val="25"/>
+    <w:abstractNumId w:val="26"/>
   </w:num>
   <w:num w:numId="20">
-    <w:abstractNumId w:val="23"/>
+    <w:abstractNumId w:val="24"/>
   </w:num>
   <w:num w:numId="21">
-    <w:abstractNumId w:val="15"/>
+    <w:abstractNumId w:val="16"/>
   </w:num>
   <w:num w:numId="22">
     <w:abstractNumId w:val="10"/>
@@ -10382,22 +12038,28 @@
     <w:abstractNumId w:val="8"/>
   </w:num>
   <w:num w:numId="25">
-    <w:abstractNumId w:val="13"/>
+    <w:abstractNumId w:val="14"/>
   </w:num>
   <w:num w:numId="26">
     <w:abstractNumId w:val="7"/>
   </w:num>
   <w:num w:numId="27">
-    <w:abstractNumId w:val="14"/>
+    <w:abstractNumId w:val="15"/>
   </w:num>
   <w:num w:numId="28">
-    <w:abstractNumId w:val="24"/>
+    <w:abstractNumId w:val="25"/>
   </w:num>
   <w:num w:numId="29">
-    <w:abstractNumId w:val="20"/>
+    <w:abstractNumId w:val="21"/>
   </w:num>
   <w:num w:numId="30">
     <w:abstractNumId w:val="4"/>
+  </w:num>
+  <w:num w:numId="31">
+    <w:abstractNumId w:val="12"/>
+  </w:num>
+  <w:num w:numId="32">
+    <w:abstractNumId w:val="27"/>
   </w:num>
 </w:numbering>
 </file>
@@ -10789,7 +12451,6 @@
   <w:style w:type="character" w:default="1" w:styleId="Absatz-Standardschriftart">
     <w:name w:val="Default Paragraph Font"/>
     <w:uiPriority w:val="1"/>
-    <w:semiHidden/>
     <w:unhideWhenUsed/>
   </w:style>
   <w:style w:type="table" w:default="1" w:styleId="NormaleTabelle">
@@ -11661,7 +13322,7 @@
 </file>
 
 <file path=customXml/itemProps1.xml><?xml version="1.0" encoding="utf-8"?>
-<ds:datastoreItem xmlns:ds="http://schemas.openxmlformats.org/officeDocument/2006/customXml" ds:itemID="{76B15500-3CF6-476C-8270-D030C91B7720}">
+<ds:datastoreItem xmlns:ds="http://schemas.openxmlformats.org/officeDocument/2006/customXml" ds:itemID="{63EAA708-69EC-4A03-871F-E88FCB424729}">
   <ds:schemaRefs>
     <ds:schemaRef ds:uri="http://schemas.openxmlformats.org/officeDocument/2006/bibliography"/>
   </ds:schemaRefs>

</xml_diff>

<commit_message>
topic "Zeitlich begrenzte Anwendungs-Sets"
</commit_message>
<xml_diff>
--- a/SSO/SSO Vorschlag.docx
+++ b/SSO/SSO Vorschlag.docx
@@ -437,7 +437,7 @@
       <w:r>
         <w:fldChar w:fldCharType="separate"/>
       </w:r>
-      <w:hyperlink w:anchor="_Toc401657838" w:history="1">
+      <w:hyperlink w:anchor="_Toc401664865" w:history="1">
         <w:r>
           <w:rPr>
             <w:rStyle w:val="Hyperlink"/>
@@ -482,7 +482,7 @@
             <w:noProof/>
             <w:webHidden/>
           </w:rPr>
-          <w:instrText xml:space="preserve"> PAGEREF _Toc401657838 \h </w:instrText>
+          <w:instrText xml:space="preserve"> PAGEREF _Toc401664865 \h </w:instrText>
         </w:r>
         <w:r>
           <w:rPr>
@@ -525,7 +525,7 @@
           <w:szCs w:val="22"/>
         </w:rPr>
       </w:pPr>
-      <w:hyperlink w:anchor="_Toc401657839" w:history="1">
+      <w:hyperlink w:anchor="_Toc401664866" w:history="1">
         <w:r>
           <w:rPr>
             <w:rStyle w:val="Hyperlink"/>
@@ -570,7 +570,7 @@
             <w:noProof/>
             <w:webHidden/>
           </w:rPr>
-          <w:instrText xml:space="preserve"> PAGEREF _Toc401657839 \h </w:instrText>
+          <w:instrText xml:space="preserve"> PAGEREF _Toc401664866 \h </w:instrText>
         </w:r>
         <w:r>
           <w:rPr>
@@ -612,7 +612,7 @@
           <w:szCs w:val="22"/>
         </w:rPr>
       </w:pPr>
-      <w:hyperlink w:anchor="_Toc401657840" w:history="1">
+      <w:hyperlink w:anchor="_Toc401664867" w:history="1">
         <w:r>
           <w:rPr>
             <w:rStyle w:val="Hyperlink"/>
@@ -656,7 +656,7 @@
             <w:noProof/>
             <w:webHidden/>
           </w:rPr>
-          <w:instrText xml:space="preserve"> PAGEREF _Toc401657840 \h </w:instrText>
+          <w:instrText xml:space="preserve"> PAGEREF _Toc401664867 \h </w:instrText>
         </w:r>
         <w:r>
           <w:rPr>
@@ -698,7 +698,7 @@
           <w:szCs w:val="22"/>
         </w:rPr>
       </w:pPr>
-      <w:hyperlink w:anchor="_Toc401657841" w:history="1">
+      <w:hyperlink w:anchor="_Toc401664868" w:history="1">
         <w:r>
           <w:rPr>
             <w:rStyle w:val="Hyperlink"/>
@@ -742,7 +742,7 @@
             <w:noProof/>
             <w:webHidden/>
           </w:rPr>
-          <w:instrText xml:space="preserve"> PAGEREF _Toc401657841 \h </w:instrText>
+          <w:instrText xml:space="preserve"> PAGEREF _Toc401664868 \h </w:instrText>
         </w:r>
         <w:r>
           <w:rPr>
@@ -784,7 +784,7 @@
           <w:szCs w:val="22"/>
         </w:rPr>
       </w:pPr>
-      <w:hyperlink w:anchor="_Toc401657842" w:history="1">
+      <w:hyperlink w:anchor="_Toc401664869" w:history="1">
         <w:r>
           <w:rPr>
             <w:rStyle w:val="Hyperlink"/>
@@ -828,7 +828,7 @@
             <w:noProof/>
             <w:webHidden/>
           </w:rPr>
-          <w:instrText xml:space="preserve"> PAGEREF _Toc401657842 \h </w:instrText>
+          <w:instrText xml:space="preserve"> PAGEREF _Toc401664869 \h </w:instrText>
         </w:r>
         <w:r>
           <w:rPr>
@@ -870,7 +870,7 @@
           <w:szCs w:val="22"/>
         </w:rPr>
       </w:pPr>
-      <w:hyperlink w:anchor="_Toc401657843" w:history="1">
+      <w:hyperlink w:anchor="_Toc401664870" w:history="1">
         <w:r>
           <w:rPr>
             <w:rStyle w:val="Hyperlink"/>
@@ -914,7 +914,7 @@
             <w:noProof/>
             <w:webHidden/>
           </w:rPr>
-          <w:instrText xml:space="preserve"> PAGEREF _Toc401657843 \h </w:instrText>
+          <w:instrText xml:space="preserve"> PAGEREF _Toc401664870 \h </w:instrText>
         </w:r>
         <w:r>
           <w:rPr>
@@ -957,7 +957,7 @@
           <w:szCs w:val="22"/>
         </w:rPr>
       </w:pPr>
-      <w:hyperlink w:anchor="_Toc401657844" w:history="1">
+      <w:hyperlink w:anchor="_Toc401664871" w:history="1">
         <w:r>
           <w:rPr>
             <w:rStyle w:val="Hyperlink"/>
@@ -1002,7 +1002,7 @@
             <w:noProof/>
             <w:webHidden/>
           </w:rPr>
-          <w:instrText xml:space="preserve"> PAGEREF _Toc401657844 \h </w:instrText>
+          <w:instrText xml:space="preserve"> PAGEREF _Toc401664871 \h </w:instrText>
         </w:r>
         <w:r>
           <w:rPr>
@@ -1044,7 +1044,7 @@
           <w:szCs w:val="22"/>
         </w:rPr>
       </w:pPr>
-      <w:hyperlink w:anchor="_Toc401657845" w:history="1">
+      <w:hyperlink w:anchor="_Toc401664872" w:history="1">
         <w:r>
           <w:rPr>
             <w:rStyle w:val="Hyperlink"/>
@@ -1088,7 +1088,7 @@
             <w:noProof/>
             <w:webHidden/>
           </w:rPr>
-          <w:instrText xml:space="preserve"> PAGEREF _Toc401657845 \h </w:instrText>
+          <w:instrText xml:space="preserve"> PAGEREF _Toc401664872 \h </w:instrText>
         </w:r>
         <w:r>
           <w:rPr>
@@ -1134,7 +1134,7 @@
           <w:szCs w:val="22"/>
         </w:rPr>
       </w:pPr>
-      <w:hyperlink w:anchor="_Toc401657846" w:history="1">
+      <w:hyperlink w:anchor="_Toc401664873" w:history="1">
         <w:r>
           <w:rPr>
             <w:rStyle w:val="Hyperlink"/>
@@ -1178,7 +1178,7 @@
             <w:noProof/>
             <w:webHidden/>
           </w:rPr>
-          <w:instrText xml:space="preserve"> PAGEREF _Toc401657846 \h </w:instrText>
+          <w:instrText xml:space="preserve"> PAGEREF _Toc401664873 \h </w:instrText>
         </w:r>
         <w:r>
           <w:rPr>
@@ -1224,7 +1224,7 @@
           <w:szCs w:val="22"/>
         </w:rPr>
       </w:pPr>
-      <w:hyperlink w:anchor="_Toc401657847" w:history="1">
+      <w:hyperlink w:anchor="_Toc401664874" w:history="1">
         <w:r>
           <w:rPr>
             <w:rStyle w:val="Hyperlink"/>
@@ -1268,7 +1268,7 @@
             <w:noProof/>
             <w:webHidden/>
           </w:rPr>
-          <w:instrText xml:space="preserve"> PAGEREF _Toc401657847 \h </w:instrText>
+          <w:instrText xml:space="preserve"> PAGEREF _Toc401664874 \h </w:instrText>
         </w:r>
         <w:r>
           <w:rPr>
@@ -1314,7 +1314,7 @@
           <w:szCs w:val="22"/>
         </w:rPr>
       </w:pPr>
-      <w:hyperlink w:anchor="_Toc401657848" w:history="1">
+      <w:hyperlink w:anchor="_Toc401664875" w:history="1">
         <w:r>
           <w:rPr>
             <w:rStyle w:val="Hyperlink"/>
@@ -1358,7 +1358,7 @@
             <w:noProof/>
             <w:webHidden/>
           </w:rPr>
-          <w:instrText xml:space="preserve"> PAGEREF _Toc401657848 \h </w:instrText>
+          <w:instrText xml:space="preserve"> PAGEREF _Toc401664875 \h </w:instrText>
         </w:r>
         <w:r>
           <w:rPr>
@@ -1401,7 +1401,7 @@
           <w:szCs w:val="22"/>
         </w:rPr>
       </w:pPr>
-      <w:hyperlink w:anchor="_Toc401657849" w:history="1">
+      <w:hyperlink w:anchor="_Toc401664876" w:history="1">
         <w:r>
           <w:rPr>
             <w:rStyle w:val="Hyperlink"/>
@@ -1446,7 +1446,7 @@
             <w:noProof/>
             <w:webHidden/>
           </w:rPr>
-          <w:instrText xml:space="preserve"> PAGEREF _Toc401657849 \h </w:instrText>
+          <w:instrText xml:space="preserve"> PAGEREF _Toc401664876 \h </w:instrText>
         </w:r>
         <w:r>
           <w:rPr>
@@ -1488,7 +1488,7 @@
           <w:szCs w:val="22"/>
         </w:rPr>
       </w:pPr>
-      <w:hyperlink w:anchor="_Toc401657850" w:history="1">
+      <w:hyperlink w:anchor="_Toc401664877" w:history="1">
         <w:r>
           <w:rPr>
             <w:rStyle w:val="Hyperlink"/>
@@ -1532,7 +1532,7 @@
             <w:noProof/>
             <w:webHidden/>
           </w:rPr>
-          <w:instrText xml:space="preserve"> PAGEREF _Toc401657850 \h </w:instrText>
+          <w:instrText xml:space="preserve"> PAGEREF _Toc401664877 \h </w:instrText>
         </w:r>
         <w:r>
           <w:rPr>
@@ -1574,7 +1574,7 @@
           <w:szCs w:val="22"/>
         </w:rPr>
       </w:pPr>
-      <w:hyperlink w:anchor="_Toc401657851" w:history="1">
+      <w:hyperlink w:anchor="_Toc401664878" w:history="1">
         <w:r>
           <w:rPr>
             <w:rStyle w:val="Hyperlink"/>
@@ -1618,7 +1618,7 @@
             <w:noProof/>
             <w:webHidden/>
           </w:rPr>
-          <w:instrText xml:space="preserve"> PAGEREF _Toc401657851 \h </w:instrText>
+          <w:instrText xml:space="preserve"> PAGEREF _Toc401664878 \h </w:instrText>
         </w:r>
         <w:r>
           <w:rPr>
@@ -1660,7 +1660,7 @@
           <w:szCs w:val="22"/>
         </w:rPr>
       </w:pPr>
-      <w:hyperlink w:anchor="_Toc401657852" w:history="1">
+      <w:hyperlink w:anchor="_Toc401664879" w:history="1">
         <w:r>
           <w:rPr>
             <w:rStyle w:val="Hyperlink"/>
@@ -1704,7 +1704,7 @@
             <w:noProof/>
             <w:webHidden/>
           </w:rPr>
-          <w:instrText xml:space="preserve"> PAGEREF _Toc401657852 \h </w:instrText>
+          <w:instrText xml:space="preserve"> PAGEREF _Toc401664879 \h </w:instrText>
         </w:r>
         <w:r>
           <w:rPr>
@@ -1750,7 +1750,7 @@
           <w:szCs w:val="22"/>
         </w:rPr>
       </w:pPr>
-      <w:hyperlink w:anchor="_Toc401657853" w:history="1">
+      <w:hyperlink w:anchor="_Toc401664880" w:history="1">
         <w:r>
           <w:rPr>
             <w:rStyle w:val="Hyperlink"/>
@@ -1794,7 +1794,7 @@
             <w:noProof/>
             <w:webHidden/>
           </w:rPr>
-          <w:instrText xml:space="preserve"> PAGEREF _Toc401657853 \h </w:instrText>
+          <w:instrText xml:space="preserve"> PAGEREF _Toc401664880 \h </w:instrText>
         </w:r>
         <w:r>
           <w:rPr>
@@ -1840,7 +1840,7 @@
           <w:szCs w:val="22"/>
         </w:rPr>
       </w:pPr>
-      <w:hyperlink w:anchor="_Toc401657854" w:history="1">
+      <w:hyperlink w:anchor="_Toc401664881" w:history="1">
         <w:r>
           <w:rPr>
             <w:rStyle w:val="Hyperlink"/>
@@ -1884,7 +1884,7 @@
             <w:noProof/>
             <w:webHidden/>
           </w:rPr>
-          <w:instrText xml:space="preserve"> PAGEREF _Toc401657854 \h </w:instrText>
+          <w:instrText xml:space="preserve"> PAGEREF _Toc401664881 \h </w:instrText>
         </w:r>
         <w:r>
           <w:rPr>
@@ -1930,7 +1930,7 @@
           <w:szCs w:val="22"/>
         </w:rPr>
       </w:pPr>
-      <w:hyperlink w:anchor="_Toc401657855" w:history="1">
+      <w:hyperlink w:anchor="_Toc401664882" w:history="1">
         <w:r>
           <w:rPr>
             <w:rStyle w:val="Hyperlink"/>
@@ -1974,7 +1974,7 @@
             <w:noProof/>
             <w:webHidden/>
           </w:rPr>
-          <w:instrText xml:space="preserve"> PAGEREF _Toc401657855 \h </w:instrText>
+          <w:instrText xml:space="preserve"> PAGEREF _Toc401664882 \h </w:instrText>
         </w:r>
         <w:r>
           <w:rPr>
@@ -2016,7 +2016,7 @@
           <w:szCs w:val="22"/>
         </w:rPr>
       </w:pPr>
-      <w:hyperlink w:anchor="_Toc401657856" w:history="1">
+      <w:hyperlink w:anchor="_Toc401664883" w:history="1">
         <w:r>
           <w:rPr>
             <w:rStyle w:val="Hyperlink"/>
@@ -2060,7 +2060,7 @@
             <w:noProof/>
             <w:webHidden/>
           </w:rPr>
-          <w:instrText xml:space="preserve"> PAGEREF _Toc401657856 \h </w:instrText>
+          <w:instrText xml:space="preserve"> PAGEREF _Toc401664883 \h </w:instrText>
         </w:r>
         <w:r>
           <w:rPr>
@@ -2103,7 +2103,7 @@
           <w:szCs w:val="22"/>
         </w:rPr>
       </w:pPr>
-      <w:hyperlink w:anchor="_Toc401657857" w:history="1">
+      <w:hyperlink w:anchor="_Toc401664884" w:history="1">
         <w:r>
           <w:rPr>
             <w:rStyle w:val="Hyperlink"/>
@@ -2150,7 +2150,7 @@
             <w:noProof/>
             <w:webHidden/>
           </w:rPr>
-          <w:instrText xml:space="preserve"> PAGEREF _Toc401657857 \h </w:instrText>
+          <w:instrText xml:space="preserve"> PAGEREF _Toc401664884 \h </w:instrText>
         </w:r>
         <w:r>
           <w:rPr>
@@ -2192,7 +2192,7 @@
           <w:szCs w:val="22"/>
         </w:rPr>
       </w:pPr>
-      <w:hyperlink w:anchor="_Toc401657858" w:history="1">
+      <w:hyperlink w:anchor="_Toc401664885" w:history="1">
         <w:r>
           <w:rPr>
             <w:rStyle w:val="Hyperlink"/>
@@ -2236,7 +2236,7 @@
             <w:noProof/>
             <w:webHidden/>
           </w:rPr>
-          <w:instrText xml:space="preserve"> PAGEREF _Toc401657858 \h </w:instrText>
+          <w:instrText xml:space="preserve"> PAGEREF _Toc401664885 \h </w:instrText>
         </w:r>
         <w:r>
           <w:rPr>
@@ -2278,7 +2278,7 @@
           <w:szCs w:val="22"/>
         </w:rPr>
       </w:pPr>
-      <w:hyperlink w:anchor="_Toc401657859" w:history="1">
+      <w:hyperlink w:anchor="_Toc401664886" w:history="1">
         <w:r>
           <w:rPr>
             <w:rStyle w:val="Hyperlink"/>
@@ -2324,7 +2324,7 @@
             <w:noProof/>
             <w:webHidden/>
           </w:rPr>
-          <w:instrText xml:space="preserve"> PAGEREF _Toc401657859 \h </w:instrText>
+          <w:instrText xml:space="preserve"> PAGEREF _Toc401664886 \h </w:instrText>
         </w:r>
         <w:r>
           <w:rPr>
@@ -2370,7 +2370,7 @@
           <w:szCs w:val="22"/>
         </w:rPr>
       </w:pPr>
-      <w:hyperlink w:anchor="_Toc401657860" w:history="1">
+      <w:hyperlink w:anchor="_Toc401664887" w:history="1">
         <w:r>
           <w:rPr>
             <w:rStyle w:val="Hyperlink"/>
@@ -2423,7 +2423,7 @@
             <w:noProof/>
             <w:webHidden/>
           </w:rPr>
-          <w:instrText xml:space="preserve"> PAGEREF _Toc401657860 \h </w:instrText>
+          <w:instrText xml:space="preserve"> PAGEREF _Toc401664887 \h </w:instrText>
         </w:r>
         <w:r>
           <w:rPr>
@@ -2469,7 +2469,7 @@
           <w:szCs w:val="22"/>
         </w:rPr>
       </w:pPr>
-      <w:hyperlink w:anchor="_Toc401657861" w:history="1">
+      <w:hyperlink w:anchor="_Toc401664888" w:history="1">
         <w:r>
           <w:rPr>
             <w:rStyle w:val="Hyperlink"/>
@@ -2513,7 +2513,7 @@
             <w:noProof/>
             <w:webHidden/>
           </w:rPr>
-          <w:instrText xml:space="preserve"> PAGEREF _Toc401657861 \h </w:instrText>
+          <w:instrText xml:space="preserve"> PAGEREF _Toc401664888 \h </w:instrText>
         </w:r>
         <w:r>
           <w:rPr>
@@ -2556,7 +2556,7 @@
           <w:szCs w:val="22"/>
         </w:rPr>
       </w:pPr>
-      <w:hyperlink w:anchor="_Toc401657862" w:history="1">
+      <w:hyperlink w:anchor="_Toc401664889" w:history="1">
         <w:r>
           <w:rPr>
             <w:rStyle w:val="Hyperlink"/>
@@ -2601,7 +2601,7 @@
             <w:noProof/>
             <w:webHidden/>
           </w:rPr>
-          <w:instrText xml:space="preserve"> PAGEREF _Toc401657862 \h </w:instrText>
+          <w:instrText xml:space="preserve"> PAGEREF _Toc401664889 \h </w:instrText>
         </w:r>
         <w:r>
           <w:rPr>
@@ -2643,7 +2643,7 @@
           <w:szCs w:val="22"/>
         </w:rPr>
       </w:pPr>
-      <w:hyperlink w:anchor="_Toc401657863" w:history="1">
+      <w:hyperlink w:anchor="_Toc401664890" w:history="1">
         <w:r>
           <w:rPr>
             <w:rStyle w:val="Hyperlink"/>
@@ -2687,7 +2687,7 @@
             <w:noProof/>
             <w:webHidden/>
           </w:rPr>
-          <w:instrText xml:space="preserve"> PAGEREF _Toc401657863 \h </w:instrText>
+          <w:instrText xml:space="preserve"> PAGEREF _Toc401664890 \h </w:instrText>
         </w:r>
         <w:r>
           <w:rPr>
@@ -2733,7 +2733,7 @@
           <w:szCs w:val="22"/>
         </w:rPr>
       </w:pPr>
-      <w:hyperlink w:anchor="_Toc401657864" w:history="1">
+      <w:hyperlink w:anchor="_Toc401664891" w:history="1">
         <w:r>
           <w:rPr>
             <w:rStyle w:val="Hyperlink"/>
@@ -2777,7 +2777,7 @@
             <w:noProof/>
             <w:webHidden/>
           </w:rPr>
-          <w:instrText xml:space="preserve"> PAGEREF _Toc401657864 \h </w:instrText>
+          <w:instrText xml:space="preserve"> PAGEREF _Toc401664891 \h </w:instrText>
         </w:r>
         <w:r>
           <w:rPr>
@@ -2823,7 +2823,7 @@
           <w:szCs w:val="22"/>
         </w:rPr>
       </w:pPr>
-      <w:hyperlink w:anchor="_Toc401657865" w:history="1">
+      <w:hyperlink w:anchor="_Toc401664892" w:history="1">
         <w:r>
           <w:rPr>
             <w:rStyle w:val="Hyperlink"/>
@@ -2867,7 +2867,7 @@
             <w:noProof/>
             <w:webHidden/>
           </w:rPr>
-          <w:instrText xml:space="preserve"> PAGEREF _Toc401657865 \h </w:instrText>
+          <w:instrText xml:space="preserve"> PAGEREF _Toc401664892 \h </w:instrText>
         </w:r>
         <w:r>
           <w:rPr>
@@ -2913,7 +2913,7 @@
           <w:szCs w:val="22"/>
         </w:rPr>
       </w:pPr>
-      <w:hyperlink w:anchor="_Toc401657866" w:history="1">
+      <w:hyperlink w:anchor="_Toc401664893" w:history="1">
         <w:r>
           <w:rPr>
             <w:rStyle w:val="Hyperlink"/>
@@ -2957,7 +2957,7 @@
             <w:noProof/>
             <w:webHidden/>
           </w:rPr>
-          <w:instrText xml:space="preserve"> PAGEREF _Toc401657866 \h </w:instrText>
+          <w:instrText xml:space="preserve"> PAGEREF _Toc401664893 \h </w:instrText>
         </w:r>
         <w:r>
           <w:rPr>
@@ -2999,7 +2999,7 @@
           <w:szCs w:val="22"/>
         </w:rPr>
       </w:pPr>
-      <w:hyperlink w:anchor="_Toc401657867" w:history="1">
+      <w:hyperlink w:anchor="_Toc401664894" w:history="1">
         <w:r>
           <w:rPr>
             <w:rStyle w:val="Hyperlink"/>
@@ -3022,7 +3022,7 @@
             <w:rStyle w:val="Hyperlink"/>
             <w:noProof/>
           </w:rPr>
-          <w:t>Welche Lösungen können wir künftig anbieten?</w:t>
+          <w:t>Welche Lösungen im erweiterten SSO Kontext können wir künftig anbieten?</w:t>
         </w:r>
         <w:r>
           <w:rPr>
@@ -3043,7 +3043,7 @@
             <w:noProof/>
             <w:webHidden/>
           </w:rPr>
-          <w:instrText xml:space="preserve"> PAGEREF _Toc401657867 \h </w:instrText>
+          <w:instrText xml:space="preserve"> PAGEREF _Toc401664894 \h </w:instrText>
         </w:r>
         <w:r>
           <w:rPr>
@@ -3089,7 +3089,7 @@
           <w:szCs w:val="22"/>
         </w:rPr>
       </w:pPr>
-      <w:hyperlink w:anchor="_Toc401657868" w:history="1">
+      <w:hyperlink w:anchor="_Toc401664895" w:history="1">
         <w:r>
           <w:rPr>
             <w:rStyle w:val="Hyperlink"/>
@@ -3133,7 +3133,7 @@
             <w:noProof/>
             <w:webHidden/>
           </w:rPr>
-          <w:instrText xml:space="preserve"> PAGEREF _Toc401657868 \h </w:instrText>
+          <w:instrText xml:space="preserve"> PAGEREF _Toc401664895 \h </w:instrText>
         </w:r>
         <w:r>
           <w:rPr>
@@ -3179,7 +3179,7 @@
           <w:szCs w:val="22"/>
         </w:rPr>
       </w:pPr>
-      <w:hyperlink w:anchor="_Toc401657869" w:history="1">
+      <w:hyperlink w:anchor="_Toc401664896" w:history="1">
         <w:r>
           <w:rPr>
             <w:rStyle w:val="Hyperlink"/>
@@ -3223,7 +3223,7 @@
             <w:noProof/>
             <w:webHidden/>
           </w:rPr>
-          <w:instrText xml:space="preserve"> PAGEREF _Toc401657869 \h </w:instrText>
+          <w:instrText xml:space="preserve"> PAGEREF _Toc401664896 \h </w:instrText>
         </w:r>
         <w:r>
           <w:rPr>
@@ -3271,7 +3271,7 @@
       <w:r>
         <w:br w:type="page"/>
       </w:r>
-      <w:bookmarkStart w:id="0" w:name="_Toc401657838"/>
+      <w:bookmarkStart w:id="0" w:name="_Toc401664865"/>
       <w:r>
         <w:lastRenderedPageBreak/>
         <w:t>Über dieses Dokument</w:t>
@@ -3322,7 +3322,7 @@
       <w:pPr>
         <w:pStyle w:val="berschrift1"/>
       </w:pPr>
-      <w:bookmarkStart w:id="1" w:name="_Toc401657839"/>
+      <w:bookmarkStart w:id="1" w:name="_Toc401664866"/>
       <w:r>
         <w:t>Einführung</w:t>
       </w:r>
@@ -3335,7 +3335,7 @@
       <w:pPr>
         <w:pStyle w:val="berschrift2"/>
       </w:pPr>
-      <w:bookmarkStart w:id="2" w:name="_Toc401657840"/>
+      <w:bookmarkStart w:id="2" w:name="_Toc401664867"/>
       <w:r>
         <w:t>Definition</w:t>
       </w:r>
@@ -3371,7 +3371,7 @@
       <w:r>
         <w:t xml:space="preserve"> </w:t>
       </w:r>
-      <w:bookmarkStart w:id="3" w:name="_Toc401657841"/>
+      <w:bookmarkStart w:id="3" w:name="_Toc401664868"/>
       <w:r>
         <w:t>„E</w:t>
       </w:r>
@@ -3439,7 +3439,7 @@
       <w:pPr>
         <w:pStyle w:val="berschrift2"/>
       </w:pPr>
-      <w:bookmarkStart w:id="4" w:name="_Toc401657842"/>
+      <w:bookmarkStart w:id="4" w:name="_Toc401664869"/>
       <w:r>
         <w:lastRenderedPageBreak/>
         <w:t xml:space="preserve">Pro: </w:t>
@@ -3597,7 +3597,7 @@
       <w:pPr>
         <w:pStyle w:val="berschrift2"/>
       </w:pPr>
-      <w:bookmarkStart w:id="5" w:name="_Toc401657843"/>
+      <w:bookmarkStart w:id="5" w:name="_Toc401664870"/>
       <w:r>
         <w:t xml:space="preserve">Contra: </w:t>
       </w:r>
@@ -3840,7 +3840,7 @@
       <w:pPr>
         <w:pStyle w:val="berschrift1"/>
       </w:pPr>
-      <w:bookmarkStart w:id="6" w:name="_Toc401657844"/>
+      <w:bookmarkStart w:id="6" w:name="_Toc401664871"/>
       <w:r>
         <w:t>Externe SSO Plattformen</w:t>
       </w:r>
@@ -3850,7 +3850,7 @@
       <w:pPr>
         <w:pStyle w:val="berschrift2"/>
       </w:pPr>
-      <w:bookmarkStart w:id="7" w:name="_Toc401657845"/>
+      <w:bookmarkStart w:id="7" w:name="_Toc401664872"/>
       <w:r>
         <w:t>Die Suche auf dem SSO-Markt</w:t>
       </w:r>
@@ -4237,7 +4237,7 @@
       <w:pPr>
         <w:pStyle w:val="berschrift3"/>
       </w:pPr>
-      <w:bookmarkStart w:id="8" w:name="_Toc401657846"/>
+      <w:bookmarkStart w:id="8" w:name="_Toc401664873"/>
       <w:r>
         <w:t>Kriterium</w:t>
       </w:r>
@@ -4387,7 +4387,7 @@
       <w:pPr>
         <w:pStyle w:val="berschrift3"/>
       </w:pPr>
-      <w:bookmarkStart w:id="9" w:name="_Toc401657847"/>
+      <w:bookmarkStart w:id="9" w:name="_Toc401664874"/>
       <w:r>
         <w:t>Kriterium 2: Sicherheit</w:t>
       </w:r>
@@ -4468,7 +4468,7 @@
       <w:pPr>
         <w:pStyle w:val="berschrift3"/>
       </w:pPr>
-      <w:bookmarkStart w:id="10" w:name="_Toc401657848"/>
+      <w:bookmarkStart w:id="10" w:name="_Toc401664875"/>
       <w:r>
         <w:t xml:space="preserve">Kriterium 2: </w:t>
       </w:r>
@@ -4824,7 +4824,7 @@
       <w:pPr>
         <w:pStyle w:val="berschrift1"/>
       </w:pPr>
-      <w:bookmarkStart w:id="11" w:name="_Toc401657849"/>
+      <w:bookmarkStart w:id="11" w:name="_Toc401664876"/>
       <w:r>
         <w:lastRenderedPageBreak/>
         <w:t>Multi</w:t>
@@ -4847,7 +4847,7 @@
       <w:pPr>
         <w:pStyle w:val="berschrift2"/>
       </w:pPr>
-      <w:bookmarkStart w:id="12" w:name="_Toc401657850"/>
+      <w:bookmarkStart w:id="12" w:name="_Toc401664877"/>
       <w:r>
         <w:t>Sinn und Zweck</w:t>
       </w:r>
@@ -4906,7 +4906,7 @@
       <w:pPr>
         <w:pStyle w:val="berschrift2"/>
       </w:pPr>
-      <w:bookmarkStart w:id="13" w:name="_Toc401657851"/>
+      <w:bookmarkStart w:id="13" w:name="_Toc401664878"/>
       <w:r>
         <w:t>Definition</w:t>
       </w:r>
@@ -4987,7 +4987,7 @@
       <w:pPr>
         <w:pStyle w:val="berschrift2"/>
       </w:pPr>
-      <w:bookmarkStart w:id="14" w:name="_Toc401657852"/>
+      <w:bookmarkStart w:id="14" w:name="_Toc401664879"/>
       <w:r>
         <w:t xml:space="preserve">Die 3 </w:t>
       </w:r>
@@ -5006,7 +5006,7 @@
           <w:i/>
         </w:rPr>
       </w:pPr>
-      <w:bookmarkStart w:id="15" w:name="_Toc401657853"/>
+      <w:bookmarkStart w:id="15" w:name="_Toc401664880"/>
       <w:r>
         <w:t>Methode 1</w:t>
       </w:r>
@@ -5178,7 +5178,7 @@
           <w:i/>
         </w:rPr>
       </w:pPr>
-      <w:bookmarkStart w:id="16" w:name="_Toc401657854"/>
+      <w:bookmarkStart w:id="16" w:name="_Toc401664881"/>
       <w:r>
         <w:t>Methode 2</w:t>
       </w:r>
@@ -5364,7 +5364,7 @@
           <w:i/>
         </w:rPr>
       </w:pPr>
-      <w:bookmarkStart w:id="17" w:name="_Toc401657855"/>
+      <w:bookmarkStart w:id="17" w:name="_Toc401664882"/>
       <w:r>
         <w:t xml:space="preserve">Methode </w:t>
       </w:r>
@@ -5592,7 +5592,7 @@
       <w:pPr>
         <w:pStyle w:val="berschrift2"/>
       </w:pPr>
-      <w:bookmarkStart w:id="18" w:name="_Toc401657856"/>
+      <w:bookmarkStart w:id="18" w:name="_Toc401664883"/>
       <w:r>
         <w:t>Fazit</w:t>
       </w:r>
@@ -5764,7 +5764,7 @@
           <w:lang w:val="en-US"/>
         </w:rPr>
       </w:pPr>
-      <w:bookmarkStart w:id="19" w:name="_Toc401657857"/>
+      <w:bookmarkStart w:id="19" w:name="_Toc401664884"/>
       <w:r>
         <w:rPr>
           <w:lang w:val="en-US"/>
@@ -5856,7 +5856,7 @@
       <w:pPr>
         <w:pStyle w:val="berschrift2"/>
       </w:pPr>
-      <w:bookmarkStart w:id="20" w:name="_Toc401657858"/>
+      <w:bookmarkStart w:id="20" w:name="_Toc401664885"/>
       <w:r>
         <w:t xml:space="preserve">Technischer </w:t>
       </w:r>
@@ -6111,7 +6111,7 @@
           <w:lang w:val="en-US"/>
         </w:rPr>
       </w:pPr>
-      <w:bookmarkStart w:id="21" w:name="_Toc401657859"/>
+      <w:bookmarkStart w:id="21" w:name="_Toc401664886"/>
       <w:r>
         <w:rPr>
           <w:lang w:val="en-US"/>
@@ -6201,7 +6201,7 @@
           <w:lang w:val="en-US"/>
         </w:rPr>
       </w:pPr>
-      <w:bookmarkStart w:id="22" w:name="_Toc401657860"/>
+      <w:bookmarkStart w:id="22" w:name="_Toc401664887"/>
       <w:r>
         <w:lastRenderedPageBreak/>
         <w:t>Anbindung über externe</w:t>
@@ -6745,7 +6745,7 @@
       <w:pPr>
         <w:pStyle w:val="berschrift3"/>
       </w:pPr>
-      <w:bookmarkStart w:id="23" w:name="_Toc401657861"/>
+      <w:bookmarkStart w:id="23" w:name="_Toc401664888"/>
       <w:r>
         <w:lastRenderedPageBreak/>
         <w:t>Eigenprogrammierung</w:t>
@@ -7306,7 +7306,7 @@
       <w:pPr>
         <w:pStyle w:val="berschrift1"/>
       </w:pPr>
-      <w:bookmarkStart w:id="24" w:name="_Toc401657862"/>
+      <w:bookmarkStart w:id="24" w:name="_Toc401664889"/>
       <w:r>
         <w:lastRenderedPageBreak/>
         <w:t>CKG/</w:t>
@@ -7326,7 +7326,7 @@
       <w:pPr>
         <w:pStyle w:val="berschrift2"/>
       </w:pPr>
-      <w:bookmarkStart w:id="25" w:name="_Toc401657863"/>
+      <w:bookmarkStart w:id="25" w:name="_Toc401664890"/>
       <w:r>
         <w:t>Welche Lösungen</w:t>
       </w:r>
@@ -7339,7 +7339,7 @@
       <w:pPr>
         <w:pStyle w:val="berschrift3"/>
       </w:pPr>
-      <w:bookmarkStart w:id="26" w:name="_Toc401657864"/>
+      <w:bookmarkStart w:id="26" w:name="_Toc401664891"/>
       <w:r>
         <w:t>URL Remote</w:t>
       </w:r>
@@ -7382,6 +7382,7 @@
     </w:p>
     <w:p>
       <w:pPr>
+        <w:keepNext/>
         <w:rPr>
           <w:lang w:val="en-US"/>
         </w:rPr>
@@ -7391,28 +7392,37 @@
           <w:i/>
           <w:lang w:val="en-US"/>
         </w:rPr>
-        <w:t xml:space="preserve">Screenshots, Services Portal / Admin Section: </w:t>
-      </w:r>
+        <w:t xml:space="preserve">Screenshots, Services </w:t>
+      </w:r>
+      <w:proofErr w:type="gramStart"/>
       <w:r>
         <w:rPr>
           <w:i/>
           <w:lang w:val="en-US"/>
         </w:rPr>
-        <w:br/>
+        <w:t xml:space="preserve">Portal </w:t>
       </w:r>
       <w:r>
         <w:rPr>
           <w:i/>
           <w:lang w:val="en-US"/>
         </w:rPr>
-        <w:t xml:space="preserve">1. </w:t>
+        <w:t xml:space="preserve"> </w:t>
       </w:r>
       <w:r>
         <w:rPr>
           <w:i/>
           <w:lang w:val="en-US"/>
         </w:rPr>
-        <w:t>Customer Management:</w:t>
+        <w:t>/</w:t>
+      </w:r>
+      <w:proofErr w:type="gramEnd"/>
+      <w:r>
+        <w:rPr>
+          <w:i/>
+          <w:lang w:val="en-US"/>
+        </w:rPr>
+        <w:t xml:space="preserve"> Admin Section: </w:t>
       </w:r>
       <w:r>
         <w:rPr>
@@ -7477,30 +7487,80 @@
     </w:p>
     <w:p>
       <w:pPr>
-        <w:rPr>
-          <w:i/>
+        <w:pStyle w:val="Beschriftung"/>
+        <w:rPr>
           <w:lang w:val="en-US"/>
         </w:rPr>
       </w:pPr>
-      <w:r>
-        <w:rPr>
-          <w:i/>
+      <w:proofErr w:type="spellStart"/>
+      <w:r>
+        <w:rPr>
           <w:lang w:val="en-US"/>
         </w:rPr>
-        <w:t xml:space="preserve">2. </w:t>
-      </w:r>
-      <w:r>
-        <w:rPr>
-          <w:i/>
+        <w:t>Abbildung</w:t>
+      </w:r>
+      <w:proofErr w:type="spellEnd"/>
+      <w:r>
+        <w:rPr>
           <w:lang w:val="en-US"/>
         </w:rPr>
-        <w:t>User Management:</w:t>
-      </w:r>
-      <w:r>
-        <w:rPr>
-          <w:i/>
+        <w:t xml:space="preserve"> </w:t>
+      </w:r>
+      <w:r>
+        <w:fldChar w:fldCharType="begin"/>
+      </w:r>
+      <w:r>
+        <w:rPr>
           <w:lang w:val="en-US"/>
         </w:rPr>
+        <w:instrText xml:space="preserve"> SEQ Abbildung \* ARABIC </w:instrText>
+      </w:r>
+      <w:r>
+        <w:fldChar w:fldCharType="separate"/>
+      </w:r>
+      <w:r>
+        <w:rPr>
+          <w:noProof/>
+          <w:lang w:val="en-US"/>
+        </w:rPr>
+        <w:t>1</w:t>
+      </w:r>
+      <w:r>
+        <w:fldChar w:fldCharType="end"/>
+      </w:r>
+      <w:r>
+        <w:rPr>
+          <w:lang w:val="en-US"/>
+        </w:rPr>
+        <w:t>:  Screenshot</w:t>
+      </w:r>
+      <w:r>
+        <w:rPr>
+          <w:lang w:val="en-US"/>
+        </w:rPr>
+        <w:t xml:space="preserve"> </w:t>
+      </w:r>
+      <w:r>
+        <w:t>„</w:t>
+      </w:r>
+      <w:r>
+        <w:rPr>
+          <w:lang w:val="en-US"/>
+        </w:rPr>
+        <w:t>Customer Management</w:t>
+      </w:r>
+      <w:r>
+        <w:rPr>
+          <w:lang w:val="en-US"/>
+        </w:rPr>
+        <w:t>”</w:t>
+      </w:r>
+    </w:p>
+    <w:p>
+      <w:pPr>
+        <w:keepNext/>
+      </w:pPr>
+      <w:r>
         <w:br/>
       </w:r>
       <w:r>
@@ -7559,14 +7619,48 @@
     </w:p>
     <w:p>
       <w:pPr>
-        <w:spacing w:after="0" w:line="240" w:lineRule="auto"/>
-        <w:ind w:left="0"/>
+        <w:pStyle w:val="Beschriftung"/>
         <w:rPr>
           <w:i/>
           <w:lang w:val="en-US"/>
         </w:rPr>
       </w:pPr>
       <w:r>
+        <w:t xml:space="preserve">Abbildung </w:t>
+      </w:r>
+      <w:fldSimple w:instr=" SEQ Abbildung \* ARABIC ">
+        <w:r>
+          <w:rPr>
+            <w:noProof/>
+          </w:rPr>
+          <w:t>2</w:t>
+        </w:r>
+      </w:fldSimple>
+      <w:r>
+        <w:t xml:space="preserve">:  </w:t>
+      </w:r>
+      <w:r>
+        <w:rPr>
+          <w:lang w:val="en-US"/>
+        </w:rPr>
+        <w:t>Screenshot</w:t>
+      </w:r>
+      <w:r>
+        <w:rPr>
+          <w:lang w:val="en-US"/>
+        </w:rPr>
+        <w:t xml:space="preserve"> </w:t>
+      </w:r>
+      <w:r>
+        <w:t>„</w:t>
+      </w:r>
+      <w:r>
+        <w:t>User Management</w:t>
+      </w:r>
+      <w:r>
+        <w:t>“</w:t>
+      </w:r>
+      <w:r>
         <w:rPr>
           <w:i/>
           <w:lang w:val="en-US"/>
@@ -7578,7 +7672,7 @@
       <w:pPr>
         <w:pStyle w:val="berschrift3"/>
       </w:pPr>
-      <w:bookmarkStart w:id="27" w:name="_Toc401657865"/>
+      <w:bookmarkStart w:id="27" w:name="_Toc401664892"/>
       <w:r>
         <w:lastRenderedPageBreak/>
         <w:t>Sepia-</w:t>
@@ -7813,53 +7907,11 @@
         </w:rPr>
         <w:br/>
       </w:r>
-      <w:r>
-        <w:rPr>
-          <w:i/>
-          <w:lang w:val="en-US"/>
-        </w:rPr>
-        <w:t xml:space="preserve">Screenshot, Integration </w:t>
-      </w:r>
-      <w:proofErr w:type="spellStart"/>
-      <w:r>
-        <w:rPr>
-          <w:i/>
-          <w:lang w:val="en-US"/>
-        </w:rPr>
-        <w:t>Xaris</w:t>
-      </w:r>
-      <w:proofErr w:type="spellEnd"/>
-      <w:r>
-        <w:rPr>
-          <w:i/>
-        </w:rPr>
-        <w:sym w:font="Wingdings" w:char="F0F3"/>
-      </w:r>
-      <w:r>
-        <w:rPr>
-          <w:i/>
-          <w:lang w:val="en-US"/>
-        </w:rPr>
-        <w:t xml:space="preserve"> DAD </w:t>
-      </w:r>
-      <w:proofErr w:type="spellStart"/>
-      <w:r>
-        <w:rPr>
-          <w:i/>
-          <w:lang w:val="en-US"/>
-        </w:rPr>
-        <w:t>Metronic</w:t>
-      </w:r>
-      <w:proofErr w:type="spellEnd"/>
-      <w:r>
-        <w:rPr>
-          <w:i/>
-          <w:lang w:val="en-US"/>
-        </w:rPr>
-        <w:t xml:space="preserve"> Portal</w:t>
-      </w:r>
-    </w:p>
-    <w:p>
+    </w:p>
+    <w:p>
+      <w:pPr>
+        <w:keepNext/>
+      </w:pPr>
       <w:r>
         <w:rPr>
           <w:noProof/>
@@ -7915,6 +7967,47 @@
     </w:p>
     <w:p>
       <w:pPr>
+        <w:pStyle w:val="Beschriftung"/>
+      </w:pPr>
+      <w:r>
+        <w:t xml:space="preserve">Abbildung </w:t>
+      </w:r>
+      <w:fldSimple w:instr=" SEQ Abbildung \* ARABIC ">
+        <w:r>
+          <w:rPr>
+            <w:noProof/>
+          </w:rPr>
+          <w:t>3</w:t>
+        </w:r>
+      </w:fldSimple>
+      <w:r>
+        <w:t xml:space="preserve">:  Integration </w:t>
+      </w:r>
+      <w:proofErr w:type="spellStart"/>
+      <w:r>
+        <w:t>Xaris</w:t>
+      </w:r>
+      <w:proofErr w:type="spellEnd"/>
+      <w:r>
+        <w:t xml:space="preserve"> </w:t>
+      </w:r>
+      <w:r>
+        <w:sym w:font="Wingdings" w:char="F0F3"/>
+      </w:r>
+      <w:r>
+        <w:t xml:space="preserve"> DAD </w:t>
+      </w:r>
+      <w:proofErr w:type="spellStart"/>
+      <w:r>
+        <w:t>Metronic</w:t>
+      </w:r>
+      <w:proofErr w:type="spellEnd"/>
+      <w:r>
+        <w:t xml:space="preserve"> Portal</w:t>
+      </w:r>
+    </w:p>
+    <w:p>
+      <w:pPr>
         <w:spacing w:after="0" w:line="240" w:lineRule="auto"/>
         <w:ind w:left="0"/>
         <w:rPr>
@@ -7930,77 +8023,13 @@
     </w:p>
     <w:p>
       <w:pPr>
-        <w:rPr>
-          <w:i/>
-          <w:lang w:val="en-US"/>
-        </w:rPr>
-      </w:pPr>
-      <w:r>
-        <w:rPr>
-          <w:i/>
-          <w:lang w:val="en-US"/>
+        <w:keepNext/>
+      </w:pPr>
+      <w:r>
+        <w:rPr>
+          <w:noProof/>
         </w:rPr>
         <w:lastRenderedPageBreak/>
-        <w:t>Screenshot, Integration</w:t>
-      </w:r>
-      <w:r>
-        <w:rPr>
-          <w:i/>
-          <w:lang w:val="en-US"/>
-        </w:rPr>
-        <w:t xml:space="preserve"> </w:t>
-      </w:r>
-      <w:proofErr w:type="spellStart"/>
-      <w:r>
-        <w:rPr>
-          <w:i/>
-          <w:lang w:val="en-US"/>
-        </w:rPr>
-        <w:t>Xaris</w:t>
-      </w:r>
-      <w:proofErr w:type="spellEnd"/>
-      <w:r>
-        <w:rPr>
-          <w:i/>
-          <w:lang w:val="en-US"/>
-        </w:rPr>
-        <w:t xml:space="preserve"> </w:t>
-      </w:r>
-      <w:r>
-        <w:rPr>
-          <w:i/>
-        </w:rPr>
-        <w:sym w:font="Wingdings" w:char="F0F3"/>
-      </w:r>
-      <w:r>
-        <w:rPr>
-          <w:i/>
-          <w:lang w:val="en-US"/>
-        </w:rPr>
-        <w:t xml:space="preserve"> </w:t>
-      </w:r>
-      <w:proofErr w:type="spellStart"/>
-      <w:r>
-        <w:rPr>
-          <w:i/>
-          <w:lang w:val="en-US"/>
-        </w:rPr>
-        <w:t>klassisches</w:t>
-      </w:r>
-      <w:proofErr w:type="spellEnd"/>
-      <w:r>
-        <w:rPr>
-          <w:i/>
-          <w:lang w:val="en-US"/>
-        </w:rPr>
-        <w:t xml:space="preserve"> DAD Portal</w:t>
-      </w:r>
-    </w:p>
-    <w:p>
-      <w:r>
-        <w:rPr>
-          <w:noProof/>
-        </w:rPr>
         <w:drawing>
           <wp:inline distT="0" distB="0" distL="0" distR="0">
             <wp:extent cx="5866310" cy="3778370"/>
@@ -8052,79 +8081,59 @@
     </w:p>
     <w:p>
       <w:pPr>
+        <w:pStyle w:val="Beschriftung"/>
+      </w:pPr>
+      <w:r>
+        <w:t xml:space="preserve">Abbildung </w:t>
+      </w:r>
+      <w:fldSimple w:instr=" SEQ Abbildung \* ARABIC ">
+        <w:r>
+          <w:rPr>
+            <w:noProof/>
+          </w:rPr>
+          <w:t>4</w:t>
+        </w:r>
+      </w:fldSimple>
+      <w:r>
+        <w:t>:</w:t>
+      </w:r>
+      <w:r>
+        <w:t xml:space="preserve"> </w:t>
+      </w:r>
+      <w:r>
+        <w:t xml:space="preserve"> </w:t>
+      </w:r>
+      <w:r>
+        <w:t xml:space="preserve">Integration </w:t>
+      </w:r>
+      <w:proofErr w:type="spellStart"/>
+      <w:r>
+        <w:t>Xaris</w:t>
+      </w:r>
+      <w:proofErr w:type="spellEnd"/>
+      <w:r>
+        <w:t xml:space="preserve"> </w:t>
+      </w:r>
+      <w:r>
+        <w:sym w:font="Wingdings" w:char="F0F3"/>
+      </w:r>
+      <w:r>
+        <w:t xml:space="preserve"> klassisches DAD Portal</w:t>
+      </w:r>
+    </w:p>
+    <w:p>
+      <w:pPr>
+        <w:keepNext/>
+      </w:pPr>
+      <w:r>
         <w:rPr>
           <w:i/>
-          <w:lang w:val="en-US"/>
-        </w:rPr>
-      </w:pPr>
+        </w:rPr>
+        <w:br/>
+      </w:r>
       <w:r>
         <w:rPr>
           <w:i/>
-          <w:lang w:val="en-US"/>
-        </w:rPr>
-        <w:br/>
-      </w:r>
-      <w:r>
-        <w:rPr>
-          <w:i/>
-          <w:lang w:val="en-US"/>
-        </w:rPr>
-        <w:t>Screenshot, Integration</w:t>
-      </w:r>
-      <w:r>
-        <w:rPr>
-          <w:i/>
-          <w:lang w:val="en-US"/>
-        </w:rPr>
-        <w:t xml:space="preserve"> </w:t>
-      </w:r>
-      <w:proofErr w:type="spellStart"/>
-      <w:r>
-        <w:rPr>
-          <w:i/>
-          <w:lang w:val="en-US"/>
-        </w:rPr>
-        <w:t>Xaris</w:t>
-      </w:r>
-      <w:proofErr w:type="spellEnd"/>
-      <w:r>
-        <w:rPr>
-          <w:i/>
-          <w:lang w:val="en-US"/>
-        </w:rPr>
-        <w:t xml:space="preserve"> </w:t>
-      </w:r>
-      <w:r>
-        <w:rPr>
-          <w:i/>
-        </w:rPr>
-        <w:sym w:font="Wingdings" w:char="F0F3"/>
-      </w:r>
-      <w:r>
-        <w:rPr>
-          <w:i/>
-          <w:lang w:val="en-US"/>
-        </w:rPr>
-        <w:t xml:space="preserve"> DAD </w:t>
-      </w:r>
-      <w:r>
-        <w:rPr>
-          <w:i/>
-          <w:lang w:val="en-US"/>
-        </w:rPr>
-        <w:t>Services</w:t>
-      </w:r>
-      <w:r>
-        <w:rPr>
-          <w:i/>
-          <w:lang w:val="en-US"/>
-        </w:rPr>
-        <w:t xml:space="preserve"> Portal</w:t>
-      </w:r>
-      <w:r>
-        <w:rPr>
-          <w:i/>
-          <w:lang w:val="en-US"/>
         </w:rPr>
         <w:br/>
       </w:r>
@@ -8183,6 +8192,43 @@
     </w:p>
     <w:p>
       <w:pPr>
+        <w:pStyle w:val="Beschriftung"/>
+        <w:rPr>
+          <w:i/>
+          <w:lang w:val="en-US"/>
+        </w:rPr>
+      </w:pPr>
+      <w:r>
+        <w:t xml:space="preserve">Abbildung </w:t>
+      </w:r>
+      <w:fldSimple w:instr=" SEQ Abbildung \* ARABIC ">
+        <w:r>
+          <w:rPr>
+            <w:noProof/>
+          </w:rPr>
+          <w:t>5</w:t>
+        </w:r>
+      </w:fldSimple>
+      <w:r>
+        <w:t xml:space="preserve">:  Integration </w:t>
+      </w:r>
+      <w:proofErr w:type="spellStart"/>
+      <w:r>
+        <w:t>Xaris</w:t>
+      </w:r>
+      <w:proofErr w:type="spellEnd"/>
+      <w:r>
+        <w:t xml:space="preserve"> </w:t>
+      </w:r>
+      <w:r>
+        <w:sym w:font="Wingdings" w:char="F0F3"/>
+      </w:r>
+      <w:r>
+        <w:t xml:space="preserve"> DAD Services Portal</w:t>
+      </w:r>
+    </w:p>
+    <w:p>
+      <w:pPr>
         <w:spacing w:after="0" w:line="240" w:lineRule="auto"/>
         <w:ind w:left="0"/>
         <w:rPr>
@@ -8202,7 +8248,7 @@
       <w:pPr>
         <w:pStyle w:val="berschrift3"/>
       </w:pPr>
-      <w:bookmarkStart w:id="28" w:name="_Toc401657866"/>
+      <w:bookmarkStart w:id="28" w:name="_Toc401664893"/>
       <w:r>
         <w:lastRenderedPageBreak/>
         <w:t>Fazit</w:t>
@@ -8422,10 +8468,16 @@
       <w:pPr>
         <w:pStyle w:val="berschrift2"/>
       </w:pPr>
-      <w:bookmarkStart w:id="29" w:name="_Toc401657867"/>
+      <w:bookmarkStart w:id="29" w:name="_Toc401664894"/>
       <w:r>
         <w:lastRenderedPageBreak/>
-        <w:t>Welche Lösungen können wir künftig anbieten?</w:t>
+        <w:t xml:space="preserve">Welche Lösungen </w:t>
+      </w:r>
+      <w:r>
+        <w:t xml:space="preserve">im erweiterten SSO Kontext </w:t>
+      </w:r>
+      <w:r>
+        <w:t>können wir künftig anbieten?</w:t>
       </w:r>
       <w:bookmarkEnd w:id="29"/>
     </w:p>
@@ -8433,7 +8485,7 @@
       <w:pPr>
         <w:pStyle w:val="berschrift3"/>
       </w:pPr>
-      <w:bookmarkStart w:id="30" w:name="_Toc401657868"/>
+      <w:bookmarkStart w:id="30" w:name="_Toc401664895"/>
       <w:r>
         <w:t>Benutzer-i</w:t>
       </w:r>
@@ -8539,6 +8591,9 @@
               <w:ind w:left="0"/>
             </w:pPr>
             <w:r>
+              <w:rPr>
+                <w:noProof/>
+              </w:rPr>
               <w:drawing>
                 <wp:inline distT="0" distB="0" distL="0" distR="0">
                   <wp:extent cx="323850" cy="323850"/>
@@ -8651,99 +8706,43 @@
     <w:p>
       <w:pPr>
         <w:pStyle w:val="Beschriftung"/>
-        <w:rPr>
-          <w:color w:val="auto"/>
-        </w:rPr>
-      </w:pPr>
-      <w:r>
-        <w:rPr>
-          <w:color w:val="auto"/>
-        </w:rPr>
+      </w:pPr>
+      <w:r>
         <w:t xml:space="preserve">Abbildung </w:t>
       </w:r>
-      <w:r>
-        <w:rPr>
-          <w:color w:val="auto"/>
-        </w:rPr>
-        <w:fldChar w:fldCharType="begin"/>
-      </w:r>
-      <w:r>
-        <w:rPr>
-          <w:color w:val="auto"/>
-        </w:rPr>
-        <w:instrText xml:space="preserve"> SEQ Abbildung \* ARABIC </w:instrText>
-      </w:r>
-      <w:r>
-        <w:rPr>
-          <w:color w:val="auto"/>
-        </w:rPr>
-        <w:fldChar w:fldCharType="separate"/>
-      </w:r>
-      <w:r>
-        <w:rPr>
-          <w:noProof/>
-          <w:color w:val="auto"/>
-        </w:rPr>
-        <w:t>1</w:t>
-      </w:r>
-      <w:r>
-        <w:rPr>
-          <w:color w:val="auto"/>
-        </w:rPr>
-        <w:fldChar w:fldCharType="end"/>
-      </w:r>
-      <w:r>
-        <w:rPr>
-          <w:color w:val="auto"/>
-        </w:rPr>
+      <w:fldSimple w:instr=" SEQ Abbildung \* ARABIC ">
+        <w:r>
+          <w:rPr>
+            <w:noProof/>
+          </w:rPr>
+          <w:t>6</w:t>
+        </w:r>
+      </w:fldSimple>
+      <w:r>
         <w:t xml:space="preserve">: </w:t>
       </w:r>
       <w:r>
-        <w:rPr>
-          <w:color w:val="auto"/>
-        </w:rPr>
         <w:t xml:space="preserve"> </w:t>
       </w:r>
       <w:r>
-        <w:rPr>
-          <w:color w:val="auto"/>
-        </w:rPr>
         <w:t>Die</w:t>
       </w:r>
       <w:r>
-        <w:rPr>
-          <w:color w:val="auto"/>
-        </w:rPr>
         <w:t xml:space="preserve"> </w:t>
       </w:r>
       <w:r>
-        <w:rPr>
-          <w:color w:val="auto"/>
-        </w:rPr>
         <w:t>CKG/</w:t>
       </w:r>
       <w:r>
-        <w:rPr>
-          <w:color w:val="auto"/>
-        </w:rPr>
         <w:t>DAD-Portal</w:t>
       </w:r>
       <w:r>
-        <w:rPr>
-          <w:color w:val="auto"/>
-        </w:rPr>
         <w:t xml:space="preserve"> könnte künftig i</w:t>
       </w:r>
       <w:r>
-        <w:rPr>
-          <w:color w:val="auto"/>
-        </w:rPr>
         <w:t>ndividuelle Ressourcen-Sets zum Download</w:t>
       </w:r>
       <w:r>
-        <w:rPr>
-          <w:color w:val="auto"/>
-        </w:rPr>
         <w:t xml:space="preserve"> anbieten.</w:t>
       </w:r>
     </w:p>
@@ -8751,17 +8750,169 @@
       <w:pPr>
         <w:pStyle w:val="berschrift3"/>
       </w:pPr>
-      <w:bookmarkStart w:id="31" w:name="_Toc401657869"/>
+      <w:bookmarkStart w:id="31" w:name="_Toc401664896"/>
       <w:r>
         <w:lastRenderedPageBreak/>
         <w:t>Zeitlich begrenzte Anwendungs-Sets</w:t>
       </w:r>
       <w:bookmarkEnd w:id="31"/>
     </w:p>
+    <w:p>
+      <w:r>
+        <w:t xml:space="preserve">Einzelnen </w:t>
+      </w:r>
+      <w:r>
+        <w:t>Portal Benutzern könnten zeitlich begrenzte Sets aus bestehenden Anwendungen zur Verfügung gestellt werden.</w:t>
+      </w:r>
+      <w:r>
+        <w:br/>
+        <w:t xml:space="preserve">Der User </w:t>
+      </w:r>
+      <w:r>
+        <w:t xml:space="preserve">würde </w:t>
+      </w:r>
+      <w:r>
+        <w:t xml:space="preserve">auf seine verfügbaren Anwendungen über ein individuelles Menü oder direkt über eine speziell für </w:t>
+      </w:r>
+      <w:proofErr w:type="gramStart"/>
+      <w:r>
+        <w:t>den</w:t>
+      </w:r>
+      <w:proofErr w:type="gramEnd"/>
+      <w:r>
+        <w:t xml:space="preserve"> </w:t>
+      </w:r>
+      <w:r>
+        <w:t>Anwendungs-Set (automatisch) generierte</w:t>
+      </w:r>
+      <w:r>
+        <w:t>n</w:t>
+      </w:r>
+      <w:r>
+        <w:t xml:space="preserve"> Homepage zugreifen</w:t>
+      </w:r>
+      <w:r>
+        <w:t xml:space="preserve"> können</w:t>
+      </w:r>
+      <w:r>
+        <w:t>.</w:t>
+      </w:r>
+    </w:p>
+    <w:p>
+      <w:pPr>
+        <w:keepNext/>
+      </w:pPr>
+      <w:r>
+        <w:rPr>
+          <w:noProof/>
+        </w:rPr>
+        <w:drawing>
+          <wp:inline distT="0" distB="0" distL="0" distR="0">
+            <wp:extent cx="5854676" cy="3027888"/>
+            <wp:effectExtent l="19050" t="0" r="0" b="0"/>
+            <wp:docPr id="17" name="Grafik 15" descr="portal-anwendungs-favoriten.png"/>
+            <wp:cNvGraphicFramePr>
+              <a:graphicFrameLocks xmlns:a="http://schemas.openxmlformats.org/drawingml/2006/main" noChangeAspect="1"/>
+            </wp:cNvGraphicFramePr>
+            <a:graphic xmlns:a="http://schemas.openxmlformats.org/drawingml/2006/main">
+              <a:graphicData uri="http://schemas.openxmlformats.org/drawingml/2006/picture">
+                <pic:pic xmlns:pic="http://schemas.openxmlformats.org/drawingml/2006/picture">
+                  <pic:nvPicPr>
+                    <pic:cNvPr id="0" name="portal-anwendungs-favoriten.png"/>
+                    <pic:cNvPicPr/>
+                  </pic:nvPicPr>
+                  <pic:blipFill>
+                    <a:blip r:embed="rId22"/>
+                    <a:stretch>
+                      <a:fillRect/>
+                    </a:stretch>
+                  </pic:blipFill>
+                  <pic:spPr>
+                    <a:xfrm>
+                      <a:off x="0" y="0"/>
+                      <a:ext cx="5861301" cy="3031314"/>
+                    </a:xfrm>
+                    <a:prstGeom prst="rect">
+                      <a:avLst/>
+                    </a:prstGeom>
+                  </pic:spPr>
+                </pic:pic>
+              </a:graphicData>
+            </a:graphic>
+          </wp:inline>
+        </w:drawing>
+      </w:r>
+    </w:p>
+    <w:p>
+      <w:pPr>
+        <w:pStyle w:val="Beschriftung"/>
+      </w:pPr>
+      <w:r>
+        <w:t xml:space="preserve">Abbildung </w:t>
+      </w:r>
+      <w:fldSimple w:instr=" SEQ Abbildung \* ARABIC ">
+        <w:r>
+          <w:rPr>
+            <w:noProof/>
+          </w:rPr>
+          <w:t>7</w:t>
+        </w:r>
+      </w:fldSimple>
+      <w:r>
+        <w:t>:  Automatisch generierte Homepages für individuelle, zeitlich begrenzte Anwendungs-Sets</w:t>
+      </w:r>
+    </w:p>
+    <w:p/>
+    <w:p>
+      <w:r>
+        <w:t xml:space="preserve">Die Pflege der Anwendungs-Sets </w:t>
+      </w:r>
+      <w:r>
+        <w:t xml:space="preserve">würde </w:t>
+      </w:r>
+      <w:r>
+        <w:t xml:space="preserve">über eine </w:t>
+      </w:r>
+      <w:r>
+        <w:t xml:space="preserve">entsprechende </w:t>
+      </w:r>
+      <w:r>
+        <w:t xml:space="preserve">Administrations-Maske gesteuert werden. </w:t>
+      </w:r>
+      <w:r>
+        <w:br/>
+      </w:r>
+      <w:r>
+        <w:t xml:space="preserve">Pro Set werden die Anwendungen, Zeit-Limits </w:t>
+      </w:r>
+      <w:r>
+        <w:t xml:space="preserve">sowie </w:t>
+      </w:r>
+      <w:r>
+        <w:t>die User definiert, die Zugriffsberechtigung auf den Set erhalten sollen.</w:t>
+      </w:r>
+      <w:r>
+        <w:br/>
+        <w:t xml:space="preserve">Zudem könnte hieraus ein Link-Versand per E-Mail an die User </w:t>
+      </w:r>
+      <w:r>
+        <w:t>gesteuert werden</w:t>
+      </w:r>
+      <w:r>
+        <w:t>, wahlweise in</w:t>
+      </w:r>
+      <w:r>
+        <w:t>dividuell pro User oder als Batch-Versand.</w:t>
+      </w:r>
+      <w:r>
+        <w:t xml:space="preserve"> </w:t>
+      </w:r>
+    </w:p>
+    <w:p/>
     <w:p/>
     <w:sectPr>
-      <w:headerReference w:type="default" r:id="rId22"/>
-      <w:footerReference w:type="default" r:id="rId23"/>
+      <w:headerReference w:type="default" r:id="rId23"/>
+      <w:footerReference w:type="default" r:id="rId24"/>
       <w:pgSz w:w="11906" w:h="16838"/>
       <w:pgMar w:top="1959" w:right="707" w:bottom="1134" w:left="1417" w:header="708" w:footer="369" w:gutter="0"/>
       <w:cols w:space="708"/>
@@ -8852,7 +9003,7 @@
       <w:fldChar w:fldCharType="separate"/>
     </w:r>
     <w:r>
-      <w:t>17</w:t>
+      <w:t>8</w:t>
     </w:r>
     <w:r>
       <w:fldChar w:fldCharType="end"/>
@@ -9261,14 +9412,14 @@
         <v:path o:extrusionok="f" gradientshapeok="t" o:connecttype="rect"/>
         <o:lock v:ext="edit" aspectratio="t"/>
       </v:shapetype>
-      <v:shape id="_x0000_i1108" type="#_x0000_t75" style="width:60pt;height:60pt" o:bullet="t">
+      <v:shape id="_x0000_i1064" type="#_x0000_t75" style="width:60pt;height:60pt" o:bullet="t">
         <v:imagedata r:id="rId1" o:title="thumb-down"/>
       </v:shape>
     </w:pict>
   </w:numPicBullet>
   <w:numPicBullet w:numPicBulletId="1">
     <w:pict>
-      <v:shape id="_x0000_i1109" type="#_x0000_t75" style="width:80.25pt;height:120pt" o:bullet="t">
+      <v:shape id="_x0000_i1065" type="#_x0000_t75" style="width:80.25pt;height:120pt" o:bullet="t">
         <v:imagedata r:id="rId2" o:title="thumb-down"/>
       </v:shape>
     </w:pict>
@@ -13777,16 +13928,15 @@
     <w:uiPriority w:val="35"/>
     <w:unhideWhenUsed/>
     <w:qFormat/>
-    <w:rsid w:val="0034078F"/>
+    <w:rsid w:val="00ED5845"/>
     <w:pPr>
       <w:spacing w:after="200" w:line="240" w:lineRule="auto"/>
     </w:pPr>
     <w:rPr>
       <w:b/>
       <w:bCs/>
-      <w:color w:val="4F81BD" w:themeColor="accent1"/>
-      <w:sz w:val="18"/>
-      <w:szCs w:val="18"/>
+      <w:sz w:val="20"/>
+      <w:szCs w:val="20"/>
     </w:rPr>
   </w:style>
 </w:styles>
@@ -14080,7 +14230,7 @@
 </file>
 
 <file path=customXml/itemProps1.xml><?xml version="1.0" encoding="utf-8"?>
-<ds:datastoreItem xmlns:ds="http://schemas.openxmlformats.org/officeDocument/2006/customXml" ds:itemID="{471F6C16-25A8-4BE3-B4C6-D895A5C7FDA3}">
+<ds:datastoreItem xmlns:ds="http://schemas.openxmlformats.org/officeDocument/2006/customXml" ds:itemID="{D66941F0-0BEA-4A90-831D-40A8594AB323}">
   <ds:schemaRefs>
     <ds:schemaRef ds:uri="http://schemas.openxmlformats.org/officeDocument/2006/bibliography"/>
   </ds:schemaRefs>

</xml_diff>

<commit_message>
readme mit Svens Vorschlägen
</commit_message>
<xml_diff>
--- a/SSO/SSO Vorschlag.docx
+++ b/SSO/SSO Vorschlag.docx
@@ -65,27 +65,7 @@
           <w:sz w:val="80"/>
           <w:szCs w:val="80"/>
         </w:rPr>
-        <w:t xml:space="preserve">SSO - Single </w:t>
-      </w:r>
-      <w:proofErr w:type="spellStart"/>
-      <w:r>
-        <w:rPr>
-          <w:b/>
-          <w:i/>
-          <w:sz w:val="80"/>
-          <w:szCs w:val="80"/>
-        </w:rPr>
-        <w:t>Sign</w:t>
-      </w:r>
-      <w:proofErr w:type="spellEnd"/>
-      <w:r>
-        <w:rPr>
-          <w:b/>
-          <w:i/>
-          <w:sz w:val="80"/>
-          <w:szCs w:val="80"/>
-        </w:rPr>
-        <w:t xml:space="preserve"> On</w:t>
+        <w:t>SSO - Single Sign On</w:t>
       </w:r>
     </w:p>
     <w:p>
@@ -3280,28 +3260,12 @@
     </w:p>
     <w:p>
       <w:r>
-        <w:t xml:space="preserve">Dieses Dokument bietet einen konzeptionellen Überblick rund um das Thema Single </w:t>
-      </w:r>
-      <w:proofErr w:type="spellStart"/>
-      <w:r>
-        <w:t>Sign</w:t>
-      </w:r>
-      <w:proofErr w:type="spellEnd"/>
-      <w:r>
-        <w:t xml:space="preserve">-On. </w:t>
-      </w:r>
-    </w:p>
-    <w:p>
-      <w:r>
-        <w:t xml:space="preserve">Es werden Lösungsansätze vorgeschlagen, die auch realistisch in die Systeme des DAD und der Christoph </w:t>
-      </w:r>
-      <w:proofErr w:type="spellStart"/>
-      <w:r>
-        <w:t>Kroschke</w:t>
-      </w:r>
-      <w:proofErr w:type="spellEnd"/>
-      <w:r>
-        <w:t xml:space="preserve"> GmbH eingebunden werden können.</w:t>
+        <w:t xml:space="preserve">Dieses Dokument bietet einen konzeptionellen Überblick rund um das Thema Single Sign-On. </w:t>
+      </w:r>
+    </w:p>
+    <w:p>
+      <w:r>
+        <w:t>Es werden Lösungsansätze vorgeschlagen, die auch realistisch in die Systeme des DAD und der Christoph Kroschke GmbH eingebunden werden können.</w:t>
       </w:r>
     </w:p>
     <w:p>
@@ -3343,15 +3307,7 @@
     </w:p>
     <w:p>
       <w:r>
-        <w:t xml:space="preserve">Single </w:t>
-      </w:r>
-      <w:proofErr w:type="spellStart"/>
-      <w:r>
-        <w:t>Sign</w:t>
-      </w:r>
-      <w:proofErr w:type="spellEnd"/>
-      <w:r>
-        <w:t>-On (Abkürzung „SSO“) bezeichnet die Möglichkeit, dass sich ein Nutzer nach einer einmaligen Identifizierung bei einem SSO Anbieter auf verschiedenen Portalen im Internet mit dieser SSO Kennung anmelden kann. Hierfür muss der Betreiber des Internetportals mit einem oder mehreren der SSO Dienste zusammenarbeiten, um eine Registrierung auf diese Art zu gewährleisten.</w:t>
+        <w:t>Single Sign-On (Abkürzung „SSO“) bezeichnet die Möglichkeit, dass sich ein Nutzer nach einer einmaligen Identifizierung bei einem SSO Anbieter auf verschiedenen Portalen im Internet mit dieser SSO Kennung anmelden kann. Hierfür muss der Betreiber des Internetportals mit einem oder mehreren der SSO Dienste zusammenarbeiten, um eine Registrierung auf diese Art zu gewährleisten.</w:t>
       </w:r>
     </w:p>
     <w:p>
@@ -3385,28 +3341,12 @@
     </w:p>
     <w:p>
       <w:r>
-        <w:t xml:space="preserve">Mit einem Single </w:t>
-      </w:r>
-      <w:proofErr w:type="spellStart"/>
-      <w:r>
-        <w:t>Sign</w:t>
-      </w:r>
-      <w:proofErr w:type="spellEnd"/>
-      <w:r>
-        <w:t xml:space="preserve">-On (SSO) müssen sich Mitarbeiter nur noch einmal anmelden (primär authentifizieren) und das SSO übernimmt das Anmeldeverfahren bei eingebundenen Applikationen nach hinterlegten Regeln. Dies erspart den Usern nicht nur Tipparbeit, sondern auch die lästige Suche nach Passwörtern. Darüber hinaus lässt sich die Sicherheit durch Verschärfung der Passwortregeln erhöhen und die Anmeldung z.B. mit einer Smartcard oder einem Biometrie-Verfahren kombinieren. </w:t>
-      </w:r>
-    </w:p>
-    <w:p>
-      <w:r>
-        <w:t xml:space="preserve">Bei der Gesamt-Abmeldung “Single Log-Out” (SLO) kann sich der Benutzer durch einmaliges “Ausloggen” aus allen genutzten Diensten und Applikationen abmelden. So kann niemand den </w:t>
-      </w:r>
-      <w:proofErr w:type="spellStart"/>
-      <w:r>
-        <w:t>Account</w:t>
-      </w:r>
-      <w:proofErr w:type="spellEnd"/>
-      <w:r>
-        <w:t xml:space="preserve"> missbrauchen, wenn der Anwender z.B. seinen Arbeitsplatz verlässt.</w:t>
+        <w:t xml:space="preserve">Mit einem Single Sign-On (SSO) müssen sich Mitarbeiter nur noch einmal anmelden (primär authentifizieren) und das SSO übernimmt das Anmeldeverfahren bei eingebundenen Applikationen nach hinterlegten Regeln. Dies erspart den Usern nicht nur Tipparbeit, sondern auch die lästige Suche nach Passwörtern. Darüber hinaus lässt sich die Sicherheit durch Verschärfung der Passwortregeln erhöhen und die Anmeldung z.B. mit einer Smartcard oder einem Biometrie-Verfahren kombinieren. </w:t>
+      </w:r>
+    </w:p>
+    <w:p>
+      <w:r>
+        <w:t>Bei der Gesamt-Abmeldung “Single Log-Out” (SLO) kann sich der Benutzer durch einmaliges “Ausloggen” aus allen genutzten Diensten und Applikationen abmelden. So kann niemand den Account missbrauchen, wenn der Anwender z.B. seinen Arbeitsplatz verlässt.</w:t>
       </w:r>
     </w:p>
     <w:p>
@@ -3416,23 +3356,7 @@
     </w:p>
     <w:p>
       <w:r>
-        <w:t>Das “</w:t>
-      </w:r>
-      <w:proofErr w:type="spellStart"/>
-      <w:r>
-        <w:t>Simplified</w:t>
-      </w:r>
-      <w:proofErr w:type="spellEnd"/>
-      <w:r>
-        <w:t xml:space="preserve"> </w:t>
-      </w:r>
-      <w:proofErr w:type="spellStart"/>
-      <w:r>
-        <w:t>Sign</w:t>
-      </w:r>
-      <w:proofErr w:type="spellEnd"/>
-      <w:r>
-        <w:t>-On” ist dagegen ein weniger komfortables und nicht besonders sicheres Verfahren. Es vereinfacht die Anmeldung an mehreren Systemen mit den gleichen Anmeldeinformationen durch den Abgleich der Systeme (Synchronisation von User-Name und Passwort untereinander).</w:t>
+        <w:t>Das “Simplified Sign-On” ist dagegen ein weniger komfortables und nicht besonders sicheres Verfahren. Es vereinfacht die Anmeldung an mehreren Systemen mit den gleichen Anmeldeinformationen durch den Abgleich der Systeme (Synchronisation von User-Name und Passwort untereinander).</w:t>
       </w:r>
     </w:p>
     <w:p>
@@ -3482,21 +3406,7 @@
         <w:rPr>
           <w:color w:val="006600"/>
         </w:rPr>
-        <w:t>Zeitersparnis durch Wegfall von Log-</w:t>
-      </w:r>
-      <w:proofErr w:type="spellStart"/>
-      <w:r>
-        <w:rPr>
-          <w:color w:val="006600"/>
-        </w:rPr>
-        <w:t>In’s</w:t>
-      </w:r>
-      <w:proofErr w:type="spellEnd"/>
-      <w:r>
-        <w:rPr>
-          <w:color w:val="006600"/>
-        </w:rPr>
-        <w:t xml:space="preserve"> (evtl. verbunden mit Suche nach Passwort).</w:t>
+        <w:t>Zeitersparnis durch Wegfall von Log-In’s (evtl. verbunden mit Suche nach Passwort).</w:t>
       </w:r>
     </w:p>
     <w:p>
@@ -3514,35 +3424,7 @@
         <w:rPr>
           <w:color w:val="006600"/>
         </w:rPr>
-        <w:t xml:space="preserve">Weniger </w:t>
-      </w:r>
-      <w:proofErr w:type="spellStart"/>
-      <w:r>
-        <w:rPr>
-          <w:color w:val="006600"/>
-        </w:rPr>
-        <w:t>Helpdeskanfragen</w:t>
-      </w:r>
-      <w:proofErr w:type="spellEnd"/>
-      <w:r>
-        <w:rPr>
-          <w:color w:val="006600"/>
-        </w:rPr>
-        <w:t xml:space="preserve"> wegen vergessener Passwörter, da sich der Anwender weniger Passwörter merken muss. Und weniger Anfragen bedeuten geringere </w:t>
-      </w:r>
-      <w:proofErr w:type="spellStart"/>
-      <w:r>
-        <w:rPr>
-          <w:color w:val="006600"/>
-        </w:rPr>
-        <w:t>Auwände</w:t>
-      </w:r>
-      <w:proofErr w:type="spellEnd"/>
-      <w:r>
-        <w:rPr>
-          <w:color w:val="006600"/>
-        </w:rPr>
-        <w:t>.</w:t>
+        <w:t>Weniger Helpdeskanfragen wegen vergessener Passwörter, da sich der Anwender weniger Passwörter merken muss. Und weniger Anfragen bedeuten geringere Auwände.</w:t>
       </w:r>
     </w:p>
     <w:p>
@@ -3645,83 +3527,19 @@
         <w:rPr>
           <w:color w:val="C00000"/>
         </w:rPr>
-        <w:t>(z.B. Unix Applikationen im x-</w:t>
-      </w:r>
-      <w:proofErr w:type="spellStart"/>
+        <w:t xml:space="preserve">(z.B. Unix Applikationen im x-Window, Web Applikationen, Applikationen mit </w:t>
+      </w:r>
       <w:r>
         <w:rPr>
           <w:color w:val="C00000"/>
         </w:rPr>
-        <w:t>Window</w:t>
-      </w:r>
-      <w:proofErr w:type="spellEnd"/>
+        <w:t>K</w:t>
+      </w:r>
       <w:r>
         <w:rPr>
           <w:color w:val="C00000"/>
         </w:rPr>
-        <w:t xml:space="preserve">, Web Applikationen, Applikationen mit </w:t>
-      </w:r>
-      <w:proofErr w:type="spellStart"/>
-      <w:r>
-        <w:rPr>
-          <w:color w:val="C00000"/>
-        </w:rPr>
-        <w:t>K</w:t>
-      </w:r>
-      <w:r>
-        <w:rPr>
-          <w:color w:val="C00000"/>
-        </w:rPr>
-        <w:t>erberos</w:t>
-      </w:r>
-      <w:proofErr w:type="spellEnd"/>
-      <w:r>
-        <w:rPr>
-          <w:color w:val="C00000"/>
-        </w:rPr>
-        <w:t xml:space="preserve"> Unterstützung, </w:t>
-      </w:r>
-      <w:proofErr w:type="spellStart"/>
-      <w:r>
-        <w:rPr>
-          <w:color w:val="C00000"/>
-        </w:rPr>
-        <w:t>Apps</w:t>
-      </w:r>
-      <w:proofErr w:type="spellEnd"/>
-      <w:r>
-        <w:rPr>
-          <w:color w:val="C00000"/>
-        </w:rPr>
-        <w:t xml:space="preserve">, etc.) vollständig von allen SSO Funktionen unterstützt werden. Dazu </w:t>
-      </w:r>
-      <w:proofErr w:type="gramStart"/>
-      <w:r>
-        <w:rPr>
-          <w:color w:val="C00000"/>
-        </w:rPr>
-        <w:t>zählen</w:t>
-      </w:r>
-      <w:proofErr w:type="gramEnd"/>
-      <w:r>
-        <w:rPr>
-          <w:color w:val="C00000"/>
-        </w:rPr>
-        <w:t xml:space="preserve"> nicht nur der Anmeldevorgang sondern auch der automatische Passwort-</w:t>
-      </w:r>
-      <w:proofErr w:type="spellStart"/>
-      <w:r>
-        <w:rPr>
-          <w:color w:val="C00000"/>
-        </w:rPr>
-        <w:t>Reset</w:t>
-      </w:r>
-      <w:proofErr w:type="spellEnd"/>
-      <w:r>
-        <w:rPr>
-          <w:color w:val="C00000"/>
-        </w:rPr>
-        <w:t xml:space="preserve"> und der automatische zyklische Tausch der Passwörter im Hintergrund.</w:t>
+        <w:t>erberos Unterstützung, Apps, etc.) vollständig von allen SSO Funktionen unterstützt werden. Dazu zählen nicht nur der Anmeldevorgang sondern auch der automatische Passwort-Reset und der automatische zyklische Tausch der Passwörter im Hintergrund.</w:t>
       </w:r>
     </w:p>
     <w:p>
@@ -3781,21 +3599,7 @@
         <w:rPr>
           <w:color w:val="C00000"/>
         </w:rPr>
-        <w:t xml:space="preserve">(“Wer darf SSO nutzen?”, “Welche Applikationen darf ein User nutzen?”, </w:t>
-      </w:r>
-      <w:proofErr w:type="spellStart"/>
-      <w:r>
-        <w:rPr>
-          <w:color w:val="C00000"/>
-        </w:rPr>
-        <w:t>etc</w:t>
-      </w:r>
-      <w:proofErr w:type="spellEnd"/>
-      <w:r>
-        <w:rPr>
-          <w:color w:val="C00000"/>
-        </w:rPr>
-        <w:t>).</w:t>
+        <w:t>(“Wer darf SSO nutzen?”, “Welche Applikationen darf ein User nutzen?”, etc).</w:t>
       </w:r>
     </w:p>
     <w:p>
@@ -3858,39 +3662,7 @@
     </w:p>
     <w:p>
       <w:r>
-        <w:t xml:space="preserve">Betrachtet man den Markt für SSO-Lösungen, sind gerade in der jüngsten Zeit viele neue Anbieter hinzugekommen. Der SSO-Markt ist in Bewegung, auch wegen der stetigen Zunahme an betrieblich genutzten </w:t>
-      </w:r>
-      <w:proofErr w:type="spellStart"/>
-      <w:r>
-        <w:t>Smartphones</w:t>
-      </w:r>
-      <w:proofErr w:type="spellEnd"/>
-      <w:r>
-        <w:t xml:space="preserve"> und </w:t>
-      </w:r>
-      <w:proofErr w:type="spellStart"/>
-      <w:r>
-        <w:t>Tablets</w:t>
-      </w:r>
-      <w:proofErr w:type="spellEnd"/>
-      <w:r>
-        <w:t xml:space="preserve">, der steigenden Nutzung von </w:t>
-      </w:r>
-      <w:proofErr w:type="spellStart"/>
-      <w:r>
-        <w:t>Cloud</w:t>
-      </w:r>
-      <w:proofErr w:type="spellEnd"/>
-      <w:r>
-        <w:t xml:space="preserve">-Diensten und der zunehmenden Bedeutung von </w:t>
-      </w:r>
-      <w:proofErr w:type="spellStart"/>
-      <w:r>
-        <w:t>Social</w:t>
-      </w:r>
-      <w:proofErr w:type="spellEnd"/>
-      <w:r>
-        <w:t xml:space="preserve"> Media im Unternehmen.</w:t>
+        <w:t>Betrachtet man den Markt für SSO-Lösungen, sind gerade in der jüngsten Zeit viele neue Anbieter hinzugekommen. Der SSO-Markt ist in Bewegung, auch wegen der stetigen Zunahme an betrieblich genutzten Smartphones und Tablets, der steigenden Nutzung von Cloud-Diensten und der zunehmenden Bedeutung von Social Media im Unternehmen.</w:t>
       </w:r>
       <w:r>
         <w:t xml:space="preserve"> </w:t>
@@ -3898,44 +3670,12 @@
     </w:p>
     <w:p>
       <w:r>
-        <w:t xml:space="preserve">Die Vielfalt an unterstützten Anwendungen ist bei solchen SSO-Lösungen in der Regel groß. Verschiedene SSO-Plattformen berücksichtigen auch Identitätsdienste wie </w:t>
-      </w:r>
-      <w:proofErr w:type="spellStart"/>
-      <w:r>
-        <w:t>OpenID</w:t>
-      </w:r>
-      <w:proofErr w:type="spellEnd"/>
-      <w:r>
-        <w:t xml:space="preserve">, </w:t>
-      </w:r>
-      <w:proofErr w:type="spellStart"/>
-      <w:r>
-        <w:t>CloudMinder</w:t>
-      </w:r>
-      <w:proofErr w:type="spellEnd"/>
-      <w:r>
-        <w:t xml:space="preserve"> zum Beispiel auch die Verwendung der </w:t>
-      </w:r>
-      <w:proofErr w:type="spellStart"/>
-      <w:r>
-        <w:t>Facebook</w:t>
-      </w:r>
-      <w:proofErr w:type="spellEnd"/>
-      <w:r>
-        <w:t xml:space="preserve">- oder Google-Zugangsdaten bei Websites, die diese Art der Anmeldung unterstützen. </w:t>
-      </w:r>
-    </w:p>
-    <w:p>
-      <w:r>
-        <w:t xml:space="preserve">Einer der führenden Identitätsdienste im Internet ist </w:t>
-      </w:r>
-      <w:proofErr w:type="spellStart"/>
-      <w:r>
-        <w:t>OpenID</w:t>
-      </w:r>
-      <w:proofErr w:type="spellEnd"/>
-      <w:r>
-        <w:t>.</w:t>
+        <w:t xml:space="preserve">Die Vielfalt an unterstützten Anwendungen ist bei solchen SSO-Lösungen in der Regel groß. Verschiedene SSO-Plattformen berücksichtigen auch Identitätsdienste wie OpenID, CloudMinder zum Beispiel auch die Verwendung der Facebook- oder Google-Zugangsdaten bei Websites, die diese Art der Anmeldung unterstützen. </w:t>
+      </w:r>
+    </w:p>
+    <w:p>
+      <w:r>
+        <w:t>Einer der führenden Identitätsdienste im Internet ist OpenID.</w:t>
       </w:r>
       <w:r>
         <w:br/>
@@ -3947,122 +3687,26 @@
         <w:t>z. B.</w:t>
       </w:r>
       <w:r>
-        <w:t xml:space="preserve"> </w:t>
-      </w:r>
-      <w:proofErr w:type="spellStart"/>
-      <w:r>
-        <w:t>OpenID</w:t>
-      </w:r>
-      <w:proofErr w:type="spellEnd"/>
-      <w:r>
-        <w:t xml:space="preserve"> als Identitätsanbieter und Anmeldeverfahren vorsehen, können </w:t>
+        <w:t xml:space="preserve"> OpenID als Identitätsanbieter und Anmeldeverfahren vorsehen, können </w:t>
       </w:r>
       <w:r>
         <w:lastRenderedPageBreak/>
-        <w:t xml:space="preserve">nach einmaligem Login des Nutzers die Anmeldung an allen Webseiten vornehmen, die den Identitätsdienst </w:t>
-      </w:r>
-      <w:proofErr w:type="spellStart"/>
-      <w:r>
-        <w:t>OpenID</w:t>
-      </w:r>
-      <w:proofErr w:type="spellEnd"/>
-      <w:r>
-        <w:t xml:space="preserve"> integriert haben. Welche dies sind, findet man unter anderem in einem </w:t>
-      </w:r>
-      <w:proofErr w:type="spellStart"/>
-      <w:r>
-        <w:t>OpenID</w:t>
-      </w:r>
-      <w:proofErr w:type="spellEnd"/>
-      <w:r>
-        <w:t xml:space="preserve">-Verzeichnis. </w:t>
-      </w:r>
-    </w:p>
-    <w:p>
-      <w:r>
-        <w:t xml:space="preserve">Soziale Netzwerke wie </w:t>
-      </w:r>
-      <w:proofErr w:type="spellStart"/>
-      <w:r>
-        <w:t>Facebook</w:t>
-      </w:r>
-      <w:proofErr w:type="spellEnd"/>
-      <w:r>
-        <w:t xml:space="preserve">, </w:t>
-      </w:r>
-      <w:proofErr w:type="spellStart"/>
-      <w:r>
-        <w:t>Twitter</w:t>
-      </w:r>
-      <w:proofErr w:type="spellEnd"/>
-      <w:r>
-        <w:t xml:space="preserve"> und Google+ bieten sich inzwischen ebenfalls als Identitätsdienst an. Man spricht auch von </w:t>
-      </w:r>
-      <w:proofErr w:type="spellStart"/>
-      <w:r>
-        <w:t>Social</w:t>
-      </w:r>
-      <w:proofErr w:type="spellEnd"/>
-      <w:r>
-        <w:t xml:space="preserve">-Log-In-Diensten. </w:t>
-      </w:r>
-    </w:p>
-    <w:p>
-      <w:r>
-        <w:t xml:space="preserve">Die Lösung </w:t>
-      </w:r>
-      <w:proofErr w:type="spellStart"/>
-      <w:r>
-        <w:t>NetIQ</w:t>
-      </w:r>
-      <w:proofErr w:type="spellEnd"/>
-      <w:r>
-        <w:t xml:space="preserve"> </w:t>
-      </w:r>
-      <w:proofErr w:type="spellStart"/>
-      <w:r>
-        <w:t>Social</w:t>
-      </w:r>
-      <w:proofErr w:type="spellEnd"/>
-      <w:r>
-        <w:t xml:space="preserve"> Access zum Beispiel ermöglicht es Unternehmen, ihren Kunden oder Partnern eine Anmeldung mit einem der </w:t>
-      </w:r>
-      <w:proofErr w:type="spellStart"/>
-      <w:r>
-        <w:t>Social</w:t>
-      </w:r>
-      <w:proofErr w:type="spellEnd"/>
-      <w:r>
-        <w:t xml:space="preserve"> Log-Ins anzubieten, also für die Anmeldung die Zugangsdaten eines bestimmten sozialen Netzwerkes zu verwenden.</w:t>
-      </w:r>
-    </w:p>
-    <w:p>
-      <w:r>
-        <w:t xml:space="preserve">Unternehmensanwendungen, Mobile und </w:t>
-      </w:r>
-      <w:proofErr w:type="spellStart"/>
-      <w:r>
-        <w:t>Cloud</w:t>
-      </w:r>
-      <w:proofErr w:type="spellEnd"/>
-      <w:r>
-        <w:t xml:space="preserve"> Neben Anwendungen, die im internen Netzwerk betrieben oder aus einer </w:t>
-      </w:r>
-      <w:proofErr w:type="spellStart"/>
-      <w:r>
-        <w:t>Cloud</w:t>
-      </w:r>
-      <w:proofErr w:type="spellEnd"/>
-      <w:r>
-        <w:t xml:space="preserve"> bezogen werden, sind es die mobilen </w:t>
-      </w:r>
-      <w:proofErr w:type="spellStart"/>
-      <w:r>
-        <w:t>Apps</w:t>
-      </w:r>
-      <w:proofErr w:type="spellEnd"/>
-      <w:r>
-        <w:t xml:space="preserve">, die für den betrieblichen Einsatz </w:t>
+        <w:t xml:space="preserve">nach einmaligem Login des Nutzers die Anmeldung an allen Webseiten vornehmen, die den Identitätsdienst OpenID integriert haben. Welche dies sind, findet man unter anderem in einem OpenID-Verzeichnis. </w:t>
+      </w:r>
+    </w:p>
+    <w:p>
+      <w:r>
+        <w:t xml:space="preserve">Soziale Netzwerke wie Facebook, Twitter und Google+ bieten sich inzwischen ebenfalls als Identitätsdienst an. Man spricht auch von Social-Log-In-Diensten. </w:t>
+      </w:r>
+    </w:p>
+    <w:p>
+      <w:r>
+        <w:t>Die Lösung NetIQ Social Access zum Beispiel ermöglicht es Unternehmen, ihren Kunden oder Partnern eine Anmeldung mit einem der Social Log-Ins anzubieten, also für die Anmeldung die Zugangsdaten eines bestimmten sozialen Netzwerkes zu verwenden.</w:t>
+      </w:r>
+    </w:p>
+    <w:p>
+      <w:r>
+        <w:t xml:space="preserve">Unternehmensanwendungen, Mobile und Cloud Neben Anwendungen, die im internen Netzwerk betrieben oder aus einer Cloud bezogen werden, sind es die mobilen Apps, die für den betrieblichen Einsatz </w:t>
       </w:r>
       <w:r>
         <w:t xml:space="preserve">zunehmend wichtig werden. </w:t>
@@ -4070,292 +3714,85 @@
     </w:p>
     <w:p>
       <w:r>
-        <w:t xml:space="preserve">IBM Security Access Manager </w:t>
-      </w:r>
-      <w:proofErr w:type="spellStart"/>
-      <w:r>
-        <w:t>for</w:t>
-      </w:r>
-      <w:proofErr w:type="spellEnd"/>
-      <w:r>
-        <w:t xml:space="preserve"> </w:t>
-      </w:r>
-      <w:proofErr w:type="spellStart"/>
-      <w:r>
-        <w:t>Cloud</w:t>
-      </w:r>
-      <w:proofErr w:type="spellEnd"/>
-      <w:r>
-        <w:t xml:space="preserve"> </w:t>
-      </w:r>
-      <w:proofErr w:type="spellStart"/>
-      <w:r>
-        <w:t>and</w:t>
-      </w:r>
-      <w:proofErr w:type="spellEnd"/>
-      <w:r>
-        <w:t xml:space="preserve"> Mobile </w:t>
-      </w:r>
-      <w:r>
-        <w:t xml:space="preserve">zum Beispiel vereinheitlicht den Zugang zu verschiedenen </w:t>
-      </w:r>
-      <w:proofErr w:type="spellStart"/>
-      <w:r>
-        <w:t>Cloud</w:t>
-      </w:r>
-      <w:proofErr w:type="spellEnd"/>
-      <w:r>
-        <w:t xml:space="preserve">-Diensten und die Anmeldung für bestimmte mobile </w:t>
-      </w:r>
-      <w:proofErr w:type="spellStart"/>
-      <w:r>
-        <w:t>Apps</w:t>
-      </w:r>
-      <w:proofErr w:type="spellEnd"/>
-      <w:r>
-        <w:t>.</w:t>
-      </w:r>
-    </w:p>
-    <w:p>
-      <w:r>
-        <w:t xml:space="preserve">Lösungen wie </w:t>
-      </w:r>
-      <w:proofErr w:type="spellStart"/>
-      <w:r>
-        <w:t>SecureAuth</w:t>
-      </w:r>
-      <w:proofErr w:type="spellEnd"/>
-      <w:r>
-        <w:t xml:space="preserve"> </w:t>
-      </w:r>
-      <w:proofErr w:type="spellStart"/>
-      <w:r>
-        <w:t>IdP</w:t>
-      </w:r>
-      <w:proofErr w:type="spellEnd"/>
-      <w:r>
-        <w:t xml:space="preserve"> bieten für mehrere mobile Plattformen spezielle </w:t>
-      </w:r>
-      <w:proofErr w:type="spellStart"/>
-      <w:r>
-        <w:t>Apps</w:t>
-      </w:r>
-      <w:proofErr w:type="spellEnd"/>
-      <w:r>
-        <w:t xml:space="preserve"> an, die die Nutzer auf ihr Smartphone oder </w:t>
-      </w:r>
-      <w:proofErr w:type="spellStart"/>
-      <w:r>
-        <w:t>Tablet</w:t>
-      </w:r>
-      <w:proofErr w:type="spellEnd"/>
-      <w:r>
-        <w:t xml:space="preserve"> laden, um das Single-</w:t>
-      </w:r>
-      <w:proofErr w:type="spellStart"/>
-      <w:r>
-        <w:t>Sign</w:t>
-      </w:r>
-      <w:proofErr w:type="spellEnd"/>
-      <w:r>
-        <w:t xml:space="preserve">-On mobil nutzen zu können.  </w:t>
-      </w:r>
-    </w:p>
-    <w:p>
-      <w:proofErr w:type="spellStart"/>
-      <w:r>
-        <w:t>CloudAccess</w:t>
-      </w:r>
-      <w:proofErr w:type="spellEnd"/>
-      <w:r>
-        <w:t xml:space="preserve"> </w:t>
-      </w:r>
-      <w:proofErr w:type="spellStart"/>
-      <w:r>
-        <w:t>SaaS</w:t>
-      </w:r>
-      <w:proofErr w:type="spellEnd"/>
-      <w:r>
-        <w:t xml:space="preserve"> SSO, </w:t>
-      </w:r>
-      <w:proofErr w:type="spellStart"/>
-      <w:r>
-        <w:t>Symplified</w:t>
-      </w:r>
-      <w:proofErr w:type="spellEnd"/>
-      <w:r>
-        <w:t xml:space="preserve">, Symantec O3 oder </w:t>
-      </w:r>
-      <w:proofErr w:type="spellStart"/>
-      <w:r>
-        <w:t>PingOne</w:t>
-      </w:r>
-      <w:proofErr w:type="spellEnd"/>
-      <w:r>
-        <w:t xml:space="preserve"> bieten eine zentrale Nutzeranmeldung für zahlreiche, unterstützte </w:t>
-      </w:r>
-      <w:proofErr w:type="spellStart"/>
-      <w:r>
-        <w:t>Cloud</w:t>
-      </w:r>
-      <w:proofErr w:type="spellEnd"/>
+        <w:t xml:space="preserve">IBM Security Access Manager for Cloud and Mobile </w:t>
+      </w:r>
+      <w:r>
+        <w:t>zum Beispiel vereinheitlicht den Zugang zu verschiedenen Cloud-Diensten und die Anmeldung für bestimmte mobile Apps.</w:t>
+      </w:r>
+    </w:p>
+    <w:p>
+      <w:r>
+        <w:t xml:space="preserve">Lösungen wie SecureAuth IdP bieten für mehrere mobile Plattformen spezielle Apps an, die die Nutzer auf ihr Smartphone oder Tablet laden, um das Single-Sign-On mobil nutzen zu können.  </w:t>
+      </w:r>
+    </w:p>
+    <w:p>
+      <w:r>
+        <w:t xml:space="preserve">CloudAccess SaaS SSO, Symplified, Symantec O3 oder </w:t>
+      </w:r>
+      <w:r>
+        <w:t>PingOne bieten eine zentrale Nutzeranmeldung für zahlreiche, unterstützte Cloud-</w:t>
+      </w:r>
+      <w:r>
+        <w:t xml:space="preserve">Dienste, darunter Google Apps, Salesforce.com oder </w:t>
+      </w:r>
+      <w:r>
+        <w:t>MS  S</w:t>
+      </w:r>
+      <w:r>
+        <w:t>harePoint.</w:t>
+      </w:r>
+    </w:p>
+    <w:p>
+      <w:r>
+        <w:t>Für die SSO-Plattform MyAccessLive gibt es mobile Zugriffsmöglichkeiten, mit denen Administratoren Nutzeranfragen zu neuen oder geänderten Zugängen mobil bearbeiten können.</w:t>
+      </w:r>
+    </w:p>
+    <w:p>
+      <w:pPr>
+        <w:pStyle w:val="berschrift3"/>
+      </w:pPr>
+      <w:bookmarkStart w:id="8" w:name="_Toc401664873"/>
+      <w:r>
+        <w:t>Kriterium</w:t>
+      </w:r>
+      <w:r>
+        <w:t xml:space="preserve"> 1</w:t>
+      </w:r>
+      <w:r>
+        <w:t>: Schnittstellen</w:t>
+      </w:r>
+      <w:bookmarkEnd w:id="8"/>
+    </w:p>
+    <w:p>
+      <w:r>
+        <w:t xml:space="preserve">Grundlegend für jedes SSO-Verfahren ist dessen Integrierbarkeit - </w:t>
+      </w:r>
+      <w:r>
+        <w:t>genauer gesagt</w:t>
+      </w:r>
+      <w:r>
+        <w:t xml:space="preserve"> die Vielfalt an Schnittstellen-, die darüber entscheidet, ob man wirklich von einer einheitlichen, zentralen Anmeldung sprechen kann, oder ob gleich mehrere Anwendungen, die das Unternehmen einsetzt, nicht unterstützt werden.</w:t>
+      </w:r>
+    </w:p>
+    <w:p>
+      <w:r>
+        <w:t xml:space="preserve">Ein SSO-Verfahren, das tatsächlich alle eingesetzten Anwendungen einbinden kann, ist kaum zu finden. Doch die entscheidenden Anwendungen eines Unternehmens sollten durch die SSO-Lösung der Wahl unterstützt werden. </w:t>
+      </w:r>
+    </w:p>
+    <w:p>
+      <w:r>
+        <w:t>Zu beachten sind dabei insbesondere die von der jeweiligen SSO-Lösung unterstützten Standards, Verzeichnisdienste (wie Active Directory oder OpenLDAP), Identitätsdienste und Anwendungen im Netzwerk und in der Cloud, zudem mobile Anwendungen und Social-Media-Plattformen.</w:t>
+      </w:r>
+    </w:p>
+    <w:p>
+      <w:r>
+        <w:t>Unterstützte Standards und Identitätsdienste Lösungen wie CA CloudMinder, SurePassID oder IBM Tivoli Federated Identity Manager unterstützen Autorisierungsstandards für Web-, Desktop- und mobile Applikationen wie OAuth, die Web-Spezifikation WS</w:t>
+      </w:r>
       <w:r>
         <w:t>-</w:t>
       </w:r>
       <w:r>
-        <w:t xml:space="preserve">Dienste, darunter Google </w:t>
-      </w:r>
-      <w:proofErr w:type="spellStart"/>
-      <w:r>
-        <w:t>Apps</w:t>
-      </w:r>
-      <w:proofErr w:type="spellEnd"/>
-      <w:r>
-        <w:t xml:space="preserve">, Salesforce.com oder </w:t>
-      </w:r>
-      <w:r>
-        <w:t>MS  S</w:t>
-      </w:r>
-      <w:r>
-        <w:t>harePoint.</w:t>
-      </w:r>
-    </w:p>
-    <w:p>
-      <w:r>
-        <w:t xml:space="preserve">Für die SSO-Plattform </w:t>
-      </w:r>
-      <w:proofErr w:type="spellStart"/>
-      <w:r>
-        <w:t>MyAccessLive</w:t>
-      </w:r>
-      <w:proofErr w:type="spellEnd"/>
-      <w:r>
-        <w:t xml:space="preserve"> gibt es mobile Zugriffsmöglichkeiten, mit denen Administratoren Nutzeranfragen zu neuen oder geänderten Zugängen mobil bearbeiten können.</w:t>
-      </w:r>
-    </w:p>
-    <w:p>
-      <w:pPr>
-        <w:pStyle w:val="berschrift3"/>
-      </w:pPr>
-      <w:bookmarkStart w:id="8" w:name="_Toc401664873"/>
-      <w:r>
-        <w:t>Kriterium</w:t>
-      </w:r>
-      <w:r>
-        <w:t xml:space="preserve"> 1</w:t>
-      </w:r>
-      <w:r>
-        <w:t>: Schnittstellen</w:t>
-      </w:r>
-      <w:bookmarkEnd w:id="8"/>
-    </w:p>
-    <w:p>
-      <w:r>
-        <w:t xml:space="preserve">Grundlegend für jedes SSO-Verfahren ist dessen </w:t>
-      </w:r>
-      <w:proofErr w:type="spellStart"/>
-      <w:r>
-        <w:t>Integrierbarkeit</w:t>
-      </w:r>
-      <w:proofErr w:type="spellEnd"/>
-      <w:r>
-        <w:t xml:space="preserve"> - </w:t>
-      </w:r>
-      <w:r>
-        <w:t>genauer gesagt</w:t>
-      </w:r>
-      <w:r>
-        <w:t xml:space="preserve"> die Vielfalt an Schnittstellen-, die darüber entscheidet, ob man wirklich von einer einheitlichen, zentralen Anmeldung sprechen kann, oder ob gleich mehrere Anwendungen, die das Unternehmen einsetzt, nicht unterstützt werden.</w:t>
-      </w:r>
-    </w:p>
-    <w:p>
-      <w:r>
-        <w:t xml:space="preserve">Ein SSO-Verfahren, das tatsächlich alle eingesetzten Anwendungen einbinden kann, ist kaum zu finden. Doch die entscheidenden Anwendungen eines Unternehmens sollten durch die SSO-Lösung der Wahl unterstützt werden. </w:t>
-      </w:r>
-    </w:p>
-    <w:p>
-      <w:r>
-        <w:t xml:space="preserve">Zu beachten sind dabei insbesondere die von der jeweiligen SSO-Lösung unterstützten Standards, Verzeichnisdienste (wie </w:t>
-      </w:r>
-      <w:proofErr w:type="spellStart"/>
-      <w:r>
-        <w:t>Active</w:t>
-      </w:r>
-      <w:proofErr w:type="spellEnd"/>
-      <w:r>
-        <w:t xml:space="preserve"> Directory oder </w:t>
-      </w:r>
-      <w:proofErr w:type="spellStart"/>
-      <w:r>
-        <w:t>OpenLDAP</w:t>
-      </w:r>
-      <w:proofErr w:type="spellEnd"/>
-      <w:r>
-        <w:t xml:space="preserve">), Identitätsdienste und Anwendungen im Netzwerk und in der </w:t>
-      </w:r>
-      <w:proofErr w:type="spellStart"/>
-      <w:r>
-        <w:t>Cloud</w:t>
-      </w:r>
-      <w:proofErr w:type="spellEnd"/>
-      <w:r>
-        <w:t xml:space="preserve">, zudem mobile Anwendungen und </w:t>
-      </w:r>
-      <w:proofErr w:type="spellStart"/>
-      <w:r>
-        <w:t>Social</w:t>
-      </w:r>
-      <w:proofErr w:type="spellEnd"/>
-      <w:r>
-        <w:t>-Media-Plattformen.</w:t>
-      </w:r>
-    </w:p>
-    <w:p>
-      <w:r>
-        <w:t xml:space="preserve">Unterstützte Standards und Identitätsdienste Lösungen wie CA </w:t>
-      </w:r>
-      <w:proofErr w:type="spellStart"/>
-      <w:r>
-        <w:t>CloudMinder</w:t>
-      </w:r>
-      <w:proofErr w:type="spellEnd"/>
-      <w:r>
-        <w:t xml:space="preserve">, </w:t>
-      </w:r>
-      <w:proofErr w:type="spellStart"/>
-      <w:r>
-        <w:t>SurePassID</w:t>
-      </w:r>
-      <w:proofErr w:type="spellEnd"/>
-      <w:r>
-        <w:t xml:space="preserve"> oder IBM Tivoli </w:t>
-      </w:r>
-      <w:proofErr w:type="spellStart"/>
-      <w:r>
-        <w:t>Federated</w:t>
-      </w:r>
-      <w:proofErr w:type="spellEnd"/>
-      <w:r>
-        <w:t xml:space="preserve"> Identity Manager unterstützen Autorisierungsstandards für Web-, Desktop- und mobile Applikationen wie </w:t>
-      </w:r>
-      <w:proofErr w:type="spellStart"/>
-      <w:r>
-        <w:t>OAuth</w:t>
-      </w:r>
-      <w:proofErr w:type="spellEnd"/>
-      <w:r>
-        <w:t>, die Web-Spezifikation WS</w:t>
-      </w:r>
-      <w:r>
-        <w:t>-</w:t>
-      </w:r>
-      <w:proofErr w:type="spellStart"/>
-      <w:r>
-        <w:t>Federation</w:t>
-      </w:r>
-      <w:proofErr w:type="spellEnd"/>
-      <w:r>
-        <w:t xml:space="preserve"> </w:t>
+        <w:t xml:space="preserve">Federation </w:t>
       </w:r>
       <w:r>
         <w:t>und das SAML-Framework</w:t>
@@ -4400,68 +3837,12 @@
     </w:p>
     <w:p>
       <w:r>
-        <w:t xml:space="preserve">Abhängig vom jeweiligen Schutzbedarf, den internen Richtlinien und den für das Unternehmen geltenden Compliance-Vorgaben sollten deshalb auch Mehr-Faktor-Authentifizierungen möglich sein. Bei Identity </w:t>
-      </w:r>
-      <w:proofErr w:type="spellStart"/>
-      <w:r>
-        <w:t>and</w:t>
-      </w:r>
-      <w:proofErr w:type="spellEnd"/>
-      <w:r>
-        <w:t xml:space="preserve"> Management Plattformen (IAM) wie </w:t>
-      </w:r>
-      <w:proofErr w:type="spellStart"/>
-      <w:r>
-        <w:t>Aveksa</w:t>
-      </w:r>
-      <w:proofErr w:type="spellEnd"/>
-      <w:r>
-        <w:t xml:space="preserve"> </w:t>
-      </w:r>
-      <w:proofErr w:type="spellStart"/>
-      <w:r>
-        <w:t>MyAccessLive</w:t>
-      </w:r>
-      <w:proofErr w:type="spellEnd"/>
-      <w:r>
-        <w:t xml:space="preserve"> oder </w:t>
-      </w:r>
-      <w:proofErr w:type="spellStart"/>
-      <w:r>
-        <w:t>SecureAuth</w:t>
-      </w:r>
-      <w:proofErr w:type="spellEnd"/>
-      <w:r>
-        <w:t xml:space="preserve"> </w:t>
-      </w:r>
-      <w:proofErr w:type="spellStart"/>
-      <w:r>
-        <w:t>IdP</w:t>
-      </w:r>
-      <w:proofErr w:type="spellEnd"/>
-      <w:r>
-        <w:t xml:space="preserve"> zum Beispiel kann das SSO-Passwort richtlinienabhängig um weitere Faktoren wie einem Einmal-Passwort (OTP) ergänzt werden.</w:t>
-      </w:r>
-    </w:p>
-    <w:p>
-      <w:r>
-        <w:t xml:space="preserve">Ob eine einfache Passwortanmeldung für die SSO-Anmeldung reicht oder nicht, entscheidet beispielsweise CA </w:t>
-      </w:r>
-      <w:proofErr w:type="spellStart"/>
-      <w:r>
-        <w:t>CloudMinder</w:t>
-      </w:r>
-      <w:proofErr w:type="spellEnd"/>
-      <w:r>
-        <w:t xml:space="preserve"> auf Basis des aktuellen </w:t>
-      </w:r>
-      <w:proofErr w:type="spellStart"/>
-      <w:r>
-        <w:t>Risk</w:t>
-      </w:r>
-      <w:proofErr w:type="spellEnd"/>
-      <w:r>
-        <w:t xml:space="preserve"> Score. Dieser hängt unter anderem davon ab, wo sich der Nutzer aktuell befindet, welches Gerät für die Anmeldung genutzt wird, welche Aktionen der Nutzer vornehmen möchte und ob die geplanten Aktionen des Nutzers mit seinen Aktivitäten in der Vergangenheit zusammen passen.</w:t>
+        <w:t>Abhängig vom jeweiligen Schutzbedarf, den internen Richtlinien und den für das Unternehmen geltenden Compliance-Vorgaben sollten deshalb auch Mehr-Faktor-Authentifizierungen möglich sein. Bei Identity and Management Plattformen (IAM) wie Aveksa MyAccessLive oder SecureAuth IdP zum Beispiel kann das SSO-Passwort richtlinienabhängig um weitere Faktoren wie einem Einmal-Passwort (OTP) ergänzt werden.</w:t>
+      </w:r>
+    </w:p>
+    <w:p>
+      <w:r>
+        <w:t>Ob eine einfache Passwortanmeldung für die SSO-Anmeldung reicht oder nicht, entscheidet beispielsweise CA CloudMinder auf Basis des aktuellen Risk Score. Dieser hängt unter anderem davon ab, wo sich der Nutzer aktuell befindet, welches Gerät für die Anmeldung genutzt wird, welche Aktionen der Nutzer vornehmen möchte und ob die geplanten Aktionen des Nutzers mit seinen Aktivitäten in der Vergangenheit zusammen passen.</w:t>
       </w:r>
     </w:p>
     <w:p>
@@ -4484,95 +3865,7 @@
     </w:p>
     <w:p>
       <w:r>
-        <w:t xml:space="preserve">Bei </w:t>
-      </w:r>
-      <w:proofErr w:type="spellStart"/>
-      <w:r>
-        <w:t>Cloud</w:t>
-      </w:r>
-      <w:proofErr w:type="spellEnd"/>
-      <w:r>
-        <w:t xml:space="preserve">-basierten Lösungen wie </w:t>
-      </w:r>
-      <w:proofErr w:type="spellStart"/>
-      <w:r>
-        <w:t>Aveksa</w:t>
-      </w:r>
-      <w:proofErr w:type="spellEnd"/>
-      <w:r>
-        <w:t xml:space="preserve"> </w:t>
-      </w:r>
-      <w:proofErr w:type="spellStart"/>
-      <w:r>
-        <w:t>MyAccessLive</w:t>
-      </w:r>
-      <w:proofErr w:type="spellEnd"/>
-      <w:r>
-        <w:t xml:space="preserve">, </w:t>
-      </w:r>
-      <w:proofErr w:type="spellStart"/>
-      <w:r>
-        <w:t>CloudAccess</w:t>
-      </w:r>
-      <w:proofErr w:type="spellEnd"/>
-      <w:r>
-        <w:t xml:space="preserve"> </w:t>
-      </w:r>
-      <w:proofErr w:type="spellStart"/>
-      <w:r>
-        <w:t>SaaS</w:t>
-      </w:r>
-      <w:proofErr w:type="spellEnd"/>
-      <w:r>
-        <w:t xml:space="preserve"> SSO, </w:t>
-      </w:r>
-      <w:proofErr w:type="spellStart"/>
-      <w:r>
-        <w:t>OneLogin</w:t>
-      </w:r>
-      <w:proofErr w:type="spellEnd"/>
-      <w:r>
-        <w:t xml:space="preserve">, </w:t>
-      </w:r>
-      <w:proofErr w:type="spellStart"/>
-      <w:r>
-        <w:t>McAfee</w:t>
-      </w:r>
-      <w:proofErr w:type="spellEnd"/>
-      <w:r>
-        <w:t xml:space="preserve"> </w:t>
-      </w:r>
-      <w:proofErr w:type="spellStart"/>
-      <w:r>
-        <w:t>Cloud</w:t>
-      </w:r>
-      <w:proofErr w:type="spellEnd"/>
-      <w:r>
-        <w:t xml:space="preserve"> Single </w:t>
-      </w:r>
-      <w:proofErr w:type="spellStart"/>
-      <w:r>
-        <w:t>Sign</w:t>
-      </w:r>
-      <w:proofErr w:type="spellEnd"/>
-      <w:r>
-        <w:t xml:space="preserve"> On (</w:t>
-      </w:r>
-      <w:proofErr w:type="spellStart"/>
-      <w:r>
-        <w:t>SaaS</w:t>
-      </w:r>
-      <w:proofErr w:type="spellEnd"/>
-      <w:r>
-        <w:t xml:space="preserve"> Edition) oder </w:t>
-      </w:r>
-      <w:proofErr w:type="spellStart"/>
-      <w:r>
-        <w:t>PingOne</w:t>
-      </w:r>
-      <w:proofErr w:type="spellEnd"/>
-      <w:r>
-        <w:t xml:space="preserve"> entfallen </w:t>
+        <w:t xml:space="preserve">Bei Cloud-basierten Lösungen wie Aveksa MyAccessLive, CloudAccess SaaS SSO, OneLogin, McAfee Cloud Single Sign On (SaaS Edition) oder PingOne entfallen </w:t>
       </w:r>
       <w:r>
         <w:t>Installationsaufwände</w:t>
@@ -4587,29 +3880,13 @@
         <w:br/>
       </w:r>
       <w:r>
-        <w:t xml:space="preserve">Allerdings ist bei </w:t>
-      </w:r>
-      <w:proofErr w:type="spellStart"/>
-      <w:r>
-        <w:t>Cloud</w:t>
-      </w:r>
-      <w:proofErr w:type="spellEnd"/>
-      <w:r>
-        <w:t>-basierten SSO</w:t>
+        <w:t>Allerdings ist bei Cloud-basierten SSO</w:t>
       </w:r>
       <w:r>
         <w:t>-</w:t>
       </w:r>
       <w:r>
-        <w:t xml:space="preserve">Lösungen die hohe Verfügbarkeit des Dienstes von zentraler Bedeutung, ebenso die </w:t>
-      </w:r>
-      <w:proofErr w:type="spellStart"/>
-      <w:r>
-        <w:t>Betreibersicherheit</w:t>
-      </w:r>
-      <w:proofErr w:type="spellEnd"/>
-      <w:r>
-        <w:t>, da die Identitätsdaten vor Unbefugten geschützt sein müssen.</w:t>
+        <w:t>Lösungen die hohe Verfügbarkeit des Dienstes von zentraler Bedeutung, ebenso die Betreibersicherheit, da die Identitätsdaten vor Unbefugten geschützt sein müssen.</w:t>
       </w:r>
     </w:p>
     <w:p>
@@ -4620,76 +3897,12 @@
         <w:br/>
       </w:r>
       <w:r>
-        <w:t xml:space="preserve">So können Administratoren und Entscheider mit der </w:t>
-      </w:r>
-      <w:proofErr w:type="spellStart"/>
-      <w:r>
-        <w:t>Android</w:t>
-      </w:r>
-      <w:proofErr w:type="spellEnd"/>
-      <w:r>
-        <w:t xml:space="preserve">- oder </w:t>
-      </w:r>
-      <w:proofErr w:type="spellStart"/>
-      <w:r>
-        <w:t>iPhone-App</w:t>
-      </w:r>
-      <w:proofErr w:type="spellEnd"/>
-      <w:r>
-        <w:t xml:space="preserve"> </w:t>
-      </w:r>
-      <w:proofErr w:type="spellStart"/>
-      <w:r>
-        <w:t>MyAccessMobile</w:t>
-      </w:r>
-      <w:proofErr w:type="spellEnd"/>
-      <w:r>
-        <w:t xml:space="preserve"> Nutzeranfragen zu neuen oder geänderten Zugängen und Berechtigungen mobil bearbeiten.</w:t>
-      </w:r>
-    </w:p>
-    <w:p>
-      <w:r>
-        <w:t xml:space="preserve">CA </w:t>
-      </w:r>
-      <w:proofErr w:type="spellStart"/>
-      <w:r>
-        <w:t>CloudMinder</w:t>
-      </w:r>
-      <w:proofErr w:type="spellEnd"/>
-      <w:r>
-        <w:t xml:space="preserve">, </w:t>
-      </w:r>
-      <w:proofErr w:type="spellStart"/>
-      <w:r>
-        <w:t>SecureAuth</w:t>
-      </w:r>
-      <w:proofErr w:type="spellEnd"/>
-      <w:r>
-        <w:t xml:space="preserve"> </w:t>
-      </w:r>
-      <w:proofErr w:type="spellStart"/>
-      <w:r>
-        <w:t>IdP</w:t>
-      </w:r>
-      <w:proofErr w:type="spellEnd"/>
-      <w:r>
-        <w:t xml:space="preserve"> oder IBM Tivoli </w:t>
-      </w:r>
-      <w:proofErr w:type="spellStart"/>
-      <w:r>
-        <w:t>Federated</w:t>
-      </w:r>
-      <w:proofErr w:type="spellEnd"/>
-      <w:r>
-        <w:t xml:space="preserve"> Identity Manager ermöglichen unter anderem das Zurücksetzen des Nutzerpasswortes als </w:t>
-      </w:r>
-      <w:proofErr w:type="spellStart"/>
-      <w:r>
-        <w:t>Self</w:t>
-      </w:r>
-      <w:proofErr w:type="spellEnd"/>
-      <w:r>
-        <w:t>-Service.</w:t>
+        <w:t>So können Administratoren und Entscheider mit der Android- oder iPhone-App MyAccessMobile Nutzeranfragen zu neuen oder geänderten Zugängen und Berechtigungen mobil bearbeiten.</w:t>
+      </w:r>
+    </w:p>
+    <w:p>
+      <w:r>
+        <w:t>CA CloudMinder, SecureAuth IdP oder IBM Tivoli Federated Identity Manager ermöglichen unter anderem das Zurücksetzen des Nutzerpasswortes als Self-Service.</w:t>
       </w:r>
     </w:p>
     <w:p>
@@ -5048,15 +4261,7 @@
       </w:r>
       <w:r>
         <w:br/>
-        <w:t xml:space="preserve">Hier ist sowohl ein Benutzername als auch ein Kennwort erforderlich. Diese Angaben muss sich der Benutzer merken, und diese Angaben bleiben zumindest eine Zeit lang unverändert. Um also auf das </w:t>
-      </w:r>
-      <w:proofErr w:type="spellStart"/>
-      <w:r>
-        <w:t>Account</w:t>
-      </w:r>
-      <w:proofErr w:type="spellEnd"/>
-      <w:r>
-        <w:t xml:space="preserve"> einer Person zugreifen zu können, reicht es aus, sich diese Angaben vom rechtmäßigen Eigentümer auf welche Weise auch immer zu beschaffen. </w:t>
+        <w:t xml:space="preserve">Hier ist sowohl ein Benutzername als auch ein Kennwort erforderlich. Diese Angaben muss sich der Benutzer merken, und diese Angaben bleiben zumindest eine Zeit lang unverändert. Um also auf das Account einer Person zugreifen zu können, reicht es aus, sich diese Angaben vom rechtmäßigen Eigentümer auf welche Weise auch immer zu beschaffen. </w:t>
       </w:r>
     </w:p>
     <w:p>
@@ -5160,15 +4365,7 @@
     <w:p>
       <w:r>
         <w:lastRenderedPageBreak/>
-        <w:t xml:space="preserve">Es gibt keine weiteren Sicherheitsstufen, sodass es recht einfach ist, das Kennwort zu knacken (z. B. Wörterbuchangriff, Spyware, </w:t>
-      </w:r>
-      <w:proofErr w:type="spellStart"/>
-      <w:r>
-        <w:t>Social</w:t>
-      </w:r>
-      <w:proofErr w:type="spellEnd"/>
-      <w:r>
-        <w:t xml:space="preserve"> Engineering, Phishing). </w:t>
+        <w:t xml:space="preserve">Es gibt keine weiteren Sicherheitsstufen, sodass es recht einfach ist, das Kennwort zu knacken (z. B. Wörterbuchangriff, Spyware, Social Engineering, Phishing). </w:t>
       </w:r>
     </w:p>
     <w:p>
@@ -5201,23 +4398,7 @@
         <w:br/>
       </w:r>
       <w:r>
-        <w:t xml:space="preserve">Diese Kategorie beschreibt z. B. Geräte im Besitz des </w:t>
-      </w:r>
-      <w:proofErr w:type="spellStart"/>
-      <w:r>
-        <w:t>Account</w:t>
-      </w:r>
-      <w:proofErr w:type="spellEnd"/>
-      <w:r>
-        <w:t xml:space="preserve">-Eigentümers, wie etwa einen TAN-Generator, ein Mobiltelefon für den Empfang von </w:t>
-      </w:r>
-      <w:proofErr w:type="spellStart"/>
-      <w:r>
-        <w:t>mTANs</w:t>
-      </w:r>
-      <w:proofErr w:type="spellEnd"/>
-      <w:r>
-        <w:t xml:space="preserve">, einen speziellen Token-Generator o. Ä. In den meisten Fällen sind die Codes, die mit solchen Geräten generiert werden, nur ein Mal verwendbare Kennwörter, die sich bei jeder Anmeldung ändern. </w:t>
+        <w:t xml:space="preserve">Diese Kategorie beschreibt z. B. Geräte im Besitz des Account-Eigentümers, wie etwa einen TAN-Generator, ein Mobiltelefon für den Empfang von mTANs, einen speziellen Token-Generator o. Ä. In den meisten Fällen sind die Codes, die mit solchen Geräten generiert werden, nur ein Mal verwendbare Kennwörter, die sich bei jeder Anmeldung ändern. </w:t>
       </w:r>
       <w:r>
         <w:br/>
@@ -5234,23 +4415,7 @@
         <w:t>m</w:t>
       </w:r>
       <w:r>
-        <w:t xml:space="preserve">al verwendbaren Kennworts mithilfe eines </w:t>
-      </w:r>
-      <w:proofErr w:type="spellStart"/>
-      <w:r>
-        <w:t>Keyloggers</w:t>
-      </w:r>
-      <w:proofErr w:type="spellEnd"/>
-      <w:r>
-        <w:t xml:space="preserve"> oder einer Spyware nützt einem Unbefugten nicht unbedingt, um sich Zugang zum </w:t>
-      </w:r>
-      <w:proofErr w:type="spellStart"/>
-      <w:r>
-        <w:t>Account</w:t>
-      </w:r>
-      <w:proofErr w:type="spellEnd"/>
-      <w:r>
-        <w:t xml:space="preserve"> des Opfers verschaffen zu können (es sei denn, er ist in der Lage, den Browser zu kompromittieren, nachdem er den Computer mit einem speziellen Trojaner infiziert hat, doch das ist wieder eine ganz andere Geschichte). </w:t>
+        <w:t xml:space="preserve">al verwendbaren Kennworts mithilfe eines Keyloggers oder einer Spyware nützt einem Unbefugten nicht unbedingt, um sich Zugang zum Account des Opfers verschaffen zu können (es sei denn, er ist in der Lage, den Browser zu kompromittieren, nachdem er den Computer mit einem speziellen Trojaner infiziert hat, doch das ist wieder eine ganz andere Geschichte). </w:t>
       </w:r>
       <w:r>
         <w:br/>
@@ -5603,15 +4768,7 @@
     </w:p>
     <w:p>
       <w:r>
-        <w:t xml:space="preserve">Zweifelsohne sind Multi-Faktor-Authentifizierung und </w:t>
-      </w:r>
-      <w:proofErr w:type="spellStart"/>
-      <w:r>
-        <w:t>Mehrwege</w:t>
-      </w:r>
-      <w:proofErr w:type="spellEnd"/>
-      <w:r>
-        <w:t>-Authentifizierung sicherer als Ein-Faktor- und Ein-Wege-Authentifizierung</w:t>
+        <w:t>Zweifelsohne sind Multi-Faktor-Authentifizierung und Mehrwege-Authentifizierung sicherer als Ein-Faktor- und Ein-Wege-Authentifizierung</w:t>
       </w:r>
       <w:r>
         <w:t>.</w:t>
@@ -5793,29 +4950,8 @@
       <w:bookmarkEnd w:id="19"/>
     </w:p>
     <w:p>
-      <w:proofErr w:type="spellStart"/>
-      <w:r>
-        <w:t>Social</w:t>
-      </w:r>
-      <w:proofErr w:type="spellEnd"/>
-      <w:r>
-        <w:t xml:space="preserve"> Media Portale wie </w:t>
-      </w:r>
-      <w:proofErr w:type="spellStart"/>
-      <w:r>
-        <w:t>Facebook</w:t>
-      </w:r>
-      <w:proofErr w:type="spellEnd"/>
-      <w:r>
-        <w:t xml:space="preserve">, Google+ oder </w:t>
-      </w:r>
-      <w:proofErr w:type="spellStart"/>
-      <w:r>
-        <w:t>Twitter</w:t>
-      </w:r>
-      <w:proofErr w:type="spellEnd"/>
-      <w:r>
-        <w:t xml:space="preserve"> bieten die </w:t>
+      <w:r>
+        <w:t xml:space="preserve">Social Media Portale wie Facebook, Google+ oder Twitter bieten die </w:t>
       </w:r>
       <w:r>
         <w:t xml:space="preserve">praktische </w:t>
@@ -5875,29 +5011,8 @@
       <w:r>
         <w:t xml:space="preserve">auf einer Portalseite über einen </w:t>
       </w:r>
-      <w:proofErr w:type="spellStart"/>
-      <w:r>
-        <w:t>Social</w:t>
-      </w:r>
-      <w:proofErr w:type="spellEnd"/>
-      <w:r>
-        <w:t xml:space="preserve"> Media Portal wie </w:t>
-      </w:r>
-      <w:proofErr w:type="spellStart"/>
-      <w:r>
-        <w:t>Facebook</w:t>
-      </w:r>
-      <w:proofErr w:type="spellEnd"/>
-      <w:r>
-        <w:t xml:space="preserve">, Google+ oder </w:t>
-      </w:r>
-      <w:proofErr w:type="spellStart"/>
-      <w:r>
-        <w:t>Twitter</w:t>
-      </w:r>
-      <w:proofErr w:type="spellEnd"/>
-      <w:r>
-        <w:t xml:space="preserve"> </w:t>
+      <w:r>
+        <w:t xml:space="preserve">Social Media Portal wie Facebook, Google+ oder Twitter </w:t>
       </w:r>
       <w:r>
         <w:t>anmeldet, muss er zur Bestätigung die Anmeldung des Portals manuell authentifizieren. Nach diesem Schritt ist sein SSO Konto mit demjenigen der Portalseite verbunden und er kann sich mit dem SSO Konto einloggen, bzw. bleibt stets eingeloggt sofern er dies wünscht.</w:t>
@@ -5944,13 +5059,8 @@
       <w:r>
         <w:t xml:space="preserve">Die </w:t>
       </w:r>
-      <w:proofErr w:type="spellStart"/>
-      <w:r>
-        <w:t>Social</w:t>
-      </w:r>
-      <w:proofErr w:type="spellEnd"/>
-      <w:r>
-        <w:t xml:space="preserve"> Media </w:t>
+      <w:r>
+        <w:t xml:space="preserve">Social Media </w:t>
       </w:r>
       <w:r>
         <w:t>SSO Dienste, die am meisten eingesetzt werden, sind</w:t>
@@ -5967,47 +5077,11 @@
           <w:lang w:val="en-US"/>
         </w:rPr>
       </w:pPr>
-      <w:proofErr w:type="spellStart"/>
       <w:r>
         <w:rPr>
           <w:lang w:val="en-US"/>
         </w:rPr>
-        <w:t>Facebook</w:t>
-      </w:r>
-      <w:proofErr w:type="spellEnd"/>
-      <w:r>
-        <w:rPr>
-          <w:lang w:val="en-US"/>
-        </w:rPr>
-        <w:t xml:space="preserve"> Connect / Open Graph (SSO </w:t>
-      </w:r>
-      <w:proofErr w:type="spellStart"/>
-      <w:r>
-        <w:rPr>
-          <w:lang w:val="en-US"/>
-        </w:rPr>
-        <w:t>Dienst</w:t>
-      </w:r>
-      <w:proofErr w:type="spellEnd"/>
-      <w:r>
-        <w:rPr>
-          <w:lang w:val="en-US"/>
-        </w:rPr>
-        <w:t xml:space="preserve"> von </w:t>
-      </w:r>
-      <w:proofErr w:type="spellStart"/>
-      <w:r>
-        <w:rPr>
-          <w:lang w:val="en-US"/>
-        </w:rPr>
-        <w:t>Facebook</w:t>
-      </w:r>
-      <w:proofErr w:type="spellEnd"/>
-      <w:r>
-        <w:rPr>
-          <w:lang w:val="en-US"/>
-        </w:rPr>
-        <w:t>)</w:t>
+        <w:t>Facebook Connect / Open Graph (SSO Dienst von Facebook)</w:t>
       </w:r>
     </w:p>
     <w:p>
@@ -6018,13 +5092,8 @@
           <w:numId w:val="30"/>
         </w:numPr>
       </w:pPr>
-      <w:proofErr w:type="spellStart"/>
-      <w:r>
-        <w:t>OAuth</w:t>
-      </w:r>
-      <w:proofErr w:type="spellEnd"/>
-      <w:r>
-        <w:t xml:space="preserve"> </w:t>
+      <w:r>
+        <w:t xml:space="preserve">OAuth </w:t>
       </w:r>
       <w:r>
         <w:t xml:space="preserve"> </w:t>
@@ -6045,13 +5114,8 @@
           <w:numId w:val="30"/>
         </w:numPr>
       </w:pPr>
-      <w:proofErr w:type="spellStart"/>
-      <w:r>
-        <w:t>OpenSocial</w:t>
-      </w:r>
-      <w:proofErr w:type="spellEnd"/>
-      <w:r>
-        <w:t xml:space="preserve"> (SSO Dienst von Google)</w:t>
+      <w:r>
+        <w:t>OpenSocial (SSO Dienst von Google)</w:t>
       </w:r>
       <w:r>
         <w:t xml:space="preserve">  </w:t>
@@ -6075,14 +5139,12 @@
           <w:lang w:val="en-US"/>
         </w:rPr>
       </w:pPr>
-      <w:proofErr w:type="spellStart"/>
       <w:r>
         <w:rPr>
           <w:lang w:val="en-US"/>
         </w:rPr>
         <w:t>OpenID</w:t>
       </w:r>
-      <w:proofErr w:type="spellEnd"/>
       <w:r>
         <w:rPr>
           <w:lang w:val="en-US"/>
@@ -6134,15 +5196,7 @@
     </w:p>
     <w:p>
       <w:r>
-        <w:t>Für die so genannte “</w:t>
-      </w:r>
-      <w:proofErr w:type="spellStart"/>
-      <w:r>
-        <w:t>Social</w:t>
-      </w:r>
-      <w:proofErr w:type="spellEnd"/>
-      <w:r>
-        <w:t xml:space="preserve"> Connect” Anbindung </w:t>
+        <w:t xml:space="preserve">Für die so genannte “Social Connect” Anbindung </w:t>
       </w:r>
       <w:r>
         <w:t xml:space="preserve">der eigenen Portale </w:t>
@@ -6162,13 +5216,8 @@
       <w:r>
         <w:t xml:space="preserve">Anbindung über externe </w:t>
       </w:r>
-      <w:proofErr w:type="spellStart"/>
-      <w:r>
-        <w:t>Social</w:t>
-      </w:r>
-      <w:proofErr w:type="spellEnd"/>
-      <w:r>
-        <w:t>-Connect Provider</w:t>
+      <w:r>
+        <w:t>Social-Connect Provider</w:t>
       </w:r>
     </w:p>
     <w:p>
@@ -6182,13 +5231,8 @@
       <w:r>
         <w:t xml:space="preserve">Eigenprogrammierung, Integration der SSO </w:t>
       </w:r>
-      <w:proofErr w:type="spellStart"/>
-      <w:r>
-        <w:t>Social</w:t>
-      </w:r>
-      <w:proofErr w:type="spellEnd"/>
-      <w:r>
-        <w:t xml:space="preserve"> Media Dienste</w:t>
+      <w:r>
+        <w:t>Social Media Dienste</w:t>
       </w:r>
       <w:r>
         <w:t xml:space="preserve"> über deren API</w:t>
@@ -6230,15 +5274,7 @@
         <w:t xml:space="preserve"> bieten  </w:t>
       </w:r>
       <w:r>
-        <w:t xml:space="preserve">erweiterte Authentifizierung und Single </w:t>
-      </w:r>
-      <w:proofErr w:type="spellStart"/>
-      <w:r>
-        <w:t>Sign</w:t>
-      </w:r>
-      <w:proofErr w:type="spellEnd"/>
-      <w:r>
-        <w:t xml:space="preserve">-On (SSO) </w:t>
+        <w:t xml:space="preserve">erweiterte Authentifizierung und Single Sign-On (SSO) </w:t>
       </w:r>
       <w:r>
         <w:t xml:space="preserve">und </w:t>
@@ -6365,21 +5401,7 @@
         <w:rPr>
           <w:color w:val="006600"/>
         </w:rPr>
-        <w:t xml:space="preserve">User </w:t>
-      </w:r>
-      <w:proofErr w:type="spellStart"/>
-      <w:r>
-        <w:rPr>
-          <w:color w:val="006600"/>
-        </w:rPr>
-        <w:t>Account</w:t>
-      </w:r>
-      <w:proofErr w:type="spellEnd"/>
-      <w:r>
-        <w:rPr>
-          <w:color w:val="006600"/>
-        </w:rPr>
-        <w:t xml:space="preserve"> Informationen </w:t>
+        <w:t xml:space="preserve">User Account Informationen </w:t>
       </w:r>
       <w:r>
         <w:rPr>
@@ -6440,21 +5462,7 @@
         <w:rPr>
           <w:color w:val="C00000"/>
         </w:rPr>
-        <w:t xml:space="preserve">Ein Hacker-Angriff auf den </w:t>
-      </w:r>
-      <w:proofErr w:type="spellStart"/>
-      <w:r>
-        <w:rPr>
-          <w:color w:val="C00000"/>
-        </w:rPr>
-        <w:t>Social</w:t>
-      </w:r>
-      <w:proofErr w:type="spellEnd"/>
-      <w:r>
-        <w:rPr>
-          <w:color w:val="C00000"/>
-        </w:rPr>
-        <w:t xml:space="preserve">-Connect-Provider bedeutet auch den </w:t>
+        <w:t xml:space="preserve">Ein Hacker-Angriff auf den Social-Connect-Provider bedeutet auch den </w:t>
       </w:r>
       <w:r>
         <w:rPr>
@@ -6509,21 +5517,7 @@
         <w:rPr>
           <w:color w:val="C00000"/>
         </w:rPr>
-        <w:t xml:space="preserve">Der </w:t>
-      </w:r>
-      <w:proofErr w:type="spellStart"/>
-      <w:r>
-        <w:rPr>
-          <w:color w:val="C00000"/>
-        </w:rPr>
-        <w:t>Social</w:t>
-      </w:r>
-      <w:proofErr w:type="spellEnd"/>
-      <w:r>
-        <w:rPr>
-          <w:color w:val="C00000"/>
-        </w:rPr>
-        <w:t>-Connect-Provider des Vertrauens kann von einer unseriösen Firma übernommen werden</w:t>
+        <w:t>Der Social-Connect-Provider des Vertrauens kann von einer unseriösen Firma übernommen werden</w:t>
       </w:r>
       <w:r>
         <w:rPr>
@@ -6547,21 +5541,7 @@
         <w:rPr>
           <w:color w:val="C00000"/>
         </w:rPr>
-        <w:t xml:space="preserve">Der </w:t>
-      </w:r>
-      <w:proofErr w:type="spellStart"/>
-      <w:r>
-        <w:rPr>
-          <w:color w:val="C00000"/>
-        </w:rPr>
-        <w:t>Social</w:t>
-      </w:r>
-      <w:proofErr w:type="spellEnd"/>
-      <w:r>
-        <w:rPr>
-          <w:color w:val="C00000"/>
-        </w:rPr>
-        <w:t xml:space="preserve">-Connect-Provider kann </w:t>
+        <w:t xml:space="preserve">Der Social-Connect-Provider kann </w:t>
       </w:r>
       <w:r>
         <w:rPr>
@@ -6760,15 +5740,7 @@
         <w:t xml:space="preserve">Bei dieser Variante erfolgt die Integration der </w:t>
       </w:r>
       <w:r>
-        <w:t xml:space="preserve">SSO </w:t>
-      </w:r>
-      <w:proofErr w:type="spellStart"/>
-      <w:r>
-        <w:t>Social</w:t>
-      </w:r>
-      <w:proofErr w:type="spellEnd"/>
-      <w:r>
-        <w:t xml:space="preserve"> Media Dienste </w:t>
+        <w:t xml:space="preserve">SSO Social Media Dienste </w:t>
       </w:r>
       <w:r>
         <w:t xml:space="preserve">über deren </w:t>
@@ -6785,15 +5757,7 @@
         <w:t xml:space="preserve">Die hauseigenen Entwickler </w:t>
       </w:r>
       <w:r>
-        <w:t xml:space="preserve">programmieren die SSO API der </w:t>
-      </w:r>
-      <w:proofErr w:type="spellStart"/>
-      <w:r>
-        <w:t>Social</w:t>
-      </w:r>
-      <w:proofErr w:type="spellEnd"/>
-      <w:r>
-        <w:t xml:space="preserve"> Media Netzwerke </w:t>
+        <w:t xml:space="preserve">programmieren die SSO API der Social Media Netzwerke </w:t>
       </w:r>
       <w:r>
         <w:t xml:space="preserve">in Form einer Schnittstelle </w:t>
@@ -6807,49 +5771,17 @@
     </w:p>
     <w:p>
       <w:r>
-        <w:t xml:space="preserve">Die Verknüpfung zwischen </w:t>
-      </w:r>
-      <w:proofErr w:type="spellStart"/>
-      <w:r>
-        <w:t>Social</w:t>
-      </w:r>
-      <w:proofErr w:type="spellEnd"/>
-      <w:r>
-        <w:t xml:space="preserve"> Media </w:t>
-      </w:r>
-      <w:proofErr w:type="spellStart"/>
-      <w:r>
-        <w:t>Account</w:t>
-      </w:r>
-      <w:proofErr w:type="spellEnd"/>
-      <w:r>
-        <w:t xml:space="preserve"> und </w:t>
+        <w:t xml:space="preserve">Die Verknüpfung zwischen Social Media Account und </w:t>
       </w:r>
       <w:r>
         <w:t>CKG/</w:t>
       </w:r>
       <w:r>
-        <w:t xml:space="preserve">DAD Portal </w:t>
-      </w:r>
-      <w:proofErr w:type="spellStart"/>
-      <w:r>
-        <w:t>Account</w:t>
-      </w:r>
-      <w:proofErr w:type="spellEnd"/>
-      <w:r>
-        <w:t xml:space="preserve"> erfolgt über eindeutige Benutzer Merkmale wie E-Mail in Kombination mit Vor- und Nachnamen.</w:t>
+        <w:t>DAD Portal Account erfolgt über eindeutige Benutzer Merkmale wie E-Mail in Kombination mit Vor- und Nachnamen.</w:t>
       </w:r>
       <w:r>
         <w:br/>
-        <w:t xml:space="preserve">Bei Bedarf können bestimmte Kunden oder Benutzer für diesen </w:t>
-      </w:r>
-      <w:proofErr w:type="spellStart"/>
-      <w:r>
-        <w:t>Social</w:t>
-      </w:r>
-      <w:proofErr w:type="spellEnd"/>
-      <w:r>
-        <w:t xml:space="preserve"> Media Connect Service in der Kunden bzw. User Administration der </w:t>
+        <w:t xml:space="preserve">Bei Bedarf können bestimmte Kunden oder Benutzer für diesen Social Media Connect Service in der Kunden bzw. User Administration der </w:t>
       </w:r>
       <w:r>
         <w:t>CKG/</w:t>
@@ -6860,28 +5792,12 @@
     </w:p>
     <w:p>
       <w:r>
-        <w:t xml:space="preserve">Für jeden </w:t>
-      </w:r>
-      <w:proofErr w:type="spellStart"/>
-      <w:r>
-        <w:t>Social</w:t>
-      </w:r>
-      <w:proofErr w:type="spellEnd"/>
-      <w:r>
-        <w:t xml:space="preserve"> Media Dienst muss diese Schnittstelle separat, aber nur einmalig programmiert werden.</w:t>
-      </w:r>
-    </w:p>
-    <w:p>
-      <w:r>
-        <w:t xml:space="preserve">Den Implementierungsaufwand pro Schnittstelle schätzen wir auf durchschnittlich 2 </w:t>
-      </w:r>
-      <w:proofErr w:type="spellStart"/>
-      <w:r>
-        <w:t>Manntage</w:t>
-      </w:r>
-      <w:proofErr w:type="spellEnd"/>
-      <w:r>
-        <w:t>.</w:t>
+        <w:t>Für jeden Social Media Dienst muss diese Schnittstelle separat, aber nur einmalig programmiert werden.</w:t>
+      </w:r>
+    </w:p>
+    <w:p>
+      <w:r>
+        <w:t>Den Implementierungsaufwand pro Schnittstelle schätzen wir auf durchschnittlich 2 Manntage.</w:t>
       </w:r>
       <w:r>
         <w:br/>
@@ -6890,15 +5806,7 @@
     </w:p>
     <w:p>
       <w:r>
-        <w:t xml:space="preserve">Zusätzlich fällt ein einmaliger Aufwand von ca. 2 Manntagen für die generelle Erweiterung der Kunden- und User-Verwaltung an, wie z. B. Administrations-Masken und </w:t>
-      </w:r>
-      <w:proofErr w:type="spellStart"/>
-      <w:r>
-        <w:t>Social</w:t>
-      </w:r>
-      <w:proofErr w:type="spellEnd"/>
-      <w:r>
-        <w:t xml:space="preserve"> Login Buttons.</w:t>
+        <w:t>Zusätzlich fällt ein einmaliger Aufwand von ca. 2 Manntagen für die generelle Erweiterung der Kunden- und User-Verwaltung an, wie z. B. Administrations-Masken und Social Login Buttons.</w:t>
       </w:r>
     </w:p>
     <w:p>
@@ -7036,35 +5944,7 @@
         <w:rPr>
           <w:color w:val="006600"/>
         </w:rPr>
-        <w:t xml:space="preserve">Möglichkeit der gezielten „Scharfschaltung“  ggfls. nur bestimmter </w:t>
-      </w:r>
-      <w:proofErr w:type="spellStart"/>
-      <w:r>
-        <w:rPr>
-          <w:color w:val="006600"/>
-        </w:rPr>
-        <w:t>Social</w:t>
-      </w:r>
-      <w:proofErr w:type="spellEnd"/>
-      <w:r>
-        <w:rPr>
-          <w:color w:val="006600"/>
-        </w:rPr>
-        <w:t xml:space="preserve"> Media </w:t>
-      </w:r>
-      <w:proofErr w:type="spellStart"/>
-      <w:r>
-        <w:rPr>
-          <w:color w:val="006600"/>
-        </w:rPr>
-        <w:t>Connectoren</w:t>
-      </w:r>
-      <w:proofErr w:type="spellEnd"/>
-      <w:r>
-        <w:rPr>
-          <w:color w:val="006600"/>
-        </w:rPr>
-        <w:t xml:space="preserve"> pro Kunde</w:t>
+        <w:t>Möglichkeit der gezielten „Scharfschaltung“  ggfls. nur bestimmter Social Media Connectoren pro Kunde</w:t>
       </w:r>
       <w:r>
         <w:rPr>
@@ -7101,21 +5981,7 @@
         <w:rPr>
           <w:color w:val="C00000"/>
         </w:rPr>
-        <w:t xml:space="preserve">Für jedes neu entstehendes </w:t>
-      </w:r>
-      <w:proofErr w:type="spellStart"/>
-      <w:r>
-        <w:rPr>
-          <w:color w:val="C00000"/>
-        </w:rPr>
-        <w:t>Social</w:t>
-      </w:r>
-      <w:proofErr w:type="spellEnd"/>
-      <w:r>
-        <w:rPr>
-          <w:color w:val="C00000"/>
-        </w:rPr>
-        <w:t xml:space="preserve"> Media Netzwerk muss einmalig eine eigene Schnittstelle zu den </w:t>
+        <w:t xml:space="preserve">Für jedes neu entstehendes Social Media Netzwerk muss einmalig eine eigene Schnittstelle zu den </w:t>
       </w:r>
       <w:r>
         <w:rPr>
@@ -7392,37 +6258,21 @@
           <w:i/>
           <w:lang w:val="en-US"/>
         </w:rPr>
-        <w:t xml:space="preserve">Screenshots, Services </w:t>
-      </w:r>
-      <w:proofErr w:type="gramStart"/>
+        <w:t xml:space="preserve">Screenshots, Services Portal </w:t>
+      </w:r>
       <w:r>
         <w:rPr>
           <w:i/>
           <w:lang w:val="en-US"/>
         </w:rPr>
-        <w:t xml:space="preserve">Portal </w:t>
+        <w:t xml:space="preserve"> </w:t>
       </w:r>
       <w:r>
         <w:rPr>
           <w:i/>
           <w:lang w:val="en-US"/>
         </w:rPr>
-        <w:t xml:space="preserve"> </w:t>
-      </w:r>
-      <w:r>
-        <w:rPr>
-          <w:i/>
-          <w:lang w:val="en-US"/>
-        </w:rPr>
-        <w:t>/</w:t>
-      </w:r>
-      <w:proofErr w:type="gramEnd"/>
-      <w:r>
-        <w:rPr>
-          <w:i/>
-          <w:lang w:val="en-US"/>
-        </w:rPr>
-        <w:t xml:space="preserve"> Admin Section: </w:t>
+        <w:t xml:space="preserve">/ Admin Section: </w:t>
       </w:r>
       <w:r>
         <w:rPr>
@@ -7492,19 +6342,11 @@
           <w:lang w:val="en-US"/>
         </w:rPr>
       </w:pPr>
-      <w:proofErr w:type="spellStart"/>
       <w:r>
         <w:rPr>
           <w:lang w:val="en-US"/>
         </w:rPr>
-        <w:t>Abbildung</w:t>
-      </w:r>
-      <w:proofErr w:type="spellEnd"/>
-      <w:r>
-        <w:rPr>
-          <w:lang w:val="en-US"/>
-        </w:rPr>
-        <w:t xml:space="preserve"> </w:t>
+        <w:t xml:space="preserve">Abbildung </w:t>
       </w:r>
       <w:r>
         <w:fldChar w:fldCharType="begin"/>
@@ -7698,13 +6540,8 @@
       <w:r>
         <w:t>likationen „</w:t>
       </w:r>
-      <w:proofErr w:type="spellStart"/>
-      <w:r>
-        <w:t>Inventory</w:t>
-      </w:r>
-      <w:proofErr w:type="spellEnd"/>
-      <w:r>
-        <w:t xml:space="preserve"> Management</w:t>
+      <w:r>
+        <w:t>Inventory Management</w:t>
       </w:r>
       <w:r>
         <w:t>“</w:t>
@@ -7715,11 +6552,9 @@
       <w:r>
         <w:t>und „</w:t>
       </w:r>
-      <w:proofErr w:type="spellStart"/>
       <w:r>
         <w:t>Floorcheck</w:t>
       </w:r>
-      <w:proofErr w:type="spellEnd"/>
       <w:r>
         <w:t>“</w:t>
       </w:r>
@@ -7738,25 +6573,12 @@
       <w:r>
         <w:t xml:space="preserve">ein separates Web Portal </w:t>
       </w:r>
-      <w:proofErr w:type="spellStart"/>
-      <w:r>
-        <w:t>gehostet</w:t>
-      </w:r>
-      <w:proofErr w:type="spellEnd"/>
-      <w:r>
-        <w:t>.</w:t>
+      <w:r>
+        <w:t>gehostet.</w:t>
       </w:r>
       <w:r>
         <w:br/>
-        <w:t>Dieses Web Portal mit dem Namen „</w:t>
-      </w:r>
-      <w:proofErr w:type="spellStart"/>
-      <w:r>
-        <w:t>Xaris</w:t>
-      </w:r>
-      <w:proofErr w:type="spellEnd"/>
-      <w:r>
-        <w:t>“ wurde von einem externen Dienstleister programmiert.</w:t>
+        <w:t>Dieses Web Portal mit dem Namen „Xaris“ wurde von einem externen Dienstleister programmiert.</w:t>
       </w:r>
     </w:p>
     <w:p>
@@ -7779,15 +6601,7 @@
         </w:numPr>
       </w:pPr>
       <w:r>
-        <w:t xml:space="preserve">Unsere Portal User benötigen für das </w:t>
-      </w:r>
-      <w:proofErr w:type="spellStart"/>
-      <w:r>
-        <w:t>Xaris</w:t>
-      </w:r>
-      <w:proofErr w:type="spellEnd"/>
-      <w:r>
-        <w:t xml:space="preserve"> Systems ein separates Login.</w:t>
+        <w:t>Unsere Portal User benötigen für das Xaris Systems ein separates Login.</w:t>
       </w:r>
       <w:r>
         <w:br/>
@@ -7803,15 +6617,7 @@
         </w:numPr>
       </w:pPr>
       <w:r>
-        <w:t xml:space="preserve">Paralleles Arbeiten einerseits in den DAD Portalen und andererseits im </w:t>
-      </w:r>
-      <w:proofErr w:type="spellStart"/>
-      <w:r>
-        <w:t>Xaris</w:t>
-      </w:r>
-      <w:proofErr w:type="spellEnd"/>
-      <w:r>
-        <w:t xml:space="preserve"> System funktioniert nur über separate Browser Fenster.</w:t>
+        <w:t>Paralleles Arbeiten einerseits in den DAD Portalen und andererseits im Xaris System funktioniert nur über separate Browser Fenster.</w:t>
       </w:r>
       <w:r>
         <w:br/>
@@ -7830,15 +6636,7 @@
       </w:r>
       <w:r>
         <w:br/>
-        <w:t xml:space="preserve">Mit dem Hersteller des </w:t>
-      </w:r>
-      <w:proofErr w:type="spellStart"/>
-      <w:r>
-        <w:t>Xaris</w:t>
-      </w:r>
-      <w:proofErr w:type="spellEnd"/>
-      <w:r>
-        <w:t xml:space="preserve"> Systems wurde</w:t>
+        <w:t>Mit dem Hersteller des Xaris Systems wurde</w:t>
       </w:r>
       <w:r>
         <w:t xml:space="preserve"> die Implementierung einer individuellen SSO Lösung vereinbart, über das </w:t>
@@ -7853,15 +6651,7 @@
         </w:numPr>
       </w:pPr>
       <w:r>
-        <w:t xml:space="preserve">die </w:t>
-      </w:r>
-      <w:proofErr w:type="spellStart"/>
-      <w:r>
-        <w:t>Xaris</w:t>
-      </w:r>
-      <w:proofErr w:type="spellEnd"/>
-      <w:r>
-        <w:t xml:space="preserve"> Website nahtlos in die alle 3 DAD Kundenportale integriert wird</w:t>
+        <w:t>die Xaris Website nahtlos in die alle 3 DAD Kundenportale integriert wird</w:t>
       </w:r>
     </w:p>
     <w:p>
@@ -7898,13 +6688,9 @@
       <w:pPr>
         <w:rPr>
           <w:i/>
-          <w:lang w:val="en-US"/>
-        </w:rPr>
-      </w:pPr>
-      <w:r>
-        <w:rPr>
-          <w:lang w:val="en-US"/>
-        </w:rPr>
+        </w:rPr>
+      </w:pPr>
+      <w:r>
         <w:br/>
       </w:r>
     </w:p>
@@ -7981,29 +6767,13 @@
         </w:r>
       </w:fldSimple>
       <w:r>
-        <w:t xml:space="preserve">:  Integration </w:t>
-      </w:r>
-      <w:proofErr w:type="spellStart"/>
-      <w:r>
-        <w:t>Xaris</w:t>
-      </w:r>
-      <w:proofErr w:type="spellEnd"/>
-      <w:r>
-        <w:t xml:space="preserve"> </w:t>
+        <w:t xml:space="preserve">:  Integration Xaris </w:t>
       </w:r>
       <w:r>
         <w:sym w:font="Wingdings" w:char="F0F3"/>
       </w:r>
       <w:r>
-        <w:t xml:space="preserve"> DAD </w:t>
-      </w:r>
-      <w:proofErr w:type="spellStart"/>
-      <w:r>
-        <w:t>Metronic</w:t>
-      </w:r>
-      <w:proofErr w:type="spellEnd"/>
-      <w:r>
-        <w:t xml:space="preserve"> Portal</w:t>
+        <w:t xml:space="preserve"> DAD Metronic Portal</w:t>
       </w:r>
     </w:p>
     <w:p>
@@ -8104,15 +6874,7 @@
         <w:t xml:space="preserve"> </w:t>
       </w:r>
       <w:r>
-        <w:t xml:space="preserve">Integration </w:t>
-      </w:r>
-      <w:proofErr w:type="spellStart"/>
-      <w:r>
-        <w:t>Xaris</w:t>
-      </w:r>
-      <w:proofErr w:type="spellEnd"/>
-      <w:r>
-        <w:t xml:space="preserve"> </w:t>
+        <w:t xml:space="preserve">Integration Xaris </w:t>
       </w:r>
       <w:r>
         <w:sym w:font="Wingdings" w:char="F0F3"/>
@@ -8210,15 +6972,7 @@
         </w:r>
       </w:fldSimple>
       <w:r>
-        <w:t xml:space="preserve">:  Integration </w:t>
-      </w:r>
-      <w:proofErr w:type="spellStart"/>
-      <w:r>
-        <w:t>Xaris</w:t>
-      </w:r>
-      <w:proofErr w:type="spellEnd"/>
-      <w:r>
-        <w:t xml:space="preserve"> </w:t>
+        <w:t xml:space="preserve">:  Integration Xaris </w:t>
       </w:r>
       <w:r>
         <w:sym w:font="Wingdings" w:char="F0F3"/>
@@ -8774,13 +7528,8 @@
       <w:r>
         <w:t xml:space="preserve">auf seine verfügbaren Anwendungen über ein individuelles Menü oder direkt über eine speziell für </w:t>
       </w:r>
-      <w:proofErr w:type="gramStart"/>
-      <w:r>
-        <w:t>den</w:t>
-      </w:r>
-      <w:proofErr w:type="gramEnd"/>
-      <w:r>
-        <w:t xml:space="preserve"> </w:t>
+      <w:r>
+        <w:t xml:space="preserve">den </w:t>
       </w:r>
       <w:r>
         <w:t>Anwendungs-Set (automatisch) generierte</w:t>
@@ -9003,7 +7752,7 @@
       <w:fldChar w:fldCharType="separate"/>
     </w:r>
     <w:r>
-      <w:t>8</w:t>
+      <w:t>18</w:t>
     </w:r>
     <w:r>
       <w:fldChar w:fldCharType="end"/>
@@ -9087,24 +7836,11 @@
         <w:t xml:space="preserve"> ist ein offenes Protokoll, das eine standardisierte, sichere API-Autorisierung für Desktop-, Web- und Mobile-Applikationen erlaub</w:t>
       </w:r>
       <w:r>
-        <w:t xml:space="preserve">t.  </w:t>
-      </w:r>
-      <w:proofErr w:type="spellStart"/>
-      <w:r>
-        <w:t>OAuth</w:t>
-      </w:r>
-      <w:proofErr w:type="spellEnd"/>
-      <w:r>
-        <w:t xml:space="preserve"> </w:t>
-      </w:r>
-      <w:r>
-        <w:t xml:space="preserve">wird u.a. genutzt von </w:t>
-      </w:r>
-      <w:proofErr w:type="spellStart"/>
-      <w:r>
-        <w:t>Twitter</w:t>
-      </w:r>
-      <w:proofErr w:type="spellEnd"/>
+        <w:t xml:space="preserve">t.  OAuth </w:t>
+      </w:r>
+      <w:r>
+        <w:t>wird u.a. genutzt von Twitter</w:t>
+      </w:r>
       <w:r>
         <w:t xml:space="preserve"> ( </w:t>
       </w:r>
@@ -9154,15 +7890,7 @@
         </w:r>
       </w:hyperlink>
       <w:r>
-        <w:t xml:space="preserve"> ist eine Sammlung an Programmierschnittstellen für Anwendungen in webbasierten sozialen Netzwerken. </w:t>
-      </w:r>
-      <w:proofErr w:type="spellStart"/>
-      <w:r>
-        <w:t>OpenSocial</w:t>
-      </w:r>
-      <w:proofErr w:type="spellEnd"/>
-      <w:r>
-        <w:t xml:space="preserve"> wird von Google entwickelt und wurde am 1. November 2007 veröffentlicht.</w:t>
+        <w:t xml:space="preserve"> ist eine Sammlung an Programmierschnittstellen für Anwendungen in webbasierten sozialen Netzwerken. OpenSocial wird von Google entwickelt und wurde am 1. November 2007 veröffentlicht.</w:t>
       </w:r>
       <w:r>
         <w:br/>
@@ -9412,14 +8140,14 @@
         <v:path o:extrusionok="f" gradientshapeok="t" o:connecttype="rect"/>
         <o:lock v:ext="edit" aspectratio="t"/>
       </v:shapetype>
-      <v:shape id="_x0000_i1064" type="#_x0000_t75" style="width:60pt;height:60pt" o:bullet="t">
+      <v:shape id="_x0000_i1028" type="#_x0000_t75" style="width:60pt;height:60pt" o:bullet="t">
         <v:imagedata r:id="rId1" o:title="thumb-down"/>
       </v:shape>
     </w:pict>
   </w:numPicBullet>
   <w:numPicBullet w:numPicBulletId="1">
     <w:pict>
-      <v:shape id="_x0000_i1065" type="#_x0000_t75" style="width:80.25pt;height:120pt" o:bullet="t">
+      <v:shape id="_x0000_i1029" type="#_x0000_t75" style="width:80.25pt;height:120pt" o:bullet="t">
         <v:imagedata r:id="rId2" o:title="thumb-down"/>
       </v:shape>
     </w:pict>
@@ -14230,7 +12958,7 @@
 </file>
 
 <file path=customXml/itemProps1.xml><?xml version="1.0" encoding="utf-8"?>
-<ds:datastoreItem xmlns:ds="http://schemas.openxmlformats.org/officeDocument/2006/customXml" ds:itemID="{D66941F0-0BEA-4A90-831D-40A8594AB323}">
+<ds:datastoreItem xmlns:ds="http://schemas.openxmlformats.org/officeDocument/2006/customXml" ds:itemID="{9AB50747-7385-4BEA-984D-A5CBAEEFAD88}">
   <ds:schemaRefs>
     <ds:schemaRef ds:uri="http://schemas.openxmlformats.org/officeDocument/2006/bibliography"/>
   </ds:schemaRefs>

</xml_diff>

<commit_message>
added diagrams + charts
</commit_message>
<xml_diff>
--- a/SSO/SSO Vorschlag.docx
+++ b/SSO/SSO Vorschlag.docx
@@ -65,7 +65,27 @@
           <w:sz w:val="80"/>
           <w:szCs w:val="80"/>
         </w:rPr>
-        <w:t>SSO - Single Sign On</w:t>
+        <w:t xml:space="preserve">SSO - Single </w:t>
+      </w:r>
+      <w:proofErr w:type="spellStart"/>
+      <w:r>
+        <w:rPr>
+          <w:b/>
+          <w:i/>
+          <w:sz w:val="80"/>
+          <w:szCs w:val="80"/>
+        </w:rPr>
+        <w:t>Sign</w:t>
+      </w:r>
+      <w:proofErr w:type="spellEnd"/>
+      <w:r>
+        <w:rPr>
+          <w:b/>
+          <w:i/>
+          <w:sz w:val="80"/>
+          <w:szCs w:val="80"/>
+        </w:rPr>
+        <w:t xml:space="preserve"> On</w:t>
       </w:r>
     </w:p>
     <w:p>
@@ -3260,12 +3280,28 @@
     </w:p>
     <w:p>
       <w:r>
-        <w:t xml:space="preserve">Dieses Dokument bietet einen konzeptionellen Überblick rund um das Thema Single Sign-On. </w:t>
-      </w:r>
-    </w:p>
-    <w:p>
-      <w:r>
-        <w:t>Es werden Lösungsansätze vorgeschlagen, die auch realistisch in die Systeme des DAD und der Christoph Kroschke GmbH eingebunden werden können.</w:t>
+        <w:t xml:space="preserve">Dieses Dokument bietet einen konzeptionellen Überblick rund um das Thema Single </w:t>
+      </w:r>
+      <w:proofErr w:type="spellStart"/>
+      <w:r>
+        <w:t>Sign</w:t>
+      </w:r>
+      <w:proofErr w:type="spellEnd"/>
+      <w:r>
+        <w:t xml:space="preserve">-On. </w:t>
+      </w:r>
+    </w:p>
+    <w:p>
+      <w:r>
+        <w:t xml:space="preserve">Es werden Lösungsansätze vorgeschlagen, die auch realistisch in die Systeme des DAD und der Christoph </w:t>
+      </w:r>
+      <w:proofErr w:type="spellStart"/>
+      <w:r>
+        <w:t>Kroschke</w:t>
+      </w:r>
+      <w:proofErr w:type="spellEnd"/>
+      <w:r>
+        <w:t xml:space="preserve"> GmbH eingebunden werden können.</w:t>
       </w:r>
     </w:p>
     <w:p>
@@ -3307,15 +3343,104 @@
     </w:p>
     <w:p>
       <w:r>
-        <w:t>Single Sign-On (Abkürzung „SSO“) bezeichnet die Möglichkeit, dass sich ein Nutzer nach einer einmaligen Identifizierung bei einem SSO Anbieter auf verschiedenen Portalen im Internet mit dieser SSO Kennung anmelden kann. Hierfür muss der Betreiber des Internetportals mit einem oder mehreren der SSO Dienste zusammenarbeiten, um eine Registrierung auf diese Art zu gewährleisten.</w:t>
+        <w:t xml:space="preserve">Single </w:t>
+      </w:r>
+      <w:proofErr w:type="spellStart"/>
+      <w:r>
+        <w:t>Sign</w:t>
+      </w:r>
+      <w:proofErr w:type="spellEnd"/>
+      <w:r>
+        <w:t>-On (Abkürzung „SSO“) bezeichnet die Möglichkeit, dass sich ein Nutzer nach einer einmaligen Identifizierung bei einem SSO Anbieter auf verschiedenen Portalen im Internet mit dieser SSO Kennung anmelden kann. Hierfür muss der Betreiber des Internetportals mit einem oder mehreren der SSO Dienste zusammenarbeiten, um eine Registrierung auf diese Art zu gewährleisten.</w:t>
       </w:r>
     </w:p>
     <w:p>
       <w:r>
         <w:t>Während sich der Nutzer auf einer Portalseite über einen SSO Dienst anmeldet, muss er zur Bestätigung die Anmeldung des Portals manuell authentifizieren. Nach diesem Schritt ist sein SSO Konto mit demjenigen der Portalseite verbunden und er kann sich mit dem SSO Konto einloggen, bzw. bleibt stets eingeloggt sofern er dies wünscht.</w:t>
       </w:r>
-    </w:p>
-    <w:p>
+      <w:r>
+        <w:br/>
+      </w:r>
+    </w:p>
+    <w:p>
+      <w:pPr>
+        <w:keepNext/>
+      </w:pPr>
+      <w:r>
+        <w:drawing>
+          <wp:inline distT="0" distB="0" distL="0" distR="0">
+            <wp:extent cx="5705474" cy="2931736"/>
+            <wp:effectExtent l="19050" t="0" r="0" b="0"/>
+            <wp:docPr id="23" name="Grafik 22" descr="sso-flow.png"/>
+            <wp:cNvGraphicFramePr>
+              <a:graphicFrameLocks xmlns:a="http://schemas.openxmlformats.org/drawingml/2006/main" noChangeAspect="1"/>
+            </wp:cNvGraphicFramePr>
+            <a:graphic xmlns:a="http://schemas.openxmlformats.org/drawingml/2006/main">
+              <a:graphicData uri="http://schemas.openxmlformats.org/drawingml/2006/picture">
+                <pic:pic xmlns:pic="http://schemas.openxmlformats.org/drawingml/2006/picture">
+                  <pic:nvPicPr>
+                    <pic:cNvPr id="0" name="sso-flow.png"/>
+                    <pic:cNvPicPr/>
+                  </pic:nvPicPr>
+                  <pic:blipFill>
+                    <a:blip r:embed="rId10"/>
+                    <a:stretch>
+                      <a:fillRect/>
+                    </a:stretch>
+                  </pic:blipFill>
+                  <pic:spPr>
+                    <a:xfrm>
+                      <a:off x="0" y="0"/>
+                      <a:ext cx="5705474" cy="2931736"/>
+                    </a:xfrm>
+                    <a:prstGeom prst="rect">
+                      <a:avLst/>
+                    </a:prstGeom>
+                  </pic:spPr>
+                </pic:pic>
+              </a:graphicData>
+            </a:graphic>
+          </wp:inline>
+        </w:drawing>
+      </w:r>
+    </w:p>
+    <w:p>
+      <w:pPr>
+        <w:pStyle w:val="Beschriftung"/>
+      </w:pPr>
+      <w:r>
+        <w:t xml:space="preserve">Abbildung </w:t>
+      </w:r>
+      <w:fldSimple w:instr=" SEQ Abbildung \* ARABIC ">
+        <w:r>
+          <w:rPr>
+            <w:noProof/>
+          </w:rPr>
+          <w:t>1</w:t>
+        </w:r>
+      </w:fldSimple>
+      <w:r>
+        <w:t xml:space="preserve">:  Der "Single </w:t>
+      </w:r>
+      <w:proofErr w:type="spellStart"/>
+      <w:r>
+        <w:t>Sign</w:t>
+      </w:r>
+      <w:proofErr w:type="spellEnd"/>
+      <w:r>
+        <w:t xml:space="preserve"> On" </w:t>
+      </w:r>
+      <w:r>
+        <w:t>W</w:t>
+      </w:r>
+      <w:r>
+        <w:t>orkflow</w:t>
+      </w:r>
+    </w:p>
+    <w:p>
+      <w:r>
+        <w:br/>
+      </w:r>
       <w:r>
         <w:t>Der Vorteil für den Nutzer besteht darin, dass er sich nicht auf jeder Portalseite, auf der er ein Konto anlegen möchte, mit neuen Benutzernamen und Passwörtern anmelden muss. Durch sein Konto beim SSO Dienst hat er einen einmaligen Schlüssel, dessen Zugangsdaten er sich merken muss. Zusätzlich kann er beim SSO Anbieter einsehen, welche Dienste er bereits authentifiziert hat.</w:t>
       </w:r>
@@ -3325,6 +3450,7 @@
         <w:pStyle w:val="berschrift2"/>
       </w:pPr>
       <w:r>
+        <w:lastRenderedPageBreak/>
         <w:t xml:space="preserve"> </w:t>
       </w:r>
       <w:bookmarkStart w:id="3" w:name="_Toc401664868"/>
@@ -3341,22 +3467,81 @@
     </w:p>
     <w:p>
       <w:r>
-        <w:t xml:space="preserve">Mit einem Single Sign-On (SSO) müssen sich Mitarbeiter nur noch einmal anmelden (primär authentifizieren) und das SSO übernimmt das Anmeldeverfahren bei eingebundenen Applikationen nach hinterlegten Regeln. Dies erspart den Usern nicht nur Tipparbeit, sondern auch die lästige Suche nach Passwörtern. Darüber hinaus lässt sich die Sicherheit durch Verschärfung der Passwortregeln erhöhen und die Anmeldung z.B. mit einer Smartcard oder einem Biometrie-Verfahren kombinieren. </w:t>
-      </w:r>
-    </w:p>
-    <w:p>
-      <w:r>
-        <w:t>Bei der Gesamt-Abmeldung “Single Log-Out” (SLO) kann sich der Benutzer durch einmaliges “Ausloggen” aus allen genutzten Diensten und Applikationen abmelden. So kann niemand den Account missbrauchen, wenn der Anwender z.B. seinen Arbeitsplatz verlässt.</w:t>
-      </w:r>
-    </w:p>
-    <w:p>
-      <w:r>
-        <w:t>Mit Ergänzungen wie Passwort-Synchronisation, Web-SSO oder Enterprise-SSO lässt sich das vereinfachte und sichere Anmeldeverfahren auf alle Applikationen ausdehnen.</w:t>
-      </w:r>
-    </w:p>
-    <w:p>
-      <w:r>
-        <w:t>Das “Simplified Sign-On” ist dagegen ein weniger komfortables und nicht besonders sicheres Verfahren. Es vereinfacht die Anmeldung an mehreren Systemen mit den gleichen Anmeldeinformationen durch den Abgleich der Systeme (Synchronisation von User-Name und Passwort untereinander).</w:t>
+        <w:t xml:space="preserve">Mit einem Single </w:t>
+      </w:r>
+      <w:proofErr w:type="spellStart"/>
+      <w:r>
+        <w:t>Sign</w:t>
+      </w:r>
+      <w:proofErr w:type="spellEnd"/>
+      <w:r>
+        <w:t xml:space="preserve">-On (SSO) müssen sich Mitarbeiter nur noch einmal anmelden (primär authentifizieren) und das SSO übernimmt das Anmeldeverfahren bei eingebundenen Applikationen nach hinterlegten Regeln. Dies erspart den Usern nicht nur Tipparbeit, sondern auch die lästige Suche nach Passwörtern. Darüber hinaus lässt sich die Sicherheit durch Verschärfung der Passwortregeln erhöhen und die Anmeldung z.B. mit einer Smartcard oder einem Biometrie-Verfahren kombinieren. </w:t>
+      </w:r>
+    </w:p>
+    <w:p>
+      <w:r>
+        <w:t xml:space="preserve">Bei der Gesamt-Abmeldung “Single Log-Out” (SLO) kann sich der Benutzer durch einmaliges “Ausloggen” aus allen genutzten Diensten und Applikationen abmelden. So kann niemand den </w:t>
+      </w:r>
+      <w:proofErr w:type="spellStart"/>
+      <w:r>
+        <w:t>Account</w:t>
+      </w:r>
+      <w:proofErr w:type="spellEnd"/>
+      <w:r>
+        <w:t xml:space="preserve"> missbrauchen, wenn der Anwender z.B. seinen Arbeitsplatz verlässt.</w:t>
+      </w:r>
+    </w:p>
+    <w:p>
+      <w:r>
+        <w:t>Mit Ergänzungen wie Passwort-Synchronisation, Web-SSO</w:t>
+      </w:r>
+      <w:r>
+        <w:t xml:space="preserve"> </w:t>
+      </w:r>
+      <w:r>
+        <w:rPr>
+          <w:rStyle w:val="Funotenzeichen"/>
+        </w:rPr>
+        <w:footnoteReference w:id="1"/>
+      </w:r>
+      <w:r>
+        <w:t xml:space="preserve"> oder Enterprise-SSO</w:t>
+      </w:r>
+      <w:r>
+        <w:t xml:space="preserve"> </w:t>
+      </w:r>
+      <w:r>
+        <w:rPr>
+          <w:rStyle w:val="Funotenzeichen"/>
+        </w:rPr>
+        <w:footnoteReference w:id="2"/>
+      </w:r>
+      <w:r>
+        <w:t xml:space="preserve"> </w:t>
+      </w:r>
+      <w:r>
+        <w:t>lässt sich das vereinfachte und sichere Anmeldeverfahren auf alle Applikationen ausdehnen.</w:t>
+      </w:r>
+    </w:p>
+    <w:p>
+      <w:r>
+        <w:t>Das “</w:t>
+      </w:r>
+      <w:proofErr w:type="spellStart"/>
+      <w:r>
+        <w:t>Simplified</w:t>
+      </w:r>
+      <w:proofErr w:type="spellEnd"/>
+      <w:r>
+        <w:t xml:space="preserve"> </w:t>
+      </w:r>
+      <w:proofErr w:type="spellStart"/>
+      <w:r>
+        <w:t>Sign</w:t>
+      </w:r>
+      <w:proofErr w:type="spellEnd"/>
+      <w:r>
+        <w:t>-On” ist dagegen ein weniger komfortables und nicht besonders sicheres Verfahren. Es vereinfacht die Anmeldung an mehreren Systemen mit den gleichen Anmeldeinformationen durch den Abgleich der Systeme (Synchronisation von User-Name und Passwort untereinander).</w:t>
       </w:r>
     </w:p>
     <w:p>
@@ -3365,7 +3550,6 @@
       </w:pPr>
       <w:bookmarkStart w:id="4" w:name="_Toc401664869"/>
       <w:r>
-        <w:lastRenderedPageBreak/>
         <w:t xml:space="preserve">Pro: </w:t>
       </w:r>
       <w:r>
@@ -3406,7 +3590,21 @@
         <w:rPr>
           <w:color w:val="006600"/>
         </w:rPr>
-        <w:t>Zeitersparnis durch Wegfall von Log-In’s (evtl. verbunden mit Suche nach Passwort).</w:t>
+        <w:t>Zeitersparnis durch Wegfall von Log-</w:t>
+      </w:r>
+      <w:proofErr w:type="spellStart"/>
+      <w:r>
+        <w:rPr>
+          <w:color w:val="006600"/>
+        </w:rPr>
+        <w:t>In’s</w:t>
+      </w:r>
+      <w:proofErr w:type="spellEnd"/>
+      <w:r>
+        <w:rPr>
+          <w:color w:val="006600"/>
+        </w:rPr>
+        <w:t xml:space="preserve"> (evtl. verbunden mit Suche nach Passwort).</w:t>
       </w:r>
     </w:p>
     <w:p>
@@ -3424,7 +3622,35 @@
         <w:rPr>
           <w:color w:val="006600"/>
         </w:rPr>
-        <w:t>Weniger Helpdeskanfragen wegen vergessener Passwörter, da sich der Anwender weniger Passwörter merken muss. Und weniger Anfragen bedeuten geringere Auwände.</w:t>
+        <w:t xml:space="preserve">Weniger </w:t>
+      </w:r>
+      <w:proofErr w:type="spellStart"/>
+      <w:r>
+        <w:rPr>
+          <w:color w:val="006600"/>
+        </w:rPr>
+        <w:t>Helpdeskanfragen</w:t>
+      </w:r>
+      <w:proofErr w:type="spellEnd"/>
+      <w:r>
+        <w:rPr>
+          <w:color w:val="006600"/>
+        </w:rPr>
+        <w:t xml:space="preserve"> wegen vergessener Passwörter, da sich der Anwender weniger Passwörter merken muss. Und weniger Anfragen bedeuten geringere </w:t>
+      </w:r>
+      <w:proofErr w:type="spellStart"/>
+      <w:r>
+        <w:rPr>
+          <w:color w:val="006600"/>
+        </w:rPr>
+        <w:t>Auwände</w:t>
+      </w:r>
+      <w:proofErr w:type="spellEnd"/>
+      <w:r>
+        <w:rPr>
+          <w:color w:val="006600"/>
+        </w:rPr>
+        <w:t>.</w:t>
       </w:r>
     </w:p>
     <w:p>
@@ -3527,19 +3753,83 @@
         <w:rPr>
           <w:color w:val="C00000"/>
         </w:rPr>
-        <w:t xml:space="preserve">(z.B. Unix Applikationen im x-Window, Web Applikationen, Applikationen mit </w:t>
-      </w:r>
+        <w:t>(z.B. Unix Applikationen im x-</w:t>
+      </w:r>
+      <w:proofErr w:type="spellStart"/>
       <w:r>
         <w:rPr>
           <w:color w:val="C00000"/>
         </w:rPr>
+        <w:t>Window</w:t>
+      </w:r>
+      <w:proofErr w:type="spellEnd"/>
+      <w:r>
+        <w:rPr>
+          <w:color w:val="C00000"/>
+        </w:rPr>
+        <w:t xml:space="preserve">, Web Applikationen, Applikationen mit </w:t>
+      </w:r>
+      <w:proofErr w:type="spellStart"/>
+      <w:r>
+        <w:rPr>
+          <w:color w:val="C00000"/>
+        </w:rPr>
         <w:t>K</w:t>
       </w:r>
       <w:r>
         <w:rPr>
           <w:color w:val="C00000"/>
         </w:rPr>
-        <w:t>erberos Unterstützung, Apps, etc.) vollständig von allen SSO Funktionen unterstützt werden. Dazu zählen nicht nur der Anmeldevorgang sondern auch der automatische Passwort-Reset und der automatische zyklische Tausch der Passwörter im Hintergrund.</w:t>
+        <w:t>erberos</w:t>
+      </w:r>
+      <w:proofErr w:type="spellEnd"/>
+      <w:r>
+        <w:rPr>
+          <w:color w:val="C00000"/>
+        </w:rPr>
+        <w:t xml:space="preserve"> Unterstützung, </w:t>
+      </w:r>
+      <w:proofErr w:type="spellStart"/>
+      <w:r>
+        <w:rPr>
+          <w:color w:val="C00000"/>
+        </w:rPr>
+        <w:t>Apps</w:t>
+      </w:r>
+      <w:proofErr w:type="spellEnd"/>
+      <w:r>
+        <w:rPr>
+          <w:color w:val="C00000"/>
+        </w:rPr>
+        <w:t xml:space="preserve">, etc.) vollständig von allen SSO Funktionen unterstützt werden. Dazu </w:t>
+      </w:r>
+      <w:proofErr w:type="gramStart"/>
+      <w:r>
+        <w:rPr>
+          <w:color w:val="C00000"/>
+        </w:rPr>
+        <w:t>zählen</w:t>
+      </w:r>
+      <w:proofErr w:type="gramEnd"/>
+      <w:r>
+        <w:rPr>
+          <w:color w:val="C00000"/>
+        </w:rPr>
+        <w:t xml:space="preserve"> nicht nur der Anmeldevorgang sondern auch der automatische Passwort-</w:t>
+      </w:r>
+      <w:proofErr w:type="spellStart"/>
+      <w:r>
+        <w:rPr>
+          <w:color w:val="C00000"/>
+        </w:rPr>
+        <w:t>Reset</w:t>
+      </w:r>
+      <w:proofErr w:type="spellEnd"/>
+      <w:r>
+        <w:rPr>
+          <w:color w:val="C00000"/>
+        </w:rPr>
+        <w:t xml:space="preserve"> und der automatische zyklische Tausch der Passwörter im Hintergrund.</w:t>
       </w:r>
     </w:p>
     <w:p>
@@ -3575,12 +3865,19 @@
         <w:rPr>
           <w:color w:val="C00000"/>
         </w:rPr>
-        <w:t xml:space="preserve">Die Wenigsten konzipieren das SSO als Zwei-Faktor Authentifizierung zusammen mit Smartcard, Biometrie oder anderen Verfahren. Das ist aber ratsam, da bei SSO das Passwort extrem </w:t>
+        <w:t xml:space="preserve">Die Wenigsten konzipieren das SSO als Zwei-Faktor Authentifizierung zusammen mit Smartcard, Biometrie oder anderen Verfahren. Das ist aber ratsam, da bei SSO das Passwort </w:t>
       </w:r>
       <w:r>
         <w:rPr>
           <w:color w:val="C00000"/>
         </w:rPr>
+        <w:lastRenderedPageBreak/>
+        <w:t xml:space="preserve">extrem </w:t>
+      </w:r>
+      <w:r>
+        <w:rPr>
+          <w:color w:val="C00000"/>
+        </w:rPr>
         <w:t>mächtig</w:t>
       </w:r>
       <w:r>
@@ -3599,7 +3896,21 @@
         <w:rPr>
           <w:color w:val="C00000"/>
         </w:rPr>
-        <w:t>(“Wer darf SSO nutzen?”, “Welche Applikationen darf ein User nutzen?”, etc).</w:t>
+        <w:t xml:space="preserve">(“Wer darf SSO nutzen?”, “Welche Applikationen darf ein User nutzen?”, </w:t>
+      </w:r>
+      <w:proofErr w:type="spellStart"/>
+      <w:r>
+        <w:rPr>
+          <w:color w:val="C00000"/>
+        </w:rPr>
+        <w:t>etc</w:t>
+      </w:r>
+      <w:proofErr w:type="spellEnd"/>
+      <w:r>
+        <w:rPr>
+          <w:color w:val="C00000"/>
+        </w:rPr>
+        <w:t>).</w:t>
       </w:r>
     </w:p>
     <w:p>
@@ -3627,7 +3938,31 @@
           <w:color w:val="C00000"/>
         </w:rPr>
         <w:br/>
-        <w:t xml:space="preserve">Ist der Passwortspeicherverschlüsselt? Wo ist er abgelegt? Ist er auch offline verfügbar? </w:t>
+        <w:t xml:space="preserve">Ist der Passwortspeicherverschlüsselt? </w:t>
+      </w:r>
+      <w:r>
+        <w:rPr>
+          <w:color w:val="C00000"/>
+        </w:rPr>
+        <w:t xml:space="preserve"> </w:t>
+      </w:r>
+      <w:r>
+        <w:rPr>
+          <w:color w:val="C00000"/>
+        </w:rPr>
+        <w:t xml:space="preserve">Wo ist er abgelegt? </w:t>
+      </w:r>
+      <w:r>
+        <w:rPr>
+          <w:color w:val="C00000"/>
+        </w:rPr>
+        <w:t xml:space="preserve"> </w:t>
+      </w:r>
+      <w:r>
+        <w:rPr>
+          <w:color w:val="C00000"/>
+        </w:rPr>
+        <w:t xml:space="preserve">Ist er auch offline verfügbar? </w:t>
       </w:r>
       <w:r>
         <w:rPr>
@@ -3662,7 +3997,39 @@
     </w:p>
     <w:p>
       <w:r>
-        <w:t>Betrachtet man den Markt für SSO-Lösungen, sind gerade in der jüngsten Zeit viele neue Anbieter hinzugekommen. Der SSO-Markt ist in Bewegung, auch wegen der stetigen Zunahme an betrieblich genutzten Smartphones und Tablets, der steigenden Nutzung von Cloud-Diensten und der zunehmenden Bedeutung von Social Media im Unternehmen.</w:t>
+        <w:t xml:space="preserve">Betrachtet man den Markt für SSO-Lösungen, sind gerade in der jüngsten Zeit viele neue Anbieter hinzugekommen. Der SSO-Markt ist in Bewegung, auch wegen der stetigen Zunahme an betrieblich genutzten </w:t>
+      </w:r>
+      <w:proofErr w:type="spellStart"/>
+      <w:r>
+        <w:t>Smartphones</w:t>
+      </w:r>
+      <w:proofErr w:type="spellEnd"/>
+      <w:r>
+        <w:t xml:space="preserve"> und </w:t>
+      </w:r>
+      <w:proofErr w:type="spellStart"/>
+      <w:r>
+        <w:t>Tablets</w:t>
+      </w:r>
+      <w:proofErr w:type="spellEnd"/>
+      <w:r>
+        <w:t xml:space="preserve">, der steigenden Nutzung von </w:t>
+      </w:r>
+      <w:proofErr w:type="spellStart"/>
+      <w:r>
+        <w:t>Cloud</w:t>
+      </w:r>
+      <w:proofErr w:type="spellEnd"/>
+      <w:r>
+        <w:t xml:space="preserve">-Diensten und der zunehmenden Bedeutung von </w:t>
+      </w:r>
+      <w:proofErr w:type="spellStart"/>
+      <w:r>
+        <w:t>Social</w:t>
+      </w:r>
+      <w:proofErr w:type="spellEnd"/>
+      <w:r>
+        <w:t xml:space="preserve"> Media im Unternehmen.</w:t>
       </w:r>
       <w:r>
         <w:t xml:space="preserve"> </w:t>
@@ -3670,12 +4037,44 @@
     </w:p>
     <w:p>
       <w:r>
-        <w:t xml:space="preserve">Die Vielfalt an unterstützten Anwendungen ist bei solchen SSO-Lösungen in der Regel groß. Verschiedene SSO-Plattformen berücksichtigen auch Identitätsdienste wie OpenID, CloudMinder zum Beispiel auch die Verwendung der Facebook- oder Google-Zugangsdaten bei Websites, die diese Art der Anmeldung unterstützen. </w:t>
-      </w:r>
-    </w:p>
-    <w:p>
-      <w:r>
-        <w:t>Einer der führenden Identitätsdienste im Internet ist OpenID.</w:t>
+        <w:t xml:space="preserve">Die Vielfalt an unterstützten Anwendungen ist bei solchen SSO-Lösungen in der Regel groß. Verschiedene SSO-Plattformen berücksichtigen auch Identitätsdienste wie </w:t>
+      </w:r>
+      <w:proofErr w:type="spellStart"/>
+      <w:r>
+        <w:t>OpenID</w:t>
+      </w:r>
+      <w:proofErr w:type="spellEnd"/>
+      <w:r>
+        <w:t xml:space="preserve">, </w:t>
+      </w:r>
+      <w:proofErr w:type="spellStart"/>
+      <w:r>
+        <w:t>CloudMinder</w:t>
+      </w:r>
+      <w:proofErr w:type="spellEnd"/>
+      <w:r>
+        <w:t xml:space="preserve"> zum Beispiel auch die Verwendung der </w:t>
+      </w:r>
+      <w:proofErr w:type="spellStart"/>
+      <w:r>
+        <w:t>Facebook</w:t>
+      </w:r>
+      <w:proofErr w:type="spellEnd"/>
+      <w:r>
+        <w:t xml:space="preserve">- oder Google-Zugangsdaten bei Websites, die diese Art der Anmeldung unterstützen. </w:t>
+      </w:r>
+    </w:p>
+    <w:p>
+      <w:r>
+        <w:t xml:space="preserve">Einer der führenden Identitätsdienste im Internet ist </w:t>
+      </w:r>
+      <w:proofErr w:type="spellStart"/>
+      <w:r>
+        <w:t>OpenID</w:t>
+      </w:r>
+      <w:proofErr w:type="spellEnd"/>
+      <w:r>
+        <w:t>.</w:t>
       </w:r>
       <w:r>
         <w:br/>
@@ -3687,72 +4086,295 @@
         <w:t>z. B.</w:t>
       </w:r>
       <w:r>
-        <w:t xml:space="preserve"> OpenID als Identitätsanbieter und Anmeldeverfahren vorsehen, können </w:t>
-      </w:r>
+        <w:t xml:space="preserve"> </w:t>
+      </w:r>
+      <w:proofErr w:type="spellStart"/>
+      <w:r>
+        <w:t>OpenID</w:t>
+      </w:r>
+      <w:proofErr w:type="spellEnd"/>
+      <w:r>
+        <w:t xml:space="preserve"> als Identitätsanbieter und Anmeldeverfahren vorsehen, können nach einmaligem Login des Nutzers die Anmeldung an allen Webseiten vornehmen, die den Identitätsdienst </w:t>
+      </w:r>
+      <w:proofErr w:type="spellStart"/>
+      <w:r>
+        <w:t>OpenID</w:t>
+      </w:r>
+      <w:proofErr w:type="spellEnd"/>
+      <w:r>
+        <w:t xml:space="preserve"> integriert haben. Welche dies sind, findet man unter anderem in einem </w:t>
+      </w:r>
+      <w:proofErr w:type="spellStart"/>
+      <w:r>
+        <w:t>OpenID</w:t>
+      </w:r>
+      <w:proofErr w:type="spellEnd"/>
+      <w:r>
+        <w:t xml:space="preserve">-Verzeichnis. </w:t>
+      </w:r>
+    </w:p>
+    <w:p>
+      <w:r>
+        <w:t xml:space="preserve">Soziale Netzwerke wie </w:t>
+      </w:r>
+      <w:proofErr w:type="spellStart"/>
+      <w:r>
+        <w:t>Facebook</w:t>
+      </w:r>
+      <w:proofErr w:type="spellEnd"/>
+      <w:r>
+        <w:t xml:space="preserve">, </w:t>
+      </w:r>
+      <w:proofErr w:type="spellStart"/>
+      <w:r>
+        <w:t>Twitter</w:t>
+      </w:r>
+      <w:proofErr w:type="spellEnd"/>
+      <w:r>
+        <w:t xml:space="preserve"> und Google+ bieten sich inzwischen ebenfalls als Identitätsdienst an. Man spricht auch von </w:t>
+      </w:r>
+      <w:proofErr w:type="spellStart"/>
+      <w:r>
+        <w:t>Social</w:t>
+      </w:r>
+      <w:proofErr w:type="spellEnd"/>
+      <w:r>
+        <w:t xml:space="preserve">-Log-In-Diensten. </w:t>
+      </w:r>
+    </w:p>
+    <w:p>
+      <w:r>
+        <w:t xml:space="preserve">Die Lösung </w:t>
+      </w:r>
+      <w:proofErr w:type="spellStart"/>
+      <w:r>
+        <w:t>NetIQ</w:t>
+      </w:r>
+      <w:proofErr w:type="spellEnd"/>
+      <w:r>
+        <w:t xml:space="preserve"> </w:t>
+      </w:r>
+      <w:proofErr w:type="spellStart"/>
+      <w:r>
+        <w:t>Social</w:t>
+      </w:r>
+      <w:proofErr w:type="spellEnd"/>
+      <w:r>
+        <w:t xml:space="preserve"> Access zum Beispiel ermöglicht es Unternehmen, ihren Kunden oder Partnern eine Anmeldung mit einem der </w:t>
+      </w:r>
+      <w:proofErr w:type="spellStart"/>
+      <w:r>
+        <w:t>Social</w:t>
+      </w:r>
+      <w:proofErr w:type="spellEnd"/>
+      <w:r>
+        <w:t xml:space="preserve"> Log-Ins anzubieten, also für die Anmeldung die Zugangsdaten eines bestimmten sozialen Netzwerkes zu verwenden.</w:t>
+      </w:r>
+    </w:p>
+    <w:p>
+      <w:r>
+        <w:t xml:space="preserve">Unternehmensanwendungen, Mobile und </w:t>
+      </w:r>
+      <w:proofErr w:type="spellStart"/>
+      <w:r>
+        <w:t>Cloud</w:t>
+      </w:r>
+      <w:proofErr w:type="spellEnd"/>
+      <w:r>
+        <w:t xml:space="preserve"> Neben Anwendungen, die im internen Netzwerk betrieben oder aus einer </w:t>
+      </w:r>
+      <w:proofErr w:type="spellStart"/>
+      <w:r>
+        <w:t>Cloud</w:t>
+      </w:r>
+      <w:proofErr w:type="spellEnd"/>
+      <w:r>
+        <w:t xml:space="preserve"> bezogen werden, sind es die mobilen </w:t>
+      </w:r>
+      <w:proofErr w:type="spellStart"/>
+      <w:r>
+        <w:t>Apps</w:t>
+      </w:r>
+      <w:proofErr w:type="spellEnd"/>
+      <w:r>
+        <w:t xml:space="preserve">, die für den betrieblichen Einsatz </w:t>
+      </w:r>
+      <w:r>
+        <w:t xml:space="preserve">zunehmend wichtig werden. </w:t>
+      </w:r>
+    </w:p>
+    <w:p>
+      <w:r>
+        <w:t xml:space="preserve">IBM Security Access Manager </w:t>
+      </w:r>
+      <w:proofErr w:type="spellStart"/>
+      <w:r>
+        <w:t>for</w:t>
+      </w:r>
+      <w:proofErr w:type="spellEnd"/>
+      <w:r>
+        <w:t xml:space="preserve"> </w:t>
+      </w:r>
+      <w:proofErr w:type="spellStart"/>
+      <w:r>
+        <w:t>Cloud</w:t>
+      </w:r>
+      <w:proofErr w:type="spellEnd"/>
+      <w:r>
+        <w:t xml:space="preserve"> </w:t>
+      </w:r>
+      <w:proofErr w:type="spellStart"/>
+      <w:r>
+        <w:t>and</w:t>
+      </w:r>
+      <w:proofErr w:type="spellEnd"/>
+      <w:r>
+        <w:t xml:space="preserve"> Mobile </w:t>
+      </w:r>
+      <w:r>
+        <w:t xml:space="preserve">zum Beispiel vereinheitlicht den Zugang zu verschiedenen </w:t>
+      </w:r>
+      <w:proofErr w:type="spellStart"/>
+      <w:r>
+        <w:t>Cloud</w:t>
+      </w:r>
+      <w:proofErr w:type="spellEnd"/>
+      <w:r>
+        <w:t xml:space="preserve">-Diensten und die Anmeldung für bestimmte mobile </w:t>
+      </w:r>
+      <w:proofErr w:type="spellStart"/>
+      <w:r>
+        <w:t>Apps</w:t>
+      </w:r>
+      <w:proofErr w:type="spellEnd"/>
+      <w:r>
+        <w:t>.</w:t>
+      </w:r>
+    </w:p>
+    <w:p>
+      <w:r>
+        <w:t xml:space="preserve">Lösungen wie </w:t>
+      </w:r>
+      <w:proofErr w:type="spellStart"/>
+      <w:r>
+        <w:t>SecureAuth</w:t>
+      </w:r>
+      <w:proofErr w:type="spellEnd"/>
+      <w:r>
+        <w:t xml:space="preserve"> </w:t>
+      </w:r>
+      <w:proofErr w:type="spellStart"/>
+      <w:r>
+        <w:t>IdP</w:t>
+      </w:r>
+      <w:proofErr w:type="spellEnd"/>
+      <w:r>
+        <w:t xml:space="preserve"> bieten für mehrere mobile Plattformen spezielle </w:t>
+      </w:r>
+      <w:proofErr w:type="spellStart"/>
+      <w:r>
+        <w:t>Apps</w:t>
+      </w:r>
+      <w:proofErr w:type="spellEnd"/>
+      <w:r>
+        <w:t xml:space="preserve"> an, die die Nutzer auf ihr Smartphone oder </w:t>
+      </w:r>
+      <w:proofErr w:type="spellStart"/>
+      <w:r>
+        <w:t>Tablet</w:t>
+      </w:r>
+      <w:proofErr w:type="spellEnd"/>
+      <w:r>
+        <w:t xml:space="preserve"> laden, um das Single-</w:t>
+      </w:r>
+      <w:proofErr w:type="spellStart"/>
+      <w:r>
+        <w:t>Sign</w:t>
+      </w:r>
+      <w:proofErr w:type="spellEnd"/>
+      <w:r>
+        <w:t xml:space="preserve">-On mobil nutzen zu können.  </w:t>
+      </w:r>
+    </w:p>
+    <w:p>
+      <w:proofErr w:type="spellStart"/>
+      <w:r>
+        <w:t>CloudAccess</w:t>
+      </w:r>
+      <w:proofErr w:type="spellEnd"/>
+      <w:r>
+        <w:t xml:space="preserve"> </w:t>
+      </w:r>
+      <w:proofErr w:type="spellStart"/>
+      <w:r>
+        <w:t>SaaS</w:t>
+      </w:r>
+      <w:proofErr w:type="spellEnd"/>
+      <w:r>
+        <w:t xml:space="preserve"> SSO, </w:t>
+      </w:r>
+      <w:proofErr w:type="spellStart"/>
+      <w:r>
+        <w:t>Symplified</w:t>
+      </w:r>
+      <w:proofErr w:type="spellEnd"/>
+      <w:r>
+        <w:t xml:space="preserve">, Symantec O3 oder </w:t>
+      </w:r>
+      <w:proofErr w:type="spellStart"/>
+      <w:r>
+        <w:t>PingOne</w:t>
+      </w:r>
+      <w:proofErr w:type="spellEnd"/>
+      <w:r>
+        <w:t xml:space="preserve"> bieten eine zentrale Nutzeranmeldung für zahlreiche, unterstützte </w:t>
+      </w:r>
+      <w:proofErr w:type="spellStart"/>
+      <w:r>
+        <w:t>Cloud</w:t>
+      </w:r>
+      <w:proofErr w:type="spellEnd"/>
+      <w:r>
+        <w:t>-</w:t>
+      </w:r>
+      <w:r>
+        <w:t xml:space="preserve">Dienste, darunter Google </w:t>
+      </w:r>
+      <w:proofErr w:type="spellStart"/>
+      <w:r>
+        <w:t>Apps</w:t>
+      </w:r>
+      <w:proofErr w:type="spellEnd"/>
+      <w:r>
+        <w:t xml:space="preserve">, Salesforce.com oder </w:t>
+      </w:r>
+      <w:r>
+        <w:t>MS  S</w:t>
+      </w:r>
+      <w:r>
+        <w:t>harePoint.</w:t>
+      </w:r>
+    </w:p>
+    <w:p>
+      <w:r>
+        <w:t xml:space="preserve">Für die SSO-Plattform </w:t>
+      </w:r>
+      <w:proofErr w:type="spellStart"/>
+      <w:r>
+        <w:t>MyAccessLive</w:t>
+      </w:r>
+      <w:proofErr w:type="spellEnd"/>
+      <w:r>
+        <w:t xml:space="preserve"> gibt es mobile Zugriffsmöglichkeiten, mit denen Administratoren Nutzeranfragen zu neuen oder geänderten Zugängen mobil bearbeiten können.</w:t>
+      </w:r>
+    </w:p>
+    <w:p>
+      <w:pPr>
+        <w:pStyle w:val="berschrift3"/>
+      </w:pPr>
+      <w:bookmarkStart w:id="8" w:name="_Toc401664873"/>
       <w:r>
         <w:lastRenderedPageBreak/>
-        <w:t xml:space="preserve">nach einmaligem Login des Nutzers die Anmeldung an allen Webseiten vornehmen, die den Identitätsdienst OpenID integriert haben. Welche dies sind, findet man unter anderem in einem OpenID-Verzeichnis. </w:t>
-      </w:r>
-    </w:p>
-    <w:p>
-      <w:r>
-        <w:t xml:space="preserve">Soziale Netzwerke wie Facebook, Twitter und Google+ bieten sich inzwischen ebenfalls als Identitätsdienst an. Man spricht auch von Social-Log-In-Diensten. </w:t>
-      </w:r>
-    </w:p>
-    <w:p>
-      <w:r>
-        <w:t>Die Lösung NetIQ Social Access zum Beispiel ermöglicht es Unternehmen, ihren Kunden oder Partnern eine Anmeldung mit einem der Social Log-Ins anzubieten, also für die Anmeldung die Zugangsdaten eines bestimmten sozialen Netzwerkes zu verwenden.</w:t>
-      </w:r>
-    </w:p>
-    <w:p>
-      <w:r>
-        <w:t xml:space="preserve">Unternehmensanwendungen, Mobile und Cloud Neben Anwendungen, die im internen Netzwerk betrieben oder aus einer Cloud bezogen werden, sind es die mobilen Apps, die für den betrieblichen Einsatz </w:t>
-      </w:r>
-      <w:r>
-        <w:t xml:space="preserve">zunehmend wichtig werden. </w:t>
-      </w:r>
-    </w:p>
-    <w:p>
-      <w:r>
-        <w:t xml:space="preserve">IBM Security Access Manager for Cloud and Mobile </w:t>
-      </w:r>
-      <w:r>
-        <w:t>zum Beispiel vereinheitlicht den Zugang zu verschiedenen Cloud-Diensten und die Anmeldung für bestimmte mobile Apps.</w:t>
-      </w:r>
-    </w:p>
-    <w:p>
-      <w:r>
-        <w:t xml:space="preserve">Lösungen wie SecureAuth IdP bieten für mehrere mobile Plattformen spezielle Apps an, die die Nutzer auf ihr Smartphone oder Tablet laden, um das Single-Sign-On mobil nutzen zu können.  </w:t>
-      </w:r>
-    </w:p>
-    <w:p>
-      <w:r>
-        <w:t xml:space="preserve">CloudAccess SaaS SSO, Symplified, Symantec O3 oder </w:t>
-      </w:r>
-      <w:r>
-        <w:t>PingOne bieten eine zentrale Nutzeranmeldung für zahlreiche, unterstützte Cloud-</w:t>
-      </w:r>
-      <w:r>
-        <w:t xml:space="preserve">Dienste, darunter Google Apps, Salesforce.com oder </w:t>
-      </w:r>
-      <w:r>
-        <w:t>MS  S</w:t>
-      </w:r>
-      <w:r>
-        <w:t>harePoint.</w:t>
-      </w:r>
-    </w:p>
-    <w:p>
-      <w:r>
-        <w:t>Für die SSO-Plattform MyAccessLive gibt es mobile Zugriffsmöglichkeiten, mit denen Administratoren Nutzeranfragen zu neuen oder geänderten Zugängen mobil bearbeiten können.</w:t>
-      </w:r>
-    </w:p>
-    <w:p>
-      <w:pPr>
-        <w:pStyle w:val="berschrift3"/>
-      </w:pPr>
-      <w:bookmarkStart w:id="8" w:name="_Toc401664873"/>
-      <w:r>
         <w:t>Kriterium</w:t>
       </w:r>
       <w:r>
@@ -3765,7 +4387,15 @@
     </w:p>
     <w:p>
       <w:r>
-        <w:t xml:space="preserve">Grundlegend für jedes SSO-Verfahren ist dessen Integrierbarkeit - </w:t>
+        <w:t xml:space="preserve">Grundlegend für jedes SSO-Verfahren ist dessen </w:t>
+      </w:r>
+      <w:proofErr w:type="spellStart"/>
+      <w:r>
+        <w:t>Integrierbarkeit</w:t>
+      </w:r>
+      <w:proofErr w:type="spellEnd"/>
+      <w:r>
+        <w:t xml:space="preserve"> - </w:t>
       </w:r>
       <w:r>
         <w:t>genauer gesagt</w:t>
@@ -3781,18 +4411,87 @@
     </w:p>
     <w:p>
       <w:r>
-        <w:t>Zu beachten sind dabei insbesondere die von der jeweiligen SSO-Lösung unterstützten Standards, Verzeichnisdienste (wie Active Directory oder OpenLDAP), Identitätsdienste und Anwendungen im Netzwerk und in der Cloud, zudem mobile Anwendungen und Social-Media-Plattformen.</w:t>
-      </w:r>
-    </w:p>
-    <w:p>
-      <w:r>
-        <w:t>Unterstützte Standards und Identitätsdienste Lösungen wie CA CloudMinder, SurePassID oder IBM Tivoli Federated Identity Manager unterstützen Autorisierungsstandards für Web-, Desktop- und mobile Applikationen wie OAuth, die Web-Spezifikation WS</w:t>
+        <w:t xml:space="preserve">Zu beachten sind dabei insbesondere die von der jeweiligen SSO-Lösung unterstützten Standards, Verzeichnisdienste (wie </w:t>
+      </w:r>
+      <w:proofErr w:type="spellStart"/>
+      <w:r>
+        <w:t>Active</w:t>
+      </w:r>
+      <w:proofErr w:type="spellEnd"/>
+      <w:r>
+        <w:t xml:space="preserve"> Directory oder </w:t>
+      </w:r>
+      <w:proofErr w:type="spellStart"/>
+      <w:r>
+        <w:t>OpenLDAP</w:t>
+      </w:r>
+      <w:proofErr w:type="spellEnd"/>
+      <w:r>
+        <w:t xml:space="preserve">), Identitätsdienste und Anwendungen im Netzwerk und in der </w:t>
+      </w:r>
+      <w:proofErr w:type="spellStart"/>
+      <w:r>
+        <w:t>Cloud</w:t>
+      </w:r>
+      <w:proofErr w:type="spellEnd"/>
+      <w:r>
+        <w:t xml:space="preserve">, zudem mobile Anwendungen und </w:t>
+      </w:r>
+      <w:proofErr w:type="spellStart"/>
+      <w:r>
+        <w:t>Social</w:t>
+      </w:r>
+      <w:proofErr w:type="spellEnd"/>
+      <w:r>
+        <w:t>-Media-Plattformen.</w:t>
+      </w:r>
+    </w:p>
+    <w:p>
+      <w:r>
+        <w:t xml:space="preserve">Unterstützte Standards und Identitätsdienste Lösungen wie CA </w:t>
+      </w:r>
+      <w:proofErr w:type="spellStart"/>
+      <w:r>
+        <w:t>CloudMinder</w:t>
+      </w:r>
+      <w:proofErr w:type="spellEnd"/>
+      <w:r>
+        <w:t xml:space="preserve">, </w:t>
+      </w:r>
+      <w:proofErr w:type="spellStart"/>
+      <w:r>
+        <w:t>SurePassID</w:t>
+      </w:r>
+      <w:proofErr w:type="spellEnd"/>
+      <w:r>
+        <w:t xml:space="preserve"> oder IBM Tivoli </w:t>
+      </w:r>
+      <w:proofErr w:type="spellStart"/>
+      <w:r>
+        <w:t>Federated</w:t>
+      </w:r>
+      <w:proofErr w:type="spellEnd"/>
+      <w:r>
+        <w:t xml:space="preserve"> Identity Manager unterstützen Autorisierungsstandards für Web-, Desktop- und mobile Applikationen wie </w:t>
+      </w:r>
+      <w:proofErr w:type="spellStart"/>
+      <w:r>
+        <w:t>OAuth</w:t>
+      </w:r>
+      <w:proofErr w:type="spellEnd"/>
+      <w:r>
+        <w:t>, die Web-Spezifikation WS</w:t>
       </w:r>
       <w:r>
         <w:t>-</w:t>
       </w:r>
-      <w:r>
-        <w:t xml:space="preserve">Federation </w:t>
+      <w:proofErr w:type="spellStart"/>
+      <w:r>
+        <w:t>Federation</w:t>
+      </w:r>
+      <w:proofErr w:type="spellEnd"/>
+      <w:r>
+        <w:t xml:space="preserve"> </w:t>
       </w:r>
       <w:r>
         <w:t>und das SAML-Framework</w:t>
@@ -3805,7 +4504,7 @@
           <w:rStyle w:val="Funotenzeichen"/>
           <w:b/>
         </w:rPr>
-        <w:footnoteReference w:id="1"/>
+        <w:footnoteReference w:id="3"/>
       </w:r>
       <w:r>
         <w:t>.</w:t>
@@ -3816,93 +4515,317 @@
     </w:p>
     <w:p>
       <w:r>
+        <w:t>Damit sind wichtige technische Voraussetzungen für den standardisierten Austausch von Zugangsdaten mit zahlreichen Applikationen gegeben.</w:t>
+      </w:r>
+    </w:p>
+    <w:p>
+      <w:pPr>
+        <w:pStyle w:val="berschrift3"/>
+      </w:pPr>
+      <w:bookmarkStart w:id="9" w:name="_Toc401664874"/>
+      <w:r>
+        <w:t>Kriterium 2: Sicherheit</w:t>
+      </w:r>
+      <w:bookmarkEnd w:id="9"/>
+    </w:p>
+    <w:p>
+      <w:r>
+        <w:t>Bei einem SSO-Verfahren sollten Vorgaben für komplexe Passwörter und verschlüsselte Anmeldeverfahren Standard sein. Gelänge es einem Unbefugten, den zentralen Zugang zu knacken, hätte er in der Regel Zugang zu allen angebundenen Anwendungen.</w:t>
+      </w:r>
+    </w:p>
+    <w:p>
+      <w:r>
+        <w:t xml:space="preserve">Abhängig vom jeweiligen Schutzbedarf, den internen Richtlinien und den für das Unternehmen geltenden Compliance-Vorgaben sollten deshalb auch Mehr-Faktor-Authentifizierungen möglich sein. Bei Identity </w:t>
+      </w:r>
+      <w:proofErr w:type="spellStart"/>
+      <w:r>
+        <w:t>and</w:t>
+      </w:r>
+      <w:proofErr w:type="spellEnd"/>
+      <w:r>
+        <w:t xml:space="preserve"> Management Plattformen (IAM) wie </w:t>
+      </w:r>
+      <w:proofErr w:type="spellStart"/>
+      <w:r>
+        <w:t>Aveksa</w:t>
+      </w:r>
+      <w:proofErr w:type="spellEnd"/>
+      <w:r>
+        <w:t xml:space="preserve"> </w:t>
+      </w:r>
+      <w:proofErr w:type="spellStart"/>
+      <w:r>
+        <w:t>MyAccessLive</w:t>
+      </w:r>
+      <w:proofErr w:type="spellEnd"/>
+      <w:r>
+        <w:t xml:space="preserve"> oder </w:t>
+      </w:r>
+      <w:proofErr w:type="spellStart"/>
+      <w:r>
+        <w:t>SecureAuth</w:t>
+      </w:r>
+      <w:proofErr w:type="spellEnd"/>
+      <w:r>
+        <w:t xml:space="preserve"> </w:t>
+      </w:r>
+      <w:proofErr w:type="spellStart"/>
+      <w:r>
+        <w:t>IdP</w:t>
+      </w:r>
+      <w:proofErr w:type="spellEnd"/>
+      <w:r>
+        <w:t xml:space="preserve"> zum Beispiel kann das SSO-Passwort richtlinienabhängig um weitere Faktoren wie einem Einmal-Passwort (OTP) ergänzt werden.</w:t>
+      </w:r>
+    </w:p>
+    <w:p>
+      <w:r>
+        <w:t xml:space="preserve">Ob eine einfache Passwortanmeldung für die SSO-Anmeldung reicht oder nicht, entscheidet beispielsweise CA </w:t>
+      </w:r>
+      <w:proofErr w:type="spellStart"/>
+      <w:r>
+        <w:t>CloudMinder</w:t>
+      </w:r>
+      <w:proofErr w:type="spellEnd"/>
+      <w:r>
+        <w:t xml:space="preserve"> auf Basis des aktuellen </w:t>
+      </w:r>
+      <w:proofErr w:type="spellStart"/>
+      <w:r>
+        <w:t>Risk</w:t>
+      </w:r>
+      <w:proofErr w:type="spellEnd"/>
+      <w:r>
+        <w:t xml:space="preserve"> Score. Dieser hängt unter anderem davon ab, wo sich der Nutzer aktuell befindet, welches Gerät für die Anmeldung genutzt wird, welche Aktionen der Nutzer vornehmen möchte und ob die geplanten Aktionen des Nutzers mit seinen Aktivitäten in der Vergangenheit zusammen passen.</w:t>
+      </w:r>
+    </w:p>
+    <w:p>
+      <w:pPr>
+        <w:pStyle w:val="berschrift3"/>
+      </w:pPr>
+      <w:bookmarkStart w:id="10" w:name="_Toc401664875"/>
+      <w:r>
+        <w:t xml:space="preserve">Kriterium 2: </w:t>
+      </w:r>
+      <w:r>
+        <w:t>Nutzerfreundlichkeit</w:t>
+      </w:r>
+      <w:bookmarkEnd w:id="10"/>
+    </w:p>
+    <w:p>
+      <w:r>
+        <w:t>Eine SSO-Lösung sollte sich auch durch ihre Nutzerfreundlichkeit auszeichnen - sowohl für Standardanwender als auch für Administratoren.</w:t>
+      </w:r>
+    </w:p>
+    <w:p>
+      <w:r>
+        <w:t xml:space="preserve">Bei </w:t>
+      </w:r>
+      <w:proofErr w:type="spellStart"/>
+      <w:r>
+        <w:t>Cloud</w:t>
+      </w:r>
+      <w:proofErr w:type="spellEnd"/>
+      <w:r>
+        <w:t xml:space="preserve">-basierten Lösungen wie </w:t>
+      </w:r>
+      <w:proofErr w:type="spellStart"/>
+      <w:r>
+        <w:t>Aveksa</w:t>
+      </w:r>
+      <w:proofErr w:type="spellEnd"/>
+      <w:r>
+        <w:t xml:space="preserve"> </w:t>
+      </w:r>
+      <w:proofErr w:type="spellStart"/>
+      <w:r>
+        <w:t>MyAccessLive</w:t>
+      </w:r>
+      <w:proofErr w:type="spellEnd"/>
+      <w:r>
+        <w:t xml:space="preserve">, </w:t>
+      </w:r>
+      <w:proofErr w:type="spellStart"/>
+      <w:r>
+        <w:t>CloudAccess</w:t>
+      </w:r>
+      <w:proofErr w:type="spellEnd"/>
+      <w:r>
+        <w:t xml:space="preserve"> </w:t>
+      </w:r>
+      <w:proofErr w:type="spellStart"/>
+      <w:r>
+        <w:t>SaaS</w:t>
+      </w:r>
+      <w:proofErr w:type="spellEnd"/>
+      <w:r>
+        <w:t xml:space="preserve"> SSO, </w:t>
+      </w:r>
+      <w:proofErr w:type="spellStart"/>
+      <w:r>
+        <w:t>OneLogin</w:t>
+      </w:r>
+      <w:proofErr w:type="spellEnd"/>
+      <w:r>
+        <w:t xml:space="preserve">, </w:t>
+      </w:r>
+      <w:proofErr w:type="spellStart"/>
+      <w:r>
+        <w:t>McAfee</w:t>
+      </w:r>
+      <w:proofErr w:type="spellEnd"/>
+      <w:r>
+        <w:t xml:space="preserve"> </w:t>
+      </w:r>
+      <w:proofErr w:type="spellStart"/>
+      <w:r>
+        <w:t>Cloud</w:t>
+      </w:r>
+      <w:proofErr w:type="spellEnd"/>
+      <w:r>
+        <w:t xml:space="preserve"> Single </w:t>
+      </w:r>
+      <w:proofErr w:type="spellStart"/>
+      <w:r>
+        <w:t>Sign</w:t>
+      </w:r>
+      <w:proofErr w:type="spellEnd"/>
+      <w:r>
+        <w:t xml:space="preserve"> On (</w:t>
+      </w:r>
+      <w:proofErr w:type="spellStart"/>
+      <w:r>
+        <w:t>SaaS</w:t>
+      </w:r>
+      <w:proofErr w:type="spellEnd"/>
+      <w:r>
+        <w:t xml:space="preserve"> Edition) oder </w:t>
+      </w:r>
+      <w:proofErr w:type="spellStart"/>
+      <w:r>
+        <w:t>PingOne</w:t>
+      </w:r>
+      <w:proofErr w:type="spellEnd"/>
+      <w:r>
+        <w:t xml:space="preserve"> entfallen </w:t>
+      </w:r>
+      <w:r>
+        <w:t>Installationsaufwände</w:t>
+      </w:r>
+      <w:r>
+        <w:t>, denn</w:t>
+      </w:r>
+      <w:r>
+        <w:t xml:space="preserve"> die zentrale Administration und die SSO-Anmeldung durch die Nutzer erfolgen über den Webbrowser. </w:t>
+      </w:r>
+      <w:r>
+        <w:br/>
+      </w:r>
+      <w:r>
         <w:lastRenderedPageBreak/>
-        <w:t>Damit sind wichtige technische Voraussetzungen für den standardisierten Austausch von Zugangsdaten mit zahlreichen Applikationen gegeben.</w:t>
-      </w:r>
-    </w:p>
-    <w:p>
-      <w:pPr>
-        <w:pStyle w:val="berschrift3"/>
-      </w:pPr>
-      <w:bookmarkStart w:id="9" w:name="_Toc401664874"/>
-      <w:r>
-        <w:t>Kriterium 2: Sicherheit</w:t>
-      </w:r>
-      <w:bookmarkEnd w:id="9"/>
-    </w:p>
-    <w:p>
-      <w:r>
-        <w:t>Bei einem SSO-Verfahren sollten Vorgaben für komplexe Passwörter und verschlüsselte Anmeldeverfahren Standard sein. Gelänge es einem Unbefugten, den zentralen Zugang zu knacken, hätte er in der Regel Zugang zu allen angebundenen Anwendungen.</w:t>
-      </w:r>
-    </w:p>
-    <w:p>
-      <w:r>
-        <w:t>Abhängig vom jeweiligen Schutzbedarf, den internen Richtlinien und den für das Unternehmen geltenden Compliance-Vorgaben sollten deshalb auch Mehr-Faktor-Authentifizierungen möglich sein. Bei Identity and Management Plattformen (IAM) wie Aveksa MyAccessLive oder SecureAuth IdP zum Beispiel kann das SSO-Passwort richtlinienabhängig um weitere Faktoren wie einem Einmal-Passwort (OTP) ergänzt werden.</w:t>
-      </w:r>
-    </w:p>
-    <w:p>
-      <w:r>
-        <w:t>Ob eine einfache Passwortanmeldung für die SSO-Anmeldung reicht oder nicht, entscheidet beispielsweise CA CloudMinder auf Basis des aktuellen Risk Score. Dieser hängt unter anderem davon ab, wo sich der Nutzer aktuell befindet, welches Gerät für die Anmeldung genutzt wird, welche Aktionen der Nutzer vornehmen möchte und ob die geplanten Aktionen des Nutzers mit seinen Aktivitäten in der Vergangenheit zusammen passen.</w:t>
-      </w:r>
-    </w:p>
-    <w:p>
-      <w:pPr>
-        <w:pStyle w:val="berschrift3"/>
-      </w:pPr>
-      <w:bookmarkStart w:id="10" w:name="_Toc401664875"/>
-      <w:r>
-        <w:t xml:space="preserve">Kriterium 2: </w:t>
-      </w:r>
-      <w:r>
-        <w:t>Nutzerfreundlichkeit</w:t>
-      </w:r>
-      <w:bookmarkEnd w:id="10"/>
-    </w:p>
-    <w:p>
-      <w:r>
-        <w:t>Eine SSO-Lösung sollte sich auch durch ihre Nutzerfreundlichkeit auszeichnen - sowohl für Standardanwender als auch für Administratoren.</w:t>
-      </w:r>
-    </w:p>
-    <w:p>
-      <w:r>
-        <w:t xml:space="preserve">Bei Cloud-basierten Lösungen wie Aveksa MyAccessLive, CloudAccess SaaS SSO, OneLogin, McAfee Cloud Single Sign On (SaaS Edition) oder PingOne entfallen </w:t>
-      </w:r>
-      <w:r>
-        <w:t>Installationsaufwände</w:t>
-      </w:r>
-      <w:r>
-        <w:t>, denn</w:t>
-      </w:r>
-      <w:r>
-        <w:t xml:space="preserve"> die zentrale Administration und die SSO-Anmeldung durch die Nutzer erfolgen über den Webbrowser. </w:t>
+        <w:t xml:space="preserve">Allerdings ist bei </w:t>
+      </w:r>
+      <w:proofErr w:type="spellStart"/>
+      <w:r>
+        <w:t>Cloud</w:t>
+      </w:r>
+      <w:proofErr w:type="spellEnd"/>
+      <w:r>
+        <w:t>-basierten SSO</w:t>
+      </w:r>
+      <w:r>
+        <w:t>-</w:t>
+      </w:r>
+      <w:r>
+        <w:t xml:space="preserve">Lösungen die hohe Verfügbarkeit des Dienstes von zentraler Bedeutung, ebenso die </w:t>
+      </w:r>
+      <w:proofErr w:type="spellStart"/>
+      <w:r>
+        <w:t>Betreibersicherheit</w:t>
+      </w:r>
+      <w:proofErr w:type="spellEnd"/>
+      <w:r>
+        <w:t>, da die Identitätsdaten vor Unbefugten geschützt sein müssen.</w:t>
+      </w:r>
+    </w:p>
+    <w:p>
+      <w:r>
+        <w:t xml:space="preserve">Mobile Administrationszugriffe sind bei vielen Lösungen möglich. </w:t>
       </w:r>
       <w:r>
         <w:br/>
       </w:r>
       <w:r>
-        <w:t>Allerdings ist bei Cloud-basierten SSO</w:t>
-      </w:r>
-      <w:r>
-        <w:t>-</w:t>
-      </w:r>
-      <w:r>
-        <w:t>Lösungen die hohe Verfügbarkeit des Dienstes von zentraler Bedeutung, ebenso die Betreibersicherheit, da die Identitätsdaten vor Unbefugten geschützt sein müssen.</w:t>
-      </w:r>
-    </w:p>
-    <w:p>
-      <w:r>
-        <w:t xml:space="preserve">Mobile Administrationszugriffe sind bei vielen Lösungen möglich. </w:t>
-      </w:r>
-      <w:r>
-        <w:br/>
-      </w:r>
-      <w:r>
-        <w:t>So können Administratoren und Entscheider mit der Android- oder iPhone-App MyAccessMobile Nutzeranfragen zu neuen oder geänderten Zugängen und Berechtigungen mobil bearbeiten.</w:t>
-      </w:r>
-    </w:p>
-    <w:p>
-      <w:r>
-        <w:t>CA CloudMinder, SecureAuth IdP oder IBM Tivoli Federated Identity Manager ermöglichen unter anderem das Zurücksetzen des Nutzerpasswortes als Self-Service.</w:t>
+        <w:t xml:space="preserve">So können Administratoren und Entscheider mit der </w:t>
+      </w:r>
+      <w:proofErr w:type="spellStart"/>
+      <w:r>
+        <w:t>Android</w:t>
+      </w:r>
+      <w:proofErr w:type="spellEnd"/>
+      <w:r>
+        <w:t xml:space="preserve">- oder </w:t>
+      </w:r>
+      <w:proofErr w:type="spellStart"/>
+      <w:r>
+        <w:t>iPhone-App</w:t>
+      </w:r>
+      <w:proofErr w:type="spellEnd"/>
+      <w:r>
+        <w:t xml:space="preserve"> </w:t>
+      </w:r>
+      <w:proofErr w:type="spellStart"/>
+      <w:r>
+        <w:t>MyAccessMobile</w:t>
+      </w:r>
+      <w:proofErr w:type="spellEnd"/>
+      <w:r>
+        <w:t xml:space="preserve"> Nutzeranfragen zu neuen oder geänderten Zugängen und Berechtigungen mobil bearbeiten.</w:t>
+      </w:r>
+    </w:p>
+    <w:p>
+      <w:r>
+        <w:t xml:space="preserve">CA </w:t>
+      </w:r>
+      <w:proofErr w:type="spellStart"/>
+      <w:r>
+        <w:t>CloudMinder</w:t>
+      </w:r>
+      <w:proofErr w:type="spellEnd"/>
+      <w:r>
+        <w:t xml:space="preserve">, </w:t>
+      </w:r>
+      <w:proofErr w:type="spellStart"/>
+      <w:r>
+        <w:t>SecureAuth</w:t>
+      </w:r>
+      <w:proofErr w:type="spellEnd"/>
+      <w:r>
+        <w:t xml:space="preserve"> </w:t>
+      </w:r>
+      <w:proofErr w:type="spellStart"/>
+      <w:r>
+        <w:t>IdP</w:t>
+      </w:r>
+      <w:proofErr w:type="spellEnd"/>
+      <w:r>
+        <w:t xml:space="preserve"> oder IBM Tivoli </w:t>
+      </w:r>
+      <w:proofErr w:type="spellStart"/>
+      <w:r>
+        <w:t>Federated</w:t>
+      </w:r>
+      <w:proofErr w:type="spellEnd"/>
+      <w:r>
+        <w:t xml:space="preserve"> Identity Manager ermöglichen unter anderem das Zurücksetzen des Nutzerpasswortes als </w:t>
+      </w:r>
+      <w:proofErr w:type="spellStart"/>
+      <w:r>
+        <w:t>Self</w:t>
+      </w:r>
+      <w:proofErr w:type="spellEnd"/>
+      <w:r>
+        <w:t>-Service.</w:t>
       </w:r>
     </w:p>
     <w:p>
@@ -3943,7 +4866,7 @@
                     <pic:cNvPicPr/>
                   </pic:nvPicPr>
                   <pic:blipFill>
-                    <a:blip r:embed="rId10"/>
+                    <a:blip r:embed="rId11"/>
                     <a:stretch>
                       <a:fillRect/>
                     </a:stretch>
@@ -4137,6 +5060,12 @@
       </w:r>
     </w:p>
     <w:p>
+      <w:pPr>
+        <w:rPr>
+          <w:sz w:val="10"/>
+          <w:szCs w:val="10"/>
+        </w:rPr>
+      </w:pPr>
       <w:r>
         <w:t>„</w:t>
       </w:r>
@@ -4148,6 +5077,79 @@
       </w:r>
       <w:r>
         <w:t>“</w:t>
+      </w:r>
+      <w:r>
+        <w:br/>
+      </w:r>
+    </w:p>
+    <w:p>
+      <w:pPr>
+        <w:keepNext/>
+      </w:pPr>
+      <w:r>
+        <w:t xml:space="preserve">  </w:t>
+      </w:r>
+      <w:r>
+        <w:t xml:space="preserve">              </w:t>
+      </w:r>
+      <w:r>
+        <w:rPr>
+          <w:noProof/>
+        </w:rPr>
+        <w:drawing>
+          <wp:inline distT="0" distB="0" distL="0" distR="0">
+            <wp:extent cx="4476750" cy="3019425"/>
+            <wp:effectExtent l="19050" t="0" r="0" b="0"/>
+            <wp:docPr id="21" name="Grafik 20" descr="authentication_chart.png"/>
+            <wp:cNvGraphicFramePr>
+              <a:graphicFrameLocks xmlns:a="http://schemas.openxmlformats.org/drawingml/2006/main" noChangeAspect="1"/>
+            </wp:cNvGraphicFramePr>
+            <a:graphic xmlns:a="http://schemas.openxmlformats.org/drawingml/2006/main">
+              <a:graphicData uri="http://schemas.openxmlformats.org/drawingml/2006/picture">
+                <pic:pic xmlns:pic="http://schemas.openxmlformats.org/drawingml/2006/picture">
+                  <pic:nvPicPr>
+                    <pic:cNvPr id="0" name="authentication_chart.png"/>
+                    <pic:cNvPicPr/>
+                  </pic:nvPicPr>
+                  <pic:blipFill>
+                    <a:blip r:embed="rId12"/>
+                    <a:stretch>
+                      <a:fillRect/>
+                    </a:stretch>
+                  </pic:blipFill>
+                  <pic:spPr>
+                    <a:xfrm>
+                      <a:off x="0" y="0"/>
+                      <a:ext cx="4476750" cy="3019425"/>
+                    </a:xfrm>
+                    <a:prstGeom prst="rect">
+                      <a:avLst/>
+                    </a:prstGeom>
+                  </pic:spPr>
+                </pic:pic>
+              </a:graphicData>
+            </a:graphic>
+          </wp:inline>
+        </w:drawing>
+      </w:r>
+    </w:p>
+    <w:p>
+      <w:pPr>
+        <w:pStyle w:val="Beschriftung"/>
+      </w:pPr>
+      <w:r>
+        <w:t xml:space="preserve">Abbildung </w:t>
+      </w:r>
+      <w:fldSimple w:instr=" SEQ Abbildung \* ARABIC ">
+        <w:r>
+          <w:rPr>
+            <w:noProof/>
+          </w:rPr>
+          <w:t>2</w:t>
+        </w:r>
+      </w:fldSimple>
+      <w:r>
+        <w:t>:  Die 3 Prüfmethoden zur Authentifizierung</w:t>
       </w:r>
     </w:p>
     <w:p>
@@ -4202,6 +5204,7 @@
       </w:pPr>
       <w:bookmarkStart w:id="14" w:name="_Toc401664879"/>
       <w:r>
+        <w:lastRenderedPageBreak/>
         <w:t xml:space="preserve">Die 3 </w:t>
       </w:r>
       <w:r>
@@ -4261,7 +5264,15 @@
       </w:r>
       <w:r>
         <w:br/>
-        <w:t xml:space="preserve">Hier ist sowohl ein Benutzername als auch ein Kennwort erforderlich. Diese Angaben muss sich der Benutzer merken, und diese Angaben bleiben zumindest eine Zeit lang unverändert. Um also auf das Account einer Person zugreifen zu können, reicht es aus, sich diese Angaben vom rechtmäßigen Eigentümer auf welche Weise auch immer zu beschaffen. </w:t>
+        <w:t xml:space="preserve">Hier ist sowohl ein Benutzername als auch ein Kennwort erforderlich. Diese Angaben muss sich der Benutzer merken, und diese Angaben bleiben zumindest eine Zeit lang unverändert. Um also auf das </w:t>
+      </w:r>
+      <w:proofErr w:type="spellStart"/>
+      <w:r>
+        <w:t>Account</w:t>
+      </w:r>
+      <w:proofErr w:type="spellEnd"/>
+      <w:r>
+        <w:t xml:space="preserve"> einer Person zugreifen zu können, reicht es aus, sich diese Angaben vom rechtmäßigen Eigentümer auf welche Weise auch immer zu beschaffen. </w:t>
       </w:r>
     </w:p>
     <w:p>
@@ -4364,8 +5375,15 @@
     </w:p>
     <w:p>
       <w:r>
-        <w:lastRenderedPageBreak/>
-        <w:t xml:space="preserve">Es gibt keine weiteren Sicherheitsstufen, sodass es recht einfach ist, das Kennwort zu knacken (z. B. Wörterbuchangriff, Spyware, Social Engineering, Phishing). </w:t>
+        <w:t xml:space="preserve">Es gibt keine weiteren Sicherheitsstufen, sodass es recht einfach ist, das Kennwort zu knacken (z. B. Wörterbuchangriff, Spyware, </w:t>
+      </w:r>
+      <w:proofErr w:type="spellStart"/>
+      <w:r>
+        <w:t>Social</w:t>
+      </w:r>
+      <w:proofErr w:type="spellEnd"/>
+      <w:r>
+        <w:t xml:space="preserve"> Engineering, Phishing). </w:t>
       </w:r>
     </w:p>
     <w:p>
@@ -4398,7 +5416,23 @@
         <w:br/>
       </w:r>
       <w:r>
-        <w:t xml:space="preserve">Diese Kategorie beschreibt z. B. Geräte im Besitz des Account-Eigentümers, wie etwa einen TAN-Generator, ein Mobiltelefon für den Empfang von mTANs, einen speziellen Token-Generator o. Ä. In den meisten Fällen sind die Codes, die mit solchen Geräten generiert werden, nur ein Mal verwendbare Kennwörter, die sich bei jeder Anmeldung ändern. </w:t>
+        <w:t xml:space="preserve">Diese Kategorie beschreibt z. B. Geräte im Besitz des </w:t>
+      </w:r>
+      <w:proofErr w:type="spellStart"/>
+      <w:r>
+        <w:t>Account</w:t>
+      </w:r>
+      <w:proofErr w:type="spellEnd"/>
+      <w:r>
+        <w:t xml:space="preserve">-Eigentümers, wie etwa einen TAN-Generator, ein Mobiltelefon für den Empfang von </w:t>
+      </w:r>
+      <w:proofErr w:type="spellStart"/>
+      <w:r>
+        <w:t>mTANs</w:t>
+      </w:r>
+      <w:proofErr w:type="spellEnd"/>
+      <w:r>
+        <w:t xml:space="preserve">, einen speziellen Token-Generator o. Ä. In den meisten Fällen sind die Codes, die mit solchen Geräten generiert werden, nur ein Mal verwendbare Kennwörter, die sich bei jeder Anmeldung ändern. </w:t>
       </w:r>
       <w:r>
         <w:br/>
@@ -4415,7 +5449,23 @@
         <w:t>m</w:t>
       </w:r>
       <w:r>
-        <w:t xml:space="preserve">al verwendbaren Kennworts mithilfe eines Keyloggers oder einer Spyware nützt einem Unbefugten nicht unbedingt, um sich Zugang zum Account des Opfers verschaffen zu können (es sei denn, er ist in der Lage, den Browser zu kompromittieren, nachdem er den Computer mit einem speziellen Trojaner infiziert hat, doch das ist wieder eine ganz andere Geschichte). </w:t>
+        <w:t xml:space="preserve">al verwendbaren Kennworts mithilfe eines </w:t>
+      </w:r>
+      <w:proofErr w:type="spellStart"/>
+      <w:r>
+        <w:t>Keyloggers</w:t>
+      </w:r>
+      <w:proofErr w:type="spellEnd"/>
+      <w:r>
+        <w:t xml:space="preserve"> oder einer Spyware nützt einem Unbefugten nicht unbedingt, um sich Zugang zum </w:t>
+      </w:r>
+      <w:proofErr w:type="spellStart"/>
+      <w:r>
+        <w:t>Account</w:t>
+      </w:r>
+      <w:proofErr w:type="spellEnd"/>
+      <w:r>
+        <w:t xml:space="preserve"> des Opfers verschaffen zu können (es sei denn, er ist in der Lage, den Browser zu kompromittieren, nachdem er den Computer mit einem speziellen Trojaner infiziert hat, doch das ist wieder eine ganz andere Geschichte). </w:t>
       </w:r>
       <w:r>
         <w:br/>
@@ -4531,6 +5581,7 @@
       </w:pPr>
       <w:bookmarkStart w:id="17" w:name="_Toc401664882"/>
       <w:r>
+        <w:lastRenderedPageBreak/>
         <w:t xml:space="preserve">Methode </w:t>
       </w:r>
       <w:r>
@@ -4601,7 +5652,6 @@
         <w:rPr>
           <w:color w:val="006600"/>
         </w:rPr>
-        <w:lastRenderedPageBreak/>
         <w:t xml:space="preserve">Es gibt keine Kennwörter, die man vergessen könnte. </w:t>
       </w:r>
     </w:p>
@@ -4759,6 +5809,7 @@
       </w:pPr>
       <w:bookmarkStart w:id="18" w:name="_Toc401664883"/>
       <w:r>
+        <w:lastRenderedPageBreak/>
         <w:t>Fazit</w:t>
       </w:r>
       <w:bookmarkEnd w:id="18"/>
@@ -4768,7 +5819,15 @@
     </w:p>
     <w:p>
       <w:r>
-        <w:t>Zweifelsohne sind Multi-Faktor-Authentifizierung und Mehrwege-Authentifizierung sicherer als Ein-Faktor- und Ein-Wege-Authentifizierung</w:t>
+        <w:t xml:space="preserve">Zweifelsohne sind Multi-Faktor-Authentifizierung und </w:t>
+      </w:r>
+      <w:proofErr w:type="spellStart"/>
+      <w:r>
+        <w:t>Mehrwege</w:t>
+      </w:r>
+      <w:proofErr w:type="spellEnd"/>
+      <w:r>
+        <w:t>-Authentifizierung sicherer als Ein-Faktor- und Ein-Wege-Authentifizierung</w:t>
       </w:r>
       <w:r>
         <w:t>.</w:t>
@@ -4828,7 +5887,7 @@
                     <pic:cNvPicPr/>
                   </pic:nvPicPr>
                   <pic:blipFill>
-                    <a:blip r:embed="rId11"/>
+                    <a:blip r:embed="rId13"/>
                     <a:stretch>
                       <a:fillRect/>
                     </a:stretch>
@@ -4923,10 +5982,55 @@
       </w:pPr>
       <w:bookmarkStart w:id="19" w:name="_Toc401664884"/>
       <w:r>
+        <w:lastRenderedPageBreak/>
+        <w:drawing>
+          <wp:anchor distT="0" distB="0" distL="114300" distR="114300" simplePos="0" relativeHeight="251671040" behindDoc="0" locked="0" layoutInCell="1" allowOverlap="1">
+            <wp:simplePos x="0" y="0"/>
+            <wp:positionH relativeFrom="column">
+              <wp:posOffset>3215005</wp:posOffset>
+            </wp:positionH>
+            <wp:positionV relativeFrom="paragraph">
+              <wp:posOffset>270510</wp:posOffset>
+            </wp:positionV>
+            <wp:extent cx="2981325" cy="2981325"/>
+            <wp:effectExtent l="19050" t="0" r="9525" b="0"/>
+            <wp:wrapSquare wrapText="bothSides"/>
+            <wp:docPr id="16" name="Grafik 15" descr="foto-social-media.jpg"/>
+            <wp:cNvGraphicFramePr>
+              <a:graphicFrameLocks xmlns:a="http://schemas.openxmlformats.org/drawingml/2006/main" noChangeAspect="1"/>
+            </wp:cNvGraphicFramePr>
+            <a:graphic xmlns:a="http://schemas.openxmlformats.org/drawingml/2006/main">
+              <a:graphicData uri="http://schemas.openxmlformats.org/drawingml/2006/picture">
+                <pic:pic xmlns:pic="http://schemas.openxmlformats.org/drawingml/2006/picture">
+                  <pic:nvPicPr>
+                    <pic:cNvPr id="0" name="foto-social-media.jpg"/>
+                    <pic:cNvPicPr/>
+                  </pic:nvPicPr>
+                  <pic:blipFill>
+                    <a:blip r:embed="rId14"/>
+                    <a:stretch>
+                      <a:fillRect/>
+                    </a:stretch>
+                  </pic:blipFill>
+                  <pic:spPr>
+                    <a:xfrm>
+                      <a:off x="0" y="0"/>
+                      <a:ext cx="2981325" cy="2981325"/>
+                    </a:xfrm>
+                    <a:prstGeom prst="rect">
+                      <a:avLst/>
+                    </a:prstGeom>
+                  </pic:spPr>
+                </pic:pic>
+              </a:graphicData>
+            </a:graphic>
+          </wp:anchor>
+        </w:drawing>
+      </w:r>
+      <w:r>
         <w:rPr>
           <w:lang w:val="en-US"/>
         </w:rPr>
-        <w:lastRenderedPageBreak/>
         <w:t xml:space="preserve">Social Media </w:t>
       </w:r>
       <w:r>
@@ -4950,8 +6054,29 @@
       <w:bookmarkEnd w:id="19"/>
     </w:p>
     <w:p>
-      <w:r>
-        <w:t xml:space="preserve">Social Media Portale wie Facebook, Google+ oder Twitter bieten die </w:t>
+      <w:proofErr w:type="spellStart"/>
+      <w:r>
+        <w:t>Social</w:t>
+      </w:r>
+      <w:proofErr w:type="spellEnd"/>
+      <w:r>
+        <w:t xml:space="preserve"> Media Portale wie </w:t>
+      </w:r>
+      <w:proofErr w:type="spellStart"/>
+      <w:r>
+        <w:t>Facebook</w:t>
+      </w:r>
+      <w:proofErr w:type="spellEnd"/>
+      <w:r>
+        <w:t xml:space="preserve">, Google+ oder </w:t>
+      </w:r>
+      <w:proofErr w:type="spellStart"/>
+      <w:r>
+        <w:t>Twitter</w:t>
+      </w:r>
+      <w:proofErr w:type="spellEnd"/>
+      <w:r>
+        <w:t xml:space="preserve"> bieten die </w:t>
       </w:r>
       <w:r>
         <w:t xml:space="preserve">praktische </w:t>
@@ -5011,8 +6136,29 @@
       <w:r>
         <w:t xml:space="preserve">auf einer Portalseite über einen </w:t>
       </w:r>
-      <w:r>
-        <w:t xml:space="preserve">Social Media Portal wie Facebook, Google+ oder Twitter </w:t>
+      <w:proofErr w:type="spellStart"/>
+      <w:r>
+        <w:t>Social</w:t>
+      </w:r>
+      <w:proofErr w:type="spellEnd"/>
+      <w:r>
+        <w:t xml:space="preserve"> Media Portal wie </w:t>
+      </w:r>
+      <w:proofErr w:type="spellStart"/>
+      <w:r>
+        <w:t>Facebook</w:t>
+      </w:r>
+      <w:proofErr w:type="spellEnd"/>
+      <w:r>
+        <w:t xml:space="preserve">, Google+ oder </w:t>
+      </w:r>
+      <w:proofErr w:type="spellStart"/>
+      <w:r>
+        <w:t>Twitter</w:t>
+      </w:r>
+      <w:proofErr w:type="spellEnd"/>
+      <w:r>
+        <w:t xml:space="preserve"> </w:t>
       </w:r>
       <w:r>
         <w:t>anmeldet, muss er zur Bestätigung die Anmeldung des Portals manuell authentifizieren. Nach diesem Schritt ist sein SSO Konto mit demjenigen der Portalseite verbunden und er kann sich mit dem SSO Konto einloggen, bzw. bleibt stets eingeloggt sofern er dies wünscht.</w:t>
@@ -5059,8 +6205,13 @@
       <w:r>
         <w:t xml:space="preserve">Die </w:t>
       </w:r>
-      <w:r>
-        <w:t xml:space="preserve">Social Media </w:t>
+      <w:proofErr w:type="spellStart"/>
+      <w:r>
+        <w:t>Social</w:t>
+      </w:r>
+      <w:proofErr w:type="spellEnd"/>
+      <w:r>
+        <w:t xml:space="preserve"> Media </w:t>
       </w:r>
       <w:r>
         <w:t>SSO Dienste, die am meisten eingesetzt werden, sind</w:t>
@@ -5077,11 +6228,47 @@
           <w:lang w:val="en-US"/>
         </w:rPr>
       </w:pPr>
+      <w:proofErr w:type="spellStart"/>
       <w:r>
         <w:rPr>
           <w:lang w:val="en-US"/>
         </w:rPr>
-        <w:t>Facebook Connect / Open Graph (SSO Dienst von Facebook)</w:t>
+        <w:t>Facebook</w:t>
+      </w:r>
+      <w:proofErr w:type="spellEnd"/>
+      <w:r>
+        <w:rPr>
+          <w:lang w:val="en-US"/>
+        </w:rPr>
+        <w:t xml:space="preserve"> Connect / Open Graph (SSO </w:t>
+      </w:r>
+      <w:proofErr w:type="spellStart"/>
+      <w:r>
+        <w:rPr>
+          <w:lang w:val="en-US"/>
+        </w:rPr>
+        <w:t>Dienst</w:t>
+      </w:r>
+      <w:proofErr w:type="spellEnd"/>
+      <w:r>
+        <w:rPr>
+          <w:lang w:val="en-US"/>
+        </w:rPr>
+        <w:t xml:space="preserve"> von </w:t>
+      </w:r>
+      <w:proofErr w:type="spellStart"/>
+      <w:r>
+        <w:rPr>
+          <w:lang w:val="en-US"/>
+        </w:rPr>
+        <w:t>Facebook</w:t>
+      </w:r>
+      <w:proofErr w:type="spellEnd"/>
+      <w:r>
+        <w:rPr>
+          <w:lang w:val="en-US"/>
+        </w:rPr>
+        <w:t>)</w:t>
       </w:r>
     </w:p>
     <w:p>
@@ -5092,8 +6279,13 @@
           <w:numId w:val="30"/>
         </w:numPr>
       </w:pPr>
-      <w:r>
-        <w:t xml:space="preserve">OAuth </w:t>
+      <w:proofErr w:type="spellStart"/>
+      <w:r>
+        <w:t>OAuth</w:t>
+      </w:r>
+      <w:proofErr w:type="spellEnd"/>
+      <w:r>
+        <w:t xml:space="preserve"> </w:t>
       </w:r>
       <w:r>
         <w:t xml:space="preserve"> </w:t>
@@ -5103,7 +6295,7 @@
           <w:rStyle w:val="Funotenzeichen"/>
           <w:b/>
         </w:rPr>
-        <w:footnoteReference w:id="2"/>
+        <w:footnoteReference w:id="4"/>
       </w:r>
     </w:p>
     <w:p>
@@ -5114,8 +6306,13 @@
           <w:numId w:val="30"/>
         </w:numPr>
       </w:pPr>
-      <w:r>
-        <w:t>OpenSocial (SSO Dienst von Google)</w:t>
+      <w:proofErr w:type="spellStart"/>
+      <w:r>
+        <w:t>OpenSocial</w:t>
+      </w:r>
+      <w:proofErr w:type="spellEnd"/>
+      <w:r>
+        <w:t xml:space="preserve"> (SSO Dienst von Google)</w:t>
       </w:r>
       <w:r>
         <w:t xml:space="preserve">  </w:t>
@@ -5125,7 +6322,7 @@
           <w:rStyle w:val="Funotenzeichen"/>
           <w:b/>
         </w:rPr>
-        <w:footnoteReference w:id="3"/>
+        <w:footnoteReference w:id="5"/>
       </w:r>
     </w:p>
     <w:p>
@@ -5139,12 +6336,14 @@
           <w:lang w:val="en-US"/>
         </w:rPr>
       </w:pPr>
+      <w:proofErr w:type="spellStart"/>
       <w:r>
         <w:rPr>
           <w:lang w:val="en-US"/>
         </w:rPr>
         <w:t>OpenID</w:t>
       </w:r>
+      <w:proofErr w:type="spellEnd"/>
       <w:r>
         <w:rPr>
           <w:lang w:val="en-US"/>
@@ -5163,7 +6362,7 @@
           <w:b/>
           <w:lang w:val="en-US"/>
         </w:rPr>
-        <w:footnoteReference w:id="4"/>
+        <w:footnoteReference w:id="6"/>
       </w:r>
     </w:p>
     <w:p>
@@ -5178,6 +6377,7 @@
         <w:rPr>
           <w:lang w:val="en-US"/>
         </w:rPr>
+        <w:lastRenderedPageBreak/>
         <w:t xml:space="preserve">Implementierungslösungen für </w:t>
       </w:r>
       <w:r>
@@ -5196,7 +6396,15 @@
     </w:p>
     <w:p>
       <w:r>
-        <w:t xml:space="preserve">Für die so genannte “Social Connect” Anbindung </w:t>
+        <w:t>Für die so genannte “</w:t>
+      </w:r>
+      <w:proofErr w:type="spellStart"/>
+      <w:r>
+        <w:t>Social</w:t>
+      </w:r>
+      <w:proofErr w:type="spellEnd"/>
+      <w:r>
+        <w:t xml:space="preserve"> Connect” Anbindung </w:t>
       </w:r>
       <w:r>
         <w:t xml:space="preserve">der eigenen Portale </w:t>
@@ -5216,8 +6424,13 @@
       <w:r>
         <w:t xml:space="preserve">Anbindung über externe </w:t>
       </w:r>
-      <w:r>
-        <w:t>Social-Connect Provider</w:t>
+      <w:proofErr w:type="spellStart"/>
+      <w:r>
+        <w:t>Social</w:t>
+      </w:r>
+      <w:proofErr w:type="spellEnd"/>
+      <w:r>
+        <w:t>-Connect Provider</w:t>
       </w:r>
     </w:p>
     <w:p>
@@ -5231,8 +6444,13 @@
       <w:r>
         <w:t xml:space="preserve">Eigenprogrammierung, Integration der SSO </w:t>
       </w:r>
-      <w:r>
-        <w:t>Social Media Dienste</w:t>
+      <w:proofErr w:type="spellStart"/>
+      <w:r>
+        <w:t>Social</w:t>
+      </w:r>
+      <w:proofErr w:type="spellEnd"/>
+      <w:r>
+        <w:t xml:space="preserve"> Media Dienste</w:t>
       </w:r>
       <w:r>
         <w:t xml:space="preserve"> über deren API</w:t>
@@ -5247,7 +6465,6 @@
       </w:pPr>
       <w:bookmarkStart w:id="22" w:name="_Toc401664887"/>
       <w:r>
-        <w:lastRenderedPageBreak/>
         <w:t>Anbindung über externe</w:t>
       </w:r>
       <w:r>
@@ -5262,7 +6479,7 @@
       <w:r>
         <w:t xml:space="preserve">Externe Service Dienstleister wie </w:t>
       </w:r>
-      <w:hyperlink r:id="rId12" w:history="1">
+      <w:hyperlink r:id="rId15" w:history="1">
         <w:r>
           <w:rPr>
             <w:rStyle w:val="Hyperlink"/>
@@ -5274,7 +6491,15 @@
         <w:t xml:space="preserve"> bieten  </w:t>
       </w:r>
       <w:r>
-        <w:t xml:space="preserve">erweiterte Authentifizierung und Single Sign-On (SSO) </w:t>
+        <w:t xml:space="preserve">erweiterte Authentifizierung und Single </w:t>
+      </w:r>
+      <w:proofErr w:type="spellStart"/>
+      <w:r>
+        <w:t>Sign</w:t>
+      </w:r>
+      <w:proofErr w:type="spellEnd"/>
+      <w:r>
+        <w:t xml:space="preserve">-On (SSO) </w:t>
       </w:r>
       <w:r>
         <w:t xml:space="preserve">und </w:t>
@@ -5401,7 +6626,21 @@
         <w:rPr>
           <w:color w:val="006600"/>
         </w:rPr>
-        <w:t xml:space="preserve">User Account Informationen </w:t>
+        <w:t xml:space="preserve">User </w:t>
+      </w:r>
+      <w:proofErr w:type="spellStart"/>
+      <w:r>
+        <w:rPr>
+          <w:color w:val="006600"/>
+        </w:rPr>
+        <w:t>Account</w:t>
+      </w:r>
+      <w:proofErr w:type="spellEnd"/>
+      <w:r>
+        <w:rPr>
+          <w:color w:val="006600"/>
+        </w:rPr>
+        <w:t xml:space="preserve"> Informationen </w:t>
       </w:r>
       <w:r>
         <w:rPr>
@@ -5462,7 +6701,21 @@
         <w:rPr>
           <w:color w:val="C00000"/>
         </w:rPr>
-        <w:t xml:space="preserve">Ein Hacker-Angriff auf den Social-Connect-Provider bedeutet auch den </w:t>
+        <w:t xml:space="preserve">Ein Hacker-Angriff auf den </w:t>
+      </w:r>
+      <w:proofErr w:type="spellStart"/>
+      <w:r>
+        <w:rPr>
+          <w:color w:val="C00000"/>
+        </w:rPr>
+        <w:t>Social</w:t>
+      </w:r>
+      <w:proofErr w:type="spellEnd"/>
+      <w:r>
+        <w:rPr>
+          <w:color w:val="C00000"/>
+        </w:rPr>
+        <w:t xml:space="preserve">-Connect-Provider bedeutet auch den </w:t>
       </w:r>
       <w:r>
         <w:rPr>
@@ -5517,7 +6770,21 @@
         <w:rPr>
           <w:color w:val="C00000"/>
         </w:rPr>
-        <w:t>Der Social-Connect-Provider des Vertrauens kann von einer unseriösen Firma übernommen werden</w:t>
+        <w:t xml:space="preserve">Der </w:t>
+      </w:r>
+      <w:proofErr w:type="spellStart"/>
+      <w:r>
+        <w:rPr>
+          <w:color w:val="C00000"/>
+        </w:rPr>
+        <w:t>Social</w:t>
+      </w:r>
+      <w:proofErr w:type="spellEnd"/>
+      <w:r>
+        <w:rPr>
+          <w:color w:val="C00000"/>
+        </w:rPr>
+        <w:t>-Connect-Provider des Vertrauens kann von einer unseriösen Firma übernommen werden</w:t>
       </w:r>
       <w:r>
         <w:rPr>
@@ -5541,7 +6808,21 @@
         <w:rPr>
           <w:color w:val="C00000"/>
         </w:rPr>
-        <w:t xml:space="preserve">Der Social-Connect-Provider kann </w:t>
+        <w:t xml:space="preserve">Der </w:t>
+      </w:r>
+      <w:proofErr w:type="spellStart"/>
+      <w:r>
+        <w:rPr>
+          <w:color w:val="C00000"/>
+        </w:rPr>
+        <w:t>Social</w:t>
+      </w:r>
+      <w:proofErr w:type="spellEnd"/>
+      <w:r>
+        <w:rPr>
+          <w:color w:val="C00000"/>
+        </w:rPr>
+        <w:t xml:space="preserve">-Connect-Provider kann </w:t>
       </w:r>
       <w:r>
         <w:rPr>
@@ -5634,7 +6915,7 @@
                     <pic:cNvPicPr/>
                   </pic:nvPicPr>
                   <pic:blipFill>
-                    <a:blip r:embed="rId11"/>
+                    <a:blip r:embed="rId13"/>
                     <a:stretch>
                       <a:fillRect/>
                     </a:stretch>
@@ -5740,7 +7021,15 @@
         <w:t xml:space="preserve">Bei dieser Variante erfolgt die Integration der </w:t>
       </w:r>
       <w:r>
-        <w:t xml:space="preserve">SSO Social Media Dienste </w:t>
+        <w:t xml:space="preserve">SSO </w:t>
+      </w:r>
+      <w:proofErr w:type="spellStart"/>
+      <w:r>
+        <w:t>Social</w:t>
+      </w:r>
+      <w:proofErr w:type="spellEnd"/>
+      <w:r>
+        <w:t xml:space="preserve"> Media Dienste </w:t>
       </w:r>
       <w:r>
         <w:t xml:space="preserve">über deren </w:t>
@@ -5757,7 +7046,15 @@
         <w:t xml:space="preserve">Die hauseigenen Entwickler </w:t>
       </w:r>
       <w:r>
-        <w:t xml:space="preserve">programmieren die SSO API der Social Media Netzwerke </w:t>
+        <w:t xml:space="preserve">programmieren die SSO API der </w:t>
+      </w:r>
+      <w:proofErr w:type="spellStart"/>
+      <w:r>
+        <w:t>Social</w:t>
+      </w:r>
+      <w:proofErr w:type="spellEnd"/>
+      <w:r>
+        <w:t xml:space="preserve"> Media Netzwerke </w:t>
       </w:r>
       <w:r>
         <w:t xml:space="preserve">in Form einer Schnittstelle </w:t>
@@ -5771,17 +7068,49 @@
     </w:p>
     <w:p>
       <w:r>
-        <w:t xml:space="preserve">Die Verknüpfung zwischen Social Media Account und </w:t>
+        <w:t xml:space="preserve">Die Verknüpfung zwischen </w:t>
+      </w:r>
+      <w:proofErr w:type="spellStart"/>
+      <w:r>
+        <w:t>Social</w:t>
+      </w:r>
+      <w:proofErr w:type="spellEnd"/>
+      <w:r>
+        <w:t xml:space="preserve"> Media </w:t>
+      </w:r>
+      <w:proofErr w:type="spellStart"/>
+      <w:r>
+        <w:t>Account</w:t>
+      </w:r>
+      <w:proofErr w:type="spellEnd"/>
+      <w:r>
+        <w:t xml:space="preserve"> und </w:t>
       </w:r>
       <w:r>
         <w:t>CKG/</w:t>
       </w:r>
       <w:r>
-        <w:t>DAD Portal Account erfolgt über eindeutige Benutzer Merkmale wie E-Mail in Kombination mit Vor- und Nachnamen.</w:t>
+        <w:t xml:space="preserve">DAD Portal </w:t>
+      </w:r>
+      <w:proofErr w:type="spellStart"/>
+      <w:r>
+        <w:t>Account</w:t>
+      </w:r>
+      <w:proofErr w:type="spellEnd"/>
+      <w:r>
+        <w:t xml:space="preserve"> erfolgt über eindeutige Benutzer Merkmale wie E-Mail in Kombination mit Vor- und Nachnamen.</w:t>
       </w:r>
       <w:r>
         <w:br/>
-        <w:t xml:space="preserve">Bei Bedarf können bestimmte Kunden oder Benutzer für diesen Social Media Connect Service in der Kunden bzw. User Administration der </w:t>
+        <w:t xml:space="preserve">Bei Bedarf können bestimmte Kunden oder Benutzer für diesen </w:t>
+      </w:r>
+      <w:proofErr w:type="spellStart"/>
+      <w:r>
+        <w:t>Social</w:t>
+      </w:r>
+      <w:proofErr w:type="spellEnd"/>
+      <w:r>
+        <w:t xml:space="preserve"> Media Connect Service in der Kunden bzw. User Administration der </w:t>
       </w:r>
       <w:r>
         <w:t>CKG/</w:t>
@@ -5792,12 +7121,28 @@
     </w:p>
     <w:p>
       <w:r>
-        <w:t>Für jeden Social Media Dienst muss diese Schnittstelle separat, aber nur einmalig programmiert werden.</w:t>
-      </w:r>
-    </w:p>
-    <w:p>
-      <w:r>
-        <w:t>Den Implementierungsaufwand pro Schnittstelle schätzen wir auf durchschnittlich 2 Manntage.</w:t>
+        <w:t xml:space="preserve">Für jeden </w:t>
+      </w:r>
+      <w:proofErr w:type="spellStart"/>
+      <w:r>
+        <w:t>Social</w:t>
+      </w:r>
+      <w:proofErr w:type="spellEnd"/>
+      <w:r>
+        <w:t xml:space="preserve"> Media Dienst muss diese Schnittstelle separat, aber nur einmalig programmiert werden.</w:t>
+      </w:r>
+    </w:p>
+    <w:p>
+      <w:r>
+        <w:t xml:space="preserve">Den Implementierungsaufwand pro Schnittstelle schätzen wir auf durchschnittlich 2 </w:t>
+      </w:r>
+      <w:proofErr w:type="spellStart"/>
+      <w:r>
+        <w:t>Manntage</w:t>
+      </w:r>
+      <w:proofErr w:type="spellEnd"/>
+      <w:r>
+        <w:t>.</w:t>
       </w:r>
       <w:r>
         <w:br/>
@@ -5806,7 +7151,15 @@
     </w:p>
     <w:p>
       <w:r>
-        <w:t>Zusätzlich fällt ein einmaliger Aufwand von ca. 2 Manntagen für die generelle Erweiterung der Kunden- und User-Verwaltung an, wie z. B. Administrations-Masken und Social Login Buttons.</w:t>
+        <w:t xml:space="preserve">Zusätzlich fällt ein einmaliger Aufwand von ca. 2 Manntagen für die generelle Erweiterung der Kunden- und User-Verwaltung an, wie z. B. Administrations-Masken und </w:t>
+      </w:r>
+      <w:proofErr w:type="spellStart"/>
+      <w:r>
+        <w:t>Social</w:t>
+      </w:r>
+      <w:proofErr w:type="spellEnd"/>
+      <w:r>
+        <w:t xml:space="preserve"> Login Buttons.</w:t>
       </w:r>
     </w:p>
     <w:p>
@@ -5836,7 +7189,7 @@
                     </pic:cNvPicPr>
                   </pic:nvPicPr>
                   <pic:blipFill>
-                    <a:blip r:embed="rId13"/>
+                    <a:blip r:embed="rId16"/>
                     <a:srcRect/>
                     <a:stretch>
                       <a:fillRect/>
@@ -5944,7 +7297,35 @@
         <w:rPr>
           <w:color w:val="006600"/>
         </w:rPr>
-        <w:t>Möglichkeit der gezielten „Scharfschaltung“  ggfls. nur bestimmter Social Media Connectoren pro Kunde</w:t>
+        <w:t xml:space="preserve">Möglichkeit der gezielten „Scharfschaltung“  ggfls. nur bestimmter </w:t>
+      </w:r>
+      <w:proofErr w:type="spellStart"/>
+      <w:r>
+        <w:rPr>
+          <w:color w:val="006600"/>
+        </w:rPr>
+        <w:t>Social</w:t>
+      </w:r>
+      <w:proofErr w:type="spellEnd"/>
+      <w:r>
+        <w:rPr>
+          <w:color w:val="006600"/>
+        </w:rPr>
+        <w:t xml:space="preserve"> Media </w:t>
+      </w:r>
+      <w:proofErr w:type="spellStart"/>
+      <w:r>
+        <w:rPr>
+          <w:color w:val="006600"/>
+        </w:rPr>
+        <w:t>Connectoren</w:t>
+      </w:r>
+      <w:proofErr w:type="spellEnd"/>
+      <w:r>
+        <w:rPr>
+          <w:color w:val="006600"/>
+        </w:rPr>
+        <w:t xml:space="preserve"> pro Kunde</w:t>
       </w:r>
       <w:r>
         <w:rPr>
@@ -5981,7 +7362,21 @@
         <w:rPr>
           <w:color w:val="C00000"/>
         </w:rPr>
-        <w:t xml:space="preserve">Für jedes neu entstehendes Social Media Netzwerk muss einmalig eine eigene Schnittstelle zu den </w:t>
+        <w:t xml:space="preserve">Für jedes neu entstehendes </w:t>
+      </w:r>
+      <w:proofErr w:type="spellStart"/>
+      <w:r>
+        <w:rPr>
+          <w:color w:val="C00000"/>
+        </w:rPr>
+        <w:t>Social</w:t>
+      </w:r>
+      <w:proofErr w:type="spellEnd"/>
+      <w:r>
+        <w:rPr>
+          <w:color w:val="C00000"/>
+        </w:rPr>
+        <w:t xml:space="preserve"> Media Netzwerk muss einmalig eine eigene Schnittstelle zu den </w:t>
       </w:r>
       <w:r>
         <w:rPr>
@@ -6058,7 +7453,7 @@
                     <pic:cNvPicPr/>
                   </pic:nvPicPr>
                   <pic:blipFill>
-                    <a:blip r:embed="rId14"/>
+                    <a:blip r:embed="rId17"/>
                     <a:stretch>
                       <a:fillRect/>
                     </a:stretch>
@@ -6258,21 +7653,37 @@
           <w:i/>
           <w:lang w:val="en-US"/>
         </w:rPr>
-        <w:t xml:space="preserve">Screenshots, Services Portal </w:t>
-      </w:r>
+        <w:t xml:space="preserve">Screenshots, Services </w:t>
+      </w:r>
+      <w:proofErr w:type="gramStart"/>
       <w:r>
         <w:rPr>
           <w:i/>
           <w:lang w:val="en-US"/>
         </w:rPr>
-        <w:t xml:space="preserve"> </w:t>
+        <w:t xml:space="preserve">Portal </w:t>
       </w:r>
       <w:r>
         <w:rPr>
           <w:i/>
           <w:lang w:val="en-US"/>
         </w:rPr>
-        <w:t xml:space="preserve">/ Admin Section: </w:t>
+        <w:t xml:space="preserve"> </w:t>
+      </w:r>
+      <w:r>
+        <w:rPr>
+          <w:i/>
+          <w:lang w:val="en-US"/>
+        </w:rPr>
+        <w:t>/</w:t>
+      </w:r>
+      <w:proofErr w:type="gramEnd"/>
+      <w:r>
+        <w:rPr>
+          <w:i/>
+          <w:lang w:val="en-US"/>
+        </w:rPr>
+        <w:t xml:space="preserve"> Admin Section: </w:t>
       </w:r>
       <w:r>
         <w:rPr>
@@ -6303,7 +7714,7 @@
                     </pic:cNvPicPr>
                   </pic:nvPicPr>
                   <pic:blipFill>
-                    <a:blip r:embed="rId15"/>
+                    <a:blip r:embed="rId18"/>
                     <a:srcRect/>
                     <a:stretch>
                       <a:fillRect/>
@@ -6342,11 +7753,19 @@
           <w:lang w:val="en-US"/>
         </w:rPr>
       </w:pPr>
+      <w:proofErr w:type="spellStart"/>
       <w:r>
         <w:rPr>
           <w:lang w:val="en-US"/>
         </w:rPr>
-        <w:t xml:space="preserve">Abbildung </w:t>
+        <w:t>Abbildung</w:t>
+      </w:r>
+      <w:proofErr w:type="spellEnd"/>
+      <w:r>
+        <w:rPr>
+          <w:lang w:val="en-US"/>
+        </w:rPr>
+        <w:t xml:space="preserve"> </w:t>
       </w:r>
       <w:r>
         <w:fldChar w:fldCharType="begin"/>
@@ -6365,7 +7784,7 @@
           <w:noProof/>
           <w:lang w:val="en-US"/>
         </w:rPr>
-        <w:t>1</w:t>
+        <w:t>3</w:t>
       </w:r>
       <w:r>
         <w:fldChar w:fldCharType="end"/>
@@ -6427,7 +7846,7 @@
                     </pic:cNvPicPr>
                   </pic:nvPicPr>
                   <pic:blipFill>
-                    <a:blip r:embed="rId16"/>
+                    <a:blip r:embed="rId19"/>
                     <a:srcRect/>
                     <a:stretch>
                       <a:fillRect/>
@@ -6475,7 +7894,7 @@
           <w:rPr>
             <w:noProof/>
           </w:rPr>
-          <w:t>2</w:t>
+          <w:t>4</w:t>
         </w:r>
       </w:fldSimple>
       <w:r>
@@ -6540,8 +7959,13 @@
       <w:r>
         <w:t>likationen „</w:t>
       </w:r>
-      <w:r>
-        <w:t>Inventory Management</w:t>
+      <w:proofErr w:type="spellStart"/>
+      <w:r>
+        <w:t>Inventory</w:t>
+      </w:r>
+      <w:proofErr w:type="spellEnd"/>
+      <w:r>
+        <w:t xml:space="preserve"> Management</w:t>
       </w:r>
       <w:r>
         <w:t>“</w:t>
@@ -6552,9 +7976,11 @@
       <w:r>
         <w:t>und „</w:t>
       </w:r>
+      <w:proofErr w:type="spellStart"/>
       <w:r>
         <w:t>Floorcheck</w:t>
       </w:r>
+      <w:proofErr w:type="spellEnd"/>
       <w:r>
         <w:t>“</w:t>
       </w:r>
@@ -6573,12 +7999,25 @@
       <w:r>
         <w:t xml:space="preserve">ein separates Web Portal </w:t>
       </w:r>
-      <w:r>
-        <w:t>gehostet.</w:t>
+      <w:proofErr w:type="spellStart"/>
+      <w:r>
+        <w:t>gehostet</w:t>
+      </w:r>
+      <w:proofErr w:type="spellEnd"/>
+      <w:r>
+        <w:t>.</w:t>
       </w:r>
       <w:r>
         <w:br/>
-        <w:t>Dieses Web Portal mit dem Namen „Xaris“ wurde von einem externen Dienstleister programmiert.</w:t>
+        <w:t>Dieses Web Portal mit dem Namen „</w:t>
+      </w:r>
+      <w:proofErr w:type="spellStart"/>
+      <w:r>
+        <w:t>Xaris</w:t>
+      </w:r>
+      <w:proofErr w:type="spellEnd"/>
+      <w:r>
+        <w:t>“ wurde von einem externen Dienstleister programmiert.</w:t>
       </w:r>
     </w:p>
     <w:p>
@@ -6601,7 +8040,15 @@
         </w:numPr>
       </w:pPr>
       <w:r>
-        <w:t>Unsere Portal User benötigen für das Xaris Systems ein separates Login.</w:t>
+        <w:t xml:space="preserve">Unsere Portal User benötigen für das </w:t>
+      </w:r>
+      <w:proofErr w:type="spellStart"/>
+      <w:r>
+        <w:t>Xaris</w:t>
+      </w:r>
+      <w:proofErr w:type="spellEnd"/>
+      <w:r>
+        <w:t xml:space="preserve"> Systems ein separates Login.</w:t>
       </w:r>
       <w:r>
         <w:br/>
@@ -6617,7 +8064,15 @@
         </w:numPr>
       </w:pPr>
       <w:r>
-        <w:t>Paralleles Arbeiten einerseits in den DAD Portalen und andererseits im Xaris System funktioniert nur über separate Browser Fenster.</w:t>
+        <w:t xml:space="preserve">Paralleles Arbeiten einerseits in den DAD Portalen und andererseits im </w:t>
+      </w:r>
+      <w:proofErr w:type="spellStart"/>
+      <w:r>
+        <w:t>Xaris</w:t>
+      </w:r>
+      <w:proofErr w:type="spellEnd"/>
+      <w:r>
+        <w:t xml:space="preserve"> System funktioniert nur über separate Browser Fenster.</w:t>
       </w:r>
       <w:r>
         <w:br/>
@@ -6636,7 +8091,15 @@
       </w:r>
       <w:r>
         <w:br/>
-        <w:t>Mit dem Hersteller des Xaris Systems wurde</w:t>
+        <w:t xml:space="preserve">Mit dem Hersteller des </w:t>
+      </w:r>
+      <w:proofErr w:type="spellStart"/>
+      <w:r>
+        <w:t>Xaris</w:t>
+      </w:r>
+      <w:proofErr w:type="spellEnd"/>
+      <w:r>
+        <w:t xml:space="preserve"> Systems wurde</w:t>
       </w:r>
       <w:r>
         <w:t xml:space="preserve"> die Implementierung einer individuellen SSO Lösung vereinbart, über das </w:t>
@@ -6651,7 +8114,15 @@
         </w:numPr>
       </w:pPr>
       <w:r>
-        <w:t>die Xaris Website nahtlos in die alle 3 DAD Kundenportale integriert wird</w:t>
+        <w:t xml:space="preserve">die </w:t>
+      </w:r>
+      <w:proofErr w:type="spellStart"/>
+      <w:r>
+        <w:t>Xaris</w:t>
+      </w:r>
+      <w:proofErr w:type="spellEnd"/>
+      <w:r>
+        <w:t xml:space="preserve"> Website nahtlos in die alle 3 DAD Kundenportale integriert wird</w:t>
       </w:r>
     </w:p>
     <w:p>
@@ -6720,7 +8191,7 @@
                     </pic:cNvPicPr>
                   </pic:nvPicPr>
                   <pic:blipFill>
-                    <a:blip r:embed="rId17"/>
+                    <a:blip r:embed="rId20"/>
                     <a:srcRect/>
                     <a:stretch>
                       <a:fillRect/>
@@ -6763,17 +8234,33 @@
           <w:rPr>
             <w:noProof/>
           </w:rPr>
-          <w:t>3</w:t>
+          <w:t>5</w:t>
         </w:r>
       </w:fldSimple>
       <w:r>
-        <w:t xml:space="preserve">:  Integration Xaris </w:t>
+        <w:t xml:space="preserve">:  Integration </w:t>
+      </w:r>
+      <w:proofErr w:type="spellStart"/>
+      <w:r>
+        <w:t>Xaris</w:t>
+      </w:r>
+      <w:proofErr w:type="spellEnd"/>
+      <w:r>
+        <w:t xml:space="preserve"> </w:t>
       </w:r>
       <w:r>
         <w:sym w:font="Wingdings" w:char="F0F3"/>
       </w:r>
       <w:r>
-        <w:t xml:space="preserve"> DAD Metronic Portal</w:t>
+        <w:t xml:space="preserve"> DAD </w:t>
+      </w:r>
+      <w:proofErr w:type="spellStart"/>
+      <w:r>
+        <w:t>Metronic</w:t>
+      </w:r>
+      <w:proofErr w:type="spellEnd"/>
+      <w:r>
+        <w:t xml:space="preserve"> Portal</w:t>
       </w:r>
     </w:p>
     <w:p>
@@ -6818,7 +8305,7 @@
                     </pic:cNvPicPr>
                   </pic:nvPicPr>
                   <pic:blipFill>
-                    <a:blip r:embed="rId18"/>
+                    <a:blip r:embed="rId21"/>
                     <a:srcRect/>
                     <a:stretch>
                       <a:fillRect/>
@@ -6861,7 +8348,7 @@
           <w:rPr>
             <w:noProof/>
           </w:rPr>
-          <w:t>4</w:t>
+          <w:t>6</w:t>
         </w:r>
       </w:fldSimple>
       <w:r>
@@ -6874,7 +8361,15 @@
         <w:t xml:space="preserve"> </w:t>
       </w:r>
       <w:r>
-        <w:t xml:space="preserve">Integration Xaris </w:t>
+        <w:t xml:space="preserve">Integration </w:t>
+      </w:r>
+      <w:proofErr w:type="spellStart"/>
+      <w:r>
+        <w:t>Xaris</w:t>
+      </w:r>
+      <w:proofErr w:type="spellEnd"/>
+      <w:r>
+        <w:t xml:space="preserve"> </w:t>
       </w:r>
       <w:r>
         <w:sym w:font="Wingdings" w:char="F0F3"/>
@@ -6921,7 +8416,7 @@
                     </pic:cNvPicPr>
                   </pic:nvPicPr>
                   <pic:blipFill>
-                    <a:blip r:embed="rId19"/>
+                    <a:blip r:embed="rId22"/>
                     <a:srcRect/>
                     <a:stretch>
                       <a:fillRect/>
@@ -6968,11 +8463,19 @@
           <w:rPr>
             <w:noProof/>
           </w:rPr>
-          <w:t>5</w:t>
+          <w:t>7</w:t>
         </w:r>
       </w:fldSimple>
       <w:r>
-        <w:t xml:space="preserve">:  Integration Xaris </w:t>
+        <w:t xml:space="preserve">:  Integration </w:t>
+      </w:r>
+      <w:proofErr w:type="spellStart"/>
+      <w:r>
+        <w:t>Xaris</w:t>
+      </w:r>
+      <w:proofErr w:type="spellEnd"/>
+      <w:r>
+        <w:t xml:space="preserve"> </w:t>
       </w:r>
       <w:r>
         <w:sym w:font="Wingdings" w:char="F0F3"/>
@@ -7185,7 +8688,7 @@
                     <pic:cNvPicPr/>
                   </pic:nvPicPr>
                   <pic:blipFill>
-                    <a:blip r:embed="rId14"/>
+                    <a:blip r:embed="rId17"/>
                     <a:stretch>
                       <a:fillRect/>
                     </a:stretch>
@@ -7364,7 +8867,7 @@
                           <pic:cNvPicPr/>
                         </pic:nvPicPr>
                         <pic:blipFill>
-                          <a:blip r:embed="rId20"/>
+                          <a:blip r:embed="rId23"/>
                           <a:stretch>
                             <a:fillRect/>
                           </a:stretch>
@@ -7436,7 +8939,7 @@
                     <pic:cNvPicPr/>
                   </pic:nvPicPr>
                   <pic:blipFill>
-                    <a:blip r:embed="rId21"/>
+                    <a:blip r:embed="rId24"/>
                     <a:stretch>
                       <a:fillRect/>
                     </a:stretch>
@@ -7469,7 +8972,7 @@
           <w:rPr>
             <w:noProof/>
           </w:rPr>
-          <w:t>6</w:t>
+          <w:t>8</w:t>
         </w:r>
       </w:fldSimple>
       <w:r>
@@ -7528,8 +9031,13 @@
       <w:r>
         <w:t xml:space="preserve">auf seine verfügbaren Anwendungen über ein individuelles Menü oder direkt über eine speziell für </w:t>
       </w:r>
-      <w:r>
-        <w:t xml:space="preserve">den </w:t>
+      <w:proofErr w:type="gramStart"/>
+      <w:r>
+        <w:t>den</w:t>
+      </w:r>
+      <w:proofErr w:type="gramEnd"/>
+      <w:r>
+        <w:t xml:space="preserve"> </w:t>
       </w:r>
       <w:r>
         <w:t>Anwendungs-Set (automatisch) generierte</w:t>
@@ -7571,7 +9079,7 @@
                     <pic:cNvPicPr/>
                   </pic:nvPicPr>
                   <pic:blipFill>
-                    <a:blip r:embed="rId22"/>
+                    <a:blip r:embed="rId25"/>
                     <a:stretch>
                       <a:fillRect/>
                     </a:stretch>
@@ -7604,7 +9112,7 @@
           <w:rPr>
             <w:noProof/>
           </w:rPr>
-          <w:t>7</w:t>
+          <w:t>9</w:t>
         </w:r>
       </w:fldSimple>
       <w:r>
@@ -7660,10 +9168,10 @@
     <w:p/>
     <w:p/>
     <w:sectPr>
-      <w:headerReference w:type="default" r:id="rId23"/>
-      <w:footerReference w:type="default" r:id="rId24"/>
+      <w:headerReference w:type="default" r:id="rId26"/>
+      <w:footerReference w:type="default" r:id="rId27"/>
       <w:pgSz w:w="11906" w:h="16838"/>
-      <w:pgMar w:top="1959" w:right="707" w:bottom="1134" w:left="1417" w:header="708" w:footer="369" w:gutter="0"/>
+      <w:pgMar w:top="1959" w:right="707" w:bottom="993" w:left="1417" w:header="708" w:footer="369" w:gutter="0"/>
       <w:cols w:space="708"/>
       <w:titlePg/>
       <w:docGrid w:linePitch="360"/>
@@ -7752,7 +9260,7 @@
       <w:fldChar w:fldCharType="separate"/>
     </w:r>
     <w:r>
-      <w:t>18</w:t>
+      <w:t>3</w:t>
     </w:r>
     <w:r>
       <w:fldChar w:fldCharType="end"/>
@@ -7762,7 +9270,7 @@
     </w:r>
     <w:fldSimple w:instr=" NUMPAGES   \* MERGEFORMAT ">
       <w:r>
-        <w:t>18</w:t>
+        <w:t>20</w:t>
       </w:r>
     </w:fldSimple>
   </w:p>
@@ -7793,6 +9301,117 @@
       <w:r>
         <w:rPr>
           <w:rStyle w:val="Funotenzeichen"/>
+        </w:rPr>
+        <w:footnoteRef/>
+      </w:r>
+      <w:r>
+        <w:t xml:space="preserve">  </w:t>
+      </w:r>
+      <w:proofErr w:type="spellStart"/>
+      <w:r>
+        <w:t>WebSSO</w:t>
+      </w:r>
+      <w:proofErr w:type="spellEnd"/>
+      <w:r>
+        <w:t xml:space="preserve"> heißt der Vorschlag des </w:t>
+      </w:r>
+      <w:proofErr w:type="spellStart"/>
+      <w:r>
+        <w:t>Red</w:t>
+      </w:r>
+      <w:proofErr w:type="spellEnd"/>
+      <w:r>
+        <w:t xml:space="preserve">-Hat-Ingenieurs Nathaniel </w:t>
+      </w:r>
+      <w:proofErr w:type="spellStart"/>
+      <w:r>
+        <w:t>McCallum</w:t>
+      </w:r>
+      <w:proofErr w:type="spellEnd"/>
+      <w:r>
+        <w:t xml:space="preserve">, um Anwendern mehrmaliges Anmelden in Intranet, Web und </w:t>
+      </w:r>
+      <w:proofErr w:type="spellStart"/>
+      <w:r>
+        <w:t>Cloud</w:t>
+      </w:r>
+      <w:proofErr w:type="spellEnd"/>
+      <w:r>
+        <w:t xml:space="preserve"> zu ersparen.</w:t>
+      </w:r>
+      <w:r>
+        <w:br/>
+      </w:r>
+    </w:p>
+  </w:footnote>
+  <w:footnote w:id="2">
+    <w:p>
+      <w:pPr>
+        <w:pStyle w:val="Funotentext"/>
+      </w:pPr>
+      <w:r>
+        <w:rPr>
+          <w:rStyle w:val="Funotenzeichen"/>
+        </w:rPr>
+        <w:footnoteRef/>
+      </w:r>
+      <w:r>
+        <w:t xml:space="preserve">  Unter </w:t>
+      </w:r>
+      <w:r>
+        <w:t xml:space="preserve">Enterprise-SSO </w:t>
+      </w:r>
+      <w:r>
+        <w:t>versteht man umfassende Software-</w:t>
+      </w:r>
+      <w:r>
+        <w:t>Lösung</w:t>
+      </w:r>
+      <w:r>
+        <w:t>en</w:t>
+      </w:r>
+      <w:r>
+        <w:t xml:space="preserve"> für das Identitätsmanagemen</w:t>
+      </w:r>
+      <w:r>
+        <w:t xml:space="preserve">t. </w:t>
+      </w:r>
+      <w:r>
+        <w:br/>
+        <w:t xml:space="preserve">Beispiele: Sun </w:t>
+      </w:r>
+      <w:proofErr w:type="spellStart"/>
+      <w:r>
+        <w:t>OpenSSO</w:t>
+      </w:r>
+      <w:proofErr w:type="spellEnd"/>
+      <w:r>
+        <w:t xml:space="preserve"> Enterprise</w:t>
+      </w:r>
+      <w:r>
+        <w:t xml:space="preserve">, </w:t>
+      </w:r>
+      <w:r>
+        <w:t xml:space="preserve">Oracle Enterprise Single </w:t>
+      </w:r>
+      <w:proofErr w:type="spellStart"/>
+      <w:r>
+        <w:t>Sign</w:t>
+      </w:r>
+      <w:proofErr w:type="spellEnd"/>
+      <w:r>
+        <w:t>-on</w:t>
+      </w:r>
+    </w:p>
+  </w:footnote>
+  <w:footnote w:id="3">
+    <w:p>
+      <w:pPr>
+        <w:pStyle w:val="Funotentext"/>
+      </w:pPr>
+      <w:r>
+        <w:rPr>
+          <w:rStyle w:val="Funotenzeichen"/>
           <w:b/>
         </w:rPr>
         <w:footnoteRef/>
@@ -7809,7 +9428,7 @@
       </w:r>
     </w:p>
   </w:footnote>
-  <w:footnote w:id="2">
+  <w:footnote w:id="4">
     <w:p>
       <w:pPr>
         <w:pStyle w:val="Funotentext"/>
@@ -7836,11 +9455,24 @@
         <w:t xml:space="preserve"> ist ein offenes Protokoll, das eine standardisierte, sichere API-Autorisierung für Desktop-, Web- und Mobile-Applikationen erlaub</w:t>
       </w:r>
       <w:r>
-        <w:t xml:space="preserve">t.  OAuth </w:t>
-      </w:r>
-      <w:r>
-        <w:t>wird u.a. genutzt von Twitter</w:t>
-      </w:r>
+        <w:t xml:space="preserve">t.  </w:t>
+      </w:r>
+      <w:proofErr w:type="spellStart"/>
+      <w:r>
+        <w:t>OAuth</w:t>
+      </w:r>
+      <w:proofErr w:type="spellEnd"/>
+      <w:r>
+        <w:t xml:space="preserve"> </w:t>
+      </w:r>
+      <w:r>
+        <w:t xml:space="preserve">wird u.a. genutzt von </w:t>
+      </w:r>
+      <w:proofErr w:type="spellStart"/>
+      <w:r>
+        <w:t>Twitter</w:t>
+      </w:r>
+      <w:proofErr w:type="spellEnd"/>
       <w:r>
         <w:t xml:space="preserve"> ( </w:t>
       </w:r>
@@ -7860,7 +9492,7 @@
       </w:r>
     </w:p>
   </w:footnote>
-  <w:footnote w:id="3">
+  <w:footnote w:id="5">
     <w:p>
       <w:pPr>
         <w:pStyle w:val="Funotentext"/>
@@ -7890,7 +9522,15 @@
         </w:r>
       </w:hyperlink>
       <w:r>
-        <w:t xml:space="preserve"> ist eine Sammlung an Programmierschnittstellen für Anwendungen in webbasierten sozialen Netzwerken. OpenSocial wird von Google entwickelt und wurde am 1. November 2007 veröffentlicht.</w:t>
+        <w:t xml:space="preserve"> ist eine Sammlung an Programmierschnittstellen für Anwendungen in webbasierten sozialen Netzwerken. </w:t>
+      </w:r>
+      <w:proofErr w:type="spellStart"/>
+      <w:r>
+        <w:t>OpenSocial</w:t>
+      </w:r>
+      <w:proofErr w:type="spellEnd"/>
+      <w:r>
+        <w:t xml:space="preserve"> wird von Google entwickelt und wurde am 1. November 2007 veröffentlicht.</w:t>
       </w:r>
       <w:r>
         <w:br/>
@@ -7912,7 +9552,7 @@
       </w:r>
     </w:p>
   </w:footnote>
-  <w:footnote w:id="4">
+  <w:footnote w:id="6">
     <w:p>
       <w:pPr>
         <w:pStyle w:val="Funotentext"/>
@@ -8140,14 +9780,14 @@
         <v:path o:extrusionok="f" gradientshapeok="t" o:connecttype="rect"/>
         <o:lock v:ext="edit" aspectratio="t"/>
       </v:shapetype>
-      <v:shape id="_x0000_i1028" type="#_x0000_t75" style="width:60pt;height:60pt" o:bullet="t">
+      <v:shape id="_x0000_i1072" type="#_x0000_t75" style="width:60pt;height:60pt" o:bullet="t">
         <v:imagedata r:id="rId1" o:title="thumb-down"/>
       </v:shape>
     </w:pict>
   </w:numPicBullet>
   <w:numPicBullet w:numPicBulletId="1">
     <w:pict>
-      <v:shape id="_x0000_i1029" type="#_x0000_t75" style="width:80.25pt;height:120pt" o:bullet="t">
+      <v:shape id="_x0000_i1073" type="#_x0000_t75" style="width:80.25pt;height:120pt" o:bullet="t">
         <v:imagedata r:id="rId2" o:title="thumb-down"/>
       </v:shape>
     </w:pict>
@@ -12068,7 +13708,6 @@
   <w:style w:type="character" w:default="1" w:styleId="Absatz-Standardschriftart">
     <w:name w:val="Default Paragraph Font"/>
     <w:uiPriority w:val="1"/>
-    <w:semiHidden/>
     <w:unhideWhenUsed/>
   </w:style>
   <w:style w:type="table" w:default="1" w:styleId="NormaleTabelle">
@@ -12958,7 +14597,7 @@
 </file>
 
 <file path=customXml/itemProps1.xml><?xml version="1.0" encoding="utf-8"?>
-<ds:datastoreItem xmlns:ds="http://schemas.openxmlformats.org/officeDocument/2006/customXml" ds:itemID="{9AB50747-7385-4BEA-984D-A5CBAEEFAD88}">
+<ds:datastoreItem xmlns:ds="http://schemas.openxmlformats.org/officeDocument/2006/customXml" ds:itemID="{D925D959-8C74-4296-9B59-E65FBC453BB0}">
   <ds:schemaRefs>
     <ds:schemaRef ds:uri="http://schemas.openxmlformats.org/officeDocument/2006/bibliography"/>
   </ds:schemaRefs>

</xml_diff>

<commit_message>
added some "eye catch" images
</commit_message>
<xml_diff>
--- a/SSO/SSO Vorschlag.docx
+++ b/SSO/SSO Vorschlag.docx
@@ -437,7 +437,7 @@
       <w:r>
         <w:fldChar w:fldCharType="separate"/>
       </w:r>
-      <w:hyperlink w:anchor="_Toc402445472" w:history="1">
+      <w:hyperlink w:anchor="_Toc402446121" w:history="1">
         <w:r>
           <w:rPr>
             <w:rStyle w:val="Hyperlink"/>
@@ -482,7 +482,7 @@
             <w:noProof/>
             <w:webHidden/>
           </w:rPr>
-          <w:instrText xml:space="preserve"> PAGEREF _Toc402445472 \h </w:instrText>
+          <w:instrText xml:space="preserve"> PAGEREF _Toc402446121 \h </w:instrText>
         </w:r>
         <w:r>
           <w:rPr>
@@ -525,7 +525,7 @@
           <w:szCs w:val="22"/>
         </w:rPr>
       </w:pPr>
-      <w:hyperlink w:anchor="_Toc402445473" w:history="1">
+      <w:hyperlink w:anchor="_Toc402446122" w:history="1">
         <w:r>
           <w:rPr>
             <w:rStyle w:val="Hyperlink"/>
@@ -570,7 +570,7 @@
             <w:noProof/>
             <w:webHidden/>
           </w:rPr>
-          <w:instrText xml:space="preserve"> PAGEREF _Toc402445473 \h </w:instrText>
+          <w:instrText xml:space="preserve"> PAGEREF _Toc402446122 \h </w:instrText>
         </w:r>
         <w:r>
           <w:rPr>
@@ -612,7 +612,7 @@
           <w:szCs w:val="22"/>
         </w:rPr>
       </w:pPr>
-      <w:hyperlink w:anchor="_Toc402445474" w:history="1">
+      <w:hyperlink w:anchor="_Toc402446123" w:history="1">
         <w:r>
           <w:rPr>
             <w:rStyle w:val="Hyperlink"/>
@@ -656,7 +656,7 @@
             <w:noProof/>
             <w:webHidden/>
           </w:rPr>
-          <w:instrText xml:space="preserve"> PAGEREF _Toc402445474 \h </w:instrText>
+          <w:instrText xml:space="preserve"> PAGEREF _Toc402446123 \h </w:instrText>
         </w:r>
         <w:r>
           <w:rPr>
@@ -698,7 +698,7 @@
           <w:szCs w:val="22"/>
         </w:rPr>
       </w:pPr>
-      <w:hyperlink w:anchor="_Toc402445475" w:history="1">
+      <w:hyperlink w:anchor="_Toc402446124" w:history="1">
         <w:r>
           <w:rPr>
             <w:rStyle w:val="Hyperlink"/>
@@ -742,7 +742,7 @@
             <w:noProof/>
             <w:webHidden/>
           </w:rPr>
-          <w:instrText xml:space="preserve"> PAGEREF _Toc402445475 \h </w:instrText>
+          <w:instrText xml:space="preserve"> PAGEREF _Toc402446124 \h </w:instrText>
         </w:r>
         <w:r>
           <w:rPr>
@@ -784,7 +784,7 @@
           <w:szCs w:val="22"/>
         </w:rPr>
       </w:pPr>
-      <w:hyperlink w:anchor="_Toc402445476" w:history="1">
+      <w:hyperlink w:anchor="_Toc402446125" w:history="1">
         <w:r>
           <w:rPr>
             <w:rStyle w:val="Hyperlink"/>
@@ -828,7 +828,7 @@
             <w:noProof/>
             <w:webHidden/>
           </w:rPr>
-          <w:instrText xml:space="preserve"> PAGEREF _Toc402445476 \h </w:instrText>
+          <w:instrText xml:space="preserve"> PAGEREF _Toc402446125 \h </w:instrText>
         </w:r>
         <w:r>
           <w:rPr>
@@ -870,7 +870,7 @@
           <w:szCs w:val="22"/>
         </w:rPr>
       </w:pPr>
-      <w:hyperlink w:anchor="_Toc402445477" w:history="1">
+      <w:hyperlink w:anchor="_Toc402446126" w:history="1">
         <w:r>
           <w:rPr>
             <w:rStyle w:val="Hyperlink"/>
@@ -914,7 +914,7 @@
             <w:noProof/>
             <w:webHidden/>
           </w:rPr>
-          <w:instrText xml:space="preserve"> PAGEREF _Toc402445477 \h </w:instrText>
+          <w:instrText xml:space="preserve"> PAGEREF _Toc402446126 \h </w:instrText>
         </w:r>
         <w:r>
           <w:rPr>
@@ -957,7 +957,7 @@
           <w:szCs w:val="22"/>
         </w:rPr>
       </w:pPr>
-      <w:hyperlink w:anchor="_Toc402445478" w:history="1">
+      <w:hyperlink w:anchor="_Toc402446127" w:history="1">
         <w:r>
           <w:rPr>
             <w:rStyle w:val="Hyperlink"/>
@@ -1002,7 +1002,7 @@
             <w:noProof/>
             <w:webHidden/>
           </w:rPr>
-          <w:instrText xml:space="preserve"> PAGEREF _Toc402445478 \h </w:instrText>
+          <w:instrText xml:space="preserve"> PAGEREF _Toc402446127 \h </w:instrText>
         </w:r>
         <w:r>
           <w:rPr>
@@ -1044,7 +1044,7 @@
           <w:szCs w:val="22"/>
         </w:rPr>
       </w:pPr>
-      <w:hyperlink w:anchor="_Toc402445479" w:history="1">
+      <w:hyperlink w:anchor="_Toc402446128" w:history="1">
         <w:r>
           <w:rPr>
             <w:rStyle w:val="Hyperlink"/>
@@ -1088,7 +1088,7 @@
             <w:noProof/>
             <w:webHidden/>
           </w:rPr>
-          <w:instrText xml:space="preserve"> PAGEREF _Toc402445479 \h </w:instrText>
+          <w:instrText xml:space="preserve"> PAGEREF _Toc402446128 \h </w:instrText>
         </w:r>
         <w:r>
           <w:rPr>
@@ -1134,7 +1134,7 @@
           <w:szCs w:val="22"/>
         </w:rPr>
       </w:pPr>
-      <w:hyperlink w:anchor="_Toc402445480" w:history="1">
+      <w:hyperlink w:anchor="_Toc402446129" w:history="1">
         <w:r>
           <w:rPr>
             <w:rStyle w:val="Hyperlink"/>
@@ -1178,7 +1178,7 @@
             <w:noProof/>
             <w:webHidden/>
           </w:rPr>
-          <w:instrText xml:space="preserve"> PAGEREF _Toc402445480 \h </w:instrText>
+          <w:instrText xml:space="preserve"> PAGEREF _Toc402446129 \h </w:instrText>
         </w:r>
         <w:r>
           <w:rPr>
@@ -1224,7 +1224,7 @@
           <w:szCs w:val="22"/>
         </w:rPr>
       </w:pPr>
-      <w:hyperlink w:anchor="_Toc402445481" w:history="1">
+      <w:hyperlink w:anchor="_Toc402446130" w:history="1">
         <w:r>
           <w:rPr>
             <w:rStyle w:val="Hyperlink"/>
@@ -1268,7 +1268,7 @@
             <w:noProof/>
             <w:webHidden/>
           </w:rPr>
-          <w:instrText xml:space="preserve"> PAGEREF _Toc402445481 \h </w:instrText>
+          <w:instrText xml:space="preserve"> PAGEREF _Toc402446130 \h </w:instrText>
         </w:r>
         <w:r>
           <w:rPr>
@@ -1314,7 +1314,7 @@
           <w:szCs w:val="22"/>
         </w:rPr>
       </w:pPr>
-      <w:hyperlink w:anchor="_Toc402445482" w:history="1">
+      <w:hyperlink w:anchor="_Toc402446131" w:history="1">
         <w:r>
           <w:rPr>
             <w:rStyle w:val="Hyperlink"/>
@@ -1358,7 +1358,7 @@
             <w:noProof/>
             <w:webHidden/>
           </w:rPr>
-          <w:instrText xml:space="preserve"> PAGEREF _Toc402445482 \h </w:instrText>
+          <w:instrText xml:space="preserve"> PAGEREF _Toc402446131 \h </w:instrText>
         </w:r>
         <w:r>
           <w:rPr>
@@ -1378,7 +1378,7 @@
             <w:noProof/>
             <w:webHidden/>
           </w:rPr>
-          <w:t>6</w:t>
+          <w:t>7</w:t>
         </w:r>
         <w:r>
           <w:rPr>
@@ -1401,7 +1401,7 @@
           <w:szCs w:val="22"/>
         </w:rPr>
       </w:pPr>
-      <w:hyperlink w:anchor="_Toc402445483" w:history="1">
+      <w:hyperlink w:anchor="_Toc402446132" w:history="1">
         <w:r>
           <w:rPr>
             <w:rStyle w:val="Hyperlink"/>
@@ -1446,7 +1446,7 @@
             <w:noProof/>
             <w:webHidden/>
           </w:rPr>
-          <w:instrText xml:space="preserve"> PAGEREF _Toc402445483 \h </w:instrText>
+          <w:instrText xml:space="preserve"> PAGEREF _Toc402446132 \h </w:instrText>
         </w:r>
         <w:r>
           <w:rPr>
@@ -1488,7 +1488,7 @@
           <w:szCs w:val="22"/>
         </w:rPr>
       </w:pPr>
-      <w:hyperlink w:anchor="_Toc402445484" w:history="1">
+      <w:hyperlink w:anchor="_Toc402446133" w:history="1">
         <w:r>
           <w:rPr>
             <w:rStyle w:val="Hyperlink"/>
@@ -1532,7 +1532,7 @@
             <w:noProof/>
             <w:webHidden/>
           </w:rPr>
-          <w:instrText xml:space="preserve"> PAGEREF _Toc402445484 \h </w:instrText>
+          <w:instrText xml:space="preserve"> PAGEREF _Toc402446133 \h </w:instrText>
         </w:r>
         <w:r>
           <w:rPr>
@@ -1574,7 +1574,7 @@
           <w:szCs w:val="22"/>
         </w:rPr>
       </w:pPr>
-      <w:hyperlink w:anchor="_Toc402445485" w:history="1">
+      <w:hyperlink w:anchor="_Toc402446134" w:history="1">
         <w:r>
           <w:rPr>
             <w:rStyle w:val="Hyperlink"/>
@@ -1618,7 +1618,7 @@
             <w:noProof/>
             <w:webHidden/>
           </w:rPr>
-          <w:instrText xml:space="preserve"> PAGEREF _Toc402445485 \h </w:instrText>
+          <w:instrText xml:space="preserve"> PAGEREF _Toc402446134 \h </w:instrText>
         </w:r>
         <w:r>
           <w:rPr>
@@ -1660,7 +1660,7 @@
           <w:szCs w:val="22"/>
         </w:rPr>
       </w:pPr>
-      <w:hyperlink w:anchor="_Toc402445486" w:history="1">
+      <w:hyperlink w:anchor="_Toc402446135" w:history="1">
         <w:r>
           <w:rPr>
             <w:rStyle w:val="Hyperlink"/>
@@ -1704,7 +1704,7 @@
             <w:noProof/>
             <w:webHidden/>
           </w:rPr>
-          <w:instrText xml:space="preserve"> PAGEREF _Toc402445486 \h </w:instrText>
+          <w:instrText xml:space="preserve"> PAGEREF _Toc402446135 \h </w:instrText>
         </w:r>
         <w:r>
           <w:rPr>
@@ -1750,7 +1750,7 @@
           <w:szCs w:val="22"/>
         </w:rPr>
       </w:pPr>
-      <w:hyperlink w:anchor="_Toc402445487" w:history="1">
+      <w:hyperlink w:anchor="_Toc402446136" w:history="1">
         <w:r>
           <w:rPr>
             <w:rStyle w:val="Hyperlink"/>
@@ -1794,7 +1794,7 @@
             <w:noProof/>
             <w:webHidden/>
           </w:rPr>
-          <w:instrText xml:space="preserve"> PAGEREF _Toc402445487 \h </w:instrText>
+          <w:instrText xml:space="preserve"> PAGEREF _Toc402446136 \h </w:instrText>
         </w:r>
         <w:r>
           <w:rPr>
@@ -1840,7 +1840,7 @@
           <w:szCs w:val="22"/>
         </w:rPr>
       </w:pPr>
-      <w:hyperlink w:anchor="_Toc402445488" w:history="1">
+      <w:hyperlink w:anchor="_Toc402446137" w:history="1">
         <w:r>
           <w:rPr>
             <w:rStyle w:val="Hyperlink"/>
@@ -1884,7 +1884,7 @@
             <w:noProof/>
             <w:webHidden/>
           </w:rPr>
-          <w:instrText xml:space="preserve"> PAGEREF _Toc402445488 \h </w:instrText>
+          <w:instrText xml:space="preserve"> PAGEREF _Toc402446137 \h </w:instrText>
         </w:r>
         <w:r>
           <w:rPr>
@@ -1930,7 +1930,7 @@
           <w:szCs w:val="22"/>
         </w:rPr>
       </w:pPr>
-      <w:hyperlink w:anchor="_Toc402445489" w:history="1">
+      <w:hyperlink w:anchor="_Toc402446138" w:history="1">
         <w:r>
           <w:rPr>
             <w:rStyle w:val="Hyperlink"/>
@@ -1974,7 +1974,7 @@
             <w:noProof/>
             <w:webHidden/>
           </w:rPr>
-          <w:instrText xml:space="preserve"> PAGEREF _Toc402445489 \h </w:instrText>
+          <w:instrText xml:space="preserve"> PAGEREF _Toc402446138 \h </w:instrText>
         </w:r>
         <w:r>
           <w:rPr>
@@ -2016,7 +2016,7 @@
           <w:szCs w:val="22"/>
         </w:rPr>
       </w:pPr>
-      <w:hyperlink w:anchor="_Toc402445490" w:history="1">
+      <w:hyperlink w:anchor="_Toc402446139" w:history="1">
         <w:r>
           <w:rPr>
             <w:rStyle w:val="Hyperlink"/>
@@ -2060,7 +2060,7 @@
             <w:noProof/>
             <w:webHidden/>
           </w:rPr>
-          <w:instrText xml:space="preserve"> PAGEREF _Toc402445490 \h </w:instrText>
+          <w:instrText xml:space="preserve"> PAGEREF _Toc402446139 \h </w:instrText>
         </w:r>
         <w:r>
           <w:rPr>
@@ -2103,7 +2103,7 @@
           <w:szCs w:val="22"/>
         </w:rPr>
       </w:pPr>
-      <w:hyperlink w:anchor="_Toc402445491" w:history="1">
+      <w:hyperlink w:anchor="_Toc402446140" w:history="1">
         <w:r>
           <w:rPr>
             <w:rStyle w:val="Hyperlink"/>
@@ -2150,7 +2150,7 @@
             <w:noProof/>
             <w:webHidden/>
           </w:rPr>
-          <w:instrText xml:space="preserve"> PAGEREF _Toc402445491 \h </w:instrText>
+          <w:instrText xml:space="preserve"> PAGEREF _Toc402446140 \h </w:instrText>
         </w:r>
         <w:r>
           <w:rPr>
@@ -2192,7 +2192,7 @@
           <w:szCs w:val="22"/>
         </w:rPr>
       </w:pPr>
-      <w:hyperlink w:anchor="_Toc402445492" w:history="1">
+      <w:hyperlink w:anchor="_Toc402446141" w:history="1">
         <w:r>
           <w:rPr>
             <w:rStyle w:val="Hyperlink"/>
@@ -2236,7 +2236,7 @@
             <w:noProof/>
             <w:webHidden/>
           </w:rPr>
-          <w:instrText xml:space="preserve"> PAGEREF _Toc402445492 \h </w:instrText>
+          <w:instrText xml:space="preserve"> PAGEREF _Toc402446141 \h </w:instrText>
         </w:r>
         <w:r>
           <w:rPr>
@@ -2278,7 +2278,7 @@
           <w:szCs w:val="22"/>
         </w:rPr>
       </w:pPr>
-      <w:hyperlink w:anchor="_Toc402445493" w:history="1">
+      <w:hyperlink w:anchor="_Toc402446142" w:history="1">
         <w:r>
           <w:rPr>
             <w:rStyle w:val="Hyperlink"/>
@@ -2324,7 +2324,7 @@
             <w:noProof/>
             <w:webHidden/>
           </w:rPr>
-          <w:instrText xml:space="preserve"> PAGEREF _Toc402445493 \h </w:instrText>
+          <w:instrText xml:space="preserve"> PAGEREF _Toc402446142 \h </w:instrText>
         </w:r>
         <w:r>
           <w:rPr>
@@ -2370,7 +2370,7 @@
           <w:szCs w:val="22"/>
         </w:rPr>
       </w:pPr>
-      <w:hyperlink w:anchor="_Toc402445494" w:history="1">
+      <w:hyperlink w:anchor="_Toc402446143" w:history="1">
         <w:r>
           <w:rPr>
             <w:rStyle w:val="Hyperlink"/>
@@ -2423,7 +2423,7 @@
             <w:noProof/>
             <w:webHidden/>
           </w:rPr>
-          <w:instrText xml:space="preserve"> PAGEREF _Toc402445494 \h </w:instrText>
+          <w:instrText xml:space="preserve"> PAGEREF _Toc402446143 \h </w:instrText>
         </w:r>
         <w:r>
           <w:rPr>
@@ -2469,7 +2469,7 @@
           <w:szCs w:val="22"/>
         </w:rPr>
       </w:pPr>
-      <w:hyperlink w:anchor="_Toc402445495" w:history="1">
+      <w:hyperlink w:anchor="_Toc402446144" w:history="1">
         <w:r>
           <w:rPr>
             <w:rStyle w:val="Hyperlink"/>
@@ -2513,7 +2513,7 @@
             <w:noProof/>
             <w:webHidden/>
           </w:rPr>
-          <w:instrText xml:space="preserve"> PAGEREF _Toc402445495 \h </w:instrText>
+          <w:instrText xml:space="preserve"> PAGEREF _Toc402446144 \h </w:instrText>
         </w:r>
         <w:r>
           <w:rPr>
@@ -2556,7 +2556,7 @@
           <w:szCs w:val="22"/>
         </w:rPr>
       </w:pPr>
-      <w:hyperlink w:anchor="_Toc402445496" w:history="1">
+      <w:hyperlink w:anchor="_Toc402446145" w:history="1">
         <w:r>
           <w:rPr>
             <w:rStyle w:val="Hyperlink"/>
@@ -2601,7 +2601,7 @@
             <w:noProof/>
             <w:webHidden/>
           </w:rPr>
-          <w:instrText xml:space="preserve"> PAGEREF _Toc402445496 \h </w:instrText>
+          <w:instrText xml:space="preserve"> PAGEREF _Toc402446145 \h </w:instrText>
         </w:r>
         <w:r>
           <w:rPr>
@@ -2643,7 +2643,7 @@
           <w:szCs w:val="22"/>
         </w:rPr>
       </w:pPr>
-      <w:hyperlink w:anchor="_Toc402445497" w:history="1">
+      <w:hyperlink w:anchor="_Toc402446146" w:history="1">
         <w:r>
           <w:rPr>
             <w:rStyle w:val="Hyperlink"/>
@@ -2687,7 +2687,7 @@
             <w:noProof/>
             <w:webHidden/>
           </w:rPr>
-          <w:instrText xml:space="preserve"> PAGEREF _Toc402445497 \h </w:instrText>
+          <w:instrText xml:space="preserve"> PAGEREF _Toc402446146 \h </w:instrText>
         </w:r>
         <w:r>
           <w:rPr>
@@ -2733,7 +2733,7 @@
           <w:szCs w:val="22"/>
         </w:rPr>
       </w:pPr>
-      <w:hyperlink w:anchor="_Toc402445498" w:history="1">
+      <w:hyperlink w:anchor="_Toc402446147" w:history="1">
         <w:r>
           <w:rPr>
             <w:rStyle w:val="Hyperlink"/>
@@ -2777,7 +2777,7 @@
             <w:noProof/>
             <w:webHidden/>
           </w:rPr>
-          <w:instrText xml:space="preserve"> PAGEREF _Toc402445498 \h </w:instrText>
+          <w:instrText xml:space="preserve"> PAGEREF _Toc402446147 \h </w:instrText>
         </w:r>
         <w:r>
           <w:rPr>
@@ -2823,7 +2823,7 @@
           <w:szCs w:val="22"/>
         </w:rPr>
       </w:pPr>
-      <w:hyperlink w:anchor="_Toc402445499" w:history="1">
+      <w:hyperlink w:anchor="_Toc402446148" w:history="1">
         <w:r>
           <w:rPr>
             <w:rStyle w:val="Hyperlink"/>
@@ -2867,7 +2867,7 @@
             <w:noProof/>
             <w:webHidden/>
           </w:rPr>
-          <w:instrText xml:space="preserve"> PAGEREF _Toc402445499 \h </w:instrText>
+          <w:instrText xml:space="preserve"> PAGEREF _Toc402446148 \h </w:instrText>
         </w:r>
         <w:r>
           <w:rPr>
@@ -2913,7 +2913,7 @@
           <w:szCs w:val="22"/>
         </w:rPr>
       </w:pPr>
-      <w:hyperlink w:anchor="_Toc402445500" w:history="1">
+      <w:hyperlink w:anchor="_Toc402446149" w:history="1">
         <w:r>
           <w:rPr>
             <w:rStyle w:val="Hyperlink"/>
@@ -2957,7 +2957,7 @@
             <w:noProof/>
             <w:webHidden/>
           </w:rPr>
-          <w:instrText xml:space="preserve"> PAGEREF _Toc402445500 \h </w:instrText>
+          <w:instrText xml:space="preserve"> PAGEREF _Toc402446149 \h </w:instrText>
         </w:r>
         <w:r>
           <w:rPr>
@@ -2999,7 +2999,7 @@
           <w:szCs w:val="22"/>
         </w:rPr>
       </w:pPr>
-      <w:hyperlink w:anchor="_Toc402445501" w:history="1">
+      <w:hyperlink w:anchor="_Toc402446150" w:history="1">
         <w:r>
           <w:rPr>
             <w:rStyle w:val="Hyperlink"/>
@@ -3043,7 +3043,7 @@
             <w:noProof/>
             <w:webHidden/>
           </w:rPr>
-          <w:instrText xml:space="preserve"> PAGEREF _Toc402445501 \h </w:instrText>
+          <w:instrText xml:space="preserve"> PAGEREF _Toc402446150 \h </w:instrText>
         </w:r>
         <w:r>
           <w:rPr>
@@ -3089,7 +3089,7 @@
           <w:szCs w:val="22"/>
         </w:rPr>
       </w:pPr>
-      <w:hyperlink w:anchor="_Toc402445502" w:history="1">
+      <w:hyperlink w:anchor="_Toc402446151" w:history="1">
         <w:r>
           <w:rPr>
             <w:rStyle w:val="Hyperlink"/>
@@ -3133,7 +3133,7 @@
             <w:noProof/>
             <w:webHidden/>
           </w:rPr>
-          <w:instrText xml:space="preserve"> PAGEREF _Toc402445502 \h </w:instrText>
+          <w:instrText xml:space="preserve"> PAGEREF _Toc402446151 \h </w:instrText>
         </w:r>
         <w:r>
           <w:rPr>
@@ -3179,7 +3179,7 @@
           <w:szCs w:val="22"/>
         </w:rPr>
       </w:pPr>
-      <w:hyperlink w:anchor="_Toc402445503" w:history="1">
+      <w:hyperlink w:anchor="_Toc402446152" w:history="1">
         <w:r>
           <w:rPr>
             <w:rStyle w:val="Hyperlink"/>
@@ -3223,7 +3223,7 @@
             <w:noProof/>
             <w:webHidden/>
           </w:rPr>
-          <w:instrText xml:space="preserve"> PAGEREF _Toc402445503 \h </w:instrText>
+          <w:instrText xml:space="preserve"> PAGEREF _Toc402446152 \h </w:instrText>
         </w:r>
         <w:r>
           <w:rPr>
@@ -3271,7 +3271,7 @@
       <w:r>
         <w:br w:type="page"/>
       </w:r>
-      <w:bookmarkStart w:id="0" w:name="_Toc402445472"/>
+      <w:bookmarkStart w:id="0" w:name="_Toc402446121"/>
       <w:r>
         <w:lastRenderedPageBreak/>
         <w:t>Über dieses Dokument</w:t>
@@ -3322,7 +3322,7 @@
       <w:pPr>
         <w:pStyle w:val="berschrift1"/>
       </w:pPr>
-      <w:bookmarkStart w:id="1" w:name="_Toc402445473"/>
+      <w:bookmarkStart w:id="1" w:name="_Toc402446122"/>
       <w:r>
         <w:t>Einführung</w:t>
       </w:r>
@@ -3335,7 +3335,7 @@
       <w:pPr>
         <w:pStyle w:val="berschrift2"/>
       </w:pPr>
-      <w:bookmarkStart w:id="2" w:name="_Toc402445474"/>
+      <w:bookmarkStart w:id="2" w:name="_Toc402446123"/>
       <w:r>
         <w:t>Definition</w:t>
       </w:r>
@@ -3456,7 +3456,7 @@
         <w:lastRenderedPageBreak/>
         <w:t xml:space="preserve"> </w:t>
       </w:r>
-      <w:bookmarkStart w:id="3" w:name="_Toc402445475"/>
+      <w:bookmarkStart w:id="3" w:name="_Toc402446124"/>
       <w:r>
         <w:t>„E</w:t>
       </w:r>
@@ -3551,7 +3551,7 @@
       <w:pPr>
         <w:pStyle w:val="berschrift2"/>
       </w:pPr>
-      <w:bookmarkStart w:id="4" w:name="_Toc402445476"/>
+      <w:bookmarkStart w:id="4" w:name="_Toc402446125"/>
       <w:r>
         <w:t xml:space="preserve">Pro: </w:t>
       </w:r>
@@ -3708,7 +3708,7 @@
       <w:pPr>
         <w:pStyle w:val="berschrift2"/>
       </w:pPr>
-      <w:bookmarkStart w:id="5" w:name="_Toc402445477"/>
+      <w:bookmarkStart w:id="5" w:name="_Toc402446126"/>
       <w:r>
         <w:t xml:space="preserve">Contra: </w:t>
       </w:r>
@@ -3982,7 +3982,7 @@
       <w:pPr>
         <w:pStyle w:val="berschrift1"/>
       </w:pPr>
-      <w:bookmarkStart w:id="6" w:name="_Toc402445478"/>
+      <w:bookmarkStart w:id="6" w:name="_Toc402446127"/>
       <w:r>
         <w:t>Externe SSO Plattformen</w:t>
       </w:r>
@@ -3992,7 +3992,7 @@
       <w:pPr>
         <w:pStyle w:val="berschrift2"/>
       </w:pPr>
-      <w:bookmarkStart w:id="7" w:name="_Toc402445479"/>
+      <w:bookmarkStart w:id="7" w:name="_Toc402446128"/>
       <w:r>
         <w:t>Die Suche auf dem SSO-Markt</w:t>
       </w:r>
@@ -4375,7 +4375,7 @@
       <w:pPr>
         <w:pStyle w:val="berschrift3"/>
       </w:pPr>
-      <w:bookmarkStart w:id="8" w:name="_Toc402445480"/>
+      <w:bookmarkStart w:id="8" w:name="_Toc402446129"/>
       <w:r>
         <w:lastRenderedPageBreak/>
         <w:t>Kriterium</w:t>
@@ -4409,6 +4409,54 @@
     </w:p>
     <w:p>
       <w:r>
+        <w:rPr>
+          <w:noProof/>
+        </w:rPr>
+        <w:drawing>
+          <wp:anchor distT="0" distB="0" distL="114300" distR="114300" simplePos="0" relativeHeight="251673088" behindDoc="0" locked="0" layoutInCell="1" allowOverlap="1">
+            <wp:simplePos x="0" y="0"/>
+            <wp:positionH relativeFrom="column">
+              <wp:posOffset>3215005</wp:posOffset>
+            </wp:positionH>
+            <wp:positionV relativeFrom="paragraph">
+              <wp:posOffset>118745</wp:posOffset>
+            </wp:positionV>
+            <wp:extent cx="2924175" cy="2200275"/>
+            <wp:effectExtent l="19050" t="0" r="9525" b="0"/>
+            <wp:wrapSquare wrapText="bothSides"/>
+            <wp:docPr id="19" name="Grafik 18" descr="plugins.jpg"/>
+            <wp:cNvGraphicFramePr>
+              <a:graphicFrameLocks xmlns:a="http://schemas.openxmlformats.org/drawingml/2006/main" noChangeAspect="1"/>
+            </wp:cNvGraphicFramePr>
+            <a:graphic xmlns:a="http://schemas.openxmlformats.org/drawingml/2006/main">
+              <a:graphicData uri="http://schemas.openxmlformats.org/drawingml/2006/picture">
+                <pic:pic xmlns:pic="http://schemas.openxmlformats.org/drawingml/2006/picture">
+                  <pic:nvPicPr>
+                    <pic:cNvPr id="0" name="plugins.jpg"/>
+                    <pic:cNvPicPr/>
+                  </pic:nvPicPr>
+                  <pic:blipFill>
+                    <a:blip r:embed="rId11"/>
+                    <a:stretch>
+                      <a:fillRect/>
+                    </a:stretch>
+                  </pic:blipFill>
+                  <pic:spPr>
+                    <a:xfrm>
+                      <a:off x="0" y="0"/>
+                      <a:ext cx="2924175" cy="2200275"/>
+                    </a:xfrm>
+                    <a:prstGeom prst="rect">
+                      <a:avLst/>
+                    </a:prstGeom>
+                  </pic:spPr>
+                </pic:pic>
+              </a:graphicData>
+            </a:graphic>
+          </wp:anchor>
+        </w:drawing>
+      </w:r>
+      <w:r>
         <w:t xml:space="preserve">Ein SSO-Verfahren, das tatsächlich alle eingesetzten Anwendungen einbinden kann, ist kaum zu finden. Doch die entscheidenden Anwendungen eines Unternehmens sollten durch die SSO-Lösung der Wahl unterstützt werden. </w:t>
       </w:r>
     </w:p>
@@ -4525,7 +4573,7 @@
       <w:pPr>
         <w:pStyle w:val="berschrift3"/>
       </w:pPr>
-      <w:bookmarkStart w:id="9" w:name="_Toc402445481"/>
+      <w:bookmarkStart w:id="9" w:name="_Toc402446130"/>
       <w:r>
         <w:t>Kriterium 2: Sicherheit</w:t>
       </w:r>
@@ -4533,6 +4581,54 @@
     </w:p>
     <w:p>
       <w:r>
+        <w:rPr>
+          <w:noProof/>
+        </w:rPr>
+        <w:drawing>
+          <wp:anchor distT="0" distB="0" distL="114300" distR="114300" simplePos="0" relativeHeight="251672064" behindDoc="0" locked="0" layoutInCell="1" allowOverlap="1">
+            <wp:simplePos x="0" y="0"/>
+            <wp:positionH relativeFrom="column">
+              <wp:posOffset>3881755</wp:posOffset>
+            </wp:positionH>
+            <wp:positionV relativeFrom="paragraph">
+              <wp:posOffset>526415</wp:posOffset>
+            </wp:positionV>
+            <wp:extent cx="2152650" cy="1409700"/>
+            <wp:effectExtent l="19050" t="0" r="0" b="0"/>
+            <wp:wrapSquare wrapText="bothSides"/>
+            <wp:docPr id="13" name="Grafik 12" descr="security.jpg"/>
+            <wp:cNvGraphicFramePr>
+              <a:graphicFrameLocks xmlns:a="http://schemas.openxmlformats.org/drawingml/2006/main" noChangeAspect="1"/>
+            </wp:cNvGraphicFramePr>
+            <a:graphic xmlns:a="http://schemas.openxmlformats.org/drawingml/2006/main">
+              <a:graphicData uri="http://schemas.openxmlformats.org/drawingml/2006/picture">
+                <pic:pic xmlns:pic="http://schemas.openxmlformats.org/drawingml/2006/picture">
+                  <pic:nvPicPr>
+                    <pic:cNvPr id="0" name="security.jpg"/>
+                    <pic:cNvPicPr/>
+                  </pic:nvPicPr>
+                  <pic:blipFill>
+                    <a:blip r:embed="rId12"/>
+                    <a:stretch>
+                      <a:fillRect/>
+                    </a:stretch>
+                  </pic:blipFill>
+                  <pic:spPr>
+                    <a:xfrm>
+                      <a:off x="0" y="0"/>
+                      <a:ext cx="2152650" cy="1409700"/>
+                    </a:xfrm>
+                    <a:prstGeom prst="rect">
+                      <a:avLst/>
+                    </a:prstGeom>
+                  </pic:spPr>
+                </pic:pic>
+              </a:graphicData>
+            </a:graphic>
+          </wp:anchor>
+        </w:drawing>
+      </w:r>
+      <w:r>
         <w:t>Bei einem SSO-Verfahren sollten Vorgaben für komplexe Passwörter und verschlüsselte Anmeldeverfahren Standard sein. Gelänge es einem Unbefugten, den zentralen Zugang zu knacken, hätte er in der Regel Zugang zu allen angebundenen Anwendungen.</w:t>
       </w:r>
     </w:p>
@@ -4583,6 +4679,7 @@
     </w:p>
     <w:p>
       <w:r>
+        <w:lastRenderedPageBreak/>
         <w:t xml:space="preserve">Ob eine einfache Passwortanmeldung für die SSO-Anmeldung reicht oder nicht, entscheidet beispielsweise CA </w:t>
       </w:r>
       <w:proofErr w:type="spellStart"/>
@@ -4606,7 +4703,7 @@
       <w:pPr>
         <w:pStyle w:val="berschrift3"/>
       </w:pPr>
-      <w:bookmarkStart w:id="10" w:name="_Toc402445482"/>
+      <w:bookmarkStart w:id="10" w:name="_Toc402446131"/>
       <w:r>
         <w:t xml:space="preserve">Kriterium 2: </w:t>
       </w:r>
@@ -4622,6 +4719,54 @@
     </w:p>
     <w:p>
       <w:r>
+        <w:rPr>
+          <w:noProof/>
+        </w:rPr>
+        <w:drawing>
+          <wp:anchor distT="107950" distB="107950" distL="180340" distR="114300" simplePos="0" relativeHeight="251674112" behindDoc="0" locked="0" layoutInCell="1" allowOverlap="1">
+            <wp:simplePos x="0" y="0"/>
+            <wp:positionH relativeFrom="column">
+              <wp:posOffset>3062605</wp:posOffset>
+            </wp:positionH>
+            <wp:positionV relativeFrom="paragraph">
+              <wp:posOffset>1216025</wp:posOffset>
+            </wp:positionV>
+            <wp:extent cx="3000375" cy="1657350"/>
+            <wp:effectExtent l="19050" t="0" r="9525" b="0"/>
+            <wp:wrapSquare wrapText="bothSides"/>
+            <wp:docPr id="22" name="Grafik 21" descr="usability.jpg"/>
+            <wp:cNvGraphicFramePr>
+              <a:graphicFrameLocks xmlns:a="http://schemas.openxmlformats.org/drawingml/2006/main" noChangeAspect="1"/>
+            </wp:cNvGraphicFramePr>
+            <a:graphic xmlns:a="http://schemas.openxmlformats.org/drawingml/2006/main">
+              <a:graphicData uri="http://schemas.openxmlformats.org/drawingml/2006/picture">
+                <pic:pic xmlns:pic="http://schemas.openxmlformats.org/drawingml/2006/picture">
+                  <pic:nvPicPr>
+                    <pic:cNvPr id="0" name="usability.jpg"/>
+                    <pic:cNvPicPr/>
+                  </pic:nvPicPr>
+                  <pic:blipFill>
+                    <a:blip r:embed="rId13"/>
+                    <a:stretch>
+                      <a:fillRect/>
+                    </a:stretch>
+                  </pic:blipFill>
+                  <pic:spPr>
+                    <a:xfrm>
+                      <a:off x="0" y="0"/>
+                      <a:ext cx="3000375" cy="1657350"/>
+                    </a:xfrm>
+                    <a:prstGeom prst="rect">
+                      <a:avLst/>
+                    </a:prstGeom>
+                  </pic:spPr>
+                </pic:pic>
+              </a:graphicData>
+            </a:graphic>
+          </wp:anchor>
+        </w:drawing>
+      </w:r>
+      <w:r>
         <w:t xml:space="preserve">Bei </w:t>
       </w:r>
       <w:proofErr w:type="spellStart"/>
@@ -4725,7 +4870,6 @@
         <w:br/>
       </w:r>
       <w:r>
-        <w:lastRenderedPageBreak/>
         <w:t xml:space="preserve">Allerdings ist bei </w:t>
       </w:r>
       <w:proofErr w:type="spellStart"/>
@@ -4869,7 +5013,7 @@
                     <pic:cNvPicPr/>
                   </pic:nvPicPr>
                   <pic:blipFill>
-                    <a:blip r:embed="rId11"/>
+                    <a:blip r:embed="rId14"/>
                     <a:stretch>
                       <a:fillRect/>
                     </a:stretch>
@@ -4963,7 +5107,7 @@
       <w:pPr>
         <w:pStyle w:val="berschrift1"/>
       </w:pPr>
-      <w:bookmarkStart w:id="11" w:name="_Toc402445483"/>
+      <w:bookmarkStart w:id="11" w:name="_Toc402446132"/>
       <w:r>
         <w:lastRenderedPageBreak/>
         <w:t>Multi</w:t>
@@ -4986,7 +5130,7 @@
       <w:pPr>
         <w:pStyle w:val="berschrift2"/>
       </w:pPr>
-      <w:bookmarkStart w:id="12" w:name="_Toc402445484"/>
+      <w:bookmarkStart w:id="12" w:name="_Toc402446133"/>
       <w:r>
         <w:t>Sinn und Zweck</w:t>
       </w:r>
@@ -5045,7 +5189,7 @@
       <w:pPr>
         <w:pStyle w:val="berschrift2"/>
       </w:pPr>
-      <w:bookmarkStart w:id="13" w:name="_Toc402445485"/>
+      <w:bookmarkStart w:id="13" w:name="_Toc402446134"/>
       <w:r>
         <w:t>Definition</w:t>
       </w:r>
@@ -5115,7 +5259,7 @@
                     <pic:cNvPicPr/>
                   </pic:nvPicPr>
                   <pic:blipFill>
-                    <a:blip r:embed="rId12"/>
+                    <a:blip r:embed="rId15"/>
                     <a:stretch>
                       <a:fillRect/>
                     </a:stretch>
@@ -5205,7 +5349,7 @@
       <w:pPr>
         <w:pStyle w:val="berschrift2"/>
       </w:pPr>
-      <w:bookmarkStart w:id="14" w:name="_Toc402445486"/>
+      <w:bookmarkStart w:id="14" w:name="_Toc402446135"/>
       <w:r>
         <w:lastRenderedPageBreak/>
         <w:t xml:space="preserve">Die 3 </w:t>
@@ -5225,7 +5369,7 @@
           <w:i/>
         </w:rPr>
       </w:pPr>
-      <w:bookmarkStart w:id="15" w:name="_Toc402445487"/>
+      <w:bookmarkStart w:id="15" w:name="_Toc402446136"/>
       <w:r>
         <w:t>Methode 1</w:t>
       </w:r>
@@ -5396,7 +5540,7 @@
           <w:i/>
         </w:rPr>
       </w:pPr>
-      <w:bookmarkStart w:id="16" w:name="_Toc402445488"/>
+      <w:bookmarkStart w:id="16" w:name="_Toc402446137"/>
       <w:r>
         <w:t>Methode 2</w:t>
       </w:r>
@@ -5582,7 +5726,7 @@
           <w:i/>
         </w:rPr>
       </w:pPr>
-      <w:bookmarkStart w:id="17" w:name="_Toc402445489"/>
+      <w:bookmarkStart w:id="17" w:name="_Toc402446138"/>
       <w:r>
         <w:lastRenderedPageBreak/>
         <w:t xml:space="preserve">Methode </w:t>
@@ -5810,7 +5954,7 @@
       <w:pPr>
         <w:pStyle w:val="berschrift2"/>
       </w:pPr>
-      <w:bookmarkStart w:id="18" w:name="_Toc402445490"/>
+      <w:bookmarkStart w:id="18" w:name="_Toc402446139"/>
       <w:r>
         <w:lastRenderedPageBreak/>
         <w:t>Fazit</w:t>
@@ -5890,7 +6034,7 @@
                     <pic:cNvPicPr/>
                   </pic:nvPicPr>
                   <pic:blipFill>
-                    <a:blip r:embed="rId13"/>
+                    <a:blip r:embed="rId16"/>
                     <a:stretch>
                       <a:fillRect/>
                     </a:stretch>
@@ -6009,7 +6153,7 @@
                     <pic:cNvPicPr/>
                   </pic:nvPicPr>
                   <pic:blipFill>
-                    <a:blip r:embed="rId14"/>
+                    <a:blip r:embed="rId17"/>
                     <a:stretch>
                       <a:fillRect/>
                     </a:stretch>
@@ -6029,7 +6173,7 @@
           </wp:anchor>
         </w:drawing>
       </w:r>
-      <w:bookmarkStart w:id="19" w:name="_Toc402445491"/>
+      <w:bookmarkStart w:id="19" w:name="_Toc402446140"/>
       <w:r>
         <w:rPr>
           <w:lang w:val="en-US"/>
@@ -6120,7 +6264,7 @@
       <w:pPr>
         <w:pStyle w:val="berschrift2"/>
       </w:pPr>
-      <w:bookmarkStart w:id="20" w:name="_Toc402445492"/>
+      <w:bookmarkStart w:id="20" w:name="_Toc402446141"/>
       <w:r>
         <w:t xml:space="preserve">Technischer </w:t>
       </w:r>
@@ -6375,7 +6519,7 @@
           <w:lang w:val="en-US"/>
         </w:rPr>
       </w:pPr>
-      <w:bookmarkStart w:id="21" w:name="_Toc402445493"/>
+      <w:bookmarkStart w:id="21" w:name="_Toc402446142"/>
       <w:r>
         <w:rPr>
           <w:lang w:val="en-US"/>
@@ -6466,7 +6610,7 @@
           <w:lang w:val="en-US"/>
         </w:rPr>
       </w:pPr>
-      <w:bookmarkStart w:id="22" w:name="_Toc402445494"/>
+      <w:bookmarkStart w:id="22" w:name="_Toc402446143"/>
       <w:r>
         <w:t>Anbindung über externe</w:t>
       </w:r>
@@ -6482,7 +6626,7 @@
       <w:r>
         <w:t xml:space="preserve">Externe Service Dienstleister wie </w:t>
       </w:r>
-      <w:hyperlink r:id="rId15" w:history="1">
+      <w:hyperlink r:id="rId18" w:history="1">
         <w:r>
           <w:rPr>
             <w:rStyle w:val="Hyperlink"/>
@@ -6918,7 +7062,7 @@
                     <pic:cNvPicPr/>
                   </pic:nvPicPr>
                   <pic:blipFill>
-                    <a:blip r:embed="rId13"/>
+                    <a:blip r:embed="rId16"/>
                     <a:stretch>
                       <a:fillRect/>
                     </a:stretch>
@@ -7009,7 +7153,7 @@
       <w:pPr>
         <w:pStyle w:val="berschrift3"/>
       </w:pPr>
-      <w:bookmarkStart w:id="23" w:name="_Toc402445495"/>
+      <w:bookmarkStart w:id="23" w:name="_Toc402446144"/>
       <w:r>
         <w:lastRenderedPageBreak/>
         <w:t>Eigenprogrammierung</w:t>
@@ -7192,7 +7336,7 @@
                     </pic:cNvPicPr>
                   </pic:nvPicPr>
                   <pic:blipFill>
-                    <a:blip r:embed="rId16"/>
+                    <a:blip r:embed="rId19"/>
                     <a:srcRect/>
                     <a:stretch>
                       <a:fillRect/>
@@ -7456,7 +7600,7 @@
                     <pic:cNvPicPr/>
                   </pic:nvPicPr>
                   <pic:blipFill>
-                    <a:blip r:embed="rId17"/>
+                    <a:blip r:embed="rId20"/>
                     <a:stretch>
                       <a:fillRect/>
                     </a:stretch>
@@ -7570,7 +7714,7 @@
       <w:pPr>
         <w:pStyle w:val="berschrift1"/>
       </w:pPr>
-      <w:bookmarkStart w:id="24" w:name="_Toc402445496"/>
+      <w:bookmarkStart w:id="24" w:name="_Toc402446145"/>
       <w:r>
         <w:lastRenderedPageBreak/>
         <w:t>CKG/</w:t>
@@ -7590,7 +7734,7 @@
       <w:pPr>
         <w:pStyle w:val="berschrift2"/>
       </w:pPr>
-      <w:bookmarkStart w:id="25" w:name="_Toc402445497"/>
+      <w:bookmarkStart w:id="25" w:name="_Toc402446146"/>
       <w:r>
         <w:t>Welche Lösungen</w:t>
       </w:r>
@@ -7603,7 +7747,7 @@
       <w:pPr>
         <w:pStyle w:val="berschrift3"/>
       </w:pPr>
-      <w:bookmarkStart w:id="26" w:name="_Toc402445498"/>
+      <w:bookmarkStart w:id="26" w:name="_Toc402446147"/>
       <w:r>
         <w:t>URL Remote</w:t>
       </w:r>
@@ -7717,7 +7861,7 @@
                     </pic:cNvPicPr>
                   </pic:nvPicPr>
                   <pic:blipFill>
-                    <a:blip r:embed="rId18"/>
+                    <a:blip r:embed="rId21"/>
                     <a:srcRect/>
                     <a:stretch>
                       <a:fillRect/>
@@ -7849,7 +7993,7 @@
                     </pic:cNvPicPr>
                   </pic:nvPicPr>
                   <pic:blipFill>
-                    <a:blip r:embed="rId19"/>
+                    <a:blip r:embed="rId22"/>
                     <a:srcRect/>
                     <a:stretch>
                       <a:fillRect/>
@@ -7936,7 +8080,7 @@
       <w:pPr>
         <w:pStyle w:val="berschrift3"/>
       </w:pPr>
-      <w:bookmarkStart w:id="27" w:name="_Toc402445499"/>
+      <w:bookmarkStart w:id="27" w:name="_Toc402446148"/>
       <w:r>
         <w:lastRenderedPageBreak/>
         <w:t>Sepia-</w:t>
@@ -8194,7 +8338,7 @@
                     </pic:cNvPicPr>
                   </pic:nvPicPr>
                   <pic:blipFill>
-                    <a:blip r:embed="rId20"/>
+                    <a:blip r:embed="rId23"/>
                     <a:srcRect/>
                     <a:stretch>
                       <a:fillRect/>
@@ -8308,7 +8452,7 @@
                     </pic:cNvPicPr>
                   </pic:nvPicPr>
                   <pic:blipFill>
-                    <a:blip r:embed="rId21"/>
+                    <a:blip r:embed="rId24"/>
                     <a:srcRect/>
                     <a:stretch>
                       <a:fillRect/>
@@ -8419,7 +8563,7 @@
                     </pic:cNvPicPr>
                   </pic:nvPicPr>
                   <pic:blipFill>
-                    <a:blip r:embed="rId22"/>
+                    <a:blip r:embed="rId25"/>
                     <a:srcRect/>
                     <a:stretch>
                       <a:fillRect/>
@@ -8508,7 +8652,7 @@
       <w:pPr>
         <w:pStyle w:val="berschrift3"/>
       </w:pPr>
-      <w:bookmarkStart w:id="28" w:name="_Toc402445500"/>
+      <w:bookmarkStart w:id="28" w:name="_Toc402446149"/>
       <w:r>
         <w:lastRenderedPageBreak/>
         <w:t>Fazit</w:t>
@@ -8691,7 +8835,7 @@
                     <pic:cNvPicPr/>
                   </pic:nvPicPr>
                   <pic:blipFill>
-                    <a:blip r:embed="rId17"/>
+                    <a:blip r:embed="rId20"/>
                     <a:stretch>
                       <a:fillRect/>
                     </a:stretch>
@@ -8728,7 +8872,7 @@
       <w:pPr>
         <w:pStyle w:val="berschrift2"/>
       </w:pPr>
-      <w:bookmarkStart w:id="29" w:name="_Toc402445501"/>
+      <w:bookmarkStart w:id="29" w:name="_Toc402446150"/>
       <w:r>
         <w:lastRenderedPageBreak/>
         <w:t xml:space="preserve">Welche Lösungen </w:t>
@@ -8745,7 +8889,7 @@
       <w:pPr>
         <w:pStyle w:val="berschrift3"/>
       </w:pPr>
-      <w:bookmarkStart w:id="30" w:name="_Toc402445502"/>
+      <w:bookmarkStart w:id="30" w:name="_Toc402446151"/>
       <w:r>
         <w:t>Benutzer-i</w:t>
       </w:r>
@@ -8870,7 +9014,7 @@
                           <pic:cNvPicPr/>
                         </pic:nvPicPr>
                         <pic:blipFill>
-                          <a:blip r:embed="rId23"/>
+                          <a:blip r:embed="rId26"/>
                           <a:stretch>
                             <a:fillRect/>
                           </a:stretch>
@@ -8942,7 +9086,7 @@
                     <pic:cNvPicPr/>
                   </pic:nvPicPr>
                   <pic:blipFill>
-                    <a:blip r:embed="rId24"/>
+                    <a:blip r:embed="rId27"/>
                     <a:stretch>
                       <a:fillRect/>
                     </a:stretch>
@@ -9010,7 +9154,7 @@
       <w:pPr>
         <w:pStyle w:val="berschrift3"/>
       </w:pPr>
-      <w:bookmarkStart w:id="31" w:name="_Toc402445503"/>
+      <w:bookmarkStart w:id="31" w:name="_Toc402446152"/>
       <w:r>
         <w:lastRenderedPageBreak/>
         <w:t>Zeitlich begrenzte Anwendungs-Sets</w:t>
@@ -9082,7 +9226,7 @@
                     <pic:cNvPicPr/>
                   </pic:nvPicPr>
                   <pic:blipFill>
-                    <a:blip r:embed="rId25"/>
+                    <a:blip r:embed="rId28"/>
                     <a:stretch>
                       <a:fillRect/>
                     </a:stretch>
@@ -9171,8 +9315,8 @@
     <w:p/>
     <w:p/>
     <w:sectPr>
-      <w:headerReference w:type="default" r:id="rId26"/>
-      <w:footerReference w:type="default" r:id="rId27"/>
+      <w:headerReference w:type="default" r:id="rId29"/>
+      <w:footerReference w:type="default" r:id="rId30"/>
       <w:pgSz w:w="11906" w:h="16838"/>
       <w:pgMar w:top="1959" w:right="707" w:bottom="993" w:left="1417" w:header="708" w:footer="369" w:gutter="0"/>
       <w:cols w:space="708"/>
@@ -9263,7 +9407,7 @@
       <w:fldChar w:fldCharType="separate"/>
     </w:r>
     <w:r>
-      <w:t>4</w:t>
+      <w:t>2</w:t>
     </w:r>
     <w:r>
       <w:fldChar w:fldCharType="end"/>
@@ -9783,14 +9927,14 @@
         <v:path o:extrusionok="f" gradientshapeok="t" o:connecttype="rect"/>
         <o:lock v:ext="edit" aspectratio="t"/>
       </v:shapetype>
-      <v:shape id="_x0000_i1028" type="#_x0000_t75" style="width:60pt;height:60pt" o:bullet="t">
+      <v:shape id="_x0000_i1034" type="#_x0000_t75" style="width:60pt;height:60pt" o:bullet="t">
         <v:imagedata r:id="rId1" o:title="thumb-down"/>
       </v:shape>
     </w:pict>
   </w:numPicBullet>
   <w:numPicBullet w:numPicBulletId="1">
     <w:pict>
-      <v:shape id="_x0000_i1029" type="#_x0000_t75" style="width:80.25pt;height:120pt" o:bullet="t">
+      <v:shape id="_x0000_i1035" type="#_x0000_t75" style="width:80.25pt;height:120pt" o:bullet="t">
         <v:imagedata r:id="rId2" o:title="thumb-down"/>
       </v:shape>
     </w:pict>
@@ -14601,7 +14745,7 @@
 </file>
 
 <file path=customXml/itemProps1.xml><?xml version="1.0" encoding="utf-8"?>
-<ds:datastoreItem xmlns:ds="http://schemas.openxmlformats.org/officeDocument/2006/customXml" ds:itemID="{B19ED2FA-E369-4681-850F-EF5704F04ADD}">
+<ds:datastoreItem xmlns:ds="http://schemas.openxmlformats.org/officeDocument/2006/customXml" ds:itemID="{559233C3-2C14-4829-89E6-45B71A96ADEE}">
   <ds:schemaRefs>
     <ds:schemaRef ds:uri="http://schemas.openxmlformats.org/officeDocument/2006/bibliography"/>
   </ds:schemaRefs>

</xml_diff>